<commit_message>
Fixed grammar and some wording.
</commit_message>
<xml_diff>
--- a/docs/Distributed_WPA_Cracking_Final_Project_Report_2011-05-03.docx
+++ b/docs/Distributed_WPA_Cracking_Final_Project_Report_2011-05-03.docx
@@ -408,7 +408,19 @@
         <w:pStyle w:val="Abstract"/>
       </w:pPr>
       <w:r>
-        <w:t>The rainbow tables for even just a million passwords can be nearly 40GB in size.  The problem we address is how a distributed system could be used to provide fast lookup of matching passwords in this table for some given capture</w:t>
+        <w:t xml:space="preserve">The rainbow tables for even just a million passwords can be </w:t>
+      </w:r>
+      <w:r>
+        <w:t>gigabytes</w:t>
+      </w:r>
+      <w:r>
+        <w:t xml:space="preserve"> in size.  The problem we address is how a distributed system could be used to provide fast lookup of matching passwords in </w:t>
+      </w:r>
+      <w:r>
+        <w:t>a</w:t>
+      </w:r>
+      <w:r>
+        <w:t xml:space="preserve"> table for some given capture</w:t>
       </w:r>
       <w:r>
         <w:t>d</w:t>
@@ -423,7 +435,13 @@
         <w:t>data.</w:t>
       </w:r>
       <w:r>
-        <w:t xml:space="preserve">  We chose to focus on WPA versus other wireless encryption techniques (e.g. WEP) because it offers the best encryption that cannot be feasibly defeated via brute force methods.</w:t>
+        <w:t xml:space="preserve">  We chose to focus on WPA versus other wireless encryption techniques (e.g. WEP) because it offers the best encryption that cannot </w:t>
+      </w:r>
+      <w:r>
+        <w:t xml:space="preserve">currently </w:t>
+      </w:r>
+      <w:r>
+        <w:t>be feasibly defeated via brute force methods.</w:t>
       </w:r>
     </w:p>
     <w:p>
@@ -457,7 +475,46 @@
         <w:pStyle w:val="Abstract"/>
       </w:pPr>
       <w:r>
-        <w:t>Our results show an order of magnitude of 8 times in speed increase for our distributed system versus the serial coWPAtty.  While our data shows that serial coWPAtty could still return a single result in an order of several seconds versus our system returning results in under 1 second the scalability of our system would provide much more usability to offer this as a service.</w:t>
+        <w:t xml:space="preserve">Our results show an order of magnitude of 8 times in speed increase for our distributed system versus the serial coWPAtty.  </w:t>
+      </w:r>
+      <w:r>
+        <w:t>Testing d</w:t>
+      </w:r>
+      <w:r>
+        <w:t>ata show</w:t>
+      </w:r>
+      <w:r>
+        <w:t>ed</w:t>
+      </w:r>
+      <w:r>
+        <w:t xml:space="preserve"> that </w:t>
+      </w:r>
+      <w:r>
+        <w:t xml:space="preserve">the original </w:t>
+      </w:r>
+      <w:r>
+        <w:t xml:space="preserve">serial coWPAtty </w:t>
+      </w:r>
+      <w:r>
+        <w:t xml:space="preserve">code </w:t>
+      </w:r>
+      <w:r>
+        <w:t xml:space="preserve">could still return a single result in an order of several seconds </w:t>
+      </w:r>
+      <w:r>
+        <w:t>while</w:t>
+      </w:r>
+      <w:r>
+        <w:t xml:space="preserve"> our system returning results in under 1 second</w:t>
+      </w:r>
+      <w:r>
+        <w:t xml:space="preserve">.  While not a seemingly big difference </w:t>
+      </w:r>
+      <w:r>
+        <w:t>the scalability of our system would provide much more usabi</w:t>
+      </w:r>
+      <w:r>
+        <w:t>lity to offer this as a service.</w:t>
       </w:r>
     </w:p>
     <w:p>
@@ -471,13 +528,19 @@
         <w:t>our results show that the importance of using a strong password for wireless networks is still very important.  WPA is an improvement over previous encryption ciphers used in wireless networks, but it is still susceptible to weak passwords chosen by the end user.</w:t>
       </w:r>
       <w:r>
-        <w:t xml:space="preserve">  The most important effect from our research shows that </w:t>
-      </w:r>
-      <w:r>
-        <w:t>using generated</w:t>
-      </w:r>
-      <w:r>
-        <w:t xml:space="preserve"> large rainbow tables of pre</w:t>
+        <w:t xml:space="preserve">  The most important </w:t>
+      </w:r>
+      <w:r>
+        <w:t>outcome</w:t>
+      </w:r>
+      <w:r>
+        <w:t xml:space="preserve"> from our research shows that </w:t>
+      </w:r>
+      <w:r>
+        <w:t xml:space="preserve">using </w:t>
+      </w:r>
+      <w:r>
+        <w:t>large rainbow tables of pre</w:t>
       </w:r>
       <w:r>
         <w:t>-</w:t>
@@ -489,7 +552,13 @@
         <w:t>n</w:t>
       </w:r>
       <w:r>
-        <w:t xml:space="preserve"> easy, fast, and scalable tool for finding weak passwords in encrypted wireless networks.</w:t>
+        <w:t xml:space="preserve"> easy, fast, and scalable </w:t>
+      </w:r>
+      <w:r>
+        <w:t>method</w:t>
+      </w:r>
+      <w:r>
+        <w:t xml:space="preserve"> for finding weak passwords in encrypted wireless networks.</w:t>
       </w:r>
     </w:p>
     <w:p>
@@ -737,7 +806,7 @@
         <w:ind w:firstLine="0"/>
       </w:pPr>
       <w:r>
-        <w:t xml:space="preserve">The use of wireless networks based on the 802.11 standards (also known as WiFi) has become much more common place in your typical household.  Early advents of these networks provided security of their networks to limit access and protect sensitive data with a </w:t>
+        <w:t xml:space="preserve">The use of wireless networks based on the 802.11 standards (also known as WiFi) has become much more common place in your typical household.  Early advents of these networks provided security to limit access and protect sensitive data with a </w:t>
       </w:r>
       <w:r>
         <w:t>protocol standard known as WEP.</w:t>
@@ -755,7 +824,13 @@
         <w:t xml:space="preserve">.  </w:t>
       </w:r>
       <w:r>
-        <w:t>The deficiency of this protocol lead to the development of a new one know</w:t>
+        <w:t xml:space="preserve">The </w:t>
+      </w:r>
+      <w:r>
+        <w:t>deficiencies of this protocol lead</w:t>
+      </w:r>
+      <w:r>
+        <w:t xml:space="preserve"> to the development of a new one know</w:t>
       </w:r>
       <w:r>
         <w:t>n</w:t>
@@ -810,7 +885,13 @@
         <w:t xml:space="preserve">One technique for deciphering encrypted data or accessing protected resources is to simply try a large number of different passwords in the hope to get one correct.  The nature of wireless networks enables one to capture encrypted packets as they pass through the air and store them to disk in their encrypted form.  Part of the wireless encryption protocol involves handshaking at the initial connection in order to authenticate the client to a wireless access point.  This handshake includes some initialization vectors (IV’s) that are used to allow the client to encrypt the password they will send for authentication.  </w:t>
       </w:r>
       <w:r>
-        <w:t>There are multiple types of WPA encryption.  Some which use client certificates and server certificates for encryption of the data while others use simple passwords (WPA-PSK) that the user provides upon establishing the connection.</w:t>
+        <w:t>There are multiple types of WPA encryption</w:t>
+      </w:r>
+      <w:r>
+        <w:t xml:space="preserve"> s</w:t>
+      </w:r>
+      <w:r>
+        <w:t>ome which use client certificates and server certificates for encryption of the data while others use simple passwords (WPA-PSK) that the user provides upon establishing the connection.</w:t>
       </w:r>
       <w:r>
         <w:t xml:space="preserve">  The password has a minimum of eight characters and a maximum of 63</w:t>
@@ -856,11 +937,7 @@
         <w:t xml:space="preserve">is to generate a large rainbow table of keys based on the dictionary and several common wireless network names.  This would then enable an attacker to simply capture some </w:t>
       </w:r>
       <w:r>
-        <w:t>wireless network handshake data (IV’s) and do a lookup in the pre-</w:t>
-      </w:r>
-      <w:r>
-        <w:lastRenderedPageBreak/>
-        <w:t>computed rainbow table for a match.</w:t>
+        <w:t>wireless network handshake data (IV’s) and do a lookup in the pre-computed rainbow table for a match.</w:t>
       </w:r>
       <w:r>
         <w:t xml:space="preserve">  Such a tool already exists and is known as coWPAtty.</w:t>
@@ -873,6 +950,7 @@
         <w:ind w:firstLine="0"/>
       </w:pPr>
       <w:r>
+        <w:lastRenderedPageBreak/>
         <w:t>coWPAtty is a serial program that can generate a rainbow table with hash values for matching keys based on wireless networks names (SSIDs) and WPA-PSK passwords.  The generation is done in a serial manner and written to a file that can later be used in conjunction with captured wireless data</w:t>
       </w:r>
       <w:r>
@@ -917,7 +995,13 @@
         <w:t>We developed a system with a single master node and multiple worker nodes that handled the job submission and work</w:t>
       </w:r>
       <w:r>
-        <w:t>.  The master node was written from scratch as a Java web application and is responsible for queuing jobs, sending them to the workers, and reading back the results.  The worker nodes were created by modifying the original coWPAtty code to function in a distributed manner and are described laster.</w:t>
+        <w:t xml:space="preserve">.  The master node was written from scratch as a Java web application and is responsible for queuing jobs, sending them to the workers, and reading back the results.  The worker nodes were created by modifying the original coWPAtty code to function in a distributed manner and are described </w:t>
+      </w:r>
+      <w:r>
+        <w:t>later</w:t>
+      </w:r>
+      <w:r>
+        <w:t>.</w:t>
       </w:r>
     </w:p>
     <w:p>
@@ -1148,7 +1232,13 @@
     </w:p>
     <w:p>
       <w:r>
-        <w:t>Common binaries for all the workers such as the actual worker binary executable is stored here as well.  This allows for updated code to be published in one place and be applied to all workers at once.  A simple restart of the worker process on each worker node will then load the new updates to any code.</w:t>
+        <w:t xml:space="preserve">Common </w:t>
+      </w:r>
+      <w:r>
+        <w:t>binaries for all the workers such as the actual worker binary executable are</w:t>
+      </w:r>
+      <w:r>
+        <w:t xml:space="preserve"> stored here as well.  This allows for updated code to be published in one place and be applied to all workers at once.  A simple restart of the worker process on each worker node will then load the new updates to any code.</w:t>
       </w:r>
     </w:p>
     <w:p>
@@ -1451,10 +1541,22 @@
     </w:p>
     <w:p>
       <w:r>
-        <w:t xml:space="preserve">The web site itself is protected with a username and password along with HTTPS encryption.  When a user submits a job via the interface the username as reported by the </w:t>
-      </w:r>
-      <w:r>
-        <w:t>web server container (Apache Tomcat) will be used for the name of the job owner and as part of the job id.</w:t>
+        <w:t xml:space="preserve">The web site itself is protected with a username and password along with HTTPS encryption.  When a user submits a job via the interface the </w:t>
+      </w:r>
+      <w:r>
+        <w:t>username,</w:t>
+      </w:r>
+      <w:r>
+        <w:t xml:space="preserve"> as reported by the </w:t>
+      </w:r>
+      <w:r>
+        <w:t>web server container (Apache Tomcat)</w:t>
+      </w:r>
+      <w:r>
+        <w:t>,</w:t>
+      </w:r>
+      <w:r>
+        <w:t xml:space="preserve"> will be used for the name of the job owner and as part of the job id.</w:t>
       </w:r>
     </w:p>
     <w:p>
@@ -1494,7 +1596,19 @@
     </w:p>
     <w:p>
       <w:r>
-        <w:t>Information such as the start and end time along with the solution found if any is listed in the interface.</w:t>
+        <w:t>Information such as the start and end time along with the solution found</w:t>
+      </w:r>
+      <w:r>
+        <w:t>,</w:t>
+      </w:r>
+      <w:r>
+        <w:t xml:space="preserve"> if any</w:t>
+      </w:r>
+      <w:r>
+        <w:t>,</w:t>
+      </w:r>
+      <w:r>
+        <w:t xml:space="preserve"> is listed in the interface.</w:t>
       </w:r>
       <w:r>
         <w:t xml:space="preserve">  All users can view any job in the queue.</w:t>
@@ -1515,7 +1629,13 @@
     </w:p>
     <w:p>
       <w:r>
-        <w:t>The master periodically queries each worker to get their current state.  The list of workers and their state is listed to the user.  Details on the various state types is listed in the Worker Node section later.</w:t>
+        <w:t xml:space="preserve">The master periodically queries each worker to get their current state.  The list of workers and their state is listed to the user.  </w:t>
+      </w:r>
+      <w:r>
+        <w:t>Details on the various state types are</w:t>
+      </w:r>
+      <w:r>
+        <w:t xml:space="preserve"> listed in the Worker Node section later.</w:t>
       </w:r>
     </w:p>
     <w:p>
@@ -1528,7 +1648,19 @@
     </w:p>
     <w:p>
       <w:r>
-        <w:t>The master web application is responsible for initially starting each worker node and also provides a mechanism to terminate them all.  A worker node is only started once before any jobs in the queue are processed.  Each job that starts does not retrigger the start of a worker node.  The master uses an ssh connection to remotely connect to the worker node specified by the configuration and issues a command to start the worker.  The executable is accessible via a network file system share and an appropriate pathname is used in the command to this binary executable file.</w:t>
+        <w:t xml:space="preserve">The master web application is responsible for initially starting each worker node and also provides a mechanism to terminate them all.  A worker node is only started once before any jobs in the queue are processed.  Each job that starts does not retrigger the start of a worker node.  The master uses an </w:t>
+      </w:r>
+      <w:r>
+        <w:t>SSH</w:t>
+      </w:r>
+      <w:r>
+        <w:t xml:space="preserve"> connection to remotely connect to the worker node specified by the configuration and issues a command to start the worker.  The executable is accessible via a network file system share</w:t>
+      </w:r>
+      <w:r>
+        <w:t>,</w:t>
+      </w:r>
+      <w:r>
+        <w:t xml:space="preserve"> and an appropriate pathname is used in the command to this binary executable file.</w:t>
       </w:r>
     </w:p>
     <w:p>
@@ -1587,7 +1719,13 @@
         </w:numPr>
       </w:pPr>
       <w:r>
-        <w:t>LOADED – the worker is ready to accept TCP connections, has loaded the rainbow table, and has not yet run any jobs.</w:t>
+        <w:t xml:space="preserve">LOADED – the worker is ready to accept </w:t>
+      </w:r>
+      <w:r>
+        <w:t>jobs</w:t>
+      </w:r>
+      <w:r>
+        <w:t>, has loaded the rainbow table, and has not yet run any jobs.</w:t>
       </w:r>
     </w:p>
     <w:p>
@@ -1667,7 +1805,13 @@
     </w:p>
     <w:p>
       <w:r>
-        <w:t xml:space="preserve">The packet itself consists of multiple field values that are always null terminated in the actual value as well as separated with the special control character “ASCII </w:t>
+        <w:t xml:space="preserve">The packet itself consists of multiple field values </w:t>
+      </w:r>
+      <w:r>
+        <w:t xml:space="preserve">that are always null terminated </w:t>
+      </w:r>
+      <w:r>
+        <w:t xml:space="preserve">as well as separated with the special control character “ASCII </w:t>
       </w:r>
       <w:r>
         <w:t>Unit Separator</w:t>
@@ -1795,7 +1939,10 @@
         <w:jc w:val="left"/>
       </w:pPr>
       <w:r>
-        <w:t>Jobid is a uniquely generated id from the master for logging purposes</w:t>
+        <w:t>j</w:t>
+      </w:r>
+      <w:r>
+        <w:t>obid is a uniquely generated id from the master for logging purposes</w:t>
       </w:r>
     </w:p>
     <w:p>
@@ -2407,7 +2554,13 @@
       </w:pPr>
       <w:r>
         <w:lastRenderedPageBreak/>
-        <w:t>The user request is assigned a job id and added to the queue.</w:t>
+        <w:t>The user</w:t>
+      </w:r>
+      <w:r>
+        <w:t>’s</w:t>
+      </w:r>
+      <w:r>
+        <w:t xml:space="preserve"> request is assigned a job id and added to the queue.</w:t>
       </w:r>
     </w:p>
     <w:p>
@@ -2515,7 +2668,7 @@
         </w:numPr>
       </w:pPr>
       <w:r>
-        <w:t>If one of the workers reports back to the master that it found the solution</w:t>
+        <w:t>If one of the workers found the solution</w:t>
       </w:r>
     </w:p>
     <w:p>
@@ -2527,7 +2680,7 @@
         </w:numPr>
       </w:pPr>
       <w:r>
-        <w:t>The master tells all the other workers to stop</w:t>
+        <w:t>The master tells all the workers to stop</w:t>
       </w:r>
     </w:p>
     <w:p>
@@ -2551,7 +2704,10 @@
         </w:numPr>
       </w:pPr>
       <w:r>
-        <w:t>If all of the workers report back that they didn’t find the solution</w:t>
+        <w:t xml:space="preserve">If </w:t>
+      </w:r>
+      <w:r>
+        <w:t>none of the workers found the solution</w:t>
       </w:r>
     </w:p>
     <w:p>
@@ -2575,7 +2731,7 @@
         </w:numPr>
       </w:pPr>
       <w:r>
-        <w:t>Either way the master</w:t>
+        <w:t>In either case the master</w:t>
       </w:r>
     </w:p>
     <w:p>
@@ -2599,7 +2755,13 @@
         </w:numPr>
       </w:pPr>
       <w:r>
-        <w:t>Updates the display to show the solution or NO SOLUTION”</w:t>
+        <w:t xml:space="preserve">Updates the display to show the solution or </w:t>
+      </w:r>
+      <w:r>
+        <w:t>“</w:t>
+      </w:r>
+      <w:r>
+        <w:t>NO SOLUTION”</w:t>
       </w:r>
     </w:p>
     <w:p>
@@ -3093,27 +3255,21 @@
         <w:rPr>
           <w:highlight w:val="yellow"/>
         </w:rPr>
-        <w:t xml:space="preserve">. </w:t>
-      </w:r>
-      <w:r>
+        <w:t>. Word may try to automatically ‘underline’ hotlinks in your references, the correct style is NO underlining.</w:t>
+      </w:r>
+    </w:p>
+    <w:p>
+      <w:pPr>
+        <w:spacing w:after="120"/>
         <w:rPr>
           <w:highlight w:val="yellow"/>
         </w:rPr>
+      </w:pPr>
+      <w:r>
+        <w:rPr>
+          <w:highlight w:val="yellow"/>
+        </w:rPr>
         <w:lastRenderedPageBreak/>
-        <w:t>Word may try to automatically ‘underline’ hotlinks in your references, the correct style is NO underlining.</w:t>
-      </w:r>
-    </w:p>
-    <w:p>
-      <w:pPr>
-        <w:spacing w:after="120"/>
-        <w:rPr>
-          <w:highlight w:val="yellow"/>
-        </w:rPr>
-      </w:pPr>
-      <w:r>
-        <w:rPr>
-          <w:highlight w:val="yellow"/>
-        </w:rPr>
         <w:t>The references are also in 9 pt., but that section (see Section 7) is ragged right. References should be published materials accessible to the public. Internal technical reports may be cited only if they are easily accessible (i.e. you can give the address to obtain the report within your citation) and may be obtained by any reader. Proprietary information may not be cited. Private communications should be acknowledged, not referenced  (e.g., “[Robertson, personal communication]”).</w:t>
       </w:r>
     </w:p>
@@ -3177,16 +3333,49 @@
         <w:t xml:space="preserve">.0 348481 was the host operating system with 9 underlying virtual machines all running Ubuntu Server 10.10 64-bit Linux.  The master node was allocated 2GB of memory while eight worker nodes were allocated 8GB of memory each.  All nine virtual machines </w:t>
       </w:r>
       <w:r>
-        <w:t>has 1 virtual CPU and 200GB of disk storage.</w:t>
-      </w:r>
-      <w:r>
-        <w:t xml:space="preserve">  Access to the cluster from the Internet was limited to ssh and https to the master node only.  All worker nodes had an internal IPv4 network on a private vlan on the host machine only.</w:t>
+        <w:t>have</w:t>
+      </w:r>
+      <w:r>
+        <w:t xml:space="preserve"> 1 virtual CPU and 200GB of disk storage</w:t>
+      </w:r>
+      <w:r>
+        <w:t xml:space="preserve"> allocated</w:t>
+      </w:r>
+      <w:r>
+        <w:t>.</w:t>
+      </w:r>
+      <w:r>
+        <w:t xml:space="preserve">  Access to the cluster from the Internet was limited to </w:t>
+      </w:r>
+      <w:r>
+        <w:t>SSH</w:t>
+      </w:r>
+      <w:r>
+        <w:t xml:space="preserve"> and </w:t>
+      </w:r>
+      <w:r>
+        <w:t>HTTPS</w:t>
+      </w:r>
+      <w:r>
+        <w:t xml:space="preserve"> to the master node only.  All worker nodes had an internal IPv4 network on a private </w:t>
+      </w:r>
+      <w:r>
+        <w:t>VLAN</w:t>
+      </w:r>
+      <w:r>
+        <w:t xml:space="preserve"> on the host machine only.</w:t>
       </w:r>
       <w:r>
         <w:t xml:space="preserve">  The master communicated wi</w:t>
       </w:r>
       <w:r>
-        <w:t>th the workers over TCP sockets and through ssh remote commands.</w:t>
+        <w:t xml:space="preserve">th the workers over TCP sockets and through </w:t>
+      </w:r>
+      <w:r>
+        <w:t>SSH</w:t>
+      </w:r>
+      <w:r>
+        <w:t xml:space="preserve"> remote commands.</w:t>
       </w:r>
     </w:p>
     <w:p>
@@ -3194,7 +3383,13 @@
         <w:spacing w:after="120"/>
       </w:pPr>
       <w:r>
-        <w:t xml:space="preserve">The master node has Oracle Java </w:t>
+        <w:t xml:space="preserve">The master node </w:t>
+      </w:r>
+      <w:r>
+        <w:t>had</w:t>
+      </w:r>
+      <w:r>
+        <w:t xml:space="preserve"> Oracle Java </w:t>
       </w:r>
       <w:r>
         <w:t>1.6.0_24</w:t>
@@ -3216,7 +3411,13 @@
         <w:t xml:space="preserve">code </w:t>
       </w:r>
       <w:r>
-        <w:t>binaries.  The actual rainbow table was hosted on local disk for each node to provide better performance during loading of the node software.</w:t>
+        <w:t xml:space="preserve">binaries.  The actual rainbow table was hosted on local disk </w:t>
+      </w:r>
+      <w:r>
+        <w:t>on</w:t>
+      </w:r>
+      <w:r>
+        <w:t xml:space="preserve"> each node to provide better performance during loading of the node software.</w:t>
       </w:r>
     </w:p>
     <w:p>
@@ -3225,6 +3426,19 @@
       </w:pPr>
       <w:r>
         <w:t>TODO MORE INFO IN SUBSECITONS</w:t>
+      </w:r>
+    </w:p>
+    <w:p>
+      <w:r>
+        <w:t>You should create more subsections (header type 3)</w:t>
+      </w:r>
+    </w:p>
+    <w:p>
+      <w:r>
+        <w:t>Describe the mesting methodology, etc.</w:t>
+      </w:r>
+      <w:r>
+        <w:t xml:space="preserve">  Maybe more “TEST ENVIORNMENT” into a subsection under “Testing”</w:t>
       </w:r>
     </w:p>
     <w:p>
@@ -3276,7 +3490,16 @@
         <w:ind w:firstLine="0"/>
       </w:pPr>
       <w:r>
-        <w:t>Acknowledgment of the great work done by Joshua Wright, the original developer of coWPAtty from which our work is based.</w:t>
+        <w:t>We give a</w:t>
+      </w:r>
+      <w:r>
+        <w:t>cknowledgment of the great work done by Joshua Wright, the o</w:t>
+      </w:r>
+      <w:r>
+        <w:t>riginal developer of coWPAtty,</w:t>
+      </w:r>
+      <w:r>
+        <w:t xml:space="preserve"> from which our work is based.</w:t>
       </w:r>
     </w:p>
     <w:p>
@@ -3344,6 +3567,7 @@
         <w:pStyle w:val="References"/>
       </w:pPr>
       <w:r>
+        <w:lastRenderedPageBreak/>
         <w:t>M</w:t>
       </w:r>
       <w:r>
@@ -3373,28 +3597,34 @@
         <w:pStyle w:val="References"/>
       </w:pPr>
       <w:r>
+        <w:t>Wright, Joshua. 2009.</w:t>
+      </w:r>
+      <w:r>
+        <w:br/>
+      </w:r>
+      <w:r>
+        <w:t>coWPAtty</w:t>
+      </w:r>
+      <w:r>
+        <w:br/>
+      </w:r>
+      <w:r>
+        <w:t>http://www.willhackforsushi.com/?page_id=50</w:t>
+      </w:r>
+    </w:p>
+    <w:p>
+      <w:pPr>
+        <w:pStyle w:val="References"/>
+      </w:pPr>
+      <w:r>
         <w:lastRenderedPageBreak/>
-        <w:t>Wright, Joshua. 2009.</w:t>
-      </w:r>
-      <w:r>
-        <w:br/>
-      </w:r>
-      <w:r>
-        <w:t>coWPAtty</w:t>
-      </w:r>
-      <w:r>
-        <w:br/>
-      </w:r>
-      <w:r>
-        <w:t>http://www.willhackforsushi.com/?page_id=50</w:t>
-      </w:r>
-    </w:p>
-    <w:p>
-      <w:pPr>
-        <w:pStyle w:val="References"/>
-      </w:pPr>
-      <w:r>
-        <w:t>WARNING if you reorder these you may have to fix [#] entires in the paper itself manually!!!</w:t>
+        <w:t xml:space="preserve">WARNING if you reorder these you may have to fix [#] </w:t>
+      </w:r>
+      <w:r>
+        <w:t>entries</w:t>
+      </w:r>
+      <w:r>
+        <w:t xml:space="preserve"> in the paper itself manually!!!</w:t>
       </w:r>
       <w:r>
         <w:t xml:space="preserve">  TODO REMOVE</w:t>
@@ -5460,7 +5690,7 @@
 </file>
 
 <file path=customXml/itemProps1.xml><?xml version="1.0" encoding="utf-8"?>
-<ds:datastoreItem xmlns:ds="http://schemas.openxmlformats.org/officeDocument/2006/customXml" ds:itemID="{9C29E6C2-7626-4F59-B3B7-FDF53935166F}">
+<ds:datastoreItem xmlns:ds="http://schemas.openxmlformats.org/officeDocument/2006/customXml" ds:itemID="{9EB4B3BB-3339-4B8C-902F-610F878E4DF1}">
   <ds:schemaRefs>
     <ds:schemaRef ds:uri="http://schemas.openxmlformats.org/officeDocument/2006/bibliography"/>
   </ds:schemaRefs>

</xml_diff>

<commit_message>
Started section on computation performed by worker node
</commit_message>
<xml_diff>
--- a/docs/Distributed_WPA_Cracking_Final_Project_Report_2011-05-03.docx
+++ b/docs/Distributed_WPA_Cracking_Final_Project_Report_2011-05-03.docx
@@ -1994,6 +1994,48 @@
     </w:p>
     <w:p>
       <w:pPr>
+        <w:pStyle w:val="Heading3"/>
+      </w:pPr>
+      <w:r>
+        <w:t>Computation</w:t>
+      </w:r>
+    </w:p>
+    <w:p>
+      <w:r>
+        <w:t xml:space="preserve">When a worker node receives a new job from the master, it first checks that no other jobs are running.  An error is returned if another job is already running.  Otherwise, the worker node proceeds to create a new thread to perform the rainbow table lookup.  </w:t>
+      </w:r>
+    </w:p>
+    <w:p>
+      <w:r>
+        <w:t xml:space="preserve">This thread first opens the capture file and determines its validity.  If the capture file does not contain the necessary information, an error is returned to the master and the job is terminated.  </w:t>
+      </w:r>
+      <w:r>
+        <w:t>Otherwise, if the packet is valid, the job can proceed.</w:t>
+      </w:r>
+    </w:p>
+    <w:p>
+      <w:r>
+        <w:t xml:space="preserve">The next step of the job is to locate the proper portion of the rainbow table.  </w:t>
+      </w:r>
+      <w:r>
+        <w:t xml:space="preserve">As mentioned previously, each worker node stores a portion of the rainbow table in memory.  The portion of the table loaded into memory corresponds to the byte offsets provided on start up by the master.  </w:t>
+      </w:r>
+      <w:r>
+        <w:t>When the start command is given, the worker parses the SSID passed from the master</w:t>
+      </w:r>
+      <w:r>
+        <w:t>.  Based on the SSID, the worker can then determine where in the rainbow table it should start its lookup.</w:t>
+      </w:r>
+    </w:p>
+    <w:p>
+      <w:r>
+        <w:t xml:space="preserve">After directing the lookup to the proper location in memory, the worker node must read through and test each record in the rainbow table to determine if it contains the correct passphrase.  </w:t>
+      </w:r>
+      <w:bookmarkStart w:id="0" w:name="_GoBack"/>
+      <w:bookmarkEnd w:id="0"/>
+    </w:p>
+    <w:p>
+      <w:pPr>
         <w:pStyle w:val="Heading2"/>
       </w:pPr>
       <w:r>
@@ -2005,7 +2047,11 @@
         <w:t>Other than the SSH remote commands used by the master to start each worker node there is also a proprietary protocol we developed for communication between the master node web application and the worker nodes.</w:t>
       </w:r>
       <w:r>
-        <w:t xml:space="preserve">  This is accomplished through an unsecured TCP socket communication between the master and worker nodes.</w:t>
+        <w:t xml:space="preserve">  This is accomplished through </w:t>
+      </w:r>
+      <w:r>
+        <w:lastRenderedPageBreak/>
+        <w:t>an unsecured TCP socket communication between the master and worker nodes.</w:t>
       </w:r>
     </w:p>
     <w:p>
@@ -2043,7 +2089,6 @@
     </w:p>
     <w:p>
       <w:r>
-        <w:lastRenderedPageBreak/>
         <w:t>If a packet is corrupt or invalid (ex: missing a special control character) then the receiver of the packet must raise an error.  In the case of the worker receiving an invalid packet from the master it can send back a special ERROR packet response assuming the TCP connection is still valid.</w:t>
       </w:r>
     </w:p>
@@ -2539,6 +2584,7 @@
         <w:rPr>
           <w:b/>
         </w:rPr>
+        <w:lastRenderedPageBreak/>
         <w:t>STATUS</w:t>
       </w:r>
       <w:r>
@@ -2810,7 +2856,6 @@
         </w:numPr>
       </w:pPr>
       <w:r>
-        <w:lastRenderedPageBreak/>
         <w:t>The user</w:t>
       </w:r>
       <w:r>
@@ -2906,8 +2951,6 @@
       <w:r>
         <w:t>s</w:t>
       </w:r>
-      <w:bookmarkStart w:id="0" w:name="_GoBack"/>
-      <w:bookmarkEnd w:id="0"/>
       <w:r>
         <w:t xml:space="preserve"> a solution</w:t>
       </w:r>
@@ -3588,7 +3631,6 @@
         <w:rPr>
           <w:highlight w:val="yellow"/>
         </w:rPr>
-        <w:lastRenderedPageBreak/>
         <w:t>The references are also in 9 pt., but that section (see Section 7) is ragged right. References should be published materials accessible to the public. Internal technical reports may be cited only if they are easily accessible (i.e. you can give the address to obtain the report within your citation) and may be obtained by any reader. Proprietary information may not be cited. Private communications should be acknowledged, not referenced  (e.g., “[Robertson, personal communication]”).</w:t>
       </w:r>
     </w:p>
@@ -3793,6 +3835,7 @@
         <w:spacing w:before="120"/>
       </w:pPr>
       <w:r>
+        <w:lastRenderedPageBreak/>
         <w:t>ACKNOWLEDGMENTS</w:t>
       </w:r>
     </w:p>
@@ -3935,6 +3978,7 @@
         <w:pStyle w:val="References"/>
       </w:pPr>
       <w:r>
+        <w:lastRenderedPageBreak/>
         <w:t>IEEE Computer Society</w:t>
       </w:r>
       <w:r>
@@ -3967,7 +4011,6 @@
       </w:pPr>
       <w:proofErr w:type="spellStart"/>
       <w:r>
-        <w:lastRenderedPageBreak/>
         <w:t>M</w:t>
       </w:r>
       <w:r>
@@ -4020,7 +4063,6 @@
         <w:pStyle w:val="References"/>
       </w:pPr>
       <w:r>
-        <w:lastRenderedPageBreak/>
         <w:t xml:space="preserve">WARNING if you reorder these you may have to fix [#] </w:t>
       </w:r>
       <w:r>
@@ -6282,7 +6324,7 @@
 </file>
 
 <file path=customXml/itemProps1.xml><?xml version="1.0" encoding="utf-8"?>
-<ds:datastoreItem xmlns:ds="http://schemas.openxmlformats.org/officeDocument/2006/customXml" ds:itemID="{A9B4AF43-53A0-4847-A26F-C67A17C5E21E}">
+<ds:datastoreItem xmlns:ds="http://schemas.openxmlformats.org/officeDocument/2006/customXml" ds:itemID="{6853F40A-93E2-4BC1-B99E-F64283B27204}">
   <ds:schemaRefs>
     <ds:schemaRef ds:uri="http://schemas.openxmlformats.org/officeDocument/2006/bibliography"/>
   </ds:schemaRefs>

</xml_diff>

<commit_message>
added content to worker computation section
</commit_message>
<xml_diff>
--- a/docs/Distributed_WPA_Cracking_Final_Project_Report_2011-05-03.docx
+++ b/docs/Distributed_WPA_Cracking_Final_Project_Report_2011-05-03.docx
@@ -34,16 +34,8 @@
           <w:spacing w:val="-2"/>
         </w:rPr>
         <w:lastRenderedPageBreak/>
-        <w:t xml:space="preserve">Rodney </w:t>
-      </w:r>
-      <w:proofErr w:type="spellStart"/>
-      <w:r>
-        <w:rPr>
-          <w:spacing w:val="-2"/>
-        </w:rPr>
-        <w:t>Beede</w:t>
-      </w:r>
-      <w:proofErr w:type="spellEnd"/>
+        <w:t>Rodney Beede</w:t>
+      </w:r>
     </w:p>
     <w:p>
       <w:pPr>
@@ -263,29 +255,13 @@
         </w:rPr>
         <w:br w:type="column"/>
       </w:r>
-      <w:proofErr w:type="spellStart"/>
       <w:r>
         <w:rPr>
           <w:spacing w:val="-2"/>
         </w:rPr>
         <w:lastRenderedPageBreak/>
-        <w:t>Arpit</w:t>
-      </w:r>
-      <w:proofErr w:type="spellEnd"/>
-      <w:r>
-        <w:rPr>
-          <w:spacing w:val="-2"/>
-        </w:rPr>
-        <w:t xml:space="preserve"> </w:t>
-      </w:r>
-      <w:proofErr w:type="spellStart"/>
-      <w:r>
-        <w:rPr>
-          <w:spacing w:val="-2"/>
-        </w:rPr>
-        <w:t>Sud</w:t>
-      </w:r>
-      <w:proofErr w:type="spellEnd"/>
+        <w:t>Arpit Sud</w:t>
+      </w:r>
     </w:p>
     <w:p>
       <w:pPr>
@@ -415,21 +391,13 @@
         <w:t xml:space="preserve">In this paper, we describe </w:t>
       </w:r>
       <w:r>
-        <w:t xml:space="preserve">a distributed system we developed for doing lookups in a rainbow table for passwords to WPA-PSK 1/2 wireless </w:t>
-      </w:r>
-      <w:proofErr w:type="gramStart"/>
-      <w:r>
-        <w:t>encrypted</w:t>
+        <w:t>a distributed system we developed for doing lookups in a rainbow table for passwords to WPA-PSK 1/2 wireless encrypted</w:t>
       </w:r>
       <w:r>
         <w:t xml:space="preserve">  </w:t>
       </w:r>
       <w:r>
-        <w:t>networks</w:t>
-      </w:r>
-      <w:proofErr w:type="gramEnd"/>
-      <w:r>
-        <w:t xml:space="preserve">.  </w:t>
+        <w:t xml:space="preserve">networks.  </w:t>
       </w:r>
       <w:r>
         <w:t>Our motivation for developing such a system came from the abundance of distributed systems for generating rainbow tables but a lack of any to do the lookup.</w:t>
@@ -490,38 +458,22 @@
         <w:t>n</w:t>
       </w:r>
       <w:r>
-        <w:t xml:space="preserve"> as </w:t>
-      </w:r>
-      <w:proofErr w:type="spellStart"/>
-      <w:r>
-        <w:t>coWPAtty</w:t>
-      </w:r>
-      <w:proofErr w:type="spellEnd"/>
+        <w:t xml:space="preserve"> as coWPAtty </w:t>
+      </w:r>
+      <w:r>
+        <w:t>[</w:t>
+      </w:r>
+      <w:r>
+        <w:t>5</w:t>
+      </w:r>
+      <w:r>
+        <w:t>]</w:t>
+      </w:r>
       <w:r>
         <w:t xml:space="preserve"> </w:t>
       </w:r>
       <w:r>
-        <w:t>[</w:t>
-      </w:r>
-      <w:r>
-        <w:t>5</w:t>
-      </w:r>
-      <w:r>
-        <w:t>]</w:t>
-      </w:r>
-      <w:r>
-        <w:t xml:space="preserve"> </w:t>
-      </w:r>
-      <w:r>
-        <w:t xml:space="preserve">which handled the actual table lookup.  We used a cluster of 9 nodes running on virtual machines to handle the work load and measured the performance of our system to the serial original </w:t>
-      </w:r>
-      <w:proofErr w:type="spellStart"/>
-      <w:r>
-        <w:t>coWPAtty</w:t>
-      </w:r>
-      <w:proofErr w:type="spellEnd"/>
-      <w:r>
-        <w:t xml:space="preserve"> implementation.</w:t>
+        <w:t>which handled the actual table lookup.  We used a cluster of 9 nodes running on virtual machines to handle the work load and measured the performance of our system to the serial original coWPAtty implementation.</w:t>
       </w:r>
     </w:p>
     <w:p>
@@ -529,15 +481,7 @@
         <w:pStyle w:val="Abstract"/>
       </w:pPr>
       <w:r>
-        <w:t xml:space="preserve">Our results show an order of magnitude of 8 times in speed increase for our distributed system versus the serial </w:t>
-      </w:r>
-      <w:proofErr w:type="spellStart"/>
-      <w:r>
-        <w:t>coWPAtty</w:t>
-      </w:r>
-      <w:proofErr w:type="spellEnd"/>
-      <w:r>
-        <w:t xml:space="preserve">.  </w:t>
+        <w:t xml:space="preserve">Our results show an order of magnitude of 8 times in speed increase for our distributed system versus the serial coWPAtty.  </w:t>
       </w:r>
       <w:r>
         <w:t>Testing d</w:t>
@@ -555,15 +499,7 @@
         <w:t xml:space="preserve">the original </w:t>
       </w:r>
       <w:r>
-        <w:t xml:space="preserve">serial </w:t>
-      </w:r>
-      <w:proofErr w:type="spellStart"/>
-      <w:r>
-        <w:t>coWPAtty</w:t>
-      </w:r>
-      <w:proofErr w:type="spellEnd"/>
-      <w:r>
-        <w:t xml:space="preserve"> </w:t>
+        <w:t xml:space="preserve">serial coWPAtty </w:t>
       </w:r>
       <w:r>
         <w:t xml:space="preserve">code </w:t>
@@ -575,15 +511,7 @@
         <w:t>while</w:t>
       </w:r>
       <w:r>
-        <w:t xml:space="preserve"> our system returning results in </w:t>
-      </w:r>
-      <w:proofErr w:type="gramStart"/>
-      <w:r>
-        <w:t>under</w:t>
-      </w:r>
-      <w:proofErr w:type="gramEnd"/>
-      <w:r>
-        <w:t xml:space="preserve"> 1 second</w:t>
+        <w:t xml:space="preserve"> our system returning results in under 1 second</w:t>
       </w:r>
       <w:r>
         <w:t xml:space="preserve">.  While not a seemingly big difference </w:t>
@@ -884,15 +812,7 @@
         <w:ind w:firstLine="0"/>
       </w:pPr>
       <w:r>
-        <w:t xml:space="preserve">The use of wireless networks based on the 802.11 standards (also known as </w:t>
-      </w:r>
-      <w:proofErr w:type="spellStart"/>
-      <w:r>
-        <w:t>WiFi</w:t>
-      </w:r>
-      <w:proofErr w:type="spellEnd"/>
-      <w:r>
-        <w:t xml:space="preserve">) has become much more common place in your typical household.  Early advents of these networks provided security to limit access and protect sensitive data with a </w:t>
+        <w:t xml:space="preserve">The use of wireless networks based on the 802.11 standards (also known as WiFi) has become much more common place in your typical household.  Early advents of these networks provided security to limit access and protect sensitive data with a </w:t>
       </w:r>
       <w:r>
         <w:t>protocol standard known as WEP.</w:t>
@@ -968,15 +888,7 @@
         <w:ind w:firstLine="0"/>
       </w:pPr>
       <w:r>
-        <w:t xml:space="preserve">One technique for deciphering encrypted data or accessing protected resources is to simply try a large number of different passwords in the hope to get one correct.  The nature of wireless networks enables one to capture encrypted packets as they pass </w:t>
-      </w:r>
-      <w:proofErr w:type="gramStart"/>
-      <w:r>
-        <w:t>through</w:t>
-      </w:r>
-      <w:proofErr w:type="gramEnd"/>
-      <w:r>
-        <w:t xml:space="preserve"> the air and store them to disk in their encrypted form.  Part of the wireless encryption protocol involves handshaking at the initial connection in order to authenticate the client to a wireless access point.  This handshake includes some initialization vectors (IV’s) that are used to allow the client to encrypt the password they will send for authentication.  </w:t>
+        <w:t xml:space="preserve">One technique for deciphering encrypted data or accessing protected resources is to simply try a large number of different passwords in the hope to get one correct.  The nature of wireless networks enables one to capture encrypted packets as they pass through the air and store them to disk in their encrypted form.  Part of the wireless encryption protocol involves handshaking at the initial connection in order to authenticate the client to a wireless access point.  This handshake includes some initialization vectors (IV’s) that are used to allow the client to encrypt the password they will send for authentication.  </w:t>
       </w:r>
       <w:r>
         <w:t>There are multiple types of WPA encryption</w:t>
@@ -1034,15 +946,7 @@
         <w:t>wireless network handshake data (IV’s) and do a lookup in the pre-computed rainbow table for a match.</w:t>
       </w:r>
       <w:r>
-        <w:t xml:space="preserve">  Such a tool already exists and is known as </w:t>
-      </w:r>
-      <w:proofErr w:type="spellStart"/>
-      <w:r>
-        <w:t>coWPAtty</w:t>
-      </w:r>
-      <w:proofErr w:type="spellEnd"/>
-      <w:r>
-        <w:t>.</w:t>
+        <w:t xml:space="preserve">  Such a tool already exists and is known as coWPAtty.</w:t>
       </w:r>
     </w:p>
     <w:p>
@@ -1051,27 +955,12 @@
         <w:spacing w:after="120"/>
         <w:ind w:firstLine="0"/>
       </w:pPr>
-      <w:proofErr w:type="spellStart"/>
-      <w:proofErr w:type="gramStart"/>
       <w:r>
         <w:lastRenderedPageBreak/>
-        <w:t>coWPAtty</w:t>
-      </w:r>
-      <w:proofErr w:type="spellEnd"/>
-      <w:proofErr w:type="gramEnd"/>
-      <w:r>
-        <w:t xml:space="preserve"> is a serial program that can generate a rainbow table with hash values for matching keys based on wireless networks names (SSIDs) and WPA-PSK passwords.  The generation is done in a serial manner and written to a file that can later be used in conjunction with captured wireless data</w:t>
-      </w:r>
-      <w:r>
-        <w:t xml:space="preserve">.  All operations in the original </w:t>
-      </w:r>
-      <w:proofErr w:type="spellStart"/>
-      <w:r>
-        <w:t>coWPAtty</w:t>
-      </w:r>
-      <w:proofErr w:type="spellEnd"/>
-      <w:r>
-        <w:t xml:space="preserve"> code are done in a serial manner on one machine.</w:t>
+        <w:t>coWPAtty is a serial program that can generate a rainbow table with hash values for matching keys based on wireless networks names (SSIDs) and WPA-PSK passwords.  The generation is done in a serial manner and written to a file that can later be used in conjunction with captured wireless data</w:t>
+      </w:r>
+      <w:r>
+        <w:t>.  All operations in the original coWPAtty code are done in a serial manner on one machine.</w:t>
       </w:r>
       <w:r>
         <w:t xml:space="preserve">  </w:t>
@@ -1099,15 +988,7 @@
         <w:t>]</w:t>
       </w:r>
       <w:r>
-        <w:t xml:space="preserve">.  Instead we chose to use an existing rainbow table that contained pre-computed keys for 1,000 wireless </w:t>
-      </w:r>
-      <w:proofErr w:type="gramStart"/>
-      <w:r>
-        <w:t>network</w:t>
-      </w:r>
-      <w:proofErr w:type="gramEnd"/>
-      <w:r>
-        <w:t xml:space="preserve"> names (SSID’s) and divide it across multiple machines for doing lookup queries.</w:t>
+        <w:t>.  Instead we chose to use an existing rainbow table that contained pre-computed keys for 1,000 wireless network names (SSID’s) and divide it across multiple machines for doing lookup queries.</w:t>
       </w:r>
     </w:p>
     <w:p>
@@ -1120,15 +1001,7 @@
         <w:t>We developed a system with a single master node and multiple worker nodes that handled the job submission and work</w:t>
       </w:r>
       <w:r>
-        <w:t xml:space="preserve">.  The master node was written from scratch as a Java web application and is responsible for queuing jobs, sending them to the workers, and reading back the results.  The worker nodes were created by modifying the original </w:t>
-      </w:r>
-      <w:proofErr w:type="spellStart"/>
-      <w:r>
-        <w:t>coWPAtty</w:t>
-      </w:r>
-      <w:proofErr w:type="spellEnd"/>
-      <w:r>
-        <w:t xml:space="preserve"> code to function in a distributed manner and are described </w:t>
+        <w:t xml:space="preserve">.  The master node was written from scratch as a Java web application and is responsible for queuing jobs, sending them to the workers, and reading back the results.  The worker nodes were created by modifying the original coWPAtty code to function in a distributed manner and are described </w:t>
       </w:r>
       <w:r>
         <w:t>later</w:t>
@@ -1147,15 +1020,7 @@
         <w:t xml:space="preserve">Our testing methodology consists of </w:t>
       </w:r>
       <w:r>
-        <w:t xml:space="preserve">capturing wireless data from our own personal networks and submitting them to the distributed system.  We compared the times for our system to find the correct solution to that of the original </w:t>
-      </w:r>
-      <w:proofErr w:type="spellStart"/>
-      <w:r>
-        <w:t>coWPAtty</w:t>
-      </w:r>
-      <w:proofErr w:type="spellEnd"/>
-      <w:r>
-        <w:t xml:space="preserve"> serial code running on a single node.</w:t>
+        <w:t>capturing wireless data from our own personal networks and submitting them to the distributed system.  We compared the times for our system to find the correct solution to that of the original coWPAtty serial code running on a single node.</w:t>
       </w:r>
       <w:r>
         <w:t xml:space="preserve">  We document our findings in the results and conclusions portion of this paper.</w:t>
@@ -1255,7 +1120,6 @@
         <w:pStyle w:val="Caption"/>
         <w:jc w:val="both"/>
       </w:pPr>
-      <w:proofErr w:type="gramStart"/>
       <w:r>
         <w:t xml:space="preserve">Figure </w:t>
       </w:r>
@@ -1281,11 +1145,7 @@
         <w:fldChar w:fldCharType="end"/>
       </w:r>
       <w:r>
-        <w:t>.</w:t>
-      </w:r>
-      <w:proofErr w:type="gramEnd"/>
-      <w:r>
-        <w:t xml:space="preserve">  Architecture Overview</w:t>
+        <w:t>.  Architecture Overview</w:t>
       </w:r>
     </w:p>
     <w:p>
@@ -1352,16 +1212,11 @@
       <w:r>
         <w:t xml:space="preserve">s </w:t>
       </w:r>
-      <w:proofErr w:type="spellStart"/>
       <w:r>
         <w:t>Aircrack-</w:t>
       </w:r>
       <w:r>
-        <w:t>ng</w:t>
-      </w:r>
-      <w:proofErr w:type="spellEnd"/>
-      <w:r>
-        <w:t xml:space="preserve"> </w:t>
+        <w:t xml:space="preserve">ng </w:t>
       </w:r>
       <w:r>
         <w:t>[</w:t>
@@ -1373,15 +1228,7 @@
         <w:t>]</w:t>
       </w:r>
       <w:r>
-        <w:t xml:space="preserve">.  Communication from the user to the master is accomplished using the HTTPS protocol over a secure TCP socket.  Communication internally occurs between the master </w:t>
-      </w:r>
-      <w:proofErr w:type="gramStart"/>
-      <w:r>
-        <w:t>node</w:t>
-      </w:r>
-      <w:proofErr w:type="gramEnd"/>
-      <w:r>
-        <w:t xml:space="preserve"> to a worker node.  Worker nodes do not communicate with each other.  The master node uses TCP connections with the SSH protocol for remotely starting the worker node binaries and a custom propriety protocol for sending running worker nodes jobs and checking their status.</w:t>
+        <w:t>.  Communication from the user to the master is accomplished using the HTTPS protocol over a secure TCP socket.  Communication internally occurs between the master node to a worker node.  Worker nodes do not communicate with each other.  The master node uses TCP connections with the SSH protocol for remotely starting the worker node binaries and a custom propriety protocol for sending running worker nodes jobs and checking their status.</w:t>
       </w:r>
     </w:p>
     <w:p>
@@ -1594,7 +1441,6 @@
           <w:cols w:space="475"/>
         </w:sectPr>
       </w:pPr>
-      <w:proofErr w:type="gramStart"/>
       <w:r>
         <w:t xml:space="preserve">Figure </w:t>
       </w:r>
@@ -1620,11 +1466,7 @@
         <w:fldChar w:fldCharType="end"/>
       </w:r>
       <w:r>
-        <w:t>.</w:t>
-      </w:r>
-      <w:proofErr w:type="gramEnd"/>
-      <w:r>
-        <w:t xml:space="preserve"> Master Node Web Application Interface</w:t>
+        <w:t>. Master Node Web Application Interface</w:t>
       </w:r>
     </w:p>
     <w:p>
@@ -1638,15 +1480,7 @@
     </w:p>
     <w:p>
       <w:r>
-        <w:t xml:space="preserve">All </w:t>
-      </w:r>
-      <w:proofErr w:type="gramStart"/>
-      <w:r>
-        <w:t>configuration</w:t>
-      </w:r>
-      <w:proofErr w:type="gramEnd"/>
-      <w:r>
-        <w:t xml:space="preserve"> is managed via an XML file on the master node that is loaded at the startup of the master node web application.  It specifies the following:</w:t>
+        <w:t>All configuration is managed via an XML file on the master node that is loaded at the startup of the master node web application.  It specifies the following:</w:t>
       </w:r>
     </w:p>
     <w:p>
@@ -1886,15 +1720,7 @@
     </w:p>
     <w:p>
       <w:r>
-        <w:t xml:space="preserve">The worker node is a modified C program based on code by Joshua Wright’s </w:t>
-      </w:r>
-      <w:proofErr w:type="spellStart"/>
-      <w:r>
-        <w:t>coWPAtty</w:t>
-      </w:r>
-      <w:proofErr w:type="spellEnd"/>
-      <w:r>
-        <w:t xml:space="preserve">.  It has been modified to act as a type of service that listens on a TCP socket for instructions or status queries from the master node.  </w:t>
+        <w:t xml:space="preserve">The worker node is a modified C program based on code by Joshua Wright’s coWPAtty.  It has been modified to act as a type of service that listens on a TCP socket for instructions or status queries from the master node.  </w:t>
       </w:r>
       <w:r>
         <w:t>The communication specifics will be discussed in the “Master to Worker Node Communication” section later.</w:t>
@@ -2029,10 +1855,60 @@
     </w:p>
     <w:p>
       <w:r>
-        <w:t xml:space="preserve">After directing the lookup to the proper location in memory, the worker node must read through and test each record in the rainbow table to determine if it contains the correct passphrase.  </w:t>
+        <w:t xml:space="preserve">After directing the lookup to the proper location in memory, the worker node must read through </w:t>
+      </w:r>
+      <w:r>
+        <w:t xml:space="preserve">the rainbow table to find the correct passphrase.  The rainbow table is composed of a series of structured records where each record corresponds to a particular passphrase for a particular SSID.  </w:t>
+      </w:r>
+      <w:r>
+        <w:t>To find the correct passphrase the worker must read through each record in the rainbow table.</w:t>
+      </w:r>
+    </w:p>
+    <w:p>
+      <w:r>
+        <w:t>Each record contains the record length</w:t>
+      </w:r>
+      <w:r>
+        <w:t>, the passphrase, and the pairwise</w:t>
+      </w:r>
+      <w:r>
+        <w:t xml:space="preserve"> master key (PMK) which is a hash of the passphrase </w:t>
+      </w:r>
+      <w:r>
+        <w:lastRenderedPageBreak/>
+        <w:t>using the SSID as a salt.</w:t>
+      </w:r>
+      <w:r>
+        <w:t xml:space="preserve">  After reading a record, the PMK of the record is used to calculate the </w:t>
+      </w:r>
+      <w:r>
+        <w:t>pairwise transient key (</w:t>
+      </w:r>
+      <w:r>
+        <w:t>PTK</w:t>
+      </w:r>
+      <w:r>
+        <w:t>)</w:t>
+      </w:r>
+      <w:r>
+        <w:t xml:space="preserve">.  This calculation requires using various data gathered </w:t>
+      </w:r>
+      <w:r>
+        <w:t>when parsing the capture file.  Then the HMAC-MD5 Key MIC is calculated after calculating the PTK.  The key MIC calculated for this record is then compared to the key MIC found in the capture data.</w:t>
+      </w:r>
+      <w:r>
+        <w:t xml:space="preserve">  If they are equal, then the passphrase for this record is the solution.</w:t>
+      </w:r>
+    </w:p>
+    <w:p>
+      <w:r>
+        <w:t>TODO: add references and expand a</w:t>
       </w:r>
       <w:bookmarkStart w:id="0" w:name="_GoBack"/>
       <w:bookmarkEnd w:id="0"/>
+      <w:r>
+        <w:t xml:space="preserve">cronyms </w:t>
+      </w:r>
     </w:p>
     <w:p>
       <w:pPr>
@@ -2047,11 +1923,7 @@
         <w:t>Other than the SSH remote commands used by the master to start each worker node there is also a proprietary protocol we developed for communication between the master node web application and the worker nodes.</w:t>
       </w:r>
       <w:r>
-        <w:t xml:space="preserve">  This is accomplished through </w:t>
-      </w:r>
-      <w:r>
-        <w:lastRenderedPageBreak/>
-        <w:t>an unsecured TCP socket communication between the master and worker nodes.</w:t>
+        <w:t xml:space="preserve">  This is accomplished through an unsecured TCP socket communication between the master and worker nodes.</w:t>
       </w:r>
     </w:p>
     <w:p>
@@ -2097,15 +1969,7 @@
         <w:t>An overview of the different packet reques</w:t>
       </w:r>
       <w:r>
-        <w:t xml:space="preserve">ts and responses is given below.  Note that \31 or \4 </w:t>
-      </w:r>
-      <w:proofErr w:type="gramStart"/>
-      <w:r>
-        <w:t>are</w:t>
-      </w:r>
-      <w:proofErr w:type="gramEnd"/>
-      <w:r>
-        <w:t xml:space="preserve"> decimal values</w:t>
+        <w:t>ts and responses is given below.  Note that \31 or \4 are decimal values</w:t>
       </w:r>
       <w:r>
         <w:t xml:space="preserve"> for single characters</w:t>
@@ -2148,16 +2012,8 @@
         <w:rPr>
           <w:b/>
         </w:rPr>
-        <w:t>/path/to/</w:t>
-      </w:r>
-      <w:proofErr w:type="spellStart"/>
-      <w:r>
-        <w:rPr>
-          <w:b/>
-        </w:rPr>
-        <w:t>wifi.pcap</w:t>
-      </w:r>
-      <w:proofErr w:type="spellEnd"/>
+        <w:t>/path/to/wifi.pcap</w:t>
+      </w:r>
       <w:r>
         <w:t>\0\31</w:t>
       </w:r>
@@ -2214,16 +2070,11 @@
         </w:numPr>
         <w:jc w:val="left"/>
       </w:pPr>
-      <w:proofErr w:type="spellStart"/>
       <w:r>
         <w:t>j</w:t>
       </w:r>
       <w:r>
-        <w:t>obid</w:t>
-      </w:r>
-      <w:proofErr w:type="spellEnd"/>
-      <w:r>
-        <w:t xml:space="preserve"> is a uniquely generated id from the master for logging purposes</w:t>
+        <w:t>obid is a uniquely generated id from the master for logging purposes</w:t>
       </w:r>
     </w:p>
     <w:p>
@@ -2236,15 +2087,7 @@
         <w:jc w:val="left"/>
       </w:pPr>
       <w:r>
-        <w:t>/path/to/</w:t>
-      </w:r>
-      <w:proofErr w:type="spellStart"/>
-      <w:r>
-        <w:t>wifi.pcap</w:t>
-      </w:r>
-      <w:proofErr w:type="spellEnd"/>
-      <w:r>
-        <w:t xml:space="preserve"> is a variable length path that the worker can use to find the input file.  Usually on a shared network file system.</w:t>
+        <w:t>/path/to/wifi.pcap is a variable length path that the worker can use to find the input file.  Usually on a shared network file system.</w:t>
       </w:r>
     </w:p>
     <w:p>
@@ -2365,6 +2208,7 @@
         <w:pStyle w:val="Heading3"/>
       </w:pPr>
       <w:r>
+        <w:lastRenderedPageBreak/>
         <w:t>Worker Status Query</w:t>
       </w:r>
     </w:p>
@@ -2534,13 +2378,8 @@
         <w:t>L</w:t>
       </w:r>
       <w:r>
-        <w:t xml:space="preserve">ast job finished was </w:t>
-      </w:r>
-      <w:proofErr w:type="spellStart"/>
-      <w:r>
-        <w:t>jobid</w:t>
-      </w:r>
-      <w:proofErr w:type="spellEnd"/>
+        <w:t>ast job finished was jobid</w:t>
+      </w:r>
     </w:p>
     <w:p>
       <w:pPr>
@@ -2584,7 +2423,6 @@
         <w:rPr>
           <w:b/>
         </w:rPr>
-        <w:lastRenderedPageBreak/>
         <w:t>STATUS</w:t>
       </w:r>
       <w:r>
@@ -2792,16 +2630,8 @@
         <w:rPr>
           <w:b/>
         </w:rPr>
-        <w:t xml:space="preserve">No job with </w:t>
-      </w:r>
-      <w:proofErr w:type="spellStart"/>
-      <w:r>
-        <w:rPr>
-          <w:b/>
-        </w:rPr>
-        <w:t>jobid</w:t>
-      </w:r>
-      <w:proofErr w:type="spellEnd"/>
+        <w:t>No job with jobid</w:t>
+      </w:r>
       <w:r>
         <w:t>\0\31\4</w:t>
       </w:r>
@@ -3063,6 +2893,7 @@
         </w:numPr>
       </w:pPr>
       <w:r>
+        <w:lastRenderedPageBreak/>
         <w:t xml:space="preserve">Updates the display to show the solution or </w:t>
       </w:r>
       <w:r>
@@ -3135,30 +2966,8 @@
         <w:rPr>
           <w:highlight w:val="yellow"/>
         </w:rPr>
-        <w:t xml:space="preserve">YOU MIGHT TALK ABOUT LACK OF FAULT TOLERANCE.  AT LEAST MASTER WILL HOLD QUEUE UNTIL ALL WORKERS ARE READY.  </w:t>
-      </w:r>
-      <w:proofErr w:type="spellStart"/>
-      <w:r>
-        <w:rPr>
-          <w:highlight w:val="yellow"/>
-        </w:rPr>
-        <w:t>Todo</w:t>
-      </w:r>
-      <w:proofErr w:type="spellEnd"/>
-      <w:r>
-        <w:rPr>
-          <w:highlight w:val="yellow"/>
-        </w:rPr>
-        <w:t xml:space="preserve"> </w:t>
-      </w:r>
-      <w:proofErr w:type="spellStart"/>
-      <w:r>
-        <w:rPr>
-          <w:highlight w:val="yellow"/>
-        </w:rPr>
-        <w:t>todo</w:t>
-      </w:r>
-      <w:proofErr w:type="spellEnd"/>
+        <w:t>YOU MIGHT TALK ABOUT LACK OF FAULT TOLERANCE.  AT LEAST MASTER WILL HOLD QUEUE UNTIL ALL WORKERS ARE READY.  Todo todo</w:t>
+      </w:r>
     </w:p>
     <w:p>
       <w:pPr>
@@ -3171,7 +2980,6 @@
         <w:pStyle w:val="Caption"/>
         <w:keepNext/>
       </w:pPr>
-      <w:proofErr w:type="gramStart"/>
       <w:r>
         <w:t xml:space="preserve">Table </w:t>
       </w:r>
@@ -3197,11 +3005,7 @@
         <w:fldChar w:fldCharType="end"/>
       </w:r>
       <w:r>
-        <w:t>.</w:t>
-      </w:r>
-      <w:proofErr w:type="gramEnd"/>
-      <w:r>
-        <w:t xml:space="preserve"> Table captions should be placed above the table</w:t>
+        <w:t>. Table captions should be placed above the table</w:t>
       </w:r>
     </w:p>
     <w:tbl>
@@ -3603,21 +3407,7 @@
         <w:rPr>
           <w:highlight w:val="yellow"/>
         </w:rPr>
-        <w:t xml:space="preserve">. Word may try to automatically ‘underline’ hotlinks in your </w:t>
-      </w:r>
-      <w:proofErr w:type="gramStart"/>
-      <w:r>
-        <w:rPr>
-          <w:highlight w:val="yellow"/>
-        </w:rPr>
-        <w:t>references,</w:t>
-      </w:r>
-      <w:proofErr w:type="gramEnd"/>
-      <w:r>
-        <w:rPr>
-          <w:highlight w:val="yellow"/>
-        </w:rPr>
-        <w:t xml:space="preserve"> the correct style is NO underlining.</w:t>
+        <w:t>. Word may try to automatically ‘underline’ hotlinks in your references, the correct style is NO underlining.</w:t>
       </w:r>
     </w:p>
     <w:p>
@@ -3685,34 +3475,10 @@
         <w:t>wo Intel Xeon E5540 (2.5GHz)</w:t>
       </w:r>
       <w:r>
-        <w:t xml:space="preserve"> processors for a total of 8 logical CPUs (</w:t>
-      </w:r>
-      <w:proofErr w:type="spellStart"/>
-      <w:r>
-        <w:t>hyperthreading</w:t>
-      </w:r>
-      <w:proofErr w:type="spellEnd"/>
-      <w:r>
-        <w:t xml:space="preserve"> was turned off).  </w:t>
-      </w:r>
-      <w:r>
-        <w:t xml:space="preserve">The system had 72GB of RAM and sixteen 146GB SAS 6.0gbps drives in a single RAID5 configuration.  VMware </w:t>
-      </w:r>
-      <w:proofErr w:type="spellStart"/>
-      <w:r>
-        <w:t>vSphere</w:t>
-      </w:r>
-      <w:proofErr w:type="spellEnd"/>
-      <w:r>
-        <w:t xml:space="preserve"> Hypervisor </w:t>
-      </w:r>
-      <w:proofErr w:type="spellStart"/>
-      <w:r>
-        <w:t>ESXi</w:t>
-      </w:r>
-      <w:proofErr w:type="spellEnd"/>
-      <w:r>
-        <w:t xml:space="preserve"> 4.1</w:t>
+        <w:t xml:space="preserve"> processors for a total of 8 logical CPUs (hyperthreading was turned off).  </w:t>
+      </w:r>
+      <w:r>
+        <w:t>The system had 72GB of RAM and sixteen 146GB SAS 6.0gbps drives in a single RAID5 configuration.  VMware vSphere Hypervisor ESXi 4.1</w:t>
       </w:r>
       <w:r>
         <w:t xml:space="preserve">.0 348481 was the host operating system with 9 underlying virtual machines all running Ubuntu Server 10.10 64-bit Linux.  The master node was allocated 2GB of memory while eight worker nodes were allocated 8GB of memory each.  All nine virtual machines </w:t>
@@ -3751,7 +3517,11 @@
         <w:t xml:space="preserve"> on the host machine only.</w:t>
       </w:r>
       <w:r>
-        <w:t xml:space="preserve">  The master communicated wi</w:t>
+        <w:t xml:space="preserve">  The master </w:t>
+      </w:r>
+      <w:r>
+        <w:lastRenderedPageBreak/>
+        <w:t>communicated wi</w:t>
       </w:r>
       <w:r>
         <w:t xml:space="preserve">th the workers over TCP sockets and through </w:t>
@@ -3835,7 +3605,6 @@
         <w:spacing w:before="120"/>
       </w:pPr>
       <w:r>
-        <w:lastRenderedPageBreak/>
         <w:t>ACKNOWLEDGMENTS</w:t>
       </w:r>
     </w:p>
@@ -3885,15 +3654,7 @@
         <w:t>cknowledgment of the great work done by Joshua Wright, the o</w:t>
       </w:r>
       <w:r>
-        <w:t xml:space="preserve">riginal developer of </w:t>
-      </w:r>
-      <w:proofErr w:type="spellStart"/>
-      <w:r>
-        <w:t>coWPAtty</w:t>
-      </w:r>
-      <w:proofErr w:type="spellEnd"/>
-      <w:r>
-        <w:t>,</w:t>
+        <w:t>riginal developer of coWPAtty,</w:t>
       </w:r>
       <w:r>
         <w:t xml:space="preserve"> from which our work is based.</w:t>
@@ -3905,6 +3666,7 @@
         <w:spacing w:before="120"/>
       </w:pPr>
       <w:r>
+        <w:lastRenderedPageBreak/>
         <w:t>REFERENCES</w:t>
       </w:r>
     </w:p>
@@ -3912,13 +3674,8 @@
       <w:pPr>
         <w:pStyle w:val="References"/>
       </w:pPr>
-      <w:proofErr w:type="spellStart"/>
-      <w:r>
-        <w:t>Aircrack-ng</w:t>
-      </w:r>
-      <w:proofErr w:type="spellEnd"/>
-      <w:r>
-        <w:t xml:space="preserve">. 2011. </w:t>
+      <w:r>
+        <w:t xml:space="preserve">Aircrack-ng. 2011. </w:t>
       </w:r>
       <w:r>
         <w:t>http://www.aircrack-ng.org/</w:t>
@@ -3929,128 +3686,83 @@
         <w:pStyle w:val="References"/>
       </w:pPr>
       <w:r>
-        <w:t xml:space="preserve">Church of the </w:t>
-      </w:r>
-      <w:proofErr w:type="spellStart"/>
-      <w:r>
-        <w:t>Wifi</w:t>
-      </w:r>
-      <w:proofErr w:type="spellEnd"/>
-      <w:r>
-        <w:t xml:space="preserve">. 2009. </w:t>
-      </w:r>
-      <w:r>
-        <w:t xml:space="preserve">Church of </w:t>
-      </w:r>
-      <w:proofErr w:type="spellStart"/>
-      <w:r>
-        <w:t>Wifi</w:t>
-      </w:r>
-      <w:proofErr w:type="spellEnd"/>
+        <w:t xml:space="preserve">Church of the Wifi. 2009. </w:t>
+      </w:r>
+      <w:r>
+        <w:t>Church of Wifi Uber coWPAtty lookup tables</w:t>
+      </w:r>
+      <w:r>
+        <w:t xml:space="preserve">. </w:t>
+      </w:r>
+      <w:r>
+        <w:t>http://www.churchofwifi.org/Project_Display.asp?PID=90</w:t>
+      </w:r>
+    </w:p>
+    <w:p>
+      <w:pPr>
+        <w:pStyle w:val="References"/>
+      </w:pPr>
+      <w:r>
+        <w:t>IEEE Computer Society</w:t>
+      </w:r>
+      <w:r>
+        <w:t xml:space="preserve">. 2007. </w:t>
+      </w:r>
+      <w:r>
+        <w:t>IEEE Std 802.11™-2007</w:t>
+      </w:r>
       <w:r>
         <w:t xml:space="preserve"> </w:t>
       </w:r>
-      <w:proofErr w:type="spellStart"/>
-      <w:r>
-        <w:t>Uber</w:t>
-      </w:r>
-      <w:proofErr w:type="spellEnd"/>
+      <w:r>
+        <w:t>New York, NY</w:t>
+      </w:r>
+      <w:r>
+        <w:t xml:space="preserve">. </w:t>
+      </w:r>
+    </w:p>
+    <w:p>
+      <w:pPr>
+        <w:pStyle w:val="References"/>
+      </w:pPr>
+      <w:r>
+        <w:t>M</w:t>
+      </w:r>
+      <w:r>
+        <w:t>oskowitz</w:t>
+      </w:r>
+      <w:r>
+        <w:t xml:space="preserve">, </w:t>
+      </w:r>
+      <w:r>
+        <w:t>Robert</w:t>
+      </w:r>
+      <w:r>
+        <w:t xml:space="preserve">. 1993. </w:t>
+      </w:r>
+      <w:r>
+        <w:t>Weakness in Passphrase Choice in WPA Interface.</w:t>
+      </w:r>
       <w:r>
         <w:t xml:space="preserve"> </w:t>
       </w:r>
-      <w:proofErr w:type="spellStart"/>
+      <w:r>
+        <w:t>http://wifinetnews.com/archives/2003/11/weakness_in_passphrase_choice_in_wpa_interface.html</w:t>
+      </w:r>
+    </w:p>
+    <w:p>
+      <w:pPr>
+        <w:pStyle w:val="References"/>
+      </w:pPr>
+      <w:r>
+        <w:t>Wright, Joshua. 2009.</w:t>
+      </w:r>
+      <w:r>
+        <w:br/>
+      </w:r>
       <w:r>
         <w:t>coWPAtty</w:t>
       </w:r>
-      <w:proofErr w:type="spellEnd"/>
-      <w:r>
-        <w:t xml:space="preserve"> lookup tables</w:t>
-      </w:r>
-      <w:r>
-        <w:t xml:space="preserve">. </w:t>
-      </w:r>
-      <w:r>
-        <w:t>http://www.churchofwifi.org/Project_Display.asp?PID=90</w:t>
-      </w:r>
-    </w:p>
-    <w:p>
-      <w:pPr>
-        <w:pStyle w:val="References"/>
-      </w:pPr>
-      <w:r>
-        <w:lastRenderedPageBreak/>
-        <w:t>IEEE Computer Society</w:t>
-      </w:r>
-      <w:r>
-        <w:t xml:space="preserve">. 2007. </w:t>
-      </w:r>
-      <w:r>
-        <w:t xml:space="preserve">IEEE </w:t>
-      </w:r>
-      <w:proofErr w:type="spellStart"/>
-      <w:r>
-        <w:t>Std</w:t>
-      </w:r>
-      <w:proofErr w:type="spellEnd"/>
-      <w:r>
-        <w:t xml:space="preserve"> 802.11™-2007</w:t>
-      </w:r>
-      <w:r>
-        <w:t xml:space="preserve"> </w:t>
-      </w:r>
-      <w:r>
-        <w:t>New York, NY</w:t>
-      </w:r>
-      <w:r>
-        <w:t xml:space="preserve">. </w:t>
-      </w:r>
-    </w:p>
-    <w:p>
-      <w:pPr>
-        <w:pStyle w:val="References"/>
-      </w:pPr>
-      <w:proofErr w:type="spellStart"/>
-      <w:r>
-        <w:t>M</w:t>
-      </w:r>
-      <w:r>
-        <w:t>oskowitz</w:t>
-      </w:r>
-      <w:proofErr w:type="spellEnd"/>
-      <w:r>
-        <w:t xml:space="preserve">, </w:t>
-      </w:r>
-      <w:r>
-        <w:t>Robert</w:t>
-      </w:r>
-      <w:r>
-        <w:t xml:space="preserve">. 1993. </w:t>
-      </w:r>
-      <w:r>
-        <w:t>Weakness in Passphrase Choice in WPA Interface.</w:t>
-      </w:r>
-      <w:r>
-        <w:t xml:space="preserve"> </w:t>
-      </w:r>
-      <w:r>
-        <w:t>http://wifinetnews.com/archives/2003/11/weakness_in_passphrase_choice_in_wpa_interface.html</w:t>
-      </w:r>
-    </w:p>
-    <w:p>
-      <w:pPr>
-        <w:pStyle w:val="References"/>
-      </w:pPr>
-      <w:r>
-        <w:t>Wright, Joshua. 2009.</w:t>
-      </w:r>
-      <w:r>
-        <w:br/>
-      </w:r>
-      <w:proofErr w:type="spellStart"/>
-      <w:r>
-        <w:t>coWPAtty</w:t>
-      </w:r>
-      <w:proofErr w:type="spellEnd"/>
       <w:r>
         <w:br/>
       </w:r>
@@ -6324,7 +6036,7 @@
 </file>
 
 <file path=customXml/itemProps1.xml><?xml version="1.0" encoding="utf-8"?>
-<ds:datastoreItem xmlns:ds="http://schemas.openxmlformats.org/officeDocument/2006/customXml" ds:itemID="{6853F40A-93E2-4BC1-B99E-F64283B27204}">
+<ds:datastoreItem xmlns:ds="http://schemas.openxmlformats.org/officeDocument/2006/customXml" ds:itemID="{571C1B19-0467-43E0-B7F8-E94C4E7B067F}">
   <ds:schemaRefs>
     <ds:schemaRef ds:uri="http://schemas.openxmlformats.org/officeDocument/2006/bibliography"/>
   </ds:schemaRefs>

</xml_diff>

<commit_message>
Added activity diagram for record processing to report
</commit_message>
<xml_diff>
--- a/docs/Distributed_WPA_Cracking_Final_Project_Report_2011-05-03.docx
+++ b/docs/Distributed_WPA_Cracking_Final_Project_Report_2011-05-03.docx
@@ -34,8 +34,16 @@
           <w:spacing w:val="-2"/>
         </w:rPr>
         <w:lastRenderedPageBreak/>
-        <w:t>Rodney Beede</w:t>
-      </w:r>
+        <w:t xml:space="preserve">Rodney </w:t>
+      </w:r>
+      <w:proofErr w:type="spellStart"/>
+      <w:r>
+        <w:rPr>
+          <w:spacing w:val="-2"/>
+        </w:rPr>
+        <w:t>Beede</w:t>
+      </w:r>
+      <w:proofErr w:type="spellEnd"/>
     </w:p>
     <w:p>
       <w:pPr>
@@ -255,13 +263,29 @@
         </w:rPr>
         <w:br w:type="column"/>
       </w:r>
+      <w:proofErr w:type="spellStart"/>
       <w:r>
         <w:rPr>
           <w:spacing w:val="-2"/>
         </w:rPr>
         <w:lastRenderedPageBreak/>
-        <w:t>Arpit Sud</w:t>
-      </w:r>
+        <w:t>Arpit</w:t>
+      </w:r>
+      <w:proofErr w:type="spellEnd"/>
+      <w:r>
+        <w:rPr>
+          <w:spacing w:val="-2"/>
+        </w:rPr>
+        <w:t xml:space="preserve"> </w:t>
+      </w:r>
+      <w:proofErr w:type="spellStart"/>
+      <w:r>
+        <w:rPr>
+          <w:spacing w:val="-2"/>
+        </w:rPr>
+        <w:t>Sud</w:t>
+      </w:r>
+      <w:proofErr w:type="spellEnd"/>
     </w:p>
     <w:p>
       <w:pPr>
@@ -391,13 +415,21 @@
         <w:t xml:space="preserve">In this paper, we describe </w:t>
       </w:r>
       <w:r>
-        <w:t>a distributed system we developed for doing lookups in a rainbow table for passwords to WPA-PSK 1/2 wireless encrypted</w:t>
+        <w:t xml:space="preserve">a distributed system we developed for doing lookups in a rainbow table for passwords to WPA-PSK 1/2 wireless </w:t>
+      </w:r>
+      <w:proofErr w:type="gramStart"/>
+      <w:r>
+        <w:t>encrypted</w:t>
       </w:r>
       <w:r>
         <w:t xml:space="preserve">  </w:t>
       </w:r>
       <w:r>
-        <w:t xml:space="preserve">networks.  </w:t>
+        <w:t>networks</w:t>
+      </w:r>
+      <w:proofErr w:type="gramEnd"/>
+      <w:r>
+        <w:t xml:space="preserve">.  </w:t>
       </w:r>
       <w:r>
         <w:t>Our motivation for developing such a system came from the abundance of distributed systems for generating rainbow tables but a lack of any to do the lookup.</w:t>
@@ -458,7 +490,15 @@
         <w:t>n</w:t>
       </w:r>
       <w:r>
-        <w:t xml:space="preserve"> as coWPAtty </w:t>
+        <w:t xml:space="preserve"> as </w:t>
+      </w:r>
+      <w:proofErr w:type="spellStart"/>
+      <w:r>
+        <w:t>coWPAtty</w:t>
+      </w:r>
+      <w:proofErr w:type="spellEnd"/>
+      <w:r>
+        <w:t xml:space="preserve"> </w:t>
       </w:r>
       <w:r>
         <w:t>[</w:t>
@@ -473,7 +513,15 @@
         <w:t xml:space="preserve"> </w:t>
       </w:r>
       <w:r>
-        <w:t>which handled the actual table lookup.  We used a cluster of 9 nodes running on virtual machines to handle the work load and measured the performance of our system to the serial original coWPAtty implementation.</w:t>
+        <w:t xml:space="preserve">which handled the actual table lookup.  We used a cluster of 9 nodes running on virtual machines to handle the work load and measured the performance of our system to the serial original </w:t>
+      </w:r>
+      <w:proofErr w:type="spellStart"/>
+      <w:r>
+        <w:t>coWPAtty</w:t>
+      </w:r>
+      <w:proofErr w:type="spellEnd"/>
+      <w:r>
+        <w:t xml:space="preserve"> implementation.</w:t>
       </w:r>
     </w:p>
     <w:p>
@@ -481,7 +529,15 @@
         <w:pStyle w:val="Abstract"/>
       </w:pPr>
       <w:r>
-        <w:t xml:space="preserve">Our results show an order of magnitude of 8 times in speed increase for our distributed system versus the serial coWPAtty.  </w:t>
+        <w:t xml:space="preserve">Our results show an order of magnitude of 8 times in speed increase for our distributed system versus the serial </w:t>
+      </w:r>
+      <w:proofErr w:type="spellStart"/>
+      <w:r>
+        <w:t>coWPAtty</w:t>
+      </w:r>
+      <w:proofErr w:type="spellEnd"/>
+      <w:r>
+        <w:t xml:space="preserve">.  </w:t>
       </w:r>
       <w:r>
         <w:t>Testing d</w:t>
@@ -499,7 +555,15 @@
         <w:t xml:space="preserve">the original </w:t>
       </w:r>
       <w:r>
-        <w:t xml:space="preserve">serial coWPAtty </w:t>
+        <w:t xml:space="preserve">serial </w:t>
+      </w:r>
+      <w:proofErr w:type="spellStart"/>
+      <w:r>
+        <w:t>coWPAtty</w:t>
+      </w:r>
+      <w:proofErr w:type="spellEnd"/>
+      <w:r>
+        <w:t xml:space="preserve"> </w:t>
       </w:r>
       <w:r>
         <w:t xml:space="preserve">code </w:t>
@@ -511,7 +575,15 @@
         <w:t>while</w:t>
       </w:r>
       <w:r>
-        <w:t xml:space="preserve"> our system returning results in under 1 second</w:t>
+        <w:t xml:space="preserve"> our system returning results in </w:t>
+      </w:r>
+      <w:proofErr w:type="gramStart"/>
+      <w:r>
+        <w:t>under</w:t>
+      </w:r>
+      <w:proofErr w:type="gramEnd"/>
+      <w:r>
+        <w:t xml:space="preserve"> 1 second</w:t>
       </w:r>
       <w:r>
         <w:t xml:space="preserve">.  While not a seemingly big difference </w:t>
@@ -812,7 +884,15 @@
         <w:ind w:firstLine="0"/>
       </w:pPr>
       <w:r>
-        <w:t xml:space="preserve">The use of wireless networks based on the 802.11 standards (also known as WiFi) has become much more common place in your typical household.  Early advents of these networks provided security to limit access and protect sensitive data with a </w:t>
+        <w:t xml:space="preserve">The use of wireless networks based on the 802.11 standards (also known as </w:t>
+      </w:r>
+      <w:proofErr w:type="spellStart"/>
+      <w:r>
+        <w:t>WiFi</w:t>
+      </w:r>
+      <w:proofErr w:type="spellEnd"/>
+      <w:r>
+        <w:t xml:space="preserve">) has become much more common place in your typical household.  Early advents of these networks provided security to limit access and protect sensitive data with a </w:t>
       </w:r>
       <w:r>
         <w:t>protocol standard known as WEP.</w:t>
@@ -888,7 +968,15 @@
         <w:ind w:firstLine="0"/>
       </w:pPr>
       <w:r>
-        <w:t xml:space="preserve">One technique for deciphering encrypted data or accessing protected resources is to simply try a large number of different passwords in the hope to get one correct.  The nature of wireless networks enables one to capture encrypted packets as they pass through the air and store them to disk in their encrypted form.  Part of the wireless encryption protocol involves handshaking at the initial connection in order to authenticate the client to a wireless access point.  This handshake includes some initialization vectors (IV’s) that are used to allow the client to encrypt the password they will send for authentication.  </w:t>
+        <w:t xml:space="preserve">One technique for deciphering encrypted data or accessing protected resources is to simply try a large number of different passwords in the hope to get one correct.  The nature of wireless networks enables one to capture encrypted packets as they pass </w:t>
+      </w:r>
+      <w:proofErr w:type="gramStart"/>
+      <w:r>
+        <w:t>through</w:t>
+      </w:r>
+      <w:proofErr w:type="gramEnd"/>
+      <w:r>
+        <w:t xml:space="preserve"> the air and store them to disk in their encrypted form.  Part of the wireless encryption protocol involves handshaking at the initial connection in order to authenticate the client to a wireless access point.  This handshake includes some initialization vectors (IV’s) that are used to allow the client to encrypt the password they will send for authentication.  </w:t>
       </w:r>
       <w:r>
         <w:t>There are multiple types of WPA encryption</w:t>
@@ -946,7 +1034,15 @@
         <w:t>wireless network handshake data (IV’s) and do a lookup in the pre-computed rainbow table for a match.</w:t>
       </w:r>
       <w:r>
-        <w:t xml:space="preserve">  Such a tool already exists and is known as coWPAtty.</w:t>
+        <w:t xml:space="preserve">  Such a tool already exists and is known as </w:t>
+      </w:r>
+      <w:proofErr w:type="spellStart"/>
+      <w:r>
+        <w:t>coWPAtty</w:t>
+      </w:r>
+      <w:proofErr w:type="spellEnd"/>
+      <w:r>
+        <w:t>.</w:t>
       </w:r>
     </w:p>
     <w:p>
@@ -955,12 +1051,27 @@
         <w:spacing w:after="120"/>
         <w:ind w:firstLine="0"/>
       </w:pPr>
+      <w:proofErr w:type="spellStart"/>
+      <w:proofErr w:type="gramStart"/>
       <w:r>
         <w:lastRenderedPageBreak/>
-        <w:t>coWPAtty is a serial program that can generate a rainbow table with hash values for matching keys based on wireless networks names (SSIDs) and WPA-PSK passwords.  The generation is done in a serial manner and written to a file that can later be used in conjunction with captured wireless data</w:t>
-      </w:r>
-      <w:r>
-        <w:t>.  All operations in the original coWPAtty code are done in a serial manner on one machine.</w:t>
+        <w:t>coWPAtty</w:t>
+      </w:r>
+      <w:proofErr w:type="spellEnd"/>
+      <w:proofErr w:type="gramEnd"/>
+      <w:r>
+        <w:t xml:space="preserve"> is a serial program that can generate a rainbow table with hash values for matching keys based on wireless networks names (SSIDs) and WPA-PSK passwords.  The generation is done in a serial manner and written to a file that can later be used in conjunction with captured wireless data</w:t>
+      </w:r>
+      <w:r>
+        <w:t xml:space="preserve">.  All operations in the original </w:t>
+      </w:r>
+      <w:proofErr w:type="spellStart"/>
+      <w:r>
+        <w:t>coWPAtty</w:t>
+      </w:r>
+      <w:proofErr w:type="spellEnd"/>
+      <w:r>
+        <w:t xml:space="preserve"> code are done in a serial manner on one machine.</w:t>
       </w:r>
       <w:r>
         <w:t xml:space="preserve">  </w:t>
@@ -988,7 +1099,15 @@
         <w:t>]</w:t>
       </w:r>
       <w:r>
-        <w:t>.  Instead we chose to use an existing rainbow table that contained pre-computed keys for 1,000 wireless network names (SSID’s) and divide it across multiple machines for doing lookup queries.</w:t>
+        <w:t xml:space="preserve">.  Instead we chose to use an existing rainbow table that contained pre-computed keys for 1,000 wireless </w:t>
+      </w:r>
+      <w:proofErr w:type="gramStart"/>
+      <w:r>
+        <w:t>network</w:t>
+      </w:r>
+      <w:proofErr w:type="gramEnd"/>
+      <w:r>
+        <w:t xml:space="preserve"> names (SSID’s) and divide it across multiple machines for doing lookup queries.</w:t>
       </w:r>
     </w:p>
     <w:p>
@@ -1001,7 +1120,15 @@
         <w:t>We developed a system with a single master node and multiple worker nodes that handled the job submission and work</w:t>
       </w:r>
       <w:r>
-        <w:t xml:space="preserve">.  The master node was written from scratch as a Java web application and is responsible for queuing jobs, sending them to the workers, and reading back the results.  The worker nodes were created by modifying the original coWPAtty code to function in a distributed manner and are described </w:t>
+        <w:t xml:space="preserve">.  The master node was written from scratch as a Java web application and is responsible for queuing jobs, sending them to the workers, and reading back the results.  The worker nodes were created by modifying the original </w:t>
+      </w:r>
+      <w:proofErr w:type="spellStart"/>
+      <w:r>
+        <w:t>coWPAtty</w:t>
+      </w:r>
+      <w:proofErr w:type="spellEnd"/>
+      <w:r>
+        <w:t xml:space="preserve"> code to function in a distributed manner and are described </w:t>
       </w:r>
       <w:r>
         <w:t>later</w:t>
@@ -1020,7 +1147,15 @@
         <w:t xml:space="preserve">Our testing methodology consists of </w:t>
       </w:r>
       <w:r>
-        <w:t>capturing wireless data from our own personal networks and submitting them to the distributed system.  We compared the times for our system to find the correct solution to that of the original coWPAtty serial code running on a single node.</w:t>
+        <w:t xml:space="preserve">capturing wireless data from our own personal networks and submitting them to the distributed system.  We compared the times for our system to find the correct solution to that of the original </w:t>
+      </w:r>
+      <w:proofErr w:type="spellStart"/>
+      <w:r>
+        <w:t>coWPAtty</w:t>
+      </w:r>
+      <w:proofErr w:type="spellEnd"/>
+      <w:r>
+        <w:t xml:space="preserve"> serial code running on a single node.</w:t>
       </w:r>
       <w:r>
         <w:t xml:space="preserve">  We document our findings in the results and conclusions portion of this paper.</w:t>
@@ -1120,6 +1255,7 @@
         <w:pStyle w:val="Caption"/>
         <w:jc w:val="both"/>
       </w:pPr>
+      <w:proofErr w:type="gramStart"/>
       <w:r>
         <w:t xml:space="preserve">Figure </w:t>
       </w:r>
@@ -1145,7 +1281,11 @@
         <w:fldChar w:fldCharType="end"/>
       </w:r>
       <w:r>
-        <w:t>.  Architecture Overview</w:t>
+        <w:t>.</w:t>
+      </w:r>
+      <w:proofErr w:type="gramEnd"/>
+      <w:r>
+        <w:t xml:space="preserve">  Architecture Overview</w:t>
       </w:r>
     </w:p>
     <w:p>
@@ -1212,11 +1352,16 @@
       <w:r>
         <w:t xml:space="preserve">s </w:t>
       </w:r>
+      <w:proofErr w:type="spellStart"/>
       <w:r>
         <w:t>Aircrack-</w:t>
       </w:r>
       <w:r>
-        <w:t xml:space="preserve">ng </w:t>
+        <w:t>ng</w:t>
+      </w:r>
+      <w:proofErr w:type="spellEnd"/>
+      <w:r>
+        <w:t xml:space="preserve"> </w:t>
       </w:r>
       <w:r>
         <w:t>[</w:t>
@@ -1228,7 +1373,15 @@
         <w:t>]</w:t>
       </w:r>
       <w:r>
-        <w:t>.  Communication from the user to the master is accomplished using the HTTPS protocol over a secure TCP socket.  Communication internally occurs between the master node to a worker node.  Worker nodes do not communicate with each other.  The master node uses TCP connections with the SSH protocol for remotely starting the worker node binaries and a custom propriety protocol for sending running worker nodes jobs and checking their status.</w:t>
+        <w:t xml:space="preserve">.  Communication from the user to the master is accomplished using the HTTPS protocol over a secure TCP socket.  Communication internally occurs between the master </w:t>
+      </w:r>
+      <w:proofErr w:type="gramStart"/>
+      <w:r>
+        <w:t>node</w:t>
+      </w:r>
+      <w:proofErr w:type="gramEnd"/>
+      <w:r>
+        <w:t xml:space="preserve"> to a worker node.  Worker nodes do not communicate with each other.  The master node uses TCP connections with the SSH protocol for remotely starting the worker node binaries and a custom propriety protocol for sending running worker nodes jobs and checking their status.</w:t>
       </w:r>
     </w:p>
     <w:p>
@@ -1441,6 +1594,7 @@
           <w:cols w:space="475"/>
         </w:sectPr>
       </w:pPr>
+      <w:proofErr w:type="gramStart"/>
       <w:r>
         <w:t xml:space="preserve">Figure </w:t>
       </w:r>
@@ -1466,7 +1620,11 @@
         <w:fldChar w:fldCharType="end"/>
       </w:r>
       <w:r>
-        <w:t>. Master Node Web Application Interface</w:t>
+        <w:t>.</w:t>
+      </w:r>
+      <w:proofErr w:type="gramEnd"/>
+      <w:r>
+        <w:t xml:space="preserve"> Master Node Web Application Interface</w:t>
       </w:r>
     </w:p>
     <w:p>
@@ -1480,7 +1638,15 @@
     </w:p>
     <w:p>
       <w:r>
-        <w:t>All configuration is managed via an XML file on the master node that is loaded at the startup of the master node web application.  It specifies the following:</w:t>
+        <w:t xml:space="preserve">All </w:t>
+      </w:r>
+      <w:proofErr w:type="gramStart"/>
+      <w:r>
+        <w:t>configuration</w:t>
+      </w:r>
+      <w:proofErr w:type="gramEnd"/>
+      <w:r>
+        <w:t xml:space="preserve"> is managed via an XML file on the master node that is loaded at the startup of the master node web application.  It specifies the following:</w:t>
       </w:r>
     </w:p>
     <w:p>
@@ -1720,7 +1886,15 @@
     </w:p>
     <w:p>
       <w:r>
-        <w:t xml:space="preserve">The worker node is a modified C program based on code by Joshua Wright’s coWPAtty.  It has been modified to act as a type of service that listens on a TCP socket for instructions or status queries from the master node.  </w:t>
+        <w:t xml:space="preserve">The worker node is a modified C program based on code by Joshua Wright’s </w:t>
+      </w:r>
+      <w:proofErr w:type="spellStart"/>
+      <w:r>
+        <w:t>coWPAtty</w:t>
+      </w:r>
+      <w:proofErr w:type="spellEnd"/>
+      <w:r>
+        <w:t xml:space="preserve">.  It has been modified to act as a type of service that listens on a TCP socket for instructions or status queries from the master node.  </w:t>
       </w:r>
       <w:r>
         <w:t>The communication specifics will be discussed in the “Master to Worker Node Communication” section later.</w:t>
@@ -1899,17 +2073,85 @@
       <w:r>
         <w:t xml:space="preserve">  If they are equal, then the passphrase for this record is the solution.</w:t>
       </w:r>
-    </w:p>
-    <w:p>
-      <w:r>
-        <w:t>TODO: add references and expand a</w:t>
-      </w:r>
-      <w:bookmarkStart w:id="0" w:name="_GoBack"/>
-      <w:bookmarkEnd w:id="0"/>
-      <w:r>
-        <w:t xml:space="preserve">cronyms </w:t>
-      </w:r>
-    </w:p>
+      <w:r>
+        <w:t xml:space="preserve">  Otherwise, the worker moves on to the next record until all records in the rainbow table have been processed.</w:t>
+      </w:r>
+      <w:r>
+        <w:t xml:space="preserve">  The full sequence for processing the rainbow table records is illustrated in figure 3.</w:t>
+      </w:r>
+    </w:p>
+    <w:p>
+      <w:r>
+        <w:t>TODO: add references and expand acronyms</w:t>
+      </w:r>
+    </w:p>
+    <w:p>
+      <w:pPr>
+        <w:jc w:val="center"/>
+      </w:pPr>
+      <w:r>
+        <w:rPr>
+          <w:noProof/>
+        </w:rPr>
+        <w:drawing>
+          <wp:inline distT="0" distB="0" distL="0" distR="0">
+            <wp:extent cx="2609850" cy="3286125"/>
+            <wp:effectExtent l="0" t="0" r="0" b="0"/>
+            <wp:docPr id="6" name="Picture 6"/>
+            <wp:cNvGraphicFramePr>
+              <a:graphicFrameLocks xmlns:a="http://schemas.openxmlformats.org/drawingml/2006/main" noChangeAspect="1"/>
+            </wp:cNvGraphicFramePr>
+            <a:graphic xmlns:a="http://schemas.openxmlformats.org/drawingml/2006/main">
+              <a:graphicData uri="http://schemas.openxmlformats.org/drawingml/2006/picture">
+                <pic:pic xmlns:pic="http://schemas.openxmlformats.org/drawingml/2006/picture">
+                  <pic:nvPicPr>
+                    <pic:cNvPr id="0" name="activityDiagram.jpg"/>
+                    <pic:cNvPicPr/>
+                  </pic:nvPicPr>
+                  <pic:blipFill rotWithShape="1">
+                    <a:blip r:embed="rId15" cstate="print">
+                      <a:extLst>
+                        <a:ext uri="{28A0092B-C50C-407E-A947-70E740481C1C}">
+                          <a14:useLocalDpi xmlns:a14="http://schemas.microsoft.com/office/drawing/2010/main" val="0"/>
+                        </a:ext>
+                      </a:extLst>
+                    </a:blip>
+                    <a:srcRect l="7502" t="6281" r="6854" b="10386"/>
+                    <a:stretch/>
+                  </pic:blipFill>
+                  <pic:spPr bwMode="auto">
+                    <a:xfrm>
+                      <a:off x="0" y="0"/>
+                      <a:ext cx="2611531" cy="3288241"/>
+                    </a:xfrm>
+                    <a:prstGeom prst="rect">
+                      <a:avLst/>
+                    </a:prstGeom>
+                    <a:ln>
+                      <a:noFill/>
+                    </a:ln>
+                    <a:extLst>
+                      <a:ext uri="{53640926-AAD7-44D8-BBD7-CCE9431645EC}">
+                        <a14:shadowObscured xmlns:a14="http://schemas.microsoft.com/office/drawing/2010/main"/>
+                      </a:ext>
+                    </a:extLst>
+                  </pic:spPr>
+                </pic:pic>
+              </a:graphicData>
+            </a:graphic>
+          </wp:inline>
+        </w:drawing>
+      </w:r>
+    </w:p>
+    <w:p>
+      <w:pPr>
+        <w:pStyle w:val="Caption"/>
+      </w:pPr>
+      <w:r>
+        <w:t>Figure 3:  Record processing activity diagram</w:t>
+      </w:r>
+    </w:p>
+    <w:p/>
     <w:p>
       <w:pPr>
         <w:pStyle w:val="Heading2"/>
@@ -1928,7 +2170,7 @@
     </w:p>
     <w:p>
       <w:r>
-        <w:t xml:space="preserve"> The worker nodes listen on a configured port for connections from the master and never communicate to each other.  The master connects as a client to the listening worker node server socket and sends a request.  The worker node will then reply with the appropriate response.  To signal the end of request data the master node also does a TCP half-close on the socket which signals an end-of-file marker for the worker node when it is reading data.  When the worker node has finished sending its response it closes the TCP socket.  A new connection must be made each time by the master for any subsequent requests.</w:t>
+        <w:t>The worker nodes listen on a configured port for connections from the master and never communicate to each other.  The master connects as a client to the listening worker node server socket and sends a request.  The worker node will then reply with the appropriate response.  To signal the end of request data the master node also does a TCP half-close on the socket which signals an end-of-file marker for the worker node when it is reading data.  When the worker node has finished sending its response it closes the TCP socket.  A new connection must be made each time by the master for any subsequent requests.</w:t>
       </w:r>
     </w:p>
     <w:p>
@@ -1938,6 +2180,7 @@
     </w:p>
     <w:p>
       <w:r>
+        <w:lastRenderedPageBreak/>
         <w:t xml:space="preserve">The packet itself consists of multiple field values </w:t>
       </w:r>
       <w:r>
@@ -1969,7 +2212,15 @@
         <w:t>An overview of the different packet reques</w:t>
       </w:r>
       <w:r>
-        <w:t>ts and responses is given below.  Note that \31 or \4 are decimal values</w:t>
+        <w:t xml:space="preserve">ts and responses is given below.  Note that \31 or \4 </w:t>
+      </w:r>
+      <w:proofErr w:type="gramStart"/>
+      <w:r>
+        <w:t>are</w:t>
+      </w:r>
+      <w:proofErr w:type="gramEnd"/>
+      <w:r>
+        <w:t xml:space="preserve"> decimal values</w:t>
       </w:r>
       <w:r>
         <w:t xml:space="preserve"> for single characters</w:t>
@@ -2012,8 +2263,16 @@
         <w:rPr>
           <w:b/>
         </w:rPr>
-        <w:t>/path/to/wifi.pcap</w:t>
-      </w:r>
+        <w:t>/path/to/</w:t>
+      </w:r>
+      <w:proofErr w:type="spellStart"/>
+      <w:r>
+        <w:rPr>
+          <w:b/>
+        </w:rPr>
+        <w:t>wifi.pcap</w:t>
+      </w:r>
+      <w:proofErr w:type="spellEnd"/>
       <w:r>
         <w:t>\0\31</w:t>
       </w:r>
@@ -2070,11 +2329,16 @@
         </w:numPr>
         <w:jc w:val="left"/>
       </w:pPr>
+      <w:proofErr w:type="spellStart"/>
       <w:r>
         <w:t>j</w:t>
       </w:r>
       <w:r>
-        <w:t>obid is a uniquely generated id from the master for logging purposes</w:t>
+        <w:t>obid</w:t>
+      </w:r>
+      <w:proofErr w:type="spellEnd"/>
+      <w:r>
+        <w:t xml:space="preserve"> is a uniquely generated id from the master for logging purposes</w:t>
       </w:r>
     </w:p>
     <w:p>
@@ -2087,7 +2351,15 @@
         <w:jc w:val="left"/>
       </w:pPr>
       <w:r>
-        <w:t>/path/to/wifi.pcap is a variable length path that the worker can use to find the input file.  Usually on a shared network file system.</w:t>
+        <w:t>/path/to/</w:t>
+      </w:r>
+      <w:proofErr w:type="spellStart"/>
+      <w:r>
+        <w:t>wifi.pcap</w:t>
+      </w:r>
+      <w:proofErr w:type="spellEnd"/>
+      <w:r>
+        <w:t xml:space="preserve"> is a variable length path that the worker can use to find the input file.  Usually on a shared network file system.</w:t>
       </w:r>
     </w:p>
     <w:p>
@@ -2191,7 +2463,17 @@
           <w:color w:val="000000"/>
           <w:sz w:val="20"/>
         </w:rPr>
-        <w:t>Msg why like node busy</w:t>
+        <w:t>M</w:t>
+      </w:r>
+      <w:r>
+        <w:rPr>
+          <w:rStyle w:val="apple-style-span"/>
+          <w:rFonts w:ascii="Arial" w:hAnsi="Arial" w:cs="Arial"/>
+          <w:b/>
+          <w:color w:val="000000"/>
+          <w:sz w:val="20"/>
+        </w:rPr>
+        <w:t>essage specifying exact error, such as another job is already in progress</w:t>
       </w:r>
       <w:r>
         <w:rPr>
@@ -2208,9 +2490,10 @@
         <w:pStyle w:val="Heading3"/>
       </w:pPr>
       <w:r>
-        <w:lastRenderedPageBreak/>
         <w:t>Worker Status Query</w:t>
       </w:r>
+      <w:bookmarkStart w:id="0" w:name="_GoBack"/>
+      <w:bookmarkEnd w:id="0"/>
     </w:p>
     <w:p>
       <w:pPr>
@@ -2378,8 +2661,13 @@
         <w:t>L</w:t>
       </w:r>
       <w:r>
-        <w:t>ast job finished was jobid</w:t>
-      </w:r>
+        <w:t xml:space="preserve">ast job finished was </w:t>
+      </w:r>
+      <w:proofErr w:type="spellStart"/>
+      <w:r>
+        <w:t>jobid</w:t>
+      </w:r>
+      <w:proofErr w:type="spellEnd"/>
     </w:p>
     <w:p>
       <w:pPr>
@@ -2630,8 +2918,16 @@
         <w:rPr>
           <w:b/>
         </w:rPr>
-        <w:t>No job with jobid</w:t>
-      </w:r>
+        <w:t xml:space="preserve">No job with </w:t>
+      </w:r>
+      <w:proofErr w:type="spellStart"/>
+      <w:r>
+        <w:rPr>
+          <w:b/>
+        </w:rPr>
+        <w:t>jobid</w:t>
+      </w:r>
+      <w:proofErr w:type="spellEnd"/>
       <w:r>
         <w:t>\0\31\4</w:t>
       </w:r>
@@ -2642,6 +2938,7 @@
         <w:spacing w:before="120"/>
       </w:pPr>
       <w:r>
+        <w:lastRenderedPageBreak/>
         <w:t>Typical Job Workflow</w:t>
       </w:r>
     </w:p>
@@ -2893,7 +3190,6 @@
         </w:numPr>
       </w:pPr>
       <w:r>
-        <w:lastRenderedPageBreak/>
         <w:t xml:space="preserve">Updates the display to show the solution or </w:t>
       </w:r>
       <w:r>
@@ -2966,8 +3262,30 @@
         <w:rPr>
           <w:highlight w:val="yellow"/>
         </w:rPr>
-        <w:t>YOU MIGHT TALK ABOUT LACK OF FAULT TOLERANCE.  AT LEAST MASTER WILL HOLD QUEUE UNTIL ALL WORKERS ARE READY.  Todo todo</w:t>
-      </w:r>
+        <w:t xml:space="preserve">YOU MIGHT TALK ABOUT LACK OF FAULT TOLERANCE.  AT LEAST MASTER WILL HOLD QUEUE UNTIL ALL WORKERS ARE READY.  </w:t>
+      </w:r>
+      <w:proofErr w:type="spellStart"/>
+      <w:r>
+        <w:rPr>
+          <w:highlight w:val="yellow"/>
+        </w:rPr>
+        <w:t>Todo</w:t>
+      </w:r>
+      <w:proofErr w:type="spellEnd"/>
+      <w:r>
+        <w:rPr>
+          <w:highlight w:val="yellow"/>
+        </w:rPr>
+        <w:t xml:space="preserve"> </w:t>
+      </w:r>
+      <w:proofErr w:type="spellStart"/>
+      <w:r>
+        <w:rPr>
+          <w:highlight w:val="yellow"/>
+        </w:rPr>
+        <w:t>todo</w:t>
+      </w:r>
+      <w:proofErr w:type="spellEnd"/>
     </w:p>
     <w:p>
       <w:pPr>
@@ -2980,6 +3298,7 @@
         <w:pStyle w:val="Caption"/>
         <w:keepNext/>
       </w:pPr>
+      <w:proofErr w:type="gramStart"/>
       <w:r>
         <w:t xml:space="preserve">Table </w:t>
       </w:r>
@@ -3005,7 +3324,11 @@
         <w:fldChar w:fldCharType="end"/>
       </w:r>
       <w:r>
-        <w:t>. Table captions should be placed above the table</w:t>
+        <w:t>.</w:t>
+      </w:r>
+      <w:proofErr w:type="gramEnd"/>
+      <w:r>
+        <w:t xml:space="preserve"> Table captions should be placed above the table</w:t>
       </w:r>
     </w:p>
     <w:tbl>
@@ -3305,6 +3628,7 @@
         <w:rPr>
           <w:highlight w:val="yellow"/>
         </w:rPr>
+        <w:lastRenderedPageBreak/>
         <w:t xml:space="preserve">Use the </w:t>
       </w:r>
       <w:r>
@@ -3394,7 +3718,7 @@
         </w:rPr>
         <w:t xml:space="preserve"> Acceptable abbreviations, for journal names, can be found here: </w:t>
       </w:r>
-      <w:hyperlink r:id="rId15" w:history="1">
+      <w:hyperlink r:id="rId16" w:history="1">
         <w:r>
           <w:rPr>
             <w:rStyle w:val="Hyperlink"/>
@@ -3407,7 +3731,21 @@
         <w:rPr>
           <w:highlight w:val="yellow"/>
         </w:rPr>
-        <w:t>. Word may try to automatically ‘underline’ hotlinks in your references, the correct style is NO underlining.</w:t>
+        <w:t xml:space="preserve">. Word may try to automatically ‘underline’ hotlinks in your </w:t>
+      </w:r>
+      <w:proofErr w:type="gramStart"/>
+      <w:r>
+        <w:rPr>
+          <w:highlight w:val="yellow"/>
+        </w:rPr>
+        <w:t>references,</w:t>
+      </w:r>
+      <w:proofErr w:type="gramEnd"/>
+      <w:r>
+        <w:rPr>
+          <w:highlight w:val="yellow"/>
+        </w:rPr>
+        <w:t xml:space="preserve"> the correct style is NO underlining.</w:t>
       </w:r>
     </w:p>
     <w:p>
@@ -3475,10 +3813,34 @@
         <w:t>wo Intel Xeon E5540 (2.5GHz)</w:t>
       </w:r>
       <w:r>
-        <w:t xml:space="preserve"> processors for a total of 8 logical CPUs (hyperthreading was turned off).  </w:t>
-      </w:r>
-      <w:r>
-        <w:t>The system had 72GB of RAM and sixteen 146GB SAS 6.0gbps drives in a single RAID5 configuration.  VMware vSphere Hypervisor ESXi 4.1</w:t>
+        <w:t xml:space="preserve"> processors for a total of 8 logical CPUs (</w:t>
+      </w:r>
+      <w:proofErr w:type="spellStart"/>
+      <w:r>
+        <w:t>hyperthreading</w:t>
+      </w:r>
+      <w:proofErr w:type="spellEnd"/>
+      <w:r>
+        <w:t xml:space="preserve"> was turned off).  </w:t>
+      </w:r>
+      <w:r>
+        <w:t xml:space="preserve">The system had 72GB of RAM and sixteen 146GB SAS 6.0gbps drives in a single RAID5 configuration.  VMware </w:t>
+      </w:r>
+      <w:proofErr w:type="spellStart"/>
+      <w:r>
+        <w:t>vSphere</w:t>
+      </w:r>
+      <w:proofErr w:type="spellEnd"/>
+      <w:r>
+        <w:t xml:space="preserve"> Hypervisor </w:t>
+      </w:r>
+      <w:proofErr w:type="spellStart"/>
+      <w:r>
+        <w:t>ESXi</w:t>
+      </w:r>
+      <w:proofErr w:type="spellEnd"/>
+      <w:r>
+        <w:t xml:space="preserve"> 4.1</w:t>
       </w:r>
       <w:r>
         <w:t xml:space="preserve">.0 348481 was the host operating system with 9 underlying virtual machines all running Ubuntu Server 10.10 64-bit Linux.  The master node was allocated 2GB of memory while eight worker nodes were allocated 8GB of memory each.  All nine virtual machines </w:t>
@@ -3517,11 +3879,7 @@
         <w:t xml:space="preserve"> on the host machine only.</w:t>
       </w:r>
       <w:r>
-        <w:t xml:space="preserve">  The master </w:t>
-      </w:r>
-      <w:r>
-        <w:lastRenderedPageBreak/>
-        <w:t>communicated wi</w:t>
+        <w:t xml:space="preserve">  The master communicated wi</w:t>
       </w:r>
       <w:r>
         <w:t xml:space="preserve">th the workers over TCP sockets and through </w:t>
@@ -3566,7 +3924,11 @@
         <w:t xml:space="preserve">code </w:t>
       </w:r>
       <w:r>
-        <w:t xml:space="preserve">binaries.  The actual rainbow table was hosted on local disk </w:t>
+        <w:t xml:space="preserve">binaries.  The actual </w:t>
+      </w:r>
+      <w:r>
+        <w:lastRenderedPageBreak/>
+        <w:t xml:space="preserve">rainbow table was hosted on local disk </w:t>
       </w:r>
       <w:r>
         <w:t>on</w:t>
@@ -3654,7 +4016,15 @@
         <w:t>cknowledgment of the great work done by Joshua Wright, the o</w:t>
       </w:r>
       <w:r>
-        <w:t>riginal developer of coWPAtty,</w:t>
+        <w:t xml:space="preserve">riginal developer of </w:t>
+      </w:r>
+      <w:proofErr w:type="spellStart"/>
+      <w:r>
+        <w:t>coWPAtty</w:t>
+      </w:r>
+      <w:proofErr w:type="spellEnd"/>
+      <w:r>
+        <w:t>,</w:t>
       </w:r>
       <w:r>
         <w:t xml:space="preserve"> from which our work is based.</w:t>
@@ -3666,7 +4036,6 @@
         <w:spacing w:before="120"/>
       </w:pPr>
       <w:r>
-        <w:lastRenderedPageBreak/>
         <w:t>REFERENCES</w:t>
       </w:r>
     </w:p>
@@ -3674,8 +4043,13 @@
       <w:pPr>
         <w:pStyle w:val="References"/>
       </w:pPr>
-      <w:r>
-        <w:t xml:space="preserve">Aircrack-ng. 2011. </w:t>
+      <w:proofErr w:type="spellStart"/>
+      <w:r>
+        <w:t>Aircrack-ng</w:t>
+      </w:r>
+      <w:proofErr w:type="spellEnd"/>
+      <w:r>
+        <w:t xml:space="preserve">. 2011. </w:t>
       </w:r>
       <w:r>
         <w:t>http://www.aircrack-ng.org/</w:t>
@@ -3686,10 +4060,42 @@
         <w:pStyle w:val="References"/>
       </w:pPr>
       <w:r>
-        <w:t xml:space="preserve">Church of the Wifi. 2009. </w:t>
-      </w:r>
-      <w:r>
-        <w:t>Church of Wifi Uber coWPAtty lookup tables</w:t>
+        <w:t xml:space="preserve">Church of the </w:t>
+      </w:r>
+      <w:proofErr w:type="spellStart"/>
+      <w:r>
+        <w:t>Wifi</w:t>
+      </w:r>
+      <w:proofErr w:type="spellEnd"/>
+      <w:r>
+        <w:t xml:space="preserve">. 2009. </w:t>
+      </w:r>
+      <w:r>
+        <w:t xml:space="preserve">Church of </w:t>
+      </w:r>
+      <w:proofErr w:type="spellStart"/>
+      <w:r>
+        <w:t>Wifi</w:t>
+      </w:r>
+      <w:proofErr w:type="spellEnd"/>
+      <w:r>
+        <w:t xml:space="preserve"> </w:t>
+      </w:r>
+      <w:proofErr w:type="spellStart"/>
+      <w:r>
+        <w:t>Uber</w:t>
+      </w:r>
+      <w:proofErr w:type="spellEnd"/>
+      <w:r>
+        <w:t xml:space="preserve"> </w:t>
+      </w:r>
+      <w:proofErr w:type="spellStart"/>
+      <w:r>
+        <w:t>coWPAtty</w:t>
+      </w:r>
+      <w:proofErr w:type="spellEnd"/>
+      <w:r>
+        <w:t xml:space="preserve"> lookup tables</w:t>
       </w:r>
       <w:r>
         <w:t xml:space="preserve">. </w:t>
@@ -3709,7 +4115,15 @@
         <w:t xml:space="preserve">. 2007. </w:t>
       </w:r>
       <w:r>
-        <w:t>IEEE Std 802.11™-2007</w:t>
+        <w:t xml:space="preserve">IEEE </w:t>
+      </w:r>
+      <w:proofErr w:type="spellStart"/>
+      <w:r>
+        <w:t>Std</w:t>
+      </w:r>
+      <w:proofErr w:type="spellEnd"/>
+      <w:r>
+        <w:t xml:space="preserve"> 802.11™-2007</w:t>
       </w:r>
       <w:r>
         <w:t xml:space="preserve"> </w:t>
@@ -3725,12 +4139,14 @@
       <w:pPr>
         <w:pStyle w:val="References"/>
       </w:pPr>
+      <w:proofErr w:type="spellStart"/>
       <w:r>
         <w:t>M</w:t>
       </w:r>
       <w:r>
         <w:t>oskowitz</w:t>
       </w:r>
+      <w:proofErr w:type="spellEnd"/>
       <w:r>
         <w:t xml:space="preserve">, </w:t>
       </w:r>
@@ -3760,9 +4176,11 @@
       <w:r>
         <w:br/>
       </w:r>
+      <w:proofErr w:type="spellStart"/>
       <w:r>
         <w:t>coWPAtty</w:t>
       </w:r>
+      <w:proofErr w:type="spellEnd"/>
       <w:r>
         <w:br/>
       </w:r>
@@ -5555,6 +5973,16 @@
     <w:unhideWhenUsed/>
     <w:rsid w:val="002C773B"/>
   </w:style>
+  <w:style w:type="character" w:styleId="PlaceholderText">
+    <w:name w:val="Placeholder Text"/>
+    <w:basedOn w:val="DefaultParagraphFont"/>
+    <w:uiPriority w:val="99"/>
+    <w:semiHidden/>
+    <w:rsid w:val="003E3365"/>
+    <w:rPr>
+      <w:color w:val="808080"/>
+    </w:rPr>
+  </w:style>
 </w:styles>
 </file>
 
@@ -6036,7 +6464,7 @@
 </file>
 
 <file path=customXml/itemProps1.xml><?xml version="1.0" encoding="utf-8"?>
-<ds:datastoreItem xmlns:ds="http://schemas.openxmlformats.org/officeDocument/2006/customXml" ds:itemID="{571C1B19-0467-43E0-B7F8-E94C4E7B067F}">
+<ds:datastoreItem xmlns:ds="http://schemas.openxmlformats.org/officeDocument/2006/customXml" ds:itemID="{C1188A76-258B-405A-8895-A265D99ED9C8}">
   <ds:schemaRefs>
     <ds:schemaRef ds:uri="http://schemas.openxmlformats.org/officeDocument/2006/bibliography"/>
   </ds:schemaRefs>

</xml_diff>

<commit_message>
Added to the testing section
</commit_message>
<xml_diff>
--- a/docs/Distributed_WPA_Cracking_Final_Project_Report_2011-05-03.docx
+++ b/docs/Distributed_WPA_Cracking_Final_Project_Report_2011-05-03.docx
@@ -34,16 +34,8 @@
           <w:spacing w:val="-2"/>
         </w:rPr>
         <w:lastRenderedPageBreak/>
-        <w:t xml:space="preserve">Rodney </w:t>
-      </w:r>
-      <w:proofErr w:type="spellStart"/>
-      <w:r>
-        <w:rPr>
-          <w:spacing w:val="-2"/>
-        </w:rPr>
-        <w:t>Beede</w:t>
-      </w:r>
-      <w:proofErr w:type="spellEnd"/>
+        <w:t>Rodney Beede</w:t>
+      </w:r>
     </w:p>
     <w:p>
       <w:pPr>
@@ -263,29 +255,13 @@
         </w:rPr>
         <w:br w:type="column"/>
       </w:r>
-      <w:proofErr w:type="spellStart"/>
       <w:r>
         <w:rPr>
           <w:spacing w:val="-2"/>
         </w:rPr>
         <w:lastRenderedPageBreak/>
-        <w:t>Arpit</w:t>
-      </w:r>
-      <w:proofErr w:type="spellEnd"/>
-      <w:r>
-        <w:rPr>
-          <w:spacing w:val="-2"/>
-        </w:rPr>
-        <w:t xml:space="preserve"> </w:t>
-      </w:r>
-      <w:proofErr w:type="spellStart"/>
-      <w:r>
-        <w:rPr>
-          <w:spacing w:val="-2"/>
-        </w:rPr>
-        <w:t>Sud</w:t>
-      </w:r>
-      <w:proofErr w:type="spellEnd"/>
+        <w:t>Arpit Sud</w:t>
+      </w:r>
     </w:p>
     <w:p>
       <w:pPr>
@@ -415,21 +391,13 @@
         <w:t xml:space="preserve">In this paper, we describe </w:t>
       </w:r>
       <w:r>
-        <w:t xml:space="preserve">a distributed system we developed for doing lookups in a rainbow table for passwords to WPA-PSK 1/2 wireless </w:t>
-      </w:r>
-      <w:proofErr w:type="gramStart"/>
-      <w:r>
-        <w:t>encrypted</w:t>
+        <w:t>a distributed system we developed for doing lookups in a rainbow table for passwords to WPA-PSK 1/2 wireless encrypted</w:t>
       </w:r>
       <w:r>
         <w:t xml:space="preserve">  </w:t>
       </w:r>
       <w:r>
-        <w:t>networks</w:t>
-      </w:r>
-      <w:proofErr w:type="gramEnd"/>
-      <w:r>
-        <w:t xml:space="preserve">.  </w:t>
+        <w:t xml:space="preserve">networks.  </w:t>
       </w:r>
       <w:r>
         <w:t>Our motivation for developing such a system came from the abundance of distributed systems for generating rainbow tables but a lack of any to do the lookup.</w:t>
@@ -490,38 +458,22 @@
         <w:t>n</w:t>
       </w:r>
       <w:r>
-        <w:t xml:space="preserve"> as </w:t>
-      </w:r>
-      <w:proofErr w:type="spellStart"/>
-      <w:r>
-        <w:t>coWPAtty</w:t>
-      </w:r>
-      <w:proofErr w:type="spellEnd"/>
+        <w:t xml:space="preserve"> as coWPAtty </w:t>
+      </w:r>
+      <w:r>
+        <w:t>[</w:t>
+      </w:r>
+      <w:r>
+        <w:t>5</w:t>
+      </w:r>
+      <w:r>
+        <w:t>]</w:t>
+      </w:r>
       <w:r>
         <w:t xml:space="preserve"> </w:t>
       </w:r>
       <w:r>
-        <w:t>[</w:t>
-      </w:r>
-      <w:r>
-        <w:t>5</w:t>
-      </w:r>
-      <w:r>
-        <w:t>]</w:t>
-      </w:r>
-      <w:r>
-        <w:t xml:space="preserve"> </w:t>
-      </w:r>
-      <w:r>
-        <w:t xml:space="preserve">which handled the actual table lookup.  We used a cluster of 9 nodes running on virtual machines to handle the work load and measured the performance of our system to the serial original </w:t>
-      </w:r>
-      <w:proofErr w:type="spellStart"/>
-      <w:r>
-        <w:t>coWPAtty</w:t>
-      </w:r>
-      <w:proofErr w:type="spellEnd"/>
-      <w:r>
-        <w:t xml:space="preserve"> implementation.</w:t>
+        <w:t>which handled the actual table lookup.  We used a cluster of 9 nodes running on virtual machines to handle the work load and measured the performance of our system to the serial original coWPAtty implementation.</w:t>
       </w:r>
     </w:p>
     <w:p>
@@ -529,15 +481,7 @@
         <w:pStyle w:val="Abstract"/>
       </w:pPr>
       <w:r>
-        <w:t xml:space="preserve">Our results show an order of magnitude of 8 times in speed increase for our distributed system versus the serial </w:t>
-      </w:r>
-      <w:proofErr w:type="spellStart"/>
-      <w:r>
-        <w:t>coWPAtty</w:t>
-      </w:r>
-      <w:proofErr w:type="spellEnd"/>
-      <w:r>
-        <w:t xml:space="preserve">.  </w:t>
+        <w:t xml:space="preserve">Our results show an order of magnitude of 8 times in speed increase for our distributed system versus the serial coWPAtty.  </w:t>
       </w:r>
       <w:r>
         <w:t>Testing d</w:t>
@@ -555,15 +499,7 @@
         <w:t xml:space="preserve">the original </w:t>
       </w:r>
       <w:r>
-        <w:t xml:space="preserve">serial </w:t>
-      </w:r>
-      <w:proofErr w:type="spellStart"/>
-      <w:r>
-        <w:t>coWPAtty</w:t>
-      </w:r>
-      <w:proofErr w:type="spellEnd"/>
-      <w:r>
-        <w:t xml:space="preserve"> </w:t>
+        <w:t xml:space="preserve">serial coWPAtty </w:t>
       </w:r>
       <w:r>
         <w:t xml:space="preserve">code </w:t>
@@ -575,15 +511,7 @@
         <w:t>while</w:t>
       </w:r>
       <w:r>
-        <w:t xml:space="preserve"> our system returning results in </w:t>
-      </w:r>
-      <w:proofErr w:type="gramStart"/>
-      <w:r>
-        <w:t>under</w:t>
-      </w:r>
-      <w:proofErr w:type="gramEnd"/>
-      <w:r>
-        <w:t xml:space="preserve"> 1 second</w:t>
+        <w:t xml:space="preserve"> our system returning results in under 1 second</w:t>
       </w:r>
       <w:r>
         <w:t xml:space="preserve">.  While not a seemingly big difference </w:t>
@@ -884,15 +812,7 @@
         <w:ind w:firstLine="0"/>
       </w:pPr>
       <w:r>
-        <w:t xml:space="preserve">The use of wireless networks based on the 802.11 standards (also known as </w:t>
-      </w:r>
-      <w:proofErr w:type="spellStart"/>
-      <w:r>
-        <w:t>WiFi</w:t>
-      </w:r>
-      <w:proofErr w:type="spellEnd"/>
-      <w:r>
-        <w:t xml:space="preserve">) has become much more common place in your typical household.  Early advents of these networks provided security to limit access and protect sensitive data with a </w:t>
+        <w:t xml:space="preserve">The use of wireless networks based on the 802.11 standards (also known as WiFi) has become much more common place in your typical household.  Early advents of these networks provided security to limit access and protect sensitive data with a </w:t>
       </w:r>
       <w:r>
         <w:t>protocol standard known as WEP.</w:t>
@@ -968,15 +888,7 @@
         <w:ind w:firstLine="0"/>
       </w:pPr>
       <w:r>
-        <w:t xml:space="preserve">One technique for deciphering encrypted data or accessing protected resources is to simply try a large number of different passwords in the hope to get one correct.  The nature of wireless networks enables one to capture encrypted packets as they pass </w:t>
-      </w:r>
-      <w:proofErr w:type="gramStart"/>
-      <w:r>
-        <w:t>through</w:t>
-      </w:r>
-      <w:proofErr w:type="gramEnd"/>
-      <w:r>
-        <w:t xml:space="preserve"> the air and store them to disk in their encrypted form.  Part of the wireless encryption protocol involves handshaking at the initial connection in order to authenticate the client to a wireless access point.  This handshake includes some initialization vectors (IV’s) that are used to allow the client to encrypt the password they will send for authentication.  </w:t>
+        <w:t xml:space="preserve">One technique for deciphering encrypted data or accessing protected resources is to simply try a large number of different passwords in the hope to get one correct.  The nature of wireless networks enables one to capture encrypted packets as they pass through the air and store them to disk in their encrypted form.  Part of the wireless encryption protocol involves handshaking at the initial connection in order to authenticate the client to a wireless access point.  This handshake includes some initialization vectors (IV’s) that are used to allow the client to encrypt the password they will send for authentication.  </w:t>
       </w:r>
       <w:r>
         <w:t>There are multiple types of WPA encryption</w:t>
@@ -1034,15 +946,7 @@
         <w:t>wireless network handshake data (IV’s) and do a lookup in the pre-computed rainbow table for a match.</w:t>
       </w:r>
       <w:r>
-        <w:t xml:space="preserve">  Such a tool already exists and is known as </w:t>
-      </w:r>
-      <w:proofErr w:type="spellStart"/>
-      <w:r>
-        <w:t>coWPAtty</w:t>
-      </w:r>
-      <w:proofErr w:type="spellEnd"/>
-      <w:r>
-        <w:t>.</w:t>
+        <w:t xml:space="preserve">  Such a tool already exists and is known as coWPAtty.</w:t>
       </w:r>
     </w:p>
     <w:p>
@@ -1051,27 +955,12 @@
         <w:spacing w:after="120"/>
         <w:ind w:firstLine="0"/>
       </w:pPr>
-      <w:proofErr w:type="spellStart"/>
-      <w:proofErr w:type="gramStart"/>
       <w:r>
         <w:lastRenderedPageBreak/>
-        <w:t>coWPAtty</w:t>
-      </w:r>
-      <w:proofErr w:type="spellEnd"/>
-      <w:proofErr w:type="gramEnd"/>
-      <w:r>
-        <w:t xml:space="preserve"> is a serial program that can generate a rainbow table with hash values for matching keys based on wireless networks names (SSIDs) and WPA-PSK passwords.  The generation is done in a serial manner and written to a file that can later be used in conjunction with captured wireless data</w:t>
-      </w:r>
-      <w:r>
-        <w:t xml:space="preserve">.  All operations in the original </w:t>
-      </w:r>
-      <w:proofErr w:type="spellStart"/>
-      <w:r>
-        <w:t>coWPAtty</w:t>
-      </w:r>
-      <w:proofErr w:type="spellEnd"/>
-      <w:r>
-        <w:t xml:space="preserve"> code are done in a serial manner on one machine.</w:t>
+        <w:t>coWPAtty is a serial program that can generate a rainbow table with hash values for matching keys based on wireless networks names (SSIDs) and WPA-PSK passwords.  The generation is done in a serial manner and written to a file that can later be used in conjunction with captured wireless data</w:t>
+      </w:r>
+      <w:r>
+        <w:t>.  All operations in the original coWPAtty code are done in a serial manner on one machine.</w:t>
       </w:r>
       <w:r>
         <w:t xml:space="preserve">  </w:t>
@@ -1099,15 +988,7 @@
         <w:t>]</w:t>
       </w:r>
       <w:r>
-        <w:t xml:space="preserve">.  Instead we chose to use an existing rainbow table that contained pre-computed keys for 1,000 wireless </w:t>
-      </w:r>
-      <w:proofErr w:type="gramStart"/>
-      <w:r>
-        <w:t>network</w:t>
-      </w:r>
-      <w:proofErr w:type="gramEnd"/>
-      <w:r>
-        <w:t xml:space="preserve"> names (SSID’s) and divide it across multiple machines for doing lookup queries.</w:t>
+        <w:t>.  Instead we chose to use an existing rainbow table that contained pre-computed keys for 1,000 wireless network names (SSID’s) and divide it across multiple machines for doing lookup queries.</w:t>
       </w:r>
     </w:p>
     <w:p>
@@ -1120,15 +1001,7 @@
         <w:t>We developed a system with a single master node and multiple worker nodes that handled the job submission and work</w:t>
       </w:r>
       <w:r>
-        <w:t xml:space="preserve">.  The master node was written from scratch as a Java web application and is responsible for queuing jobs, sending them to the workers, and reading back the results.  The worker nodes were created by modifying the original </w:t>
-      </w:r>
-      <w:proofErr w:type="spellStart"/>
-      <w:r>
-        <w:t>coWPAtty</w:t>
-      </w:r>
-      <w:proofErr w:type="spellEnd"/>
-      <w:r>
-        <w:t xml:space="preserve"> code to function in a distributed manner and are described </w:t>
+        <w:t xml:space="preserve">.  The master node was written from scratch as a Java web application and is responsible for queuing jobs, sending them to the workers, and reading back the results.  The worker nodes were created by modifying the original coWPAtty code to function in a distributed manner and are described </w:t>
       </w:r>
       <w:r>
         <w:t>later</w:t>
@@ -1147,15 +1020,7 @@
         <w:t xml:space="preserve">Our testing methodology consists of </w:t>
       </w:r>
       <w:r>
-        <w:t xml:space="preserve">capturing wireless data from our own personal networks and submitting them to the distributed system.  We compared the times for our system to find the correct solution to that of the original </w:t>
-      </w:r>
-      <w:proofErr w:type="spellStart"/>
-      <w:r>
-        <w:t>coWPAtty</w:t>
-      </w:r>
-      <w:proofErr w:type="spellEnd"/>
-      <w:r>
-        <w:t xml:space="preserve"> serial code running on a single node.</w:t>
+        <w:t>capturing wireless data from our own personal networks and submitting them to the distributed system.  We compared the times for our system to find the correct solution to that of the original coWPAtty serial code running on a single node.</w:t>
       </w:r>
       <w:r>
         <w:t xml:space="preserve">  We document our findings in the results and conclusions portion of this paper.</w:t>
@@ -1255,7 +1120,6 @@
         <w:pStyle w:val="Caption"/>
         <w:jc w:val="both"/>
       </w:pPr>
-      <w:proofErr w:type="gramStart"/>
       <w:r>
         <w:t xml:space="preserve">Figure </w:t>
       </w:r>
@@ -1281,11 +1145,7 @@
         <w:fldChar w:fldCharType="end"/>
       </w:r>
       <w:r>
-        <w:t>.</w:t>
-      </w:r>
-      <w:proofErr w:type="gramEnd"/>
-      <w:r>
-        <w:t xml:space="preserve">  Architecture Overview</w:t>
+        <w:t>.  Architecture Overview</w:t>
       </w:r>
     </w:p>
     <w:p>
@@ -1352,16 +1212,11 @@
       <w:r>
         <w:t xml:space="preserve">s </w:t>
       </w:r>
-      <w:proofErr w:type="spellStart"/>
       <w:r>
         <w:t>Aircrack-</w:t>
       </w:r>
       <w:r>
-        <w:t>ng</w:t>
-      </w:r>
-      <w:proofErr w:type="spellEnd"/>
-      <w:r>
-        <w:t xml:space="preserve"> </w:t>
+        <w:t xml:space="preserve">ng </w:t>
       </w:r>
       <w:r>
         <w:t>[</w:t>
@@ -1373,15 +1228,7 @@
         <w:t>]</w:t>
       </w:r>
       <w:r>
-        <w:t xml:space="preserve">.  Communication from the user to the master is accomplished using the HTTPS protocol over a secure TCP socket.  Communication internally occurs between the master </w:t>
-      </w:r>
-      <w:proofErr w:type="gramStart"/>
-      <w:r>
-        <w:t>node</w:t>
-      </w:r>
-      <w:proofErr w:type="gramEnd"/>
-      <w:r>
-        <w:t xml:space="preserve"> to a worker node.  Worker nodes do not communicate with each other.  The master node uses TCP connections with the SSH protocol for remotely starting the worker node binaries and a custom propriety protocol for sending running worker nodes jobs and checking their status.</w:t>
+        <w:t>.  Communication from the user to the master is accomplished using the HTTPS protocol over a secure TCP socket.  Communication internally occurs between the master node to a worker node.  Worker nodes do not communicate with each other.  The master node uses TCP connections with the SSH protocol for remotely starting the worker node binaries and a custom propriety protocol for sending running worker nodes jobs and checking their status.</w:t>
       </w:r>
     </w:p>
     <w:p>
@@ -1594,7 +1441,6 @@
           <w:cols w:space="475"/>
         </w:sectPr>
       </w:pPr>
-      <w:proofErr w:type="gramStart"/>
       <w:r>
         <w:t xml:space="preserve">Figure </w:t>
       </w:r>
@@ -1620,11 +1466,7 @@
         <w:fldChar w:fldCharType="end"/>
       </w:r>
       <w:r>
-        <w:t>.</w:t>
-      </w:r>
-      <w:proofErr w:type="gramEnd"/>
-      <w:r>
-        <w:t xml:space="preserve"> Master Node Web Application Interface</w:t>
+        <w:t>. Master Node Web Application Interface</w:t>
       </w:r>
     </w:p>
     <w:p>
@@ -1638,15 +1480,7 @@
     </w:p>
     <w:p>
       <w:r>
-        <w:t xml:space="preserve">All </w:t>
-      </w:r>
-      <w:proofErr w:type="gramStart"/>
-      <w:r>
-        <w:t>configuration</w:t>
-      </w:r>
-      <w:proofErr w:type="gramEnd"/>
-      <w:r>
-        <w:t xml:space="preserve"> is managed via an XML file on the master node that is loaded at the startup of the master node web application.  It specifies the following:</w:t>
+        <w:t>All configuration is managed via an XML file on the master node that is loaded at the startup of the master node web application.  It specifies the following:</w:t>
       </w:r>
     </w:p>
     <w:p>
@@ -1886,15 +1720,7 @@
     </w:p>
     <w:p>
       <w:r>
-        <w:t xml:space="preserve">The worker node is a modified C program based on code by Joshua Wright’s </w:t>
-      </w:r>
-      <w:proofErr w:type="spellStart"/>
-      <w:r>
-        <w:t>coWPAtty</w:t>
-      </w:r>
-      <w:proofErr w:type="spellEnd"/>
-      <w:r>
-        <w:t xml:space="preserve">.  It has been modified to act as a type of service that listens on a TCP socket for instructions or status queries from the master node.  </w:t>
+        <w:t xml:space="preserve">The worker node is a modified C program based on code by Joshua Wright’s coWPAtty.  It has been modified to act as a type of service that listens on a TCP socket for instructions or status queries from the master node.  </w:t>
       </w:r>
       <w:r>
         <w:t>The communication specifics will be discussed in the “Master to Worker Node Communication” section later.</w:t>
@@ -2212,15 +2038,7 @@
         <w:t>An overview of the different packet reques</w:t>
       </w:r>
       <w:r>
-        <w:t xml:space="preserve">ts and responses is given below.  Note that \31 or \4 </w:t>
-      </w:r>
-      <w:proofErr w:type="gramStart"/>
-      <w:r>
-        <w:t>are</w:t>
-      </w:r>
-      <w:proofErr w:type="gramEnd"/>
-      <w:r>
-        <w:t xml:space="preserve"> decimal values</w:t>
+        <w:t>ts and responses is given below.  Note that \31 or \4 are decimal values</w:t>
       </w:r>
       <w:r>
         <w:t xml:space="preserve"> for single characters</w:t>
@@ -2263,16 +2081,8 @@
         <w:rPr>
           <w:b/>
         </w:rPr>
-        <w:t>/path/to/</w:t>
-      </w:r>
-      <w:proofErr w:type="spellStart"/>
-      <w:r>
-        <w:rPr>
-          <w:b/>
-        </w:rPr>
-        <w:t>wifi.pcap</w:t>
-      </w:r>
-      <w:proofErr w:type="spellEnd"/>
+        <w:t>/path/to/wifi.pcap</w:t>
+      </w:r>
       <w:r>
         <w:t>\0\31</w:t>
       </w:r>
@@ -2329,16 +2139,11 @@
         </w:numPr>
         <w:jc w:val="left"/>
       </w:pPr>
-      <w:proofErr w:type="spellStart"/>
       <w:r>
         <w:t>j</w:t>
       </w:r>
       <w:r>
-        <w:t>obid</w:t>
-      </w:r>
-      <w:proofErr w:type="spellEnd"/>
-      <w:r>
-        <w:t xml:space="preserve"> is a uniquely generated id from the master for logging purposes</w:t>
+        <w:t>obid is a uniquely generated id from the master for logging purposes</w:t>
       </w:r>
     </w:p>
     <w:p>
@@ -2351,15 +2156,7 @@
         <w:jc w:val="left"/>
       </w:pPr>
       <w:r>
-        <w:t>/path/to/</w:t>
-      </w:r>
-      <w:proofErr w:type="spellStart"/>
-      <w:r>
-        <w:t>wifi.pcap</w:t>
-      </w:r>
-      <w:proofErr w:type="spellEnd"/>
-      <w:r>
-        <w:t xml:space="preserve"> is a variable length path that the worker can use to find the input file.  Usually on a shared network file system.</w:t>
+        <w:t>/path/to/wifi.pcap is a variable length path that the worker can use to find the input file.  Usually on a shared network file system.</w:t>
       </w:r>
     </w:p>
     <w:p>
@@ -2492,8 +2289,6 @@
       <w:r>
         <w:t>Worker Status Query</w:t>
       </w:r>
-      <w:bookmarkStart w:id="0" w:name="_GoBack"/>
-      <w:bookmarkEnd w:id="0"/>
     </w:p>
     <w:p>
       <w:pPr>
@@ -2661,13 +2456,8 @@
         <w:t>L</w:t>
       </w:r>
       <w:r>
-        <w:t xml:space="preserve">ast job finished was </w:t>
-      </w:r>
-      <w:proofErr w:type="spellStart"/>
-      <w:r>
-        <w:t>jobid</w:t>
-      </w:r>
-      <w:proofErr w:type="spellEnd"/>
+        <w:t>ast job finished was jobid</w:t>
+      </w:r>
     </w:p>
     <w:p>
       <w:pPr>
@@ -2745,7 +2535,7 @@
         <w:jc w:val="left"/>
       </w:pPr>
       <w:r>
-        <w:t xml:space="preserve"> Job wa</w:t>
+        <w:t>Job wa</w:t>
       </w:r>
       <w:r>
         <w:t>s killed before it could finish</w:t>
@@ -2918,16 +2708,8 @@
         <w:rPr>
           <w:b/>
         </w:rPr>
-        <w:t xml:space="preserve">No job with </w:t>
-      </w:r>
-      <w:proofErr w:type="spellStart"/>
-      <w:r>
-        <w:rPr>
-          <w:b/>
-        </w:rPr>
-        <w:t>jobid</w:t>
-      </w:r>
-      <w:proofErr w:type="spellEnd"/>
+        <w:t>No job with jobid</w:t>
+      </w:r>
       <w:r>
         <w:t>\0\31\4</w:t>
       </w:r>
@@ -3230,7 +3012,13 @@
         <w:rPr>
           <w:highlight w:val="yellow"/>
         </w:rPr>
-        <w:t xml:space="preserve">YOU MIGHT CONVERT THE TYPEICAL JOB WORKFLOW SECTION INTO A </w:t>
+        <w:t>YOU MIGHT CONVERT THE TYP</w:t>
+      </w:r>
+      <w:r>
+        <w:rPr>
+          <w:highlight w:val="yellow"/>
+        </w:rPr>
+        <w:t xml:space="preserve">ICAL JOB WORKFLOW SECTION INTO A </w:t>
       </w:r>
       <w:r>
         <w:rPr>
@@ -3262,30 +3050,8 @@
         <w:rPr>
           <w:highlight w:val="yellow"/>
         </w:rPr>
-        <w:t xml:space="preserve">YOU MIGHT TALK ABOUT LACK OF FAULT TOLERANCE.  AT LEAST MASTER WILL HOLD QUEUE UNTIL ALL WORKERS ARE READY.  </w:t>
-      </w:r>
-      <w:proofErr w:type="spellStart"/>
-      <w:r>
-        <w:rPr>
-          <w:highlight w:val="yellow"/>
-        </w:rPr>
-        <w:t>Todo</w:t>
-      </w:r>
-      <w:proofErr w:type="spellEnd"/>
-      <w:r>
-        <w:rPr>
-          <w:highlight w:val="yellow"/>
-        </w:rPr>
-        <w:t xml:space="preserve"> </w:t>
-      </w:r>
-      <w:proofErr w:type="spellStart"/>
-      <w:r>
-        <w:rPr>
-          <w:highlight w:val="yellow"/>
-        </w:rPr>
-        <w:t>todo</w:t>
-      </w:r>
-      <w:proofErr w:type="spellEnd"/>
+        <w:t>YOU MIGHT TALK ABOUT LACK OF FAULT TOLERANCE.  AT LEAST MASTER WILL HOLD QUEUE UNTIL ALL WORKERS ARE READY.  Todo todo</w:t>
+      </w:r>
     </w:p>
     <w:p>
       <w:pPr>
@@ -3298,7 +3064,6 @@
         <w:pStyle w:val="Caption"/>
         <w:keepNext/>
       </w:pPr>
-      <w:proofErr w:type="gramStart"/>
       <w:r>
         <w:t xml:space="preserve">Table </w:t>
       </w:r>
@@ -3324,11 +3089,7 @@
         <w:fldChar w:fldCharType="end"/>
       </w:r>
       <w:r>
-        <w:t>.</w:t>
-      </w:r>
-      <w:proofErr w:type="gramEnd"/>
-      <w:r>
-        <w:t xml:space="preserve"> Table captions should be placed above the table</w:t>
+        <w:t>. Table captions should be placed above the table</w:t>
       </w:r>
     </w:p>
     <w:tbl>
@@ -3731,21 +3492,7 @@
         <w:rPr>
           <w:highlight w:val="yellow"/>
         </w:rPr>
-        <w:t xml:space="preserve">. Word may try to automatically ‘underline’ hotlinks in your </w:t>
-      </w:r>
-      <w:proofErr w:type="gramStart"/>
-      <w:r>
-        <w:rPr>
-          <w:highlight w:val="yellow"/>
-        </w:rPr>
-        <w:t>references,</w:t>
-      </w:r>
-      <w:proofErr w:type="gramEnd"/>
-      <w:r>
-        <w:rPr>
-          <w:highlight w:val="yellow"/>
-        </w:rPr>
-        <w:t xml:space="preserve"> the correct style is NO underlining.</w:t>
+        <w:t>. Word may try to automatically ‘underline’ hotlinks in your references, the correct style is NO underlining.</w:t>
       </w:r>
     </w:p>
     <w:p>
@@ -3796,7 +3543,108 @@
         <w:spacing w:before="120"/>
       </w:pPr>
       <w:r>
-        <w:t>TEST ENVIRONMENT</w:t>
+        <w:t>TEST</w:t>
+      </w:r>
+      <w:r>
+        <w:t>ING</w:t>
+      </w:r>
+    </w:p>
+    <w:p>
+      <w:r>
+        <w:t>To test our system we did a performance comparison between our distributed version of coWPAtty and the original serial version of coWPAtty.</w:t>
+      </w:r>
+    </w:p>
+    <w:p>
+      <w:pPr>
+        <w:pStyle w:val="Heading2"/>
+      </w:pPr>
+      <w:r>
+        <w:t>TEST DATA</w:t>
+      </w:r>
+    </w:p>
+    <w:p>
+      <w:r>
+        <w:t xml:space="preserve">Capture data was collected from </w:t>
+      </w:r>
+      <w:r>
+        <w:t>our own personal home</w:t>
+      </w:r>
+      <w:r>
+        <w:t xml:space="preserve"> wireless</w:t>
+      </w:r>
+      <w:r>
+        <w:t xml:space="preserve"> networks</w:t>
+      </w:r>
+      <w:r>
+        <w:t xml:space="preserve"> using Aircrack-ng</w:t>
+      </w:r>
+      <w:r>
+        <w:t xml:space="preserve">.  </w:t>
+      </w:r>
+      <w:r>
+        <w:t xml:space="preserve">The networks were secured using WPA encryption.  </w:t>
+      </w:r>
+      <w:r>
+        <w:t>The networks were configured in a number of different ways using various passphrases and SSIDs.</w:t>
+      </w:r>
+      <w:r>
+        <w:t xml:space="preserve">  More specifically, one data set was captured using a particular SSID (</w:t>
+      </w:r>
+      <w:r>
+        <w:t>l</w:t>
+      </w:r>
+      <w:r>
+        <w:t>inksys) with a number of different passphrases:  the first, middle, and last passphrases in our rainbow table.</w:t>
+      </w:r>
+      <w:r>
+        <w:t xml:space="preserve">  Also, we capture another handshake using a passphrase that was not in our rainbow table but a SSID that was in our table.  Further, another data set was captured using a SSID that was not in our </w:t>
+      </w:r>
+      <w:r>
+        <w:t xml:space="preserve">rainbow </w:t>
+      </w:r>
+      <w:r>
+        <w:t>table.</w:t>
+      </w:r>
+    </w:p>
+    <w:p>
+      <w:pPr>
+        <w:pStyle w:val="Heading2"/>
+      </w:pPr>
+      <w:r>
+        <w:t>TEST METHODOLOGY</w:t>
+      </w:r>
+      <w:r>
+        <w:t xml:space="preserve">  </w:t>
+      </w:r>
+    </w:p>
+    <w:p>
+      <w:r>
+        <w:t xml:space="preserve">Tests were ran on all of the data sets using both the original serial coWPAtty on one worker node and the distributed coWPAtty on our test system.  </w:t>
+      </w:r>
+      <w:r>
+        <w:t xml:space="preserve">For the serial version, timing data was simply collected using the </w:t>
+      </w:r>
+      <w:r>
+        <w:rPr>
+          <w:i/>
+        </w:rPr>
+        <w:t>time</w:t>
+      </w:r>
+      <w:r>
+        <w:t xml:space="preserve"> command line tool.  For the distributed version, jobs were sent to the workers using the web application.  While the web application does include some timing information in its job output, more fine grained information was collected from the worker logs.</w:t>
+      </w:r>
+      <w:bookmarkStart w:id="0" w:name="_GoBack"/>
+      <w:bookmarkEnd w:id="0"/>
+    </w:p>
+    <w:p>
+      <w:pPr>
+        <w:pStyle w:val="Heading2"/>
+      </w:pPr>
+      <w:r>
+        <w:t xml:space="preserve">TEST </w:t>
+      </w:r>
+      <w:r>
+        <w:t>ENVIRONMENT</w:t>
       </w:r>
     </w:p>
     <w:p>
@@ -3813,37 +3661,17 @@
         <w:t>wo Intel Xeon E5540 (2.5GHz)</w:t>
       </w:r>
       <w:r>
-        <w:t xml:space="preserve"> processors for a total of 8 logical CPUs (</w:t>
-      </w:r>
-      <w:proofErr w:type="spellStart"/>
-      <w:r>
-        <w:t>hyperthreading</w:t>
-      </w:r>
-      <w:proofErr w:type="spellEnd"/>
-      <w:r>
-        <w:t xml:space="preserve"> was turned off).  </w:t>
-      </w:r>
-      <w:r>
-        <w:t xml:space="preserve">The system had 72GB of RAM and sixteen 146GB SAS 6.0gbps drives in a single RAID5 configuration.  VMware </w:t>
-      </w:r>
-      <w:proofErr w:type="spellStart"/>
-      <w:r>
-        <w:t>vSphere</w:t>
-      </w:r>
-      <w:proofErr w:type="spellEnd"/>
-      <w:r>
-        <w:t xml:space="preserve"> Hypervisor </w:t>
-      </w:r>
-      <w:proofErr w:type="spellStart"/>
-      <w:r>
-        <w:t>ESXi</w:t>
-      </w:r>
-      <w:proofErr w:type="spellEnd"/>
-      <w:r>
-        <w:t xml:space="preserve"> 4.1</w:t>
-      </w:r>
-      <w:r>
-        <w:t xml:space="preserve">.0 348481 was the host operating system with 9 underlying virtual machines all running Ubuntu Server 10.10 64-bit Linux.  The master node was allocated 2GB of memory while eight worker nodes were allocated 8GB of memory each.  All nine virtual machines </w:t>
+        <w:t xml:space="preserve"> processors for a total of 8 logical CPUs (hyperthreading was turned off).  </w:t>
+      </w:r>
+      <w:r>
+        <w:t>The system had 72GB of RAM and sixteen 146GB SAS 6.0gbps drives in a single RAID5 configuration.  VMware vSphere Hypervisor ESXi 4.1</w:t>
+      </w:r>
+      <w:r>
+        <w:t xml:space="preserve">.0 348481 was the host operating system with 9 underlying virtual machines all running </w:t>
+      </w:r>
+      <w:r>
+        <w:lastRenderedPageBreak/>
+        <w:t xml:space="preserve">Ubuntu Server 10.10 64-bit Linux.  The master node was allocated 2GB of memory while eight worker nodes were allocated 8GB of memory each.  All nine virtual machines </w:t>
       </w:r>
       <w:r>
         <w:t>have</w:t>
@@ -3924,11 +3752,7 @@
         <w:t xml:space="preserve">code </w:t>
       </w:r>
       <w:r>
-        <w:t xml:space="preserve">binaries.  The actual </w:t>
-      </w:r>
-      <w:r>
-        <w:lastRenderedPageBreak/>
-        <w:t xml:space="preserve">rainbow table was hosted on local disk </w:t>
+        <w:t xml:space="preserve">binaries.  The actual rainbow table was hosted on local disk </w:t>
       </w:r>
       <w:r>
         <w:t>on</w:t>
@@ -4016,15 +3840,7 @@
         <w:t>cknowledgment of the great work done by Joshua Wright, the o</w:t>
       </w:r>
       <w:r>
-        <w:t xml:space="preserve">riginal developer of </w:t>
-      </w:r>
-      <w:proofErr w:type="spellStart"/>
-      <w:r>
-        <w:t>coWPAtty</w:t>
-      </w:r>
-      <w:proofErr w:type="spellEnd"/>
-      <w:r>
-        <w:t>,</w:t>
+        <w:t>riginal developer of coWPAtty,</w:t>
       </w:r>
       <w:r>
         <w:t xml:space="preserve"> from which our work is based.</w:t>
@@ -4043,13 +3859,8 @@
       <w:pPr>
         <w:pStyle w:val="References"/>
       </w:pPr>
-      <w:proofErr w:type="spellStart"/>
-      <w:r>
-        <w:t>Aircrack-ng</w:t>
-      </w:r>
-      <w:proofErr w:type="spellEnd"/>
-      <w:r>
-        <w:t xml:space="preserve">. 2011. </w:t>
+      <w:r>
+        <w:t xml:space="preserve">Aircrack-ng. 2011. </w:t>
       </w:r>
       <w:r>
         <w:t>http://www.aircrack-ng.org/</w:t>
@@ -4060,48 +3871,88 @@
         <w:pStyle w:val="References"/>
       </w:pPr>
       <w:r>
-        <w:t xml:space="preserve">Church of the </w:t>
-      </w:r>
-      <w:proofErr w:type="spellStart"/>
-      <w:r>
-        <w:t>Wifi</w:t>
-      </w:r>
-      <w:proofErr w:type="spellEnd"/>
-      <w:r>
-        <w:t xml:space="preserve">. 2009. </w:t>
-      </w:r>
-      <w:r>
-        <w:t xml:space="preserve">Church of </w:t>
-      </w:r>
-      <w:proofErr w:type="spellStart"/>
-      <w:r>
-        <w:t>Wifi</w:t>
-      </w:r>
-      <w:proofErr w:type="spellEnd"/>
+        <w:t xml:space="preserve">Church of the Wifi. 2009. </w:t>
+      </w:r>
+      <w:r>
+        <w:t>Church of Wifi Uber coWPAtty lookup tables</w:t>
+      </w:r>
+      <w:r>
+        <w:t xml:space="preserve">. </w:t>
+      </w:r>
+      <w:r>
+        <w:t>http://www.churchofwifi.org/Project_Display.asp?PID=90</w:t>
+      </w:r>
+    </w:p>
+    <w:p>
+      <w:pPr>
+        <w:pStyle w:val="References"/>
+      </w:pPr>
+      <w:r>
+        <w:t>IEEE Computer Society</w:t>
+      </w:r>
+      <w:r>
+        <w:t xml:space="preserve">. 2007. </w:t>
+      </w:r>
+      <w:r>
+        <w:t>IEEE Std 802.11™-2007</w:t>
+      </w:r>
       <w:r>
         <w:t xml:space="preserve"> </w:t>
       </w:r>
-      <w:proofErr w:type="spellStart"/>
-      <w:r>
-        <w:t>Uber</w:t>
-      </w:r>
-      <w:proofErr w:type="spellEnd"/>
+      <w:r>
+        <w:t>New York, NY</w:t>
+      </w:r>
+      <w:r>
+        <w:t xml:space="preserve">. </w:t>
+      </w:r>
+    </w:p>
+    <w:p>
+      <w:pPr>
+        <w:pStyle w:val="References"/>
+      </w:pPr>
+      <w:r>
+        <w:t>M</w:t>
+      </w:r>
+      <w:r>
+        <w:t>oskowitz</w:t>
+      </w:r>
+      <w:r>
+        <w:t xml:space="preserve">, </w:t>
+      </w:r>
+      <w:r>
+        <w:t>Robert</w:t>
+      </w:r>
+      <w:r>
+        <w:t xml:space="preserve">. 1993. </w:t>
+      </w:r>
+      <w:r>
+        <w:t>Weakness in Passphrase Choice in WPA Interface.</w:t>
+      </w:r>
       <w:r>
         <w:t xml:space="preserve"> </w:t>
       </w:r>
-      <w:proofErr w:type="spellStart"/>
+      <w:r>
+        <w:t>http://wifinetnews.com/archives/2003/11/weakness_in_passphrase_choice_in_wpa_interface.html</w:t>
+      </w:r>
+    </w:p>
+    <w:p>
+      <w:pPr>
+        <w:pStyle w:val="References"/>
+      </w:pPr>
+      <w:r>
+        <w:t>Wright, Joshua. 2009.</w:t>
+      </w:r>
+      <w:r>
+        <w:br/>
+      </w:r>
       <w:r>
         <w:t>coWPAtty</w:t>
       </w:r>
-      <w:proofErr w:type="spellEnd"/>
-      <w:r>
-        <w:t xml:space="preserve"> lookup tables</w:t>
-      </w:r>
-      <w:r>
-        <w:t xml:space="preserve">. </w:t>
-      </w:r>
-      <w:r>
-        <w:t>http://www.churchofwifi.org/Project_Display.asp?PID=90</w:t>
+      <w:r>
+        <w:br/>
+      </w:r>
+      <w:r>
+        <w:t>http://www.willhackforsushi.com/?page_id=50</w:t>
       </w:r>
     </w:p>
     <w:p>
@@ -4109,106 +3960,25 @@
         <w:pStyle w:val="References"/>
       </w:pPr>
       <w:r>
-        <w:t>IEEE Computer Society</w:t>
-      </w:r>
-      <w:r>
-        <w:t xml:space="preserve">. 2007. </w:t>
-      </w:r>
-      <w:r>
-        <w:t xml:space="preserve">IEEE </w:t>
-      </w:r>
-      <w:proofErr w:type="spellStart"/>
-      <w:r>
-        <w:t>Std</w:t>
-      </w:r>
-      <w:proofErr w:type="spellEnd"/>
-      <w:r>
-        <w:t xml:space="preserve"> 802.11™-2007</w:t>
-      </w:r>
-      <w:r>
-        <w:t xml:space="preserve"> </w:t>
-      </w:r>
-      <w:r>
-        <w:t>New York, NY</w:t>
-      </w:r>
-      <w:r>
-        <w:t xml:space="preserve">. </w:t>
+        <w:t xml:space="preserve">WARNING if you reorder these you may have to fix [#] </w:t>
+      </w:r>
+      <w:r>
+        <w:t>entries</w:t>
+      </w:r>
+      <w:r>
+        <w:t xml:space="preserve"> in the paper itself manually!!!</w:t>
+      </w:r>
+      <w:r>
+        <w:t xml:space="preserve">  TODO REMOVE</w:t>
       </w:r>
     </w:p>
     <w:p>
       <w:pPr>
         <w:pStyle w:val="References"/>
       </w:pPr>
-      <w:proofErr w:type="spellStart"/>
-      <w:r>
-        <w:t>M</w:t>
-      </w:r>
-      <w:r>
-        <w:t>oskowitz</w:t>
-      </w:r>
-      <w:proofErr w:type="spellEnd"/>
-      <w:r>
-        <w:t xml:space="preserve">, </w:t>
-      </w:r>
-      <w:r>
-        <w:t>Robert</w:t>
-      </w:r>
-      <w:r>
-        <w:t xml:space="preserve">. 1993. </w:t>
-      </w:r>
-      <w:r>
-        <w:t>Weakness in Passphrase Choice in WPA Interface.</w:t>
-      </w:r>
-      <w:r>
-        <w:t xml:space="preserve"> </w:t>
-      </w:r>
-      <w:r>
-        <w:t>http://wifinetnews.com/archives/2003/11/weakness_in_passphrase_choice_in_wpa_interface.html</w:t>
-      </w:r>
-    </w:p>
-    <w:p>
-      <w:pPr>
-        <w:pStyle w:val="References"/>
-      </w:pPr>
-      <w:r>
-        <w:t>Wright, Joshua. 2009.</w:t>
-      </w:r>
-      <w:r>
-        <w:br/>
-      </w:r>
-      <w:proofErr w:type="spellStart"/>
-      <w:r>
-        <w:t>coWPAtty</w:t>
-      </w:r>
-      <w:proofErr w:type="spellEnd"/>
-      <w:r>
-        <w:br/>
-      </w:r>
-      <w:r>
-        <w:t>http://www.willhackforsushi.com/?page_id=50</w:t>
-      </w:r>
-    </w:p>
-    <w:p>
-      <w:pPr>
-        <w:pStyle w:val="References"/>
-      </w:pPr>
-      <w:r>
-        <w:t xml:space="preserve">WARNING if you reorder these you may have to fix [#] </w:t>
-      </w:r>
-      <w:r>
-        <w:t>entries</w:t>
-      </w:r>
-      <w:r>
-        <w:t xml:space="preserve"> in the paper itself manually!!!</w:t>
-      </w:r>
-      <w:r>
-        <w:t xml:space="preserve">  TODO REMOVE</w:t>
-      </w:r>
-    </w:p>
-    <w:p>
-      <w:pPr>
-        <w:pStyle w:val="References"/>
-      </w:pPr>
+      <w:r>
+        <w:t>TODO add reference for IEEE standard for 802.11</w:t>
+      </w:r>
     </w:p>
     <w:p>
       <w:pPr>
@@ -6464,7 +6234,7 @@
 </file>
 
 <file path=customXml/itemProps1.xml><?xml version="1.0" encoding="utf-8"?>
-<ds:datastoreItem xmlns:ds="http://schemas.openxmlformats.org/officeDocument/2006/customXml" ds:itemID="{C1188A76-258B-405A-8895-A265D99ED9C8}">
+<ds:datastoreItem xmlns:ds="http://schemas.openxmlformats.org/officeDocument/2006/customXml" ds:itemID="{2528AF85-248E-4743-B6F4-EC94DDDDEB88}">
   <ds:schemaRefs>
     <ds:schemaRef ds:uri="http://schemas.openxmlformats.org/officeDocument/2006/bibliography"/>
   </ds:schemaRefs>

</xml_diff>

<commit_message>
Added "future work" section
</commit_message>
<xml_diff>
--- a/docs/Distributed_WPA_Cracking_Final_Project_Report_2011-05-03.docx
+++ b/docs/Distributed_WPA_Cracking_Final_Project_Report_2011-05-03.docx
@@ -3985,9 +3985,65 @@
       </w:r>
     </w:p>
     <w:p>
+      <w:r>
+        <w:t xml:space="preserve">Given more time for this project, there are a number of things that we could use to enhance both the usability and performance of the system.  </w:t>
+      </w:r>
+    </w:p>
+    <w:p>
+      <w:r>
+        <w:t>Currently, captured data is gathered using the command line tools provided with Aircrack-ng.  Providing a graphical user interface to the capture process would increase the availability of the system to users possibly uncomfortable with the command line utilities.</w:t>
+      </w:r>
+    </w:p>
+    <w:p>
+      <w:r>
+        <w:t>The process of rainbow table generation is also currently a serial process.  Distributing this task would not only improve performance, but it would also possibly improve the quantity and quality of the generated table.</w:t>
+      </w:r>
+    </w:p>
+    <w:p>
+      <w:r>
+        <w:t xml:space="preserve">In our system with 8 worker nodes and a 40GB rainbow table, each worker requires at least 5GB of memory just to hold the rainbow table in memory.  </w:t>
+      </w:r>
+      <w:r>
+        <w:t>To lessen the need for memory, we could possibly use a hybrid disk and memory approach.</w:t>
+      </w:r>
+      <w:r>
+        <w:t xml:space="preserve">  </w:t>
+      </w:r>
+      <w:r>
+        <w:lastRenderedPageBreak/>
+        <w:t>Performance would likely be negatively impacted</w:t>
+      </w:r>
+      <w:r>
+        <w:t>, but that may be a necessary cost in certain systems.</w:t>
+      </w:r>
+    </w:p>
+    <w:p>
+      <w:r>
+        <w:t>Making the distributed version of coWPAtty amenable to a heterogeneous system would open up a variety of possibilities.  One such possibility would be the volunteer computing environment, similar to SETI@Home (TODO add reference).</w:t>
+      </w:r>
+      <w:r>
+        <w:t xml:space="preserve">  One foreseeable problem in this environment would be data transfers.  </w:t>
+      </w:r>
+      <w:r>
+        <w:t>SETI@Home does not have this problem because of the small amount of data sent to the client for each work unit.</w:t>
+      </w:r>
+    </w:p>
+    <w:p>
+      <w:r>
+        <w:t>Currently, the coWPAtty code is not well-designed.  Porting the code to Java or C++ would likely make it more readable and open up the possibility for a more extensible design.</w:t>
+      </w:r>
+    </w:p>
+    <w:p>
+      <w:r>
+        <w:t>Currently, the both the serial and distributed versions of coWPAtty read through the records of the rainbow table serially (one record at a time).  The serial version of coWPAtty is restricted to this model since it reads the table from disk.  However, since the distributed version of coWPAtty already loads the table into memory, more intelligent data structures could be used.  For example, a tree or hash table could be used to increase the speed of record look ups.</w:t>
+      </w:r>
+      <w:r>
+        <w:t xml:space="preserve">  This would likely require additional memory but would improve performance.</w:t>
+      </w:r>
       <w:bookmarkStart w:id="0" w:name="_GoBack"/>
       <w:bookmarkEnd w:id="0"/>
     </w:p>
+    <w:p/>
     <w:p>
       <w:pPr>
         <w:pStyle w:val="Heading1"/>
@@ -4032,6 +4088,7 @@
         <w:ind w:firstLine="0"/>
       </w:pPr>
       <w:r>
+        <w:lastRenderedPageBreak/>
         <w:t>Thanks to o</w:t>
       </w:r>
       <w:r>
@@ -4063,7 +4120,6 @@
         <w:spacing w:before="120"/>
       </w:pPr>
       <w:r>
-        <w:lastRenderedPageBreak/>
         <w:t>REFERENCES</w:t>
       </w:r>
     </w:p>
@@ -4152,7 +4208,6 @@
         <w:pStyle w:val="References"/>
       </w:pPr>
       <w:r>
-        <w:lastRenderedPageBreak/>
         <w:t>Wright, Joshua. 2009.</w:t>
       </w:r>
       <w:r>
@@ -4197,6 +4252,9 @@
       <w:pPr>
         <w:pStyle w:val="References"/>
       </w:pPr>
+      <w:r>
+        <w:t>TODO add reference for SETI@Home</w:t>
+      </w:r>
     </w:p>
     <w:p>
       <w:pPr>
@@ -6469,7 +6527,7 @@
 </file>
 
 <file path=customXml/itemProps1.xml><?xml version="1.0" encoding="utf-8"?>
-<ds:datastoreItem xmlns:ds="http://schemas.openxmlformats.org/officeDocument/2006/customXml" ds:itemID="{89BE0720-E7EA-4DC9-9347-268CC1202279}">
+<ds:datastoreItem xmlns:ds="http://schemas.openxmlformats.org/officeDocument/2006/customXml" ds:itemID="{ED55C101-F44D-4E5F-8F28-27A34ECB181D}">
   <ds:schemaRefs>
     <ds:schemaRef ds:uri="http://schemas.openxmlformats.org/officeDocument/2006/bibliography"/>
   </ds:schemaRefs>

</xml_diff>

<commit_message>
Added fault tolerance section - at the moment its definitely pretty weak
</commit_message>
<xml_diff>
--- a/docs/Distributed_WPA_Cracking_Final_Project_Report_2011-05-03.docx
+++ b/docs/Distributed_WPA_Cracking_Final_Project_Report_2011-05-03.docx
@@ -34,8 +34,16 @@
           <w:spacing w:val="-2"/>
         </w:rPr>
         <w:lastRenderedPageBreak/>
-        <w:t>Rodney Beede</w:t>
-      </w:r>
+        <w:t xml:space="preserve">Rodney </w:t>
+      </w:r>
+      <w:proofErr w:type="spellStart"/>
+      <w:r>
+        <w:rPr>
+          <w:spacing w:val="-2"/>
+        </w:rPr>
+        <w:t>Beede</w:t>
+      </w:r>
+      <w:proofErr w:type="spellEnd"/>
     </w:p>
     <w:p>
       <w:pPr>
@@ -255,13 +263,29 @@
         </w:rPr>
         <w:br w:type="column"/>
       </w:r>
+      <w:proofErr w:type="spellStart"/>
       <w:r>
         <w:rPr>
           <w:spacing w:val="-2"/>
         </w:rPr>
         <w:lastRenderedPageBreak/>
-        <w:t>Arpit Sud</w:t>
-      </w:r>
+        <w:t>Arpit</w:t>
+      </w:r>
+      <w:proofErr w:type="spellEnd"/>
+      <w:r>
+        <w:rPr>
+          <w:spacing w:val="-2"/>
+        </w:rPr>
+        <w:t xml:space="preserve"> </w:t>
+      </w:r>
+      <w:proofErr w:type="spellStart"/>
+      <w:r>
+        <w:rPr>
+          <w:spacing w:val="-2"/>
+        </w:rPr>
+        <w:t>Sud</w:t>
+      </w:r>
+      <w:proofErr w:type="spellEnd"/>
     </w:p>
     <w:p>
       <w:pPr>
@@ -391,13 +415,21 @@
         <w:t xml:space="preserve">In this paper, we describe </w:t>
       </w:r>
       <w:r>
-        <w:t>a distributed system we developed for doing lookups in a rainbow table for passwords to WPA-PSK 1/2 wireless encrypted</w:t>
+        <w:t xml:space="preserve">a distributed system we developed for doing lookups in a rainbow table for passwords to WPA-PSK 1/2 wireless </w:t>
+      </w:r>
+      <w:proofErr w:type="gramStart"/>
+      <w:r>
+        <w:t>encrypted</w:t>
       </w:r>
       <w:r>
         <w:t xml:space="preserve">  </w:t>
       </w:r>
       <w:r>
-        <w:t xml:space="preserve">networks.  </w:t>
+        <w:t>networks</w:t>
+      </w:r>
+      <w:proofErr w:type="gramEnd"/>
+      <w:r>
+        <w:t xml:space="preserve">.  </w:t>
       </w:r>
       <w:r>
         <w:t>Our motivation for developing such a system came from the abundance of distributed systems for generating rainbow tables but a lack of any to do the lookup.</w:t>
@@ -458,7 +490,15 @@
         <w:t>n</w:t>
       </w:r>
       <w:r>
-        <w:t xml:space="preserve"> as coWPAtty </w:t>
+        <w:t xml:space="preserve"> as </w:t>
+      </w:r>
+      <w:proofErr w:type="spellStart"/>
+      <w:r>
+        <w:t>coWPAtty</w:t>
+      </w:r>
+      <w:proofErr w:type="spellEnd"/>
+      <w:r>
+        <w:t xml:space="preserve"> </w:t>
       </w:r>
       <w:r>
         <w:t>[</w:t>
@@ -473,7 +513,15 @@
         <w:t xml:space="preserve"> </w:t>
       </w:r>
       <w:r>
-        <w:t>which handled the actual table lookup.  We used a cluster of 9 nodes running on virtual machines to handle the work load and measured the performance of our system to the serial original coWPAtty implementation.</w:t>
+        <w:t xml:space="preserve">which handled the actual table lookup.  We used a cluster of 9 nodes running on virtual machines to handle the work load and measured the performance of our system to the serial original </w:t>
+      </w:r>
+      <w:proofErr w:type="spellStart"/>
+      <w:r>
+        <w:t>coWPAtty</w:t>
+      </w:r>
+      <w:proofErr w:type="spellEnd"/>
+      <w:r>
+        <w:t xml:space="preserve"> implementation.</w:t>
       </w:r>
     </w:p>
     <w:p>
@@ -481,7 +529,15 @@
         <w:pStyle w:val="Abstract"/>
       </w:pPr>
       <w:r>
-        <w:t xml:space="preserve">Our results show an order of magnitude of 8 times in speed increase for our distributed system versus the serial coWPAtty.  </w:t>
+        <w:t xml:space="preserve">Our results show an order of magnitude of 8 times in speed increase for our distributed system versus the serial </w:t>
+      </w:r>
+      <w:proofErr w:type="spellStart"/>
+      <w:r>
+        <w:t>coWPAtty</w:t>
+      </w:r>
+      <w:proofErr w:type="spellEnd"/>
+      <w:r>
+        <w:t xml:space="preserve">.  </w:t>
       </w:r>
       <w:r>
         <w:t>Testing d</w:t>
@@ -499,7 +555,15 @@
         <w:t xml:space="preserve">the original </w:t>
       </w:r>
       <w:r>
-        <w:t xml:space="preserve">serial coWPAtty </w:t>
+        <w:t xml:space="preserve">serial </w:t>
+      </w:r>
+      <w:proofErr w:type="spellStart"/>
+      <w:r>
+        <w:t>coWPAtty</w:t>
+      </w:r>
+      <w:proofErr w:type="spellEnd"/>
+      <w:r>
+        <w:t xml:space="preserve"> </w:t>
       </w:r>
       <w:r>
         <w:t xml:space="preserve">code </w:t>
@@ -511,7 +575,15 @@
         <w:t>while</w:t>
       </w:r>
       <w:r>
-        <w:t xml:space="preserve"> our system returning results in under 1 second</w:t>
+        <w:t xml:space="preserve"> our system returning results in </w:t>
+      </w:r>
+      <w:proofErr w:type="gramStart"/>
+      <w:r>
+        <w:t>under</w:t>
+      </w:r>
+      <w:proofErr w:type="gramEnd"/>
+      <w:r>
+        <w:t xml:space="preserve"> 1 second</w:t>
       </w:r>
       <w:r>
         <w:t xml:space="preserve">.  While not a seemingly big difference </w:t>
@@ -812,7 +884,15 @@
         <w:ind w:firstLine="0"/>
       </w:pPr>
       <w:r>
-        <w:t xml:space="preserve">The use of wireless networks based on the 802.11 standards (also known as WiFi) has become much more common place in your typical household.  Early advents of these networks provided security to limit access and protect sensitive data with a </w:t>
+        <w:t xml:space="preserve">The use of wireless networks based on the 802.11 standards (also known as </w:t>
+      </w:r>
+      <w:proofErr w:type="spellStart"/>
+      <w:r>
+        <w:t>WiFi</w:t>
+      </w:r>
+      <w:proofErr w:type="spellEnd"/>
+      <w:r>
+        <w:t xml:space="preserve">) has become much more common place in your typical household.  Early advents of these networks provided security to limit access and protect sensitive data with a </w:t>
       </w:r>
       <w:r>
         <w:t>protocol standard known as WEP.</w:t>
@@ -888,7 +968,15 @@
         <w:ind w:firstLine="0"/>
       </w:pPr>
       <w:r>
-        <w:t xml:space="preserve">One technique for deciphering encrypted data or accessing protected resources is to simply try a large number of different passwords in the hope to get one correct.  The nature of wireless networks enables one to capture encrypted packets as they pass through the air and store them to disk in their encrypted form.  Part of the wireless encryption protocol involves handshaking at the initial connection in order to authenticate the client to a wireless access point.  This handshake includes some initialization vectors (IV’s) that are used to allow the client to encrypt the password they will send for authentication.  </w:t>
+        <w:t xml:space="preserve">One technique for deciphering encrypted data or accessing protected resources is to simply try a large number of different passwords in the hope to get one correct.  The nature of wireless networks enables one to capture encrypted packets as they pass </w:t>
+      </w:r>
+      <w:proofErr w:type="gramStart"/>
+      <w:r>
+        <w:t>through</w:t>
+      </w:r>
+      <w:proofErr w:type="gramEnd"/>
+      <w:r>
+        <w:t xml:space="preserve"> the air and store them to disk in their encrypted form.  Part of the wireless encryption protocol involves handshaking at the initial connection in order to authenticate the client to a wireless access point.  This handshake includes some initialization vectors (IV’s) that are used to allow the client to encrypt the password they will send for authentication.  </w:t>
       </w:r>
       <w:r>
         <w:t>There are multiple types of WPA encryption</w:t>
@@ -946,7 +1034,15 @@
         <w:t>wireless network handshake data (IV’s) and do a lookup in the pre-computed rainbow table for a match.</w:t>
       </w:r>
       <w:r>
-        <w:t xml:space="preserve">  Such a tool already exists and is known as coWPAtty.</w:t>
+        <w:t xml:space="preserve">  Such a tool already exists and is known as </w:t>
+      </w:r>
+      <w:proofErr w:type="spellStart"/>
+      <w:r>
+        <w:t>coWPAtty</w:t>
+      </w:r>
+      <w:proofErr w:type="spellEnd"/>
+      <w:r>
+        <w:t>.</w:t>
       </w:r>
     </w:p>
     <w:p>
@@ -955,12 +1051,27 @@
         <w:spacing w:after="120"/>
         <w:ind w:firstLine="0"/>
       </w:pPr>
+      <w:proofErr w:type="spellStart"/>
+      <w:proofErr w:type="gramStart"/>
       <w:r>
         <w:lastRenderedPageBreak/>
-        <w:t>coWPAtty is a serial program that can generate a rainbow table with hash values for matching keys based on wireless networks names (SSIDs) and WPA-PSK passwords.  The generation is done in a serial manner and written to a file that can later be used in conjunction with captured wireless data</w:t>
-      </w:r>
-      <w:r>
-        <w:t>.  All operations in the original coWPAtty code are done in a serial manner on one machine.</w:t>
+        <w:t>coWPAtty</w:t>
+      </w:r>
+      <w:proofErr w:type="spellEnd"/>
+      <w:proofErr w:type="gramEnd"/>
+      <w:r>
+        <w:t xml:space="preserve"> is a serial program that can generate a rainbow table with hash values for matching keys based on wireless networks names (SSIDs) and WPA-PSK passwords.  The generation is done in a serial manner and written to a file that can later be used in conjunction with captured wireless data</w:t>
+      </w:r>
+      <w:r>
+        <w:t xml:space="preserve">.  All operations in the original </w:t>
+      </w:r>
+      <w:proofErr w:type="spellStart"/>
+      <w:r>
+        <w:t>coWPAtty</w:t>
+      </w:r>
+      <w:proofErr w:type="spellEnd"/>
+      <w:r>
+        <w:t xml:space="preserve"> code are done in a serial manner on one machine.</w:t>
       </w:r>
       <w:r>
         <w:t xml:space="preserve">  </w:t>
@@ -988,7 +1099,15 @@
         <w:t>]</w:t>
       </w:r>
       <w:r>
-        <w:t>.  Instead we chose to use an existing rainbow table that contained pre-computed keys for 1,000 wireless network names (SSID’s) and divide it across multiple machines for doing lookup queries.</w:t>
+        <w:t xml:space="preserve">.  Instead we chose to use an existing rainbow table that contained pre-computed keys for 1,000 wireless </w:t>
+      </w:r>
+      <w:proofErr w:type="gramStart"/>
+      <w:r>
+        <w:t>network</w:t>
+      </w:r>
+      <w:proofErr w:type="gramEnd"/>
+      <w:r>
+        <w:t xml:space="preserve"> names (SSID’s) and divide it across multiple machines for doing lookup queries.</w:t>
       </w:r>
     </w:p>
     <w:p>
@@ -1001,7 +1120,15 @@
         <w:t>We developed a system with a single master node and multiple worker nodes that handled the job submission and work</w:t>
       </w:r>
       <w:r>
-        <w:t xml:space="preserve">.  The master node was written from scratch as a Java web application and is responsible for queuing jobs, sending them to the workers, and reading back the results.  The worker nodes were created by modifying the original coWPAtty code to function in a distributed manner and are described </w:t>
+        <w:t xml:space="preserve">.  The master node was written from scratch as a Java web application and is responsible for queuing jobs, sending them to the workers, and reading back the results.  The worker nodes were created by modifying the original </w:t>
+      </w:r>
+      <w:proofErr w:type="spellStart"/>
+      <w:r>
+        <w:t>coWPAtty</w:t>
+      </w:r>
+      <w:proofErr w:type="spellEnd"/>
+      <w:r>
+        <w:t xml:space="preserve"> code to function in a distributed manner and are described </w:t>
       </w:r>
       <w:r>
         <w:t>later</w:t>
@@ -1020,7 +1147,15 @@
         <w:t xml:space="preserve">Our testing methodology consists of </w:t>
       </w:r>
       <w:r>
-        <w:t>capturing wireless data from our own personal networks and submitting them to the distributed system.  We compared the times for our system to find the correct solution to that of the original coWPAtty serial code running on a single node.</w:t>
+        <w:t xml:space="preserve">capturing wireless data from our own personal networks and submitting them to the distributed system.  We compared the times for our system to find the correct solution to that of the original </w:t>
+      </w:r>
+      <w:proofErr w:type="spellStart"/>
+      <w:r>
+        <w:t>coWPAtty</w:t>
+      </w:r>
+      <w:proofErr w:type="spellEnd"/>
+      <w:r>
+        <w:t xml:space="preserve"> serial code running on a single node.</w:t>
       </w:r>
       <w:r>
         <w:t xml:space="preserve">  We document our findings in the results and conclusions portion of this paper.</w:t>
@@ -1120,6 +1255,7 @@
         <w:pStyle w:val="Caption"/>
         <w:jc w:val="both"/>
       </w:pPr>
+      <w:proofErr w:type="gramStart"/>
       <w:r>
         <w:t xml:space="preserve">Figure </w:t>
       </w:r>
@@ -1145,7 +1281,11 @@
         <w:fldChar w:fldCharType="end"/>
       </w:r>
       <w:r>
-        <w:t>.  Architecture Overview</w:t>
+        <w:t>.</w:t>
+      </w:r>
+      <w:proofErr w:type="gramEnd"/>
+      <w:r>
+        <w:t xml:space="preserve">  Architecture Overview</w:t>
       </w:r>
     </w:p>
     <w:p>
@@ -1212,11 +1352,16 @@
       <w:r>
         <w:t xml:space="preserve">s </w:t>
       </w:r>
+      <w:proofErr w:type="spellStart"/>
       <w:r>
         <w:t>Aircrack-</w:t>
       </w:r>
       <w:r>
-        <w:t xml:space="preserve">ng </w:t>
+        <w:t>ng</w:t>
+      </w:r>
+      <w:proofErr w:type="spellEnd"/>
+      <w:r>
+        <w:t xml:space="preserve"> </w:t>
       </w:r>
       <w:r>
         <w:t>[</w:t>
@@ -1228,7 +1373,15 @@
         <w:t>]</w:t>
       </w:r>
       <w:r>
-        <w:t>.  Communication from the user to the master is accomplished using the HTTPS protocol over a secure TCP socket.  Communication internally occurs between the master node to a worker node.  Worker nodes do not communicate with each other.  The master node uses TCP connections with the SSH protocol for remotely starting the worker node binaries and a custom propriety protocol for sending running worker nodes jobs and checking their status.</w:t>
+        <w:t xml:space="preserve">.  Communication from the user to the master is accomplished using the HTTPS protocol over a secure TCP socket.  Communication internally occurs between the master </w:t>
+      </w:r>
+      <w:proofErr w:type="gramStart"/>
+      <w:r>
+        <w:t>node</w:t>
+      </w:r>
+      <w:proofErr w:type="gramEnd"/>
+      <w:r>
+        <w:t xml:space="preserve"> to a worker node.  Worker nodes do not communicate with each other.  The master node uses TCP connections with the SSH protocol for remotely starting the worker node binaries and a custom propriety protocol for sending running worker nodes jobs and checking their status.</w:t>
       </w:r>
     </w:p>
     <w:p>
@@ -1441,6 +1594,7 @@
           <w:cols w:space="475"/>
         </w:sectPr>
       </w:pPr>
+      <w:proofErr w:type="gramStart"/>
       <w:r>
         <w:t xml:space="preserve">Figure </w:t>
       </w:r>
@@ -1466,7 +1620,11 @@
         <w:fldChar w:fldCharType="end"/>
       </w:r>
       <w:r>
-        <w:t>. Master Node Web Application Interface</w:t>
+        <w:t>.</w:t>
+      </w:r>
+      <w:proofErr w:type="gramEnd"/>
+      <w:r>
+        <w:t xml:space="preserve"> Master Node Web Application Interface</w:t>
       </w:r>
     </w:p>
     <w:p>
@@ -1480,7 +1638,15 @@
     </w:p>
     <w:p>
       <w:r>
-        <w:t>All configuration is managed via an XML file on the master node that is loaded at the startup of the master node web application.  It specifies the following:</w:t>
+        <w:t xml:space="preserve">All </w:t>
+      </w:r>
+      <w:proofErr w:type="gramStart"/>
+      <w:r>
+        <w:t>configuration</w:t>
+      </w:r>
+      <w:proofErr w:type="gramEnd"/>
+      <w:r>
+        <w:t xml:space="preserve"> is managed via an XML file on the master node that is loaded at the startup of the master node web application.  It specifies the following:</w:t>
       </w:r>
     </w:p>
     <w:p>
@@ -1720,7 +1886,15 @@
     </w:p>
     <w:p>
       <w:r>
-        <w:t xml:space="preserve">The worker node is a modified C program based on code by Joshua Wright’s coWPAtty.  It has been modified to act as a type of service that listens on a TCP socket for instructions or status queries from the master node.  </w:t>
+        <w:t xml:space="preserve">The worker node is a modified C program based on code by Joshua Wright’s </w:t>
+      </w:r>
+      <w:proofErr w:type="spellStart"/>
+      <w:r>
+        <w:t>coWPAtty</w:t>
+      </w:r>
+      <w:proofErr w:type="spellEnd"/>
+      <w:r>
+        <w:t xml:space="preserve">.  It has been modified to act as a type of service that listens on a TCP socket for instructions or status queries from the master node.  </w:t>
       </w:r>
       <w:r>
         <w:t>The communication specifics will be discussed in the “Master to Worker Node Communication” section later.</w:t>
@@ -2038,7 +2212,15 @@
         <w:t>An overview of the different packet reques</w:t>
       </w:r>
       <w:r>
-        <w:t>ts and responses is given below.  Note that \31 or \4 are decimal values</w:t>
+        <w:t xml:space="preserve">ts and responses is given below.  Note that \31 or \4 </w:t>
+      </w:r>
+      <w:proofErr w:type="gramStart"/>
+      <w:r>
+        <w:t>are</w:t>
+      </w:r>
+      <w:proofErr w:type="gramEnd"/>
+      <w:r>
+        <w:t xml:space="preserve"> decimal values</w:t>
       </w:r>
       <w:r>
         <w:t xml:space="preserve"> for single characters</w:t>
@@ -2081,8 +2263,16 @@
         <w:rPr>
           <w:b/>
         </w:rPr>
-        <w:t>/path/to/wifi.pcap</w:t>
-      </w:r>
+        <w:t>/path/to/</w:t>
+      </w:r>
+      <w:proofErr w:type="spellStart"/>
+      <w:r>
+        <w:rPr>
+          <w:b/>
+        </w:rPr>
+        <w:t>wifi.pcap</w:t>
+      </w:r>
+      <w:proofErr w:type="spellEnd"/>
       <w:r>
         <w:t>\0\31</w:t>
       </w:r>
@@ -2139,11 +2329,16 @@
         </w:numPr>
         <w:jc w:val="left"/>
       </w:pPr>
+      <w:proofErr w:type="spellStart"/>
       <w:r>
         <w:t>j</w:t>
       </w:r>
       <w:r>
-        <w:t>obid is a uniquely generated id from the master for logging purposes</w:t>
+        <w:t>obid</w:t>
+      </w:r>
+      <w:proofErr w:type="spellEnd"/>
+      <w:r>
+        <w:t xml:space="preserve"> is a uniquely generated id from the master for logging purposes</w:t>
       </w:r>
     </w:p>
     <w:p>
@@ -2156,7 +2351,15 @@
         <w:jc w:val="left"/>
       </w:pPr>
       <w:r>
-        <w:t>/path/to/wifi.pcap is a variable length path that the worker can use to find the input file.  Usually on a shared network file system.</w:t>
+        <w:t>/path/to/</w:t>
+      </w:r>
+      <w:proofErr w:type="spellStart"/>
+      <w:r>
+        <w:t>wifi.pcap</w:t>
+      </w:r>
+      <w:proofErr w:type="spellEnd"/>
+      <w:r>
+        <w:t xml:space="preserve"> is a variable length path that the worker can use to find the input file.  Usually on a shared network file system.</w:t>
       </w:r>
     </w:p>
     <w:p>
@@ -2456,8 +2659,13 @@
         <w:t>L</w:t>
       </w:r>
       <w:r>
-        <w:t>ast job finished was jobid</w:t>
-      </w:r>
+        <w:t xml:space="preserve">ast job finished was </w:t>
+      </w:r>
+      <w:proofErr w:type="spellStart"/>
+      <w:r>
+        <w:t>jobid</w:t>
+      </w:r>
+      <w:proofErr w:type="spellEnd"/>
     </w:p>
     <w:p>
       <w:pPr>
@@ -2708,8 +2916,16 @@
         <w:rPr>
           <w:b/>
         </w:rPr>
-        <w:t>No job with jobid</w:t>
-      </w:r>
+        <w:t xml:space="preserve">No job with </w:t>
+      </w:r>
+      <w:proofErr w:type="spellStart"/>
+      <w:r>
+        <w:rPr>
+          <w:b/>
+        </w:rPr>
+        <w:t>jobid</w:t>
+      </w:r>
+      <w:proofErr w:type="spellEnd"/>
       <w:r>
         <w:t>\0\31\4</w:t>
       </w:r>
@@ -2999,6 +3215,52 @@
         <w:spacing w:before="120"/>
       </w:pPr>
       <w:r>
+        <w:t>FAULT TOLERANCE</w:t>
+      </w:r>
+    </w:p>
+    <w:p>
+      <w:r>
+        <w:t>In the current implementation, fault tolerance is minimally handled.  However, for our purposes, the fault tolerance that we had was acceptable.  Providing a more robust system would likely have penalized performance.  Since performance of the system was one of the main goals, we were not willing to sacrifice it.</w:t>
+      </w:r>
+    </w:p>
+    <w:p>
+      <w:pPr>
+        <w:pStyle w:val="Heading3"/>
+      </w:pPr>
+      <w:r>
+        <w:t>Master Node</w:t>
+      </w:r>
+    </w:p>
+    <w:p>
+      <w:r>
+        <w:t>The master node is the key component of this system.  If it fails, the web application will be unavailable since it is hosted by the master.  In addition, since the master is the NFS host, the workers would no longer have access to anything on the NFS mount.  As a result, the workers would no longer be able to log messages, read any of the input data such as the capture file, or output any results even if it found one.</w:t>
+      </w:r>
+      <w:r>
+        <w:t xml:space="preserve">  </w:t>
+      </w:r>
+    </w:p>
+    <w:p>
+      <w:pPr>
+        <w:pStyle w:val="Heading3"/>
+      </w:pPr>
+      <w:r>
+        <w:t>Worker Node</w:t>
+      </w:r>
+    </w:p>
+    <w:p>
+      <w:r>
+        <w:t>If a worker node were to fail, the system as a whole would still be stable.  The user would still be able to submit jobs from the master, but the section of the rainbow table loaded by the failed worker would be lost.  As a result any solutions that might reside in that section of the rainbow table would never be found.</w:t>
+      </w:r>
+    </w:p>
+    <w:p>
+      <w:pPr>
+        <w:pStyle w:val="Heading2"/>
+        <w:spacing w:before="120"/>
+      </w:pPr>
+      <w:bookmarkStart w:id="0" w:name="_GoBack"/>
+      <w:bookmarkEnd w:id="0"/>
+      <w:r>
+        <w:lastRenderedPageBreak/>
         <w:t>TODO REST OF CONTENT</w:t>
       </w:r>
     </w:p>
@@ -3050,8 +3312,30 @@
         <w:rPr>
           <w:highlight w:val="yellow"/>
         </w:rPr>
-        <w:t>YOU MIGHT TALK ABOUT LACK OF FAULT TOLERANCE.  AT LEAST MASTER WILL HOLD QUEUE UNTIL ALL WORKERS ARE READY.  Todo todo</w:t>
-      </w:r>
+        <w:t xml:space="preserve">YOU MIGHT TALK ABOUT LACK OF FAULT TOLERANCE.  AT LEAST MASTER WILL HOLD QUEUE UNTIL ALL WORKERS ARE READY.  </w:t>
+      </w:r>
+      <w:proofErr w:type="spellStart"/>
+      <w:r>
+        <w:rPr>
+          <w:highlight w:val="yellow"/>
+        </w:rPr>
+        <w:t>Todo</w:t>
+      </w:r>
+      <w:proofErr w:type="spellEnd"/>
+      <w:r>
+        <w:rPr>
+          <w:highlight w:val="yellow"/>
+        </w:rPr>
+        <w:t xml:space="preserve"> </w:t>
+      </w:r>
+      <w:proofErr w:type="spellStart"/>
+      <w:r>
+        <w:rPr>
+          <w:highlight w:val="yellow"/>
+        </w:rPr>
+        <w:t>todo</w:t>
+      </w:r>
+      <w:proofErr w:type="spellEnd"/>
     </w:p>
     <w:p>
       <w:pPr>
@@ -3064,6 +3348,7 @@
         <w:pStyle w:val="Caption"/>
         <w:keepNext/>
       </w:pPr>
+      <w:proofErr w:type="gramStart"/>
       <w:r>
         <w:t xml:space="preserve">Table </w:t>
       </w:r>
@@ -3089,7 +3374,11 @@
         <w:fldChar w:fldCharType="end"/>
       </w:r>
       <w:r>
-        <w:t>. Table captions should be placed above the table</w:t>
+        <w:t>.</w:t>
+      </w:r>
+      <w:proofErr w:type="gramEnd"/>
+      <w:r>
+        <w:t xml:space="preserve"> Table captions should be placed above the table</w:t>
       </w:r>
     </w:p>
     <w:tbl>
@@ -3389,7 +3678,6 @@
         <w:rPr>
           <w:highlight w:val="yellow"/>
         </w:rPr>
-        <w:lastRenderedPageBreak/>
         <w:t xml:space="preserve">Use the </w:t>
       </w:r>
       <w:r>
@@ -3492,7 +3780,21 @@
         <w:rPr>
           <w:highlight w:val="yellow"/>
         </w:rPr>
-        <w:t>. Word may try to automatically ‘underline’ hotlinks in your references, the correct style is NO underlining.</w:t>
+        <w:t xml:space="preserve">. Word may try to automatically ‘underline’ hotlinks in your </w:t>
+      </w:r>
+      <w:proofErr w:type="gramStart"/>
+      <w:r>
+        <w:rPr>
+          <w:highlight w:val="yellow"/>
+        </w:rPr>
+        <w:t>references,</w:t>
+      </w:r>
+      <w:proofErr w:type="gramEnd"/>
+      <w:r>
+        <w:rPr>
+          <w:highlight w:val="yellow"/>
+        </w:rPr>
+        <w:t xml:space="preserve"> the correct style is NO underlining.</w:t>
       </w:r>
     </w:p>
     <w:p>
@@ -3551,7 +3853,23 @@
     </w:p>
     <w:p>
       <w:r>
-        <w:t>To test our system we did a performance comparison between our distributed version of coWPAtty and the original serial version of coWPAtty.</w:t>
+        <w:t xml:space="preserve">To test our system we did a performance comparison between our distributed version of </w:t>
+      </w:r>
+      <w:proofErr w:type="spellStart"/>
+      <w:r>
+        <w:t>coWPAtty</w:t>
+      </w:r>
+      <w:proofErr w:type="spellEnd"/>
+      <w:r>
+        <w:t xml:space="preserve"> and the original serial version of </w:t>
+      </w:r>
+      <w:proofErr w:type="spellStart"/>
+      <w:r>
+        <w:t>coWPAtty</w:t>
+      </w:r>
+      <w:proofErr w:type="spellEnd"/>
+      <w:r>
+        <w:t>.</w:t>
       </w:r>
     </w:p>
     <w:p>
@@ -3576,8 +3894,13 @@
         <w:t xml:space="preserve"> networks</w:t>
       </w:r>
       <w:r>
-        <w:t xml:space="preserve"> using Aircrack-ng</w:t>
-      </w:r>
+        <w:t xml:space="preserve"> using </w:t>
+      </w:r>
+      <w:proofErr w:type="spellStart"/>
+      <w:r>
+        <w:t>Aircrack-ng</w:t>
+      </w:r>
+      <w:proofErr w:type="spellEnd"/>
       <w:r>
         <w:t xml:space="preserve">.  </w:t>
       </w:r>
@@ -3590,11 +3913,16 @@
       <w:r>
         <w:t xml:space="preserve">  More specifically, one data set was captured using a particular SSID (</w:t>
       </w:r>
+      <w:proofErr w:type="spellStart"/>
       <w:r>
         <w:t>l</w:t>
       </w:r>
       <w:r>
-        <w:t>inksys) with a number of different passphrases:  the first, middle, and last passphrases in our rainbow table.</w:t>
+        <w:t>inksys</w:t>
+      </w:r>
+      <w:proofErr w:type="spellEnd"/>
+      <w:r>
+        <w:t>) with a number of different passphrases:  the first, middle, and last passphrases in our rainbow table.</w:t>
       </w:r>
       <w:r>
         <w:t xml:space="preserve">  Also, we capture another handshake using a passphrase that was not in our rainbow table but a SSID that was in our table.  Further, another data set was captured using a SSID that was not in our </w:t>
@@ -3619,7 +3947,27 @@
     </w:p>
     <w:p>
       <w:r>
-        <w:t xml:space="preserve">Tests were ran on all of the data sets using both the original serial coWPAtty on one worker node and the distributed coWPAtty on our test system.  </w:t>
+        <w:t xml:space="preserve">Tests were ran on all of the data sets using both the original serial </w:t>
+      </w:r>
+      <w:proofErr w:type="spellStart"/>
+      <w:r>
+        <w:t>coWPAtty</w:t>
+      </w:r>
+      <w:proofErr w:type="spellEnd"/>
+      <w:r>
+        <w:t xml:space="preserve"> on one worker node and the distributed </w:t>
+      </w:r>
+      <w:proofErr w:type="spellStart"/>
+      <w:r>
+        <w:t>coWPAtty</w:t>
+      </w:r>
+      <w:proofErr w:type="spellEnd"/>
+      <w:r>
+        <w:t xml:space="preserve"> on </w:t>
+      </w:r>
+      <w:r>
+        <w:lastRenderedPageBreak/>
+        <w:t xml:space="preserve">our test system.  </w:t>
       </w:r>
       <w:r>
         <w:t xml:space="preserve">For the serial version, timing data was simply collected using the </w:t>
@@ -3662,10 +4010,34 @@
         <w:t>wo Intel Xeon E5540 (2.5GHz)</w:t>
       </w:r>
       <w:r>
-        <w:t xml:space="preserve"> processors for a total of 8 logical CPUs (hyperthreading was turned off).  </w:t>
-      </w:r>
-      <w:r>
-        <w:t>The system had 72GB of RAM and sixteen 146GB SAS 6.0gbps drives in a single RAID5 configuration.  VMware vSphere Hypervisor ESXi 4.1</w:t>
+        <w:t xml:space="preserve"> processors for a total of 8 logical CPUs (</w:t>
+      </w:r>
+      <w:proofErr w:type="spellStart"/>
+      <w:r>
+        <w:t>hyperthreading</w:t>
+      </w:r>
+      <w:proofErr w:type="spellEnd"/>
+      <w:r>
+        <w:t xml:space="preserve"> was turned off).  </w:t>
+      </w:r>
+      <w:r>
+        <w:t xml:space="preserve">The system had 72GB of RAM and sixteen 146GB SAS 6.0gbps drives in a single RAID5 configuration.  VMware </w:t>
+      </w:r>
+      <w:proofErr w:type="spellStart"/>
+      <w:r>
+        <w:t>vSphere</w:t>
+      </w:r>
+      <w:proofErr w:type="spellEnd"/>
+      <w:r>
+        <w:t xml:space="preserve"> Hypervisor </w:t>
+      </w:r>
+      <w:proofErr w:type="spellStart"/>
+      <w:r>
+        <w:t>ESXi</w:t>
+      </w:r>
+      <w:proofErr w:type="spellEnd"/>
+      <w:r>
+        <w:t xml:space="preserve"> 4.1</w:t>
       </w:r>
       <w:r>
         <w:t xml:space="preserve">.0 348481 was the host operating system with 9 underlying virtual machines all running Ubuntu Server 10.10 64-bit Linux.  The master node was allocated 2GB of memory while eight worker nodes were allocated 8GB of memory each.  All nine virtual machines </w:t>
@@ -3704,11 +4076,7 @@
         <w:t xml:space="preserve"> on the host machine only.</w:t>
       </w:r>
       <w:r>
-        <w:t xml:space="preserve">  The master </w:t>
-      </w:r>
-      <w:r>
-        <w:lastRenderedPageBreak/>
-        <w:t>communicated wi</w:t>
+        <w:t xml:space="preserve">  The master communicated wi</w:t>
       </w:r>
       <w:r>
         <w:t xml:space="preserve">th the workers over TCP sockets and through </w:t>
@@ -3796,7 +4164,23 @@
     </w:p>
     <w:p>
       <w:r>
-        <w:t>As described in section 3, testing was done to compare the original, serial version of coWPAtty and the distributed version of coWPAtty.</w:t>
+        <w:t xml:space="preserve">As described in section 3, testing was done to compare the original, serial version of </w:t>
+      </w:r>
+      <w:proofErr w:type="spellStart"/>
+      <w:r>
+        <w:t>coWPAtty</w:t>
+      </w:r>
+      <w:proofErr w:type="spellEnd"/>
+      <w:r>
+        <w:t xml:space="preserve"> and the distributed version of </w:t>
+      </w:r>
+      <w:proofErr w:type="spellStart"/>
+      <w:r>
+        <w:t>coWPAtty</w:t>
+      </w:r>
+      <w:proofErr w:type="spellEnd"/>
+      <w:r>
+        <w:t>.</w:t>
       </w:r>
       <w:r>
         <w:t xml:space="preserve">  The results of these tests can be found in table 2.</w:t>
@@ -3811,7 +4195,15 @@
         <w:t>Table 2:  Testing results</w:t>
       </w:r>
       <w:r>
-        <w:t xml:space="preserve"> (ms)</w:t>
+        <w:t xml:space="preserve"> (</w:t>
+      </w:r>
+      <w:proofErr w:type="spellStart"/>
+      <w:r>
+        <w:t>ms</w:t>
+      </w:r>
+      <w:proofErr w:type="spellEnd"/>
+      <w:r>
+        <w:t>)</w:t>
       </w:r>
     </w:p>
     <w:tbl>
@@ -3962,7 +4354,15 @@
         <w:t>However, the performance increase between the serial and distributed versions becomes clear when the middle and last passphrases are used.</w:t>
       </w:r>
       <w:r>
-        <w:t xml:space="preserve">  For the middle passphrase, there was a ~4x performance boost.  For the last passphrase in the rainbow table, there was ~8x performance boost.</w:t>
+        <w:t xml:space="preserve">  For the middle passphrase, there was a ~4x performance boost.  For the last passphrase in the rainbow table, there </w:t>
+      </w:r>
+      <w:proofErr w:type="gramStart"/>
+      <w:r>
+        <w:t>was</w:t>
+      </w:r>
+      <w:proofErr w:type="gramEnd"/>
+      <w:r>
+        <w:t xml:space="preserve"> ~8x performance boost.</w:t>
       </w:r>
     </w:p>
     <w:p>
@@ -3970,10 +4370,30 @@
         <w:t xml:space="preserve">For an embarrassingly parallel problem such as this, these results are to be expected.  </w:t>
       </w:r>
       <w:r>
-        <w:t>The key idea here is that the distributed version of coWPAtty can be scaled to even further enhance the performance of the system.</w:t>
-      </w:r>
-      <w:r>
-        <w:t xml:space="preserve">  By increasing the size of the test system, performance should theoretically improve even further.  In addition, the size of the rainbow table could be increased with less of a performance impact on the system than in the case of the serial version of coWPAtty.</w:t>
+        <w:t xml:space="preserve">The key idea here is that the distributed version of </w:t>
+      </w:r>
+      <w:proofErr w:type="spellStart"/>
+      <w:r>
+        <w:t>coWPAtty</w:t>
+      </w:r>
+      <w:proofErr w:type="spellEnd"/>
+      <w:r>
+        <w:t xml:space="preserve"> can be scaled to even further enhance the performance of the system.</w:t>
+      </w:r>
+      <w:r>
+        <w:t xml:space="preserve">  By increasing the size of the test system, performance should theoretically improve even further.  In addition, the size of the rainbow table could be increased with </w:t>
+      </w:r>
+      <w:r>
+        <w:lastRenderedPageBreak/>
+        <w:t xml:space="preserve">less of a performance impact on the system than in the case of the serial version of </w:t>
+      </w:r>
+      <w:proofErr w:type="spellStart"/>
+      <w:r>
+        <w:t>coWPAtty</w:t>
+      </w:r>
+      <w:proofErr w:type="spellEnd"/>
+      <w:r>
+        <w:t>.</w:t>
       </w:r>
     </w:p>
     <w:p>
@@ -3991,7 +4411,15 @@
     </w:p>
     <w:p>
       <w:r>
-        <w:t>Currently, captured data is gathered using the command line tools provided with Aircrack-ng.  Providing a graphical user interface to the capture process would increase the availability of the system to users possibly uncomfortable with the command line utilities.</w:t>
+        <w:t xml:space="preserve">Currently, captured data is gathered using the command line tools provided with </w:t>
+      </w:r>
+      <w:proofErr w:type="spellStart"/>
+      <w:r>
+        <w:t>Aircrack-ng</w:t>
+      </w:r>
+      <w:proofErr w:type="spellEnd"/>
+      <w:r>
+        <w:t>.  Providing a graphical user interface to the capture process would increase the availability of the system to users possibly uncomfortable with the command line utilities.</w:t>
       </w:r>
     </w:p>
     <w:p>
@@ -4007,41 +4435,92 @@
         <w:t>To lessen the need for memory, we could possibly use a hybrid disk and memory approach.</w:t>
       </w:r>
       <w:r>
-        <w:t xml:space="preserve">  </w:t>
+        <w:t xml:space="preserve">  Performance would likely be negatively impacted</w:t>
+      </w:r>
+      <w:r>
+        <w:t>, but that may be a necessary cost in certain systems.</w:t>
+      </w:r>
+    </w:p>
+    <w:p>
+      <w:r>
+        <w:t xml:space="preserve">Making the distributed version of </w:t>
+      </w:r>
+      <w:proofErr w:type="spellStart"/>
+      <w:r>
+        <w:t>coWPAtty</w:t>
+      </w:r>
+      <w:proofErr w:type="spellEnd"/>
+      <w:r>
+        <w:t xml:space="preserve"> amenable to a heterogeneous system would open up a variety of possibilities.  One such possibility would be the volunteer computing environment, similar to </w:t>
+      </w:r>
+      <w:proofErr w:type="spellStart"/>
+      <w:r>
+        <w:t>SETI@Home</w:t>
+      </w:r>
+      <w:proofErr w:type="spellEnd"/>
+      <w:r>
+        <w:t xml:space="preserve"> (TODO add reference).</w:t>
+      </w:r>
+      <w:r>
+        <w:t xml:space="preserve">  One foreseeable problem in this environment would be data transfers.  </w:t>
+      </w:r>
+      <w:proofErr w:type="spellStart"/>
+      <w:r>
+        <w:t>SETI@Home</w:t>
+      </w:r>
+      <w:proofErr w:type="spellEnd"/>
+      <w:r>
+        <w:t xml:space="preserve"> does not have this problem because of the small amount of data sent to the client for each work unit.</w:t>
+      </w:r>
+    </w:p>
+    <w:p>
+      <w:r>
+        <w:t xml:space="preserve">Currently, the </w:t>
+      </w:r>
+      <w:proofErr w:type="spellStart"/>
+      <w:r>
+        <w:t>coWPAtty</w:t>
+      </w:r>
+      <w:proofErr w:type="spellEnd"/>
+      <w:r>
+        <w:t xml:space="preserve"> code is not well-designed.  Porting the code to Java or C++ would likely make it more readable and open up the possibility for a more extensible design.</w:t>
+      </w:r>
+    </w:p>
+    <w:p>
+      <w:r>
+        <w:t xml:space="preserve">Currently, the both the serial and distributed versions of </w:t>
+      </w:r>
+      <w:proofErr w:type="spellStart"/>
+      <w:r>
+        <w:t>coWPAtty</w:t>
+      </w:r>
+      <w:proofErr w:type="spellEnd"/>
+      <w:r>
+        <w:t xml:space="preserve"> read through the records of the rainbow table serially (one record at a time).  The serial version of </w:t>
+      </w:r>
+      <w:proofErr w:type="spellStart"/>
+      <w:r>
+        <w:t>coWPAtty</w:t>
+      </w:r>
+      <w:proofErr w:type="spellEnd"/>
+      <w:r>
+        <w:t xml:space="preserve"> is restricted to this model since it reads the table from disk.  However, since the distributed version of </w:t>
+      </w:r>
+      <w:proofErr w:type="spellStart"/>
+      <w:r>
+        <w:t>coWPAtty</w:t>
+      </w:r>
+      <w:proofErr w:type="spellEnd"/>
+      <w:r>
+        <w:t xml:space="preserve"> already loads the table into memory, more intelligent data structures could be used.  For example, a tree or hash table could be used to increase </w:t>
       </w:r>
       <w:r>
         <w:lastRenderedPageBreak/>
-        <w:t>Performance would likely be negatively impacted</w:t>
-      </w:r>
-      <w:r>
-        <w:t>, but that may be a necessary cost in certain systems.</w:t>
-      </w:r>
-    </w:p>
-    <w:p>
-      <w:r>
-        <w:t>Making the distributed version of coWPAtty amenable to a heterogeneous system would open up a variety of possibilities.  One such possibility would be the volunteer computing environment, similar to SETI@Home (TODO add reference).</w:t>
-      </w:r>
-      <w:r>
-        <w:t xml:space="preserve">  One foreseeable problem in this environment would be data transfers.  </w:t>
-      </w:r>
-      <w:r>
-        <w:t>SETI@Home does not have this problem because of the small amount of data sent to the client for each work unit.</w:t>
-      </w:r>
-    </w:p>
-    <w:p>
-      <w:r>
-        <w:t>Currently, the coWPAtty code is not well-designed.  Porting the code to Java or C++ would likely make it more readable and open up the possibility for a more extensible design.</w:t>
-      </w:r>
-    </w:p>
-    <w:p>
-      <w:r>
-        <w:t>Currently, the both the serial and distributed versions of coWPAtty read through the records of the rainbow table serially (one record at a time).  The serial version of coWPAtty is restricted to this model since it reads the table from disk.  However, since the distributed version of coWPAtty already loads the table into memory, more intelligent data structures could be used.  For example, a tree or hash table could be used to increase the speed of record look ups.</w:t>
+        <w:t>the speed of record look ups.</w:t>
       </w:r>
       <w:r>
         <w:t xml:space="preserve">  This would likely require additional memory but would improve performance.</w:t>
       </w:r>
-      <w:bookmarkStart w:id="0" w:name="_GoBack"/>
-      <w:bookmarkEnd w:id="0"/>
     </w:p>
     <w:p/>
     <w:p>
@@ -4088,7 +4567,6 @@
         <w:ind w:firstLine="0"/>
       </w:pPr>
       <w:r>
-        <w:lastRenderedPageBreak/>
         <w:t>Thanks to o</w:t>
       </w:r>
       <w:r>
@@ -4108,7 +4586,15 @@
         <w:t>cknowledgment of the great work done by Joshua Wright, the o</w:t>
       </w:r>
       <w:r>
-        <w:t>riginal developer of coWPAtty,</w:t>
+        <w:t xml:space="preserve">riginal developer of </w:t>
+      </w:r>
+      <w:proofErr w:type="spellStart"/>
+      <w:r>
+        <w:t>coWPAtty</w:t>
+      </w:r>
+      <w:proofErr w:type="spellEnd"/>
+      <w:r>
+        <w:t>,</w:t>
       </w:r>
       <w:r>
         <w:t xml:space="preserve"> from which our work is based.</w:t>
@@ -4127,8 +4613,13 @@
       <w:pPr>
         <w:pStyle w:val="References"/>
       </w:pPr>
-      <w:r>
-        <w:t xml:space="preserve">Aircrack-ng. 2011. </w:t>
+      <w:proofErr w:type="spellStart"/>
+      <w:r>
+        <w:t>Aircrack-ng</w:t>
+      </w:r>
+      <w:proofErr w:type="spellEnd"/>
+      <w:r>
+        <w:t xml:space="preserve">. 2011. </w:t>
       </w:r>
       <w:r>
         <w:t>http://www.aircrack-ng.org/</w:t>
@@ -4139,10 +4630,42 @@
         <w:pStyle w:val="References"/>
       </w:pPr>
       <w:r>
-        <w:t xml:space="preserve">Church of the Wifi. 2009. </w:t>
-      </w:r>
-      <w:r>
-        <w:t>Church of Wifi Uber coWPAtty lookup tables</w:t>
+        <w:t xml:space="preserve">Church of the </w:t>
+      </w:r>
+      <w:proofErr w:type="spellStart"/>
+      <w:r>
+        <w:t>Wifi</w:t>
+      </w:r>
+      <w:proofErr w:type="spellEnd"/>
+      <w:r>
+        <w:t xml:space="preserve">. 2009. </w:t>
+      </w:r>
+      <w:r>
+        <w:t xml:space="preserve">Church of </w:t>
+      </w:r>
+      <w:proofErr w:type="spellStart"/>
+      <w:r>
+        <w:t>Wifi</w:t>
+      </w:r>
+      <w:proofErr w:type="spellEnd"/>
+      <w:r>
+        <w:t xml:space="preserve"> </w:t>
+      </w:r>
+      <w:proofErr w:type="spellStart"/>
+      <w:r>
+        <w:t>Uber</w:t>
+      </w:r>
+      <w:proofErr w:type="spellEnd"/>
+      <w:r>
+        <w:t xml:space="preserve"> </w:t>
+      </w:r>
+      <w:proofErr w:type="spellStart"/>
+      <w:r>
+        <w:t>coWPAtty</w:t>
+      </w:r>
+      <w:proofErr w:type="spellEnd"/>
+      <w:r>
+        <w:t xml:space="preserve"> lookup tables</w:t>
       </w:r>
       <w:r>
         <w:t xml:space="preserve">. </w:t>
@@ -4162,7 +4685,15 @@
         <w:t xml:space="preserve">. 2007. </w:t>
       </w:r>
       <w:r>
-        <w:t>IEEE Std 802.11™-2007</w:t>
+        <w:t xml:space="preserve">IEEE </w:t>
+      </w:r>
+      <w:proofErr w:type="spellStart"/>
+      <w:r>
+        <w:t>Std</w:t>
+      </w:r>
+      <w:proofErr w:type="spellEnd"/>
+      <w:r>
+        <w:t xml:space="preserve"> 802.11™-2007</w:t>
       </w:r>
       <w:r>
         <w:t xml:space="preserve"> </w:t>
@@ -4178,12 +4709,14 @@
       <w:pPr>
         <w:pStyle w:val="References"/>
       </w:pPr>
+      <w:proofErr w:type="spellStart"/>
       <w:r>
         <w:t>M</w:t>
       </w:r>
       <w:r>
         <w:t>oskowitz</w:t>
       </w:r>
+      <w:proofErr w:type="spellEnd"/>
       <w:r>
         <w:t xml:space="preserve">, </w:t>
       </w:r>
@@ -4213,9 +4746,11 @@
       <w:r>
         <w:br/>
       </w:r>
+      <w:proofErr w:type="spellStart"/>
       <w:r>
         <w:t>coWPAtty</w:t>
       </w:r>
+      <w:proofErr w:type="spellEnd"/>
       <w:r>
         <w:br/>
       </w:r>
@@ -4253,8 +4788,13 @@
         <w:pStyle w:val="References"/>
       </w:pPr>
       <w:r>
-        <w:t>TODO add reference for SETI@Home</w:t>
-      </w:r>
+        <w:t xml:space="preserve">TODO add reference for </w:t>
+      </w:r>
+      <w:proofErr w:type="spellStart"/>
+      <w:r>
+        <w:t>SETI@Home</w:t>
+      </w:r>
+      <w:proofErr w:type="spellEnd"/>
     </w:p>
     <w:p>
       <w:pPr>
@@ -6527,7 +7067,7 @@
 </file>
 
 <file path=customXml/itemProps1.xml><?xml version="1.0" encoding="utf-8"?>
-<ds:datastoreItem xmlns:ds="http://schemas.openxmlformats.org/officeDocument/2006/customXml" ds:itemID="{ED55C101-F44D-4E5F-8F28-27A34ECB181D}">
+<ds:datastoreItem xmlns:ds="http://schemas.openxmlformats.org/officeDocument/2006/customXml" ds:itemID="{CA6C4E00-C8FD-411B-97BA-11B82228EC46}">
   <ds:schemaRefs>
     <ds:schemaRef ds:uri="http://schemas.openxmlformats.org/officeDocument/2006/bibliography"/>
   </ds:schemaRefs>

</xml_diff>

<commit_message>
Added content to fault tolerance section; added spacing to match formatting on template; changed some headers to match template
</commit_message>
<xml_diff>
--- a/docs/Distributed_WPA_Cracking_Final_Project_Report_2011-05-03.docx
+++ b/docs/Distributed_WPA_Cracking_Final_Project_Report_2011-05-03.docx
@@ -34,16 +34,8 @@
           <w:spacing w:val="-2"/>
         </w:rPr>
         <w:lastRenderedPageBreak/>
-        <w:t xml:space="preserve">Rodney </w:t>
-      </w:r>
-      <w:proofErr w:type="spellStart"/>
-      <w:r>
-        <w:rPr>
-          <w:spacing w:val="-2"/>
-        </w:rPr>
-        <w:t>Beede</w:t>
-      </w:r>
-      <w:proofErr w:type="spellEnd"/>
+        <w:t>Rodney Beede</w:t>
+      </w:r>
     </w:p>
     <w:p>
       <w:pPr>
@@ -263,29 +255,13 @@
         </w:rPr>
         <w:br w:type="column"/>
       </w:r>
-      <w:proofErr w:type="spellStart"/>
       <w:r>
         <w:rPr>
           <w:spacing w:val="-2"/>
         </w:rPr>
         <w:lastRenderedPageBreak/>
-        <w:t>Arpit</w:t>
-      </w:r>
-      <w:proofErr w:type="spellEnd"/>
-      <w:r>
-        <w:rPr>
-          <w:spacing w:val="-2"/>
-        </w:rPr>
-        <w:t xml:space="preserve"> </w:t>
-      </w:r>
-      <w:proofErr w:type="spellStart"/>
-      <w:r>
-        <w:rPr>
-          <w:spacing w:val="-2"/>
-        </w:rPr>
-        <w:t>Sud</w:t>
-      </w:r>
-      <w:proofErr w:type="spellEnd"/>
+        <w:t>Arpit Sud</w:t>
+      </w:r>
     </w:p>
     <w:p>
       <w:pPr>
@@ -415,21 +391,13 @@
         <w:t xml:space="preserve">In this paper, we describe </w:t>
       </w:r>
       <w:r>
-        <w:t xml:space="preserve">a distributed system we developed for doing lookups in a rainbow table for passwords to WPA-PSK 1/2 wireless </w:t>
-      </w:r>
-      <w:proofErr w:type="gramStart"/>
-      <w:r>
-        <w:t>encrypted</w:t>
+        <w:t>a distributed system we developed for doing lookups in a rainbow table for passwords to WPA-PSK 1/2 wireless encrypted</w:t>
       </w:r>
       <w:r>
         <w:t xml:space="preserve">  </w:t>
       </w:r>
       <w:r>
-        <w:t>networks</w:t>
-      </w:r>
-      <w:proofErr w:type="gramEnd"/>
-      <w:r>
-        <w:t xml:space="preserve">.  </w:t>
+        <w:t xml:space="preserve">networks.  </w:t>
       </w:r>
       <w:r>
         <w:t>Our motivation for developing such a system came from the abundance of distributed systems for generating rainbow tables but a lack of any to do the lookup.</w:t>
@@ -490,38 +458,22 @@
         <w:t>n</w:t>
       </w:r>
       <w:r>
-        <w:t xml:space="preserve"> as </w:t>
-      </w:r>
-      <w:proofErr w:type="spellStart"/>
-      <w:r>
-        <w:t>coWPAtty</w:t>
-      </w:r>
-      <w:proofErr w:type="spellEnd"/>
+        <w:t xml:space="preserve"> as coWPAtty </w:t>
+      </w:r>
+      <w:r>
+        <w:t>[</w:t>
+      </w:r>
+      <w:r>
+        <w:t>5</w:t>
+      </w:r>
+      <w:r>
+        <w:t>]</w:t>
+      </w:r>
       <w:r>
         <w:t xml:space="preserve"> </w:t>
       </w:r>
       <w:r>
-        <w:t>[</w:t>
-      </w:r>
-      <w:r>
-        <w:t>5</w:t>
-      </w:r>
-      <w:r>
-        <w:t>]</w:t>
-      </w:r>
-      <w:r>
-        <w:t xml:space="preserve"> </w:t>
-      </w:r>
-      <w:r>
-        <w:t xml:space="preserve">which handled the actual table lookup.  We used a cluster of 9 nodes running on virtual machines to handle the work load and measured the performance of our system to the serial original </w:t>
-      </w:r>
-      <w:proofErr w:type="spellStart"/>
-      <w:r>
-        <w:t>coWPAtty</w:t>
-      </w:r>
-      <w:proofErr w:type="spellEnd"/>
-      <w:r>
-        <w:t xml:space="preserve"> implementation.</w:t>
+        <w:t>which handled the actual table lookup.  We used a cluster of 9 nodes running on virtual machines to handle the work load and measured the performance of our system to the serial original coWPAtty implementation.</w:t>
       </w:r>
     </w:p>
     <w:p>
@@ -529,15 +481,7 @@
         <w:pStyle w:val="Abstract"/>
       </w:pPr>
       <w:r>
-        <w:t xml:space="preserve">Our results show an order of magnitude of 8 times in speed increase for our distributed system versus the serial </w:t>
-      </w:r>
-      <w:proofErr w:type="spellStart"/>
-      <w:r>
-        <w:t>coWPAtty</w:t>
-      </w:r>
-      <w:proofErr w:type="spellEnd"/>
-      <w:r>
-        <w:t xml:space="preserve">.  </w:t>
+        <w:t xml:space="preserve">Our results show an order of magnitude of 8 times in speed increase for our distributed system versus the serial coWPAtty.  </w:t>
       </w:r>
       <w:r>
         <w:t>Testing d</w:t>
@@ -555,15 +499,7 @@
         <w:t xml:space="preserve">the original </w:t>
       </w:r>
       <w:r>
-        <w:t xml:space="preserve">serial </w:t>
-      </w:r>
-      <w:proofErr w:type="spellStart"/>
-      <w:r>
-        <w:t>coWPAtty</w:t>
-      </w:r>
-      <w:proofErr w:type="spellEnd"/>
-      <w:r>
-        <w:t xml:space="preserve"> </w:t>
+        <w:t xml:space="preserve">serial coWPAtty </w:t>
       </w:r>
       <w:r>
         <w:t xml:space="preserve">code </w:t>
@@ -575,15 +511,7 @@
         <w:t>while</w:t>
       </w:r>
       <w:r>
-        <w:t xml:space="preserve"> our system returning results in </w:t>
-      </w:r>
-      <w:proofErr w:type="gramStart"/>
-      <w:r>
-        <w:t>under</w:t>
-      </w:r>
-      <w:proofErr w:type="gramEnd"/>
-      <w:r>
-        <w:t xml:space="preserve"> 1 second</w:t>
+        <w:t xml:space="preserve"> our system returning results in under 1 second</w:t>
       </w:r>
       <w:r>
         <w:t xml:space="preserve">.  While not a seemingly big difference </w:t>
@@ -884,15 +812,7 @@
         <w:ind w:firstLine="0"/>
       </w:pPr>
       <w:r>
-        <w:t xml:space="preserve">The use of wireless networks based on the 802.11 standards (also known as </w:t>
-      </w:r>
-      <w:proofErr w:type="spellStart"/>
-      <w:r>
-        <w:t>WiFi</w:t>
-      </w:r>
-      <w:proofErr w:type="spellEnd"/>
-      <w:r>
-        <w:t xml:space="preserve">) has become much more common place in your typical household.  Early advents of these networks provided security to limit access and protect sensitive data with a </w:t>
+        <w:t xml:space="preserve">The use of wireless networks based on the 802.11 standards (also known as WiFi) has become much more common place in your typical household.  Early advents of these networks provided security to limit access and protect sensitive data with a </w:t>
       </w:r>
       <w:r>
         <w:t>protocol standard known as WEP.</w:t>
@@ -968,15 +888,7 @@
         <w:ind w:firstLine="0"/>
       </w:pPr>
       <w:r>
-        <w:t xml:space="preserve">One technique for deciphering encrypted data or accessing protected resources is to simply try a large number of different passwords in the hope to get one correct.  The nature of wireless networks enables one to capture encrypted packets as they pass </w:t>
-      </w:r>
-      <w:proofErr w:type="gramStart"/>
-      <w:r>
-        <w:t>through</w:t>
-      </w:r>
-      <w:proofErr w:type="gramEnd"/>
-      <w:r>
-        <w:t xml:space="preserve"> the air and store them to disk in their encrypted form.  Part of the wireless encryption protocol involves handshaking at the initial connection in order to authenticate the client to a wireless access point.  This handshake includes some initialization vectors (IV’s) that are used to allow the client to encrypt the password they will send for authentication.  </w:t>
+        <w:t xml:space="preserve">One technique for deciphering encrypted data or accessing protected resources is to simply try a large number of different passwords in the hope to get one correct.  The nature of wireless networks enables one to capture encrypted packets as they pass through the air and store them to disk in their encrypted form.  Part of the wireless encryption protocol involves handshaking at the initial connection in order to authenticate the client to a wireless access point.  This handshake includes some initialization vectors (IV’s) that are used to allow the client to encrypt the password they will send for authentication.  </w:t>
       </w:r>
       <w:r>
         <w:t>There are multiple types of WPA encryption</w:t>
@@ -1034,15 +946,7 @@
         <w:t>wireless network handshake data (IV’s) and do a lookup in the pre-computed rainbow table for a match.</w:t>
       </w:r>
       <w:r>
-        <w:t xml:space="preserve">  Such a tool already exists and is known as </w:t>
-      </w:r>
-      <w:proofErr w:type="spellStart"/>
-      <w:r>
-        <w:t>coWPAtty</w:t>
-      </w:r>
-      <w:proofErr w:type="spellEnd"/>
-      <w:r>
-        <w:t>.</w:t>
+        <w:t xml:space="preserve">  Such a tool already exists and is known as coWPAtty.</w:t>
       </w:r>
     </w:p>
     <w:p>
@@ -1051,27 +955,12 @@
         <w:spacing w:after="120"/>
         <w:ind w:firstLine="0"/>
       </w:pPr>
-      <w:proofErr w:type="spellStart"/>
-      <w:proofErr w:type="gramStart"/>
       <w:r>
         <w:lastRenderedPageBreak/>
-        <w:t>coWPAtty</w:t>
-      </w:r>
-      <w:proofErr w:type="spellEnd"/>
-      <w:proofErr w:type="gramEnd"/>
-      <w:r>
-        <w:t xml:space="preserve"> is a serial program that can generate a rainbow table with hash values for matching keys based on wireless networks names (SSIDs) and WPA-PSK passwords.  The generation is done in a serial manner and written to a file that can later be used in conjunction with captured wireless data</w:t>
-      </w:r>
-      <w:r>
-        <w:t xml:space="preserve">.  All operations in the original </w:t>
-      </w:r>
-      <w:proofErr w:type="spellStart"/>
-      <w:r>
-        <w:t>coWPAtty</w:t>
-      </w:r>
-      <w:proofErr w:type="spellEnd"/>
-      <w:r>
-        <w:t xml:space="preserve"> code are done in a serial manner on one machine.</w:t>
+        <w:t>coWPAtty is a serial program that can generate a rainbow table with hash values for matching keys based on wireless networks names (SSIDs) and WPA-PSK passwords.  The generation is done in a serial manner and written to a file that can later be used in conjunction with captured wireless data</w:t>
+      </w:r>
+      <w:r>
+        <w:t>.  All operations in the original coWPAtty code are done in a serial manner on one machine.</w:t>
       </w:r>
       <w:r>
         <w:t xml:space="preserve">  </w:t>
@@ -1099,15 +988,7 @@
         <w:t>]</w:t>
       </w:r>
       <w:r>
-        <w:t xml:space="preserve">.  Instead we chose to use an existing rainbow table that contained pre-computed keys for 1,000 wireless </w:t>
-      </w:r>
-      <w:proofErr w:type="gramStart"/>
-      <w:r>
-        <w:t>network</w:t>
-      </w:r>
-      <w:proofErr w:type="gramEnd"/>
-      <w:r>
-        <w:t xml:space="preserve"> names (SSID’s) and divide it across multiple machines for doing lookup queries.</w:t>
+        <w:t>.  Instead we chose to use an existing rainbow table that contained pre-computed keys for 1,000 wireless network names (SSID’s) and divide it across multiple machines for doing lookup queries.</w:t>
       </w:r>
     </w:p>
     <w:p>
@@ -1120,15 +1001,7 @@
         <w:t>We developed a system with a single master node and multiple worker nodes that handled the job submission and work</w:t>
       </w:r>
       <w:r>
-        <w:t xml:space="preserve">.  The master node was written from scratch as a Java web application and is responsible for queuing jobs, sending them to the workers, and reading back the results.  The worker nodes were created by modifying the original </w:t>
-      </w:r>
-      <w:proofErr w:type="spellStart"/>
-      <w:r>
-        <w:t>coWPAtty</w:t>
-      </w:r>
-      <w:proofErr w:type="spellEnd"/>
-      <w:r>
-        <w:t xml:space="preserve"> code to function in a distributed manner and are described </w:t>
+        <w:t xml:space="preserve">.  The master node was written from scratch as a Java web application and is responsible for queuing jobs, sending them to the workers, and reading back the results.  The worker nodes were created by modifying the original coWPAtty code to function in a distributed manner and are described </w:t>
       </w:r>
       <w:r>
         <w:t>later</w:t>
@@ -1147,15 +1020,7 @@
         <w:t xml:space="preserve">Our testing methodology consists of </w:t>
       </w:r>
       <w:r>
-        <w:t xml:space="preserve">capturing wireless data from our own personal networks and submitting them to the distributed system.  We compared the times for our system to find the correct solution to that of the original </w:t>
-      </w:r>
-      <w:proofErr w:type="spellStart"/>
-      <w:r>
-        <w:t>coWPAtty</w:t>
-      </w:r>
-      <w:proofErr w:type="spellEnd"/>
-      <w:r>
-        <w:t xml:space="preserve"> serial code running on a single node.</w:t>
+        <w:t>capturing wireless data from our own personal networks and submitting them to the distributed system.  We compared the times for our system to find the correct solution to that of the original coWPAtty serial code running on a single node.</w:t>
       </w:r>
       <w:r>
         <w:t xml:space="preserve">  We document our findings in the results and conclusions portion of this paper.</w:t>
@@ -1255,37 +1120,19 @@
         <w:pStyle w:val="Caption"/>
         <w:jc w:val="both"/>
       </w:pPr>
-      <w:proofErr w:type="gramStart"/>
       <w:r>
         <w:t xml:space="preserve">Figure </w:t>
       </w:r>
-      <w:r>
-        <w:fldChar w:fldCharType="begin"/>
-      </w:r>
-      <w:r>
-        <w:instrText xml:space="preserve"> SEQ Figure \* ARABIC </w:instrText>
-      </w:r>
-      <w:r>
-        <w:fldChar w:fldCharType="separate"/>
-      </w:r>
-      <w:r>
-        <w:rPr>
-          <w:noProof/>
-        </w:rPr>
-        <w:t>1</w:t>
-      </w:r>
-      <w:r>
-        <w:rPr>
-          <w:noProof/>
-        </w:rPr>
-        <w:fldChar w:fldCharType="end"/>
-      </w:r>
-      <w:r>
-        <w:t>.</w:t>
-      </w:r>
-      <w:proofErr w:type="gramEnd"/>
-      <w:r>
-        <w:t xml:space="preserve">  Architecture Overview</w:t>
+      <w:fldSimple w:instr=" SEQ Figure \* ARABIC ">
+        <w:r>
+          <w:rPr>
+            <w:noProof/>
+          </w:rPr>
+          <w:t>1</w:t>
+        </w:r>
+      </w:fldSimple>
+      <w:r>
+        <w:t>.  Architecture Overview</w:t>
       </w:r>
     </w:p>
     <w:p>
@@ -1315,8 +1162,11 @@
         <w:ind w:firstLine="0"/>
       </w:pPr>
       <w:r>
+        <w:t xml:space="preserve">The wireless network is not connected to the master or worker nodes nor must it even be anywhere in proximity to them.  The </w:t>
+      </w:r>
+      <w:r>
         <w:lastRenderedPageBreak/>
-        <w:t>The wireless network is not connected to the master or worker nodes nor must it even be anywhere in proximity to them.  The end user captures wireless data from the wireless network using their computer and save</w:t>
+        <w:t>end user captures wireless data from the wireless network using their computer and save</w:t>
       </w:r>
       <w:r>
         <w:t>s</w:t>
@@ -1352,16 +1202,11 @@
       <w:r>
         <w:t xml:space="preserve">s </w:t>
       </w:r>
-      <w:proofErr w:type="spellStart"/>
       <w:r>
         <w:t>Aircrack-</w:t>
       </w:r>
       <w:r>
-        <w:t>ng</w:t>
-      </w:r>
-      <w:proofErr w:type="spellEnd"/>
-      <w:r>
-        <w:t xml:space="preserve"> </w:t>
+        <w:t xml:space="preserve">ng </w:t>
       </w:r>
       <w:r>
         <w:t>[</w:t>
@@ -1373,16 +1218,15 @@
         <w:t>]</w:t>
       </w:r>
       <w:r>
-        <w:t xml:space="preserve">.  Communication from the user to the master is accomplished using the HTTPS protocol over a secure TCP socket.  Communication internally occurs between the master </w:t>
-      </w:r>
-      <w:proofErr w:type="gramStart"/>
-      <w:r>
-        <w:t>node</w:t>
-      </w:r>
-      <w:proofErr w:type="gramEnd"/>
-      <w:r>
-        <w:t xml:space="preserve"> to a worker node.  Worker nodes do not communicate with each other.  The master node uses TCP connections with the SSH protocol for remotely starting the worker node binaries and a custom propriety protocol for sending running worker nodes jobs and checking their status.</w:t>
-      </w:r>
+        <w:t>.  Communication from the user to the master is accomplished using the HTTPS protocol over a secure TCP socket.  Communication internally occurs between the master node to a worker node.  Worker nodes do not communicate with each other.  The master node uses TCP connections with the SSH protocol for remotely starting the worker node binaries and a custom propriety protocol for sending running worker nodes jobs and checking their status.</w:t>
+      </w:r>
+    </w:p>
+    <w:p>
+      <w:pPr>
+        <w:pStyle w:val="BodyTextIndent"/>
+        <w:spacing w:after="120"/>
+        <w:ind w:firstLine="0"/>
+      </w:pPr>
     </w:p>
     <w:p>
       <w:pPr>
@@ -1427,6 +1271,7 @@
         <w:t xml:space="preserve">  While this would add some burden to adding updates to the rainbow table this isn’t done frequently and just requires more time to copy any new data to each node’s local disk.  In addition our project doesn’t generate new rainbow tables so no updates were really necessary.</w:t>
       </w:r>
     </w:p>
+    <w:p/>
     <w:p>
       <w:pPr>
         <w:pStyle w:val="Heading2"/>
@@ -1594,37 +1439,19 @@
           <w:cols w:space="475"/>
         </w:sectPr>
       </w:pPr>
-      <w:proofErr w:type="gramStart"/>
       <w:r>
         <w:t xml:space="preserve">Figure </w:t>
       </w:r>
-      <w:r>
-        <w:fldChar w:fldCharType="begin"/>
-      </w:r>
-      <w:r>
-        <w:instrText xml:space="preserve"> SEQ Figure \* ARABIC </w:instrText>
-      </w:r>
-      <w:r>
-        <w:fldChar w:fldCharType="separate"/>
-      </w:r>
-      <w:r>
-        <w:rPr>
-          <w:noProof/>
-        </w:rPr>
-        <w:t>2</w:t>
-      </w:r>
-      <w:r>
-        <w:rPr>
-          <w:noProof/>
-        </w:rPr>
-        <w:fldChar w:fldCharType="end"/>
-      </w:r>
-      <w:r>
-        <w:t>.</w:t>
-      </w:r>
-      <w:proofErr w:type="gramEnd"/>
-      <w:r>
-        <w:t xml:space="preserve"> Master Node Web Application Interface</w:t>
+      <w:fldSimple w:instr=" SEQ Figure \* ARABIC ">
+        <w:r>
+          <w:rPr>
+            <w:noProof/>
+          </w:rPr>
+          <w:t>2</w:t>
+        </w:r>
+      </w:fldSimple>
+      <w:r>
+        <w:t>. Master Node Web Application Interface</w:t>
       </w:r>
     </w:p>
     <w:p>
@@ -1638,15 +1465,7 @@
     </w:p>
     <w:p>
       <w:r>
-        <w:t xml:space="preserve">All </w:t>
-      </w:r>
-      <w:proofErr w:type="gramStart"/>
-      <w:r>
-        <w:t>configuration</w:t>
-      </w:r>
-      <w:proofErr w:type="gramEnd"/>
-      <w:r>
-        <w:t xml:space="preserve"> is managed via an XML file on the master node that is loaded at the startup of the master node web application.  It specifies the following:</w:t>
+        <w:t>All configuration is managed via an XML file on the master node that is loaded at the startup of the master node web application.  It specifies the following:</w:t>
       </w:r>
     </w:p>
     <w:p>
@@ -1738,6 +1557,7 @@
         <w:t>The template approach for the start command for worker nodes allows for the master to fill in necessary details such as directory paths and rainbow table offsets when starting a worker node.  Details will be discussed in the section on worker nodes.</w:t>
       </w:r>
     </w:p>
+    <w:p/>
     <w:p>
       <w:pPr>
         <w:pStyle w:val="Heading3"/>
@@ -1826,6 +1646,7 @@
         <w:t>When the master it told that one worker has found the solution it will send a kill job signal to all other workers informing them to stop in case they haven’t yet.</w:t>
       </w:r>
     </w:p>
+    <w:p/>
     <w:p>
       <w:pPr>
         <w:pStyle w:val="Heading3"/>
@@ -1845,6 +1666,7 @@
         <w:t xml:space="preserve"> listed in the Worker Node section later.</w:t>
       </w:r>
     </w:p>
+    <w:p/>
     <w:p>
       <w:pPr>
         <w:pStyle w:val="Heading3"/>
@@ -1872,34 +1694,31 @@
     </w:p>
     <w:p>
       <w:r>
-        <w:t>Before starting all the workers the master also verifies that the rainbow table SSID’s are all consistent (the same size).  It also calculates the byte offsets that each different worker node will use when they are to load their portion of the rainbow table.</w:t>
-      </w:r>
-    </w:p>
+        <w:t xml:space="preserve">Before starting all the workers the master also verifies that the rainbow table SSID’s are all consistent (the same size).  It also </w:t>
+      </w:r>
+      <w:r>
+        <w:lastRenderedPageBreak/>
+        <w:t>calculates the byte offsets that each different worker node will use when they are to load their portion of the rainbow table.</w:t>
+      </w:r>
+    </w:p>
+    <w:p/>
     <w:p>
       <w:pPr>
         <w:pStyle w:val="Heading2"/>
       </w:pPr>
       <w:r>
-        <w:lastRenderedPageBreak/>
         <w:t>Worker Node</w:t>
       </w:r>
     </w:p>
     <w:p>
       <w:r>
-        <w:t xml:space="preserve">The worker node is a modified C program based on code by Joshua Wright’s </w:t>
-      </w:r>
-      <w:proofErr w:type="spellStart"/>
-      <w:r>
-        <w:t>coWPAtty</w:t>
-      </w:r>
-      <w:proofErr w:type="spellEnd"/>
-      <w:r>
-        <w:t xml:space="preserve">.  It has been modified to act as a type of service that listens on a TCP socket for instructions or status queries from the master node.  </w:t>
+        <w:t xml:space="preserve">The worker node is a modified C program based on code by Joshua Wright’s coWPAtty.  It has been modified to act as a type of service that listens on a TCP socket for instructions or status queries from the master node.  </w:t>
       </w:r>
       <w:r>
         <w:t>The communication specifics will be discussed in the “Master to Worker Node Communication” section later.</w:t>
       </w:r>
     </w:p>
+    <w:p/>
     <w:p>
       <w:pPr>
         <w:pStyle w:val="Heading3"/>
@@ -1979,6 +1798,7 @@
         <w:t>ERROR – the worker has encountered an error and can no longer run any jobs.  It must be restarted.</w:t>
       </w:r>
     </w:p>
+    <w:p/>
     <w:p>
       <w:pPr>
         <w:pStyle w:val="Heading3"/>
@@ -1992,6 +1812,7 @@
         <w:t>The master node web application will provide via command line arguments to each worker node the relative offsets each should use for the beginning and end of the rainbow table data.  In addition a command line option of where to find the rainbow table files is provided.  A portion of each network SSID from the rainbow table file is loaded in an even distribution across all workers.  This allows them to divide up the work of searching the rainbow table to reduce the time a lookup takes.  In addition the entire rainbow table portion is loaded into memory so that performance is not bottlenecked by the disk.</w:t>
       </w:r>
     </w:p>
+    <w:p/>
     <w:p>
       <w:pPr>
         <w:pStyle w:val="Heading3"/>
@@ -2029,6 +1850,7 @@
     </w:p>
     <w:p>
       <w:r>
+        <w:lastRenderedPageBreak/>
         <w:t xml:space="preserve">After directing the lookup to the proper location in memory, the worker node must read through </w:t>
       </w:r>
       <w:r>
@@ -2046,11 +1868,13 @@
         <w:t>, the passphrase, and the pairwise</w:t>
       </w:r>
       <w:r>
-        <w:t xml:space="preserve"> master key (PMK) which is a hash of the passphrase </w:t>
-      </w:r>
-      <w:r>
-        <w:lastRenderedPageBreak/>
-        <w:t>using the SSID as a salt.</w:t>
+        <w:t xml:space="preserve"> master key (PMK) which is a hash of the passphrase using the SSID as a salt</w:t>
+      </w:r>
+      <w:r>
+        <w:t xml:space="preserve"> [3]</w:t>
+      </w:r>
+      <w:r>
+        <w:t>.</w:t>
       </w:r>
       <w:r>
         <w:t xml:space="preserve">  After reading a record, the PMK of the record is used to calculate the </w:t>
@@ -2068,7 +1892,19 @@
         <w:t xml:space="preserve">.  This calculation requires using various data gathered </w:t>
       </w:r>
       <w:r>
-        <w:t>when parsing the capture file.  Then the HMAC-MD5 Key MIC is calculated after calculating the PTK.  The key MIC calculated for this record is then compared to the key MIC found in the capture data.</w:t>
+        <w:t>when parsing the capture file.  Then the</w:t>
+      </w:r>
+      <w:r>
+        <w:t xml:space="preserve"> message authentication code (MAC) is computed </w:t>
+      </w:r>
+      <w:r>
+        <w:t xml:space="preserve">after calculating the PTK.  </w:t>
+      </w:r>
+      <w:r>
+        <w:t xml:space="preserve">After the MAC is computed, the key message integrity code (MIC) can be found.  </w:t>
+      </w:r>
+      <w:r>
+        <w:t>The key MIC calculated for this record is then compared to the key MIC found in the capture data.</w:t>
       </w:r>
       <w:r>
         <w:t xml:space="preserve">  If they are equal, then the passphrase for this record is the solution.</w:t>
@@ -2078,11 +1914,6 @@
       </w:r>
       <w:r>
         <w:t xml:space="preserve">  The full sequence for processing the rainbow table records is illustrated in figure 3.</w:t>
-      </w:r>
-    </w:p>
-    <w:p>
-      <w:r>
-        <w:t>TODO: add references and expand acronyms</w:t>
       </w:r>
     </w:p>
     <w:p>
@@ -2170,7 +2001,11 @@
     </w:p>
     <w:p>
       <w:r>
-        <w:t>The worker nodes listen on a configured port for connections from the master and never communicate to each other.  The master connects as a client to the listening worker node server socket and sends a request.  The worker node will then reply with the appropriate response.  To signal the end of request data the master node also does a TCP half-close on the socket which signals an end-of-file marker for the worker node when it is reading data.  When the worker node has finished sending its response it closes the TCP socket.  A new connection must be made each time by the master for any subsequent requests.</w:t>
+        <w:t xml:space="preserve">The worker nodes listen on a configured port for connections from the master and never communicate to each other.  The master connects as a client to the listening worker node server socket and sends a request.  The worker node will then reply with the appropriate response.  To signal the end of request data the master node also does a TCP half-close on the socket which signals an end-of-file marker for the worker node when it is reading data.  </w:t>
+      </w:r>
+      <w:r>
+        <w:lastRenderedPageBreak/>
+        <w:t>When the worker node has finished sending its response it closes the TCP socket.  A new connection must be made each time by the master for any subsequent requests.</w:t>
       </w:r>
     </w:p>
     <w:p>
@@ -2180,7 +2015,6 @@
     </w:p>
     <w:p>
       <w:r>
-        <w:lastRenderedPageBreak/>
         <w:t xml:space="preserve">The packet itself consists of multiple field values </w:t>
       </w:r>
       <w:r>
@@ -2212,15 +2046,7 @@
         <w:t>An overview of the different packet reques</w:t>
       </w:r>
       <w:r>
-        <w:t xml:space="preserve">ts and responses is given below.  Note that \31 or \4 </w:t>
-      </w:r>
-      <w:proofErr w:type="gramStart"/>
-      <w:r>
-        <w:t>are</w:t>
-      </w:r>
-      <w:proofErr w:type="gramEnd"/>
-      <w:r>
-        <w:t xml:space="preserve"> decimal values</w:t>
+        <w:t>ts and responses is given below.  Note that \31 or \4 are decimal values</w:t>
       </w:r>
       <w:r>
         <w:t xml:space="preserve"> for single characters</w:t>
@@ -2229,6 +2055,7 @@
         <w:t xml:space="preserve"> and that there are no line breaks in a packet:</w:t>
       </w:r>
     </w:p>
+    <w:p/>
     <w:p>
       <w:pPr>
         <w:pStyle w:val="Heading3"/>
@@ -2263,16 +2090,8 @@
         <w:rPr>
           <w:b/>
         </w:rPr>
-        <w:t>/path/to/</w:t>
-      </w:r>
-      <w:proofErr w:type="spellStart"/>
-      <w:r>
-        <w:rPr>
-          <w:b/>
-        </w:rPr>
-        <w:t>wifi.pcap</w:t>
-      </w:r>
-      <w:proofErr w:type="spellEnd"/>
+        <w:t>/path/to/wifi.pcap</w:t>
+      </w:r>
       <w:r>
         <w:t>\0\31</w:t>
       </w:r>
@@ -2329,16 +2148,11 @@
         </w:numPr>
         <w:jc w:val="left"/>
       </w:pPr>
-      <w:proofErr w:type="spellStart"/>
       <w:r>
         <w:t>j</w:t>
       </w:r>
       <w:r>
-        <w:t>obid</w:t>
-      </w:r>
-      <w:proofErr w:type="spellEnd"/>
-      <w:r>
-        <w:t xml:space="preserve"> is a uniquely generated id from the master for logging purposes</w:t>
+        <w:t>obid is a uniquely generated id from the master for logging purposes</w:t>
       </w:r>
     </w:p>
     <w:p>
@@ -2351,15 +2165,7 @@
         <w:jc w:val="left"/>
       </w:pPr>
       <w:r>
-        <w:t>/path/to/</w:t>
-      </w:r>
-      <w:proofErr w:type="spellStart"/>
-      <w:r>
-        <w:t>wifi.pcap</w:t>
-      </w:r>
-      <w:proofErr w:type="spellEnd"/>
-      <w:r>
-        <w:t xml:space="preserve"> is a variable length path that the worker can use to find the input file.  Usually on a shared network file system.</w:t>
+        <w:t>/path/to/wifi.pcap is a variable length path that the worker can use to find the input file.  Usually on a shared network file system.</w:t>
       </w:r>
     </w:p>
     <w:p>
@@ -2487,6 +2293,14 @@
     </w:p>
     <w:p>
       <w:pPr>
+        <w:jc w:val="left"/>
+        <w:rPr>
+          <w:rStyle w:val="apple-style-span"/>
+        </w:rPr>
+      </w:pPr>
+    </w:p>
+    <w:p>
+      <w:pPr>
         <w:pStyle w:val="Heading3"/>
       </w:pPr>
       <w:r>
@@ -2659,13 +2473,8 @@
         <w:t>L</w:t>
       </w:r>
       <w:r>
-        <w:t xml:space="preserve">ast job finished was </w:t>
-      </w:r>
-      <w:proofErr w:type="spellStart"/>
-      <w:r>
-        <w:t>jobid</w:t>
-      </w:r>
-      <w:proofErr w:type="spellEnd"/>
+        <w:t>ast job finished was jobid</w:t>
+      </w:r>
     </w:p>
     <w:p>
       <w:pPr>
@@ -2819,8 +2628,17 @@
         </w:rPr>
       </w:pPr>
       <w:r>
+        <w:lastRenderedPageBreak/>
         <w:t>Worker is in unusable state</w:t>
       </w:r>
+    </w:p>
+    <w:p>
+      <w:pPr>
+        <w:jc w:val="left"/>
+        <w:rPr>
+          <w:b/>
+        </w:rPr>
+      </w:pPr>
     </w:p>
     <w:p>
       <w:pPr>
@@ -2916,19 +2734,19 @@
         <w:rPr>
           <w:b/>
         </w:rPr>
-        <w:t xml:space="preserve">No job with </w:t>
-      </w:r>
-      <w:proofErr w:type="spellStart"/>
-      <w:r>
+        <w:t>No job with jobid</w:t>
+      </w:r>
+      <w:r>
+        <w:t>\0\31\4</w:t>
+      </w:r>
+    </w:p>
+    <w:p>
+      <w:pPr>
+        <w:jc w:val="left"/>
         <w:rPr>
           <w:b/>
         </w:rPr>
-        <w:t>jobid</w:t>
-      </w:r>
-      <w:proofErr w:type="spellEnd"/>
-      <w:r>
-        <w:t>\0\31\4</w:t>
-      </w:r>
+      </w:pPr>
     </w:p>
     <w:p>
       <w:pPr>
@@ -2936,7 +2754,6 @@
         <w:spacing w:before="120"/>
       </w:pPr>
       <w:r>
-        <w:lastRenderedPageBreak/>
         <w:t>Typical Job Workflow</w:t>
       </w:r>
     </w:p>
@@ -3209,18 +3026,46 @@
         <w:t>The master goes on to the next job in the queue or waits for more.</w:t>
       </w:r>
     </w:p>
+    <w:p/>
     <w:p>
       <w:pPr>
         <w:pStyle w:val="Heading2"/>
         <w:spacing w:before="120"/>
       </w:pPr>
       <w:r>
-        <w:t>FAULT TOLERANCE</w:t>
-      </w:r>
-    </w:p>
-    <w:p>
-      <w:r>
-        <w:t>In the current implementation, fault tolerance is minimally handled.  However, for our purposes, the fault tolerance that we had was acceptable.  Providing a more robust system would likely have penalized performance.  Since performance of the system was one of the main goals, we were not willing to sacrifice it.</w:t>
+        <w:t>F</w:t>
+      </w:r>
+      <w:r>
+        <w:t>ault Tolerance</w:t>
+      </w:r>
+    </w:p>
+    <w:p>
+      <w:r>
+        <w:t xml:space="preserve">In the current implementation, </w:t>
+      </w:r>
+      <w:r>
+        <w:t>failures</w:t>
+      </w:r>
+      <w:r>
+        <w:t xml:space="preserve"> </w:t>
+      </w:r>
+      <w:r>
+        <w:t>are</w:t>
+      </w:r>
+      <w:r>
+        <w:t xml:space="preserve"> minimally handled.  </w:t>
+      </w:r>
+      <w:r>
+        <w:t>Failure of the master node causes the entire system to go down.  Possible solutions exist for this scenario.</w:t>
+      </w:r>
+      <w:r>
+        <w:t xml:space="preserve">  Conversely, w</w:t>
+      </w:r>
+      <w:r>
+        <w:t xml:space="preserve">orker node failures are tolerable.  As long as one worker is still alive, jobs can still be run.  However, the rainbow table diminishes in size for each worker failure so the set of possible solutions shrinks.  </w:t>
+      </w:r>
+      <w:r>
+        <w:t xml:space="preserve">Also, since the master node maintains the job queue, worker node failure will not cause jobs to be lost.  </w:t>
       </w:r>
     </w:p>
     <w:p>
@@ -3228,18 +3073,40 @@
         <w:pStyle w:val="Heading3"/>
       </w:pPr>
       <w:r>
+        <w:lastRenderedPageBreak/>
         <w:t>Master Node</w:t>
       </w:r>
     </w:p>
     <w:p>
       <w:r>
-        <w:t>The master node is the key component of this system.  If it fails, the web application will be unavailable since it is hosted by the master.  In addition, since the master is the NFS host, the workers would no longer have access to anything on the NFS mount.  As a result, the workers would no longer be able to log messages, read any of the input data such as the capture file, or output any results even if it found one.</w:t>
+        <w:t xml:space="preserve">The master node is the key component of this system.  If it fails, the web application will be unavailable since it is hosted by the master.  In addition, since the master is the NFS host, the workers would no longer have access to anything on the NFS mount.  As a result, the workers would no longer be able to log messages, read any of the input data such as the capture file, or output any results even if </w:t>
+      </w:r>
+      <w:r>
+        <w:t>one was found</w:t>
+      </w:r>
+      <w:r>
+        <w:t>.</w:t>
       </w:r>
       <w:r>
         <w:t xml:space="preserve">  </w:t>
       </w:r>
     </w:p>
     <w:p>
+      <w:r>
+        <w:t xml:space="preserve">Replication of the master node is </w:t>
+      </w:r>
+      <w:r>
+        <w:t xml:space="preserve">a clear </w:t>
+      </w:r>
+      <w:r>
+        <w:t xml:space="preserve">solution to this problem.  </w:t>
+      </w:r>
+      <w:r>
+        <w:t>If the master node were to fail, it could simply be replaced by one of the replicas.  Another possible solution would be to create another NFS host separate from the master.  This would alleviate some of the pressure on the master node.  Replication of this new NFS host would further increase the robustness of this system.</w:t>
+      </w:r>
+    </w:p>
+    <w:p/>
+    <w:p>
       <w:pPr>
         <w:pStyle w:val="Heading3"/>
       </w:pPr>
@@ -3251,17 +3118,46 @@
       <w:r>
         <w:t>If a worker node were to fail, the system as a whole would still be stable.  The user would still be able to submit jobs from the master, but the section of the rainbow table loaded by the failed worker would be lost.  As a result any solutions that might reside in that section of the rainbow table would never be found.</w:t>
       </w:r>
-    </w:p>
+      <w:r>
+        <w:t xml:space="preserve">  This is one downside to the current distributed implementation where the rain</w:t>
+      </w:r>
+      <w:r>
+        <w:t>bow table is loaded into memory.  If all of the worker nodes were to fail, the system would no longer be useable.</w:t>
+      </w:r>
+    </w:p>
+    <w:p>
+      <w:r>
+        <w:t>Worker node failure is detected by the master node through heartbeat messages.</w:t>
+      </w:r>
+      <w:r>
+        <w:t xml:space="preserve">  When worker node failure is detected, the workers can be restarted from the master node.</w:t>
+      </w:r>
+      <w:r>
+        <w:t xml:space="preserve">  The restart will cause the rainbow table to be loaded into memory again.  After the table is reloaded, the workers are again ready for new jobs.</w:t>
+      </w:r>
+    </w:p>
+    <w:p>
+      <w:r>
+        <w:t>In many applications, checkpointing is performed so that a job does not need to start from the beginning of the computation.  It can simply load the state saved in the most recent checkpoint and start computation again at that point.  For our purposes, this was not feasible.  Job completion time is relatively short so restart from the beginning of a job is not a problem.  In addition, the overhead of the checkpoint would be too expensiv</w:t>
+      </w:r>
+      <w:r>
+        <w:t>e in terms of performance.</w:t>
+      </w:r>
+      <w:r>
+        <w:t xml:space="preserve">  As a result, no checkpointing is performed by the worker nodes in this system.</w:t>
+      </w:r>
+    </w:p>
+    <w:p/>
     <w:p>
       <w:pPr>
         <w:pStyle w:val="Heading2"/>
         <w:spacing w:before="120"/>
       </w:pPr>
-      <w:bookmarkStart w:id="0" w:name="_GoBack"/>
-      <w:bookmarkEnd w:id="0"/>
-      <w:r>
-        <w:lastRenderedPageBreak/>
-        <w:t>TODO REST OF CONTENT</w:t>
+      <w:r>
+        <w:t xml:space="preserve">TODO </w:t>
+      </w:r>
+      <w:r>
+        <w:t>Rest of Content</w:t>
       </w:r>
     </w:p>
     <w:p>
@@ -3301,543 +3197,6 @@
           <w:highlight w:val="yellow"/>
         </w:rPr>
       </w:pPr>
-    </w:p>
-    <w:p>
-      <w:pPr>
-        <w:pStyle w:val="BodyTextIndent"/>
-        <w:spacing w:after="120"/>
-        <w:ind w:firstLine="0"/>
-      </w:pPr>
-      <w:r>
-        <w:rPr>
-          <w:highlight w:val="yellow"/>
-        </w:rPr>
-        <w:t xml:space="preserve">YOU MIGHT TALK ABOUT LACK OF FAULT TOLERANCE.  AT LEAST MASTER WILL HOLD QUEUE UNTIL ALL WORKERS ARE READY.  </w:t>
-      </w:r>
-      <w:proofErr w:type="spellStart"/>
-      <w:r>
-        <w:rPr>
-          <w:highlight w:val="yellow"/>
-        </w:rPr>
-        <w:t>Todo</w:t>
-      </w:r>
-      <w:proofErr w:type="spellEnd"/>
-      <w:r>
-        <w:rPr>
-          <w:highlight w:val="yellow"/>
-        </w:rPr>
-        <w:t xml:space="preserve"> </w:t>
-      </w:r>
-      <w:proofErr w:type="spellStart"/>
-      <w:r>
-        <w:rPr>
-          <w:highlight w:val="yellow"/>
-        </w:rPr>
-        <w:t>todo</w:t>
-      </w:r>
-      <w:proofErr w:type="spellEnd"/>
-    </w:p>
-    <w:p>
-      <w:pPr>
-        <w:pStyle w:val="BodyTextIndent"/>
-        <w:ind w:firstLine="0"/>
-      </w:pPr>
-    </w:p>
-    <w:p>
-      <w:pPr>
-        <w:pStyle w:val="Caption"/>
-        <w:keepNext/>
-      </w:pPr>
-      <w:proofErr w:type="gramStart"/>
-      <w:r>
-        <w:t xml:space="preserve">Table </w:t>
-      </w:r>
-      <w:r>
-        <w:fldChar w:fldCharType="begin"/>
-      </w:r>
-      <w:r>
-        <w:instrText xml:space="preserve"> SEQ Table \* ARABIC </w:instrText>
-      </w:r>
-      <w:r>
-        <w:fldChar w:fldCharType="separate"/>
-      </w:r>
-      <w:r>
-        <w:rPr>
-          <w:noProof/>
-        </w:rPr>
-        <w:t>1</w:t>
-      </w:r>
-      <w:r>
-        <w:rPr>
-          <w:noProof/>
-        </w:rPr>
-        <w:fldChar w:fldCharType="end"/>
-      </w:r>
-      <w:r>
-        <w:t>.</w:t>
-      </w:r>
-      <w:proofErr w:type="gramEnd"/>
-      <w:r>
-        <w:t xml:space="preserve"> Table captions should be placed above the table</w:t>
-      </w:r>
-    </w:p>
-    <w:tbl>
-      <w:tblPr>
-        <w:tblW w:w="0" w:type="auto"/>
-        <w:tblBorders>
-          <w:top w:val="single" w:sz="2" w:space="0" w:color="000000"/>
-          <w:left w:val="single" w:sz="2" w:space="0" w:color="000000"/>
-          <w:bottom w:val="single" w:sz="2" w:space="0" w:color="000000"/>
-          <w:right w:val="single" w:sz="2" w:space="0" w:color="000000"/>
-          <w:insideH w:val="single" w:sz="2" w:space="0" w:color="000000"/>
-          <w:insideV w:val="single" w:sz="2" w:space="0" w:color="000000"/>
-        </w:tblBorders>
-        <w:tblLayout w:type="fixed"/>
-        <w:tblLook w:val="0163" w:firstRow="1" w:lastRow="1" w:firstColumn="0" w:lastColumn="1" w:noHBand="0" w:noVBand="0"/>
-      </w:tblPr>
-      <w:tblGrid>
-        <w:gridCol w:w="1211"/>
-        <w:gridCol w:w="962"/>
-        <w:gridCol w:w="1406"/>
-        <w:gridCol w:w="1216"/>
-      </w:tblGrid>
-      <w:tr>
-        <w:trPr>
-          <w:trHeight w:val="310"/>
-        </w:trPr>
-        <w:tc>
-          <w:tcPr>
-            <w:tcW w:w="1211" w:type="dxa"/>
-            <w:vAlign w:val="center"/>
-          </w:tcPr>
-          <w:p>
-            <w:pPr>
-              <w:pStyle w:val="BodyTextIndent"/>
-              <w:ind w:firstLine="0"/>
-              <w:jc w:val="center"/>
-              <w:rPr>
-                <w:b/>
-                <w:bCs/>
-              </w:rPr>
-            </w:pPr>
-            <w:r>
-              <w:rPr>
-                <w:b/>
-                <w:bCs/>
-              </w:rPr>
-              <w:t>Graphics</w:t>
-            </w:r>
-          </w:p>
-        </w:tc>
-        <w:tc>
-          <w:tcPr>
-            <w:tcW w:w="962" w:type="dxa"/>
-            <w:vAlign w:val="center"/>
-          </w:tcPr>
-          <w:p>
-            <w:pPr>
-              <w:pStyle w:val="BodyTextIndent"/>
-              <w:ind w:firstLine="0"/>
-              <w:jc w:val="center"/>
-              <w:rPr>
-                <w:b/>
-                <w:bCs/>
-              </w:rPr>
-            </w:pPr>
-            <w:r>
-              <w:rPr>
-                <w:b/>
-                <w:bCs/>
-              </w:rPr>
-              <w:t>Top</w:t>
-            </w:r>
-          </w:p>
-        </w:tc>
-        <w:tc>
-          <w:tcPr>
-            <w:tcW w:w="1406" w:type="dxa"/>
-            <w:vAlign w:val="center"/>
-          </w:tcPr>
-          <w:p>
-            <w:pPr>
-              <w:pStyle w:val="BodyTextIndent"/>
-              <w:ind w:firstLine="0"/>
-              <w:jc w:val="center"/>
-              <w:rPr>
-                <w:b/>
-                <w:bCs/>
-              </w:rPr>
-            </w:pPr>
-            <w:r>
-              <w:rPr>
-                <w:b/>
-                <w:bCs/>
-              </w:rPr>
-              <w:t>In-between</w:t>
-            </w:r>
-          </w:p>
-        </w:tc>
-        <w:tc>
-          <w:tcPr>
-            <w:tcW w:w="1216" w:type="dxa"/>
-            <w:vAlign w:val="center"/>
-          </w:tcPr>
-          <w:p>
-            <w:pPr>
-              <w:pStyle w:val="BodyTextIndent"/>
-              <w:ind w:firstLine="0"/>
-              <w:jc w:val="center"/>
-              <w:rPr>
-                <w:b/>
-                <w:bCs/>
-              </w:rPr>
-            </w:pPr>
-            <w:r>
-              <w:rPr>
-                <w:b/>
-                <w:bCs/>
-              </w:rPr>
-              <w:t>Bottom</w:t>
-            </w:r>
-          </w:p>
-        </w:tc>
-      </w:tr>
-      <w:tr>
-        <w:trPr>
-          <w:trHeight w:val="310"/>
-        </w:trPr>
-        <w:tc>
-          <w:tcPr>
-            <w:tcW w:w="1211" w:type="dxa"/>
-            <w:vAlign w:val="center"/>
-          </w:tcPr>
-          <w:p>
-            <w:pPr>
-              <w:pStyle w:val="BodyTextIndent"/>
-              <w:ind w:firstLine="0"/>
-              <w:jc w:val="center"/>
-            </w:pPr>
-            <w:r>
-              <w:t>Tables</w:t>
-            </w:r>
-          </w:p>
-        </w:tc>
-        <w:tc>
-          <w:tcPr>
-            <w:tcW w:w="962" w:type="dxa"/>
-            <w:vAlign w:val="center"/>
-          </w:tcPr>
-          <w:p>
-            <w:pPr>
-              <w:pStyle w:val="BodyTextIndent"/>
-              <w:ind w:firstLine="0"/>
-              <w:jc w:val="center"/>
-            </w:pPr>
-            <w:r>
-              <w:t>End</w:t>
-            </w:r>
-          </w:p>
-        </w:tc>
-        <w:tc>
-          <w:tcPr>
-            <w:tcW w:w="1406" w:type="dxa"/>
-            <w:vAlign w:val="center"/>
-          </w:tcPr>
-          <w:p>
-            <w:pPr>
-              <w:pStyle w:val="BodyTextIndent"/>
-              <w:ind w:firstLine="0"/>
-              <w:jc w:val="center"/>
-            </w:pPr>
-            <w:r>
-              <w:t>Last</w:t>
-            </w:r>
-          </w:p>
-        </w:tc>
-        <w:tc>
-          <w:tcPr>
-            <w:tcW w:w="1216" w:type="dxa"/>
-            <w:vAlign w:val="center"/>
-          </w:tcPr>
-          <w:p>
-            <w:pPr>
-              <w:pStyle w:val="BodyTextIndent"/>
-              <w:ind w:firstLine="0"/>
-              <w:jc w:val="center"/>
-            </w:pPr>
-            <w:r>
-              <w:t>First</w:t>
-            </w:r>
-          </w:p>
-        </w:tc>
-      </w:tr>
-      <w:tr>
-        <w:trPr>
-          <w:trHeight w:val="341"/>
-        </w:trPr>
-        <w:tc>
-          <w:tcPr>
-            <w:tcW w:w="1211" w:type="dxa"/>
-            <w:vAlign w:val="center"/>
-          </w:tcPr>
-          <w:p>
-            <w:pPr>
-              <w:pStyle w:val="BodyTextIndent"/>
-              <w:ind w:firstLine="0"/>
-              <w:jc w:val="center"/>
-            </w:pPr>
-            <w:r>
-              <w:t>Figures</w:t>
-            </w:r>
-          </w:p>
-        </w:tc>
-        <w:tc>
-          <w:tcPr>
-            <w:tcW w:w="962" w:type="dxa"/>
-            <w:vAlign w:val="center"/>
-          </w:tcPr>
-          <w:p>
-            <w:pPr>
-              <w:pStyle w:val="BodyTextIndent"/>
-              <w:ind w:firstLine="0"/>
-              <w:jc w:val="center"/>
-            </w:pPr>
-            <w:r>
-              <w:t>Good</w:t>
-            </w:r>
-          </w:p>
-        </w:tc>
-        <w:tc>
-          <w:tcPr>
-            <w:tcW w:w="1406" w:type="dxa"/>
-            <w:vAlign w:val="center"/>
-          </w:tcPr>
-          <w:p>
-            <w:pPr>
-              <w:pStyle w:val="BodyTextIndent"/>
-              <w:ind w:firstLine="0"/>
-              <w:jc w:val="center"/>
-            </w:pPr>
-            <w:r>
-              <w:t>Similar</w:t>
-            </w:r>
-          </w:p>
-        </w:tc>
-        <w:tc>
-          <w:tcPr>
-            <w:tcW w:w="1216" w:type="dxa"/>
-            <w:vAlign w:val="center"/>
-          </w:tcPr>
-          <w:p>
-            <w:pPr>
-              <w:pStyle w:val="BodyTextIndent"/>
-              <w:ind w:firstLine="0"/>
-              <w:jc w:val="center"/>
-            </w:pPr>
-            <w:r>
-              <w:t>Very well</w:t>
-            </w:r>
-          </w:p>
-        </w:tc>
-      </w:tr>
-    </w:tbl>
-    <w:p>
-      <w:pPr>
-        <w:pStyle w:val="BodyTextIndent"/>
-        <w:ind w:firstLine="0"/>
-      </w:pPr>
-    </w:p>
-    <w:p>
-      <w:pPr>
-        <w:pStyle w:val="Heading2"/>
-        <w:spacing w:before="120"/>
-      </w:pPr>
-      <w:r>
-        <w:t>References and Citations</w:t>
-      </w:r>
-    </w:p>
-    <w:p>
-      <w:pPr>
-        <w:spacing w:after="120"/>
-        <w:rPr>
-          <w:highlight w:val="yellow"/>
-        </w:rPr>
-      </w:pPr>
-      <w:r>
-        <w:rPr>
-          <w:highlight w:val="yellow"/>
-        </w:rPr>
-        <w:t>Footnotes should be Times New Roman 9-point, and justified to the full width of the column.</w:t>
-      </w:r>
-    </w:p>
-    <w:p>
-      <w:pPr>
-        <w:spacing w:after="120"/>
-      </w:pPr>
-      <w:r>
-        <w:rPr>
-          <w:highlight w:val="yellow"/>
-        </w:rPr>
-        <w:t xml:space="preserve">Use the </w:t>
-      </w:r>
-      <w:r>
-        <w:rPr>
-          <w:highlight w:val="yellow"/>
-        </w:rPr>
-        <w:t xml:space="preserve">“ACM Reference format” </w:t>
-      </w:r>
-      <w:r>
-        <w:rPr>
-          <w:highlight w:val="yellow"/>
-        </w:rPr>
-        <w:t xml:space="preserve">for references – that is, a numbered list at the end of the </w:t>
-      </w:r>
-      <w:smartTag w:uri="urn:schemas-microsoft-com:office:smarttags" w:element="PersonName">
-        <w:r>
-          <w:rPr>
-            <w:highlight w:val="yellow"/>
-          </w:rPr>
-          <w:t>art</w:t>
-        </w:r>
-      </w:smartTag>
-      <w:r>
-        <w:rPr>
-          <w:highlight w:val="yellow"/>
-        </w:rPr>
-        <w:t>icle, ordered alphabetically</w:t>
-      </w:r>
-      <w:r>
-        <w:rPr>
-          <w:highlight w:val="yellow"/>
-        </w:rPr>
-        <w:t xml:space="preserve"> and formatted accordingly</w:t>
-      </w:r>
-      <w:r>
-        <w:rPr>
-          <w:highlight w:val="yellow"/>
-        </w:rPr>
-        <w:t xml:space="preserve">. </w:t>
-      </w:r>
-      <w:r>
-        <w:rPr>
-          <w:highlight w:val="yellow"/>
-        </w:rPr>
-        <w:t>See</w:t>
-      </w:r>
-      <w:r>
-        <w:rPr>
-          <w:highlight w:val="yellow"/>
-        </w:rPr>
-        <w:t xml:space="preserve"> examples </w:t>
-      </w:r>
-      <w:r>
-        <w:rPr>
-          <w:highlight w:val="yellow"/>
-        </w:rPr>
-        <w:t xml:space="preserve">of some typical reference types, in the new “ACM Reference format”, </w:t>
-      </w:r>
-      <w:r>
-        <w:rPr>
-          <w:highlight w:val="yellow"/>
-        </w:rPr>
-        <w:t xml:space="preserve">at the end of this document. Within this template, use the style named </w:t>
-      </w:r>
-      <w:r>
-        <w:rPr>
-          <w:i/>
-          <w:highlight w:val="yellow"/>
-        </w:rPr>
-        <w:t>references</w:t>
-      </w:r>
-      <w:r>
-        <w:rPr>
-          <w:highlight w:val="yellow"/>
-        </w:rPr>
-        <w:t xml:space="preserve"> for the text</w:t>
-      </w:r>
-      <w:r>
-        <w:rPr>
-          <w:highlight w:val="yellow"/>
-        </w:rPr>
-        <w:t>.</w:t>
-      </w:r>
-      <w:r>
-        <w:rPr>
-          <w:highlight w:val="yellow"/>
-        </w:rPr>
-        <w:t xml:space="preserve"> Acceptable abbreviations, for journal names, can be found here: </w:t>
-      </w:r>
-      <w:hyperlink r:id="rId16" w:history="1">
-        <w:r>
-          <w:rPr>
-            <w:rStyle w:val="Hyperlink"/>
-            <w:highlight w:val="yellow"/>
-          </w:rPr>
-          <w:t>http://library.caltech.edu/reference/abbreviations/</w:t>
-        </w:r>
-      </w:hyperlink>
-      <w:r>
-        <w:rPr>
-          <w:highlight w:val="yellow"/>
-        </w:rPr>
-        <w:t xml:space="preserve">. Word may try to automatically ‘underline’ hotlinks in your </w:t>
-      </w:r>
-      <w:proofErr w:type="gramStart"/>
-      <w:r>
-        <w:rPr>
-          <w:highlight w:val="yellow"/>
-        </w:rPr>
-        <w:t>references,</w:t>
-      </w:r>
-      <w:proofErr w:type="gramEnd"/>
-      <w:r>
-        <w:rPr>
-          <w:highlight w:val="yellow"/>
-        </w:rPr>
-        <w:t xml:space="preserve"> the correct style is NO underlining.</w:t>
-      </w:r>
-    </w:p>
-    <w:p>
-      <w:pPr>
-        <w:spacing w:after="120"/>
-        <w:rPr>
-          <w:highlight w:val="yellow"/>
-        </w:rPr>
-      </w:pPr>
-      <w:r>
-        <w:rPr>
-          <w:highlight w:val="yellow"/>
-        </w:rPr>
-        <w:t>The references are also in 9 pt., but that section (see Section 7) is ragged right. References should be published materials accessible to the public. Internal technical reports may be cited only if they are easily accessible (i.e. you can give the address to obtain the report within your citation) and may be obtained by any reader. Proprietary information may not be cited. Private communications should be acknowledged, not referenced  (e.g., “[Robertson, personal communication]”).</w:t>
-      </w:r>
-    </w:p>
-    <w:p>
-      <w:pPr>
-        <w:pStyle w:val="Heading2"/>
-        <w:spacing w:before="120"/>
-        <w:rPr>
-          <w:highlight w:val="yellow"/>
-        </w:rPr>
-      </w:pPr>
-      <w:r>
-        <w:rPr>
-          <w:highlight w:val="yellow"/>
-        </w:rPr>
-        <w:t>END OF FORMATTING GUIDLINES</w:t>
-      </w:r>
-    </w:p>
-    <w:p>
-      <w:pPr>
-        <w:pStyle w:val="BodyTextIndent"/>
-        <w:spacing w:after="120"/>
-        <w:ind w:firstLine="0"/>
-      </w:pPr>
-      <w:r>
-        <w:rPr>
-          <w:highlight w:val="yellow"/>
-        </w:rPr>
-        <w:t>Do not include headers, footers or page numbers in your submission. These will be added when the publications are assembled.</w:t>
-      </w:r>
     </w:p>
     <w:p>
       <w:pPr>
@@ -3852,32 +3211,25 @@
       </w:r>
     </w:p>
     <w:p>
-      <w:r>
-        <w:t xml:space="preserve">To test our system we did a performance comparison between our distributed version of </w:t>
-      </w:r>
-      <w:proofErr w:type="spellStart"/>
-      <w:r>
-        <w:t>coWPAtty</w:t>
-      </w:r>
-      <w:proofErr w:type="spellEnd"/>
-      <w:r>
-        <w:t xml:space="preserve"> and the original serial version of </w:t>
-      </w:r>
-      <w:proofErr w:type="spellStart"/>
-      <w:r>
-        <w:t>coWPAtty</w:t>
-      </w:r>
-      <w:proofErr w:type="spellEnd"/>
-      <w:r>
-        <w:t>.</w:t>
-      </w:r>
-    </w:p>
-    <w:p>
       <w:pPr>
         <w:pStyle w:val="Heading2"/>
       </w:pPr>
       <w:r>
-        <w:t>TEST DATA</w:t>
+        <w:t>Overview</w:t>
+      </w:r>
+    </w:p>
+    <w:p>
+      <w:r>
+        <w:t>To test our system we did a performance comparison between our distributed version of coWPAtty and the original serial version of coWPAtty.</w:t>
+      </w:r>
+    </w:p>
+    <w:p/>
+    <w:p>
+      <w:pPr>
+        <w:pStyle w:val="Heading2"/>
+      </w:pPr>
+      <w:r>
+        <w:t>Test Data</w:t>
       </w:r>
     </w:p>
     <w:p>
@@ -3894,13 +3246,8 @@
         <w:t xml:space="preserve"> networks</w:t>
       </w:r>
       <w:r>
-        <w:t xml:space="preserve"> using </w:t>
-      </w:r>
-      <w:proofErr w:type="spellStart"/>
-      <w:r>
-        <w:t>Aircrack-ng</w:t>
-      </w:r>
-      <w:proofErr w:type="spellEnd"/>
+        <w:t xml:space="preserve"> using Aircrack-ng</w:t>
+      </w:r>
       <w:r>
         <w:t xml:space="preserve">.  </w:t>
       </w:r>
@@ -3913,19 +3260,18 @@
       <w:r>
         <w:t xml:space="preserve">  More specifically, one data set was captured using a particular SSID (</w:t>
       </w:r>
-      <w:proofErr w:type="spellStart"/>
       <w:r>
         <w:t>l</w:t>
       </w:r>
       <w:r>
-        <w:t>inksys</w:t>
-      </w:r>
-      <w:proofErr w:type="spellEnd"/>
-      <w:r>
-        <w:t>) with a number of different passphrases:  the first, middle, and last passphrases in our rainbow table.</w:t>
-      </w:r>
-      <w:r>
-        <w:t xml:space="preserve">  Also, we capture another handshake using a passphrase that was not in our rainbow table but a SSID that was in our table.  Further, another data set was captured using a SSID that was not in our </w:t>
+        <w:t>inksys) with a number of different passphrases:  the first, middle, and last passphrases in our rainbow table.</w:t>
+      </w:r>
+      <w:r>
+        <w:t xml:space="preserve">  Also, we capture </w:t>
+      </w:r>
+      <w:r>
+        <w:lastRenderedPageBreak/>
+        <w:t xml:space="preserve">another handshake using a passphrase that was not in our rainbow table but a SSID that was in our table.  Further, another data set was captured using a SSID that was not in our </w:t>
       </w:r>
       <w:r>
         <w:t xml:space="preserve">rainbow </w:t>
@@ -3934,40 +3280,21 @@
         <w:t>table.</w:t>
       </w:r>
     </w:p>
+    <w:p/>
     <w:p>
       <w:pPr>
         <w:pStyle w:val="Heading2"/>
       </w:pPr>
       <w:r>
-        <w:t>TEST METHODOLOGY</w:t>
-      </w:r>
-      <w:r>
-        <w:t xml:space="preserve">  </w:t>
-      </w:r>
-    </w:p>
-    <w:p>
-      <w:r>
-        <w:t xml:space="preserve">Tests were ran on all of the data sets using both the original serial </w:t>
-      </w:r>
-      <w:proofErr w:type="spellStart"/>
-      <w:r>
-        <w:t>coWPAtty</w:t>
-      </w:r>
-      <w:proofErr w:type="spellEnd"/>
-      <w:r>
-        <w:t xml:space="preserve"> on one worker node and the distributed </w:t>
-      </w:r>
-      <w:proofErr w:type="spellStart"/>
-      <w:r>
-        <w:t>coWPAtty</w:t>
-      </w:r>
-      <w:proofErr w:type="spellEnd"/>
-      <w:r>
-        <w:t xml:space="preserve"> on </w:t>
-      </w:r>
-      <w:r>
-        <w:lastRenderedPageBreak/>
-        <w:t xml:space="preserve">our test system.  </w:t>
+        <w:t>T</w:t>
+      </w:r>
+      <w:r>
+        <w:t>esting Methodology</w:t>
+      </w:r>
+    </w:p>
+    <w:p>
+      <w:r>
+        <w:t xml:space="preserve">Tests were ran on all of the data sets using both the original serial coWPAtty on one worker node and the distributed coWPAtty on our test system.  </w:t>
       </w:r>
       <w:r>
         <w:t xml:space="preserve">For the serial version, timing data was simply collected using the </w:t>
@@ -3985,15 +3312,16 @@
         <w:t xml:space="preserve">  Each test was run 3 times.</w:t>
       </w:r>
     </w:p>
+    <w:p/>
     <w:p>
       <w:pPr>
         <w:pStyle w:val="Heading2"/>
       </w:pPr>
       <w:r>
-        <w:t xml:space="preserve">TEST </w:t>
-      </w:r>
-      <w:r>
-        <w:t>ENVIRONMENT</w:t>
+        <w:t>T</w:t>
+      </w:r>
+      <w:r>
+        <w:t>est Environment</w:t>
       </w:r>
     </w:p>
     <w:p>
@@ -4010,34 +3338,10 @@
         <w:t>wo Intel Xeon E5540 (2.5GHz)</w:t>
       </w:r>
       <w:r>
-        <w:t xml:space="preserve"> processors for a total of 8 logical CPUs (</w:t>
-      </w:r>
-      <w:proofErr w:type="spellStart"/>
-      <w:r>
-        <w:t>hyperthreading</w:t>
-      </w:r>
-      <w:proofErr w:type="spellEnd"/>
-      <w:r>
-        <w:t xml:space="preserve"> was turned off).  </w:t>
-      </w:r>
-      <w:r>
-        <w:t xml:space="preserve">The system had 72GB of RAM and sixteen 146GB SAS 6.0gbps drives in a single RAID5 configuration.  VMware </w:t>
-      </w:r>
-      <w:proofErr w:type="spellStart"/>
-      <w:r>
-        <w:t>vSphere</w:t>
-      </w:r>
-      <w:proofErr w:type="spellEnd"/>
-      <w:r>
-        <w:t xml:space="preserve"> Hypervisor </w:t>
-      </w:r>
-      <w:proofErr w:type="spellStart"/>
-      <w:r>
-        <w:t>ESXi</w:t>
-      </w:r>
-      <w:proofErr w:type="spellEnd"/>
-      <w:r>
-        <w:t xml:space="preserve"> 4.1</w:t>
+        <w:t xml:space="preserve"> processors for a total of 8 logical CPUs (hyperthreading was turned off).  </w:t>
+      </w:r>
+      <w:r>
+        <w:t>The system had 72GB of RAM and sixteen 146GB SAS 6.0gbps drives in a single RAID5 configuration.  VMware vSphere Hypervisor ESXi 4.1</w:t>
       </w:r>
       <w:r>
         <w:t xml:space="preserve">.0 348481 was the host operating system with 9 underlying virtual machines all running Ubuntu Server 10.10 64-bit Linux.  The master node was allocated 2GB of memory while eight worker nodes were allocated 8GB of memory each.  All nine virtual machines </w:t>
@@ -4132,10 +3436,21 @@
     </w:p>
     <w:p>
       <w:pPr>
+        <w:spacing w:after="120"/>
+      </w:pPr>
+    </w:p>
+    <w:p>
+      <w:pPr>
         <w:pStyle w:val="Heading2"/>
       </w:pPr>
       <w:r>
-        <w:t>TODO MORE INFO IN SUBSECITONS</w:t>
+        <w:t xml:space="preserve">TODO </w:t>
+      </w:r>
+      <w:r>
+        <w:t>More info in subsection</w:t>
+      </w:r>
+      <w:r>
+        <w:t>s</w:t>
       </w:r>
     </w:p>
     <w:p>
@@ -4154,6 +3469,7 @@
         <w:t xml:space="preserve">  Maybe more “TEST ENVIORNMENT” into a subsection under “Testing”</w:t>
       </w:r>
     </w:p>
+    <w:p/>
     <w:p>
       <w:pPr>
         <w:pStyle w:val="Heading1"/>
@@ -4164,23 +3480,7 @@
     </w:p>
     <w:p>
       <w:r>
-        <w:t xml:space="preserve">As described in section 3, testing was done to compare the original, serial version of </w:t>
-      </w:r>
-      <w:proofErr w:type="spellStart"/>
-      <w:r>
-        <w:t>coWPAtty</w:t>
-      </w:r>
-      <w:proofErr w:type="spellEnd"/>
-      <w:r>
-        <w:t xml:space="preserve"> and the distributed version of </w:t>
-      </w:r>
-      <w:proofErr w:type="spellStart"/>
-      <w:r>
-        <w:t>coWPAtty</w:t>
-      </w:r>
-      <w:proofErr w:type="spellEnd"/>
-      <w:r>
-        <w:t>.</w:t>
+        <w:t>As described in section 3, testing was done to compare the original, serial version of coWPAtty and the distributed version of coWPAtty.</w:t>
       </w:r>
       <w:r>
         <w:t xml:space="preserve">  The results of these tests can be found in table 2.</w:t>
@@ -4195,15 +3495,7 @@
         <w:t>Table 2:  Testing results</w:t>
       </w:r>
       <w:r>
-        <w:t xml:space="preserve"> (</w:t>
-      </w:r>
-      <w:proofErr w:type="spellStart"/>
-      <w:r>
-        <w:t>ms</w:t>
-      </w:r>
-      <w:proofErr w:type="spellEnd"/>
-      <w:r>
-        <w:t>)</w:t>
+        <w:t xml:space="preserve"> (ms)</w:t>
       </w:r>
     </w:p>
     <w:tbl>
@@ -4351,18 +3643,14 @@
         <w:t xml:space="preserve">Intuitively, this makes sense.  </w:t>
       </w:r>
       <w:r>
-        <w:t>However, the performance increase between the serial and distributed versions becomes clear when the middle and last passphrases are used.</w:t>
-      </w:r>
-      <w:r>
-        <w:t xml:space="preserve">  For the middle passphrase, there was a ~4x performance boost.  For the last passphrase in the rainbow table, there </w:t>
-      </w:r>
-      <w:proofErr w:type="gramStart"/>
-      <w:r>
-        <w:t>was</w:t>
-      </w:r>
-      <w:proofErr w:type="gramEnd"/>
-      <w:r>
-        <w:t xml:space="preserve"> ~8x performance boost.</w:t>
+        <w:t xml:space="preserve">However, the </w:t>
+      </w:r>
+      <w:r>
+        <w:lastRenderedPageBreak/>
+        <w:t>performance increase between the serial and distributed versions becomes clear when the middle and last passphrases are used.</w:t>
+      </w:r>
+      <w:r>
+        <w:t xml:space="preserve">  For the middle passphrase, there was a ~4x performance boost.  For the last passphrase in the rainbow table, there was ~8x performance boost.</w:t>
       </w:r>
     </w:p>
     <w:p>
@@ -4370,167 +3658,88 @@
         <w:t xml:space="preserve">For an embarrassingly parallel problem such as this, these results are to be expected.  </w:t>
       </w:r>
       <w:r>
-        <w:t xml:space="preserve">The key idea here is that the distributed version of </w:t>
-      </w:r>
-      <w:proofErr w:type="spellStart"/>
-      <w:r>
-        <w:t>coWPAtty</w:t>
-      </w:r>
-      <w:proofErr w:type="spellEnd"/>
-      <w:r>
-        <w:t xml:space="preserve"> can be scaled to even further enhance the performance of the system.</w:t>
-      </w:r>
-      <w:r>
-        <w:t xml:space="preserve">  By increasing the size of the test system, performance should theoretically improve even further.  In addition, the size of the rainbow table could be increased with </w:t>
+        <w:t>The key idea here is that the distributed version of coWPAtty can be scaled to even further enhance the performance of the system.</w:t>
+      </w:r>
+      <w:r>
+        <w:t xml:space="preserve">  By increasing the size of the test system, performance should theoretically improve even further.  In addition, the size of the rainbow table could be increased with less of a performance impact on the system than in the case of the serial version of coWPAtty.</w:t>
+      </w:r>
+    </w:p>
+    <w:p/>
+    <w:p>
+      <w:pPr>
+        <w:pStyle w:val="Heading1"/>
+      </w:pPr>
+      <w:r>
+        <w:t>FUTURE WORK</w:t>
+      </w:r>
+    </w:p>
+    <w:p>
+      <w:r>
+        <w:t xml:space="preserve">Given more time for this project, there are a number of things that we could use to enhance both the usability and performance of the system.  </w:t>
+      </w:r>
+    </w:p>
+    <w:p>
+      <w:r>
+        <w:t>Currently, captured data is gathered using the command line tools provided with Aircrack-ng.  Providing a graphical user interface to the capture process would increase the availability of the system to users possibly uncomfortable with the command line utilities.</w:t>
+      </w:r>
+    </w:p>
+    <w:p>
+      <w:r>
+        <w:t>The process of rainbow table generation is also currently a serial process.  Distributing this task would not only improve performance, but it would also possibly improve the quantity and quality of the generated table.</w:t>
+      </w:r>
+    </w:p>
+    <w:p>
+      <w:r>
+        <w:t xml:space="preserve">In our system with 8 worker nodes and a 40GB rainbow table, each worker requires at least 5GB of memory just to hold the rainbow table in memory.  </w:t>
+      </w:r>
+      <w:r>
+        <w:t>To lessen the need for memory, we could possibly use a hybrid disk and memory approach.</w:t>
+      </w:r>
+      <w:r>
+        <w:t xml:space="preserve">  Performance would likely be negatively impacted</w:t>
+      </w:r>
+      <w:r>
+        <w:t>, but that may be a necessary cost in certain systems.</w:t>
+      </w:r>
+    </w:p>
+    <w:p>
+      <w:r>
+        <w:t>Making the distributed version of coWPAtty amenable to a heterogeneous system would open up a variety of possibilities.  One such possibility would be the volunteer computing environment, similar to SETI@Home (TODO add reference).</w:t>
+      </w:r>
+      <w:r>
+        <w:t xml:space="preserve">  One foreseeable problem in this environment would be data transfers.  </w:t>
+      </w:r>
+      <w:r>
+        <w:t>SETI@Home does not have this problem because of the small amount of data sent to the client for each work unit.</w:t>
+      </w:r>
+    </w:p>
+    <w:p>
+      <w:r>
+        <w:t>Currently, the coWPAtty code is not well-designed.  Porting the code to Java or C++ would likely make it more readable and open up the possibility for a more extensible design.</w:t>
+      </w:r>
+    </w:p>
+    <w:p>
+      <w:r>
+        <w:t xml:space="preserve">Currently, the both the serial and distributed versions of coWPAtty read through the records of the rainbow table serially (one record at a time).  The serial version of coWPAtty is </w:t>
       </w:r>
       <w:r>
         <w:lastRenderedPageBreak/>
-        <w:t xml:space="preserve">less of a performance impact on the system than in the case of the serial version of </w:t>
-      </w:r>
-      <w:proofErr w:type="spellStart"/>
-      <w:r>
-        <w:t>coWPAtty</w:t>
-      </w:r>
-      <w:proofErr w:type="spellEnd"/>
-      <w:r>
-        <w:t>.</w:t>
-      </w:r>
-    </w:p>
+        <w:t>restricted to this model since it reads the table from disk.  However, since the distributed version of coWPAtty already loads the table into memory, more intelligent data structures could be used.  For example, a tree or hash table could be used to increase the speed of record look ups.</w:t>
+      </w:r>
+      <w:r>
+        <w:t xml:space="preserve">  This would likely require additional memory but would improve performance.</w:t>
+      </w:r>
+    </w:p>
+    <w:p/>
     <w:p>
       <w:pPr>
         <w:pStyle w:val="Heading1"/>
       </w:pPr>
       <w:r>
-        <w:t>FUTURE WORK</w:t>
-      </w:r>
-    </w:p>
-    <w:p>
-      <w:r>
-        <w:t xml:space="preserve">Given more time for this project, there are a number of things that we could use to enhance both the usability and performance of the system.  </w:t>
-      </w:r>
-    </w:p>
-    <w:p>
-      <w:r>
-        <w:t xml:space="preserve">Currently, captured data is gathered using the command line tools provided with </w:t>
-      </w:r>
-      <w:proofErr w:type="spellStart"/>
-      <w:r>
-        <w:t>Aircrack-ng</w:t>
-      </w:r>
-      <w:proofErr w:type="spellEnd"/>
-      <w:r>
-        <w:t>.  Providing a graphical user interface to the capture process would increase the availability of the system to users possibly uncomfortable with the command line utilities.</w:t>
-      </w:r>
-    </w:p>
-    <w:p>
-      <w:r>
-        <w:t>The process of rainbow table generation is also currently a serial process.  Distributing this task would not only improve performance, but it would also possibly improve the quantity and quality of the generated table.</w:t>
-      </w:r>
-    </w:p>
-    <w:p>
-      <w:r>
-        <w:t xml:space="preserve">In our system with 8 worker nodes and a 40GB rainbow table, each worker requires at least 5GB of memory just to hold the rainbow table in memory.  </w:t>
-      </w:r>
-      <w:r>
-        <w:t>To lessen the need for memory, we could possibly use a hybrid disk and memory approach.</w:t>
-      </w:r>
-      <w:r>
-        <w:t xml:space="preserve">  Performance would likely be negatively impacted</w:t>
-      </w:r>
-      <w:r>
-        <w:t>, but that may be a necessary cost in certain systems.</w:t>
-      </w:r>
-    </w:p>
-    <w:p>
-      <w:r>
-        <w:t xml:space="preserve">Making the distributed version of </w:t>
-      </w:r>
-      <w:proofErr w:type="spellStart"/>
-      <w:r>
-        <w:t>coWPAtty</w:t>
-      </w:r>
-      <w:proofErr w:type="spellEnd"/>
-      <w:r>
-        <w:t xml:space="preserve"> amenable to a heterogeneous system would open up a variety of possibilities.  One such possibility would be the volunteer computing environment, similar to </w:t>
-      </w:r>
-      <w:proofErr w:type="spellStart"/>
-      <w:r>
-        <w:t>SETI@Home</w:t>
-      </w:r>
-      <w:proofErr w:type="spellEnd"/>
-      <w:r>
-        <w:t xml:space="preserve"> (TODO add reference).</w:t>
-      </w:r>
-      <w:r>
-        <w:t xml:space="preserve">  One foreseeable problem in this environment would be data transfers.  </w:t>
-      </w:r>
-      <w:proofErr w:type="spellStart"/>
-      <w:r>
-        <w:t>SETI@Home</w:t>
-      </w:r>
-      <w:proofErr w:type="spellEnd"/>
-      <w:r>
-        <w:t xml:space="preserve"> does not have this problem because of the small amount of data sent to the client for each work unit.</w:t>
-      </w:r>
-    </w:p>
-    <w:p>
-      <w:r>
-        <w:t xml:space="preserve">Currently, the </w:t>
-      </w:r>
-      <w:proofErr w:type="spellStart"/>
-      <w:r>
-        <w:t>coWPAtty</w:t>
-      </w:r>
-      <w:proofErr w:type="spellEnd"/>
-      <w:r>
-        <w:t xml:space="preserve"> code is not well-designed.  Porting the code to Java or C++ would likely make it more readable and open up the possibility for a more extensible design.</w:t>
-      </w:r>
-    </w:p>
-    <w:p>
-      <w:r>
-        <w:t xml:space="preserve">Currently, the both the serial and distributed versions of </w:t>
-      </w:r>
-      <w:proofErr w:type="spellStart"/>
-      <w:r>
-        <w:t>coWPAtty</w:t>
-      </w:r>
-      <w:proofErr w:type="spellEnd"/>
-      <w:r>
-        <w:t xml:space="preserve"> read through the records of the rainbow table serially (one record at a time).  The serial version of </w:t>
-      </w:r>
-      <w:proofErr w:type="spellStart"/>
-      <w:r>
-        <w:t>coWPAtty</w:t>
-      </w:r>
-      <w:proofErr w:type="spellEnd"/>
-      <w:r>
-        <w:t xml:space="preserve"> is restricted to this model since it reads the table from disk.  However, since the distributed version of </w:t>
-      </w:r>
-      <w:proofErr w:type="spellStart"/>
-      <w:r>
-        <w:t>coWPAtty</w:t>
-      </w:r>
-      <w:proofErr w:type="spellEnd"/>
-      <w:r>
-        <w:t xml:space="preserve"> already loads the table into memory, more intelligent data structures could be used.  For example, a tree or hash table could be used to increase </w:t>
-      </w:r>
-      <w:r>
-        <w:lastRenderedPageBreak/>
-        <w:t>the speed of record look ups.</w:t>
-      </w:r>
-      <w:r>
-        <w:t xml:space="preserve">  This would likely require additional memory but would improve performance.</w:t>
+        <w:t>RELATED WORK</w:t>
       </w:r>
     </w:p>
     <w:p/>
-    <w:p>
-      <w:pPr>
-        <w:pStyle w:val="Heading1"/>
-      </w:pPr>
-      <w:r>
-        <w:t>RELATED WORK</w:t>
-      </w:r>
-    </w:p>
     <w:p>
       <w:pPr>
         <w:pStyle w:val="Heading1"/>
@@ -4586,19 +3795,20 @@
         <w:t>cknowledgment of the great work done by Joshua Wright, the o</w:t>
       </w:r>
       <w:r>
-        <w:t xml:space="preserve">riginal developer of </w:t>
-      </w:r>
-      <w:proofErr w:type="spellStart"/>
-      <w:r>
-        <w:t>coWPAtty</w:t>
-      </w:r>
-      <w:proofErr w:type="spellEnd"/>
-      <w:r>
-        <w:t>,</w:t>
+        <w:t>riginal developer of coWPAtty,</w:t>
       </w:r>
       <w:r>
         <w:t xml:space="preserve"> from which our work is based.</w:t>
       </w:r>
+    </w:p>
+    <w:p>
+      <w:pPr>
+        <w:pStyle w:val="BodyTextIndent"/>
+        <w:spacing w:after="120"/>
+        <w:ind w:firstLine="0"/>
+      </w:pPr>
+      <w:bookmarkStart w:id="0" w:name="_GoBack"/>
+      <w:bookmarkEnd w:id="0"/>
     </w:p>
     <w:p>
       <w:pPr>
@@ -4613,13 +3823,8 @@
       <w:pPr>
         <w:pStyle w:val="References"/>
       </w:pPr>
-      <w:proofErr w:type="spellStart"/>
-      <w:r>
-        <w:t>Aircrack-ng</w:t>
-      </w:r>
-      <w:proofErr w:type="spellEnd"/>
-      <w:r>
-        <w:t xml:space="preserve">. 2011. </w:t>
+      <w:r>
+        <w:t xml:space="preserve">Aircrack-ng. 2011. </w:t>
       </w:r>
       <w:r>
         <w:t>http://www.aircrack-ng.org/</w:t>
@@ -4630,48 +3835,88 @@
         <w:pStyle w:val="References"/>
       </w:pPr>
       <w:r>
-        <w:t xml:space="preserve">Church of the </w:t>
-      </w:r>
-      <w:proofErr w:type="spellStart"/>
-      <w:r>
-        <w:t>Wifi</w:t>
-      </w:r>
-      <w:proofErr w:type="spellEnd"/>
-      <w:r>
-        <w:t xml:space="preserve">. 2009. </w:t>
-      </w:r>
-      <w:r>
-        <w:t xml:space="preserve">Church of </w:t>
-      </w:r>
-      <w:proofErr w:type="spellStart"/>
-      <w:r>
-        <w:t>Wifi</w:t>
-      </w:r>
-      <w:proofErr w:type="spellEnd"/>
+        <w:t xml:space="preserve">Church of the Wifi. 2009. </w:t>
+      </w:r>
+      <w:r>
+        <w:t>Church of Wifi Uber coWPAtty lookup tables</w:t>
+      </w:r>
+      <w:r>
+        <w:t xml:space="preserve">. </w:t>
+      </w:r>
+      <w:r>
+        <w:t>http://www.churchofwifi.org/Project_Display.asp?PID=90</w:t>
+      </w:r>
+    </w:p>
+    <w:p>
+      <w:pPr>
+        <w:pStyle w:val="References"/>
+      </w:pPr>
+      <w:r>
+        <w:t>IEEE Computer Society</w:t>
+      </w:r>
+      <w:r>
+        <w:t xml:space="preserve">. 2007. </w:t>
+      </w:r>
+      <w:r>
+        <w:t>IEEE Std 802.11™-2007</w:t>
+      </w:r>
       <w:r>
         <w:t xml:space="preserve"> </w:t>
       </w:r>
-      <w:proofErr w:type="spellStart"/>
-      <w:r>
-        <w:t>Uber</w:t>
-      </w:r>
-      <w:proofErr w:type="spellEnd"/>
+      <w:r>
+        <w:t>New York, NY</w:t>
+      </w:r>
+      <w:r>
+        <w:t xml:space="preserve">. </w:t>
+      </w:r>
+    </w:p>
+    <w:p>
+      <w:pPr>
+        <w:pStyle w:val="References"/>
+      </w:pPr>
+      <w:r>
+        <w:t>M</w:t>
+      </w:r>
+      <w:r>
+        <w:t>oskowitz</w:t>
+      </w:r>
+      <w:r>
+        <w:t xml:space="preserve">, </w:t>
+      </w:r>
+      <w:r>
+        <w:t>Robert</w:t>
+      </w:r>
+      <w:r>
+        <w:t xml:space="preserve">. 1993. </w:t>
+      </w:r>
+      <w:r>
+        <w:t>Weakness in Passphrase Choice in WPA Interface.</w:t>
+      </w:r>
       <w:r>
         <w:t xml:space="preserve"> </w:t>
       </w:r>
-      <w:proofErr w:type="spellStart"/>
+      <w:r>
+        <w:t>http://wifinetnews.com/archives/2003/11/weakness_in_passphrase_choice_in_wpa_interface.html</w:t>
+      </w:r>
+    </w:p>
+    <w:p>
+      <w:pPr>
+        <w:pStyle w:val="References"/>
+      </w:pPr>
+      <w:r>
+        <w:t>Wright, Joshua. 2009.</w:t>
+      </w:r>
+      <w:r>
+        <w:br/>
+      </w:r>
       <w:r>
         <w:t>coWPAtty</w:t>
       </w:r>
-      <w:proofErr w:type="spellEnd"/>
-      <w:r>
-        <w:t xml:space="preserve"> lookup tables</w:t>
-      </w:r>
-      <w:r>
-        <w:t xml:space="preserve">. </w:t>
-      </w:r>
-      <w:r>
-        <w:t>http://www.churchofwifi.org/Project_Display.asp?PID=90</w:t>
+      <w:r>
+        <w:br/>
+      </w:r>
+      <w:r>
+        <w:t>http://www.willhackforsushi.com/?page_id=50</w:t>
       </w:r>
     </w:p>
     <w:p>
@@ -4679,122 +3924,30 @@
         <w:pStyle w:val="References"/>
       </w:pPr>
       <w:r>
-        <w:t>IEEE Computer Society</w:t>
-      </w:r>
-      <w:r>
-        <w:t xml:space="preserve">. 2007. </w:t>
-      </w:r>
-      <w:r>
-        <w:t xml:space="preserve">IEEE </w:t>
-      </w:r>
-      <w:proofErr w:type="spellStart"/>
-      <w:r>
-        <w:t>Std</w:t>
-      </w:r>
-      <w:proofErr w:type="spellEnd"/>
-      <w:r>
-        <w:t xml:space="preserve"> 802.11™-2007</w:t>
-      </w:r>
-      <w:r>
-        <w:t xml:space="preserve"> </w:t>
-      </w:r>
-      <w:r>
-        <w:t>New York, NY</w:t>
-      </w:r>
-      <w:r>
-        <w:t xml:space="preserve">. </w:t>
+        <w:t xml:space="preserve">WARNING if you reorder these you may have to fix [#] </w:t>
+      </w:r>
+      <w:r>
+        <w:t>entries</w:t>
+      </w:r>
+      <w:r>
+        <w:t xml:space="preserve"> in the paper itself manually!!!</w:t>
+      </w:r>
+      <w:r>
+        <w:t xml:space="preserve">  TODO REMOVE</w:t>
       </w:r>
     </w:p>
     <w:p>
       <w:pPr>
         <w:pStyle w:val="References"/>
       </w:pPr>
-      <w:proofErr w:type="spellStart"/>
-      <w:r>
-        <w:t>M</w:t>
-      </w:r>
-      <w:r>
-        <w:t>oskowitz</w:t>
-      </w:r>
-      <w:proofErr w:type="spellEnd"/>
-      <w:r>
-        <w:t xml:space="preserve">, </w:t>
-      </w:r>
-      <w:r>
-        <w:t>Robert</w:t>
-      </w:r>
-      <w:r>
-        <w:t xml:space="preserve">. 1993. </w:t>
-      </w:r>
-      <w:r>
-        <w:t>Weakness in Passphrase Choice in WPA Interface.</w:t>
-      </w:r>
-      <w:r>
-        <w:t xml:space="preserve"> </w:t>
-      </w:r>
-      <w:r>
-        <w:t>http://wifinetnews.com/archives/2003/11/weakness_in_passphrase_choice_in_wpa_interface.html</w:t>
+      <w:r>
+        <w:t>TODO add reference for SETI@Home</w:t>
       </w:r>
     </w:p>
     <w:p>
       <w:pPr>
         <w:pStyle w:val="References"/>
       </w:pPr>
-      <w:r>
-        <w:t>Wright, Joshua. 2009.</w:t>
-      </w:r>
-      <w:r>
-        <w:br/>
-      </w:r>
-      <w:proofErr w:type="spellStart"/>
-      <w:r>
-        <w:t>coWPAtty</w:t>
-      </w:r>
-      <w:proofErr w:type="spellEnd"/>
-      <w:r>
-        <w:br/>
-      </w:r>
-      <w:r>
-        <w:t>http://www.willhackforsushi.com/?page_id=50</w:t>
-      </w:r>
-    </w:p>
-    <w:p>
-      <w:pPr>
-        <w:pStyle w:val="References"/>
-      </w:pPr>
-      <w:r>
-        <w:t xml:space="preserve">WARNING if you reorder these you may have to fix [#] </w:t>
-      </w:r>
-      <w:r>
-        <w:t>entries</w:t>
-      </w:r>
-      <w:r>
-        <w:t xml:space="preserve"> in the paper itself manually!!!</w:t>
-      </w:r>
-      <w:r>
-        <w:t xml:space="preserve">  TODO REMOVE</w:t>
-      </w:r>
-    </w:p>
-    <w:p>
-      <w:pPr>
-        <w:pStyle w:val="References"/>
-      </w:pPr>
-      <w:r>
-        <w:t>TODO add reference for IEEE standard for 802.11</w:t>
-      </w:r>
-    </w:p>
-    <w:p>
-      <w:pPr>
-        <w:pStyle w:val="References"/>
-      </w:pPr>
-      <w:r>
-        <w:t xml:space="preserve">TODO add reference for </w:t>
-      </w:r>
-      <w:proofErr w:type="spellStart"/>
-      <w:r>
-        <w:t>SETI@Home</w:t>
-      </w:r>
-      <w:proofErr w:type="spellEnd"/>
     </w:p>
     <w:p>
       <w:pPr>
@@ -7067,7 +6220,7 @@
 </file>
 
 <file path=customXml/itemProps1.xml><?xml version="1.0" encoding="utf-8"?>
-<ds:datastoreItem xmlns:ds="http://schemas.openxmlformats.org/officeDocument/2006/customXml" ds:itemID="{CA6C4E00-C8FD-411B-97BA-11B82228EC46}">
+<ds:datastoreItem xmlns:ds="http://schemas.openxmlformats.org/officeDocument/2006/customXml" ds:itemID="{38979D46-7A54-47ED-87AF-D63BE1BC4B94}">
   <ds:schemaRefs>
     <ds:schemaRef ds:uri="http://schemas.openxmlformats.org/officeDocument/2006/bibliography"/>
   </ds:schemaRefs>

</xml_diff>

<commit_message>
added fault tolerance section to "future work"
</commit_message>
<xml_diff>
--- a/docs/Distributed_WPA_Cracking_Final_Project_Report_2011-05-03.docx
+++ b/docs/Distributed_WPA_Cracking_Final_Project_Report_2011-05-03.docx
@@ -3675,7 +3675,19 @@
     </w:p>
     <w:p>
       <w:r>
-        <w:t xml:space="preserve">Given more time for this project, there are a number of things that we could use to enhance both the usability and performance of the system.  </w:t>
+        <w:t xml:space="preserve">Given more time for this project, there are a number of </w:t>
+      </w:r>
+      <w:r>
+        <w:t xml:space="preserve">aspects of our system </w:t>
+      </w:r>
+      <w:r>
+        <w:t xml:space="preserve">that we could </w:t>
+      </w:r>
+      <w:r>
+        <w:t>improve</w:t>
+      </w:r>
+      <w:r>
+        <w:t xml:space="preserve"> to enhance both the usability and performance of the system.  </w:t>
       </w:r>
     </w:p>
     <w:p>
@@ -3720,15 +3732,49 @@
     </w:p>
     <w:p>
       <w:r>
-        <w:t xml:space="preserve">Currently, the both the serial and distributed versions of coWPAtty read through the records of the rainbow table serially (one record at a time).  The serial version of coWPAtty is </w:t>
+        <w:t>Currently, the both the serial and distributed versions of coWPAtty read through the records of the rainbow table serially (one record at a time).  The serial version of coWPAtty is restricted to this model since it reads the table from disk.  However, since the distributed version of coWPAtty already loads the table into memory, more intelligent data structures could be used.  For example, a tree or hash table could be used to increase the speed of record look ups.</w:t>
+      </w:r>
+      <w:r>
+        <w:t xml:space="preserve">  This would likely require additional memory but would improve performance.</w:t>
+      </w:r>
+    </w:p>
+    <w:p>
+      <w:r>
+        <w:t xml:space="preserve">Fault tolerance is another major aspect of distributed coWPAtty that could be improved.  Currently, the master node is a single point of failure.  By replicating the master node, system down time could be reduced since one of the master node replicas could be swapped in to act as the new master.  Additionally, another </w:t>
       </w:r>
       <w:r>
         <w:lastRenderedPageBreak/>
-        <w:t>restricted to this model since it reads the table from disk.  However, since the distributed version of coWPAtty already loads the table into memory, more intelligent data structures could be used.  For example, a tree or hash table could be used to increase the speed of record look ups.</w:t>
-      </w:r>
-      <w:r>
-        <w:t xml:space="preserve">  This would likely require additional memory but would improve performance.</w:t>
-      </w:r>
+        <w:t xml:space="preserve">node could be added to act as the NFS host.  Relieving some of the pressure from the master node could possibly reduce the likelihood of failure.  </w:t>
+      </w:r>
+      <w:r>
+        <w:t>Worker node failure is notably less critical than master node failure.  However, there is still room for improvement regarding the fault tolerance of the worker nodes.  Currently, the master node can detect worker node failure, but there is no automated system in place to deal with it.  A</w:t>
+      </w:r>
+      <w:r>
+        <w:t xml:space="preserve"> system </w:t>
+      </w:r>
+      <w:r>
+        <w:t>admin</w:t>
+      </w:r>
+      <w:r>
+        <w:t>istrator</w:t>
+      </w:r>
+      <w:r>
+        <w:t xml:space="preserve"> must restart the worker nodes to bring them all back up.</w:t>
+      </w:r>
+      <w:r>
+        <w:t xml:space="preserve">  When the master detects worker node failure, it could send the restart command itself rather than having </w:t>
+      </w:r>
+      <w:r>
+        <w:t xml:space="preserve">a system administrator perform that action.  </w:t>
+      </w:r>
+      <w:r>
+        <w:t>Additionally, if the automated restart of the worker node by the master node failed, the master node could try to redistribute the work load to some of the worker nodes that were still alive.</w:t>
+      </w:r>
+      <w:r>
+        <w:t xml:space="preserve">  Combining the automated restart of the worker nodes by the master node with the automated load redistribution would greatly enhance the fault tolerance in this system.</w:t>
+      </w:r>
+      <w:bookmarkStart w:id="0" w:name="_GoBack"/>
+      <w:bookmarkEnd w:id="0"/>
     </w:p>
     <w:p/>
     <w:p>
@@ -3807,8 +3853,6 @@
         <w:spacing w:after="120"/>
         <w:ind w:firstLine="0"/>
       </w:pPr>
-      <w:bookmarkStart w:id="0" w:name="_GoBack"/>
-      <w:bookmarkEnd w:id="0"/>
     </w:p>
     <w:p>
       <w:pPr>
@@ -3975,6 +4019,7 @@
         <w:pStyle w:val="Paper-Title"/>
       </w:pPr>
       <w:r>
+        <w:lastRenderedPageBreak/>
         <w:t>Columns on Last Page Should Be Made As Close As Possible to Equal Length</w:t>
       </w:r>
     </w:p>
@@ -6220,7 +6265,7 @@
 </file>
 
 <file path=customXml/itemProps1.xml><?xml version="1.0" encoding="utf-8"?>
-<ds:datastoreItem xmlns:ds="http://schemas.openxmlformats.org/officeDocument/2006/customXml" ds:itemID="{38979D46-7A54-47ED-87AF-D63BE1BC4B94}">
+<ds:datastoreItem xmlns:ds="http://schemas.openxmlformats.org/officeDocument/2006/customXml" ds:itemID="{0A784D21-A06E-4F00-8E3C-7ED459F9A042}">
   <ds:schemaRefs>
     <ds:schemaRef ds:uri="http://schemas.openxmlformats.org/officeDocument/2006/bibliography"/>
   </ds:schemaRefs>

</xml_diff>

<commit_message>
added worker node state diagram
</commit_message>
<xml_diff>
--- a/docs/Distributed_WPA_Cracking_Final_Project_Report_2011-05-03.docx
+++ b/docs/Distributed_WPA_Cracking_Final_Project_Report_2011-05-03.docx
@@ -1798,6 +1798,97 @@
         <w:t>ERROR – the worker has encountered an error and can no longer run any jobs.  It must be restarted.</w:t>
       </w:r>
     </w:p>
+    <w:p>
+      <w:r>
+        <w:t>A worker node state diagram can be found in figure 3.</w:t>
+      </w:r>
+      <w:r>
+        <w:t xml:space="preserve">  This diagram omits the ERROR state as this state can be entered from any of the other states.</w:t>
+      </w:r>
+    </w:p>
+    <w:p>
+      <w:pPr>
+        <w:rPr>
+          <w:noProof/>
+        </w:rPr>
+      </w:pPr>
+    </w:p>
+    <w:p>
+      <w:pPr>
+        <w:pStyle w:val="Caption"/>
+        <w:jc w:val="left"/>
+      </w:pPr>
+      <w:r>
+        <w:rPr>
+          <w:noProof/>
+        </w:rPr>
+        <w:drawing>
+          <wp:anchor distT="0" distB="0" distL="114300" distR="114300" simplePos="0" relativeHeight="251658240" behindDoc="1" locked="0" layoutInCell="1" allowOverlap="0" wp14:anchorId="19DE9CF5" wp14:editId="0C381A3B">
+            <wp:simplePos x="0" y="0"/>
+            <wp:positionH relativeFrom="column">
+              <wp:align>center</wp:align>
+            </wp:positionH>
+            <wp:positionV relativeFrom="paragraph">
+              <wp:posOffset>3810</wp:posOffset>
+            </wp:positionV>
+            <wp:extent cx="2432304" cy="1819656"/>
+            <wp:effectExtent l="0" t="0" r="0" b="0"/>
+            <wp:wrapTopAndBottom/>
+            <wp:docPr id="7" name="Picture 7"/>
+            <wp:cNvGraphicFramePr>
+              <a:graphicFrameLocks xmlns:a="http://schemas.openxmlformats.org/drawingml/2006/main" noChangeAspect="1"/>
+            </wp:cNvGraphicFramePr>
+            <a:graphic xmlns:a="http://schemas.openxmlformats.org/drawingml/2006/main">
+              <a:graphicData uri="http://schemas.openxmlformats.org/drawingml/2006/picture">
+                <pic:pic xmlns:pic="http://schemas.openxmlformats.org/drawingml/2006/picture">
+                  <pic:nvPicPr>
+                    <pic:cNvPr id="0" name="stateDiagram.jpg"/>
+                    <pic:cNvPicPr/>
+                  </pic:nvPicPr>
+                  <pic:blipFill rotWithShape="1">
+                    <a:blip r:embed="rId15" cstate="print">
+                      <a:extLst>
+                        <a:ext uri="{28A0092B-C50C-407E-A947-70E740481C1C}">
+                          <a14:useLocalDpi xmlns:a14="http://schemas.microsoft.com/office/drawing/2010/main" val="0"/>
+                        </a:ext>
+                      </a:extLst>
+                    </a:blip>
+                    <a:srcRect l="12190" t="8213" r="8104" b="45652"/>
+                    <a:stretch/>
+                  </pic:blipFill>
+                  <pic:spPr bwMode="auto">
+                    <a:xfrm>
+                      <a:off x="0" y="0"/>
+                      <a:ext cx="2432304" cy="1819656"/>
+                    </a:xfrm>
+                    <a:prstGeom prst="rect">
+                      <a:avLst/>
+                    </a:prstGeom>
+                    <a:ln>
+                      <a:noFill/>
+                    </a:ln>
+                    <a:extLst>
+                      <a:ext uri="{53640926-AAD7-44D8-BBD7-CCE9431645EC}">
+                        <a14:shadowObscured xmlns:a14="http://schemas.microsoft.com/office/drawing/2010/main"/>
+                      </a:ext>
+                    </a:extLst>
+                  </pic:spPr>
+                </pic:pic>
+              </a:graphicData>
+            </a:graphic>
+            <wp14:sizeRelH relativeFrom="margin">
+              <wp14:pctWidth>0</wp14:pctWidth>
+            </wp14:sizeRelH>
+            <wp14:sizeRelV relativeFrom="margin">
+              <wp14:pctHeight>0</wp14:pctHeight>
+            </wp14:sizeRelV>
+          </wp:anchor>
+        </w:drawing>
+      </w:r>
+      <w:r>
+        <w:t>Figure 3. Worker node state diagram</w:t>
+      </w:r>
+    </w:p>
     <w:p/>
     <w:p>
       <w:pPr>
@@ -1812,120 +1903,17 @@
         <w:t>The master node web application will provide via command line arguments to each worker node the relative offsets each should use for the beginning and end of the rainbow table data.  In addition a command line option of where to find the rainbow table files is provided.  A portion of each network SSID from the rainbow table file is loaded in an even distribution across all workers.  This allows them to divide up the work of searching the rainbow table to reduce the time a lookup takes.  In addition the entire rainbow table portion is loaded into memory so that performance is not bottlenecked by the disk.</w:t>
       </w:r>
     </w:p>
-    <w:p/>
-    <w:p>
-      <w:pPr>
-        <w:pStyle w:val="Heading3"/>
-      </w:pPr>
-      <w:r>
-        <w:t>Computation</w:t>
-      </w:r>
-    </w:p>
-    <w:p>
-      <w:r>
-        <w:t xml:space="preserve">When a worker node receives a new job from the master, it first checks that no other jobs are running.  An error is returned if another job is already running.  Otherwise, the worker node proceeds to create a new thread to perform the rainbow table lookup.  </w:t>
-      </w:r>
-    </w:p>
-    <w:p>
-      <w:r>
-        <w:t xml:space="preserve">This thread first opens the capture file and determines its validity.  If the capture file does not contain the necessary information, an error is returned to the master and the job is terminated.  </w:t>
-      </w:r>
-      <w:r>
-        <w:t>Otherwise, if the packet is valid, the job can proceed.</w:t>
-      </w:r>
-    </w:p>
-    <w:p>
-      <w:r>
-        <w:t xml:space="preserve">The next step of the job is to locate the proper portion of the rainbow table.  </w:t>
-      </w:r>
-      <w:r>
-        <w:t xml:space="preserve">As mentioned previously, each worker node stores a portion of the rainbow table in memory.  The portion of the table loaded into memory corresponds to the byte offsets provided on start up by the master.  </w:t>
-      </w:r>
-      <w:r>
-        <w:t>When the start command is given, the worker parses the SSID passed from the master</w:t>
-      </w:r>
-      <w:r>
-        <w:t>.  Based on the SSID, the worker can then determine where in the rainbow table it should start its lookup.</w:t>
-      </w:r>
-    </w:p>
-    <w:p>
-      <w:r>
+    <w:p>
+      <w:pPr>
+        <w:jc w:val="center"/>
+      </w:pPr>
+      <w:r>
+        <w:rPr>
+          <w:noProof/>
+        </w:rPr>
         <w:lastRenderedPageBreak/>
-        <w:t xml:space="preserve">After directing the lookup to the proper location in memory, the worker node must read through </w:t>
-      </w:r>
-      <w:r>
-        <w:t xml:space="preserve">the rainbow table to find the correct passphrase.  The rainbow table is composed of a series of structured records where each record corresponds to a particular passphrase for a particular SSID.  </w:t>
-      </w:r>
-      <w:r>
-        <w:t>To find the correct passphrase the worker must read through each record in the rainbow table.</w:t>
-      </w:r>
-    </w:p>
-    <w:p>
-      <w:r>
-        <w:t>Each record contains the record length</w:t>
-      </w:r>
-      <w:r>
-        <w:t>, the passphrase, and the pairwise</w:t>
-      </w:r>
-      <w:r>
-        <w:t xml:space="preserve"> master key (PMK) which is a hash of the passphrase using the SSID as a salt</w:t>
-      </w:r>
-      <w:r>
-        <w:t xml:space="preserve"> [3]</w:t>
-      </w:r>
-      <w:r>
-        <w:t>.</w:t>
-      </w:r>
-      <w:r>
-        <w:t xml:space="preserve">  After reading a record, the PMK of the record is used to calculate the </w:t>
-      </w:r>
-      <w:r>
-        <w:t>pairwise transient key (</w:t>
-      </w:r>
-      <w:r>
-        <w:t>PTK</w:t>
-      </w:r>
-      <w:r>
-        <w:t>)</w:t>
-      </w:r>
-      <w:r>
-        <w:t xml:space="preserve">.  This calculation requires using various data gathered </w:t>
-      </w:r>
-      <w:r>
-        <w:t>when parsing the capture file.  Then the</w:t>
-      </w:r>
-      <w:r>
-        <w:t xml:space="preserve"> message authentication code (MAC) is computed </w:t>
-      </w:r>
-      <w:r>
-        <w:t xml:space="preserve">after calculating the PTK.  </w:t>
-      </w:r>
-      <w:r>
-        <w:t xml:space="preserve">After the MAC is computed, the key message integrity code (MIC) can be found.  </w:t>
-      </w:r>
-      <w:r>
-        <w:t>The key MIC calculated for this record is then compared to the key MIC found in the capture data.</w:t>
-      </w:r>
-      <w:r>
-        <w:t xml:space="preserve">  If they are equal, then the passphrase for this record is the solution.</w:t>
-      </w:r>
-      <w:r>
-        <w:t xml:space="preserve">  Otherwise, the worker moves on to the next record until all records in the rainbow table have been processed.</w:t>
-      </w:r>
-      <w:r>
-        <w:t xml:space="preserve">  The full sequence for processing the rainbow table records is illustrated in figure 3.</w:t>
-      </w:r>
-    </w:p>
-    <w:p>
-      <w:pPr>
-        <w:jc w:val="center"/>
-      </w:pPr>
-      <w:r>
-        <w:rPr>
-          <w:noProof/>
-        </w:rPr>
         <w:drawing>
-          <wp:inline distT="0" distB="0" distL="0" distR="0">
+          <wp:inline distT="0" distB="0" distL="0" distR="0" wp14:anchorId="22712F65" wp14:editId="6B33F71A">
             <wp:extent cx="2609850" cy="3286125"/>
             <wp:effectExtent l="0" t="0" r="0" b="0"/>
             <wp:docPr id="6" name="Picture 6"/>
@@ -1940,7 +1928,7 @@
                     <pic:cNvPicPr/>
                   </pic:nvPicPr>
                   <pic:blipFill rotWithShape="1">
-                    <a:blip r:embed="rId15" cstate="print">
+                    <a:blip r:embed="rId16" cstate="print">
                       <a:extLst>
                         <a:ext uri="{28A0092B-C50C-407E-A947-70E740481C1C}">
                           <a14:useLocalDpi xmlns:a14="http://schemas.microsoft.com/office/drawing/2010/main" val="0"/>
@@ -1973,18 +1961,132 @@
           </wp:inline>
         </w:drawing>
       </w:r>
+      <w:r>
+        <w:t xml:space="preserve"> </w:t>
+      </w:r>
     </w:p>
     <w:p>
       <w:pPr>
         <w:pStyle w:val="Caption"/>
-      </w:pPr>
-      <w:r>
-        <w:t>Figure 3:  Record processing activity diagram</w:t>
+        <w:jc w:val="left"/>
+      </w:pPr>
+      <w:r>
+        <w:t>Figure 4.</w:t>
+      </w:r>
+      <w:r>
+        <w:t xml:space="preserve">  Record processing activity diagram</w:t>
       </w:r>
     </w:p>
     <w:p/>
     <w:p>
       <w:pPr>
+        <w:pStyle w:val="Heading3"/>
+      </w:pPr>
+      <w:r>
+        <w:t>Computation</w:t>
+      </w:r>
+    </w:p>
+    <w:p>
+      <w:r>
+        <w:t xml:space="preserve">When a worker node receives a new job from the master, it first checks that no other jobs are running.  An error is returned if another job is already running.  Otherwise, the worker node proceeds to create a new thread to perform the rainbow table lookup.  </w:t>
+      </w:r>
+    </w:p>
+    <w:p>
+      <w:r>
+        <w:t xml:space="preserve">This thread first opens the capture file and determines its validity.  If the capture file does not contain the necessary information, an error is returned to the master and the job is terminated.  </w:t>
+      </w:r>
+      <w:r>
+        <w:t>Otherwise, if the packet is valid, the job can proceed.</w:t>
+      </w:r>
+    </w:p>
+    <w:p>
+      <w:r>
+        <w:t xml:space="preserve">The next step of the job is to locate the proper portion of the rainbow table.  </w:t>
+      </w:r>
+      <w:r>
+        <w:t xml:space="preserve">As mentioned previously, each worker node stores a portion of the rainbow table in memory.  The portion of the table loaded into memory corresponds to the byte offsets provided on start up by the master.  </w:t>
+      </w:r>
+      <w:r>
+        <w:t>When the start command is given, the worker parses the SSID passed from the master</w:t>
+      </w:r>
+      <w:r>
+        <w:t>.  Based on the SSID, the worker can then determine where in the rainbow table it should start its lookup.</w:t>
+      </w:r>
+    </w:p>
+    <w:p>
+      <w:r>
+        <w:t xml:space="preserve">After directing the lookup to the proper location in memory, the worker node must read through </w:t>
+      </w:r>
+      <w:r>
+        <w:t xml:space="preserve">the rainbow table to find the correct passphrase.  The rainbow table is composed of a series of structured records where each record corresponds to a particular passphrase for a particular SSID.  </w:t>
+      </w:r>
+      <w:r>
+        <w:t>To find the correct passphrase the worker must read through each record in the rainbow table.</w:t>
+      </w:r>
+    </w:p>
+    <w:p>
+      <w:r>
+        <w:t>Each record contains the record length</w:t>
+      </w:r>
+      <w:r>
+        <w:t>, the passphrase, and the pairwise</w:t>
+      </w:r>
+      <w:r>
+        <w:t xml:space="preserve"> master key (PMK) which is a hash of the passphrase using the SSID as a salt</w:t>
+      </w:r>
+      <w:r>
+        <w:t xml:space="preserve"> [3]</w:t>
+      </w:r>
+      <w:r>
+        <w:t>.</w:t>
+      </w:r>
+      <w:r>
+        <w:t xml:space="preserve">  After reading a record, the PMK of the record is used to calculate the </w:t>
+      </w:r>
+      <w:r>
+        <w:t>pairwise transient key (</w:t>
+      </w:r>
+      <w:r>
+        <w:t>PTK</w:t>
+      </w:r>
+      <w:r>
+        <w:t>)</w:t>
+      </w:r>
+      <w:r>
+        <w:t xml:space="preserve">.  This calculation requires using various data gathered </w:t>
+      </w:r>
+      <w:r>
+        <w:t>when parsing the capture file.  Then the</w:t>
+      </w:r>
+      <w:r>
+        <w:t xml:space="preserve"> message authentication code (MAC) is computed </w:t>
+      </w:r>
+      <w:r>
+        <w:t xml:space="preserve">after calculating the PTK.  </w:t>
+      </w:r>
+      <w:r>
+        <w:t xml:space="preserve">After the MAC is computed, the key message integrity code (MIC) can be found.  </w:t>
+      </w:r>
+      <w:r>
+        <w:t>The key MIC calculated for this record is then compared to the key MIC found in the capture data.</w:t>
+      </w:r>
+      <w:r>
+        <w:t xml:space="preserve">  If they are equal, then the </w:t>
+      </w:r>
+      <w:r>
+        <w:lastRenderedPageBreak/>
+        <w:t>passphrase for this record is the solution.</w:t>
+      </w:r>
+      <w:r>
+        <w:t xml:space="preserve">  Otherwise, the worker moves on to the next record until all records in the rainbow table have been processed.</w:t>
+      </w:r>
+      <w:r>
+        <w:t xml:space="preserve">  The full sequence for processing the rainbow table records is illustrated in figure 3.</w:t>
+      </w:r>
+    </w:p>
+    <w:p/>
+    <w:p>
+      <w:pPr>
         <w:pStyle w:val="Heading2"/>
       </w:pPr>
       <w:r>
@@ -2001,11 +2103,7 @@
     </w:p>
     <w:p>
       <w:r>
-        <w:t xml:space="preserve">The worker nodes listen on a configured port for connections from the master and never communicate to each other.  The master connects as a client to the listening worker node server socket and sends a request.  The worker node will then reply with the appropriate response.  To signal the end of request data the master node also does a TCP half-close on the socket which signals an end-of-file marker for the worker node when it is reading data.  </w:t>
-      </w:r>
-      <w:r>
-        <w:lastRenderedPageBreak/>
-        <w:t>When the worker node has finished sending its response it closes the TCP socket.  A new connection must be made each time by the master for any subsequent requests.</w:t>
+        <w:t>The worker nodes listen on a configured port for connections from the master and never communicate to each other.  The master connects as a client to the listening worker node server socket and sends a request.  The worker node will then reply with the appropriate response.  To signal the end of request data the master node also does a TCP half-close on the socket which signals an end-of-file marker for the worker node when it is reading data.  When the worker node has finished sending its response it closes the TCP socket.  A new connection must be made each time by the master for any subsequent requests.</w:t>
       </w:r>
     </w:p>
     <w:p>
@@ -2250,6 +2348,7 @@
           <w:color w:val="000000"/>
           <w:sz w:val="20"/>
         </w:rPr>
+        <w:lastRenderedPageBreak/>
         <w:t>ERROR</w:t>
       </w:r>
       <w:r>
@@ -2628,7 +2727,6 @@
         </w:rPr>
       </w:pPr>
       <w:r>
-        <w:lastRenderedPageBreak/>
         <w:t>Worker is in unusable state</w:t>
       </w:r>
     </w:p>
@@ -2942,6 +3040,7 @@
         </w:numPr>
       </w:pPr>
       <w:r>
+        <w:lastRenderedPageBreak/>
         <w:t>The master reads the SOLUTION file from the job output directory</w:t>
       </w:r>
     </w:p>
@@ -3073,7 +3172,6 @@
         <w:pStyle w:val="Heading3"/>
       </w:pPr>
       <w:r>
-        <w:lastRenderedPageBreak/>
         <w:t>Master Node</w:t>
       </w:r>
     </w:p>
@@ -3267,11 +3365,7 @@
         <w:t>inksys) with a number of different passphrases:  the first, middle, and last passphrases in our rainbow table.</w:t>
       </w:r>
       <w:r>
-        <w:t xml:space="preserve">  Also, we capture </w:t>
-      </w:r>
-      <w:r>
-        <w:lastRenderedPageBreak/>
-        <w:t xml:space="preserve">another handshake using a passphrase that was not in our rainbow table but a SSID that was in our table.  Further, another data set was captured using a SSID that was not in our </w:t>
+        <w:t xml:space="preserve">  Also, we capture another handshake using a passphrase that was not in our rainbow table but a SSID that was in our table.  Further, another data set was captured using a SSID that was not in our </w:t>
       </w:r>
       <w:r>
         <w:t xml:space="preserve">rainbow </w:t>
@@ -3444,6 +3538,7 @@
         <w:pStyle w:val="Heading2"/>
       </w:pPr>
       <w:r>
+        <w:lastRenderedPageBreak/>
         <w:t xml:space="preserve">TODO </w:t>
       </w:r>
       <w:r>
@@ -3492,7 +3587,12 @@
         <w:pStyle w:val="Caption"/>
       </w:pPr>
       <w:r>
-        <w:t>Table 2:  Testing results</w:t>
+        <w:t>Table 1</w:t>
+      </w:r>
+      <w:bookmarkStart w:id="0" w:name="_GoBack"/>
+      <w:bookmarkEnd w:id="0"/>
+      <w:r>
+        <w:t>:  Testing results</w:t>
       </w:r>
       <w:r>
         <w:t xml:space="preserve"> (ms)</w:t>
@@ -3643,83 +3743,83 @@
         <w:t xml:space="preserve">Intuitively, this makes sense.  </w:t>
       </w:r>
       <w:r>
-        <w:t xml:space="preserve">However, the </w:t>
+        <w:t>However, the performance increase between the serial and distributed versions becomes clear when the middle and last passphrases are used.</w:t>
+      </w:r>
+      <w:r>
+        <w:t xml:space="preserve">  For the middle passphrase, there was a ~4x performance boost.  For the last passphrase in the rainbow table, there was ~8x performance boost.</w:t>
+      </w:r>
+    </w:p>
+    <w:p>
+      <w:r>
+        <w:t xml:space="preserve">For an embarrassingly parallel problem such as this, these results are to be expected.  </w:t>
+      </w:r>
+      <w:r>
+        <w:t>The key idea here is that the distributed version of coWPAtty can be scaled to even further enhance the performance of the system.</w:t>
+      </w:r>
+      <w:r>
+        <w:t xml:space="preserve">  By increasing the size of the test system, performance should theoretically improve even further.  In addition, the size of the rainbow table could be increased with less of a performance impact on the system than in the case of the serial version of coWPAtty.</w:t>
+      </w:r>
+    </w:p>
+    <w:p/>
+    <w:p>
+      <w:pPr>
+        <w:pStyle w:val="Heading1"/>
+      </w:pPr>
+      <w:r>
+        <w:t>FUTURE WORK</w:t>
+      </w:r>
+    </w:p>
+    <w:p>
+      <w:r>
+        <w:t xml:space="preserve">Given more time for this project, there are a number of </w:t>
+      </w:r>
+      <w:r>
+        <w:t xml:space="preserve">aspects of our system </w:t>
+      </w:r>
+      <w:r>
+        <w:t xml:space="preserve">that we could </w:t>
+      </w:r>
+      <w:r>
+        <w:t>improve</w:t>
+      </w:r>
+      <w:r>
+        <w:t xml:space="preserve"> to enhance both the usability and performance of the system.  </w:t>
+      </w:r>
+    </w:p>
+    <w:p>
+      <w:r>
+        <w:t>Currently, captured data is gathered using the command line tools provided with Aircrack-ng.  Providing a graphical user interface to the capture process would increase the availability of the system to users possibly uncomfortable with the command line utilities.</w:t>
+      </w:r>
+    </w:p>
+    <w:p>
+      <w:r>
+        <w:t>The process of rainbow table generation is also currently a serial process.  Distributing this task would not only improve performance, but it would also possibly improve the quantity and quality of the generated table.</w:t>
+      </w:r>
+    </w:p>
+    <w:p>
+      <w:r>
+        <w:t xml:space="preserve">In our system with 8 worker nodes and a 40GB rainbow table, each worker requires at least 5GB of memory just to hold the rainbow table in memory.  </w:t>
+      </w:r>
+      <w:r>
+        <w:t>To lessen the need for memory, we could possibly use a hybrid disk and memory approach.</w:t>
+      </w:r>
+      <w:r>
+        <w:t xml:space="preserve">  Performance would likely be negatively impacted</w:t>
+      </w:r>
+      <w:r>
+        <w:t>, but that may be a necessary cost in certain systems.</w:t>
+      </w:r>
+    </w:p>
+    <w:p>
+      <w:r>
+        <w:t>Making the distributed version of coWPAtty amenable to a heterogeneous system would open up a variety of possibilities.  One such possibility would be the volunteer computing environment, similar to SETI@Home (TODO add reference).</w:t>
+      </w:r>
+      <w:r>
+        <w:t xml:space="preserve">  </w:t>
       </w:r>
       <w:r>
         <w:lastRenderedPageBreak/>
-        <w:t>performance increase between the serial and distributed versions becomes clear when the middle and last passphrases are used.</w:t>
-      </w:r>
-      <w:r>
-        <w:t xml:space="preserve">  For the middle passphrase, there was a ~4x performance boost.  For the last passphrase in the rainbow table, there was ~8x performance boost.</w:t>
-      </w:r>
-    </w:p>
-    <w:p>
-      <w:r>
-        <w:t xml:space="preserve">For an embarrassingly parallel problem such as this, these results are to be expected.  </w:t>
-      </w:r>
-      <w:r>
-        <w:t>The key idea here is that the distributed version of coWPAtty can be scaled to even further enhance the performance of the system.</w:t>
-      </w:r>
-      <w:r>
-        <w:t xml:space="preserve">  By increasing the size of the test system, performance should theoretically improve even further.  In addition, the size of the rainbow table could be increased with less of a performance impact on the system than in the case of the serial version of coWPAtty.</w:t>
-      </w:r>
-    </w:p>
-    <w:p/>
-    <w:p>
-      <w:pPr>
-        <w:pStyle w:val="Heading1"/>
-      </w:pPr>
-      <w:r>
-        <w:t>FUTURE WORK</w:t>
-      </w:r>
-    </w:p>
-    <w:p>
-      <w:r>
-        <w:t xml:space="preserve">Given more time for this project, there are a number of </w:t>
-      </w:r>
-      <w:r>
-        <w:t xml:space="preserve">aspects of our system </w:t>
-      </w:r>
-      <w:r>
-        <w:t xml:space="preserve">that we could </w:t>
-      </w:r>
-      <w:r>
-        <w:t>improve</w:t>
-      </w:r>
-      <w:r>
-        <w:t xml:space="preserve"> to enhance both the usability and performance of the system.  </w:t>
-      </w:r>
-    </w:p>
-    <w:p>
-      <w:r>
-        <w:t>Currently, captured data is gathered using the command line tools provided with Aircrack-ng.  Providing a graphical user interface to the capture process would increase the availability of the system to users possibly uncomfortable with the command line utilities.</w:t>
-      </w:r>
-    </w:p>
-    <w:p>
-      <w:r>
-        <w:t>The process of rainbow table generation is also currently a serial process.  Distributing this task would not only improve performance, but it would also possibly improve the quantity and quality of the generated table.</w:t>
-      </w:r>
-    </w:p>
-    <w:p>
-      <w:r>
-        <w:t xml:space="preserve">In our system with 8 worker nodes and a 40GB rainbow table, each worker requires at least 5GB of memory just to hold the rainbow table in memory.  </w:t>
-      </w:r>
-      <w:r>
-        <w:t>To lessen the need for memory, we could possibly use a hybrid disk and memory approach.</w:t>
-      </w:r>
-      <w:r>
-        <w:t xml:space="preserve">  Performance would likely be negatively impacted</w:t>
-      </w:r>
-      <w:r>
-        <w:t>, but that may be a necessary cost in certain systems.</w:t>
-      </w:r>
-    </w:p>
-    <w:p>
-      <w:r>
-        <w:t>Making the distributed version of coWPAtty amenable to a heterogeneous system would open up a variety of possibilities.  One such possibility would be the volunteer computing environment, similar to SETI@Home (TODO add reference).</w:t>
-      </w:r>
-      <w:r>
-        <w:t xml:space="preserve">  One foreseeable problem in this environment would be data transfers.  </w:t>
+        <w:t xml:space="preserve">One foreseeable problem in this environment would be data transfers.  </w:t>
       </w:r>
       <w:r>
         <w:t>SETI@Home does not have this problem because of the small amount of data sent to the client for each work unit.</w:t>
@@ -3740,11 +3840,7 @@
     </w:p>
     <w:p>
       <w:r>
-        <w:t xml:space="preserve">Fault tolerance is another major aspect of distributed coWPAtty that could be improved.  Currently, the master node is a single point of failure.  By replicating the master node, system down time could be reduced since one of the master node replicas could be swapped in to act as the new master.  Additionally, another </w:t>
-      </w:r>
-      <w:r>
-        <w:lastRenderedPageBreak/>
-        <w:t xml:space="preserve">node could be added to act as the NFS host.  Relieving some of the pressure from the master node could possibly reduce the likelihood of failure.  </w:t>
+        <w:t xml:space="preserve">Fault tolerance is another major aspect of distributed coWPAtty that could be improved.  Currently, the master node is a single point of failure.  By replicating the master node, system down time could be reduced since one of the master node replicas could be swapped in to act as the new master.  Additionally, another node could be added to act as the NFS host.  Relieving some of the pressure from the master node could possibly reduce the likelihood of failure.  </w:t>
       </w:r>
       <w:r>
         <w:t>Worker node failure is notably less critical than master node failure.  However, there is still room for improvement regarding the fault tolerance of the worker nodes.  Currently, the master node can detect worker node failure, but there is no automated system in place to deal with it.  A</w:t>
@@ -3773,8 +3869,6 @@
       <w:r>
         <w:t xml:space="preserve">  Combining the automated restart of the worker nodes by the master node with the automated load redistribution would greatly enhance the fault tolerance in this system.</w:t>
       </w:r>
-      <w:bookmarkStart w:id="0" w:name="_GoBack"/>
-      <w:bookmarkEnd w:id="0"/>
     </w:p>
     <w:p/>
     <w:p>
@@ -3896,6 +3990,7 @@
         <w:pStyle w:val="References"/>
       </w:pPr>
       <w:r>
+        <w:lastRenderedPageBreak/>
         <w:t>IEEE Computer Society</w:t>
       </w:r>
       <w:r>
@@ -3968,6 +4063,7 @@
         <w:pStyle w:val="References"/>
       </w:pPr>
       <w:r>
+        <w:lastRenderedPageBreak/>
         <w:t xml:space="preserve">WARNING if you reorder these you may have to fix [#] </w:t>
       </w:r>
       <w:r>
@@ -4019,7 +4115,6 @@
         <w:pStyle w:val="Paper-Title"/>
       </w:pPr>
       <w:r>
-        <w:lastRenderedPageBreak/>
         <w:t>Columns on Last Page Should Be Made As Close As Possible to Equal Length</w:t>
       </w:r>
     </w:p>
@@ -6265,7 +6360,7 @@
 </file>
 
 <file path=customXml/itemProps1.xml><?xml version="1.0" encoding="utf-8"?>
-<ds:datastoreItem xmlns:ds="http://schemas.openxmlformats.org/officeDocument/2006/customXml" ds:itemID="{0A784D21-A06E-4F00-8E3C-7ED459F9A042}">
+<ds:datastoreItem xmlns:ds="http://schemas.openxmlformats.org/officeDocument/2006/customXml" ds:itemID="{84531CE3-51AE-46B5-87D4-F8065784A3F7}">
   <ds:schemaRefs>
     <ds:schemaRef ds:uri="http://schemas.openxmlformats.org/officeDocument/2006/bibliography"/>
   </ds:schemaRefs>

</xml_diff>

<commit_message>
added content to related work; added references
</commit_message>
<xml_diff>
--- a/docs/Distributed_WPA_Cracking_Final_Project_Report_2011-05-03.docx
+++ b/docs/Distributed_WPA_Cracking_Final_Project_Report_2011-05-03.docx
@@ -1123,27 +1123,14 @@
       <w:r>
         <w:t xml:space="preserve">Figure </w:t>
       </w:r>
-      <w:r>
-        <w:fldChar w:fldCharType="begin"/>
-      </w:r>
-      <w:r>
-        <w:instrText xml:space="preserve"> SEQ Figure \* ARABIC </w:instrText>
-      </w:r>
-      <w:r>
-        <w:fldChar w:fldCharType="separate"/>
-      </w:r>
-      <w:r>
-        <w:rPr>
-          <w:noProof/>
-        </w:rPr>
-        <w:t>1</w:t>
-      </w:r>
-      <w:r>
-        <w:rPr>
-          <w:noProof/>
-        </w:rPr>
-        <w:fldChar w:fldCharType="end"/>
-      </w:r>
+      <w:fldSimple w:instr=" SEQ Figure \* ARABIC ">
+        <w:r>
+          <w:rPr>
+            <w:noProof/>
+          </w:rPr>
+          <w:t>1</w:t>
+        </w:r>
+      </w:fldSimple>
       <w:r>
         <w:t>.  Architecture Overview</w:t>
       </w:r>
@@ -1455,27 +1442,14 @@
       <w:r>
         <w:t xml:space="preserve">Figure </w:t>
       </w:r>
-      <w:r>
-        <w:fldChar w:fldCharType="begin"/>
-      </w:r>
-      <w:r>
-        <w:instrText xml:space="preserve"> SEQ Figure \* ARABIC </w:instrText>
-      </w:r>
-      <w:r>
-        <w:fldChar w:fldCharType="separate"/>
-      </w:r>
-      <w:r>
-        <w:rPr>
-          <w:noProof/>
-        </w:rPr>
-        <w:t>2</w:t>
-      </w:r>
-      <w:r>
-        <w:rPr>
-          <w:noProof/>
-        </w:rPr>
-        <w:fldChar w:fldCharType="end"/>
-      </w:r>
+      <w:fldSimple w:instr=" SEQ Figure \* ARABIC ">
+        <w:r>
+          <w:rPr>
+            <w:noProof/>
+          </w:rPr>
+          <w:t>2</w:t>
+        </w:r>
+      </w:fldSimple>
       <w:r>
         <w:t>. Master Node Web Application Interface</w:t>
       </w:r>
@@ -3216,8 +3190,6 @@
           <w:lang w:eastAsia="en-AU"/>
         </w:rPr>
       </w:pPr>
-      <w:bookmarkStart w:id="0" w:name="_GoBack"/>
-      <w:bookmarkEnd w:id="0"/>
     </w:p>
     <w:p>
       <w:pPr>
@@ -3978,6 +3950,111 @@
         <w:t>RELATED WORK</w:t>
       </w:r>
     </w:p>
+    <w:p>
+      <w:r>
+        <w:t>The distributed version of cowpatty is built on top of the original serial version of cowpatty.  The new version runs as a service in a distributed environment.  The original version ran as one thread on a single machine.  After thejob was run, the original cowpatty would immediately exit.  Asl, the rainbow table was read from disk each time the original cowpatty was run.  By leaving cowpatty running as a service, the rainbow table only needs to be read from disk once.  This yields a great performance gain.</w:t>
+      </w:r>
+    </w:p>
+    <w:p>
+      <w:r>
+        <w:t>Before WPA, the standard security protocol was WEP.  This security protocol was shown to have a number of design flaws that make it vulnerable to attacks.  A number of these attacks are chronicled in [</w:t>
+      </w:r>
+      <w:r>
+        <w:t>6</w:t>
+      </w:r>
+      <w:r>
+        <w:t>].</w:t>
+      </w:r>
+    </w:p>
+    <w:p>
+      <w:r>
+        <w:t>WEP was was first proven vulnerable in 2001 by [</w:t>
+      </w:r>
+      <w:r>
+        <w:t>7</w:t>
+      </w:r>
+      <w:r>
+        <w:t>].  RC4 is a stream cipher that is used by WEP.  Part of RC4 involves a key scheduling algorithm.  This key scheduling algorithm has an identifiable correlation between the key and the output.  This correlation can be used to determine the secret key used to authenticate in WEP.</w:t>
+      </w:r>
+    </w:p>
+    <w:p>
+      <w:r>
+        <w:t>After the first weakness of WEP was found [</w:t>
+      </w:r>
+      <w:r>
+        <w:t>7</w:t>
+      </w:r>
+      <w:r>
+        <w:t>], many others started to follow.  Often they leveraged the same RC4 vulnerability.  The improvements came in the form of reducing the number of packets that must be captured for a successful attempt to be mounted [</w:t>
+      </w:r>
+      <w:r>
+        <w:t>8</w:t>
+      </w:r>
+      <w:r>
+        <w:t>].</w:t>
+      </w:r>
+    </w:p>
+    <w:p>
+      <w:r>
+        <w:t>Even after these first vulnerabilities were found, WEP was still widely used as the security protocol of choice.  This was the case even after WPA was introduced to replace WEP.  As a result many other studies were conducted to find novel ways of breaking WEP.  Some of these include the KoreK attack, the PTW attack, and the Chopchop attack.</w:t>
+      </w:r>
+      <w:r>
+        <w:t xml:space="preserve">  (TODO add references)</w:t>
+      </w:r>
+    </w:p>
+    <w:p>
+      <w:r>
+        <w:t>As the age of general purpose graphics processing units (GPGPU) computing dawned, new techniques were developed that severely decreased the amount of time to break WEP.  Generally, these systems did not introduce new vulnerabilities of WEP.  Instead, they used existing techniques but combined them with GPGPU computing the maximize performance.</w:t>
+      </w:r>
+      <w:r>
+        <w:t xml:space="preserve">  Pyrit is one such approach [9].</w:t>
+      </w:r>
+    </w:p>
+    <w:p>
+      <w:r>
+        <w:t>Many have abandoned WEP, saying that it is “completely insecure”</w:t>
+      </w:r>
+      <w:r>
+        <w:t>.  WPA was its replacement.  Eventually, WPA was replaced with WPA2.  So far these have remained relatively secure.  The same numbe</w:t>
+      </w:r>
+      <w:r>
+        <w:t>r of vulnerabilities in WEP has</w:t>
+      </w:r>
+      <w:r>
+        <w:t xml:space="preserve"> not been found in WPA and WPA2.</w:t>
+      </w:r>
+      <w:r>
+        <w:t xml:space="preserve">  A number of attacks do</w:t>
+      </w:r>
+      <w:r>
+        <w:t xml:space="preserve"> exist though.</w:t>
+      </w:r>
+    </w:p>
+    <w:p>
+      <w:r>
+        <w:lastRenderedPageBreak/>
+        <w:t>Possibly the first attack on WPA was presented in [practical attacks against wep and wpa].</w:t>
+      </w:r>
+    </w:p>
+    <w:p>
+      <w:r>
+        <w:t>TODO: clean this section up, add references</w:t>
+      </w:r>
+    </w:p>
+    <w:p/>
+    <w:p>
+      <w:pPr>
+        <w:pStyle w:val="Heading1"/>
+      </w:pPr>
+      <w:r>
+        <w:t>SECURING WIFI</w:t>
+      </w:r>
+    </w:p>
+    <w:p>
+      <w:r>
+        <w:t>TODO: Here we could talk about tips for securing wifi</w:t>
+      </w:r>
+    </w:p>
     <w:p/>
     <w:p>
       <w:pPr>
@@ -4152,15 +4229,64 @@
       <w:r>
         <w:br/>
       </w:r>
-      <w:r>
-        <w:t>http://www.willhackforsushi.com/?page_id=50</w:t>
-      </w:r>
+      <w:hyperlink r:id="rId18" w:history="1">
+        <w:r>
+          <w:rPr>
+            <w:rStyle w:val="Hyperlink"/>
+          </w:rPr>
+          <w:t>http://www.willhackforsushi.com/?page_id=50</w:t>
+        </w:r>
+      </w:hyperlink>
     </w:p>
     <w:p>
       <w:pPr>
         <w:pStyle w:val="References"/>
       </w:pPr>
       <w:r>
+        <w:t xml:space="preserve">Practical </w:t>
+      </w:r>
+      <w:r>
+        <w:t>attacks against WEP</w:t>
+      </w:r>
+      <w:r>
+        <w:t xml:space="preserve"> and </w:t>
+      </w:r>
+      <w:r>
+        <w:t>WPA</w:t>
+      </w:r>
+    </w:p>
+    <w:p>
+      <w:pPr>
+        <w:pStyle w:val="References"/>
+      </w:pPr>
+      <w:r>
+        <w:t>W</w:t>
+      </w:r>
+      <w:r>
+        <w:t>eaknesses in the Key Scheduling Algorithm of RC4</w:t>
+      </w:r>
+    </w:p>
+    <w:p>
+      <w:pPr>
+        <w:pStyle w:val="References"/>
+      </w:pPr>
+      <w:r>
+        <w:t>A Key Recovery Attack on the 802.11b Wired Equivalent Privacy Protocol (WEP)</w:t>
+      </w:r>
+    </w:p>
+    <w:p>
+      <w:pPr>
+        <w:pStyle w:val="References"/>
+      </w:pPr>
+      <w:r>
+        <w:t>Pyrit http://code.google.com/p/pyrit</w:t>
+      </w:r>
+    </w:p>
+    <w:p>
+      <w:pPr>
+        <w:pStyle w:val="References"/>
+      </w:pPr>
+      <w:r>
         <w:t xml:space="preserve">WARNING if you reorder these you may have to fix [#] </w:t>
       </w:r>
       <w:r>
@@ -4180,6 +4306,16 @@
       <w:r>
         <w:t>TODO add reference for SETI@Home</w:t>
       </w:r>
+    </w:p>
+    <w:p>
+      <w:pPr>
+        <w:pStyle w:val="References"/>
+      </w:pPr>
+      <w:r>
+        <w:t>TODO clean up references</w:t>
+      </w:r>
+      <w:bookmarkStart w:id="0" w:name="_GoBack"/>
+      <w:bookmarkEnd w:id="0"/>
     </w:p>
     <w:p>
       <w:pPr>
@@ -6457,7 +6593,7 @@
 </file>
 
 <file path=customXml/itemProps1.xml><?xml version="1.0" encoding="utf-8"?>
-<ds:datastoreItem xmlns:ds="http://schemas.openxmlformats.org/officeDocument/2006/customXml" ds:itemID="{82202F5A-584D-4C15-9148-F12687172F60}">
+<ds:datastoreItem xmlns:ds="http://schemas.openxmlformats.org/officeDocument/2006/customXml" ds:itemID="{BBDCD39B-ECB2-4937-8BDC-F28672FA09E6}">
   <ds:schemaRefs>
     <ds:schemaRef ds:uri="http://schemas.openxmlformats.org/officeDocument/2006/bibliography"/>
   </ds:schemaRefs>

</xml_diff>

<commit_message>
removed unnecessary stuff; made grammatical corrections
</commit_message>
<xml_diff>
--- a/docs/Distributed_WPA_Cracking_Final_Project_Report_2011-05-03.docx
+++ b/docs/Distributed_WPA_Cracking_Final_Project_Report_2011-05-03.docx
@@ -1,6 +1,6 @@
 
 <file path=word/document.xml><?xml version="1.0" encoding="utf-8"?>
-<w:document xmlns:ve="http://schemas.openxmlformats.org/markup-compatibility/2006" xmlns:o="urn:schemas-microsoft-com:office:office" xmlns:r="http://schemas.openxmlformats.org/officeDocument/2006/relationships" xmlns:m="http://schemas.openxmlformats.org/officeDocument/2006/math" xmlns:v="urn:schemas-microsoft-com:vml" xmlns:wp="http://schemas.openxmlformats.org/drawingml/2006/wordprocessingDrawing" xmlns:w10="urn:schemas-microsoft-com:office:word" xmlns:w="http://schemas.openxmlformats.org/wordprocessingml/2006/main" xmlns:wne="http://schemas.microsoft.com/office/word/2006/wordml">
+<w:document xmlns:wpc="http://schemas.microsoft.com/office/word/2010/wordprocessingCanvas" xmlns:mc="http://schemas.openxmlformats.org/markup-compatibility/2006" xmlns:o="urn:schemas-microsoft-com:office:office" xmlns:r="http://schemas.openxmlformats.org/officeDocument/2006/relationships" xmlns:m="http://schemas.openxmlformats.org/officeDocument/2006/math" xmlns:v="urn:schemas-microsoft-com:vml" xmlns:wp14="http://schemas.microsoft.com/office/word/2010/wordprocessingDrawing" xmlns:wp="http://schemas.openxmlformats.org/drawingml/2006/wordprocessingDrawing" xmlns:w10="urn:schemas-microsoft-com:office:word" xmlns:w="http://schemas.openxmlformats.org/wordprocessingml/2006/main" xmlns:w14="http://schemas.microsoft.com/office/word/2010/wordml" xmlns:wpg="http://schemas.microsoft.com/office/word/2010/wordprocessingGroup" xmlns:wpi="http://schemas.microsoft.com/office/word/2010/wordprocessingInk" xmlns:wne="http://schemas.microsoft.com/office/word/2006/wordml" xmlns:wps="http://schemas.microsoft.com/office/word/2010/wordprocessingShape" mc:Ignorable="w14 wp14">
   <w:body>
     <w:p>
       <w:pPr>
@@ -19,9 +19,6 @@
     </w:p>
     <w:p>
       <w:pPr>
-        <w:rPr>
-          <w:rFonts w:cs="Times New Roman"/>
-        </w:rPr>
         <w:sectPr>
           <w:pgSz w:w="12240" w:h="15840" w:code="1"/>
           <w:pgMar w:top="1080" w:right="1080" w:bottom="1440" w:left="1080" w:header="720" w:footer="720" w:gutter="0"/>
@@ -43,6 +40,7 @@
           <w:rFonts w:ascii="Times New Roman" w:hAnsi="Times New Roman" w:cs="Times New Roman"/>
           <w:spacing w:val="-2"/>
         </w:rPr>
+        <w:lastRenderedPageBreak/>
         <w:t>Rodney Beede</w:t>
       </w:r>
     </w:p>
@@ -112,7 +110,7 @@
             <o:lock v:ext="edit" aspectratio="t"/>
           </v:shapetype>
           <v:shape id="Picture 1" o:spid="_x0000_i1025" type="#_x0000_t75" style="width:153.75pt;height:12.75pt;visibility:visible">
-            <v:imagedata r:id="rId7" o:title=""/>
+            <v:imagedata r:id="rId8" o:title=""/>
           </v:shape>
         </w:pict>
       </w:r>
@@ -132,6 +130,13 @@
           <w:spacing w:val="-2"/>
         </w:rPr>
         <w:br w:type="column"/>
+      </w:r>
+      <w:r>
+        <w:rPr>
+          <w:rFonts w:ascii="Times New Roman" w:hAnsi="Times New Roman" w:cs="Times New Roman"/>
+          <w:spacing w:val="-2"/>
+        </w:rPr>
+        <w:lastRenderedPageBreak/>
         <w:t>Ryan Kroiss</w:t>
       </w:r>
     </w:p>
@@ -182,7 +187,7 @@
         </w:rPr>
         <w:pict>
           <v:shape id="Picture 3" o:spid="_x0000_i1026" type="#_x0000_t75" style="width:138.75pt;height:12.75pt;visibility:visible">
-            <v:imagedata r:id="rId8" o:title=""/>
+            <v:imagedata r:id="rId9" o:title=""/>
           </v:shape>
         </w:pict>
       </w:r>
@@ -202,6 +207,13 @@
           <w:spacing w:val="-2"/>
         </w:rPr>
         <w:br w:type="column"/>
+      </w:r>
+      <w:r>
+        <w:rPr>
+          <w:rFonts w:ascii="Times New Roman" w:hAnsi="Times New Roman" w:cs="Times New Roman"/>
+          <w:spacing w:val="-2"/>
+        </w:rPr>
+        <w:lastRenderedPageBreak/>
         <w:t>Arpit Sud</w:t>
       </w:r>
     </w:p>
@@ -252,7 +264,7 @@
         </w:rPr>
         <w:pict>
           <v:shape id="Picture 4" o:spid="_x0000_i1027" type="#_x0000_t75" style="width:129pt;height:12.75pt;visibility:visible">
-            <v:imagedata r:id="rId9" o:title=""/>
+            <v:imagedata r:id="rId10" o:title=""/>
           </v:shape>
         </w:pict>
       </w:r>
@@ -268,9 +280,6 @@
     <w:p>
       <w:pPr>
         <w:jc w:val="center"/>
-        <w:rPr>
-          <w:rFonts w:cs="Times New Roman"/>
-        </w:rPr>
         <w:sectPr>
           <w:type w:val="continuous"/>
           <w:pgSz w:w="12240" w:h="15840" w:code="1"/>
@@ -282,18 +291,15 @@
     <w:p>
       <w:pPr>
         <w:spacing w:after="0"/>
-        <w:rPr>
-          <w:rFonts w:cs="Times New Roman"/>
-        </w:rPr>
-      </w:pPr>
-      <w:r>
-        <w:rPr>
-          <w:rFonts w:cs="Times New Roman"/>
+      </w:pPr>
+      <w:r>
+        <w:rPr>
           <w:b/>
           <w:bCs/>
           <w:sz w:val="24"/>
           <w:szCs w:val="24"/>
         </w:rPr>
+        <w:lastRenderedPageBreak/>
         <w:t>ABSTRACT</w:t>
       </w:r>
     </w:p>
@@ -302,7 +308,13 @@
         <w:pStyle w:val="Abstract"/>
       </w:pPr>
       <w:r>
-        <w:t>In this paper, we describe a distributed system we developed for doing lookups in a rainbow table for passwords to WPA-PSK 1/2 wireless encrypted  networks.  Our motivation for developing such a system came from the abundance of distributed systems for generating rainbow tables but a lack of any to do the lookup.</w:t>
+        <w:t xml:space="preserve">In this paper, we describe a distributed system we developed for doing lookups in a rainbow table for passwords to </w:t>
+      </w:r>
+      <w:r>
+        <w:t xml:space="preserve">WPA-PSK 1/2 wireless encrypted </w:t>
+      </w:r>
+      <w:r>
+        <w:t>networks.  Our motivation for developing such a system came from the abundance of distributed systems for generating rainbow tables but a lack of any to do the lookup.</w:t>
       </w:r>
     </w:p>
     <w:p>
@@ -340,13 +352,9 @@
     <w:p>
       <w:pPr>
         <w:spacing w:before="120" w:after="0"/>
-        <w:rPr>
-          <w:rFonts w:cs="Times New Roman"/>
-        </w:rPr>
-      </w:pPr>
-      <w:r>
-        <w:rPr>
-          <w:rFonts w:cs="Times New Roman"/>
+      </w:pPr>
+      <w:r>
+        <w:rPr>
           <w:b/>
           <w:bCs/>
           <w:sz w:val="24"/>
@@ -360,7 +368,6 @@
         <w:framePr w:w="4680" w:h="1977" w:hRule="exact" w:hSpace="187" w:wrap="auto" w:vAnchor="page" w:hAnchor="page" w:x="1155" w:y="12605" w:anchorLock="1"/>
         <w:spacing w:after="120"/>
         <w:rPr>
-          <w:rFonts w:cs="Times New Roman"/>
           <w:sz w:val="14"/>
           <w:szCs w:val="14"/>
         </w:rPr>
@@ -380,7 +387,6 @@
         <w:framePr w:w="4680" w:h="1977" w:hRule="exact" w:hSpace="187" w:wrap="auto" w:vAnchor="page" w:hAnchor="page" w:x="1155" w:y="12605" w:anchorLock="1"/>
         <w:spacing w:after="0"/>
         <w:rPr>
-          <w:rFonts w:cs="Times New Roman"/>
           <w:sz w:val="16"/>
           <w:szCs w:val="16"/>
         </w:rPr>
@@ -391,14 +397,12 @@
         <w:framePr w:w="4680" w:h="1977" w:hRule="exact" w:hSpace="187" w:wrap="auto" w:vAnchor="page" w:hAnchor="page" w:x="1155" w:y="12605" w:anchorLock="1"/>
         <w:spacing w:after="0"/>
         <w:rPr>
-          <w:rFonts w:cs="Times New Roman"/>
           <w:sz w:val="16"/>
           <w:szCs w:val="16"/>
         </w:rPr>
       </w:pPr>
       <w:r>
         <w:rPr>
-          <w:rFonts w:cs="Times New Roman"/>
           <w:sz w:val="16"/>
           <w:szCs w:val="16"/>
         </w:rPr>
@@ -410,14 +414,12 @@
         <w:framePr w:w="4680" w:h="1977" w:hRule="exact" w:hSpace="187" w:wrap="auto" w:vAnchor="page" w:hAnchor="page" w:x="1155" w:y="12605" w:anchorLock="1"/>
         <w:spacing w:after="0"/>
         <w:rPr>
-          <w:rFonts w:cs="Times New Roman"/>
           <w:sz w:val="16"/>
           <w:szCs w:val="16"/>
         </w:rPr>
       </w:pPr>
       <w:r>
         <w:rPr>
-          <w:rFonts w:cs="Times New Roman"/>
           <w:sz w:val="16"/>
           <w:szCs w:val="16"/>
         </w:rPr>
@@ -427,71 +429,51 @@
     <w:p>
       <w:pPr>
         <w:framePr w:w="4680" w:h="1977" w:hRule="exact" w:hSpace="187" w:wrap="auto" w:vAnchor="page" w:hAnchor="page" w:x="1155" w:y="12605" w:anchorLock="1"/>
-        <w:rPr>
-          <w:rFonts w:cs="Times New Roman"/>
-        </w:rPr>
       </w:pPr>
     </w:p>
     <w:p>
       <w:pPr>
         <w:spacing w:after="120"/>
         <w:rPr>
-          <w:rFonts w:cs="Times New Roman"/>
           <w:i/>
           <w:iCs/>
         </w:rPr>
       </w:pPr>
       <w:r>
-        <w:rPr>
-          <w:rFonts w:cs="Times New Roman"/>
-        </w:rPr>
         <w:t>C.2.1 [</w:t>
       </w:r>
       <w:r>
         <w:rPr>
-          <w:rFonts w:cs="Times New Roman"/>
           <w:b/>
           <w:bCs/>
         </w:rPr>
         <w:t>COMPUTER-COMMUNICATION NETWORKS</w:t>
       </w:r>
       <w:r>
-        <w:rPr>
-          <w:rFonts w:cs="Times New Roman"/>
-        </w:rPr>
         <w:t xml:space="preserve">]: Network Architecture and Design– </w:t>
       </w:r>
       <w:r>
         <w:rPr>
-          <w:rFonts w:cs="Times New Roman"/>
           <w:i/>
           <w:iCs/>
         </w:rPr>
         <w:t>Wireless communication;</w:t>
       </w:r>
       <w:r>
-        <w:rPr>
-          <w:rFonts w:cs="Times New Roman"/>
-        </w:rPr>
         <w:t xml:space="preserve"> K.6.5 [</w:t>
       </w:r>
       <w:r>
         <w:rPr>
-          <w:rFonts w:cs="Times New Roman"/>
           <w:b/>
           <w:bCs/>
         </w:rPr>
         <w:t>MANAGEMENT OF COMPUTING AND INFORMATION SYSTEMS</w:t>
       </w:r>
       <w:r>
-        <w:rPr>
-          <w:rFonts w:cs="Times New Roman"/>
-        </w:rPr>
         <w:t xml:space="preserve">]: Security and Protection– </w:t>
       </w:r>
       <w:r>
         <w:rPr>
-          <w:rFonts w:cs="Times New Roman"/>
           <w:i/>
           <w:iCs/>
         </w:rPr>
@@ -502,52 +484,38 @@
       <w:pPr>
         <w:spacing w:after="120"/>
         <w:rPr>
-          <w:rFonts w:cs="Times New Roman"/>
           <w:i/>
           <w:iCs/>
         </w:rPr>
       </w:pPr>
       <w:r>
-        <w:rPr>
-          <w:rFonts w:cs="Times New Roman"/>
-        </w:rPr>
         <w:br w:type="column"/>
       </w:r>
       <w:r>
         <w:rPr>
-          <w:rFonts w:cs="Times New Roman"/>
           <w:b/>
           <w:bCs/>
           <w:sz w:val="24"/>
           <w:szCs w:val="24"/>
         </w:rPr>
+        <w:lastRenderedPageBreak/>
         <w:t>General Terms</w:t>
       </w:r>
     </w:p>
     <w:p>
       <w:pPr>
         <w:spacing w:after="120"/>
-        <w:rPr>
-          <w:rFonts w:cs="Times New Roman"/>
-        </w:rPr>
-      </w:pPr>
-      <w:r>
-        <w:rPr>
-          <w:rFonts w:cs="Times New Roman"/>
-        </w:rPr>
+      </w:pPr>
+      <w:r>
         <w:t>Security</w:t>
       </w:r>
     </w:p>
     <w:p>
       <w:pPr>
         <w:spacing w:before="120" w:after="0"/>
-        <w:rPr>
-          <w:rFonts w:cs="Times New Roman"/>
-        </w:rPr>
-      </w:pPr>
-      <w:r>
-        <w:rPr>
-          <w:rFonts w:cs="Times New Roman"/>
+      </w:pPr>
+      <w:r>
+        <w:rPr>
           <w:b/>
           <w:bCs/>
           <w:sz w:val="24"/>
@@ -559,14 +527,8 @@
     <w:p>
       <w:pPr>
         <w:spacing w:after="120"/>
-        <w:rPr>
-          <w:rFonts w:cs="Times New Roman"/>
-        </w:rPr>
-      </w:pPr>
-      <w:r>
-        <w:rPr>
-          <w:rFonts w:cs="Times New Roman"/>
-        </w:rPr>
+      </w:pPr>
+      <w:r>
         <w:t>WPA, rainbow table, dictionary attack</w:t>
       </w:r>
     </w:p>
@@ -574,14 +536,8 @@
       <w:pPr>
         <w:pStyle w:val="Heading1"/>
         <w:spacing w:before="120"/>
-        <w:rPr>
-          <w:rFonts w:cs="Times New Roman"/>
-        </w:rPr>
-      </w:pPr>
-      <w:r>
-        <w:rPr>
-          <w:rFonts w:cs="Times New Roman"/>
-        </w:rPr>
+      </w:pPr>
+      <w:r>
         <w:t>INTRODUCTION</w:t>
       </w:r>
     </w:p>
@@ -612,7 +568,11 @@
         <w:ind w:firstLine="0"/>
       </w:pPr>
       <w:r>
-        <w:t>The dictionaries used could contain millions of words which would require some significant amount of time to process for each wireless network someone wished to attack.  A complimentary technique is to generate a large rainbow table of keys based on the dictionary and several common wireless network names.  This would then enable an attacker to simply capture some wireless network authentication handshake data and do a lookup in the pre-computed rainbow table for a match.  Such a tool already exists and is known as coWPAtty.</w:t>
+        <w:t>The dictionaries used could contain millions of words which would require some significant amount of time to process for each wireless network someone wished to attack.  A complimentary technique is to generate a large rainbow table of keys based on the dictionary and several common wireless network names.  This would then enable an attacker to simply capture some wireless network authentication handshake data and do a lookup in the pre-</w:t>
+      </w:r>
+      <w:r>
+        <w:lastRenderedPageBreak/>
+        <w:t>computed rainbow table for a match.  Such a tool already exists and is known as coWPAtty.</w:t>
       </w:r>
     </w:p>
     <w:p>
@@ -669,14 +629,8 @@
       <w:pPr>
         <w:pStyle w:val="Heading1"/>
         <w:spacing w:before="120"/>
-        <w:rPr>
-          <w:rFonts w:cs="Times New Roman"/>
-        </w:rPr>
-      </w:pPr>
-      <w:r>
-        <w:rPr>
-          <w:rFonts w:cs="Times New Roman"/>
-        </w:rPr>
+      </w:pPr>
+      <w:r>
         <w:t>ARCHITECTURE</w:t>
       </w:r>
     </w:p>
@@ -688,14 +642,8 @@
         </w:tabs>
         <w:spacing w:before="0"/>
         <w:ind w:left="0" w:firstLine="0"/>
-        <w:rPr>
-          <w:rFonts w:cs="Times New Roman"/>
-        </w:rPr>
-      </w:pPr>
-      <w:r>
-        <w:rPr>
-          <w:rFonts w:cs="Times New Roman"/>
-        </w:rPr>
+      </w:pPr>
+      <w:r>
         <w:t>Overview</w:t>
       </w:r>
     </w:p>
@@ -712,7 +660,7 @@
         </w:rPr>
         <w:pict>
           <v:shape id="_x0000_i1028" type="#_x0000_t75" style="width:239.25pt;height:174pt;visibility:visible">
-            <v:imagedata r:id="rId10" o:title=""/>
+            <v:imagedata r:id="rId11" o:title=""/>
           </v:shape>
         </w:pict>
       </w:r>
@@ -725,14 +673,27 @@
       <w:r>
         <w:t xml:space="preserve">Figure </w:t>
       </w:r>
-      <w:fldSimple w:instr=" SEQ Figure \* ARABIC ">
-        <w:r>
-          <w:rPr>
-            <w:noProof/>
-          </w:rPr>
-          <w:t>1</w:t>
-        </w:r>
-      </w:fldSimple>
+      <w:r>
+        <w:fldChar w:fldCharType="begin"/>
+      </w:r>
+      <w:r>
+        <w:instrText xml:space="preserve"> SEQ Figure \* ARABIC </w:instrText>
+      </w:r>
+      <w:r>
+        <w:fldChar w:fldCharType="separate"/>
+      </w:r>
+      <w:r>
+        <w:rPr>
+          <w:noProof/>
+        </w:rPr>
+        <w:t>1</w:t>
+      </w:r>
+      <w:r>
+        <w:rPr>
+          <w:noProof/>
+        </w:rPr>
+        <w:fldChar w:fldCharType="end"/>
+      </w:r>
       <w:r>
         <w:t>.  Architecture Overview</w:t>
       </w:r>
@@ -764,6 +725,7 @@
         <w:ind w:firstLine="0"/>
       </w:pPr>
       <w:r>
+        <w:lastRenderedPageBreak/>
         <w:t>The wireless network is not connected to the master or worker nodes nor must it even be anywhere in proximity to them.  The end user captures wireless data from the wireless network using their computer and saves the result to disk.  At a later time, after sufficient data has been captured, the user can then upload the captured data to the master node for processing.</w:t>
       </w:r>
     </w:p>
@@ -791,76 +753,32 @@
           <w:tab w:val="clear" w:pos="1080"/>
         </w:tabs>
         <w:ind w:left="0" w:firstLine="0"/>
-        <w:rPr>
-          <w:rFonts w:cs="Times New Roman"/>
-        </w:rPr>
-      </w:pPr>
-      <w:r>
-        <w:rPr>
-          <w:rFonts w:cs="Times New Roman"/>
-        </w:rPr>
+      </w:pPr>
+      <w:r>
         <w:t>Network File System</w:t>
       </w:r>
     </w:p>
     <w:p>
-      <w:pPr>
-        <w:rPr>
-          <w:rFonts w:cs="Times New Roman"/>
-        </w:rPr>
-      </w:pPr>
-      <w:r>
-        <w:rPr>
-          <w:rFonts w:cs="Times New Roman"/>
-        </w:rPr>
+      <w:r>
         <w:t>In order to be able to share input data (the wireless capture file) with the worker nodes a networked file system was setup with common access between all worker nodes and the master node.  This choice was made because it was a simpler configuration versus having the master transmit a copy over TCP to each worker node and have them store a temporary copy on their local disks.  The master node was used to host the network file system, but a separate device could have been used as well.</w:t>
       </w:r>
     </w:p>
     <w:p>
-      <w:pPr>
-        <w:rPr>
-          <w:rFonts w:cs="Times New Roman"/>
-        </w:rPr>
-      </w:pPr>
-      <w:r>
-        <w:rPr>
-          <w:rFonts w:cs="Times New Roman"/>
-        </w:rPr>
+      <w:r>
         <w:t>When the user uploads a job request to the master it stores the uploaded capture file to a newly created folder on the network file system.  The folder is given a name that matches the newly generated job id.  This folder is visible to the worker nodes and will be used by them to later read the wireless capture file and also for storing the output results.</w:t>
       </w:r>
     </w:p>
     <w:p>
-      <w:pPr>
-        <w:rPr>
-          <w:rFonts w:cs="Times New Roman"/>
-        </w:rPr>
-      </w:pPr>
-      <w:r>
-        <w:rPr>
-          <w:rFonts w:cs="Times New Roman"/>
-        </w:rPr>
+      <w:r>
         <w:t>Common binaries for all the workers such as the actual worker binary executable are stored here as well.  This allows for updated code to be published in one place and be applied to all workers at once.  A simple restart of the worker process on each worker node will then load the new updates to any code.</w:t>
       </w:r>
     </w:p>
     <w:p>
-      <w:pPr>
-        <w:rPr>
-          <w:rFonts w:cs="Times New Roman"/>
-        </w:rPr>
-      </w:pPr>
-      <w:r>
-        <w:rPr>
-          <w:rFonts w:cs="Times New Roman"/>
-        </w:rPr>
+      <w:r>
         <w:t>The large rainbow table data however is not stored on the network file system but instead a read-only copy exists on each node on local disks.  Because gigabytes of data must be read from the rainbow table by each node at startup into memory having copies on local disk allow for shorter startup times since disk contention and network congestion are avoided.  While this would add some burden to adding updates to the rainbow table this isn’t done frequently and just requires more time to copy any new data to each node’s local disk.  In addition our project doesn’t generate new rainbow tables so no updates were really necessary.</w:t>
       </w:r>
     </w:p>
-    <w:p>
-      <w:pPr>
-        <w:rPr>
-          <w:rFonts w:cs="Times New Roman"/>
-        </w:rPr>
-      </w:pPr>
-    </w:p>
+    <w:p/>
     <w:p>
       <w:pPr>
         <w:pStyle w:val="Heading2"/>
@@ -868,40 +786,18 @@
           <w:tab w:val="clear" w:pos="1080"/>
         </w:tabs>
         <w:ind w:left="0" w:firstLine="0"/>
-        <w:rPr>
-          <w:rFonts w:cs="Times New Roman"/>
-        </w:rPr>
-      </w:pPr>
-      <w:r>
-        <w:rPr>
-          <w:rFonts w:cs="Times New Roman"/>
-        </w:rPr>
+      </w:pPr>
+      <w:r>
         <w:t>Master Node</w:t>
       </w:r>
     </w:p>
     <w:p>
-      <w:pPr>
-        <w:rPr>
-          <w:rFonts w:cs="Times New Roman"/>
-        </w:rPr>
-      </w:pPr>
-      <w:r>
-        <w:rPr>
-          <w:rFonts w:cs="Times New Roman"/>
-        </w:rPr>
+      <w:r>
         <w:t>The master node is a Java web application written from scratch that is responsible for accepting and queuing user requests along with tracking the status of the worker nodes.</w:t>
       </w:r>
     </w:p>
     <w:p>
-      <w:pPr>
-        <w:rPr>
-          <w:rFonts w:cs="Times New Roman"/>
-        </w:rPr>
-      </w:pPr>
-      <w:r>
-        <w:rPr>
-          <w:rFonts w:cs="Times New Roman"/>
-        </w:rPr>
+      <w:r>
         <w:t>The master node web application provides a user interface as depicted in figure 2 that provides the user with the following:</w:t>
       </w:r>
     </w:p>
@@ -967,9 +863,6 @@
     </w:p>
     <w:p>
       <w:pPr>
-        <w:rPr>
-          <w:rFonts w:cs="Times New Roman"/>
-        </w:rPr>
         <w:sectPr>
           <w:type w:val="continuous"/>
           <w:pgSz w:w="12240" w:h="15840" w:code="1"/>
@@ -981,18 +874,15 @@
     <w:p>
       <w:pPr>
         <w:keepNext/>
-        <w:rPr>
-          <w:rFonts w:cs="Times New Roman"/>
-        </w:rPr>
-      </w:pPr>
-      <w:r>
-        <w:rPr>
-          <w:rFonts w:cs="Times New Roman"/>
+      </w:pPr>
+      <w:r>
+        <w:rPr>
           <w:noProof/>
         </w:rPr>
+        <w:lastRenderedPageBreak/>
         <w:pict>
           <v:shape id="_x0000_i1029" type="#_x0000_t75" style="width:495pt;height:261pt;visibility:visible">
-            <v:imagedata r:id="rId11" o:title=""/>
+            <v:imagedata r:id="rId12" o:title=""/>
           </v:shape>
         </w:pict>
       </w:r>
@@ -1011,14 +901,27 @@
       <w:r>
         <w:t xml:space="preserve">Figure </w:t>
       </w:r>
-      <w:fldSimple w:instr=" SEQ Figure \* ARABIC ">
-        <w:r>
-          <w:rPr>
-            <w:noProof/>
-          </w:rPr>
-          <w:t>2</w:t>
-        </w:r>
-      </w:fldSimple>
+      <w:r>
+        <w:fldChar w:fldCharType="begin"/>
+      </w:r>
+      <w:r>
+        <w:instrText xml:space="preserve"> SEQ Figure \* ARABIC </w:instrText>
+      </w:r>
+      <w:r>
+        <w:fldChar w:fldCharType="separate"/>
+      </w:r>
+      <w:r>
+        <w:rPr>
+          <w:noProof/>
+        </w:rPr>
+        <w:t>2</w:t>
+      </w:r>
+      <w:r>
+        <w:rPr>
+          <w:noProof/>
+        </w:rPr>
+        <w:fldChar w:fldCharType="end"/>
+      </w:r>
       <w:r>
         <w:t>. Master Node Web Application Interface</w:t>
       </w:r>
@@ -1030,27 +933,14 @@
           <w:tab w:val="clear" w:pos="1080"/>
         </w:tabs>
         <w:ind w:left="0" w:firstLine="0"/>
-        <w:rPr>
-          <w:rFonts w:cs="Times New Roman"/>
-        </w:rPr>
-      </w:pPr>
-      <w:r>
-        <w:rPr>
-          <w:rFonts w:cs="Times New Roman"/>
-        </w:rPr>
+      </w:pPr>
+      <w:r>
+        <w:lastRenderedPageBreak/>
         <w:t>Configuration</w:t>
       </w:r>
     </w:p>
     <w:p>
-      <w:pPr>
-        <w:rPr>
-          <w:rFonts w:cs="Times New Roman"/>
-        </w:rPr>
-      </w:pPr>
-      <w:r>
-        <w:rPr>
-          <w:rFonts w:cs="Times New Roman"/>
-        </w:rPr>
+      <w:r>
         <w:t>All configuration is managed via an XML file on the master node that is loaded at the startup of the master node web application.  It specifies the following:</w:t>
       </w:r>
     </w:p>
@@ -1139,25 +1029,11 @@
       </w:r>
     </w:p>
     <w:p>
-      <w:pPr>
-        <w:rPr>
-          <w:rFonts w:cs="Times New Roman"/>
-        </w:rPr>
-      </w:pPr>
-      <w:r>
-        <w:rPr>
-          <w:rFonts w:cs="Times New Roman"/>
-        </w:rPr>
+      <w:r>
         <w:t>The template approach for the start command for worker nodes allows for the master to fill in necessary details such as directory paths and rainbow table offsets when starting a worker node.  Details will be discussed in the section on worker nodes.</w:t>
       </w:r>
     </w:p>
-    <w:p>
-      <w:pPr>
-        <w:rPr>
-          <w:rFonts w:cs="Times New Roman"/>
-        </w:rPr>
-      </w:pPr>
-    </w:p>
+    <w:p/>
     <w:p>
       <w:pPr>
         <w:pStyle w:val="Heading3"/>
@@ -1165,53 +1041,24 @@
           <w:tab w:val="clear" w:pos="1080"/>
         </w:tabs>
         <w:ind w:left="0" w:firstLine="0"/>
-        <w:rPr>
-          <w:rFonts w:cs="Times New Roman"/>
-        </w:rPr>
-      </w:pPr>
-      <w:r>
-        <w:rPr>
-          <w:rFonts w:cs="Times New Roman"/>
-        </w:rPr>
+      </w:pPr>
+      <w:r>
         <w:t>Job Submission</w:t>
       </w:r>
     </w:p>
     <w:p>
-      <w:pPr>
-        <w:rPr>
-          <w:rFonts w:cs="Times New Roman"/>
-        </w:rPr>
-      </w:pPr>
-      <w:r>
-        <w:rPr>
-          <w:rFonts w:cs="Times New Roman"/>
-        </w:rPr>
+      <w:r>
         <w:t>The web site itself is protected with a username and password along with HTTPS encryption.  When a user submits a job via the interface the username, as reported by the web server container (Apache Tomcat), will be used for the name of the job owner and as part of the job id.</w:t>
       </w:r>
     </w:p>
     <w:p>
-      <w:pPr>
-        <w:rPr>
-          <w:rFonts w:cs="Times New Roman"/>
-        </w:rPr>
-      </w:pPr>
-      <w:r>
-        <w:rPr>
-          <w:rFonts w:cs="Times New Roman"/>
-        </w:rPr>
+      <w:r>
         <w:t>The user simply uploads a wireless network data capture and specifies the SSID of the desired network (a data capture could have more than one network in it so this must be specified).  The upload and job submission could also be accomplished through automated means of a script by using the standard HTTP protocol as well.</w:t>
       </w:r>
     </w:p>
     <w:p>
-      <w:pPr>
-        <w:rPr>
-          <w:rFonts w:cs="Times New Roman"/>
-        </w:rPr>
-      </w:pPr>
-      <w:r>
-        <w:rPr>
-          <w:rFonts w:cs="Times New Roman"/>
-        </w:rPr>
+      <w:r>
+        <w:lastRenderedPageBreak/>
         <w:t>The master node web application receives the request, generates a unique job id for it, creates the necessary directories on the network file system, and adds the job to the queue.</w:t>
       </w:r>
     </w:p>
@@ -1222,76 +1069,32 @@
           <w:tab w:val="clear" w:pos="1080"/>
         </w:tabs>
         <w:ind w:left="0" w:firstLine="0"/>
-        <w:rPr>
-          <w:rFonts w:cs="Times New Roman"/>
-        </w:rPr>
-      </w:pPr>
-      <w:r>
-        <w:rPr>
-          <w:rFonts w:cs="Times New Roman"/>
-        </w:rPr>
+      </w:pPr>
+      <w:r>
         <w:t>Job Queue</w:t>
       </w:r>
     </w:p>
     <w:p>
-      <w:pPr>
-        <w:rPr>
-          <w:rFonts w:cs="Times New Roman"/>
-        </w:rPr>
-      </w:pPr>
-      <w:r>
-        <w:rPr>
-          <w:rFonts w:cs="Times New Roman"/>
-        </w:rPr>
+      <w:r>
         <w:t>The queue is served in first-in first-out order and a history of all jobs is retained until the master node web application is restarted.</w:t>
       </w:r>
     </w:p>
     <w:p>
-      <w:pPr>
-        <w:rPr>
-          <w:rFonts w:cs="Times New Roman"/>
-        </w:rPr>
-      </w:pPr>
-      <w:r>
-        <w:rPr>
-          <w:rFonts w:cs="Times New Roman"/>
-        </w:rPr>
+      <w:r>
         <w:t>A job will not be started until all workers report that they are in a ready state and not currently busy with another job.  Jobs are run one at a time.</w:t>
       </w:r>
     </w:p>
     <w:p>
-      <w:pPr>
-        <w:rPr>
-          <w:rFonts w:cs="Times New Roman"/>
-        </w:rPr>
-      </w:pPr>
-      <w:r>
-        <w:rPr>
-          <w:rFonts w:cs="Times New Roman"/>
-        </w:rPr>
+      <w:r>
         <w:t>Information such as the start and end time along with the solution found, if any, is listed in the interface.  All users can view any job in the queue.</w:t>
       </w:r>
     </w:p>
     <w:p>
-      <w:pPr>
-        <w:rPr>
-          <w:rFonts w:cs="Times New Roman"/>
-        </w:rPr>
-      </w:pPr>
-      <w:r>
-        <w:rPr>
-          <w:rFonts w:cs="Times New Roman"/>
-        </w:rPr>
+      <w:r>
         <w:t>When the master it told that one worker has found the solution it will send a kill job signal to all other workers informing them to stop in case they haven’t yet.</w:t>
       </w:r>
     </w:p>
-    <w:p>
-      <w:pPr>
-        <w:rPr>
-          <w:rFonts w:cs="Times New Roman"/>
-        </w:rPr>
-      </w:pPr>
-    </w:p>
+    <w:p/>
     <w:p>
       <w:pPr>
         <w:pStyle w:val="Heading3"/>
@@ -1299,37 +1102,17 @@
           <w:tab w:val="clear" w:pos="1080"/>
         </w:tabs>
         <w:ind w:left="0" w:firstLine="0"/>
-        <w:rPr>
-          <w:rFonts w:cs="Times New Roman"/>
-        </w:rPr>
-      </w:pPr>
-      <w:r>
-        <w:rPr>
-          <w:rFonts w:cs="Times New Roman"/>
-        </w:rPr>
+      </w:pPr>
+      <w:r>
         <w:t>System Status</w:t>
       </w:r>
     </w:p>
     <w:p>
-      <w:pPr>
-        <w:rPr>
-          <w:rFonts w:cs="Times New Roman"/>
-        </w:rPr>
-      </w:pPr>
-      <w:r>
-        <w:rPr>
-          <w:rFonts w:cs="Times New Roman"/>
-        </w:rPr>
+      <w:r>
         <w:t>The master periodically queries each worker to get their current state.  The list of workers and their state is listed to the user.  Details on the various state types are listed in the Worker Node section later.</w:t>
       </w:r>
     </w:p>
-    <w:p>
-      <w:pPr>
-        <w:rPr>
-          <w:rFonts w:cs="Times New Roman"/>
-        </w:rPr>
-      </w:pPr>
-    </w:p>
+    <w:p/>
     <w:p>
       <w:pPr>
         <w:pStyle w:val="Heading3"/>
@@ -1337,50 +1120,23 @@
           <w:tab w:val="clear" w:pos="1080"/>
         </w:tabs>
         <w:ind w:left="0" w:firstLine="0"/>
-        <w:rPr>
-          <w:rFonts w:cs="Times New Roman"/>
-        </w:rPr>
-      </w:pPr>
-      <w:r>
-        <w:rPr>
-          <w:rFonts w:cs="Times New Roman"/>
-        </w:rPr>
+      </w:pPr>
+      <w:r>
         <w:t>Start / Kill Worker Nodes</w:t>
       </w:r>
     </w:p>
     <w:p>
-      <w:pPr>
-        <w:rPr>
-          <w:rFonts w:cs="Times New Roman"/>
-        </w:rPr>
-      </w:pPr>
-      <w:r>
-        <w:rPr>
-          <w:rFonts w:cs="Times New Roman"/>
-        </w:rPr>
+      <w:r>
         <w:t>The master web application is responsible for initially starting each worker node and also provides a mechanism to terminate them all.  A worker node is only started once before any jobs in the queue are processed.  Each job that starts does not retrigger the start of a worker node.  The master uses an SSH connection to remotely connect to the worker node specified by the configuration and issues a command to start the worker.  The executable is accessible via a network file system share, and an appropriate pathname is used in the command to this binary executable file.</w:t>
       </w:r>
     </w:p>
     <w:p>
-      <w:pPr>
-        <w:rPr>
-          <w:rFonts w:cs="Times New Roman"/>
-        </w:rPr>
-      </w:pPr>
-      <w:r>
-        <w:rPr>
-          <w:rFonts w:cs="Times New Roman"/>
-        </w:rPr>
+      <w:r>
+        <w:lastRenderedPageBreak/>
         <w:t>Before starting all the workers the master also verifies that the rainbow table SSID’s are all consistent (the same size).  It also calculates the byte offsets that each different worker node will use when they are to load their portion of the rainbow table.</w:t>
       </w:r>
     </w:p>
-    <w:p>
-      <w:pPr>
-        <w:rPr>
-          <w:rFonts w:cs="Times New Roman"/>
-        </w:rPr>
-      </w:pPr>
-    </w:p>
+    <w:p/>
     <w:p>
       <w:pPr>
         <w:pStyle w:val="Heading2"/>
@@ -1388,37 +1144,17 @@
           <w:tab w:val="clear" w:pos="1080"/>
         </w:tabs>
         <w:ind w:left="0" w:firstLine="0"/>
-        <w:rPr>
-          <w:rFonts w:cs="Times New Roman"/>
-        </w:rPr>
-      </w:pPr>
-      <w:r>
-        <w:rPr>
-          <w:rFonts w:cs="Times New Roman"/>
-        </w:rPr>
+      </w:pPr>
+      <w:r>
         <w:t>Worker Node</w:t>
       </w:r>
     </w:p>
     <w:p>
-      <w:pPr>
-        <w:rPr>
-          <w:rFonts w:cs="Times New Roman"/>
-        </w:rPr>
-      </w:pPr>
-      <w:r>
-        <w:rPr>
-          <w:rFonts w:cs="Times New Roman"/>
-        </w:rPr>
+      <w:r>
         <w:t>The worker node is a modified C program based on code by Joshua Wright’s coWPAtty.  It has been modified to act as a type of service that listens on a TCP socket for instructions or status queries from the master node.  The communication specifics will be discussed in the “Master to Worker Node Communication” section later.</w:t>
       </w:r>
     </w:p>
-    <w:p>
-      <w:pPr>
-        <w:rPr>
-          <w:rFonts w:cs="Times New Roman"/>
-        </w:rPr>
-      </w:pPr>
-    </w:p>
+    <w:p/>
     <w:p>
       <w:pPr>
         <w:pStyle w:val="Heading3"/>
@@ -1426,27 +1162,13 @@
           <w:tab w:val="clear" w:pos="1080"/>
         </w:tabs>
         <w:ind w:left="0" w:firstLine="0"/>
-        <w:rPr>
-          <w:rFonts w:cs="Times New Roman"/>
-        </w:rPr>
-      </w:pPr>
-      <w:r>
-        <w:rPr>
-          <w:rFonts w:cs="Times New Roman"/>
-        </w:rPr>
+      </w:pPr>
+      <w:r>
         <w:t>Worker States</w:t>
       </w:r>
     </w:p>
     <w:p>
-      <w:pPr>
-        <w:rPr>
-          <w:rFonts w:cs="Times New Roman"/>
-        </w:rPr>
-      </w:pPr>
-      <w:r>
-        <w:rPr>
-          <w:rFonts w:cs="Times New Roman"/>
-        </w:rPr>
+      <w:r>
         <w:t>A worker node may be in any of the following states which are reported to the master node:</w:t>
       </w:r>
     </w:p>
@@ -1511,22 +1233,13 @@
       </w:r>
     </w:p>
     <w:p>
-      <w:pPr>
-        <w:rPr>
-          <w:rFonts w:cs="Times New Roman"/>
-        </w:rPr>
-      </w:pPr>
-      <w:r>
-        <w:rPr>
-          <w:rFonts w:cs="Times New Roman"/>
-        </w:rPr>
+      <w:r>
         <w:t>A worker node state diagram can be found in figure 3.  This diagram omits the ERROR state as this state can be entered from any of the other states.</w:t>
       </w:r>
     </w:p>
     <w:p>
       <w:pPr>
         <w:rPr>
-          <w:rFonts w:cs="Times New Roman"/>
           <w:noProof/>
         </w:rPr>
       </w:pPr>
@@ -1542,8 +1255,8 @@
           <w:lang w:eastAsia="en-US"/>
         </w:rPr>
         <w:pict>
-          <v:shape id="Picture 7" o:spid="_x0000_s1026" type="#_x0000_t75" style="position:absolute;margin-left:0;margin-top:.3pt;width:191.5pt;height:143.3pt;z-index:-251658240;visibility:visible;mso-position-horizontal:center" o:allowoverlap="f">
-            <v:imagedata r:id="rId12" o:title="" croptop="5382f" cropbottom="29918f" cropleft="7989f" cropright="5311f"/>
+          <v:shape id="Picture 7" o:spid="_x0000_s1026" type="#_x0000_t75" style="position:absolute;margin-left:0;margin-top:.3pt;width:191.5pt;height:143.3pt;z-index:-1;visibility:visible;mso-position-horizontal:center" o:allowoverlap="f">
+            <v:imagedata r:id="rId13" o:title="" croptop="5382f" cropbottom="29918f" cropleft="7989f" cropright="5311f"/>
             <w10:wrap type="topAndBottom"/>
           </v:shape>
         </w:pict>
@@ -1552,13 +1265,7 @@
         <w:t>Figure 3. Worker node state diagram</w:t>
       </w:r>
     </w:p>
-    <w:p>
-      <w:pPr>
-        <w:rPr>
-          <w:rFonts w:cs="Times New Roman"/>
-        </w:rPr>
-      </w:pPr>
-    </w:p>
+    <w:p/>
     <w:p>
       <w:pPr>
         <w:pStyle w:val="Heading3"/>
@@ -1566,52 +1273,35 @@
           <w:tab w:val="clear" w:pos="1080"/>
         </w:tabs>
         <w:ind w:left="0" w:firstLine="0"/>
-        <w:rPr>
-          <w:rFonts w:cs="Times New Roman"/>
-        </w:rPr>
-      </w:pPr>
-      <w:r>
-        <w:rPr>
-          <w:rFonts w:cs="Times New Roman"/>
-        </w:rPr>
+      </w:pPr>
+      <w:r>
         <w:t>Rainbow Table</w:t>
       </w:r>
     </w:p>
     <w:p>
-      <w:pPr>
-        <w:rPr>
-          <w:rFonts w:cs="Times New Roman"/>
-        </w:rPr>
-      </w:pPr>
-      <w:r>
-        <w:rPr>
-          <w:rFonts w:cs="Times New Roman"/>
-        </w:rPr>
-        <w:t>The master node web application will provide via command line arguments to each worker node the relative offsets each should use for the beginning and end of the rainbow table data.  In addition a command line option of where to find the rainbow table files is provided.  A portion of each network SSID from the rainbow table file is loaded in an even distribution across all workers.  This allows them to divide up the work of searching the rainbow table to reduce the time a lookup takes.  In addition the entire rainbow table portion is loaded into memory so that performance is not bottlenecked by the disk.</w:t>
+      <w:r>
+        <w:t xml:space="preserve">The master node web application will provide via command line arguments to each worker node the relative offsets each should use for the beginning and end of the rainbow table data.  In addition a command line option of where to find the rainbow table files is provided.  A portion of each network SSID from the rainbow table file is loaded in an even distribution across all workers.  This allows them to divide up the work of searching the rainbow table to reduce the time a lookup takes.  In addition the </w:t>
+      </w:r>
+      <w:r>
+        <w:lastRenderedPageBreak/>
+        <w:t>entire rainbow table portion is loaded into memory so that performance is not bottlenecked by the disk.</w:t>
       </w:r>
     </w:p>
     <w:p>
       <w:pPr>
         <w:jc w:val="center"/>
-        <w:rPr>
-          <w:rFonts w:cs="Times New Roman"/>
-        </w:rPr>
-      </w:pPr>
-      <w:r>
-        <w:rPr>
-          <w:rFonts w:cs="Times New Roman"/>
+      </w:pPr>
+      <w:r>
+        <w:rPr>
           <w:noProof/>
         </w:rPr>
         <w:pict>
           <v:shape id="Picture 6" o:spid="_x0000_i1030" type="#_x0000_t75" style="width:204.75pt;height:243.75pt;visibility:visible">
-            <v:imagedata r:id="rId13" o:title="" croptop="4113f" cropbottom="6802f" cropleft="4910f" cropright="4487f"/>
+            <v:imagedata r:id="rId14" o:title="" croptop="4113f" cropbottom="6802f" cropleft="4910f" cropright="4487f"/>
           </v:shape>
         </w:pict>
       </w:r>
       <w:r>
-        <w:rPr>
-          <w:rFonts w:cs="Times New Roman"/>
-        </w:rPr>
         <w:t xml:space="preserve"> </w:t>
       </w:r>
     </w:p>
@@ -1624,13 +1314,7 @@
         <w:t>Figure 4.  Record processing activity diagram</w:t>
       </w:r>
     </w:p>
-    <w:p>
-      <w:pPr>
-        <w:rPr>
-          <w:rFonts w:cs="Times New Roman"/>
-        </w:rPr>
-      </w:pPr>
-    </w:p>
+    <w:p/>
     <w:p>
       <w:pPr>
         <w:pStyle w:val="Heading3"/>
@@ -1638,89 +1322,41 @@
           <w:tab w:val="clear" w:pos="1080"/>
         </w:tabs>
         <w:ind w:left="0" w:firstLine="0"/>
-        <w:rPr>
-          <w:rFonts w:cs="Times New Roman"/>
-        </w:rPr>
-      </w:pPr>
-      <w:r>
-        <w:rPr>
-          <w:rFonts w:cs="Times New Roman"/>
-        </w:rPr>
+      </w:pPr>
+      <w:r>
         <w:t>Computation</w:t>
       </w:r>
     </w:p>
     <w:p>
-      <w:pPr>
-        <w:rPr>
-          <w:rFonts w:cs="Times New Roman"/>
-        </w:rPr>
-      </w:pPr>
-      <w:r>
-        <w:rPr>
-          <w:rFonts w:cs="Times New Roman"/>
-        </w:rPr>
+      <w:r>
         <w:t xml:space="preserve">When a worker node receives a new job from the master, it first checks that no other jobs are running.  An error is returned if another job is already running.  Otherwise, the worker node proceeds to create a new thread to perform the rainbow table lookup.  </w:t>
       </w:r>
     </w:p>
     <w:p>
-      <w:pPr>
-        <w:rPr>
-          <w:rFonts w:cs="Times New Roman"/>
-        </w:rPr>
-      </w:pPr>
-      <w:r>
-        <w:rPr>
-          <w:rFonts w:cs="Times New Roman"/>
-        </w:rPr>
+      <w:r>
         <w:t>This thread first opens the capture file and determines its validity.  If the capture file does not contain the necessary information, an error is returned to the master and the job is terminated.  Otherwise, if the packet is valid, the job can proceed.</w:t>
       </w:r>
     </w:p>
     <w:p>
-      <w:pPr>
-        <w:rPr>
-          <w:rFonts w:cs="Times New Roman"/>
-        </w:rPr>
-      </w:pPr>
-      <w:r>
-        <w:rPr>
-          <w:rFonts w:cs="Times New Roman"/>
-        </w:rPr>
+      <w:r>
         <w:t>The next step of the job is to locate the proper portion of the rainbow table.  As mentioned previously, each worker node stores a portion of the rainbow table in memory.  The portion of the table loaded into memory corresponds to the byte offsets provided on start up by the master.  When the start command is given, the worker parses the SSID passed from the master.  Based on the SSID, the worker can then determine where in the rainbow table it should start its lookup.</w:t>
       </w:r>
     </w:p>
     <w:p>
-      <w:pPr>
-        <w:rPr>
-          <w:rFonts w:cs="Times New Roman"/>
-        </w:rPr>
-      </w:pPr>
-      <w:r>
-        <w:rPr>
-          <w:rFonts w:cs="Times New Roman"/>
-        </w:rPr>
+      <w:r>
         <w:t>After directing the lookup to the proper location in memory, the worker node must read through the rainbow table to find the correct passphrase.  The rainbow table is composed of a series of structured records where each record corresponds to a particular passphrase for a particular SSID.  To find the correct passphrase the worker must read through each record in the rainbow table.</w:t>
       </w:r>
     </w:p>
     <w:p>
-      <w:pPr>
-        <w:rPr>
-          <w:rFonts w:cs="Times New Roman"/>
-        </w:rPr>
-      </w:pPr>
-      <w:r>
-        <w:rPr>
-          <w:rFonts w:cs="Times New Roman"/>
-        </w:rPr>
-        <w:t>Each record contains the record length, the passphrase, and the pairwise master key (PMK) which is a hash of the passphrase using the SSID as a salt [3].  After reading a record, the PMK of the record is used to calculate the pairwise transient key (PTK).  This calculation requires using various data gathered when parsing the capture file.  Then the message authentication code (MAC) is computed after calculating the PTK.  After the MAC is computed, the key message integrity code (MIC) can be found.  The key MIC calculated for this record is then compared to the key MIC found in the capture data.  If they are equal, then the passphrase for this record is the solution.  Otherwise, the worker moves on to the next record until all records in the rainbow table have been processed.  The full sequence for processing the rainbow table records is illustrated in figure 3.</w:t>
-      </w:r>
-    </w:p>
-    <w:p>
-      <w:pPr>
-        <w:rPr>
-          <w:rFonts w:cs="Times New Roman"/>
-        </w:rPr>
-      </w:pPr>
-    </w:p>
+      <w:r>
+        <w:t xml:space="preserve">Each record contains the record length, the passphrase, and the pairwise master key (PMK) which is a hash of the passphrase using the SSID as a salt [3].  After reading a record, the PMK of the record is used to calculate the pairwise transient key (PTK).  This calculation requires using various data gathered when parsing the capture file.  Then the message authentication code (MAC) is computed after calculating the PTK.  After the MAC is computed, the key message integrity code (MIC) can be found.  The key MIC calculated for this record is then compared to the </w:t>
+      </w:r>
+      <w:r>
+        <w:lastRenderedPageBreak/>
+        <w:t>key MIC found in the capture data.  If they are equal, then the passphrase for this record is the solution.  Otherwise, the worker moves on to the next record until all records in the rainbow table have been processed.  The full sequence for processing the rainbow table records is illustrated in figure 3.</w:t>
+      </w:r>
+    </w:p>
+    <w:p/>
     <w:p>
       <w:pPr>
         <w:pStyle w:val="Heading2"/>
@@ -1728,102 +1364,42 @@
           <w:tab w:val="clear" w:pos="1080"/>
         </w:tabs>
         <w:ind w:left="0" w:firstLine="0"/>
-        <w:rPr>
-          <w:rFonts w:cs="Times New Roman"/>
-        </w:rPr>
-      </w:pPr>
-      <w:r>
-        <w:rPr>
-          <w:rFonts w:cs="Times New Roman"/>
-        </w:rPr>
+      </w:pPr>
+      <w:r>
         <w:t>Master to Worker Node Communication</w:t>
       </w:r>
     </w:p>
     <w:p>
-      <w:pPr>
-        <w:rPr>
-          <w:rFonts w:cs="Times New Roman"/>
-        </w:rPr>
-      </w:pPr>
-      <w:r>
-        <w:rPr>
-          <w:rFonts w:cs="Times New Roman"/>
-        </w:rPr>
+      <w:r>
         <w:t>Other than the SSH remote commands used by the master to start each worker node there is also a proprietary protocol we developed for communication between the master node web application and the worker nodes.  This is accomplished through an unsecured TCP socket communication between the master and worker nodes.</w:t>
       </w:r>
     </w:p>
     <w:p>
-      <w:pPr>
-        <w:rPr>
-          <w:rFonts w:cs="Times New Roman"/>
-        </w:rPr>
-      </w:pPr>
-      <w:r>
-        <w:rPr>
-          <w:rFonts w:cs="Times New Roman"/>
-        </w:rPr>
+      <w:r>
         <w:t>The worker nodes listen on a configured port for connections from the master and never communicate to each other.  The master connects as a client to the listening worker node server socket and sends a request.  The worker node will then reply with the appropriate response.  To signal the end of request data the master node also does a TCP half-close on the socket which signals an end-of-file marker for the worker node when it is reading data.  When the worker node has finished sending its response it closes the TCP socket.  A new connection must be made each time by the master for any subsequent requests.</w:t>
       </w:r>
     </w:p>
     <w:p>
-      <w:pPr>
-        <w:rPr>
-          <w:rFonts w:cs="Times New Roman"/>
-        </w:rPr>
-      </w:pPr>
-      <w:r>
-        <w:rPr>
-          <w:rFonts w:cs="Times New Roman"/>
-        </w:rPr>
+      <w:r>
         <w:t>The request/response packets themselves are simple plain ASCII messages.  Since all binary data like the wireless capture file is stored on an NFS share for common shared access no binary data has to be transmitted.</w:t>
       </w:r>
     </w:p>
     <w:p>
-      <w:pPr>
-        <w:rPr>
-          <w:rFonts w:cs="Times New Roman"/>
-        </w:rPr>
-      </w:pPr>
-      <w:r>
-        <w:rPr>
-          <w:rFonts w:cs="Times New Roman"/>
-        </w:rPr>
+      <w:r>
         <w:t>The packet itself consists of multiple field values that are always null terminated as well as separated with the special control character “ASCII Unit Separator” (decimal code 31).  In addition at the very end of the packet is a terminator “ASCII End of Transmission” (decimal code 4).</w:t>
       </w:r>
     </w:p>
     <w:p>
-      <w:pPr>
-        <w:rPr>
-          <w:rFonts w:cs="Times New Roman"/>
-        </w:rPr>
-      </w:pPr>
-      <w:r>
-        <w:rPr>
-          <w:rFonts w:cs="Times New Roman"/>
-        </w:rPr>
+      <w:r>
         <w:t>If a packet is corrupt or invalid (ex: missing a special control character) then the receiver of the packet must raise an error.  In the case of the worker receiving an invalid packet from the master it can send back a special ERROR packet response assuming the TCP connection is still valid.</w:t>
       </w:r>
     </w:p>
     <w:p>
-      <w:pPr>
-        <w:rPr>
-          <w:rFonts w:cs="Times New Roman"/>
-        </w:rPr>
-      </w:pPr>
-      <w:r>
-        <w:rPr>
-          <w:rFonts w:cs="Times New Roman"/>
-        </w:rPr>
+      <w:r>
         <w:t>An overview of the different packet requests and responses is given below.  Note that \31 or \4 are decimal values for single characters and that there are no line breaks in a packet:</w:t>
       </w:r>
     </w:p>
-    <w:p>
-      <w:pPr>
-        <w:rPr>
-          <w:rFonts w:cs="Times New Roman"/>
-        </w:rPr>
-      </w:pPr>
-    </w:p>
+    <w:p/>
     <w:p>
       <w:pPr>
         <w:pStyle w:val="Heading3"/>
@@ -1831,92 +1407,63 @@
           <w:tab w:val="clear" w:pos="1080"/>
         </w:tabs>
         <w:ind w:left="0" w:firstLine="0"/>
-        <w:rPr>
-          <w:rFonts w:cs="Times New Roman"/>
-        </w:rPr>
-      </w:pPr>
-      <w:r>
-        <w:rPr>
-          <w:rFonts w:cs="Times New Roman"/>
-        </w:rPr>
+      </w:pPr>
+      <w:r>
         <w:t>Start Job</w:t>
       </w:r>
     </w:p>
     <w:p>
       <w:pPr>
         <w:jc w:val="left"/>
-        <w:rPr>
-          <w:rFonts w:cs="Times New Roman"/>
-        </w:rPr>
-      </w:pPr>
-      <w:r>
-        <w:rPr>
-          <w:rFonts w:cs="Times New Roman"/>
+      </w:pPr>
+      <w:r>
+        <w:rPr>
           <w:b/>
           <w:bCs/>
         </w:rPr>
         <w:t>START</w:t>
       </w:r>
       <w:r>
-        <w:rPr>
-          <w:rFonts w:cs="Times New Roman"/>
-        </w:rPr>
         <w:t>\0\31</w:t>
       </w:r>
       <w:r>
         <w:rPr>
-          <w:rFonts w:cs="Times New Roman"/>
           <w:b/>
           <w:bCs/>
         </w:rPr>
         <w:t>jobid</w:t>
       </w:r>
       <w:r>
-        <w:rPr>
-          <w:rFonts w:cs="Times New Roman"/>
-        </w:rPr>
         <w:t>\0\31</w:t>
       </w:r>
       <w:r>
         <w:rPr>
-          <w:rFonts w:cs="Times New Roman"/>
           <w:b/>
           <w:bCs/>
         </w:rPr>
         <w:t>/path/to/wifi.pcap</w:t>
       </w:r>
       <w:r>
-        <w:rPr>
-          <w:rFonts w:cs="Times New Roman"/>
-        </w:rPr>
         <w:t>\0\31</w:t>
       </w:r>
       <w:r>
         <w:rPr>
-          <w:rFonts w:cs="Times New Roman"/>
           <w:b/>
           <w:bCs/>
         </w:rPr>
         <w:t>/path/ output/</w:t>
       </w:r>
       <w:r>
-        <w:rPr>
-          <w:rFonts w:cs="Times New Roman"/>
-        </w:rPr>
         <w:t>\0\31</w:t>
       </w:r>
       <w:r>
         <w:rPr>
-          <w:rFonts w:cs="Times New Roman"/>
           <w:b/>
           <w:bCs/>
         </w:rPr>
         <w:t>SSID</w:t>
       </w:r>
       <w:r>
-        <w:rPr>
-          <w:rFonts w:cs="Times New Roman"/>
-        </w:rPr>
         <w:t>\0\31\4</w:t>
       </w:r>
     </w:p>
@@ -1988,14 +1535,8 @@
     <w:p>
       <w:pPr>
         <w:jc w:val="left"/>
-        <w:rPr>
-          <w:rFonts w:cs="Times New Roman"/>
-        </w:rPr>
-      </w:pPr>
-      <w:r>
-        <w:rPr>
-          <w:rFonts w:cs="Times New Roman"/>
-        </w:rPr>
+      </w:pPr>
+      <w:r>
         <w:t>Possible responses:</w:t>
       </w:r>
     </w:p>
@@ -2051,6 +1592,7 @@
           <w:sz w:val="20"/>
           <w:szCs w:val="20"/>
         </w:rPr>
+        <w:lastRenderedPageBreak/>
         <w:t>ERROR</w:t>
       </w:r>
       <w:r>
@@ -2101,50 +1643,31 @@
           <w:tab w:val="clear" w:pos="1080"/>
         </w:tabs>
         <w:ind w:left="0" w:firstLine="0"/>
-        <w:rPr>
-          <w:rFonts w:cs="Times New Roman"/>
-        </w:rPr>
-      </w:pPr>
-      <w:r>
-        <w:rPr>
-          <w:rFonts w:cs="Times New Roman"/>
-        </w:rPr>
+      </w:pPr>
+      <w:r>
         <w:t>Worker Status Query</w:t>
       </w:r>
     </w:p>
     <w:p>
       <w:pPr>
         <w:jc w:val="left"/>
-        <w:rPr>
-          <w:rFonts w:cs="Times New Roman"/>
-        </w:rPr>
-      </w:pPr>
-      <w:r>
-        <w:rPr>
-          <w:rFonts w:cs="Times New Roman"/>
+      </w:pPr>
+      <w:r>
+        <w:rPr>
           <w:b/>
           <w:bCs/>
         </w:rPr>
         <w:t>STATUS</w:t>
       </w:r>
       <w:r>
-        <w:rPr>
-          <w:rFonts w:cs="Times New Roman"/>
-        </w:rPr>
         <w:t>\0\31\4</w:t>
       </w:r>
     </w:p>
     <w:p>
       <w:pPr>
         <w:jc w:val="left"/>
-        <w:rPr>
-          <w:rFonts w:cs="Times New Roman"/>
-        </w:rPr>
-      </w:pPr>
-      <w:r>
-        <w:rPr>
-          <w:rFonts w:cs="Times New Roman"/>
-        </w:rPr>
+      </w:pPr>
+      <w:r>
         <w:t>Possible responses:</w:t>
       </w:r>
     </w:p>
@@ -2457,7 +1980,6 @@
       <w:pPr>
         <w:jc w:val="left"/>
         <w:rPr>
-          <w:rFonts w:cs="Times New Roman"/>
           <w:b/>
           <w:bCs/>
         </w:rPr>
@@ -2470,62 +1992,35 @@
           <w:tab w:val="clear" w:pos="1080"/>
         </w:tabs>
         <w:ind w:left="0" w:firstLine="0"/>
-        <w:rPr>
-          <w:rFonts w:cs="Times New Roman"/>
-        </w:rPr>
-      </w:pPr>
-      <w:r>
-        <w:rPr>
-          <w:rFonts w:cs="Times New Roman"/>
-        </w:rPr>
+      </w:pPr>
+      <w:r>
         <w:t>Killing Job</w:t>
       </w:r>
     </w:p>
     <w:p>
-      <w:pPr>
-        <w:rPr>
-          <w:rFonts w:cs="Times New Roman"/>
-        </w:rPr>
-      </w:pPr>
-      <w:r>
-        <w:rPr>
-          <w:rFonts w:cs="Times New Roman"/>
+      <w:r>
+        <w:rPr>
           <w:b/>
           <w:bCs/>
         </w:rPr>
         <w:t>KILLJOB</w:t>
       </w:r>
       <w:r>
-        <w:rPr>
-          <w:rFonts w:cs="Times New Roman"/>
-        </w:rPr>
         <w:t>\0\31</w:t>
       </w:r>
       <w:r>
         <w:rPr>
-          <w:rFonts w:cs="Times New Roman"/>
           <w:b/>
           <w:bCs/>
         </w:rPr>
         <w:t>jobid</w:t>
       </w:r>
       <w:r>
-        <w:rPr>
-          <w:rFonts w:cs="Times New Roman"/>
-        </w:rPr>
         <w:t>\0\31\4</w:t>
       </w:r>
     </w:p>
     <w:p>
-      <w:pPr>
-        <w:rPr>
-          <w:rFonts w:cs="Times New Roman"/>
-        </w:rPr>
-      </w:pPr>
-      <w:r>
-        <w:rPr>
-          <w:rFonts w:cs="Times New Roman"/>
-        </w:rPr>
+      <w:r>
         <w:t>Possible responses:</w:t>
       </w:r>
     </w:p>
@@ -2606,7 +2101,6 @@
       <w:pPr>
         <w:jc w:val="left"/>
         <w:rPr>
-          <w:rFonts w:cs="Times New Roman"/>
           <w:b/>
           <w:bCs/>
         </w:rPr>
@@ -2620,14 +2114,8 @@
         </w:tabs>
         <w:spacing w:before="120"/>
         <w:ind w:left="0" w:firstLine="0"/>
-        <w:rPr>
-          <w:rFonts w:cs="Times New Roman"/>
-        </w:rPr>
-      </w:pPr>
-      <w:r>
-        <w:rPr>
-          <w:rFonts w:cs="Times New Roman"/>
-        </w:rPr>
+      </w:pPr>
+      <w:r>
         <w:t>Typical Job Workflow</w:t>
       </w:r>
     </w:p>
@@ -2638,28 +2126,32 @@
           <w:tab w:val="clear" w:pos="1080"/>
         </w:tabs>
         <w:ind w:left="0" w:firstLine="0"/>
-        <w:rPr>
-          <w:rFonts w:cs="Times New Roman"/>
-        </w:rPr>
-      </w:pPr>
-      <w:r>
-        <w:rPr>
-          <w:rFonts w:cs="Times New Roman"/>
-        </w:rPr>
+      </w:pPr>
+      <w:r>
         <w:t>Packet Capture</w:t>
       </w:r>
     </w:p>
     <w:p>
-      <w:pPr>
-        <w:rPr>
-          <w:rFonts w:cs="Times New Roman"/>
-        </w:rPr>
-      </w:pPr>
-      <w:r>
-        <w:rPr>
-          <w:rFonts w:cs="Times New Roman"/>
-        </w:rPr>
-        <w:t>The users uses a packet capture tool like aircrack-ng in order to capture Authentication Handshakes between the wireless client and the WiFi Access Point(AP).  Packet capture is 3-step process which need to be performed by the user performing the capture.</w:t>
+      <w:r>
+        <w:t>The users uses a packet capture tool like aircrack-ng in order to capture Authentication Handshakes between the wireless client and the WiFi Access Point</w:t>
+      </w:r>
+      <w:r>
+        <w:t xml:space="preserve"> </w:t>
+      </w:r>
+      <w:r>
+        <w:t>(AP).  Packet capture is</w:t>
+      </w:r>
+      <w:r>
+        <w:t xml:space="preserve"> a</w:t>
+      </w:r>
+      <w:r>
+        <w:t xml:space="preserve"> 3-step process which need</w:t>
+      </w:r>
+      <w:r>
+        <w:t>s</w:t>
+      </w:r>
+      <w:r>
+        <w:t xml:space="preserve"> to be performed by the user performing the capture.</w:t>
       </w:r>
     </w:p>
     <w:p>
@@ -2668,14 +2160,8 @@
           <w:ilvl w:val="0"/>
           <w:numId w:val="14"/>
         </w:numPr>
-        <w:rPr>
-          <w:rFonts w:cs="Times New Roman"/>
-        </w:rPr>
-      </w:pPr>
-      <w:r>
-        <w:rPr>
-          <w:rFonts w:cs="Times New Roman"/>
-        </w:rPr>
+      </w:pPr>
+      <w:r>
         <w:t>Place wireless card in monitor mode("listen all")</w:t>
       </w:r>
     </w:p>
@@ -2685,14 +2171,8 @@
           <w:ilvl w:val="0"/>
           <w:numId w:val="14"/>
         </w:numPr>
-        <w:rPr>
-          <w:rFonts w:cs="Times New Roman"/>
-        </w:rPr>
-      </w:pPr>
-      <w:r>
-        <w:rPr>
-          <w:rFonts w:cs="Times New Roman"/>
-        </w:rPr>
+      </w:pPr>
+      <w:r>
         <w:t>Start packet capture</w:t>
       </w:r>
     </w:p>
@@ -2702,37 +2182,17 @@
           <w:ilvl w:val="0"/>
           <w:numId w:val="14"/>
         </w:numPr>
-        <w:rPr>
-          <w:rFonts w:cs="Times New Roman"/>
-        </w:rPr>
-      </w:pPr>
-      <w:r>
-        <w:rPr>
-          <w:rFonts w:cs="Times New Roman"/>
-        </w:rPr>
+      </w:pPr>
+      <w:r>
         <w:t>Send a deauthentication packet to wireless client to induce authentication handshake</w:t>
       </w:r>
     </w:p>
     <w:p>
-      <w:pPr>
-        <w:rPr>
-          <w:rFonts w:cs="Times New Roman"/>
-        </w:rPr>
-      </w:pPr>
-      <w:r>
-        <w:rPr>
-          <w:rFonts w:cs="Times New Roman"/>
-        </w:rPr>
+      <w:r>
         <w:t>We have created a script that performs the above 3 steps, thus making the task easier for user.</w:t>
       </w:r>
     </w:p>
-    <w:p>
-      <w:pPr>
-        <w:rPr>
-          <w:rFonts w:cs="Times New Roman"/>
-        </w:rPr>
-      </w:pPr>
-    </w:p>
+    <w:p/>
     <w:p>
       <w:pPr>
         <w:pStyle w:val="Heading3"/>
@@ -2740,27 +2200,13 @@
           <w:tab w:val="clear" w:pos="1080"/>
         </w:tabs>
         <w:ind w:left="0" w:firstLine="0"/>
-        <w:rPr>
-          <w:rFonts w:cs="Times New Roman"/>
-        </w:rPr>
-      </w:pPr>
-      <w:r>
-        <w:rPr>
-          <w:rFonts w:cs="Times New Roman"/>
-        </w:rPr>
+      </w:pPr>
+      <w:r>
         <w:t>Job Execution</w:t>
       </w:r>
     </w:p>
     <w:p>
-      <w:pPr>
-        <w:rPr>
-          <w:rFonts w:cs="Times New Roman"/>
-        </w:rPr>
-      </w:pPr>
-      <w:r>
-        <w:rPr>
-          <w:rFonts w:cs="Times New Roman"/>
-        </w:rPr>
+      <w:r>
         <w:t>After all workers have been started and have the rainbow table loaded a typical job workflow (assuming no errors) goes as follows:</w:t>
       </w:r>
     </w:p>
@@ -2785,6 +2231,7 @@
         </w:numPr>
       </w:pPr>
       <w:r>
+        <w:lastRenderedPageBreak/>
         <w:t>The user’s request is assigned a job id and added to the queue.</w:t>
       </w:r>
     </w:p>
@@ -3000,27 +2447,13 @@
         </w:tabs>
         <w:spacing w:before="120"/>
         <w:ind w:left="0" w:firstLine="0"/>
-        <w:rPr>
-          <w:rFonts w:cs="Times New Roman"/>
-        </w:rPr>
-      </w:pPr>
-      <w:r>
-        <w:rPr>
-          <w:rFonts w:cs="Times New Roman"/>
-        </w:rPr>
+      </w:pPr>
+      <w:r>
         <w:t>Fault Tolerance</w:t>
       </w:r>
     </w:p>
     <w:p>
-      <w:pPr>
-        <w:rPr>
-          <w:rFonts w:cs="Times New Roman"/>
-        </w:rPr>
-      </w:pPr>
-      <w:r>
-        <w:rPr>
-          <w:rFonts w:cs="Times New Roman"/>
-        </w:rPr>
+      <w:r>
         <w:t xml:space="preserve">In the current implementation, failures are minimally handled.  Failure of the master node causes the entire system to go down.  Possible solutions exist for this scenario.  Conversely, worker node failures are tolerable.  As long as one worker is still alive, jobs can still be run.  However, the rainbow table diminishes in size for each worker failure so the set of possible solutions shrinks.  Also, since the master node maintains the job queue, worker node failure will not cause jobs to be lost.  </w:t>
       </w:r>
     </w:p>
@@ -3031,64 +2464,30 @@
           <w:tab w:val="clear" w:pos="1080"/>
         </w:tabs>
         <w:ind w:left="0" w:firstLine="0"/>
-        <w:rPr>
-          <w:rFonts w:cs="Times New Roman"/>
-        </w:rPr>
-      </w:pPr>
-      <w:r>
-        <w:rPr>
-          <w:rFonts w:cs="Times New Roman"/>
-        </w:rPr>
+      </w:pPr>
+      <w:r>
         <w:t>Master Node</w:t>
       </w:r>
     </w:p>
     <w:p>
-      <w:pPr>
-        <w:rPr>
-          <w:rFonts w:cs="Times New Roman"/>
-        </w:rPr>
-      </w:pPr>
-      <w:r>
-        <w:rPr>
-          <w:rFonts w:cs="Times New Roman"/>
-        </w:rPr>
+      <w:r>
         <w:t xml:space="preserve">The master node is the key component of this system.  If it fails, the web application will be unavailable since it is hosted by the master.  In addition, since the master is the NFS host, the workers would no longer have access to anything on the NFS mount.  As a result, the workers would no longer be able to log messages, read any of the input data such as the capture file, or output any results even if one was found.  </w:t>
       </w:r>
     </w:p>
     <w:p>
-      <w:pPr>
-        <w:rPr>
-          <w:rFonts w:cs="Times New Roman"/>
-        </w:rPr>
-      </w:pPr>
-      <w:r>
-        <w:rPr>
-          <w:rFonts w:cs="Times New Roman"/>
-        </w:rPr>
+      <w:r>
         <w:t>Replication of the master node is a clear solution to this problem.  If the master node were to fail, it could simply be replaced by one of the replicas.  Another possible solution would be to create another NFS host separate from the master.  This would alleviate some of the pressure on the master node.  Replication of this new NFS host would further increase the robustness of this system.</w:t>
       </w:r>
     </w:p>
-    <w:p>
-      <w:pPr>
-        <w:rPr>
-          <w:rFonts w:cs="Times New Roman"/>
-        </w:rPr>
-      </w:pPr>
-    </w:p>
-    <w:p>
-      <w:pPr>
-        <w:rPr>
-          <w:rFonts w:cs="Times New Roman"/>
-        </w:rPr>
-      </w:pPr>
-      <w:r>
-        <w:rPr>
-          <w:rFonts w:cs="Times New Roman"/>
+    <w:p/>
+    <w:p>
+      <w:r>
+        <w:rPr>
           <w:noProof/>
         </w:rPr>
         <w:pict>
           <v:shape id="Picture 9" o:spid="_x0000_i1031" type="#_x0000_t75" style="width:238.5pt;height:333pt;visibility:visible">
-            <v:imagedata r:id="rId14" o:title=""/>
+            <v:imagedata r:id="rId15" o:title=""/>
           </v:shape>
         </w:pict>
       </w:r>
@@ -3109,18 +2508,11 @@
     <w:p>
       <w:pPr>
         <w:rPr>
-          <w:rFonts w:cs="Times New Roman"/>
           <w:lang w:eastAsia="en-AU"/>
         </w:rPr>
       </w:pPr>
     </w:p>
-    <w:p>
-      <w:pPr>
-        <w:rPr>
-          <w:rFonts w:cs="Times New Roman"/>
-        </w:rPr>
-      </w:pPr>
-    </w:p>
+    <w:p/>
     <w:p>
       <w:pPr>
         <w:pStyle w:val="Heading3"/>
@@ -3128,117 +2520,36 @@
           <w:tab w:val="clear" w:pos="1080"/>
         </w:tabs>
         <w:ind w:left="0" w:firstLine="0"/>
-        <w:rPr>
-          <w:rFonts w:cs="Times New Roman"/>
-        </w:rPr>
-      </w:pPr>
-      <w:r>
-        <w:rPr>
-          <w:rFonts w:cs="Times New Roman"/>
-        </w:rPr>
+      </w:pPr>
+      <w:r>
         <w:t>Worker Node</w:t>
       </w:r>
     </w:p>
     <w:p>
-      <w:pPr>
-        <w:rPr>
-          <w:rFonts w:cs="Times New Roman"/>
-        </w:rPr>
-      </w:pPr>
-      <w:r>
-        <w:rPr>
-          <w:rFonts w:cs="Times New Roman"/>
-        </w:rPr>
+      <w:r>
         <w:t>If a worker node were to fail, the system as a whole would still be stable.  The user would still be able to submit jobs from the master, but the section of the rainbow table loaded by the failed worker would be lost.  As a result any solutions that might reside in that section of the rainbow table would never be found.  This is one downside to the current distributed implementation where the rainbow table is loaded into memory.  If all of the worker nodes were to fail, the system would no longer be useable.</w:t>
       </w:r>
     </w:p>
     <w:p>
-      <w:pPr>
-        <w:rPr>
-          <w:rFonts w:cs="Times New Roman"/>
-        </w:rPr>
-      </w:pPr>
-      <w:r>
-        <w:rPr>
-          <w:rFonts w:cs="Times New Roman"/>
-        </w:rPr>
+      <w:r>
         <w:t>Worker node failure is detected by the master node through heartbeat messages.  When worker node failure is detected, the workers can be restarted from the master node.  The restart will cause the rainbow table to be loaded into memory again.  After the table is reloaded, the workers are again ready for new jobs.</w:t>
       </w:r>
     </w:p>
     <w:p>
-      <w:pPr>
-        <w:rPr>
-          <w:rFonts w:cs="Times New Roman"/>
-        </w:rPr>
-      </w:pPr>
-      <w:r>
-        <w:rPr>
-          <w:rFonts w:cs="Times New Roman"/>
-        </w:rPr>
-        <w:t>In many applications, checkpointing is performed so that a job does not need to start from the beginning of the computation.  It can simply load the state saved in the most recent checkpoint and start computation again at that point.  For our purposes, this was not feasible.  Job completion time is relatively short so restart from the beginning of a job is not a problem.  In addition, the overhead of the checkpoint would be too expensive in terms of performance.  As a result, no checkpointing is performed by the worker nodes in this system.</w:t>
-      </w:r>
-    </w:p>
-    <w:p>
-      <w:pPr>
-        <w:rPr>
-          <w:rFonts w:cs="Times New Roman"/>
-        </w:rPr>
-      </w:pPr>
-    </w:p>
-    <w:p>
-      <w:pPr>
-        <w:pStyle w:val="Heading2"/>
-        <w:tabs>
-          <w:tab w:val="clear" w:pos="1080"/>
-        </w:tabs>
-        <w:spacing w:before="120"/>
-        <w:ind w:left="0" w:firstLine="0"/>
-        <w:rPr>
-          <w:rFonts w:cs="Times New Roman"/>
-        </w:rPr>
-      </w:pPr>
-      <w:r>
-        <w:rPr>
-          <w:rFonts w:cs="Times New Roman"/>
-        </w:rPr>
-        <w:t>TODO Rest of Content</w:t>
-      </w:r>
-    </w:p>
-    <w:p>
-      <w:pPr>
-        <w:rPr>
-          <w:rFonts w:cs="Times New Roman"/>
-          <w:highlight w:val="yellow"/>
-        </w:rPr>
-      </w:pPr>
-      <w:r>
-        <w:rPr>
-          <w:rFonts w:cs="Times New Roman"/>
-          <w:highlight w:val="yellow"/>
-        </w:rPr>
-        <w:t>YOU MIGHT CONVERT THE TYPICAL JOB WORKFLOW SECTION INTO A FLOWCHART DIAGRAM INSTEAD</w:t>
-      </w:r>
-    </w:p>
-    <w:p>
-      <w:pPr>
-        <w:rPr>
-          <w:rFonts w:cs="Times New Roman"/>
-          <w:highlight w:val="yellow"/>
-        </w:rPr>
-      </w:pPr>
+      <w:r>
+        <w:t xml:space="preserve">In many applications, checkpointing is performed so that a job does not need to start from the beginning of the computation.  It can simply load the state saved in the most recent checkpoint and start computation again at that point.  For our purposes, this was not feasible.  Job completion time is relatively short so restart from the beginning of a job is not a problem.  In addition, the overhead of the checkpoint would be too expensive in terms of performance.  As a result, no checkpointing is performed by </w:t>
+      </w:r>
+      <w:r>
+        <w:t>the worker nodes in this system.</w:t>
+      </w:r>
     </w:p>
     <w:p>
       <w:pPr>
         <w:pStyle w:val="Heading1"/>
         <w:spacing w:before="120"/>
-        <w:rPr>
-          <w:rFonts w:cs="Times New Roman"/>
-        </w:rPr>
-      </w:pPr>
-      <w:r>
-        <w:rPr>
-          <w:rFonts w:cs="Times New Roman"/>
-        </w:rPr>
+      </w:pPr>
+      <w:r>
+        <w:lastRenderedPageBreak/>
         <w:t>TESTING</w:t>
       </w:r>
     </w:p>
@@ -3249,37 +2560,17 @@
           <w:tab w:val="clear" w:pos="1080"/>
         </w:tabs>
         <w:ind w:left="0" w:firstLine="0"/>
-        <w:rPr>
-          <w:rFonts w:cs="Times New Roman"/>
-        </w:rPr>
-      </w:pPr>
-      <w:r>
-        <w:rPr>
-          <w:rFonts w:cs="Times New Roman"/>
-        </w:rPr>
+      </w:pPr>
+      <w:r>
         <w:t>Overview</w:t>
       </w:r>
     </w:p>
     <w:p>
-      <w:pPr>
-        <w:rPr>
-          <w:rFonts w:cs="Times New Roman"/>
-        </w:rPr>
-      </w:pPr>
-      <w:r>
-        <w:rPr>
-          <w:rFonts w:cs="Times New Roman"/>
-        </w:rPr>
+      <w:r>
         <w:t>To test our system we did a performance comparison between our distributed version of coWPAtty and the original serial version of coWPAtty.</w:t>
       </w:r>
     </w:p>
-    <w:p>
-      <w:pPr>
-        <w:rPr>
-          <w:rFonts w:cs="Times New Roman"/>
-        </w:rPr>
-      </w:pPr>
-    </w:p>
+    <w:p/>
     <w:p>
       <w:pPr>
         <w:pStyle w:val="Heading2"/>
@@ -3287,37 +2578,17 @@
           <w:tab w:val="clear" w:pos="1080"/>
         </w:tabs>
         <w:ind w:left="0" w:firstLine="0"/>
-        <w:rPr>
-          <w:rFonts w:cs="Times New Roman"/>
-        </w:rPr>
-      </w:pPr>
-      <w:r>
-        <w:rPr>
-          <w:rFonts w:cs="Times New Roman"/>
-        </w:rPr>
+      </w:pPr>
+      <w:r>
         <w:t>Test Data</w:t>
       </w:r>
     </w:p>
     <w:p>
-      <w:pPr>
-        <w:rPr>
-          <w:rFonts w:cs="Times New Roman"/>
-        </w:rPr>
-      </w:pPr>
-      <w:r>
-        <w:rPr>
-          <w:rFonts w:cs="Times New Roman"/>
-        </w:rPr>
+      <w:r>
         <w:t>Capture data was collected from our own personal home wireless networks using Aircrack-ng.  The networks were secured using WPA encryption.  The networks were configured in a number of different ways using various passphrases and SSIDs.  More specifically, one data set was captured using a particular SSID (linksys) with a number of different passphrases:  the first, middle, and last passphrases in our rainbow table.  Also, we capture another handshake using a passphrase that was not in our rainbow table but a SSID that was in our table.  Further, another data set was captured using a SSID that was not in our rainbow table.</w:t>
       </w:r>
     </w:p>
-    <w:p>
-      <w:pPr>
-        <w:rPr>
-          <w:rFonts w:cs="Times New Roman"/>
-        </w:rPr>
-      </w:pPr>
-    </w:p>
+    <w:p/>
     <w:p>
       <w:pPr>
         <w:pStyle w:val="Heading2"/>
@@ -3325,51 +2596,33 @@
           <w:tab w:val="clear" w:pos="1080"/>
         </w:tabs>
         <w:ind w:left="0" w:firstLine="0"/>
-        <w:rPr>
-          <w:rFonts w:cs="Times New Roman"/>
-        </w:rPr>
-      </w:pPr>
-      <w:r>
-        <w:rPr>
-          <w:rFonts w:cs="Times New Roman"/>
-        </w:rPr>
+      </w:pPr>
+      <w:r>
         <w:t>Testing Methodology</w:t>
       </w:r>
     </w:p>
     <w:p>
-      <w:pPr>
-        <w:rPr>
-          <w:rFonts w:cs="Times New Roman"/>
-        </w:rPr>
-      </w:pPr>
-      <w:r>
-        <w:rPr>
-          <w:rFonts w:cs="Times New Roman"/>
-        </w:rPr>
-        <w:t xml:space="preserve">Tests were ran on all of the data sets using both the original serial coWPAtty on one worker node and the distributed coWPAtty on our test system.  For the serial version, timing data was simply collected using the </w:t>
-      </w:r>
-      <w:r>
-        <w:rPr>
-          <w:rFonts w:cs="Times New Roman"/>
+      <w:r>
+        <w:t>Tests were r</w:t>
+      </w:r>
+      <w:r>
+        <w:t>u</w:t>
+      </w:r>
+      <w:r>
+        <w:t xml:space="preserve">n on all of the data sets using both the original serial coWPAtty on one worker node and the distributed coWPAtty on our test system.  For the serial version, timing data was simply collected using the </w:t>
+      </w:r>
+      <w:r>
+        <w:rPr>
           <w:i/>
           <w:iCs/>
         </w:rPr>
         <w:t>time</w:t>
       </w:r>
       <w:r>
-        <w:rPr>
-          <w:rFonts w:cs="Times New Roman"/>
-        </w:rPr>
         <w:t xml:space="preserve"> command line tool.  For the distributed version, jobs were sent to the workers using the web application.  While the web application does include some timing information in its job output, more fine grained information was collected from the worker logs.  Each test was run 3 times.</w:t>
       </w:r>
     </w:p>
-    <w:p>
-      <w:pPr>
-        <w:rPr>
-          <w:rFonts w:cs="Times New Roman"/>
-        </w:rPr>
-      </w:pPr>
-    </w:p>
+    <w:p/>
     <w:p>
       <w:pPr>
         <w:pStyle w:val="Heading2"/>
@@ -3377,145 +2630,32 @@
           <w:tab w:val="clear" w:pos="1080"/>
         </w:tabs>
         <w:ind w:left="0" w:firstLine="0"/>
-        <w:rPr>
-          <w:rFonts w:cs="Times New Roman"/>
-        </w:rPr>
-      </w:pPr>
-      <w:r>
-        <w:rPr>
-          <w:rFonts w:cs="Times New Roman"/>
-        </w:rPr>
+      </w:pPr>
+      <w:r>
         <w:t>Test Environment</w:t>
       </w:r>
     </w:p>
     <w:p>
       <w:pPr>
         <w:spacing w:after="120"/>
-        <w:rPr>
-          <w:rFonts w:cs="Times New Roman"/>
-        </w:rPr>
-      </w:pPr>
-      <w:r>
-        <w:rPr>
-          <w:rFonts w:cs="Times New Roman"/>
-        </w:rPr>
+      </w:pPr>
+      <w:r>
         <w:t>We used a Cisco C210 M1 server with two Intel Xeon E5540 (2.5GHz) processors for a total of 8 logical CPUs (hyperthreading was turned off).  The system had 72GB of RAM and sixteen 146GB SAS 6.0gbps drives in a single RAID5 configuration.  VMware vSphere Hypervisor ESXi 4.1.0 348481 was the host operating system with 9 underlying virtual machines all running Ubuntu Server 10.10 64-bit Linux.  The master node was allocated 2GB of memory while eight worker nodes were allocated 8GB of memory each.  All nine virtual machines have 1 virtual CPU and 200GB of disk storage allocated.  Access to the cluster from the Internet was limited to SSH and HTTPS to the master node only.  All worker nodes had an internal IPv4 network on a private VLAN on the host machine only.  The master communicated with the workers over TCP sockets and through SSH remote commands.</w:t>
       </w:r>
     </w:p>
     <w:p>
-      <w:pPr>
-        <w:spacing w:after="120"/>
-        <w:rPr>
-          <w:rFonts w:cs="Times New Roman"/>
-        </w:rPr>
-      </w:pPr>
-      <w:r>
-        <w:rPr>
-          <w:rFonts w:cs="Times New Roman"/>
-        </w:rPr>
+      <w:r>
         <w:t>The master node had Oracle Java 1.6.0_24 and Apache Tomcat 7.0.11 installed.  It also hosted an NFS4</w:t>
       </w:r>
       <w:r>
-        <w:rPr>
-          <w:rFonts w:cs="Times New Roman"/>
-        </w:rPr>
         <w:tab/>
         <w:t xml:space="preserve"> network share to the worker nodes for sharing common code binaries.  The actual rainbow table was hosted on local disk on each node to provide better performance during loading of the node software.</w:t>
       </w:r>
-    </w:p>
-    <w:p>
-      <w:pPr>
-        <w:spacing w:after="120"/>
-        <w:rPr>
-          <w:rFonts w:cs="Times New Roman"/>
-        </w:rPr>
-      </w:pPr>
-    </w:p>
-    <w:p>
-      <w:pPr>
-        <w:pStyle w:val="Heading2"/>
-        <w:tabs>
-          <w:tab w:val="clear" w:pos="1080"/>
-        </w:tabs>
-        <w:ind w:left="0" w:firstLine="0"/>
-        <w:rPr>
-          <w:rFonts w:cs="Times New Roman"/>
-        </w:rPr>
-      </w:pPr>
-      <w:r>
-        <w:rPr>
-          <w:rFonts w:cs="Times New Roman"/>
-        </w:rPr>
-        <w:t>TODO More info in subsections</w:t>
-      </w:r>
-    </w:p>
-    <w:p>
-      <w:pPr>
-        <w:rPr>
-          <w:rFonts w:cs="Times New Roman"/>
-        </w:rPr>
-      </w:pPr>
-      <w:r>
-        <w:rPr>
-          <w:rFonts w:cs="Times New Roman"/>
-        </w:rPr>
-        <w:t>You should create more subsections (header type 3)</w:t>
-      </w:r>
-    </w:p>
-    <w:p>
-      <w:pPr>
-        <w:rPr>
-          <w:rFonts w:cs="Times New Roman"/>
-        </w:rPr>
-      </w:pPr>
-      <w:r>
-        <w:rPr>
-          <w:rFonts w:cs="Times New Roman"/>
-        </w:rPr>
-        <w:t>Describe the testing methodology, etc.  Maybe more “TEST ENVIORNMENT” into a subsection under “Testing”</w:t>
-      </w:r>
-    </w:p>
-    <w:p>
-      <w:pPr>
-        <w:rPr>
-          <w:rFonts w:cs="Times New Roman"/>
-        </w:rPr>
-      </w:pPr>
-    </w:p>
-    <w:p>
-      <w:pPr>
-        <w:pStyle w:val="Heading1"/>
-        <w:rPr>
-          <w:rFonts w:cs="Times New Roman"/>
-        </w:rPr>
-      </w:pPr>
-      <w:r>
-        <w:rPr>
-          <w:rFonts w:cs="Times New Roman"/>
-        </w:rPr>
-        <w:t>RESULTS</w:t>
-      </w:r>
-    </w:p>
-    <w:p>
-      <w:pPr>
-        <w:rPr>
-          <w:rFonts w:cs="Times New Roman"/>
-        </w:rPr>
-      </w:pPr>
-      <w:r>
-        <w:rPr>
-          <w:rFonts w:cs="Times New Roman"/>
-        </w:rPr>
-        <w:t>As described in section 3, testing was done to compare the original, serial version of coWPAtty and the distributed version of coWPAtty.  The results of these tests are summarized in table 2.</w:t>
-      </w:r>
-    </w:p>
-    <w:p>
-      <w:pPr>
-        <w:rPr>
-          <w:rFonts w:cs="Times New Roman"/>
-        </w:rPr>
-      </w:pPr>
-    </w:p>
+      <w:r>
+        <w:t xml:space="preserve"> </w:t>
+      </w:r>
+    </w:p>
+    <w:p/>
     <w:p>
       <w:pPr>
         <w:pStyle w:val="Caption"/>
@@ -3526,8 +2666,8 @@
     </w:p>
     <w:tbl>
       <w:tblPr>
+        <w:tblpPr w:leftFromText="180" w:rightFromText="180" w:vertAnchor="text" w:horzAnchor="margin" w:tblpY="9"/>
         <w:tblW w:w="0" w:type="auto"/>
-        <w:tblInd w:w="2" w:type="dxa"/>
         <w:tblBorders>
           <w:top w:val="single" w:sz="4" w:space="0" w:color="auto"/>
           <w:left w:val="single" w:sz="4" w:space="0" w:color="auto"/>
@@ -3536,58 +2676,36 @@
           <w:insideH w:val="single" w:sz="4" w:space="0" w:color="auto"/>
           <w:insideV w:val="single" w:sz="4" w:space="0" w:color="auto"/>
         </w:tblBorders>
-        <w:tblLook w:val="0000"/>
+        <w:tblLook w:val="0000" w:firstRow="0" w:lastRow="0" w:firstColumn="0" w:lastColumn="0" w:noHBand="0" w:noVBand="0"/>
       </w:tblPr>
       <w:tblGrid>
-        <w:gridCol w:w="1641"/>
-        <w:gridCol w:w="1626"/>
-        <w:gridCol w:w="1643"/>
+        <w:gridCol w:w="1672"/>
+        <w:gridCol w:w="1672"/>
+        <w:gridCol w:w="1672"/>
       </w:tblGrid>
       <w:tr>
         <w:tc>
           <w:tcPr>
             <w:tcW w:w="1672" w:type="dxa"/>
           </w:tcPr>
-          <w:p>
-            <w:pPr>
-              <w:rPr>
-                <w:rFonts w:cs="Times New Roman"/>
-              </w:rPr>
-            </w:pPr>
-          </w:p>
+          <w:p/>
         </w:tc>
         <w:tc>
           <w:tcPr>
-            <w:tcW w:w="1673" w:type="dxa"/>
+            <w:tcW w:w="1672" w:type="dxa"/>
           </w:tcPr>
           <w:p>
-            <w:pPr>
-              <w:rPr>
-                <w:rFonts w:cs="Times New Roman"/>
-              </w:rPr>
-            </w:pPr>
             <w:r>
-              <w:rPr>
-                <w:rFonts w:cs="Times New Roman"/>
-              </w:rPr>
               <w:t>Serial</w:t>
             </w:r>
           </w:p>
         </w:tc>
         <w:tc>
           <w:tcPr>
-            <w:tcW w:w="1673" w:type="dxa"/>
+            <w:tcW w:w="1672" w:type="dxa"/>
           </w:tcPr>
           <w:p>
-            <w:pPr>
-              <w:rPr>
-                <w:rFonts w:cs="Times New Roman"/>
-              </w:rPr>
-            </w:pPr>
             <w:r>
-              <w:rPr>
-                <w:rFonts w:cs="Times New Roman"/>
-              </w:rPr>
               <w:t>Distributed</w:t>
             </w:r>
           </w:p>
@@ -3599,51 +2717,27 @@
             <w:tcW w:w="1672" w:type="dxa"/>
           </w:tcPr>
           <w:p>
-            <w:pPr>
-              <w:rPr>
-                <w:rFonts w:cs="Times New Roman"/>
-              </w:rPr>
-            </w:pPr>
             <w:r>
-              <w:rPr>
-                <w:rFonts w:cs="Times New Roman"/>
-              </w:rPr>
               <w:t>First passphrase</w:t>
             </w:r>
           </w:p>
         </w:tc>
         <w:tc>
           <w:tcPr>
-            <w:tcW w:w="1673" w:type="dxa"/>
+            <w:tcW w:w="1672" w:type="dxa"/>
           </w:tcPr>
           <w:p>
-            <w:pPr>
-              <w:rPr>
-                <w:rFonts w:cs="Times New Roman"/>
-              </w:rPr>
-            </w:pPr>
             <w:r>
-              <w:rPr>
-                <w:rFonts w:cs="Times New Roman"/>
-              </w:rPr>
               <w:t>8</w:t>
             </w:r>
           </w:p>
         </w:tc>
         <w:tc>
           <w:tcPr>
-            <w:tcW w:w="1673" w:type="dxa"/>
+            <w:tcW w:w="1672" w:type="dxa"/>
           </w:tcPr>
           <w:p>
-            <w:pPr>
-              <w:rPr>
-                <w:rFonts w:cs="Times New Roman"/>
-              </w:rPr>
-            </w:pPr>
             <w:r>
-              <w:rPr>
-                <w:rFonts w:cs="Times New Roman"/>
-              </w:rPr>
               <w:t>5</w:t>
             </w:r>
           </w:p>
@@ -3655,51 +2749,27 @@
             <w:tcW w:w="1672" w:type="dxa"/>
           </w:tcPr>
           <w:p>
-            <w:pPr>
-              <w:rPr>
-                <w:rFonts w:cs="Times New Roman"/>
-              </w:rPr>
-            </w:pPr>
             <w:r>
-              <w:rPr>
-                <w:rFonts w:cs="Times New Roman"/>
-              </w:rPr>
               <w:t>Middle passphrase</w:t>
             </w:r>
           </w:p>
         </w:tc>
         <w:tc>
           <w:tcPr>
-            <w:tcW w:w="1673" w:type="dxa"/>
+            <w:tcW w:w="1672" w:type="dxa"/>
           </w:tcPr>
           <w:p>
-            <w:pPr>
-              <w:rPr>
-                <w:rFonts w:cs="Times New Roman"/>
-              </w:rPr>
-            </w:pPr>
             <w:r>
-              <w:rPr>
-                <w:rFonts w:cs="Times New Roman"/>
-              </w:rPr>
               <w:t>3056</w:t>
             </w:r>
           </w:p>
         </w:tc>
         <w:tc>
           <w:tcPr>
-            <w:tcW w:w="1673" w:type="dxa"/>
+            <w:tcW w:w="1672" w:type="dxa"/>
           </w:tcPr>
           <w:p>
-            <w:pPr>
-              <w:rPr>
-                <w:rFonts w:cs="Times New Roman"/>
-              </w:rPr>
-            </w:pPr>
             <w:r>
-              <w:rPr>
-                <w:rFonts w:cs="Times New Roman"/>
-              </w:rPr>
               <w:t>742</w:t>
             </w:r>
           </w:p>
@@ -3711,406 +2781,189 @@
             <w:tcW w:w="1672" w:type="dxa"/>
           </w:tcPr>
           <w:p>
-            <w:pPr>
-              <w:rPr>
-                <w:rFonts w:cs="Times New Roman"/>
-              </w:rPr>
-            </w:pPr>
             <w:r>
-              <w:rPr>
-                <w:rFonts w:cs="Times New Roman"/>
-              </w:rPr>
               <w:t>Last passphrase</w:t>
             </w:r>
           </w:p>
         </w:tc>
         <w:tc>
           <w:tcPr>
-            <w:tcW w:w="1673" w:type="dxa"/>
+            <w:tcW w:w="1672" w:type="dxa"/>
           </w:tcPr>
           <w:p>
-            <w:pPr>
-              <w:rPr>
-                <w:rFonts w:cs="Times New Roman"/>
-              </w:rPr>
-            </w:pPr>
             <w:r>
-              <w:rPr>
-                <w:rFonts w:cs="Times New Roman"/>
-              </w:rPr>
               <w:t>6014</w:t>
             </w:r>
           </w:p>
         </w:tc>
         <w:tc>
           <w:tcPr>
-            <w:tcW w:w="1673" w:type="dxa"/>
+            <w:tcW w:w="1672" w:type="dxa"/>
           </w:tcPr>
           <w:p>
-            <w:pPr>
-              <w:rPr>
-                <w:rFonts w:cs="Times New Roman"/>
-              </w:rPr>
-            </w:pPr>
             <w:r>
-              <w:rPr>
-                <w:rFonts w:cs="Times New Roman"/>
-              </w:rPr>
               <w:t>767</w:t>
             </w:r>
           </w:p>
         </w:tc>
       </w:tr>
     </w:tbl>
-    <w:p>
-      <w:pPr>
-        <w:rPr>
-          <w:rFonts w:cs="Times New Roman"/>
-        </w:rPr>
-      </w:pPr>
-    </w:p>
-    <w:p>
-      <w:pPr>
-        <w:rPr>
-          <w:rFonts w:cs="Times New Roman"/>
-        </w:rPr>
-      </w:pPr>
-      <w:r>
-        <w:rPr>
-          <w:rFonts w:cs="Times New Roman"/>
-        </w:rPr>
+    <w:p/>
+    <w:p>
+      <w:pPr>
+        <w:pStyle w:val="Heading1"/>
+      </w:pPr>
+      <w:r>
+        <w:lastRenderedPageBreak/>
+        <w:t>RESULTS</w:t>
+      </w:r>
+    </w:p>
+    <w:p>
+      <w:r>
+        <w:t>As described in section 3, testing was done to compare the original, serial version of coWPAtty and the distributed version of coWPAtty.  The results of these tests are summarized in table 2.</w:t>
+      </w:r>
+      <w:bookmarkStart w:id="0" w:name="_GoBack"/>
+      <w:bookmarkEnd w:id="0"/>
+    </w:p>
+    <w:p>
+      <w:r>
         <w:t>When the first passphrase in the rainbow table was used, the difference between the serial and distributed versions was mostly negligible.  Intuitively, this makes sense.  However, the performance increase between the serial and distributed versions becomes clear when the middle and last passphrases are used.  For the middle passphrase, there was a ~4x performance boost.  For the last passphrase in the rainbow table, there was ~8x performance boost.</w:t>
       </w:r>
     </w:p>
     <w:p>
-      <w:pPr>
-        <w:rPr>
-          <w:rFonts w:cs="Times New Roman"/>
-        </w:rPr>
-      </w:pPr>
-      <w:r>
-        <w:rPr>
-          <w:rFonts w:cs="Times New Roman"/>
-        </w:rPr>
+      <w:r>
         <w:t>For an embarrassingly parallel problem such as this, these results are to be expected.  The key idea here is that the distributed version of coWPAtty can be scaled to even further enhance the performance of the system.  By increasing the size of the test system, performance should theoretically improve even further.  In addition, the size of the rainbow table could be increased with less of a performance impact on the system than in the case of the serial version of coWPAtty.</w:t>
       </w:r>
     </w:p>
-    <w:p>
-      <w:pPr>
-        <w:rPr>
-          <w:rFonts w:cs="Times New Roman"/>
-        </w:rPr>
-      </w:pPr>
-    </w:p>
+    <w:p/>
     <w:p>
       <w:pPr>
         <w:pStyle w:val="Heading1"/>
-        <w:rPr>
-          <w:rFonts w:cs="Times New Roman"/>
-        </w:rPr>
-      </w:pPr>
-      <w:r>
-        <w:rPr>
-          <w:rFonts w:cs="Times New Roman"/>
-        </w:rPr>
+      </w:pPr>
+      <w:r>
         <w:t>FUTURE WORK</w:t>
       </w:r>
     </w:p>
     <w:p>
-      <w:pPr>
-        <w:rPr>
-          <w:rFonts w:cs="Times New Roman"/>
-        </w:rPr>
-      </w:pPr>
-      <w:r>
-        <w:rPr>
-          <w:rFonts w:cs="Times New Roman"/>
-        </w:rPr>
+      <w:r>
         <w:t xml:space="preserve">Given more time for this project, there are a number of aspects of our system that we could improve to enhance both the usability and performance of the system.  </w:t>
       </w:r>
     </w:p>
     <w:p>
-      <w:pPr>
-        <w:rPr>
-          <w:rFonts w:cs="Times New Roman"/>
-        </w:rPr>
-      </w:pPr>
-      <w:r>
-        <w:rPr>
-          <w:rFonts w:cs="Times New Roman"/>
-        </w:rPr>
+      <w:r>
         <w:t>Currently, captured data is gathered using the command line tools provided with Aircrack-ng.  Providing a graphical user interface to the capture process would increase the availability of the system to users possibly uncomfortable with the command line utilities.</w:t>
       </w:r>
     </w:p>
     <w:p>
-      <w:pPr>
-        <w:rPr>
-          <w:rFonts w:cs="Times New Roman"/>
-        </w:rPr>
-      </w:pPr>
-      <w:r>
-        <w:rPr>
-          <w:rFonts w:cs="Times New Roman"/>
-        </w:rPr>
+      <w:r>
         <w:t>The process of rainbow table generation is also currently a serial process.  Distributing this task would not only improve performance, but it would also possibly improve the quantity and quality of the generated table.</w:t>
       </w:r>
     </w:p>
     <w:p>
-      <w:pPr>
-        <w:rPr>
-          <w:rFonts w:cs="Times New Roman"/>
-        </w:rPr>
-      </w:pPr>
-      <w:r>
-        <w:rPr>
-          <w:rFonts w:cs="Times New Roman"/>
-        </w:rPr>
+      <w:r>
         <w:t>In our system with 8 worker nodes and a 40GB rainbow table, each worker requires at least 5GB of memory just to hold the rainbow table in memory.  To lessen the need for memory, we could possibly use a hybrid disk and memory approach.  Performance would likely be negatively impacted, but that may be a necessary cost in certain systems.</w:t>
       </w:r>
     </w:p>
     <w:p>
-      <w:pPr>
-        <w:rPr>
-          <w:rFonts w:cs="Times New Roman"/>
-        </w:rPr>
-      </w:pPr>
-      <w:r>
-        <w:rPr>
-          <w:rFonts w:cs="Times New Roman"/>
-        </w:rPr>
+      <w:r>
         <w:t>Making the distributed version of coWPAtty amenable to a heterogeneous system would open up a variety of possibilities.  One such possibility would be the volunteer computing environment, similar to SETI@Home (TODO add reference).  One foreseeable problem in this environment would be data transfers.  SETI@Home does not have this problem because of the small amount of data sent to the client for each work unit.</w:t>
       </w:r>
     </w:p>
     <w:p>
-      <w:pPr>
-        <w:rPr>
-          <w:rFonts w:cs="Times New Roman"/>
-        </w:rPr>
-      </w:pPr>
-      <w:r>
-        <w:rPr>
-          <w:rFonts w:cs="Times New Roman"/>
-        </w:rPr>
+      <w:r>
         <w:t>Currently, the coWPAtty code is not well-designed.  Porting the code to Java or C++ would likely make it more readable and open up the possibility for a more extensible design.</w:t>
       </w:r>
     </w:p>
     <w:p>
-      <w:pPr>
-        <w:rPr>
-          <w:rFonts w:cs="Times New Roman"/>
-        </w:rPr>
-      </w:pPr>
-      <w:r>
-        <w:rPr>
-          <w:rFonts w:cs="Times New Roman"/>
-        </w:rPr>
+      <w:r>
         <w:t>Currently, the both the serial and distributed versions of coWPAtty read through the records of the rainbow table serially (one record at a time).  The serial version of coWPAtty is restricted to this model since it reads the table from disk.  However, since the distributed version of coWPAtty already loads the table into memory, more intelligent data structures could be used.  For example, a tree or hash table could be used to increase the speed of record look ups.  This would likely require additional memory but would improve performance.</w:t>
       </w:r>
     </w:p>
     <w:p>
-      <w:pPr>
-        <w:rPr>
-          <w:rFonts w:cs="Times New Roman"/>
-        </w:rPr>
-      </w:pPr>
-      <w:r>
-        <w:rPr>
-          <w:rFonts w:cs="Times New Roman"/>
-        </w:rPr>
+      <w:r>
+        <w:lastRenderedPageBreak/>
         <w:t>Fault tolerance is another major aspect of distributed coWPAtty that could be improved.  Currently, the master node is a single point of failure.  By replicating the master node, system down time could be reduced since one of the master node replicas could be swapped in to act as the new master.  Additionally, another node could be added to act as the NFS host.  Relieving some of the pressure from the master node could possibly reduce the likelihood of failure.  Worker node failure is notably less critical than master node failure.  However, there is still room for improvement regarding the fault tolerance of the worker nodes.  Currently, the master node can detect worker node failure, but there is no automated system in place to deal with it.  A system administrator must restart the worker nodes to bring them all back up.  When the master detects worker node failure, it could send the restart command itself rather than having a system administrator perform that action.  Additionally, if the automated restart of the worker node by the master node failed, the master node could try to redistribute the work load to some of the worker nodes that were still alive.  Combining the automated restart of the worker nodes by the master node with the automated load redistribution would greatly enhance the fault tolerance in this system.</w:t>
       </w:r>
     </w:p>
-    <w:p>
-      <w:pPr>
-        <w:rPr>
-          <w:rFonts w:cs="Times New Roman"/>
-        </w:rPr>
-      </w:pPr>
-    </w:p>
+    <w:p/>
     <w:p>
       <w:pPr>
         <w:pStyle w:val="Heading1"/>
-        <w:rPr>
-          <w:rFonts w:cs="Times New Roman"/>
-        </w:rPr>
-      </w:pPr>
-      <w:r>
-        <w:rPr>
-          <w:rFonts w:cs="Times New Roman"/>
-        </w:rPr>
+      </w:pPr>
+      <w:r>
         <w:t>RELATED WORK</w:t>
       </w:r>
     </w:p>
     <w:p>
-      <w:pPr>
-        <w:rPr>
-          <w:rFonts w:cs="Times New Roman"/>
-        </w:rPr>
-      </w:pPr>
-      <w:r>
-        <w:rPr>
-          <w:rFonts w:cs="Times New Roman"/>
-        </w:rPr>
+      <w:r>
         <w:t>The distributed version of cowpatty is built on top of the original serial version of cowpatty.  The new version runs as a service in a distributed environment.  The original version ran as one thread on a single machine.  After thejob was run, the original cowpatty would immediately exit.  Asl, the rainbow table was read from disk each time the original cowpatty was run.  By leaving cowpatty running as a service, the rainbow table only needs to be read from disk once.  This yields a great performance gain.</w:t>
       </w:r>
     </w:p>
     <w:p>
-      <w:pPr>
-        <w:rPr>
-          <w:rFonts w:cs="Times New Roman"/>
-        </w:rPr>
-      </w:pPr>
-      <w:r>
-        <w:rPr>
-          <w:rFonts w:cs="Times New Roman"/>
-        </w:rPr>
+      <w:r>
         <w:t>Before WPA, the standard security protocol was WEP.  This security protocol was shown to have a number of design flaws that make it vulnerable to attacks.  A number of these attacks are chronicled in [6].</w:t>
       </w:r>
     </w:p>
     <w:p>
-      <w:pPr>
-        <w:rPr>
-          <w:rFonts w:cs="Times New Roman"/>
-        </w:rPr>
-      </w:pPr>
-      <w:r>
-        <w:rPr>
-          <w:rFonts w:cs="Times New Roman"/>
-        </w:rPr>
+      <w:r>
         <w:t>WEP was was first proven vulnerable in 2001 by [7].  RC4 is a stream cipher that is used by WEP.  Part of RC4 involves a key scheduling algorithm.  This key scheduling algorithm has an identifiable correlation between the key and the output.  This correlation can be used to determine the secret key used to authenticate in WEP.</w:t>
       </w:r>
     </w:p>
     <w:p>
-      <w:pPr>
-        <w:rPr>
-          <w:rFonts w:cs="Times New Roman"/>
-        </w:rPr>
-      </w:pPr>
-      <w:r>
-        <w:rPr>
-          <w:rFonts w:cs="Times New Roman"/>
-        </w:rPr>
+      <w:r>
         <w:t>After the first weakness of WEP was found [7], many others started to follow.  Often they leveraged the same RC4 vulnerability.  The improvements came in the form of reducing the number of packets that must be captured for a successful attempt to be mounted [8].</w:t>
       </w:r>
     </w:p>
     <w:p>
-      <w:pPr>
-        <w:rPr>
-          <w:rFonts w:cs="Times New Roman"/>
-        </w:rPr>
-      </w:pPr>
-      <w:r>
-        <w:rPr>
-          <w:rFonts w:cs="Times New Roman"/>
-        </w:rPr>
+      <w:r>
         <w:t>Even after these first vulnerabilities were found, WEP was still widely used as the security protocol of choice.  This was the case even after WPA was introduced to replace WEP.  As a result many other studies were conducted to find novel ways of breaking WEP.  Some of these include the KoreK attack, the PTW attack, and the Chopchop attack.  (TODO add references)</w:t>
       </w:r>
     </w:p>
     <w:p>
-      <w:pPr>
-        <w:rPr>
-          <w:rFonts w:cs="Times New Roman"/>
-        </w:rPr>
-      </w:pPr>
-      <w:r>
-        <w:rPr>
-          <w:rFonts w:cs="Times New Roman"/>
-        </w:rPr>
-        <w:t>As the age of general purpose graphics processing units (GPGPU) computing dawned, new techniques were developed that severely decreased the amount of time to break WEP.  Generally, these systems did not introduce new vulnerabilities of WEP.  Instead, they used existing techniques but combined them with GPGPU computing the maximize performance.  Pyrit is one such approach [9].</w:t>
-      </w:r>
-    </w:p>
-    <w:p>
-      <w:pPr>
-        <w:rPr>
-          <w:rFonts w:cs="Times New Roman"/>
-        </w:rPr>
-      </w:pPr>
-      <w:r>
-        <w:rPr>
-          <w:rFonts w:cs="Times New Roman"/>
-        </w:rPr>
+      <w:r>
+        <w:t xml:space="preserve">As the age of general purpose graphics processing units (GPGPU) computing dawned, new techniques were developed that severely decreased the amount of time to break WEP.  Generally, these systems did not introduce new vulnerabilities of WEP.  Instead, they used existing techniques but combined them with GPGPU </w:t>
+      </w:r>
+      <w:r>
+        <w:lastRenderedPageBreak/>
+        <w:t>computing the maximize performance.  Pyrit is one such approach [9].</w:t>
+      </w:r>
+    </w:p>
+    <w:p>
+      <w:r>
         <w:t>Many have abandoned WEP, saying that it is “completely insecure”.  WPA was its replacement.  Eventually, WPA was replaced with WPA2.  So far these have remained relatively secure.  The same number of vulnerabilities in WEP has not been found in WPA and WPA2.  A number of attacks do exist though.</w:t>
       </w:r>
     </w:p>
     <w:p>
-      <w:pPr>
-        <w:rPr>
-          <w:rFonts w:cs="Times New Roman"/>
-        </w:rPr>
-      </w:pPr>
-      <w:r>
-        <w:rPr>
-          <w:rFonts w:cs="Times New Roman"/>
-        </w:rPr>
+      <w:r>
         <w:t>Possibly the first attack on WPA was presented in [practical attacks against wep and wpa].</w:t>
       </w:r>
     </w:p>
     <w:p>
-      <w:pPr>
-        <w:rPr>
-          <w:rFonts w:cs="Times New Roman"/>
-        </w:rPr>
-      </w:pPr>
-      <w:r>
-        <w:rPr>
-          <w:rFonts w:cs="Times New Roman"/>
-        </w:rPr>
+      <w:r>
         <w:t>TODO: clean this section up, add references</w:t>
       </w:r>
     </w:p>
-    <w:p>
-      <w:pPr>
-        <w:rPr>
-          <w:rFonts w:cs="Times New Roman"/>
-        </w:rPr>
-      </w:pPr>
-    </w:p>
+    <w:p/>
     <w:p>
       <w:pPr>
         <w:pStyle w:val="Heading1"/>
-        <w:rPr>
-          <w:rFonts w:cs="Times New Roman"/>
-        </w:rPr>
-      </w:pPr>
-      <w:r>
-        <w:rPr>
-          <w:rFonts w:cs="Times New Roman"/>
-        </w:rPr>
+      </w:pPr>
+      <w:r>
         <w:t>SECURING WIFI</w:t>
       </w:r>
     </w:p>
     <w:p>
-      <w:pPr>
-        <w:rPr>
-          <w:rFonts w:cs="Times New Roman"/>
-        </w:rPr>
-      </w:pPr>
-      <w:r>
-        <w:rPr>
-          <w:rFonts w:cs="Times New Roman"/>
-        </w:rPr>
+      <w:r>
         <w:t>TODO: Here we could talk about tips for securing wifi</w:t>
       </w:r>
     </w:p>
-    <w:p>
-      <w:pPr>
-        <w:rPr>
-          <w:rFonts w:cs="Times New Roman"/>
-        </w:rPr>
-      </w:pPr>
-    </w:p>
+    <w:p/>
     <w:p>
       <w:pPr>
         <w:pStyle w:val="Heading1"/>
         <w:spacing w:before="120"/>
-        <w:rPr>
-          <w:rFonts w:cs="Times New Roman"/>
-        </w:rPr>
-      </w:pPr>
-      <w:r>
-        <w:rPr>
-          <w:rFonts w:cs="Times New Roman"/>
-        </w:rPr>
+      </w:pPr>
+      <w:r>
         <w:t>ACKNOWLEDGMENTS</w:t>
       </w:r>
     </w:p>
@@ -4165,14 +3018,8 @@
       <w:pPr>
         <w:pStyle w:val="Heading1"/>
         <w:spacing w:before="120"/>
-        <w:rPr>
-          <w:rFonts w:cs="Times New Roman"/>
-        </w:rPr>
-      </w:pPr>
-      <w:r>
-        <w:rPr>
-          <w:rFonts w:cs="Times New Roman"/>
-        </w:rPr>
+      </w:pPr>
+      <w:r>
         <w:t>REFERENCES</w:t>
       </w:r>
     </w:p>
@@ -4222,7 +3069,7 @@
       <w:r>
         <w:br/>
       </w:r>
-      <w:hyperlink r:id="rId15" w:history="1">
+      <w:hyperlink r:id="rId16" w:history="1">
         <w:r>
           <w:rPr>
             <w:rStyle w:val="Hyperlink"/>
@@ -4286,8 +3133,6 @@
       <w:r>
         <w:t>TODO clean up references</w:t>
       </w:r>
-      <w:bookmarkStart w:id="0" w:name="_GoBack"/>
-      <w:bookmarkEnd w:id="0"/>
     </w:p>
     <w:p>
       <w:pPr>
@@ -4329,6 +3174,7 @@
         <w:rPr>
           <w:rFonts w:ascii="Times New Roman" w:hAnsi="Times New Roman" w:cs="Times New Roman"/>
         </w:rPr>
+        <w:lastRenderedPageBreak/>
         <w:t>Columns on Last Page Should Be Made As Close As Possible to Equal Length</w:t>
       </w:r>
     </w:p>
@@ -4359,33 +3205,17 @@
 </file>
 
 <file path=word/endnotes.xml><?xml version="1.0" encoding="utf-8"?>
-<w:endnotes xmlns:ve="http://schemas.openxmlformats.org/markup-compatibility/2006" xmlns:o="urn:schemas-microsoft-com:office:office" xmlns:r="http://schemas.openxmlformats.org/officeDocument/2006/relationships" xmlns:m="http://schemas.openxmlformats.org/officeDocument/2006/math" xmlns:v="urn:schemas-microsoft-com:vml" xmlns:wp="http://schemas.openxmlformats.org/drawingml/2006/wordprocessingDrawing" xmlns:w10="urn:schemas-microsoft-com:office:word" xmlns:w="http://schemas.openxmlformats.org/wordprocessingml/2006/main" xmlns:wne="http://schemas.microsoft.com/office/word/2006/wordml">
+<w:endnotes xmlns:wpc="http://schemas.microsoft.com/office/word/2010/wordprocessingCanvas" xmlns:mc="http://schemas.openxmlformats.org/markup-compatibility/2006" xmlns:o="urn:schemas-microsoft-com:office:office" xmlns:r="http://schemas.openxmlformats.org/officeDocument/2006/relationships" xmlns:m="http://schemas.openxmlformats.org/officeDocument/2006/math" xmlns:v="urn:schemas-microsoft-com:vml" xmlns:wp14="http://schemas.microsoft.com/office/word/2010/wordprocessingDrawing" xmlns:wp="http://schemas.openxmlformats.org/drawingml/2006/wordprocessingDrawing" xmlns:w10="urn:schemas-microsoft-com:office:word" xmlns:w="http://schemas.openxmlformats.org/wordprocessingml/2006/main" xmlns:w14="http://schemas.microsoft.com/office/word/2010/wordml" xmlns:wpg="http://schemas.microsoft.com/office/word/2010/wordprocessingGroup" xmlns:wpi="http://schemas.microsoft.com/office/word/2010/wordprocessingInk" xmlns:wne="http://schemas.microsoft.com/office/word/2006/wordml" xmlns:wps="http://schemas.microsoft.com/office/word/2010/wordprocessingShape" mc:Ignorable="w14 wp14">
   <w:endnote w:type="separator" w:id="-1">
     <w:p>
-      <w:pPr>
-        <w:rPr>
-          <w:rFonts w:cs="Times New Roman"/>
-        </w:rPr>
-      </w:pPr>
-      <w:r>
-        <w:rPr>
-          <w:rFonts w:cs="Times New Roman"/>
-        </w:rPr>
+      <w:r>
         <w:separator/>
       </w:r>
     </w:p>
   </w:endnote>
   <w:endnote w:type="continuationSeparator" w:id="0">
     <w:p>
-      <w:pPr>
-        <w:rPr>
-          <w:rFonts w:cs="Times New Roman"/>
-        </w:rPr>
-      </w:pPr>
-      <w:r>
-        <w:rPr>
-          <w:rFonts w:cs="Times New Roman"/>
-        </w:rPr>
+      <w:r>
         <w:continuationSeparator/>
       </w:r>
     </w:p>
@@ -4394,33 +3224,17 @@
 </file>
 
 <file path=word/footnotes.xml><?xml version="1.0" encoding="utf-8"?>
-<w:footnotes xmlns:ve="http://schemas.openxmlformats.org/markup-compatibility/2006" xmlns:o="urn:schemas-microsoft-com:office:office" xmlns:r="http://schemas.openxmlformats.org/officeDocument/2006/relationships" xmlns:m="http://schemas.openxmlformats.org/officeDocument/2006/math" xmlns:v="urn:schemas-microsoft-com:vml" xmlns:wp="http://schemas.openxmlformats.org/drawingml/2006/wordprocessingDrawing" xmlns:w10="urn:schemas-microsoft-com:office:word" xmlns:w="http://schemas.openxmlformats.org/wordprocessingml/2006/main" xmlns:wne="http://schemas.microsoft.com/office/word/2006/wordml">
+<w:footnotes xmlns:wpc="http://schemas.microsoft.com/office/word/2010/wordprocessingCanvas" xmlns:mc="http://schemas.openxmlformats.org/markup-compatibility/2006" xmlns:o="urn:schemas-microsoft-com:office:office" xmlns:r="http://schemas.openxmlformats.org/officeDocument/2006/relationships" xmlns:m="http://schemas.openxmlformats.org/officeDocument/2006/math" xmlns:v="urn:schemas-microsoft-com:vml" xmlns:wp14="http://schemas.microsoft.com/office/word/2010/wordprocessingDrawing" xmlns:wp="http://schemas.openxmlformats.org/drawingml/2006/wordprocessingDrawing" xmlns:w10="urn:schemas-microsoft-com:office:word" xmlns:w="http://schemas.openxmlformats.org/wordprocessingml/2006/main" xmlns:w14="http://schemas.microsoft.com/office/word/2010/wordml" xmlns:wpg="http://schemas.microsoft.com/office/word/2010/wordprocessingGroup" xmlns:wpi="http://schemas.microsoft.com/office/word/2010/wordprocessingInk" xmlns:wne="http://schemas.microsoft.com/office/word/2006/wordml" xmlns:wps="http://schemas.microsoft.com/office/word/2010/wordprocessingShape" mc:Ignorable="w14 wp14">
   <w:footnote w:type="separator" w:id="-1">
     <w:p>
-      <w:pPr>
-        <w:rPr>
-          <w:rFonts w:cs="Times New Roman"/>
-        </w:rPr>
-      </w:pPr>
-      <w:r>
-        <w:rPr>
-          <w:rFonts w:cs="Times New Roman"/>
-        </w:rPr>
+      <w:r>
         <w:separator/>
       </w:r>
     </w:p>
   </w:footnote>
   <w:footnote w:type="continuationSeparator" w:id="0">
     <w:p>
-      <w:pPr>
-        <w:rPr>
-          <w:rFonts w:cs="Times New Roman"/>
-        </w:rPr>
-      </w:pPr>
-      <w:r>
-        <w:rPr>
-          <w:rFonts w:cs="Times New Roman"/>
-        </w:rPr>
+      <w:r>
         <w:continuationSeparator/>
       </w:r>
     </w:p>
@@ -4429,7 +3243,7 @@
 </file>
 
 <file path=word/numbering.xml><?xml version="1.0" encoding="utf-8"?>
-<w:numbering xmlns:ve="http://schemas.openxmlformats.org/markup-compatibility/2006" xmlns:o="urn:schemas-microsoft-com:office:office" xmlns:r="http://schemas.openxmlformats.org/officeDocument/2006/relationships" xmlns:m="http://schemas.openxmlformats.org/officeDocument/2006/math" xmlns:v="urn:schemas-microsoft-com:vml" xmlns:wp="http://schemas.openxmlformats.org/drawingml/2006/wordprocessingDrawing" xmlns:w10="urn:schemas-microsoft-com:office:word" xmlns:w="http://schemas.openxmlformats.org/wordprocessingml/2006/main" xmlns:wne="http://schemas.microsoft.com/office/word/2006/wordml">
+<w:numbering xmlns:wpc="http://schemas.microsoft.com/office/word/2010/wordprocessingCanvas" xmlns:mc="http://schemas.openxmlformats.org/markup-compatibility/2006" xmlns:o="urn:schemas-microsoft-com:office:office" xmlns:r="http://schemas.openxmlformats.org/officeDocument/2006/relationships" xmlns:m="http://schemas.openxmlformats.org/officeDocument/2006/math" xmlns:v="urn:schemas-microsoft-com:vml" xmlns:wp14="http://schemas.microsoft.com/office/word/2010/wordprocessingDrawing" xmlns:wp="http://schemas.openxmlformats.org/drawingml/2006/wordprocessingDrawing" xmlns:w10="urn:schemas-microsoft-com:office:word" xmlns:w="http://schemas.openxmlformats.org/wordprocessingml/2006/main" xmlns:w14="http://schemas.microsoft.com/office/word/2010/wordml" xmlns:wpg="http://schemas.microsoft.com/office/word/2010/wordprocessingGroup" xmlns:wpi="http://schemas.microsoft.com/office/word/2010/wordprocessingInk" xmlns:wne="http://schemas.microsoft.com/office/word/2006/wordml" xmlns:wps="http://schemas.microsoft.com/office/word/2010/wordprocessingShape" mc:Ignorable="w14 wp14">
   <w:abstractNum w:abstractNumId="0">
     <w:nsid w:val="FFFFFF7E"/>
     <w:multiLevelType w:val="singleLevel"/>
@@ -5783,13 +4597,11 @@
 </file>
 
 <file path=word/styles.xml><?xml version="1.0" encoding="utf-8"?>
-<w:styles xmlns:r="http://schemas.openxmlformats.org/officeDocument/2006/relationships" xmlns:w="http://schemas.openxmlformats.org/wordprocessingml/2006/main">
+<w:styles xmlns:mc="http://schemas.openxmlformats.org/markup-compatibility/2006" xmlns:r="http://schemas.openxmlformats.org/officeDocument/2006/relationships" xmlns:w="http://schemas.openxmlformats.org/wordprocessingml/2006/main" xmlns:w14="http://schemas.microsoft.com/office/word/2010/wordml" mc:Ignorable="w14">
   <w:docDefaults>
     <w:rPrDefault>
       <w:rPr>
-        <w:rFonts w:asciiTheme="minorHAnsi" w:eastAsiaTheme="minorEastAsia" w:hAnsiTheme="minorHAnsi" w:cstheme="minorBidi"/>
-        <w:sz w:val="22"/>
-        <w:szCs w:val="22"/>
+        <w:rFonts w:ascii="Calibri" w:eastAsia="Times New Roman" w:hAnsi="Calibri" w:cs="Times New Roman"/>
         <w:lang w:val="en-US" w:eastAsia="en-US" w:bidi="ar-SA"/>
       </w:rPr>
     </w:rPrDefault>
@@ -6163,7 +4975,6 @@
       <w:outlineLvl w:val="4"/>
     </w:pPr>
     <w:rPr>
-      <w:rFonts w:cstheme="minorBidi"/>
       <w:i/>
       <w:iCs/>
       <w:sz w:val="22"/>
@@ -6256,14 +5067,15 @@
   </w:style>
   <w:style w:type="character" w:default="1" w:styleId="DefaultParagraphFont">
     <w:name w:val="Default Paragraph Font"/>
-    <w:uiPriority w:val="99"/>
+    <w:uiPriority w:val="1"/>
+    <w:semiHidden/>
+    <w:unhideWhenUsed/>
   </w:style>
   <w:style w:type="table" w:default="1" w:styleId="TableNormal">
     <w:name w:val="Normal Table"/>
     <w:uiPriority w:val="99"/>
     <w:semiHidden/>
     <w:unhideWhenUsed/>
-    <w:qFormat/>
     <w:tblPr>
       <w:tblInd w:w="0" w:type="dxa"/>
       <w:tblCellMar>
@@ -6282,7 +5094,6 @@
   </w:style>
   <w:style w:type="character" w:customStyle="1" w:styleId="Heading1Char">
     <w:name w:val="Heading 1 Char"/>
-    <w:basedOn w:val="DefaultParagraphFont"/>
     <w:link w:val="Heading1"/>
     <w:uiPriority w:val="99"/>
     <w:rsid w:val="006D3EA3"/>
@@ -6297,7 +5108,6 @@
   </w:style>
   <w:style w:type="character" w:customStyle="1" w:styleId="Heading2Char">
     <w:name w:val="Heading 2 Char"/>
-    <w:basedOn w:val="DefaultParagraphFont"/>
     <w:link w:val="Heading2"/>
     <w:uiPriority w:val="99"/>
     <w:rsid w:val="006D3EA3"/>
@@ -6312,7 +5122,6 @@
   </w:style>
   <w:style w:type="character" w:customStyle="1" w:styleId="Heading3Char">
     <w:name w:val="Heading 3 Char"/>
-    <w:basedOn w:val="DefaultParagraphFont"/>
     <w:link w:val="Heading3"/>
     <w:uiPriority w:val="99"/>
     <w:rsid w:val="006D3EA3"/>
@@ -6325,7 +5134,6 @@
   </w:style>
   <w:style w:type="character" w:customStyle="1" w:styleId="Heading4Char">
     <w:name w:val="Heading 4 Char"/>
-    <w:basedOn w:val="DefaultParagraphFont"/>
     <w:link w:val="Heading4"/>
     <w:uiPriority w:val="99"/>
     <w:rsid w:val="006D3EA3"/>
@@ -6338,7 +5146,6 @@
   </w:style>
   <w:style w:type="character" w:customStyle="1" w:styleId="Heading5Char">
     <w:name w:val="Heading 5 Char"/>
-    <w:basedOn w:val="DefaultParagraphFont"/>
     <w:link w:val="Heading5"/>
     <w:uiPriority w:val="99"/>
     <w:rsid w:val="006D3EA3"/>
@@ -6350,7 +5157,6 @@
   </w:style>
   <w:style w:type="character" w:customStyle="1" w:styleId="Heading6Char">
     <w:name w:val="Heading 6 Char"/>
-    <w:basedOn w:val="DefaultParagraphFont"/>
     <w:link w:val="Heading6"/>
     <w:uiPriority w:val="99"/>
     <w:rsid w:val="006D3EA3"/>
@@ -6362,7 +5168,6 @@
   </w:style>
   <w:style w:type="character" w:customStyle="1" w:styleId="Heading7Char">
     <w:name w:val="Heading 7 Char"/>
-    <w:basedOn w:val="DefaultParagraphFont"/>
     <w:link w:val="Heading7"/>
     <w:uiPriority w:val="99"/>
     <w:rsid w:val="006D3EA3"/>
@@ -6374,7 +5179,6 @@
   </w:style>
   <w:style w:type="character" w:customStyle="1" w:styleId="Heading8Char">
     <w:name w:val="Heading 8 Char"/>
-    <w:basedOn w:val="DefaultParagraphFont"/>
     <w:link w:val="Heading8"/>
     <w:uiPriority w:val="99"/>
     <w:rsid w:val="006D3EA3"/>
@@ -6388,7 +5192,6 @@
   </w:style>
   <w:style w:type="character" w:customStyle="1" w:styleId="Heading9Char">
     <w:name w:val="Heading 9 Char"/>
-    <w:basedOn w:val="DefaultParagraphFont"/>
     <w:link w:val="Heading9"/>
     <w:uiPriority w:val="99"/>
     <w:rsid w:val="006D3EA3"/>
@@ -6402,7 +5205,6 @@
   </w:style>
   <w:style w:type="character" w:styleId="FootnoteReference">
     <w:name w:val="footnote reference"/>
-    <w:basedOn w:val="DefaultParagraphFont"/>
     <w:uiPriority w:val="99"/>
     <w:rPr>
       <w:rFonts w:ascii="Times New Roman" w:hAnsi="Times New Roman" w:cs="Times New Roman"/>
@@ -6461,13 +5263,9 @@
     <w:pPr>
       <w:ind w:left="144" w:hanging="144"/>
     </w:pPr>
-    <w:rPr>
-      <w:rFonts w:cs="Times New Roman"/>
-    </w:rPr>
   </w:style>
   <w:style w:type="character" w:customStyle="1" w:styleId="FootnoteTextChar">
     <w:name w:val="Footnote Text Char"/>
-    <w:basedOn w:val="DefaultParagraphFont"/>
     <w:link w:val="FootnoteText"/>
     <w:uiPriority w:val="99"/>
     <w:semiHidden/>
@@ -6485,9 +5283,6 @@
     <w:pPr>
       <w:ind w:left="144" w:hanging="144"/>
     </w:pPr>
-    <w:rPr>
-      <w:rFonts w:cs="Times New Roman"/>
-    </w:rPr>
   </w:style>
   <w:style w:type="paragraph" w:styleId="Footer">
     <w:name w:val="footer"/>
@@ -6500,13 +5295,9 @@
         <w:tab w:val="right" w:pos="8640"/>
       </w:tabs>
     </w:pPr>
-    <w:rPr>
-      <w:rFonts w:cs="Times New Roman"/>
-    </w:rPr>
   </w:style>
   <w:style w:type="character" w:customStyle="1" w:styleId="FooterChar">
     <w:name w:val="Footer Char"/>
-    <w:basedOn w:val="DefaultParagraphFont"/>
     <w:link w:val="Footer"/>
     <w:uiPriority w:val="99"/>
     <w:semiHidden/>
@@ -6538,7 +5329,6 @@
       <w:outlineLvl w:val="9"/>
     </w:pPr>
     <w:rPr>
-      <w:rFonts w:cs="Times New Roman"/>
       <w:b w:val="0"/>
       <w:bCs w:val="0"/>
       <w:sz w:val="18"/>
@@ -6552,9 +5342,6 @@
     <w:pPr>
       <w:ind w:left="1080" w:hanging="360"/>
     </w:pPr>
-    <w:rPr>
-      <w:rFonts w:cs="Times New Roman"/>
-    </w:rPr>
   </w:style>
   <w:style w:type="paragraph" w:customStyle="1" w:styleId="Captions">
     <w:name w:val="Captions"/>
@@ -6565,7 +5352,6 @@
       <w:jc w:val="center"/>
     </w:pPr>
     <w:rPr>
-      <w:rFonts w:cs="Times New Roman"/>
       <w:b/>
       <w:bCs/>
     </w:rPr>
@@ -6580,13 +5366,9 @@
       </w:numPr>
       <w:jc w:val="left"/>
     </w:pPr>
-    <w:rPr>
-      <w:rFonts w:cs="Times New Roman"/>
-    </w:rPr>
   </w:style>
   <w:style w:type="character" w:styleId="PageNumber">
     <w:name w:val="page number"/>
-    <w:basedOn w:val="DefaultParagraphFont"/>
     <w:uiPriority w:val="99"/>
     <w:rPr>
       <w:rFonts w:ascii="Times New Roman" w:hAnsi="Times New Roman" w:cs="Times New Roman"/>
@@ -6601,13 +5383,9 @@
       <w:spacing w:after="0"/>
       <w:ind w:firstLine="360"/>
     </w:pPr>
-    <w:rPr>
-      <w:rFonts w:cs="Times New Roman"/>
-    </w:rPr>
   </w:style>
   <w:style w:type="character" w:customStyle="1" w:styleId="BodyText2Char">
     <w:name w:val="Body Text 2 Char"/>
-    <w:basedOn w:val="DefaultParagraphFont"/>
     <w:link w:val="BodyText2"/>
     <w:uiPriority w:val="99"/>
     <w:semiHidden/>
@@ -6632,7 +5410,6 @@
   </w:style>
   <w:style w:type="character" w:customStyle="1" w:styleId="DocumentMapChar">
     <w:name w:val="Document Map Char"/>
-    <w:basedOn w:val="DefaultParagraphFont"/>
     <w:link w:val="DocumentMap"/>
     <w:uiPriority w:val="99"/>
     <w:semiHidden/>
@@ -6653,7 +5430,6 @@
       <w:jc w:val="center"/>
     </w:pPr>
     <w:rPr>
-      <w:rFonts w:cs="Times New Roman"/>
       <w:b/>
       <w:bCs/>
       <w:lang w:eastAsia="en-AU"/>
@@ -6669,14 +5445,12 @@
       <w:spacing w:after="0"/>
     </w:pPr>
     <w:rPr>
-      <w:rFonts w:cs="Times New Roman"/>
       <w:sz w:val="16"/>
       <w:szCs w:val="16"/>
     </w:rPr>
   </w:style>
   <w:style w:type="character" w:customStyle="1" w:styleId="BodyTextChar">
     <w:name w:val="Body Text Char"/>
-    <w:basedOn w:val="DefaultParagraphFont"/>
     <w:link w:val="BodyText"/>
     <w:uiPriority w:val="99"/>
     <w:semiHidden/>
@@ -6689,7 +5463,6 @@
   </w:style>
   <w:style w:type="character" w:styleId="Hyperlink">
     <w:name w:val="Hyperlink"/>
-    <w:basedOn w:val="DefaultParagraphFont"/>
     <w:uiPriority w:val="99"/>
     <w:rPr>
       <w:rFonts w:ascii="Times New Roman" w:hAnsi="Times New Roman" w:cs="Times New Roman"/>
@@ -6708,13 +5481,9 @@
         <w:tab w:val="right" w:pos="8640"/>
       </w:tabs>
     </w:pPr>
-    <w:rPr>
-      <w:rFonts w:cs="Times New Roman"/>
-    </w:rPr>
   </w:style>
   <w:style w:type="character" w:customStyle="1" w:styleId="HeaderChar">
     <w:name w:val="Header Char"/>
-    <w:basedOn w:val="DefaultParagraphFont"/>
     <w:link w:val="Header"/>
     <w:uiPriority w:val="99"/>
     <w:semiHidden/>
@@ -6741,7 +5510,6 @@
   </w:style>
   <w:style w:type="character" w:customStyle="1" w:styleId="BalloonTextChar">
     <w:name w:val="Balloon Text Char"/>
-    <w:basedOn w:val="DefaultParagraphFont"/>
     <w:link w:val="BalloonText"/>
     <w:uiPriority w:val="99"/>
     <w:rPr>
@@ -6752,7 +5520,6 @@
   </w:style>
   <w:style w:type="character" w:styleId="FollowedHyperlink">
     <w:name w:val="FollowedHyperlink"/>
-    <w:basedOn w:val="DefaultParagraphFont"/>
     <w:uiPriority w:val="99"/>
     <w:rPr>
       <w:rFonts w:ascii="Times New Roman" w:hAnsi="Times New Roman" w:cs="Times New Roman"/>
@@ -6768,13 +5535,9 @@
     <w:pPr>
       <w:ind w:left="720"/>
     </w:pPr>
-    <w:rPr>
-      <w:rFonts w:cs="Times New Roman"/>
-    </w:rPr>
   </w:style>
   <w:style w:type="character" w:customStyle="1" w:styleId="apple-style-span">
     <w:name w:val="apple-style-span"/>
-    <w:basedOn w:val="DefaultParagraphFont"/>
     <w:uiPriority w:val="99"/>
     <w:rPr>
       <w:rFonts w:ascii="Times New Roman" w:hAnsi="Times New Roman" w:cs="Times New Roman"/>
@@ -6785,18 +5548,204 @@
     <w:basedOn w:val="Normal"/>
     <w:next w:val="Normal"/>
     <w:uiPriority w:val="99"/>
-    <w:rPr>
-      <w:rFonts w:cs="Times New Roman"/>
-    </w:rPr>
   </w:style>
   <w:style w:type="character" w:styleId="PlaceholderText">
     <w:name w:val="Placeholder Text"/>
-    <w:basedOn w:val="DefaultParagraphFont"/>
     <w:uiPriority w:val="99"/>
     <w:rPr>
       <w:rFonts w:ascii="Times New Roman" w:hAnsi="Times New Roman" w:cs="Times New Roman"/>
       <w:color w:val="808080"/>
     </w:rPr>
+  </w:style>
+</w:styles>
+</file>
+
+<file path=word/stylesWithEffects.xml><?xml version="1.0" encoding="utf-8"?>
+<w:styles xmlns:wpc="http://schemas.microsoft.com/office/word/2010/wordprocessingCanvas" xmlns:mc="http://schemas.openxmlformats.org/markup-compatibility/2006" xmlns:o="urn:schemas-microsoft-com:office:office" xmlns:r="http://schemas.openxmlformats.org/officeDocument/2006/relationships" xmlns:m="http://schemas.openxmlformats.org/officeDocument/2006/math" xmlns:v="urn:schemas-microsoft-com:vml" xmlns:wp14="http://schemas.microsoft.com/office/word/2010/wordprocessingDrawing" xmlns:wp="http://schemas.openxmlformats.org/drawingml/2006/wordprocessingDrawing" xmlns:w10="urn:schemas-microsoft-com:office:word" xmlns:w="http://schemas.openxmlformats.org/wordprocessingml/2006/main" xmlns:w14="http://schemas.microsoft.com/office/word/2010/wordml" xmlns:wpg="http://schemas.microsoft.com/office/word/2010/wordprocessingGroup" xmlns:wpi="http://schemas.microsoft.com/office/word/2010/wordprocessingInk" xmlns:wne="http://schemas.microsoft.com/office/word/2006/wordml" xmlns:wps="http://schemas.microsoft.com/office/word/2010/wordprocessingShape" mc:Ignorable="w14 wp14">
+  <w:docDefaults>
+    <w:rPrDefault>
+      <w:rPr>
+        <w:rFonts w:asciiTheme="minorHAnsi" w:eastAsiaTheme="minorEastAsia" w:hAnsiTheme="minorHAnsi" w:cstheme="minorBidi"/>
+        <w:sz w:val="22"/>
+        <w:szCs w:val="22"/>
+        <w:lang w:val="en-US" w:eastAsia="en-US" w:bidi="ar-SA"/>
+      </w:rPr>
+    </w:rPrDefault>
+    <w:pPrDefault>
+      <w:pPr>
+        <w:spacing w:after="200" w:line="276" w:lineRule="auto"/>
+      </w:pPr>
+    </w:pPrDefault>
+  </w:docDefaults>
+  <w:latentStyles w:defLockedState="0" w:defUIPriority="99" w:defSemiHidden="1" w:defUnhideWhenUsed="1" w:defQFormat="0" w:count="267">
+    <w:lsdException w:name="Normal" w:semiHidden="0" w:uiPriority="0" w:unhideWhenUsed="0" w:qFormat="1"/>
+    <w:lsdException w:name="heading 1" w:semiHidden="0" w:uiPriority="9" w:unhideWhenUsed="0" w:qFormat="1"/>
+    <w:lsdException w:name="heading 2" w:uiPriority="9" w:qFormat="1"/>
+    <w:lsdException w:name="heading 3" w:uiPriority="9" w:qFormat="1"/>
+    <w:lsdException w:name="heading 4" w:uiPriority="9" w:qFormat="1"/>
+    <w:lsdException w:name="heading 5" w:uiPriority="9" w:qFormat="1"/>
+    <w:lsdException w:name="heading 6" w:uiPriority="9" w:qFormat="1"/>
+    <w:lsdException w:name="heading 7" w:uiPriority="9" w:qFormat="1"/>
+    <w:lsdException w:name="heading 8" w:uiPriority="9" w:qFormat="1"/>
+    <w:lsdException w:name="heading 9" w:uiPriority="9" w:qFormat="1"/>
+    <w:lsdException w:name="toc 1" w:uiPriority="39"/>
+    <w:lsdException w:name="toc 2" w:uiPriority="39"/>
+    <w:lsdException w:name="toc 3" w:uiPriority="39"/>
+    <w:lsdException w:name="toc 4" w:uiPriority="39"/>
+    <w:lsdException w:name="toc 5" w:uiPriority="39"/>
+    <w:lsdException w:name="toc 6" w:uiPriority="39"/>
+    <w:lsdException w:name="toc 7" w:uiPriority="39"/>
+    <w:lsdException w:name="toc 8" w:uiPriority="39"/>
+    <w:lsdException w:name="toc 9" w:uiPriority="39"/>
+    <w:lsdException w:name="caption" w:uiPriority="35" w:qFormat="1"/>
+    <w:lsdException w:name="Title" w:semiHidden="0" w:uiPriority="10" w:unhideWhenUsed="0" w:qFormat="1"/>
+    <w:lsdException w:name="Default Paragraph Font" w:uiPriority="1"/>
+    <w:lsdException w:name="Subtitle" w:semiHidden="0" w:uiPriority="11" w:unhideWhenUsed="0" w:qFormat="1"/>
+    <w:lsdException w:name="Strong" w:semiHidden="0" w:uiPriority="22" w:unhideWhenUsed="0" w:qFormat="1"/>
+    <w:lsdException w:name="Emphasis" w:semiHidden="0" w:uiPriority="20" w:unhideWhenUsed="0" w:qFormat="1"/>
+    <w:lsdException w:name="Table Grid" w:semiHidden="0" w:uiPriority="59" w:unhideWhenUsed="0"/>
+    <w:lsdException w:name="Placeholder Text" w:unhideWhenUsed="0"/>
+    <w:lsdException w:name="No Spacing" w:semiHidden="0" w:uiPriority="1" w:unhideWhenUsed="0" w:qFormat="1"/>
+    <w:lsdException w:name="Light Shading" w:semiHidden="0" w:uiPriority="60" w:unhideWhenUsed="0"/>
+    <w:lsdException w:name="Light List" w:semiHidden="0" w:uiPriority="61" w:unhideWhenUsed="0"/>
+    <w:lsdException w:name="Light Grid" w:semiHidden="0" w:uiPriority="62" w:unhideWhenUsed="0"/>
+    <w:lsdException w:name="Medium Shading 1" w:semiHidden="0" w:uiPriority="63" w:unhideWhenUsed="0"/>
+    <w:lsdException w:name="Medium Shading 2" w:semiHidden="0" w:uiPriority="64" w:unhideWhenUsed="0"/>
+    <w:lsdException w:name="Medium List 1" w:semiHidden="0" w:uiPriority="65" w:unhideWhenUsed="0"/>
+    <w:lsdException w:name="Medium List 2" w:semiHidden="0" w:uiPriority="66" w:unhideWhenUsed="0"/>
+    <w:lsdException w:name="Medium Grid 1" w:semiHidden="0" w:uiPriority="67" w:unhideWhenUsed="0"/>
+    <w:lsdException w:name="Medium Grid 2" w:semiHidden="0" w:uiPriority="68" w:unhideWhenUsed="0"/>
+    <w:lsdException w:name="Medium Grid 3" w:semiHidden="0" w:uiPriority="69" w:unhideWhenUsed="0"/>
+    <w:lsdException w:name="Dark List" w:semiHidden="0" w:uiPriority="70" w:unhideWhenUsed="0"/>
+    <w:lsdException w:name="Colorful Shading" w:semiHidden="0" w:uiPriority="71" w:unhideWhenUsed="0"/>
+    <w:lsdException w:name="Colorful List" w:semiHidden="0" w:uiPriority="72" w:unhideWhenUsed="0"/>
+    <w:lsdException w:name="Colorful Grid" w:semiHidden="0" w:uiPriority="73" w:unhideWhenUsed="0"/>
+    <w:lsdException w:name="Light Shading Accent 1" w:semiHidden="0" w:uiPriority="60" w:unhideWhenUsed="0"/>
+    <w:lsdException w:name="Light List Accent 1" w:semiHidden="0" w:uiPriority="61" w:unhideWhenUsed="0"/>
+    <w:lsdException w:name="Light Grid Accent 1" w:semiHidden="0" w:uiPriority="62" w:unhideWhenUsed="0"/>
+    <w:lsdException w:name="Medium Shading 1 Accent 1" w:semiHidden="0" w:uiPriority="63" w:unhideWhenUsed="0"/>
+    <w:lsdException w:name="Medium Shading 2 Accent 1" w:semiHidden="0" w:uiPriority="64" w:unhideWhenUsed="0"/>
+    <w:lsdException w:name="Medium List 1 Accent 1" w:semiHidden="0" w:uiPriority="65" w:unhideWhenUsed="0"/>
+    <w:lsdException w:name="Revision" w:unhideWhenUsed="0"/>
+    <w:lsdException w:name="List Paragraph" w:semiHidden="0" w:uiPriority="34" w:unhideWhenUsed="0" w:qFormat="1"/>
+    <w:lsdException w:name="Quote" w:semiHidden="0" w:uiPriority="29" w:unhideWhenUsed="0" w:qFormat="1"/>
+    <w:lsdException w:name="Intense Quote" w:semiHidden="0" w:uiPriority="30" w:unhideWhenUsed="0" w:qFormat="1"/>
+    <w:lsdException w:name="Medium List 2 Accent 1" w:semiHidden="0" w:uiPriority="66" w:unhideWhenUsed="0"/>
+    <w:lsdException w:name="Medium Grid 1 Accent 1" w:semiHidden="0" w:uiPriority="67" w:unhideWhenUsed="0"/>
+    <w:lsdException w:name="Medium Grid 2 Accent 1" w:semiHidden="0" w:uiPriority="68" w:unhideWhenUsed="0"/>
+    <w:lsdException w:name="Medium Grid 3 Accent 1" w:semiHidden="0" w:uiPriority="69" w:unhideWhenUsed="0"/>
+    <w:lsdException w:name="Dark List Accent 1" w:semiHidden="0" w:uiPriority="70" w:unhideWhenUsed="0"/>
+    <w:lsdException w:name="Colorful Shading Accent 1" w:semiHidden="0" w:uiPriority="71" w:unhideWhenUsed="0"/>
+    <w:lsdException w:name="Colorful List Accent 1" w:semiHidden="0" w:uiPriority="72" w:unhideWhenUsed="0"/>
+    <w:lsdException w:name="Colorful Grid Accent 1" w:semiHidden="0" w:uiPriority="73" w:unhideWhenUsed="0"/>
+    <w:lsdException w:name="Light Shading Accent 2" w:semiHidden="0" w:uiPriority="60" w:unhideWhenUsed="0"/>
+    <w:lsdException w:name="Light List Accent 2" w:semiHidden="0" w:uiPriority="61" w:unhideWhenUsed="0"/>
+    <w:lsdException w:name="Light Grid Accent 2" w:semiHidden="0" w:uiPriority="62" w:unhideWhenUsed="0"/>
+    <w:lsdException w:name="Medium Shading 1 Accent 2" w:semiHidden="0" w:uiPriority="63" w:unhideWhenUsed="0"/>
+    <w:lsdException w:name="Medium Shading 2 Accent 2" w:semiHidden="0" w:uiPriority="64" w:unhideWhenUsed="0"/>
+    <w:lsdException w:name="Medium List 1 Accent 2" w:semiHidden="0" w:uiPriority="65" w:unhideWhenUsed="0"/>
+    <w:lsdException w:name="Medium List 2 Accent 2" w:semiHidden="0" w:uiPriority="66" w:unhideWhenUsed="0"/>
+    <w:lsdException w:name="Medium Grid 1 Accent 2" w:semiHidden="0" w:uiPriority="67" w:unhideWhenUsed="0"/>
+    <w:lsdException w:name="Medium Grid 2 Accent 2" w:semiHidden="0" w:uiPriority="68" w:unhideWhenUsed="0"/>
+    <w:lsdException w:name="Medium Grid 3 Accent 2" w:semiHidden="0" w:uiPriority="69" w:unhideWhenUsed="0"/>
+    <w:lsdException w:name="Dark List Accent 2" w:semiHidden="0" w:uiPriority="70" w:unhideWhenUsed="0"/>
+    <w:lsdException w:name="Colorful Shading Accent 2" w:semiHidden="0" w:uiPriority="71" w:unhideWhenUsed="0"/>
+    <w:lsdException w:name="Colorful List Accent 2" w:semiHidden="0" w:uiPriority="72" w:unhideWhenUsed="0"/>
+    <w:lsdException w:name="Colorful Grid Accent 2" w:semiHidden="0" w:uiPriority="73" w:unhideWhenUsed="0"/>
+    <w:lsdException w:name="Light Shading Accent 3" w:semiHidden="0" w:uiPriority="60" w:unhideWhenUsed="0"/>
+    <w:lsdException w:name="Light List Accent 3" w:semiHidden="0" w:uiPriority="61" w:unhideWhenUsed="0"/>
+    <w:lsdException w:name="Light Grid Accent 3" w:semiHidden="0" w:uiPriority="62" w:unhideWhenUsed="0"/>
+    <w:lsdException w:name="Medium Shading 1 Accent 3" w:semiHidden="0" w:uiPriority="63" w:unhideWhenUsed="0"/>
+    <w:lsdException w:name="Medium Shading 2 Accent 3" w:semiHidden="0" w:uiPriority="64" w:unhideWhenUsed="0"/>
+    <w:lsdException w:name="Medium List 1 Accent 3" w:semiHidden="0" w:uiPriority="65" w:unhideWhenUsed="0"/>
+    <w:lsdException w:name="Medium List 2 Accent 3" w:semiHidden="0" w:uiPriority="66" w:unhideWhenUsed="0"/>
+    <w:lsdException w:name="Medium Grid 1 Accent 3" w:semiHidden="0" w:uiPriority="67" w:unhideWhenUsed="0"/>
+    <w:lsdException w:name="Medium Grid 2 Accent 3" w:semiHidden="0" w:uiPriority="68" w:unhideWhenUsed="0"/>
+    <w:lsdException w:name="Medium Grid 3 Accent 3" w:semiHidden="0" w:uiPriority="69" w:unhideWhenUsed="0"/>
+    <w:lsdException w:name="Dark List Accent 3" w:semiHidden="0" w:uiPriority="70" w:unhideWhenUsed="0"/>
+    <w:lsdException w:name="Colorful Shading Accent 3" w:semiHidden="0" w:uiPriority="71" w:unhideWhenUsed="0"/>
+    <w:lsdException w:name="Colorful List Accent 3" w:semiHidden="0" w:uiPriority="72" w:unhideWhenUsed="0"/>
+    <w:lsdException w:name="Colorful Grid Accent 3" w:semiHidden="0" w:uiPriority="73" w:unhideWhenUsed="0"/>
+    <w:lsdException w:name="Light Shading Accent 4" w:semiHidden="0" w:uiPriority="60" w:unhideWhenUsed="0"/>
+    <w:lsdException w:name="Light List Accent 4" w:semiHidden="0" w:uiPriority="61" w:unhideWhenUsed="0"/>
+    <w:lsdException w:name="Light Grid Accent 4" w:semiHidden="0" w:uiPriority="62" w:unhideWhenUsed="0"/>
+    <w:lsdException w:name="Medium Shading 1 Accent 4" w:semiHidden="0" w:uiPriority="63" w:unhideWhenUsed="0"/>
+    <w:lsdException w:name="Medium Shading 2 Accent 4" w:semiHidden="0" w:uiPriority="64" w:unhideWhenUsed="0"/>
+    <w:lsdException w:name="Medium List 1 Accent 4" w:semiHidden="0" w:uiPriority="65" w:unhideWhenUsed="0"/>
+    <w:lsdException w:name="Medium List 2 Accent 4" w:semiHidden="0" w:uiPriority="66" w:unhideWhenUsed="0"/>
+    <w:lsdException w:name="Medium Grid 1 Accent 4" w:semiHidden="0" w:uiPriority="67" w:unhideWhenUsed="0"/>
+    <w:lsdException w:name="Medium Grid 2 Accent 4" w:semiHidden="0" w:uiPriority="68" w:unhideWhenUsed="0"/>
+    <w:lsdException w:name="Medium Grid 3 Accent 4" w:semiHidden="0" w:uiPriority="69" w:unhideWhenUsed="0"/>
+    <w:lsdException w:name="Dark List Accent 4" w:semiHidden="0" w:uiPriority="70" w:unhideWhenUsed="0"/>
+    <w:lsdException w:name="Colorful Shading Accent 4" w:semiHidden="0" w:uiPriority="71" w:unhideWhenUsed="0"/>
+    <w:lsdException w:name="Colorful List Accent 4" w:semiHidden="0" w:uiPriority="72" w:unhideWhenUsed="0"/>
+    <w:lsdException w:name="Colorful Grid Accent 4" w:semiHidden="0" w:uiPriority="73" w:unhideWhenUsed="0"/>
+    <w:lsdException w:name="Light Shading Accent 5" w:semiHidden="0" w:uiPriority="60" w:unhideWhenUsed="0"/>
+    <w:lsdException w:name="Light List Accent 5" w:semiHidden="0" w:uiPriority="61" w:unhideWhenUsed="0"/>
+    <w:lsdException w:name="Light Grid Accent 5" w:semiHidden="0" w:uiPriority="62" w:unhideWhenUsed="0"/>
+    <w:lsdException w:name="Medium Shading 1 Accent 5" w:semiHidden="0" w:uiPriority="63" w:unhideWhenUsed="0"/>
+    <w:lsdException w:name="Medium Shading 2 Accent 5" w:semiHidden="0" w:uiPriority="64" w:unhideWhenUsed="0"/>
+    <w:lsdException w:name="Medium List 1 Accent 5" w:semiHidden="0" w:uiPriority="65" w:unhideWhenUsed="0"/>
+    <w:lsdException w:name="Medium List 2 Accent 5" w:semiHidden="0" w:uiPriority="66" w:unhideWhenUsed="0"/>
+    <w:lsdException w:name="Medium Grid 1 Accent 5" w:semiHidden="0" w:uiPriority="67" w:unhideWhenUsed="0"/>
+    <w:lsdException w:name="Medium Grid 2 Accent 5" w:semiHidden="0" w:uiPriority="68" w:unhideWhenUsed="0"/>
+    <w:lsdException w:name="Medium Grid 3 Accent 5" w:semiHidden="0" w:uiPriority="69" w:unhideWhenUsed="0"/>
+    <w:lsdException w:name="Dark List Accent 5" w:semiHidden="0" w:uiPriority="70" w:unhideWhenUsed="0"/>
+    <w:lsdException w:name="Colorful Shading Accent 5" w:semiHidden="0" w:uiPriority="71" w:unhideWhenUsed="0"/>
+    <w:lsdException w:name="Colorful List Accent 5" w:semiHidden="0" w:uiPriority="72" w:unhideWhenUsed="0"/>
+    <w:lsdException w:name="Colorful Grid Accent 5" w:semiHidden="0" w:uiPriority="73" w:unhideWhenUsed="0"/>
+    <w:lsdException w:name="Light Shading Accent 6" w:semiHidden="0" w:uiPriority="60" w:unhideWhenUsed="0"/>
+    <w:lsdException w:name="Light List Accent 6" w:semiHidden="0" w:uiPriority="61" w:unhideWhenUsed="0"/>
+    <w:lsdException w:name="Light Grid Accent 6" w:semiHidden="0" w:uiPriority="62" w:unhideWhenUsed="0"/>
+    <w:lsdException w:name="Medium Shading 1 Accent 6" w:semiHidden="0" w:uiPriority="63" w:unhideWhenUsed="0"/>
+    <w:lsdException w:name="Medium Shading 2 Accent 6" w:semiHidden="0" w:uiPriority="64" w:unhideWhenUsed="0"/>
+    <w:lsdException w:name="Medium List 1 Accent 6" w:semiHidden="0" w:uiPriority="65" w:unhideWhenUsed="0"/>
+    <w:lsdException w:name="Medium List 2 Accent 6" w:semiHidden="0" w:uiPriority="66" w:unhideWhenUsed="0"/>
+    <w:lsdException w:name="Medium Grid 1 Accent 6" w:semiHidden="0" w:uiPriority="67" w:unhideWhenUsed="0"/>
+    <w:lsdException w:name="Medium Grid 2 Accent 6" w:semiHidden="0" w:uiPriority="68" w:unhideWhenUsed="0"/>
+    <w:lsdException w:name="Medium Grid 3 Accent 6" w:semiHidden="0" w:uiPriority="69" w:unhideWhenUsed="0"/>
+    <w:lsdException w:name="Dark List Accent 6" w:semiHidden="0" w:uiPriority="70" w:unhideWhenUsed="0"/>
+    <w:lsdException w:name="Colorful Shading Accent 6" w:semiHidden="0" w:uiPriority="71" w:unhideWhenUsed="0"/>
+    <w:lsdException w:name="Colorful List Accent 6" w:semiHidden="0" w:uiPriority="72" w:unhideWhenUsed="0"/>
+    <w:lsdException w:name="Colorful Grid Accent 6" w:semiHidden="0" w:uiPriority="73" w:unhideWhenUsed="0"/>
+    <w:lsdException w:name="Subtle Emphasis" w:semiHidden="0" w:uiPriority="19" w:unhideWhenUsed="0" w:qFormat="1"/>
+    <w:lsdException w:name="Intense Emphasis" w:semiHidden="0" w:uiPriority="21" w:unhideWhenUsed="0" w:qFormat="1"/>
+    <w:lsdException w:name="Subtle Reference" w:semiHidden="0" w:uiPriority="31" w:unhideWhenUsed="0" w:qFormat="1"/>
+    <w:lsdException w:name="Intense Reference" w:semiHidden="0" w:uiPriority="32" w:unhideWhenUsed="0" w:qFormat="1"/>
+    <w:lsdException w:name="Book Title" w:semiHidden="0" w:uiPriority="33" w:unhideWhenUsed="0" w:qFormat="1"/>
+    <w:lsdException w:name="Bibliography" w:uiPriority="37"/>
+    <w:lsdException w:name="TOC Heading" w:uiPriority="39" w:qFormat="1"/>
+  </w:latentStyles>
+  <w:style w:type="paragraph" w:default="1" w:styleId="Normal">
+    <w:name w:val="Normal"/>
+    <w:qFormat/>
+  </w:style>
+  <w:style w:type="character" w:default="1" w:styleId="DefaultParagraphFont">
+    <w:name w:val="Default Paragraph Font"/>
+    <w:uiPriority w:val="1"/>
+    <w:semiHidden/>
+    <w:unhideWhenUsed/>
+  </w:style>
+  <w:style w:type="table" w:default="1" w:styleId="TableNormal">
+    <w:name w:val="Normal Table"/>
+    <w:uiPriority w:val="99"/>
+    <w:semiHidden/>
+    <w:unhideWhenUsed/>
+    <w:tblPr>
+      <w:tblInd w:w="0" w:type="dxa"/>
+      <w:tblCellMar>
+        <w:top w:w="0" w:type="dxa"/>
+        <w:left w:w="108" w:type="dxa"/>
+        <w:bottom w:w="0" w:type="dxa"/>
+        <w:right w:w="108" w:type="dxa"/>
+      </w:tblCellMar>
+    </w:tblPr>
+  </w:style>
+  <w:style w:type="numbering" w:default="1" w:styleId="NoList">
+    <w:name w:val="No List"/>
+    <w:uiPriority w:val="99"/>
+    <w:semiHidden/>
+    <w:unhideWhenUsed/>
   </w:style>
 </w:styles>
 </file>

</xml_diff>

<commit_message>
expanded related works and references
</commit_message>
<xml_diff>
--- a/docs/Distributed_WPA_Cracking_Final_Project_Report_2011-05-03.docx
+++ b/docs/Distributed_WPA_Cracking_Final_Project_Report_2011-05-03.docx
@@ -41,8 +41,17 @@
           <w:spacing w:val="-2"/>
         </w:rPr>
         <w:lastRenderedPageBreak/>
-        <w:t>Rodney Beede</w:t>
-      </w:r>
+        <w:t xml:space="preserve">Rodney </w:t>
+      </w:r>
+      <w:proofErr w:type="spellStart"/>
+      <w:r>
+        <w:rPr>
+          <w:rFonts w:ascii="Times New Roman" w:hAnsi="Times New Roman" w:cs="Times New Roman"/>
+          <w:spacing w:val="-2"/>
+        </w:rPr>
+        <w:t>Beede</w:t>
+      </w:r>
+      <w:proofErr w:type="spellEnd"/>
     </w:p>
     <w:p>
       <w:pPr>
@@ -208,14 +217,32 @@
         </w:rPr>
         <w:br w:type="column"/>
       </w:r>
+      <w:proofErr w:type="spellStart"/>
       <w:r>
         <w:rPr>
           <w:rFonts w:ascii="Times New Roman" w:hAnsi="Times New Roman" w:cs="Times New Roman"/>
           <w:spacing w:val="-2"/>
         </w:rPr>
         <w:lastRenderedPageBreak/>
-        <w:t>Arpit Sud</w:t>
-      </w:r>
+        <w:t>Arpit</w:t>
+      </w:r>
+      <w:proofErr w:type="spellEnd"/>
+      <w:r>
+        <w:rPr>
+          <w:rFonts w:ascii="Times New Roman" w:hAnsi="Times New Roman" w:cs="Times New Roman"/>
+          <w:spacing w:val="-2"/>
+        </w:rPr>
+        <w:t xml:space="preserve"> </w:t>
+      </w:r>
+      <w:proofErr w:type="spellStart"/>
+      <w:r>
+        <w:rPr>
+          <w:rFonts w:ascii="Times New Roman" w:hAnsi="Times New Roman" w:cs="Times New Roman"/>
+          <w:spacing w:val="-2"/>
+        </w:rPr>
+        <w:t>Sud</w:t>
+      </w:r>
+      <w:proofErr w:type="spellEnd"/>
     </w:p>
     <w:p>
       <w:pPr>
@@ -330,7 +357,23 @@
         <w:pStyle w:val="Abstract"/>
       </w:pPr>
       <w:r>
-        <w:t>Our approach involved writing new code to handle user submitted jobs of wireless data packets and modifying existing code from a project known as coWPAtty [5] which handled the actual table lookup.  We used a cluster of 9 nodes running on virtual machines to handle the work load and measured the performance of our system to the serial original coWPAtty implementation.</w:t>
+        <w:t xml:space="preserve">Our approach involved writing new code to handle user submitted jobs of wireless data packets and modifying existing code from a project known as </w:t>
+      </w:r>
+      <w:proofErr w:type="spellStart"/>
+      <w:r>
+        <w:t>coWPAtty</w:t>
+      </w:r>
+      <w:proofErr w:type="spellEnd"/>
+      <w:r>
+        <w:t xml:space="preserve"> [5] which handled the actual table lookup.  We used a cluster of 9 nodes running on virtual machines to handle the work load and measured the performance of our system to the serial original </w:t>
+      </w:r>
+      <w:proofErr w:type="spellStart"/>
+      <w:r>
+        <w:t>coWPAtty</w:t>
+      </w:r>
+      <w:proofErr w:type="spellEnd"/>
+      <w:r>
+        <w:t xml:space="preserve"> implementation.</w:t>
       </w:r>
     </w:p>
     <w:p>
@@ -338,7 +381,31 @@
         <w:pStyle w:val="Abstract"/>
       </w:pPr>
       <w:r>
-        <w:t>Our results show an order of magnitude of 8 times in speed increase for our distributed system versus the serial coWPAtty.  Testing data showed that the original serial coWPAtty code could still return a single result in an order of several seconds while our system returning results in under 1 second.  While not a seemingly big difference the scalability of our system would provide much more usability to offer this as a service.</w:t>
+        <w:t xml:space="preserve">Our results show an order of magnitude of 8 times in speed increase for our distributed system versus the serial </w:t>
+      </w:r>
+      <w:proofErr w:type="spellStart"/>
+      <w:r>
+        <w:t>coWPAtty</w:t>
+      </w:r>
+      <w:proofErr w:type="spellEnd"/>
+      <w:r>
+        <w:t xml:space="preserve">.  Testing data showed that the original serial </w:t>
+      </w:r>
+      <w:proofErr w:type="spellStart"/>
+      <w:r>
+        <w:t>coWPAtty</w:t>
+      </w:r>
+      <w:proofErr w:type="spellEnd"/>
+      <w:r>
+        <w:t xml:space="preserve"> code could still return a single result in an order of several seconds while our system returning results in </w:t>
+      </w:r>
+      <w:proofErr w:type="gramStart"/>
+      <w:r>
+        <w:t>under</w:t>
+      </w:r>
+      <w:proofErr w:type="gramEnd"/>
+      <w:r>
+        <w:t xml:space="preserve"> 1 second.  While not a seemingly big difference the scalability of our system would provide much more usability to offer this as a service.</w:t>
       </w:r>
     </w:p>
     <w:p>
@@ -548,7 +615,15 @@
         <w:ind w:firstLine="0"/>
       </w:pPr>
       <w:r>
-        <w:t>The use of wireless networks based on the 802.11 standards (also known as WiFi) has become much more common place in a typical household.  Early advents of these networks provided security to limit access and protect sensitive data with a protocol standard known as WEP.  Research and analysis into the cipher algorithms used in this protocol lead to discovered weaknesses that could easily be exploited by a single computer with modest hardware using brute force.  The deficiencies of this protocol lead to the development of a new one known as WPA [3] which was subsequently enhanced with WPA2.  This newer protocol utilizes much more advanced and stronger encryption ciphers which have made the possibility of using brute force attempts not feasible [4].   With the advent of these new security measures ways of attacking them have evolved as well.</w:t>
+        <w:t xml:space="preserve">The use of wireless networks based on the 802.11 standards (also known as </w:t>
+      </w:r>
+      <w:proofErr w:type="spellStart"/>
+      <w:r>
+        <w:t>WiFi</w:t>
+      </w:r>
+      <w:proofErr w:type="spellEnd"/>
+      <w:r>
+        <w:t>) has become much more common place in a typical household.  Early advents of these networks provided security to limit access and protect sensitive data with a protocol standard known as WEP.  Research and analysis into the cipher algorithms used in this protocol lead to discovered weaknesses that could easily be exploited by a single computer with modest hardware using brute force.  The deficiencies of this protocol lead to the development of a new one known as WPA [3] which was subsequently enhanced with WPA2.  This newer protocol utilizes much more advanced and stronger encryption ciphers which have made the possibility of using brute force attempts not feasible [4].   With the advent of these new security measures ways of attacking them have evolved as well.</w:t>
       </w:r>
     </w:p>
     <w:p>
@@ -572,7 +647,15 @@
       </w:r>
       <w:r>
         <w:lastRenderedPageBreak/>
-        <w:t>computed rainbow table for a match.  Such a tool already exists and is known as coWPAtty.</w:t>
+        <w:t xml:space="preserve">computed rainbow table for a match.  Such a tool already exists and is known as </w:t>
+      </w:r>
+      <w:proofErr w:type="spellStart"/>
+      <w:r>
+        <w:t>coWPAtty</w:t>
+      </w:r>
+      <w:proofErr w:type="spellEnd"/>
+      <w:r>
+        <w:t>.</w:t>
       </w:r>
     </w:p>
     <w:p>
@@ -581,8 +664,23 @@
         <w:spacing w:after="120"/>
         <w:ind w:firstLine="0"/>
       </w:pPr>
-      <w:r>
-        <w:t xml:space="preserve">coWPAtty is a serial program that can generate a rainbow table with hash values for matching keys based on wireless networks names (SSIDs) and WPA-PSK passwords.  The generation is done in a serial manner and written to a file that can later be used in conjunction with captured wireless data.  All operations in the original coWPAtty code are done in a serial manner on one machine.  </w:t>
+      <w:proofErr w:type="spellStart"/>
+      <w:proofErr w:type="gramStart"/>
+      <w:r>
+        <w:t>coWPAtty</w:t>
+      </w:r>
+      <w:proofErr w:type="spellEnd"/>
+      <w:proofErr w:type="gramEnd"/>
+      <w:r>
+        <w:t xml:space="preserve"> is a serial program that can generate a rainbow table with hash values for matching keys based on wireless networks names (SSIDs) and WPA-PSK passwords.  The generation is done in a serial manner and written to a file that can later be used in conjunction with captured wireless data.  All operations in the original </w:t>
+      </w:r>
+      <w:proofErr w:type="spellStart"/>
+      <w:r>
+        <w:t>coWPAtty</w:t>
+      </w:r>
+      <w:proofErr w:type="spellEnd"/>
+      <w:r>
+        <w:t xml:space="preserve"> code are done in a serial manner on one machine.  </w:t>
       </w:r>
     </w:p>
     <w:p>
@@ -592,7 +690,15 @@
         <w:ind w:firstLine="0"/>
       </w:pPr>
       <w:r>
-        <w:t>For our project we decided to create a distributed system that could perform this rainbow table lookup among a cluster of nodes in order to increase performance.  We chose to not generate the rainbow tables as others have already done so [2].  Instead we chose to use an existing rainbow table that contained pre-computed keys for 1,000 wireless network names (SSID’s) and divide it across multiple machines for doing lookup queries.</w:t>
+        <w:t xml:space="preserve">For our project we decided to create a distributed system that could perform this rainbow table lookup among a cluster of nodes in order to increase performance.  We chose to not generate the rainbow tables as others have already done so [2].  Instead we chose to use an existing rainbow table that contained pre-computed keys for 1,000 wireless </w:t>
+      </w:r>
+      <w:proofErr w:type="gramStart"/>
+      <w:r>
+        <w:t>network</w:t>
+      </w:r>
+      <w:proofErr w:type="gramEnd"/>
+      <w:r>
+        <w:t xml:space="preserve"> names (SSID’s) and divide it across multiple machines for doing lookup queries.</w:t>
       </w:r>
     </w:p>
     <w:p>
@@ -602,7 +708,15 @@
         <w:ind w:firstLine="0"/>
       </w:pPr>
       <w:r>
-        <w:t>We developed a system with a single master node and multiple worker nodes that handled the job submission and work.  The master node was written from scratch as a Java web application and is responsible for queuing jobs, sending them to the workers, and reading back the results.  The worker nodes were created by modifying the original coWPAtty code to function in a distributed manner and are described later.</w:t>
+        <w:t xml:space="preserve">We developed a system with a single master node and multiple worker nodes that handled the job submission and work.  The master node was written from scratch as a Java web application and is responsible for queuing jobs, sending them to the workers, and reading back the results.  The worker nodes were created by modifying the original </w:t>
+      </w:r>
+      <w:proofErr w:type="spellStart"/>
+      <w:r>
+        <w:t>coWPAtty</w:t>
+      </w:r>
+      <w:proofErr w:type="spellEnd"/>
+      <w:r>
+        <w:t xml:space="preserve"> code to function in a distributed manner and are described later.</w:t>
       </w:r>
     </w:p>
     <w:p>
@@ -612,7 +726,15 @@
         <w:ind w:firstLine="0"/>
       </w:pPr>
       <w:r>
-        <w:t>Our testing methodology consists of capturing wireless data from our own personal networks and submitting them to the distributed system.  We compared the times for our system to find the correct solution to that of the original coWPAtty serial code running on a single node.  We document our findings in the results and conclusions portion of this paper.</w:t>
+        <w:t xml:space="preserve">Our testing methodology consists of capturing wireless data from our own personal networks and submitting them to the distributed system.  We compared the times for our system to find the correct solution to that of the original </w:t>
+      </w:r>
+      <w:proofErr w:type="spellStart"/>
+      <w:r>
+        <w:t>coWPAtty</w:t>
+      </w:r>
+      <w:proofErr w:type="spellEnd"/>
+      <w:r>
+        <w:t xml:space="preserve"> serial code running on a single node.  We document our findings in the results and conclusions portion of this paper.</w:t>
       </w:r>
     </w:p>
     <w:p>
@@ -670,6 +792,7 @@
         <w:pStyle w:val="Caption"/>
         <w:jc w:val="both"/>
       </w:pPr>
+      <w:proofErr w:type="gramStart"/>
       <w:r>
         <w:t xml:space="preserve">Figure </w:t>
       </w:r>
@@ -695,7 +818,11 @@
         <w:fldChar w:fldCharType="end"/>
       </w:r>
       <w:r>
-        <w:t>.  Architecture Overview</w:t>
+        <w:t>.</w:t>
+      </w:r>
+      <w:proofErr w:type="gramEnd"/>
+      <w:r>
+        <w:t xml:space="preserve">  Architecture Overview</w:t>
       </w:r>
     </w:p>
     <w:p>
@@ -736,7 +863,23 @@
         <w:ind w:firstLine="0"/>
       </w:pPr>
       <w:r>
-        <w:t>Communication from the wireless network to the user’s computer is done via standard 802.11 wireless protocols.  The data capture can be done with already existing tools such as Aircrack-ng [1].  Communication from the user to the master is accomplished using the HTTPS protocol over a secure TCP socket.  Communication internally occurs between the master node to a worker node.  Worker nodes do not communicate with each other.  The master node uses TCP connections with the SSH protocol for remotely starting the worker node binaries and a custom propriety protocol for sending running worker nodes jobs and checking their status.</w:t>
+        <w:t xml:space="preserve">Communication from the wireless network to the user’s computer is done via standard 802.11 wireless protocols.  The data capture can be done with already existing tools such as </w:t>
+      </w:r>
+      <w:proofErr w:type="spellStart"/>
+      <w:r>
+        <w:t>Aircrack-ng</w:t>
+      </w:r>
+      <w:proofErr w:type="spellEnd"/>
+      <w:r>
+        <w:t xml:space="preserve"> [1].  Communication from the user to the master is accomplished using the HTTPS protocol over a secure TCP socket.  Communication internally occurs between the master </w:t>
+      </w:r>
+      <w:proofErr w:type="gramStart"/>
+      <w:r>
+        <w:t>node</w:t>
+      </w:r>
+      <w:proofErr w:type="gramEnd"/>
+      <w:r>
+        <w:t xml:space="preserve"> to a worker node.  Worker nodes do not communicate with each other.  The master node uses TCP connections with the SSH protocol for remotely starting the worker node binaries and a custom propriety protocol for sending running worker nodes jobs and checking their status.</w:t>
       </w:r>
     </w:p>
     <w:p>
@@ -898,6 +1041,7 @@
           <w:cols w:space="475"/>
         </w:sectPr>
       </w:pPr>
+      <w:proofErr w:type="gramStart"/>
       <w:r>
         <w:t xml:space="preserve">Figure </w:t>
       </w:r>
@@ -923,7 +1067,11 @@
         <w:fldChar w:fldCharType="end"/>
       </w:r>
       <w:r>
-        <w:t>. Master Node Web Application Interface</w:t>
+        <w:t>.</w:t>
+      </w:r>
+      <w:proofErr w:type="gramEnd"/>
+      <w:r>
+        <w:t xml:space="preserve"> Master Node Web Application Interface</w:t>
       </w:r>
     </w:p>
     <w:p>
@@ -941,7 +1089,15 @@
     </w:p>
     <w:p>
       <w:r>
-        <w:t>All configuration is managed via an XML file on the master node that is loaded at the startup of the master node web application.  It specifies the following:</w:t>
+        <w:t xml:space="preserve">All </w:t>
+      </w:r>
+      <w:proofErr w:type="gramStart"/>
+      <w:r>
+        <w:t>configuration</w:t>
+      </w:r>
+      <w:proofErr w:type="gramEnd"/>
+      <w:r>
+        <w:t xml:space="preserve"> is managed via an XML file on the master node that is loaded at the startup of the master node web application.  It specifies the following:</w:t>
       </w:r>
     </w:p>
     <w:p>
@@ -1151,7 +1307,15 @@
     </w:p>
     <w:p>
       <w:r>
-        <w:t>The worker node is a modified C program based on code by Joshua Wright’s coWPAtty.  It has been modified to act as a type of service that listens on a TCP socket for instructions or status queries from the master node.  The communication specifics will be discussed in the “Master to Worker Node Communication” section later.</w:t>
+        <w:t xml:space="preserve">The worker node is a modified C program based on code by Joshua Wright’s </w:t>
+      </w:r>
+      <w:proofErr w:type="spellStart"/>
+      <w:r>
+        <w:t>coWPAtty</w:t>
+      </w:r>
+      <w:proofErr w:type="spellEnd"/>
+      <w:r>
+        <w:t>.  It has been modified to act as a type of service that listens on a TCP socket for instructions or status queries from the master node.  The communication specifics will be discussed in the “Master to Worker Node Communication” section later.</w:t>
       </w:r>
     </w:p>
     <w:p/>
@@ -1261,8 +1425,13 @@
           </v:shape>
         </w:pict>
       </w:r>
-      <w:r>
-        <w:t>Figure 3. Worker node state diagram</w:t>
+      <w:proofErr w:type="gramStart"/>
+      <w:r>
+        <w:t>Figure 3.</w:t>
+      </w:r>
+      <w:proofErr w:type="gramEnd"/>
+      <w:r>
+        <w:t xml:space="preserve"> Worker node state diagram</w:t>
       </w:r>
     </w:p>
     <w:p/>
@@ -1310,8 +1479,13 @@
         <w:pStyle w:val="Caption"/>
         <w:jc w:val="left"/>
       </w:pPr>
-      <w:r>
-        <w:t>Figure 4.  Record processing activity diagram</w:t>
+      <w:proofErr w:type="gramStart"/>
+      <w:r>
+        <w:t>Figure 4.</w:t>
+      </w:r>
+      <w:proofErr w:type="gramEnd"/>
+      <w:r>
+        <w:t xml:space="preserve">  Record processing activity diagram</w:t>
       </w:r>
     </w:p>
     <w:p/>
@@ -1396,7 +1570,15 @@
     </w:p>
     <w:p>
       <w:r>
-        <w:t>An overview of the different packet requests and responses is given below.  Note that \31 or \4 are decimal values for single characters and that there are no line breaks in a packet:</w:t>
+        <w:t xml:space="preserve">An overview of the different packet requests and responses is given below.  Note that \31 or \4 </w:t>
+      </w:r>
+      <w:proofErr w:type="gramStart"/>
+      <w:r>
+        <w:t>are</w:t>
+      </w:r>
+      <w:proofErr w:type="gramEnd"/>
+      <w:r>
+        <w:t xml:space="preserve"> decimal values for single characters and that there are no line breaks in a packet:</w:t>
       </w:r>
     </w:p>
     <w:p/>
@@ -1441,8 +1623,17 @@
           <w:b/>
           <w:bCs/>
         </w:rPr>
-        <w:t>/path/to/wifi.pcap</w:t>
-      </w:r>
+        <w:t>/path/to/</w:t>
+      </w:r>
+      <w:proofErr w:type="spellStart"/>
+      <w:r>
+        <w:rPr>
+          <w:b/>
+          <w:bCs/>
+        </w:rPr>
+        <w:t>wifi.pcap</w:t>
+      </w:r>
+      <w:proofErr w:type="spellEnd"/>
       <w:r>
         <w:t>\0\31</w:t>
       </w:r>
@@ -1489,8 +1680,13 @@
         </w:numPr>
         <w:jc w:val="left"/>
       </w:pPr>
-      <w:r>
-        <w:t>jobid is a uniquely generated id from the master for logging purposes</w:t>
+      <w:proofErr w:type="spellStart"/>
+      <w:r>
+        <w:t>jobid</w:t>
+      </w:r>
+      <w:proofErr w:type="spellEnd"/>
+      <w:r>
+        <w:t xml:space="preserve"> is a uniquely generated id from the master for logging purposes</w:t>
       </w:r>
     </w:p>
     <w:p>
@@ -1503,7 +1699,15 @@
         <w:jc w:val="left"/>
       </w:pPr>
       <w:r>
-        <w:t>/path/to/wifi.pcap is a variable length path that the worker can use to find the input file.  Usually on a shared network file system.</w:t>
+        <w:t>/path/to/</w:t>
+      </w:r>
+      <w:proofErr w:type="spellStart"/>
+      <w:r>
+        <w:t>wifi.pcap</w:t>
+      </w:r>
+      <w:proofErr w:type="spellEnd"/>
+      <w:r>
+        <w:t xml:space="preserve"> is a variable length path that the worker can use to find the input file.  Usually on a shared network file system.</w:t>
       </w:r>
     </w:p>
     <w:p>
@@ -1817,8 +2021,13 @@
         <w:jc w:val="left"/>
       </w:pPr>
       <w:r>
-        <w:t>Last job finished was jobid</w:t>
-      </w:r>
+        <w:t xml:space="preserve">Last job finished was </w:t>
+      </w:r>
+      <w:proofErr w:type="spellStart"/>
+      <w:r>
+        <w:t>jobid</w:t>
+      </w:r>
+      <w:proofErr w:type="spellEnd"/>
     </w:p>
     <w:p>
       <w:pPr>
@@ -2091,8 +2300,17 @@
           <w:b/>
           <w:bCs/>
         </w:rPr>
-        <w:t>No job with jobid</w:t>
-      </w:r>
+        <w:t xml:space="preserve">No job with </w:t>
+      </w:r>
+      <w:proofErr w:type="spellStart"/>
+      <w:r>
+        <w:rPr>
+          <w:b/>
+          <w:bCs/>
+        </w:rPr>
+        <w:t>jobid</w:t>
+      </w:r>
+      <w:proofErr w:type="spellEnd"/>
       <w:r>
         <w:t>\0\31\4</w:t>
       </w:r>
@@ -2133,7 +2351,31 @@
     </w:p>
     <w:p>
       <w:r>
-        <w:t>The users uses a packet capture tool like aircrack-ng in order to capture Authentication Handshakes between the wireless client and the WiFi Access Point</w:t>
+        <w:t xml:space="preserve">The </w:t>
+      </w:r>
+      <w:proofErr w:type="gramStart"/>
+      <w:r>
+        <w:t>users uses</w:t>
+      </w:r>
+      <w:proofErr w:type="gramEnd"/>
+      <w:r>
+        <w:t xml:space="preserve"> a packet capture tool like </w:t>
+      </w:r>
+      <w:proofErr w:type="spellStart"/>
+      <w:r>
+        <w:t>aircrack-ng</w:t>
+      </w:r>
+      <w:proofErr w:type="spellEnd"/>
+      <w:r>
+        <w:t xml:space="preserve"> in order to capture Authentication Handshakes between the wireless client and the </w:t>
+      </w:r>
+      <w:proofErr w:type="spellStart"/>
+      <w:r>
+        <w:t>WiFi</w:t>
+      </w:r>
+      <w:proofErr w:type="spellEnd"/>
+      <w:r>
+        <w:t xml:space="preserve"> Access Point</w:t>
       </w:r>
       <w:r>
         <w:t xml:space="preserve"> </w:t>
@@ -2184,7 +2426,15 @@
         </w:numPr>
       </w:pPr>
       <w:r>
-        <w:t>Send a deauthentication packet to wireless client to induce authentication handshake</w:t>
+        <w:t xml:space="preserve">Send a </w:t>
+      </w:r>
+      <w:proofErr w:type="spellStart"/>
+      <w:r>
+        <w:t>deauthentication</w:t>
+      </w:r>
+      <w:proofErr w:type="spellEnd"/>
+      <w:r>
+        <w:t xml:space="preserve"> packet to wireless client to induce authentication handshake</w:t>
       </w:r>
     </w:p>
     <w:p>
@@ -2501,8 +2751,13 @@
       <w:pPr>
         <w:pStyle w:val="Caption"/>
       </w:pPr>
-      <w:r>
-        <w:t>Figure 4. Summary of job workflow</w:t>
+      <w:proofErr w:type="gramStart"/>
+      <w:r>
+        <w:t>Figure 4.</w:t>
+      </w:r>
+      <w:proofErr w:type="gramEnd"/>
+      <w:r>
+        <w:t xml:space="preserve"> Summary of job workflow</w:t>
       </w:r>
     </w:p>
     <w:p>
@@ -2537,7 +2792,23 @@
     </w:p>
     <w:p>
       <w:r>
-        <w:t xml:space="preserve">In many applications, checkpointing is performed so that a job does not need to start from the beginning of the computation.  It can simply load the state saved in the most recent checkpoint and start computation again at that point.  For our purposes, this was not feasible.  Job completion time is relatively short so restart from the beginning of a job is not a problem.  In addition, the overhead of the checkpoint would be too expensive in terms of performance.  As a result, no checkpointing is performed by </w:t>
+        <w:t xml:space="preserve">In many applications, </w:t>
+      </w:r>
+      <w:proofErr w:type="spellStart"/>
+      <w:r>
+        <w:t>checkpointing</w:t>
+      </w:r>
+      <w:proofErr w:type="spellEnd"/>
+      <w:r>
+        <w:t xml:space="preserve"> is performed so that a job does not need to start from the beginning of the computation.  It can simply load the state saved in the most recent checkpoint and start computation again at that point.  For our purposes, this was not feasible.  Job completion time is relatively short so restart from the beginning of a job is not a problem.  In addition, the overhead of the checkpoint would be too expensive in terms of performance.  As a result, no </w:t>
+      </w:r>
+      <w:proofErr w:type="spellStart"/>
+      <w:r>
+        <w:t>checkpointing</w:t>
+      </w:r>
+      <w:proofErr w:type="spellEnd"/>
+      <w:r>
+        <w:t xml:space="preserve"> is performed by </w:t>
       </w:r>
       <w:r>
         <w:t>the worker nodes in this system.</w:t>
@@ -2567,7 +2838,23 @@
     </w:p>
     <w:p>
       <w:r>
-        <w:t>To test our system we did a performance comparison between our distributed version of coWPAtty and the original serial version of coWPAtty.</w:t>
+        <w:t xml:space="preserve">To test our system we did a performance comparison between our distributed version of </w:t>
+      </w:r>
+      <w:proofErr w:type="spellStart"/>
+      <w:r>
+        <w:t>coWPAtty</w:t>
+      </w:r>
+      <w:proofErr w:type="spellEnd"/>
+      <w:r>
+        <w:t xml:space="preserve"> and the original serial version of </w:t>
+      </w:r>
+      <w:proofErr w:type="spellStart"/>
+      <w:r>
+        <w:t>coWPAtty</w:t>
+      </w:r>
+      <w:proofErr w:type="spellEnd"/>
+      <w:r>
+        <w:t>.</w:t>
       </w:r>
     </w:p>
     <w:p/>
@@ -2585,7 +2872,23 @@
     </w:p>
     <w:p>
       <w:r>
-        <w:t>Capture data was collected from our own personal home wireless networks using Aircrack-ng.  The networks were secured using WPA encryption.  The networks were configured in a number of different ways using various passphrases and SSIDs.  More specifically, one data set was captured using a particular SSID (linksys) with a number of different passphrases:  the first, middle, and last passphrases in our rainbow table.  Also, we capture another handshake using a passphrase that was not in our rainbow table but a SSID that was in our table.  Further, another data set was captured using a SSID that was not in our rainbow table.</w:t>
+        <w:t xml:space="preserve">Capture data was collected from our own personal home wireless networks using </w:t>
+      </w:r>
+      <w:proofErr w:type="spellStart"/>
+      <w:r>
+        <w:t>Aircrack-ng</w:t>
+      </w:r>
+      <w:proofErr w:type="spellEnd"/>
+      <w:r>
+        <w:t>.  The networks were secured using WPA encryption.  The networks were configured in a number of different ways using various passphrases and SSIDs.  More specifically, one data set was captured using a particular SSID (</w:t>
+      </w:r>
+      <w:proofErr w:type="spellStart"/>
+      <w:r>
+        <w:t>linksys</w:t>
+      </w:r>
+      <w:proofErr w:type="spellEnd"/>
+      <w:r>
+        <w:t>) with a number of different passphrases:  the first, middle, and last passphrases in our rainbow table.  Also, we capture another handshake using a passphrase that was not in our rainbow table but a SSID that was in our table.  Further, another data set was captured using a SSID that was not in our rainbow table.</w:t>
       </w:r>
     </w:p>
     <w:p/>
@@ -2609,7 +2912,23 @@
         <w:t>u</w:t>
       </w:r>
       <w:r>
-        <w:t xml:space="preserve">n on all of the data sets using both the original serial coWPAtty on one worker node and the distributed coWPAtty on our test system.  For the serial version, timing data was simply collected using the </w:t>
+        <w:t xml:space="preserve">n on all of the data sets using both the original serial </w:t>
+      </w:r>
+      <w:proofErr w:type="spellStart"/>
+      <w:r>
+        <w:t>coWPAtty</w:t>
+      </w:r>
+      <w:proofErr w:type="spellEnd"/>
+      <w:r>
+        <w:t xml:space="preserve"> on one worker node and the distributed </w:t>
+      </w:r>
+      <w:proofErr w:type="spellStart"/>
+      <w:r>
+        <w:t>coWPAtty</w:t>
+      </w:r>
+      <w:proofErr w:type="spellEnd"/>
+      <w:r>
+        <w:t xml:space="preserve"> on our test system.  For the serial version, timing data was simply collected using the </w:t>
       </w:r>
       <w:r>
         <w:rPr>
@@ -2640,7 +2959,31 @@
         <w:spacing w:after="120"/>
       </w:pPr>
       <w:r>
-        <w:t>We used a Cisco C210 M1 server with two Intel Xeon E5540 (2.5GHz) processors for a total of 8 logical CPUs (hyperthreading was turned off).  The system had 72GB of RAM and sixteen 146GB SAS 6.0gbps drives in a single RAID5 configuration.  VMware vSphere Hypervisor ESXi 4.1.0 348481 was the host operating system with 9 underlying virtual machines all running Ubuntu Server 10.10 64-bit Linux.  The master node was allocated 2GB of memory while eight worker nodes were allocated 8GB of memory each.  All nine virtual machines have 1 virtual CPU and 200GB of disk storage allocated.  Access to the cluster from the Internet was limited to SSH and HTTPS to the master node only.  All worker nodes had an internal IPv4 network on a private VLAN on the host machine only.  The master communicated with the workers over TCP sockets and through SSH remote commands.</w:t>
+        <w:t>We used a Cisco C210 M1 server with two Intel Xeon E5540 (2.5GHz) processors for a total of 8 logical CPUs (</w:t>
+      </w:r>
+      <w:proofErr w:type="spellStart"/>
+      <w:r>
+        <w:t>hyperthreading</w:t>
+      </w:r>
+      <w:proofErr w:type="spellEnd"/>
+      <w:r>
+        <w:t xml:space="preserve"> was turned off).  The system had 72GB of RAM and sixteen 146GB SAS 6.0gbps drives in a single RAID5 configuration.  VMware </w:t>
+      </w:r>
+      <w:proofErr w:type="spellStart"/>
+      <w:r>
+        <w:t>vSphere</w:t>
+      </w:r>
+      <w:proofErr w:type="spellEnd"/>
+      <w:r>
+        <w:t xml:space="preserve"> Hypervisor </w:t>
+      </w:r>
+      <w:proofErr w:type="spellStart"/>
+      <w:r>
+        <w:t>ESXi</w:t>
+      </w:r>
+      <w:proofErr w:type="spellEnd"/>
+      <w:r>
+        <w:t xml:space="preserve"> 4.1.0 348481 was the host operating system with 9 underlying virtual machines all running Ubuntu Server 10.10 64-bit Linux.  The master node was allocated 2GB of memory while eight worker nodes were allocated 8GB of memory each.  All nine virtual machines have 1 virtual CPU and 200GB of disk storage allocated.  Access to the cluster from the Internet was limited to SSH and HTTPS to the master node only.  All worker nodes had an internal IPv4 network on a private VLAN on the host machine only.  The master communicated with the workers over TCP sockets and through SSH remote commands.</w:t>
       </w:r>
     </w:p>
     <w:p>
@@ -2661,7 +3004,15 @@
         <w:pStyle w:val="Caption"/>
       </w:pPr>
       <w:r>
-        <w:t>Table 1:  Testing results (ms)</w:t>
+        <w:t>Table 1:  Testing results (</w:t>
+      </w:r>
+      <w:proofErr w:type="spellStart"/>
+      <w:r>
+        <w:t>ms</w:t>
+      </w:r>
+      <w:proofErr w:type="spellEnd"/>
+      <w:r>
+        <w:t>)</w:t>
       </w:r>
     </w:p>
     <w:tbl>
@@ -2820,17 +3171,57 @@
     </w:p>
     <w:p>
       <w:r>
-        <w:t>As described in section 3, testing was done to compare the original, serial version of coWPAtty and the distributed version of coWPAtty.  The results of these tests are summarized in table 2.</w:t>
-      </w:r>
-    </w:p>
-    <w:p>
-      <w:r>
-        <w:t>When the first passphrase in the rainbow table was used, the difference between the serial and distributed versions was mostly negligible.  Intuitively, this makes sense.  However, the performance increase between the serial and distributed versions becomes clear when the middle and last passphrases are used.  For the middle passphrase, there was a ~4x performance boost.  For the last passphrase in the rainbow table, there was ~8x performance boost.</w:t>
-      </w:r>
-    </w:p>
-    <w:p>
-      <w:r>
-        <w:t>For an embarrassingly parallel problem such as this, these results are to be expected.  The key idea here is that the distributed version of coWPAtty can be scaled to even further enhance the performance of the system.  By increasing the size of the test system, performance should theoretically improve even further.  In addition, the size of the rainbow table could be increased with less of a performance impact on the system than in the case of the serial version of coWPAtty.</w:t>
+        <w:t xml:space="preserve">As described in section 3, testing was done to compare the original, serial version of </w:t>
+      </w:r>
+      <w:proofErr w:type="spellStart"/>
+      <w:r>
+        <w:t>coWPAtty</w:t>
+      </w:r>
+      <w:proofErr w:type="spellEnd"/>
+      <w:r>
+        <w:t xml:space="preserve"> and the distributed version of </w:t>
+      </w:r>
+      <w:proofErr w:type="spellStart"/>
+      <w:r>
+        <w:t>coWPAtty</w:t>
+      </w:r>
+      <w:proofErr w:type="spellEnd"/>
+      <w:r>
+        <w:t>.  The results of these tests are summarized in table 2.</w:t>
+      </w:r>
+    </w:p>
+    <w:p>
+      <w:r>
+        <w:t xml:space="preserve">When the first passphrase in the rainbow table was used, the difference between the serial and distributed versions was mostly negligible.  Intuitively, this makes sense.  However, the performance increase between the serial and distributed versions becomes clear when the middle and last passphrases are used.  For the middle passphrase, there was a ~4x performance boost.  For the last passphrase in the rainbow table, there </w:t>
+      </w:r>
+      <w:proofErr w:type="gramStart"/>
+      <w:r>
+        <w:t>was</w:t>
+      </w:r>
+      <w:proofErr w:type="gramEnd"/>
+      <w:r>
+        <w:t xml:space="preserve"> ~8x performance boost.</w:t>
+      </w:r>
+    </w:p>
+    <w:p>
+      <w:r>
+        <w:t xml:space="preserve">For an embarrassingly parallel problem such as this, these results are to be expected.  The key idea here is that the distributed version of </w:t>
+      </w:r>
+      <w:proofErr w:type="spellStart"/>
+      <w:r>
+        <w:t>coWPAtty</w:t>
+      </w:r>
+      <w:proofErr w:type="spellEnd"/>
+      <w:r>
+        <w:t xml:space="preserve"> can be scaled to even further enhance the performance of the system.  By increasing the size of the test system, performance should theoretically improve even further.  In addition, the size of the rainbow table could be increased with less of a performance impact on the system than in the case of the serial version of </w:t>
+      </w:r>
+      <w:proofErr w:type="spellStart"/>
+      <w:r>
+        <w:t>coWPAtty</w:t>
+      </w:r>
+      <w:proofErr w:type="spellEnd"/>
+      <w:r>
+        <w:t>.</w:t>
       </w:r>
     </w:p>
     <w:p/>
@@ -2849,7 +3240,15 @@
     </w:p>
     <w:p>
       <w:r>
-        <w:t>Currently, captured data is gathered using the command line tools provided with Aircrack-ng.  Providing a graphical user interface to the capture process would increase the availability of the system to users possibly uncomfortable with the command line utilities.</w:t>
+        <w:t xml:space="preserve">Currently, captured data is gathered using the command line tools provided with </w:t>
+      </w:r>
+      <w:proofErr w:type="spellStart"/>
+      <w:r>
+        <w:t>Aircrack-ng</w:t>
+      </w:r>
+      <w:proofErr w:type="spellEnd"/>
+      <w:r>
+        <w:t>.  Providing a graphical user interface to the capture process would increase the availability of the system to users possibly uncomfortable with the command line utilities.</w:t>
       </w:r>
     </w:p>
     <w:p>
@@ -2864,31 +3263,324 @@
     </w:p>
     <w:p>
       <w:r>
-        <w:t xml:space="preserve">Making the distributed version of coWPAtty amenable to a heterogeneous system would open up a variety of possibilities.  One such possibility would be the volunteer computing environment, similar to SETI@Home </w:t>
+        <w:t xml:space="preserve">Making the distributed version of </w:t>
+      </w:r>
+      <w:proofErr w:type="spellStart"/>
+      <w:r>
+        <w:t>coWPAtty</w:t>
+      </w:r>
+      <w:proofErr w:type="spellEnd"/>
+      <w:r>
+        <w:t xml:space="preserve"> amenable to a heterogeneous system would open up a variety of possibilities.  One such possibility would be the volunteer computing environment, similar to </w:t>
+      </w:r>
+      <w:proofErr w:type="spellStart"/>
+      <w:r>
+        <w:t>SETI@Home</w:t>
+      </w:r>
+      <w:proofErr w:type="spellEnd"/>
+      <w:r>
+        <w:t xml:space="preserve"> </w:t>
       </w:r>
       <w:r>
         <w:t>[10]</w:t>
+      </w:r>
+      <w:r>
+        <w:t xml:space="preserve">.  One foreseeable problem in this environment would be data transfers.  </w:t>
+      </w:r>
+      <w:proofErr w:type="spellStart"/>
+      <w:r>
+        <w:t>SETI@Home</w:t>
+      </w:r>
+      <w:proofErr w:type="spellEnd"/>
+      <w:r>
+        <w:t xml:space="preserve"> does not have this problem because of the small amount of data sent to the client for each work unit.</w:t>
+      </w:r>
+    </w:p>
+    <w:p>
+      <w:r>
+        <w:t xml:space="preserve">Currently, the </w:t>
+      </w:r>
+      <w:proofErr w:type="spellStart"/>
+      <w:r>
+        <w:t>coWPAtty</w:t>
+      </w:r>
+      <w:proofErr w:type="spellEnd"/>
+      <w:r>
+        <w:t xml:space="preserve"> code is not well-designed.  Porting the code to Java or C++ would likely make it more readable and open up the possibility for a more extensible design.</w:t>
+      </w:r>
+    </w:p>
+    <w:p>
+      <w:r>
+        <w:t xml:space="preserve">Currently, the both the serial and distributed versions of </w:t>
+      </w:r>
+      <w:proofErr w:type="spellStart"/>
+      <w:r>
+        <w:t>coWPAtty</w:t>
+      </w:r>
+      <w:proofErr w:type="spellEnd"/>
+      <w:r>
+        <w:t xml:space="preserve"> read through the records of the rainbow table serially (one record at a time).  The serial version of </w:t>
+      </w:r>
+      <w:proofErr w:type="spellStart"/>
+      <w:r>
+        <w:t>coWPAtty</w:t>
+      </w:r>
+      <w:proofErr w:type="spellEnd"/>
+      <w:r>
+        <w:t xml:space="preserve"> is restricted to this model since it reads the table from disk.  However, since the distributed version of </w:t>
+      </w:r>
+      <w:proofErr w:type="spellStart"/>
+      <w:r>
+        <w:t>coWPAtty</w:t>
+      </w:r>
+      <w:proofErr w:type="spellEnd"/>
+      <w:r>
+        <w:t xml:space="preserve"> already loads the table into memory, more intelligent data structures could be used.  For example, a tree or hash table could be used to increase the speed of record look ups.  This would likely require additional memory but would improve performance.</w:t>
+      </w:r>
+    </w:p>
+    <w:p>
+      <w:r>
+        <w:lastRenderedPageBreak/>
+        <w:t xml:space="preserve">Fault tolerance is another major aspect of distributed </w:t>
+      </w:r>
+      <w:proofErr w:type="spellStart"/>
+      <w:r>
+        <w:t>coWPAtty</w:t>
+      </w:r>
+      <w:proofErr w:type="spellEnd"/>
+      <w:r>
+        <w:t xml:space="preserve"> that could be improved.  Currently, the master node is a single point of failure.  By replicating the master node, system down time could be reduced since one of the master node replicas could be swapped in to act as the new master.  Additionally, another node could be added to act as the NFS host.  Relieving some of the pressure from the master node could possibly reduce the likelihood of failure.  Worker node failure is notably less critical than master node failure.  However, there is still room for improvement regarding the fault tolerance of the worker nodes.  Currently, the master node can detect worker node failure, but there is no automated system in place to deal with it.  A system administrator must restart the worker nodes to bring them all back up.  When the master detects worker node failure, it could send the restart command itself rather than having a system administrator perform that action.  Additionally, if the automated restart of the worker node by the master node failed, the master node could try to redistribute the work load to some of the worker nodes that were still alive.  Combining the automated restart of the worker nodes by the master node with the automated load redistribution would greatly enhance the fault tolerance in this system.</w:t>
+      </w:r>
+    </w:p>
+    <w:p/>
+    <w:p>
+      <w:pPr>
+        <w:pStyle w:val="Heading1"/>
+      </w:pPr>
+      <w:r>
+        <w:t>RELATED WORK</w:t>
+      </w:r>
+    </w:p>
+    <w:p>
+      <w:r>
+        <w:t xml:space="preserve">The distributed version of </w:t>
+      </w:r>
+      <w:proofErr w:type="spellStart"/>
+      <w:r>
+        <w:t>coWPAtty</w:t>
+      </w:r>
+      <w:proofErr w:type="spellEnd"/>
+      <w:r>
+        <w:t xml:space="preserve"> is built on top of the original serial version of </w:t>
+      </w:r>
+      <w:proofErr w:type="spellStart"/>
+      <w:r>
+        <w:t>coWPAtty</w:t>
+      </w:r>
+      <w:proofErr w:type="spellEnd"/>
+      <w:r>
+        <w:t xml:space="preserve"> [2]</w:t>
+      </w:r>
+      <w:r>
+        <w:t>.  The new version runs as a service in a distributed environment.  The original version ran as one thread on a single machine.  After the</w:t>
+      </w:r>
+      <w:r>
+        <w:t xml:space="preserve"> </w:t>
+      </w:r>
+      <w:r>
+        <w:t xml:space="preserve">job was run, the original </w:t>
+      </w:r>
+      <w:proofErr w:type="spellStart"/>
+      <w:r>
+        <w:t>coWPAtty</w:t>
+      </w:r>
+      <w:proofErr w:type="spellEnd"/>
+      <w:r>
+        <w:t xml:space="preserve"> would immediately exit.  Also</w:t>
+      </w:r>
+      <w:r>
+        <w:t xml:space="preserve">, the rainbow table was read from disk each time the original </w:t>
+      </w:r>
+      <w:proofErr w:type="spellStart"/>
+      <w:r>
+        <w:t>coWPAtty</w:t>
+      </w:r>
+      <w:proofErr w:type="spellEnd"/>
+      <w:r>
+        <w:t xml:space="preserve"> was run.  By leaving </w:t>
+      </w:r>
+      <w:proofErr w:type="spellStart"/>
+      <w:r>
+        <w:t>coWPAtty</w:t>
+      </w:r>
+      <w:proofErr w:type="spellEnd"/>
+      <w:r>
+        <w:t xml:space="preserve"> running as a service, the rainbow table only needs to be read from disk once.  This yields a great performance gain.</w:t>
+      </w:r>
+    </w:p>
+    <w:p>
+      <w:r>
+        <w:t xml:space="preserve">Before WPA, the standard security protocol was </w:t>
+      </w:r>
+      <w:r>
+        <w:t>Wired Equivalent Privacy (</w:t>
+      </w:r>
+      <w:r>
+        <w:t>WEP</w:t>
+      </w:r>
+      <w:r>
+        <w:t>)</w:t>
+      </w:r>
+      <w:r>
+        <w:t xml:space="preserve">.  This security protocol was shown to have a number of design flaws that make it vulnerable to attacks.  A number of these attacks </w:t>
+      </w:r>
+      <w:r>
+        <w:t xml:space="preserve">have been </w:t>
+      </w:r>
+      <w:r>
+        <w:t xml:space="preserve">chronicled </w:t>
+      </w:r>
+      <w:r>
+        <w:t xml:space="preserve">by Martin Beck and Erik </w:t>
+      </w:r>
+      <w:proofErr w:type="spellStart"/>
+      <w:r>
+        <w:t>Tews</w:t>
+      </w:r>
+      <w:proofErr w:type="spellEnd"/>
+      <w:r>
+        <w:t xml:space="preserve"> [6].</w:t>
+      </w:r>
+    </w:p>
+    <w:p>
+      <w:r>
+        <w:t xml:space="preserve">WEP was </w:t>
+      </w:r>
+      <w:r>
+        <w:t>first proven vulnerable in 2001 [7].  RC4 is a stream cipher that is used by WEP.  Part of RC4 involves a key scheduling algorithm.  This key scheduling algorithm has an identifiable correlation between the key and the output.  This correlation can be used to determine the secret key used to authenticate in WEP.</w:t>
+      </w:r>
+      <w:r>
+        <w:t xml:space="preserve">  This attack is sometime</w:t>
+      </w:r>
+      <w:r>
+        <w:t>s referred to as the FMS attack.  The name is derived from the authors of the first published WEP attack.</w:t>
+      </w:r>
+    </w:p>
+    <w:p>
+      <w:r>
+        <w:t>After the first weakness of WEP was found [7], many others started to follow.  Often they leveraged the same RC4 vulnerability</w:t>
+      </w:r>
+      <w:r>
+        <w:t xml:space="preserve"> </w:t>
+      </w:r>
+      <w:r>
+        <w:t>(</w:t>
+      </w:r>
+      <w:r>
+        <w:t>or the FMS attack</w:t>
+      </w:r>
+      <w:r>
+        <w:t>)</w:t>
+      </w:r>
+      <w:r>
+        <w:t>.  The improvements came in the form of reducing the number of packets that must be captured for a succ</w:t>
+      </w:r>
+      <w:r>
+        <w:t>essful attempt to be mounted</w:t>
+      </w:r>
+      <w:r>
+        <w:t>.</w:t>
+      </w:r>
+      <w:r>
+        <w:t xml:space="preserve">  One attempt was able to reduce the number of packets required to recover a 128-bit key from 4000000 to 1000000 </w:t>
+      </w:r>
+      <w:r>
+        <w:t xml:space="preserve">packets </w:t>
+      </w:r>
+      <w:r>
+        <w:t>[8].</w:t>
+      </w:r>
+      <w:r>
+        <w:t xml:space="preserve">  This advance both reduces the time required to mount the attack and the storage needed for the packets.</w:t>
+      </w:r>
+    </w:p>
+    <w:p>
+      <w:r>
+        <w:t xml:space="preserve">Even after these first vulnerabilities were found, WEP was still widely used as the security protocol of choice.  This was the case even after WPA was introduced to replace WEP.  As a result many other studies were conducted to find novel ways of breaking WEP.  Some of these include the </w:t>
+      </w:r>
+      <w:proofErr w:type="spellStart"/>
+      <w:r>
+        <w:t>KoreK</w:t>
+      </w:r>
+      <w:proofErr w:type="spellEnd"/>
+      <w:r>
+        <w:t xml:space="preserve"> attack</w:t>
+      </w:r>
+      <w:r>
+        <w:t xml:space="preserve"> [11]</w:t>
+      </w:r>
+      <w:r>
+        <w:t>, the PTW attack</w:t>
+      </w:r>
+      <w:r>
+        <w:t xml:space="preserve"> [6]</w:t>
+      </w:r>
+      <w:r>
+        <w:t xml:space="preserve">, and the </w:t>
+      </w:r>
+      <w:proofErr w:type="spellStart"/>
+      <w:r>
+        <w:t>Chopchop</w:t>
+      </w:r>
+      <w:proofErr w:type="spellEnd"/>
+      <w:r>
+        <w:t xml:space="preserve"> attack</w:t>
+      </w:r>
+      <w:r>
+        <w:t xml:space="preserve"> </w:t>
+      </w:r>
+      <w:r>
+        <w:t>[12]</w:t>
+      </w:r>
+      <w:r>
+        <w:t>.</w:t>
       </w:r>
       <w:bookmarkStart w:id="0" w:name="_GoBack"/>
       <w:bookmarkEnd w:id="0"/>
-      <w:r>
-        <w:t>.  One foreseeable problem in this environment would be data transfers.  SETI@Home does not have this problem because of the small amount of data sent to the client for each work unit.</w:t>
-      </w:r>
-    </w:p>
-    <w:p>
-      <w:r>
-        <w:t>Currently, the coWPAtty code is not well-designed.  Porting the code to Java or C++ would likely make it more readable and open up the possibility for a more extensible design.</w:t>
-      </w:r>
-    </w:p>
-    <w:p>
-      <w:r>
-        <w:t>Currently, the both the serial and distributed versions of coWPAtty read through the records of the rainbow table serially (one record at a time).  The serial version of coWPAtty is restricted to this model since it reads the table from disk.  However, since the distributed version of coWPAtty already loads the table into memory, more intelligent data structures could be used.  For example, a tree or hash table could be used to increase the speed of record look ups.  This would likely require additional memory but would improve performance.</w:t>
-      </w:r>
     </w:p>
     <w:p>
       <w:r>
         <w:lastRenderedPageBreak/>
-        <w:t>Fault tolerance is another major aspect of distributed coWPAtty that could be improved.  Currently, the master node is a single point of failure.  By replicating the master node, system down time could be reduced since one of the master node replicas could be swapped in to act as the new master.  Additionally, another node could be added to act as the NFS host.  Relieving some of the pressure from the master node could possibly reduce the likelihood of failure.  Worker node failure is notably less critical than master node failure.  However, there is still room for improvement regarding the fault tolerance of the worker nodes.  Currently, the master node can detect worker node failure, but there is no automated system in place to deal with it.  A system administrator must restart the worker nodes to bring them all back up.  When the master detects worker node failure, it could send the restart command itself rather than having a system administrator perform that action.  Additionally, if the automated restart of the worker node by the master node failed, the master node could try to redistribute the work load to some of the worker nodes that were still alive.  Combining the automated restart of the worker nodes by the master node with the automated load redistribution would greatly enhance the fault tolerance in this system.</w:t>
+        <w:t xml:space="preserve">As the age of general purpose graphics processing units (GPGPU) computing dawned, new techniques were developed that severely decreased the amount of time to break WEP.  Generally, these systems did not introduce new vulnerabilities of WEP.  Instead, they used existing techniques but combined them with GPGPU computing the maximize performance.  </w:t>
+      </w:r>
+      <w:proofErr w:type="spellStart"/>
+      <w:r>
+        <w:t>Pyrit</w:t>
+      </w:r>
+      <w:proofErr w:type="spellEnd"/>
+      <w:r>
+        <w:t xml:space="preserve"> is one such approach [9].</w:t>
+      </w:r>
+    </w:p>
+    <w:p>
+      <w:r>
+        <w:t>Many have abandoned WEP, saying that it is “completely insecure”.  WPA was its replacement.  Eventually, WPA was replaced with WPA2.  So far these have remained relatively secure.  The same number of vulnerabilities in WEP has not been found in WPA and WPA2.  A number of attacks do exist though.</w:t>
+      </w:r>
+    </w:p>
+    <w:p>
+      <w:r>
+        <w:t>Possibly the first attack on WPA was presented in [</w:t>
+      </w:r>
+      <w:r>
+        <w:t>6</w:t>
+      </w:r>
+      <w:r>
+        <w:t>].</w:t>
+      </w:r>
+    </w:p>
+    <w:p>
+      <w:r>
+        <w:t>TODO: clean this section up, add references</w:t>
       </w:r>
     </w:p>
     <w:p/>
@@ -2897,125 +3589,18 @@
         <w:pStyle w:val="Heading1"/>
       </w:pPr>
       <w:r>
-        <w:t>RELATED WORK</w:t>
-      </w:r>
-    </w:p>
-    <w:p>
-      <w:r>
-        <w:t xml:space="preserve">The distributed version of </w:t>
-      </w:r>
-      <w:r>
-        <w:t>coWPAtty</w:t>
-      </w:r>
-      <w:r>
-        <w:t xml:space="preserve"> is built on top of the original serial version of </w:t>
-      </w:r>
-      <w:r>
-        <w:t>coWPAtty</w:t>
-      </w:r>
-      <w:r>
-        <w:t xml:space="preserve"> [2]</w:t>
-      </w:r>
-      <w:r>
-        <w:t>.  The new version runs as a service in a distributed environment.  The original version ran as one thread on a single machine.  After the</w:t>
-      </w:r>
-      <w:r>
-        <w:t xml:space="preserve"> </w:t>
-      </w:r>
-      <w:r>
-        <w:t xml:space="preserve">job was run, the original </w:t>
-      </w:r>
-      <w:r>
-        <w:t>coWPAtty</w:t>
-      </w:r>
-      <w:r>
-        <w:t xml:space="preserve"> would immediately exit.  Also</w:t>
-      </w:r>
-      <w:r>
-        <w:t xml:space="preserve">, the rainbow table was read from disk each time the original </w:t>
-      </w:r>
-      <w:r>
-        <w:t>coWPAtty</w:t>
-      </w:r>
-      <w:r>
-        <w:t xml:space="preserve"> was run.  By leaving </w:t>
-      </w:r>
-      <w:r>
-        <w:t>coWPAtty</w:t>
-      </w:r>
-      <w:r>
-        <w:t xml:space="preserve"> running as a service, the rainbow table only needs to be read from disk once.  This yields a great performance gain.</w:t>
-      </w:r>
-    </w:p>
-    <w:p>
-      <w:r>
-        <w:t xml:space="preserve">Before WPA, the standard security protocol was WEP.  This security protocol was shown to have a number of design flaws that make it vulnerable to attacks.  A number of these attacks </w:t>
-      </w:r>
-      <w:r>
-        <w:t xml:space="preserve">have been </w:t>
-      </w:r>
-      <w:r>
-        <w:t xml:space="preserve">chronicled </w:t>
-      </w:r>
-      <w:r>
-        <w:t>by Martin Beck and Erik Tews</w:t>
-      </w:r>
-      <w:r>
-        <w:t xml:space="preserve"> [6].</w:t>
-      </w:r>
-    </w:p>
-    <w:p>
-      <w:r>
-        <w:t xml:space="preserve">WEP was </w:t>
-      </w:r>
-      <w:r>
-        <w:t>first proven vulnerable in 2001 by [7].  RC4 is a stream cipher that is used by WEP.  Part of RC4 involves a key scheduling algorithm.  This key scheduling algorithm has an identifiable correlation between the key and the output.  This correlation can be used to determine the secret key used to authenticate in WEP.</w:t>
-      </w:r>
-    </w:p>
-    <w:p>
-      <w:r>
-        <w:t>After the first weakness of WEP was found [7], many others started to follow.  Often they leveraged the same RC4 vulnerability.  The improvements came in the form of reducing the number of packets that must be captured for a successful attempt to be mounted [8].</w:t>
-      </w:r>
-    </w:p>
-    <w:p>
-      <w:r>
-        <w:t>Even after these first vulnerabilities were found, WEP was still widely used as the security protocol of choice.  This was the case even after WPA was introduced to replace WEP.  As a result many other studies were conducted to find novel ways of breaking WEP.  Some of these include the KoreK attack, the PTW attack, and the Chopchop attack.  (TODO add references)</w:t>
-      </w:r>
-    </w:p>
-    <w:p>
-      <w:r>
-        <w:t>As the age of general purpose graphics processing units (GPGPU) computing dawned, new techniques were developed that severely decreased the amount of time to break WEP.  Generally, these systems did not introduce new vulnerabilities of WEP.  Instead, they used existing techniques but combined them with GPGPU computing the maximize performance.  Pyrit is one such approach [9].</w:t>
-      </w:r>
-    </w:p>
-    <w:p>
-      <w:r>
-        <w:lastRenderedPageBreak/>
-        <w:t>Many have abandoned WEP, saying that it is “completely insecure”.  WPA was its replacement.  Eventually, WPA was replaced with WPA2.  So far these have remained relatively secure.  The same number of vulnerabilities in WEP has not been found in WPA and WPA2.  A number of attacks do exist though.</w:t>
-      </w:r>
-    </w:p>
-    <w:p>
-      <w:r>
-        <w:t>Possibly the first attack on WPA was presented in [practical attacks against wep and wpa].</w:t>
-      </w:r>
-    </w:p>
-    <w:p>
-      <w:r>
-        <w:t>TODO: clean this section up, add references</w:t>
-      </w:r>
-    </w:p>
-    <w:p/>
-    <w:p>
-      <w:pPr>
-        <w:pStyle w:val="Heading1"/>
-      </w:pPr>
-      <w:r>
         <w:t>SECURING WIFI</w:t>
       </w:r>
     </w:p>
     <w:p>
       <w:r>
-        <w:t>TODO: Here we could talk about tips for securing wifi</w:t>
-      </w:r>
+        <w:t xml:space="preserve">TODO: Here we could talk about tips for securing </w:t>
+      </w:r>
+      <w:proofErr w:type="spellStart"/>
+      <w:r>
+        <w:t>wifi</w:t>
+      </w:r>
+      <w:proofErr w:type="spellEnd"/>
     </w:p>
     <w:p/>
     <w:p>
@@ -3064,7 +3649,15 @@
         <w:ind w:firstLine="0"/>
       </w:pPr>
       <w:r>
-        <w:t>We give acknowledgment of the great work done by Joshua Wright, the original developer of coWPAtty, from which our work is based.</w:t>
+        <w:t xml:space="preserve">We give acknowledgment of the great work done by Joshua Wright, the original developer of </w:t>
+      </w:r>
+      <w:proofErr w:type="spellStart"/>
+      <w:r>
+        <w:t>coWPAtty</w:t>
+      </w:r>
+      <w:proofErr w:type="spellEnd"/>
+      <w:r>
+        <w:t>, from which our work is based.</w:t>
       </w:r>
     </w:p>
     <w:p>
@@ -3087,8 +3680,13 @@
       <w:pPr>
         <w:pStyle w:val="References"/>
       </w:pPr>
-      <w:r>
-        <w:t>Aircrack-ng. 2011. http://www.aircrack-ng.org/</w:t>
+      <w:proofErr w:type="spellStart"/>
+      <w:r>
+        <w:t>Aircrack-ng</w:t>
+      </w:r>
+      <w:proofErr w:type="spellEnd"/>
+      <w:r>
+        <w:t>. 2011. http://www.aircrack-ng.org/</w:t>
       </w:r>
     </w:p>
     <w:p>
@@ -3096,7 +3694,39 @@
         <w:pStyle w:val="References"/>
       </w:pPr>
       <w:r>
-        <w:t>Church of the Wifi. 2009. Church of Wifi Uber coWPAtty lookup tables. http://www.churchofwifi.org/Project_Display.asp?PID=90</w:t>
+        <w:t xml:space="preserve">Church of the </w:t>
+      </w:r>
+      <w:proofErr w:type="spellStart"/>
+      <w:r>
+        <w:t>Wifi</w:t>
+      </w:r>
+      <w:proofErr w:type="spellEnd"/>
+      <w:r>
+        <w:t xml:space="preserve">. 2009. Church of </w:t>
+      </w:r>
+      <w:proofErr w:type="spellStart"/>
+      <w:r>
+        <w:t>Wifi</w:t>
+      </w:r>
+      <w:proofErr w:type="spellEnd"/>
+      <w:r>
+        <w:t xml:space="preserve"> </w:t>
+      </w:r>
+      <w:proofErr w:type="spellStart"/>
+      <w:r>
+        <w:t>Uber</w:t>
+      </w:r>
+      <w:proofErr w:type="spellEnd"/>
+      <w:r>
+        <w:t xml:space="preserve"> </w:t>
+      </w:r>
+      <w:proofErr w:type="spellStart"/>
+      <w:r>
+        <w:t>coWPAtty</w:t>
+      </w:r>
+      <w:proofErr w:type="spellEnd"/>
+      <w:r>
+        <w:t xml:space="preserve"> lookup tables. http://www.churchofwifi.org/Project_Display.asp?PID=90</w:t>
       </w:r>
     </w:p>
     <w:p>
@@ -3104,15 +3734,30 @@
         <w:pStyle w:val="References"/>
       </w:pPr>
       <w:r>
-        <w:t xml:space="preserve">IEEE Computer Society. 2007. IEEE Std 802.11™-2007 New York, NY. </w:t>
+        <w:t xml:space="preserve">IEEE Computer Society. 2007. IEEE </w:t>
+      </w:r>
+      <w:proofErr w:type="spellStart"/>
+      <w:proofErr w:type="gramStart"/>
+      <w:r>
+        <w:t>Std</w:t>
+      </w:r>
+      <w:proofErr w:type="spellEnd"/>
+      <w:proofErr w:type="gramEnd"/>
+      <w:r>
+        <w:t xml:space="preserve"> 802.11™-2007 New York, NY. </w:t>
       </w:r>
     </w:p>
     <w:p>
       <w:pPr>
         <w:pStyle w:val="References"/>
       </w:pPr>
-      <w:r>
-        <w:t>Moskowitz, Robert. 1993. Weakness in Passphrase Choice in WPA Interface. http://wifinetnews.com/archives/2003/11/weakness_in_passphrase_choice_in_wpa_interface.html</w:t>
+      <w:proofErr w:type="spellStart"/>
+      <w:r>
+        <w:t>Moskowitz</w:t>
+      </w:r>
+      <w:proofErr w:type="spellEnd"/>
+      <w:r>
+        <w:t>, Robert. 1993. Weakness in Passphrase Choice in WPA Interface. http://wifinetnews.com/archives/2003/11/weakness_in_passphrase_choice_in_wpa_interface.html</w:t>
       </w:r>
     </w:p>
     <w:p>
@@ -3124,8 +3769,12 @@
       </w:r>
       <w:r>
         <w:br/>
+      </w:r>
+      <w:proofErr w:type="spellStart"/>
+      <w:r>
         <w:t>coWPAtty</w:t>
       </w:r>
+      <w:proofErr w:type="spellEnd"/>
       <w:r>
         <w:br/>
       </w:r>
@@ -3138,7 +3787,23 @@
         <w:pStyle w:val="References"/>
       </w:pPr>
       <w:r>
-        <w:t>Erik Tews and Martin Beck. 2009. Practical attacks against WEP and WPA. In Proceedings of the second ACM conference on Wireless network security (WiSec '09). ACM, New York, NY, USA, 79-86.</w:t>
+        <w:t xml:space="preserve">Erik </w:t>
+      </w:r>
+      <w:proofErr w:type="spellStart"/>
+      <w:r>
+        <w:t>Tews</w:t>
+      </w:r>
+      <w:proofErr w:type="spellEnd"/>
+      <w:r>
+        <w:t xml:space="preserve"> and Martin Beck. 2009. Practical attacks against WEP and WPA. In Proceedings of the second ACM conference on Wireless network security (</w:t>
+      </w:r>
+      <w:proofErr w:type="spellStart"/>
+      <w:r>
+        <w:t>WiSec</w:t>
+      </w:r>
+      <w:proofErr w:type="spellEnd"/>
+      <w:r>
+        <w:t xml:space="preserve"> '09). ACM, New York, NY, USA, 79-86.</w:t>
       </w:r>
     </w:p>
     <w:p>
@@ -3149,7 +3814,63 @@
         <w:rPr>
           <w:color w:val="000000"/>
         </w:rPr>
-        <w:t>Scott R. Fluhrer , Itsik Mantin , Adi Shamir, Weaknesses in the Key Scheduling Algorithm of RC4, Revised Papers from the 8th Annual International Workshop on Selected Areas in Cryptography, p.1-24</w:t>
+        <w:t xml:space="preserve">Scott R. </w:t>
+      </w:r>
+      <w:proofErr w:type="spellStart"/>
+      <w:r>
+        <w:rPr>
+          <w:color w:val="000000"/>
+        </w:rPr>
+        <w:t>Fluhrer</w:t>
+      </w:r>
+      <w:proofErr w:type="spellEnd"/>
+      <w:r>
+        <w:rPr>
+          <w:color w:val="000000"/>
+        </w:rPr>
+        <w:t xml:space="preserve"> , </w:t>
+      </w:r>
+      <w:proofErr w:type="spellStart"/>
+      <w:r>
+        <w:rPr>
+          <w:color w:val="000000"/>
+        </w:rPr>
+        <w:t>Itsik</w:t>
+      </w:r>
+      <w:proofErr w:type="spellEnd"/>
+      <w:r>
+        <w:rPr>
+          <w:color w:val="000000"/>
+        </w:rPr>
+        <w:t xml:space="preserve"> </w:t>
+      </w:r>
+      <w:proofErr w:type="spellStart"/>
+      <w:r>
+        <w:rPr>
+          <w:color w:val="000000"/>
+        </w:rPr>
+        <w:t>Mantin</w:t>
+      </w:r>
+      <w:proofErr w:type="spellEnd"/>
+      <w:r>
+        <w:rPr>
+          <w:color w:val="000000"/>
+        </w:rPr>
+        <w:t xml:space="preserve">, </w:t>
+      </w:r>
+      <w:proofErr w:type="spellStart"/>
+      <w:r>
+        <w:rPr>
+          <w:color w:val="000000"/>
+        </w:rPr>
+        <w:t>Adi</w:t>
+      </w:r>
+      <w:proofErr w:type="spellEnd"/>
+      <w:r>
+        <w:rPr>
+          <w:color w:val="000000"/>
+        </w:rPr>
+        <w:t xml:space="preserve"> Shamir, Weaknesses in the Key Scheduling Algorithm of RC4, Revised Papers from the 8th Annual International Workshop on Selected Areas in Cryptography, p.1-24</w:t>
       </w:r>
       <w:r>
         <w:rPr>
@@ -3177,11 +3898,35 @@
           <w:rStyle w:val="apple-style-span"/>
           <w:color w:val="000000"/>
         </w:rPr>
-        <w:t>, Aviel D. Rubin, A key recovery attack on the 802.11b wired equivalent privacy protocol (WEP), ACM Transactions on Information and System Security (TISSEC), v.7 n.2, p.319-332, May 2004</w:t>
-      </w:r>
+        <w:t xml:space="preserve">, </w:t>
+      </w:r>
+      <w:proofErr w:type="spellStart"/>
       <w:r>
         <w:rPr>
           <w:rStyle w:val="apple-style-span"/>
+          <w:color w:val="000000"/>
+        </w:rPr>
+        <w:t>Aviel</w:t>
+      </w:r>
+      <w:proofErr w:type="spellEnd"/>
+      <w:r>
+        <w:rPr>
+          <w:rStyle w:val="apple-style-span"/>
+          <w:color w:val="000000"/>
+        </w:rPr>
+        <w:t xml:space="preserve"> D. Rubin, A key recovery attack on the 802.11b wired equivalent privacy </w:t>
+      </w:r>
+      <w:r>
+        <w:rPr>
+          <w:rStyle w:val="apple-style-span"/>
+          <w:color w:val="000000"/>
+        </w:rPr>
+        <w:lastRenderedPageBreak/>
+        <w:t>protocol (WEP), ACM Transactions on Information and System Security (TISSEC), v.7 n.2, p.319-332, May 2004</w:t>
+      </w:r>
+      <w:r>
+        <w:rPr>
+          <w:rStyle w:val="apple-style-span"/>
         </w:rPr>
         <w:t>.</w:t>
       </w:r>
@@ -3190,9 +3935,11 @@
       <w:pPr>
         <w:pStyle w:val="References"/>
       </w:pPr>
+      <w:proofErr w:type="spellStart"/>
       <w:r>
         <w:t>Pyrit</w:t>
       </w:r>
+      <w:proofErr w:type="spellEnd"/>
       <w:r>
         <w:t>.</w:t>
       </w:r>
@@ -3211,25 +3958,90 @@
         <w:rPr>
           <w:color w:val="000000"/>
         </w:rPr>
-        <w:t xml:space="preserve">David P. Anderson, Jeff Cobb, Eric Korpela, Matt Lebofsky, and Dan Werthimer. 2002. SETI@home: an experiment in public-resource </w:t>
-      </w:r>
+        <w:t xml:space="preserve">David P. Anderson, Jeff Cobb, Eric </w:t>
+      </w:r>
+      <w:proofErr w:type="spellStart"/>
       <w:r>
         <w:rPr>
           <w:color w:val="000000"/>
         </w:rPr>
+        <w:t>Korpela</w:t>
+      </w:r>
+      <w:proofErr w:type="spellEnd"/>
+      <w:r>
+        <w:rPr>
+          <w:color w:val="000000"/>
+        </w:rPr>
+        <w:t xml:space="preserve">, Matt </w:t>
+      </w:r>
+      <w:proofErr w:type="spellStart"/>
+      <w:r>
+        <w:rPr>
+          <w:color w:val="000000"/>
+        </w:rPr>
+        <w:t>Lebofsky</w:t>
+      </w:r>
+      <w:proofErr w:type="spellEnd"/>
+      <w:r>
+        <w:rPr>
+          <w:color w:val="000000"/>
+        </w:rPr>
+        <w:t xml:space="preserve">, and Dan </w:t>
+      </w:r>
+      <w:proofErr w:type="spellStart"/>
+      <w:r>
+        <w:rPr>
+          <w:color w:val="000000"/>
+        </w:rPr>
+        <w:t>Werthimer</w:t>
+      </w:r>
+      <w:proofErr w:type="spellEnd"/>
+      <w:r>
+        <w:rPr>
+          <w:color w:val="000000"/>
+        </w:rPr>
+        <w:t xml:space="preserve">. 2002. </w:t>
+      </w:r>
+      <w:proofErr w:type="spellStart"/>
+      <w:r>
+        <w:rPr>
+          <w:color w:val="000000"/>
+        </w:rPr>
+        <w:t>SETI@home</w:t>
+      </w:r>
+      <w:proofErr w:type="spellEnd"/>
+      <w:r>
+        <w:rPr>
+          <w:color w:val="000000"/>
+        </w:rPr>
+        <w:t xml:space="preserve">: an experiment in public-resource </w:t>
+      </w:r>
+      <w:r>
+        <w:rPr>
+          <w:color w:val="000000"/>
+        </w:rPr>
         <w:t>computing. </w:t>
       </w:r>
+      <w:proofErr w:type="spellStart"/>
       <w:r>
         <w:rPr>
           <w:iCs/>
           <w:color w:val="000000"/>
         </w:rPr>
-        <w:t>Commun. ACM</w:t>
-      </w:r>
-      <w:r>
-        <w:rPr>
+        <w:t>Commun</w:t>
+      </w:r>
+      <w:proofErr w:type="spellEnd"/>
+      <w:r>
+        <w:rPr>
+          <w:iCs/>
           <w:color w:val="000000"/>
         </w:rPr>
+        <w:t>. ACM</w:t>
+      </w:r>
+      <w:r>
+        <w:rPr>
+          <w:color w:val="000000"/>
+        </w:rPr>
         <w:t> 45, 11 (November 2002), 56-61.</w:t>
       </w:r>
     </w:p>
@@ -3238,7 +4050,37 @@
         <w:pStyle w:val="References"/>
       </w:pPr>
       <w:r>
+        <w:rPr>
+          <w:color w:val="000000"/>
+        </w:rPr>
+        <w:t xml:space="preserve">WEP Cracker. </w:t>
+      </w:r>
+      <w:r>
+        <w:t>http://www.oxid.it/ca_um/topics/wep_cracker.htm</w:t>
+      </w:r>
+    </w:p>
+    <w:p>
+      <w:pPr>
+        <w:pStyle w:val="References"/>
+      </w:pPr>
+      <w:proofErr w:type="spellStart"/>
+      <w:r>
         <w:lastRenderedPageBreak/>
+        <w:t>Chopchoptheory</w:t>
+      </w:r>
+      <w:proofErr w:type="spellEnd"/>
+      <w:r>
+        <w:t xml:space="preserve">. </w:t>
+      </w:r>
+      <w:r>
+        <w:t>http://www.aircrack-ng.org/doku.php?id=chopchoptheory</w:t>
+      </w:r>
+    </w:p>
+    <w:p>
+      <w:pPr>
+        <w:pStyle w:val="References"/>
+      </w:pPr>
+      <w:r>
         <w:t>WARNING</w:t>
       </w:r>
       <w:r>

</xml_diff>

<commit_message>
cleaned up related works
</commit_message>
<xml_diff>
--- a/docs/Distributed_WPA_Cracking_Final_Project_Report_2011-05-03.docx
+++ b/docs/Distributed_WPA_Cracking_Final_Project_Report_2011-05-03.docx
@@ -3545,45 +3545,90 @@
       <w:r>
         <w:t>.</w:t>
       </w:r>
+    </w:p>
+    <w:p>
+      <w:r>
+        <w:lastRenderedPageBreak/>
+        <w:t>Many have abandoned WEP, saying that it is “completely insecure”</w:t>
+      </w:r>
+      <w:r>
+        <w:t xml:space="preserve"> [8]</w:t>
+      </w:r>
+      <w:r>
+        <w:t>.  WPA was its replacement.  Eventually, WPA was replaced with WPA2.  So far these have remained relatively secure.  The same number of vulnerabilities in WEP has not been found in WPA and WPA2.  A number of attacks do exist though.</w:t>
+      </w:r>
+    </w:p>
+    <w:p>
+      <w:r>
+        <w:t>Possibly the first attack on WPA was presented in [</w:t>
+      </w:r>
+      <w:r>
+        <w:t>6</w:t>
+      </w:r>
+      <w:r>
+        <w:t>].</w:t>
+      </w:r>
+      <w:r>
+        <w:t xml:space="preserve">  It demonstrated that a </w:t>
+      </w:r>
+      <w:proofErr w:type="spellStart"/>
+      <w:r>
+        <w:t>chopchop</w:t>
+      </w:r>
+      <w:proofErr w:type="spellEnd"/>
+      <w:r>
+        <w:t xml:space="preserve"> like attack (an attack used to crack WEP) could also be used to crack WPA.  A variety of conditions must be met for this attack to work on WPA.  However, it was shown that these conditions are not unreasonable in most wireless networks [6].  </w:t>
+      </w:r>
+      <w:r>
+        <w:t>Additionally, this attack only works for WPA with TKIP not CCMP.</w:t>
+      </w:r>
+    </w:p>
+    <w:p>
+      <w:r>
+        <w:t xml:space="preserve">As the age of general purpose graphics processing units (GPGPU) computing dawned, </w:t>
+      </w:r>
+      <w:r>
+        <w:t xml:space="preserve">the extreme parallelism offered by the GPU became </w:t>
+      </w:r>
+      <w:r>
+        <w:t>clearer</w:t>
+      </w:r>
+      <w:r>
+        <w:t xml:space="preserve"> and more widely used.</w:t>
+      </w:r>
+      <w:r>
+        <w:t xml:space="preserve">  GPGPU computing is now being used to crack WPA encrypted wireless networks.  </w:t>
+      </w:r>
+      <w:proofErr w:type="spellStart"/>
+      <w:r>
+        <w:t>Pyrit</w:t>
+      </w:r>
+      <w:proofErr w:type="spellEnd"/>
+      <w:r>
+        <w:t xml:space="preserve"> is one such approach [9].</w:t>
+      </w:r>
+      <w:r>
+        <w:t xml:space="preserve">  Using CUDA [</w:t>
+      </w:r>
+      <w:r>
+        <w:t>13</w:t>
+      </w:r>
+      <w:r>
+        <w:t xml:space="preserve">], </w:t>
+      </w:r>
+      <w:proofErr w:type="spellStart"/>
+      <w:r>
+        <w:t>Pyrit</w:t>
+      </w:r>
+      <w:proofErr w:type="spellEnd"/>
+      <w:r>
+        <w:t xml:space="preserve"> can compute up to 89,000 pairwise master keys per second.</w:t>
+      </w:r>
+    </w:p>
+    <w:p>
       <w:bookmarkStart w:id="0" w:name="_GoBack"/>
       <w:bookmarkEnd w:id="0"/>
     </w:p>
-    <w:p>
-      <w:r>
-        <w:lastRenderedPageBreak/>
-        <w:t xml:space="preserve">As the age of general purpose graphics processing units (GPGPU) computing dawned, new techniques were developed that severely decreased the amount of time to break WEP.  Generally, these systems did not introduce new vulnerabilities of WEP.  Instead, they used existing techniques but combined them with GPGPU computing the maximize performance.  </w:t>
-      </w:r>
-      <w:proofErr w:type="spellStart"/>
-      <w:r>
-        <w:t>Pyrit</w:t>
-      </w:r>
-      <w:proofErr w:type="spellEnd"/>
-      <w:r>
-        <w:t xml:space="preserve"> is one such approach [9].</w:t>
-      </w:r>
-    </w:p>
-    <w:p>
-      <w:r>
-        <w:t>Many have abandoned WEP, saying that it is “completely insecure”.  WPA was its replacement.  Eventually, WPA was replaced with WPA2.  So far these have remained relatively secure.  The same number of vulnerabilities in WEP has not been found in WPA and WPA2.  A number of attacks do exist though.</w:t>
-      </w:r>
-    </w:p>
-    <w:p>
-      <w:r>
-        <w:t>Possibly the first attack on WPA was presented in [</w:t>
-      </w:r>
-      <w:r>
-        <w:t>6</w:t>
-      </w:r>
-      <w:r>
-        <w:t>].</w:t>
-      </w:r>
-    </w:p>
-    <w:p>
-      <w:r>
-        <w:t>TODO: clean this section up, add references</w:t>
-      </w:r>
-    </w:p>
-    <w:p/>
     <w:p>
       <w:pPr>
         <w:pStyle w:val="Heading1"/>
@@ -3891,6 +3936,7 @@
           <w:rStyle w:val="apple-style-span"/>
           <w:color w:val="000000"/>
         </w:rPr>
+        <w:lastRenderedPageBreak/>
         <w:t>Adam Stubblefield, John Ioannidis</w:t>
       </w:r>
       <w:r>
@@ -3914,15 +3960,7 @@
           <w:rStyle w:val="apple-style-span"/>
           <w:color w:val="000000"/>
         </w:rPr>
-        <w:t xml:space="preserve"> D. Rubin, A key recovery attack on the 802.11b wired equivalent privacy </w:t>
-      </w:r>
-      <w:r>
-        <w:rPr>
-          <w:rStyle w:val="apple-style-span"/>
-          <w:color w:val="000000"/>
-        </w:rPr>
-        <w:lastRenderedPageBreak/>
-        <w:t>protocol (WEP), ACM Transactions on Information and System Security (TISSEC), v.7 n.2, p.319-332, May 2004</w:t>
+        <w:t xml:space="preserve"> D. Rubin, A key recovery attack on the 802.11b wired equivalent privacy protocol (WEP), ACM Transactions on Information and System Security (TISSEC), v.7 n.2, p.319-332, May 2004</w:t>
       </w:r>
       <w:r>
         <w:rPr>
@@ -4074,6 +4112,17 @@
       </w:r>
       <w:r>
         <w:t>http://www.aircrack-ng.org/doku.php?id=chopchoptheory</w:t>
+      </w:r>
+    </w:p>
+    <w:p>
+      <w:pPr>
+        <w:pStyle w:val="References"/>
+      </w:pPr>
+      <w:r>
+        <w:t xml:space="preserve">CUDA Zone. </w:t>
+      </w:r>
+      <w:r>
+        <w:t>http://www.nvidia.com/object/cuda_home_new.html</w:t>
       </w:r>
     </w:p>
     <w:p>

</xml_diff>

<commit_message>
more edits to related works
</commit_message>
<xml_diff>
--- a/docs/Distributed_WPA_Cracking_Final_Project_Report_2011-05-03.docx
+++ b/docs/Distributed_WPA_Cracking_Final_Project_Report_2011-05-03.docx
@@ -41,17 +41,8 @@
           <w:spacing w:val="-2"/>
         </w:rPr>
         <w:lastRenderedPageBreak/>
-        <w:t xml:space="preserve">Rodney </w:t>
-      </w:r>
-      <w:proofErr w:type="spellStart"/>
-      <w:r>
-        <w:rPr>
-          <w:rFonts w:ascii="Times New Roman" w:hAnsi="Times New Roman" w:cs="Times New Roman"/>
-          <w:spacing w:val="-2"/>
-        </w:rPr>
-        <w:t>Beede</w:t>
-      </w:r>
-      <w:proofErr w:type="spellEnd"/>
+        <w:t>Rodney Beede</w:t>
+      </w:r>
     </w:p>
     <w:p>
       <w:pPr>
@@ -217,32 +208,14 @@
         </w:rPr>
         <w:br w:type="column"/>
       </w:r>
-      <w:proofErr w:type="spellStart"/>
       <w:r>
         <w:rPr>
           <w:rFonts w:ascii="Times New Roman" w:hAnsi="Times New Roman" w:cs="Times New Roman"/>
           <w:spacing w:val="-2"/>
         </w:rPr>
         <w:lastRenderedPageBreak/>
-        <w:t>Arpit</w:t>
-      </w:r>
-      <w:proofErr w:type="spellEnd"/>
-      <w:r>
-        <w:rPr>
-          <w:rFonts w:ascii="Times New Roman" w:hAnsi="Times New Roman" w:cs="Times New Roman"/>
-          <w:spacing w:val="-2"/>
-        </w:rPr>
-        <w:t xml:space="preserve"> </w:t>
-      </w:r>
-      <w:proofErr w:type="spellStart"/>
-      <w:r>
-        <w:rPr>
-          <w:rFonts w:ascii="Times New Roman" w:hAnsi="Times New Roman" w:cs="Times New Roman"/>
-          <w:spacing w:val="-2"/>
-        </w:rPr>
-        <w:t>Sud</w:t>
-      </w:r>
-      <w:proofErr w:type="spellEnd"/>
+        <w:t>Arpit Sud</w:t>
+      </w:r>
     </w:p>
     <w:p>
       <w:pPr>
@@ -357,23 +330,7 @@
         <w:pStyle w:val="Abstract"/>
       </w:pPr>
       <w:r>
-        <w:t xml:space="preserve">Our approach involved writing new code to handle user submitted jobs of wireless data packets and modifying existing code from a project known as </w:t>
-      </w:r>
-      <w:proofErr w:type="spellStart"/>
-      <w:r>
-        <w:t>coWPAtty</w:t>
-      </w:r>
-      <w:proofErr w:type="spellEnd"/>
-      <w:r>
-        <w:t xml:space="preserve"> [5] which handled the actual table lookup.  We used a cluster of 9 nodes running on virtual machines to handle the work load and measured the performance of our system to the serial original </w:t>
-      </w:r>
-      <w:proofErr w:type="spellStart"/>
-      <w:r>
-        <w:t>coWPAtty</w:t>
-      </w:r>
-      <w:proofErr w:type="spellEnd"/>
-      <w:r>
-        <w:t xml:space="preserve"> implementation.</w:t>
+        <w:t>Our approach involved writing new code to handle user submitted jobs of wireless data packets and modifying existing code from a project known as coWPAtty [5] which handled the actual table lookup.  We used a cluster of 9 nodes running on virtual machines to handle the work load and measured the performance of our system to the serial original coWPAtty implementation.</w:t>
       </w:r>
     </w:p>
     <w:p>
@@ -381,31 +338,7 @@
         <w:pStyle w:val="Abstract"/>
       </w:pPr>
       <w:r>
-        <w:t xml:space="preserve">Our results show an order of magnitude of 8 times in speed increase for our distributed system versus the serial </w:t>
-      </w:r>
-      <w:proofErr w:type="spellStart"/>
-      <w:r>
-        <w:t>coWPAtty</w:t>
-      </w:r>
-      <w:proofErr w:type="spellEnd"/>
-      <w:r>
-        <w:t xml:space="preserve">.  Testing data showed that the original serial </w:t>
-      </w:r>
-      <w:proofErr w:type="spellStart"/>
-      <w:r>
-        <w:t>coWPAtty</w:t>
-      </w:r>
-      <w:proofErr w:type="spellEnd"/>
-      <w:r>
-        <w:t xml:space="preserve"> code could still return a single result in an order of several seconds while our system returning results in </w:t>
-      </w:r>
-      <w:proofErr w:type="gramStart"/>
-      <w:r>
-        <w:t>under</w:t>
-      </w:r>
-      <w:proofErr w:type="gramEnd"/>
-      <w:r>
-        <w:t xml:space="preserve"> 1 second.  While not a seemingly big difference the scalability of our system would provide much more usability to offer this as a service.</w:t>
+        <w:t>Our results show an order of magnitude of 8 times in speed increase for our distributed system versus the serial coWPAtty.  Testing data showed that the original serial coWPAtty code could still return a single result in an order of several seconds while our system returning results in under 1 second.  While not a seemingly big difference the scalability of our system would provide much more usability to offer this as a service.</w:t>
       </w:r>
     </w:p>
     <w:p>
@@ -615,15 +548,7 @@
         <w:ind w:firstLine="0"/>
       </w:pPr>
       <w:r>
-        <w:t xml:space="preserve">The use of wireless networks based on the 802.11 standards (also known as </w:t>
-      </w:r>
-      <w:proofErr w:type="spellStart"/>
-      <w:r>
-        <w:t>WiFi</w:t>
-      </w:r>
-      <w:proofErr w:type="spellEnd"/>
-      <w:r>
-        <w:t>) has become much more common place in a typical household.  Early advents of these networks provided security to limit access and protect sensitive data with a protocol standard known as WEP.  Research and analysis into the cipher algorithms used in this protocol lead to discovered weaknesses that could easily be exploited by a single computer with modest hardware using brute force.  The deficiencies of this protocol lead to the development of a new one known as WPA [3] which was subsequently enhanced with WPA2.  This newer protocol utilizes much more advanced and stronger encryption ciphers which have made the possibility of using brute force attempts not feasible [4].   With the advent of these new security measures ways of attacking them have evolved as well.</w:t>
+        <w:t>The use of wireless networks based on the 802.11 standards (also known as WiFi) has become much more common place in a typical household.  Early advents of these networks provided security to limit access and protect sensitive data with a protocol standard known as WEP.  Research and analysis into the cipher algorithms used in this protocol lead to discovered weaknesses that could easily be exploited by a single computer with modest hardware using brute force.  The deficiencies of this protocol lead to the development of a new one known as WPA [3] which was subsequently enhanced with WPA2.  This newer protocol utilizes much more advanced and stronger encryption ciphers which have made the possibility of using brute force attempts not feasible [4].   With the advent of these new security measures ways of attacking them have evolved as well.</w:t>
       </w:r>
     </w:p>
     <w:p>
@@ -647,15 +572,7 @@
       </w:r>
       <w:r>
         <w:lastRenderedPageBreak/>
-        <w:t xml:space="preserve">computed rainbow table for a match.  Such a tool already exists and is known as </w:t>
-      </w:r>
-      <w:proofErr w:type="spellStart"/>
-      <w:r>
-        <w:t>coWPAtty</w:t>
-      </w:r>
-      <w:proofErr w:type="spellEnd"/>
-      <w:r>
-        <w:t>.</w:t>
+        <w:t>computed rainbow table for a match.  Such a tool already exists and is known as coWPAtty.</w:t>
       </w:r>
     </w:p>
     <w:p>
@@ -664,23 +581,8 @@
         <w:spacing w:after="120"/>
         <w:ind w:firstLine="0"/>
       </w:pPr>
-      <w:proofErr w:type="spellStart"/>
-      <w:proofErr w:type="gramStart"/>
-      <w:r>
-        <w:t>coWPAtty</w:t>
-      </w:r>
-      <w:proofErr w:type="spellEnd"/>
-      <w:proofErr w:type="gramEnd"/>
-      <w:r>
-        <w:t xml:space="preserve"> is a serial program that can generate a rainbow table with hash values for matching keys based on wireless networks names (SSIDs) and WPA-PSK passwords.  The generation is done in a serial manner and written to a file that can later be used in conjunction with captured wireless data.  All operations in the original </w:t>
-      </w:r>
-      <w:proofErr w:type="spellStart"/>
-      <w:r>
-        <w:t>coWPAtty</w:t>
-      </w:r>
-      <w:proofErr w:type="spellEnd"/>
-      <w:r>
-        <w:t xml:space="preserve"> code are done in a serial manner on one machine.  </w:t>
+      <w:r>
+        <w:t xml:space="preserve">coWPAtty is a serial program that can generate a rainbow table with hash values for matching keys based on wireless networks names (SSIDs) and WPA-PSK passwords.  The generation is done in a serial manner and written to a file that can later be used in conjunction with captured wireless data.  All operations in the original coWPAtty code are done in a serial manner on one machine.  </w:t>
       </w:r>
     </w:p>
     <w:p>
@@ -690,15 +592,7 @@
         <w:ind w:firstLine="0"/>
       </w:pPr>
       <w:r>
-        <w:t xml:space="preserve">For our project we decided to create a distributed system that could perform this rainbow table lookup among a cluster of nodes in order to increase performance.  We chose to not generate the rainbow tables as others have already done so [2].  Instead we chose to use an existing rainbow table that contained pre-computed keys for 1,000 wireless </w:t>
-      </w:r>
-      <w:proofErr w:type="gramStart"/>
-      <w:r>
-        <w:t>network</w:t>
-      </w:r>
-      <w:proofErr w:type="gramEnd"/>
-      <w:r>
-        <w:t xml:space="preserve"> names (SSID’s) and divide it across multiple machines for doing lookup queries.</w:t>
+        <w:t>For our project we decided to create a distributed system that could perform this rainbow table lookup among a cluster of nodes in order to increase performance.  We chose to not generate the rainbow tables as others have already done so [2].  Instead we chose to use an existing rainbow table that contained pre-computed keys for 1,000 wireless network names (SSID’s) and divide it across multiple machines for doing lookup queries.</w:t>
       </w:r>
     </w:p>
     <w:p>
@@ -708,15 +602,7 @@
         <w:ind w:firstLine="0"/>
       </w:pPr>
       <w:r>
-        <w:t xml:space="preserve">We developed a system with a single master node and multiple worker nodes that handled the job submission and work.  The master node was written from scratch as a Java web application and is responsible for queuing jobs, sending them to the workers, and reading back the results.  The worker nodes were created by modifying the original </w:t>
-      </w:r>
-      <w:proofErr w:type="spellStart"/>
-      <w:r>
-        <w:t>coWPAtty</w:t>
-      </w:r>
-      <w:proofErr w:type="spellEnd"/>
-      <w:r>
-        <w:t xml:space="preserve"> code to function in a distributed manner and are described later.</w:t>
+        <w:t>We developed a system with a single master node and multiple worker nodes that handled the job submission and work.  The master node was written from scratch as a Java web application and is responsible for queuing jobs, sending them to the workers, and reading back the results.  The worker nodes were created by modifying the original coWPAtty code to function in a distributed manner and are described later.</w:t>
       </w:r>
     </w:p>
     <w:p>
@@ -726,15 +612,7 @@
         <w:ind w:firstLine="0"/>
       </w:pPr>
       <w:r>
-        <w:t xml:space="preserve">Our testing methodology consists of capturing wireless data from our own personal networks and submitting them to the distributed system.  We compared the times for our system to find the correct solution to that of the original </w:t>
-      </w:r>
-      <w:proofErr w:type="spellStart"/>
-      <w:r>
-        <w:t>coWPAtty</w:t>
-      </w:r>
-      <w:proofErr w:type="spellEnd"/>
-      <w:r>
-        <w:t xml:space="preserve"> serial code running on a single node.  We document our findings in the results and conclusions portion of this paper.</w:t>
+        <w:t>Our testing methodology consists of capturing wireless data from our own personal networks and submitting them to the distributed system.  We compared the times for our system to find the correct solution to that of the original coWPAtty serial code running on a single node.  We document our findings in the results and conclusions portion of this paper.</w:t>
       </w:r>
     </w:p>
     <w:p>
@@ -792,37 +670,19 @@
         <w:pStyle w:val="Caption"/>
         <w:jc w:val="both"/>
       </w:pPr>
-      <w:proofErr w:type="gramStart"/>
       <w:r>
         <w:t xml:space="preserve">Figure </w:t>
       </w:r>
-      <w:r>
-        <w:fldChar w:fldCharType="begin"/>
-      </w:r>
-      <w:r>
-        <w:instrText xml:space="preserve"> SEQ Figure \* ARABIC </w:instrText>
-      </w:r>
-      <w:r>
-        <w:fldChar w:fldCharType="separate"/>
-      </w:r>
-      <w:r>
-        <w:rPr>
-          <w:noProof/>
-        </w:rPr>
-        <w:t>1</w:t>
-      </w:r>
-      <w:r>
-        <w:rPr>
-          <w:noProof/>
-        </w:rPr>
-        <w:fldChar w:fldCharType="end"/>
-      </w:r>
-      <w:r>
-        <w:t>.</w:t>
-      </w:r>
-      <w:proofErr w:type="gramEnd"/>
-      <w:r>
-        <w:t xml:space="preserve">  Architecture Overview</w:t>
+      <w:fldSimple w:instr=" SEQ Figure \* ARABIC ">
+        <w:r>
+          <w:rPr>
+            <w:noProof/>
+          </w:rPr>
+          <w:t>1</w:t>
+        </w:r>
+      </w:fldSimple>
+      <w:r>
+        <w:t>.  Architecture Overview</w:t>
       </w:r>
     </w:p>
     <w:p>
@@ -863,23 +723,7 @@
         <w:ind w:firstLine="0"/>
       </w:pPr>
       <w:r>
-        <w:t xml:space="preserve">Communication from the wireless network to the user’s computer is done via standard 802.11 wireless protocols.  The data capture can be done with already existing tools such as </w:t>
-      </w:r>
-      <w:proofErr w:type="spellStart"/>
-      <w:r>
-        <w:t>Aircrack-ng</w:t>
-      </w:r>
-      <w:proofErr w:type="spellEnd"/>
-      <w:r>
-        <w:t xml:space="preserve"> [1].  Communication from the user to the master is accomplished using the HTTPS protocol over a secure TCP socket.  Communication internally occurs between the master </w:t>
-      </w:r>
-      <w:proofErr w:type="gramStart"/>
-      <w:r>
-        <w:t>node</w:t>
-      </w:r>
-      <w:proofErr w:type="gramEnd"/>
-      <w:r>
-        <w:t xml:space="preserve"> to a worker node.  Worker nodes do not communicate with each other.  The master node uses TCP connections with the SSH protocol for remotely starting the worker node binaries and a custom propriety protocol for sending running worker nodes jobs and checking their status.</w:t>
+        <w:t>Communication from the wireless network to the user’s computer is done via standard 802.11 wireless protocols.  The data capture can be done with already existing tools such as Aircrack-ng [1].  Communication from the user to the master is accomplished using the HTTPS protocol over a secure TCP socket.  Communication internally occurs between the master node to a worker node.  Worker nodes do not communicate with each other.  The master node uses TCP connections with the SSH protocol for remotely starting the worker node binaries and a custom propriety protocol for sending running worker nodes jobs and checking their status.</w:t>
       </w:r>
     </w:p>
     <w:p>
@@ -1041,37 +885,19 @@
           <w:cols w:space="475"/>
         </w:sectPr>
       </w:pPr>
-      <w:proofErr w:type="gramStart"/>
       <w:r>
         <w:t xml:space="preserve">Figure </w:t>
       </w:r>
-      <w:r>
-        <w:fldChar w:fldCharType="begin"/>
-      </w:r>
-      <w:r>
-        <w:instrText xml:space="preserve"> SEQ Figure \* ARABIC </w:instrText>
-      </w:r>
-      <w:r>
-        <w:fldChar w:fldCharType="separate"/>
-      </w:r>
-      <w:r>
-        <w:rPr>
-          <w:noProof/>
-        </w:rPr>
-        <w:t>2</w:t>
-      </w:r>
-      <w:r>
-        <w:rPr>
-          <w:noProof/>
-        </w:rPr>
-        <w:fldChar w:fldCharType="end"/>
-      </w:r>
-      <w:r>
-        <w:t>.</w:t>
-      </w:r>
-      <w:proofErr w:type="gramEnd"/>
-      <w:r>
-        <w:t xml:space="preserve"> Master Node Web Application Interface</w:t>
+      <w:fldSimple w:instr=" SEQ Figure \* ARABIC ">
+        <w:r>
+          <w:rPr>
+            <w:noProof/>
+          </w:rPr>
+          <w:t>2</w:t>
+        </w:r>
+      </w:fldSimple>
+      <w:r>
+        <w:t>. Master Node Web Application Interface</w:t>
       </w:r>
     </w:p>
     <w:p>
@@ -1089,15 +915,7 @@
     </w:p>
     <w:p>
       <w:r>
-        <w:t xml:space="preserve">All </w:t>
-      </w:r>
-      <w:proofErr w:type="gramStart"/>
-      <w:r>
-        <w:t>configuration</w:t>
-      </w:r>
-      <w:proofErr w:type="gramEnd"/>
-      <w:r>
-        <w:t xml:space="preserve"> is managed via an XML file on the master node that is loaded at the startup of the master node web application.  It specifies the following:</w:t>
+        <w:t>All configuration is managed via an XML file on the master node that is loaded at the startup of the master node web application.  It specifies the following:</w:t>
       </w:r>
     </w:p>
     <w:p>
@@ -1307,15 +1125,7 @@
     </w:p>
     <w:p>
       <w:r>
-        <w:t xml:space="preserve">The worker node is a modified C program based on code by Joshua Wright’s </w:t>
-      </w:r>
-      <w:proofErr w:type="spellStart"/>
-      <w:r>
-        <w:t>coWPAtty</w:t>
-      </w:r>
-      <w:proofErr w:type="spellEnd"/>
-      <w:r>
-        <w:t>.  It has been modified to act as a type of service that listens on a TCP socket for instructions or status queries from the master node.  The communication specifics will be discussed in the “Master to Worker Node Communication” section later.</w:t>
+        <w:t>The worker node is a modified C program based on code by Joshua Wright’s coWPAtty.  It has been modified to act as a type of service that listens on a TCP socket for instructions or status queries from the master node.  The communication specifics will be discussed in the “Master to Worker Node Communication” section later.</w:t>
       </w:r>
     </w:p>
     <w:p/>
@@ -1425,13 +1235,8 @@
           </v:shape>
         </w:pict>
       </w:r>
-      <w:proofErr w:type="gramStart"/>
-      <w:r>
-        <w:t>Figure 3.</w:t>
-      </w:r>
-      <w:proofErr w:type="gramEnd"/>
-      <w:r>
-        <w:t xml:space="preserve"> Worker node state diagram</w:t>
+      <w:r>
+        <w:t>Figure 3. Worker node state diagram</w:t>
       </w:r>
     </w:p>
     <w:p/>
@@ -1479,13 +1284,8 @@
         <w:pStyle w:val="Caption"/>
         <w:jc w:val="left"/>
       </w:pPr>
-      <w:proofErr w:type="gramStart"/>
-      <w:r>
-        <w:t>Figure 4.</w:t>
-      </w:r>
-      <w:proofErr w:type="gramEnd"/>
-      <w:r>
-        <w:t xml:space="preserve">  Record processing activity diagram</w:t>
+      <w:r>
+        <w:t>Figure 4.  Record processing activity diagram</w:t>
       </w:r>
     </w:p>
     <w:p/>
@@ -1570,15 +1370,7 @@
     </w:p>
     <w:p>
       <w:r>
-        <w:t xml:space="preserve">An overview of the different packet requests and responses is given below.  Note that \31 or \4 </w:t>
-      </w:r>
-      <w:proofErr w:type="gramStart"/>
-      <w:r>
-        <w:t>are</w:t>
-      </w:r>
-      <w:proofErr w:type="gramEnd"/>
-      <w:r>
-        <w:t xml:space="preserve"> decimal values for single characters and that there are no line breaks in a packet:</w:t>
+        <w:t>An overview of the different packet requests and responses is given below.  Note that \31 or \4 are decimal values for single characters and that there are no line breaks in a packet:</w:t>
       </w:r>
     </w:p>
     <w:p/>
@@ -1623,17 +1415,8 @@
           <w:b/>
           <w:bCs/>
         </w:rPr>
-        <w:t>/path/to/</w:t>
-      </w:r>
-      <w:proofErr w:type="spellStart"/>
-      <w:r>
-        <w:rPr>
-          <w:b/>
-          <w:bCs/>
-        </w:rPr>
-        <w:t>wifi.pcap</w:t>
-      </w:r>
-      <w:proofErr w:type="spellEnd"/>
+        <w:t>/path/to/wifi.pcap</w:t>
+      </w:r>
       <w:r>
         <w:t>\0\31</w:t>
       </w:r>
@@ -1680,13 +1463,8 @@
         </w:numPr>
         <w:jc w:val="left"/>
       </w:pPr>
-      <w:proofErr w:type="spellStart"/>
-      <w:r>
-        <w:t>jobid</w:t>
-      </w:r>
-      <w:proofErr w:type="spellEnd"/>
-      <w:r>
-        <w:t xml:space="preserve"> is a uniquely generated id from the master for logging purposes</w:t>
+      <w:r>
+        <w:t>jobid is a uniquely generated id from the master for logging purposes</w:t>
       </w:r>
     </w:p>
     <w:p>
@@ -1699,15 +1477,7 @@
         <w:jc w:val="left"/>
       </w:pPr>
       <w:r>
-        <w:t>/path/to/</w:t>
-      </w:r>
-      <w:proofErr w:type="spellStart"/>
-      <w:r>
-        <w:t>wifi.pcap</w:t>
-      </w:r>
-      <w:proofErr w:type="spellEnd"/>
-      <w:r>
-        <w:t xml:space="preserve"> is a variable length path that the worker can use to find the input file.  Usually on a shared network file system.</w:t>
+        <w:t>/path/to/wifi.pcap is a variable length path that the worker can use to find the input file.  Usually on a shared network file system.</w:t>
       </w:r>
     </w:p>
     <w:p>
@@ -2021,13 +1791,8 @@
         <w:jc w:val="left"/>
       </w:pPr>
       <w:r>
-        <w:t xml:space="preserve">Last job finished was </w:t>
-      </w:r>
-      <w:proofErr w:type="spellStart"/>
-      <w:r>
-        <w:t>jobid</w:t>
-      </w:r>
-      <w:proofErr w:type="spellEnd"/>
+        <w:t>Last job finished was jobid</w:t>
+      </w:r>
     </w:p>
     <w:p>
       <w:pPr>
@@ -2300,17 +2065,8 @@
           <w:b/>
           <w:bCs/>
         </w:rPr>
-        <w:t xml:space="preserve">No job with </w:t>
-      </w:r>
-      <w:proofErr w:type="spellStart"/>
-      <w:r>
-        <w:rPr>
-          <w:b/>
-          <w:bCs/>
-        </w:rPr>
-        <w:t>jobid</w:t>
-      </w:r>
-      <w:proofErr w:type="spellEnd"/>
+        <w:t>No job with jobid</w:t>
+      </w:r>
       <w:r>
         <w:t>\0\31\4</w:t>
       </w:r>
@@ -2351,31 +2107,7 @@
     </w:p>
     <w:p>
       <w:r>
-        <w:t xml:space="preserve">The </w:t>
-      </w:r>
-      <w:proofErr w:type="gramStart"/>
-      <w:r>
-        <w:t>users uses</w:t>
-      </w:r>
-      <w:proofErr w:type="gramEnd"/>
-      <w:r>
-        <w:t xml:space="preserve"> a packet capture tool like </w:t>
-      </w:r>
-      <w:proofErr w:type="spellStart"/>
-      <w:r>
-        <w:t>aircrack-ng</w:t>
-      </w:r>
-      <w:proofErr w:type="spellEnd"/>
-      <w:r>
-        <w:t xml:space="preserve"> in order to capture Authentication Handshakes between the wireless client and the </w:t>
-      </w:r>
-      <w:proofErr w:type="spellStart"/>
-      <w:r>
-        <w:t>WiFi</w:t>
-      </w:r>
-      <w:proofErr w:type="spellEnd"/>
-      <w:r>
-        <w:t xml:space="preserve"> Access Point</w:t>
+        <w:t>The users uses a packet capture tool like aircrack-ng in order to capture Authentication Handshakes between the wireless client and the WiFi Access Point</w:t>
       </w:r>
       <w:r>
         <w:t xml:space="preserve"> </w:t>
@@ -2426,15 +2158,7 @@
         </w:numPr>
       </w:pPr>
       <w:r>
-        <w:t xml:space="preserve">Send a </w:t>
-      </w:r>
-      <w:proofErr w:type="spellStart"/>
-      <w:r>
-        <w:t>deauthentication</w:t>
-      </w:r>
-      <w:proofErr w:type="spellEnd"/>
-      <w:r>
-        <w:t xml:space="preserve"> packet to wireless client to induce authentication handshake</w:t>
+        <w:t>Send a deauthentication packet to wireless client to induce authentication handshake</w:t>
       </w:r>
     </w:p>
     <w:p>
@@ -2751,13 +2475,8 @@
       <w:pPr>
         <w:pStyle w:val="Caption"/>
       </w:pPr>
-      <w:proofErr w:type="gramStart"/>
-      <w:r>
-        <w:t>Figure 4.</w:t>
-      </w:r>
-      <w:proofErr w:type="gramEnd"/>
-      <w:r>
-        <w:t xml:space="preserve"> Summary of job workflow</w:t>
+      <w:r>
+        <w:t>Figure 4. Summary of job workflow</w:t>
       </w:r>
     </w:p>
     <w:p>
@@ -2792,23 +2511,7 @@
     </w:p>
     <w:p>
       <w:r>
-        <w:t xml:space="preserve">In many applications, </w:t>
-      </w:r>
-      <w:proofErr w:type="spellStart"/>
-      <w:r>
-        <w:t>checkpointing</w:t>
-      </w:r>
-      <w:proofErr w:type="spellEnd"/>
-      <w:r>
-        <w:t xml:space="preserve"> is performed so that a job does not need to start from the beginning of the computation.  It can simply load the state saved in the most recent checkpoint and start computation again at that point.  For our purposes, this was not feasible.  Job completion time is relatively short so restart from the beginning of a job is not a problem.  In addition, the overhead of the checkpoint would be too expensive in terms of performance.  As a result, no </w:t>
-      </w:r>
-      <w:proofErr w:type="spellStart"/>
-      <w:r>
-        <w:t>checkpointing</w:t>
-      </w:r>
-      <w:proofErr w:type="spellEnd"/>
-      <w:r>
-        <w:t xml:space="preserve"> is performed by </w:t>
+        <w:t xml:space="preserve">In many applications, checkpointing is performed so that a job does not need to start from the beginning of the computation.  It can simply load the state saved in the most recent checkpoint and start computation again at that point.  For our purposes, this was not feasible.  Job completion time is relatively short so restart from the beginning of a job is not a problem.  In addition, the overhead of the checkpoint would be too expensive in terms of performance.  As a result, no checkpointing is performed by </w:t>
       </w:r>
       <w:r>
         <w:t>the worker nodes in this system.</w:t>
@@ -2838,23 +2541,7 @@
     </w:p>
     <w:p>
       <w:r>
-        <w:t xml:space="preserve">To test our system we did a performance comparison between our distributed version of </w:t>
-      </w:r>
-      <w:proofErr w:type="spellStart"/>
-      <w:r>
-        <w:t>coWPAtty</w:t>
-      </w:r>
-      <w:proofErr w:type="spellEnd"/>
-      <w:r>
-        <w:t xml:space="preserve"> and the original serial version of </w:t>
-      </w:r>
-      <w:proofErr w:type="spellStart"/>
-      <w:r>
-        <w:t>coWPAtty</w:t>
-      </w:r>
-      <w:proofErr w:type="spellEnd"/>
-      <w:r>
-        <w:t>.</w:t>
+        <w:t>To test our system we did a performance comparison between our distributed version of coWPAtty and the original serial version of coWPAtty.</w:t>
       </w:r>
     </w:p>
     <w:p/>
@@ -2872,23 +2559,7 @@
     </w:p>
     <w:p>
       <w:r>
-        <w:t xml:space="preserve">Capture data was collected from our own personal home wireless networks using </w:t>
-      </w:r>
-      <w:proofErr w:type="spellStart"/>
-      <w:r>
-        <w:t>Aircrack-ng</w:t>
-      </w:r>
-      <w:proofErr w:type="spellEnd"/>
-      <w:r>
-        <w:t>.  The networks were secured using WPA encryption.  The networks were configured in a number of different ways using various passphrases and SSIDs.  More specifically, one data set was captured using a particular SSID (</w:t>
-      </w:r>
-      <w:proofErr w:type="spellStart"/>
-      <w:r>
-        <w:t>linksys</w:t>
-      </w:r>
-      <w:proofErr w:type="spellEnd"/>
-      <w:r>
-        <w:t>) with a number of different passphrases:  the first, middle, and last passphrases in our rainbow table.  Also, we capture another handshake using a passphrase that was not in our rainbow table but a SSID that was in our table.  Further, another data set was captured using a SSID that was not in our rainbow table.</w:t>
+        <w:t>Capture data was collected from our own personal home wireless networks using Aircrack-ng.  The networks were secured using WPA encryption.  The networks were configured in a number of different ways using various passphrases and SSIDs.  More specifically, one data set was captured using a particular SSID (linksys) with a number of different passphrases:  the first, middle, and last passphrases in our rainbow table.  Also, we capture another handshake using a passphrase that was not in our rainbow table but a SSID that was in our table.  Further, another data set was captured using a SSID that was not in our rainbow table.</w:t>
       </w:r>
     </w:p>
     <w:p/>
@@ -2912,23 +2583,7 @@
         <w:t>u</w:t>
       </w:r>
       <w:r>
-        <w:t xml:space="preserve">n on all of the data sets using both the original serial </w:t>
-      </w:r>
-      <w:proofErr w:type="spellStart"/>
-      <w:r>
-        <w:t>coWPAtty</w:t>
-      </w:r>
-      <w:proofErr w:type="spellEnd"/>
-      <w:r>
-        <w:t xml:space="preserve"> on one worker node and the distributed </w:t>
-      </w:r>
-      <w:proofErr w:type="spellStart"/>
-      <w:r>
-        <w:t>coWPAtty</w:t>
-      </w:r>
-      <w:proofErr w:type="spellEnd"/>
-      <w:r>
-        <w:t xml:space="preserve"> on our test system.  For the serial version, timing data was simply collected using the </w:t>
+        <w:t xml:space="preserve">n on all of the data sets using both the original serial coWPAtty on one worker node and the distributed coWPAtty on our test system.  For the serial version, timing data was simply collected using the </w:t>
       </w:r>
       <w:r>
         <w:rPr>
@@ -2959,31 +2614,7 @@
         <w:spacing w:after="120"/>
       </w:pPr>
       <w:r>
-        <w:t>We used a Cisco C210 M1 server with two Intel Xeon E5540 (2.5GHz) processors for a total of 8 logical CPUs (</w:t>
-      </w:r>
-      <w:proofErr w:type="spellStart"/>
-      <w:r>
-        <w:t>hyperthreading</w:t>
-      </w:r>
-      <w:proofErr w:type="spellEnd"/>
-      <w:r>
-        <w:t xml:space="preserve"> was turned off).  The system had 72GB of RAM and sixteen 146GB SAS 6.0gbps drives in a single RAID5 configuration.  VMware </w:t>
-      </w:r>
-      <w:proofErr w:type="spellStart"/>
-      <w:r>
-        <w:t>vSphere</w:t>
-      </w:r>
-      <w:proofErr w:type="spellEnd"/>
-      <w:r>
-        <w:t xml:space="preserve"> Hypervisor </w:t>
-      </w:r>
-      <w:proofErr w:type="spellStart"/>
-      <w:r>
-        <w:t>ESXi</w:t>
-      </w:r>
-      <w:proofErr w:type="spellEnd"/>
-      <w:r>
-        <w:t xml:space="preserve"> 4.1.0 348481 was the host operating system with 9 underlying virtual machines all running Ubuntu Server 10.10 64-bit Linux.  The master node was allocated 2GB of memory while eight worker nodes were allocated 8GB of memory each.  All nine virtual machines have 1 virtual CPU and 200GB of disk storage allocated.  Access to the cluster from the Internet was limited to SSH and HTTPS to the master node only.  All worker nodes had an internal IPv4 network on a private VLAN on the host machine only.  The master communicated with the workers over TCP sockets and through SSH remote commands.</w:t>
+        <w:t>We used a Cisco C210 M1 server with two Intel Xeon E5540 (2.5GHz) processors for a total of 8 logical CPUs (hyperthreading was turned off).  The system had 72GB of RAM and sixteen 146GB SAS 6.0gbps drives in a single RAID5 configuration.  VMware vSphere Hypervisor ESXi 4.1.0 348481 was the host operating system with 9 underlying virtual machines all running Ubuntu Server 10.10 64-bit Linux.  The master node was allocated 2GB of memory while eight worker nodes were allocated 8GB of memory each.  All nine virtual machines have 1 virtual CPU and 200GB of disk storage allocated.  Access to the cluster from the Internet was limited to SSH and HTTPS to the master node only.  All worker nodes had an internal IPv4 network on a private VLAN on the host machine only.  The master communicated with the workers over TCP sockets and through SSH remote commands.</w:t>
       </w:r>
     </w:p>
     <w:p>
@@ -3004,15 +2635,7 @@
         <w:pStyle w:val="Caption"/>
       </w:pPr>
       <w:r>
-        <w:t>Table 1:  Testing results (</w:t>
-      </w:r>
-      <w:proofErr w:type="spellStart"/>
-      <w:r>
-        <w:t>ms</w:t>
-      </w:r>
-      <w:proofErr w:type="spellEnd"/>
-      <w:r>
-        <w:t>)</w:t>
+        <w:t>Table 1:  Testing results (ms)</w:t>
       </w:r>
     </w:p>
     <w:tbl>
@@ -3171,326 +2794,199 @@
     </w:p>
     <w:p>
       <w:r>
-        <w:t xml:space="preserve">As described in section 3, testing was done to compare the original, serial version of </w:t>
-      </w:r>
-      <w:proofErr w:type="spellStart"/>
+        <w:t>As described in section 3, testing was done to compare the original, serial version of coWPAtty and the distributed version of coWPAtty.  The results of these tests are summarized in table 2.</w:t>
+      </w:r>
+    </w:p>
+    <w:p>
+      <w:r>
+        <w:t>When the first passphrase in the rainbow table was used, the difference between the serial and distributed versions was mostly negligible.  Intuitively, this makes sense.  However, the performance increase between the serial and distributed versions becomes clear when the middle and last passphrases are used.  For the middle passphrase, there was a ~4x performance boost.  For the last passphrase in the rainbow table, there was ~8x performance boost.</w:t>
+      </w:r>
+    </w:p>
+    <w:p>
+      <w:r>
+        <w:t>For an embarrassingly parallel problem such as this, these results are to be expected.  The key idea here is that the distributed version of coWPAtty can be scaled to even further enhance the performance of the system.  By increasing the size of the test system, performance should theoretically improve even further.  In addition, the size of the rainbow table could be increased with less of a performance impact on the system than in the case of the serial version of coWPAtty.</w:t>
+      </w:r>
+    </w:p>
+    <w:p/>
+    <w:p>
+      <w:pPr>
+        <w:pStyle w:val="Heading1"/>
+      </w:pPr>
+      <w:r>
+        <w:t>FUTURE WORK</w:t>
+      </w:r>
+    </w:p>
+    <w:p>
+      <w:r>
+        <w:t xml:space="preserve">Given more time for this project, there are a number of aspects of our system that we could improve to enhance both the usability and performance of the system.  </w:t>
+      </w:r>
+    </w:p>
+    <w:p>
+      <w:r>
+        <w:t>Currently, captured data is gathered using the command line tools provided with Aircrack-ng.  Providing a graphical user interface to the capture process would increase the availability of the system to users possibly uncomfortable with the command line utilities.</w:t>
+      </w:r>
+    </w:p>
+    <w:p>
+      <w:r>
+        <w:t>The process of rainbow table generation is also currently a serial process.  Distributing this task would not only improve performance, but it would also possibly improve the quantity and quality of the generated table.</w:t>
+      </w:r>
+    </w:p>
+    <w:p>
+      <w:r>
+        <w:t>In our system with 8 worker nodes and a 40GB rainbow table, each worker requires at least 5GB of memory just to hold the rainbow table in memory.  To lessen the need for memory, we could possibly use a hybrid disk and memory approach.  Performance would likely be negatively impacted, but that may be a necessary cost in certain systems.</w:t>
+      </w:r>
+    </w:p>
+    <w:p>
+      <w:r>
+        <w:t xml:space="preserve">Making the distributed version of coWPAtty amenable to a heterogeneous system would open up a variety of possibilities.  One such possibility would be the volunteer computing environment, similar to SETI@Home </w:t>
+      </w:r>
+      <w:r>
+        <w:t>[10]</w:t>
+      </w:r>
+      <w:r>
+        <w:t>.  One foreseeable problem in this environment would be data transfers.  SETI@Home does not have this problem because of the small amount of data sent to the client for each work unit.</w:t>
+      </w:r>
+    </w:p>
+    <w:p>
+      <w:r>
+        <w:t>Currently, the coWPAtty code is not well-designed.  Porting the code to Java or C++ would likely make it more readable and open up the possibility for a more extensible design.</w:t>
+      </w:r>
+    </w:p>
+    <w:p>
+      <w:r>
+        <w:t>Currently, the both the serial and distributed versions of coWPAtty read through the records of the rainbow table serially (one record at a time).  The serial version of coWPAtty is restricted to this model since it reads the table from disk.  However, since the distributed version of coWPAtty already loads the table into memory, more intelligent data structures could be used.  For example, a tree or hash table could be used to increase the speed of record look ups.  This would likely require additional memory but would improve performance.</w:t>
+      </w:r>
+    </w:p>
+    <w:p>
+      <w:r>
+        <w:lastRenderedPageBreak/>
+        <w:t>Fault tolerance is another major aspect of distributed coWPAtty that could be improved.  Currently, the master node is a single point of failure.  By replicating the master node, system down time could be reduced since one of the master node replicas could be swapped in to act as the new master.  Additionally, another node could be added to act as the NFS host.  Relieving some of the pressure from the master node could possibly reduce the likelihood of failure.  Worker node failure is notably less critical than master node failure.  However, there is still room for improvement regarding the fault tolerance of the worker nodes.  Currently, the master node can detect worker node failure, but there is no automated system in place to deal with it.  A system administrator must restart the worker nodes to bring them all back up.  When the master detects worker node failure, it could send the restart command itself rather than having a system administrator perform that action.  Additionally, if the automated restart of the worker node by the master node failed, the master node could try to redistribute the work load to some of the worker nodes that were still alive.  Combining the automated restart of the worker nodes by the master node with the automated load redistribution would greatly enhance the fault tolerance in this system.</w:t>
+      </w:r>
+    </w:p>
+    <w:p/>
+    <w:p>
+      <w:pPr>
+        <w:pStyle w:val="Heading1"/>
+      </w:pPr>
+      <w:r>
+        <w:t>RELATED WORK</w:t>
+      </w:r>
+    </w:p>
+    <w:p>
+      <w:r>
+        <w:t xml:space="preserve">The distributed version of </w:t>
+      </w:r>
       <w:r>
         <w:t>coWPAtty</w:t>
       </w:r>
-      <w:proofErr w:type="spellEnd"/>
-      <w:r>
-        <w:t xml:space="preserve"> and the distributed version of </w:t>
-      </w:r>
-      <w:proofErr w:type="spellStart"/>
+      <w:r>
+        <w:t xml:space="preserve"> is built on top of the original serial version of </w:t>
+      </w:r>
       <w:r>
         <w:t>coWPAtty</w:t>
       </w:r>
-      <w:proofErr w:type="spellEnd"/>
-      <w:r>
-        <w:t>.  The results of these tests are summarized in table 2.</w:t>
-      </w:r>
-    </w:p>
-    <w:p>
-      <w:r>
-        <w:t xml:space="preserve">When the first passphrase in the rainbow table was used, the difference between the serial and distributed versions was mostly negligible.  Intuitively, this makes sense.  However, the performance increase between the serial and distributed versions becomes clear when the middle and last passphrases are used.  For the middle passphrase, there was a ~4x performance boost.  For the last passphrase in the rainbow table, there </w:t>
-      </w:r>
-      <w:proofErr w:type="gramStart"/>
-      <w:r>
-        <w:t>was</w:t>
-      </w:r>
-      <w:proofErr w:type="gramEnd"/>
-      <w:r>
-        <w:t xml:space="preserve"> ~8x performance boost.</w:t>
-      </w:r>
-    </w:p>
-    <w:p>
-      <w:r>
-        <w:t xml:space="preserve">For an embarrassingly parallel problem such as this, these results are to be expected.  The key idea here is that the distributed version of </w:t>
-      </w:r>
-      <w:proofErr w:type="spellStart"/>
+      <w:r>
+        <w:t xml:space="preserve"> [2]</w:t>
+      </w:r>
+      <w:r>
+        <w:t>.  The new version runs as a service in a distributed environment.  The original version ran as one thread on a single machine.  After the</w:t>
+      </w:r>
+      <w:r>
+        <w:t xml:space="preserve"> </w:t>
+      </w:r>
+      <w:r>
+        <w:t xml:space="preserve">job was run, the original </w:t>
+      </w:r>
       <w:r>
         <w:t>coWPAtty</w:t>
       </w:r>
-      <w:proofErr w:type="spellEnd"/>
-      <w:r>
-        <w:t xml:space="preserve"> can be scaled to even further enhance the performance of the system.  By increasing the size of the test system, performance should theoretically improve even further.  In addition, the size of the rainbow table could be increased with less of a performance impact on the system than in the case of the serial version of </w:t>
-      </w:r>
-      <w:proofErr w:type="spellStart"/>
+      <w:r>
+        <w:t xml:space="preserve"> would immediately exit.  Also</w:t>
+      </w:r>
+      <w:r>
+        <w:t xml:space="preserve">, the rainbow table was read from disk each time the original </w:t>
+      </w:r>
       <w:r>
         <w:t>coWPAtty</w:t>
       </w:r>
-      <w:proofErr w:type="spellEnd"/>
+      <w:r>
+        <w:t xml:space="preserve"> was run.  By leaving </w:t>
+      </w:r>
+      <w:r>
+        <w:t>coWPAtty</w:t>
+      </w:r>
+      <w:r>
+        <w:t xml:space="preserve"> running as a service, the rainbow table only needs to be read from disk once.  This yields a great performance gain.</w:t>
+      </w:r>
+    </w:p>
+    <w:p>
+      <w:r>
+        <w:t xml:space="preserve">Before WPA, the standard security protocol was </w:t>
+      </w:r>
+      <w:r>
+        <w:t>Wired Equivalent Privacy (</w:t>
+      </w:r>
+      <w:r>
+        <w:t>WEP</w:t>
+      </w:r>
+      <w:r>
+        <w:t>)</w:t>
+      </w:r>
+      <w:r>
+        <w:t xml:space="preserve">.  This security protocol was shown to have a number of design flaws that make it vulnerable to attacks.  A number of these attacks </w:t>
+      </w:r>
+      <w:r>
+        <w:t xml:space="preserve">have been </w:t>
+      </w:r>
+      <w:r>
+        <w:t xml:space="preserve">chronicled </w:t>
+      </w:r>
+      <w:r>
+        <w:t>by Martin Beck and Erik Tews</w:t>
+      </w:r>
+      <w:r>
+        <w:t xml:space="preserve"> [6].</w:t>
+      </w:r>
+    </w:p>
+    <w:p>
+      <w:r>
+        <w:t xml:space="preserve">WEP was </w:t>
+      </w:r>
+      <w:r>
+        <w:t>first proven vulnerable in 2001 [7].  RC4 is a stream cipher that is used by WEP.  Part of RC4 involves a key scheduling algorithm.  This key scheduling algorithm has an identifiable correlation between the key and the output.  This correlation can be used to determine the secret key used to authenticate in WEP.</w:t>
+      </w:r>
+      <w:r>
+        <w:t xml:space="preserve">  This attack is sometime</w:t>
+      </w:r>
+      <w:r>
+        <w:t>s referred to as the FMS attack.  The name is derived from the authors of the first published WEP attack.</w:t>
+      </w:r>
+    </w:p>
+    <w:p>
+      <w:r>
+        <w:t>After the first weakness of WEP was found [7], many others started to follow.  Often they leveraged the same RC4 vulnerability</w:t>
+      </w:r>
+      <w:r>
+        <w:t xml:space="preserve"> </w:t>
+      </w:r>
+      <w:r>
+        <w:t>(</w:t>
+      </w:r>
+      <w:r>
+        <w:t>or the FMS attack</w:t>
+      </w:r>
+      <w:r>
+        <w:t>)</w:t>
+      </w:r>
+      <w:r>
+        <w:t>.  The improvements came in the form of reducing the number of packets that must be captured for a succ</w:t>
+      </w:r>
+      <w:r>
+        <w:t>essful attempt to be mounted</w:t>
+      </w:r>
       <w:r>
         <w:t>.</w:t>
       </w:r>
-    </w:p>
-    <w:p/>
-    <w:p>
-      <w:pPr>
-        <w:pStyle w:val="Heading1"/>
-      </w:pPr>
-      <w:r>
-        <w:t>FUTURE WORK</w:t>
-      </w:r>
-    </w:p>
-    <w:p>
-      <w:r>
-        <w:t xml:space="preserve">Given more time for this project, there are a number of aspects of our system that we could improve to enhance both the usability and performance of the system.  </w:t>
-      </w:r>
-    </w:p>
-    <w:p>
-      <w:r>
-        <w:t xml:space="preserve">Currently, captured data is gathered using the command line tools provided with </w:t>
-      </w:r>
-      <w:proofErr w:type="spellStart"/>
-      <w:r>
-        <w:t>Aircrack-ng</w:t>
-      </w:r>
-      <w:proofErr w:type="spellEnd"/>
-      <w:r>
-        <w:t>.  Providing a graphical user interface to the capture process would increase the availability of the system to users possibly uncomfortable with the command line utilities.</w:t>
-      </w:r>
-    </w:p>
-    <w:p>
-      <w:r>
-        <w:t>The process of rainbow table generation is also currently a serial process.  Distributing this task would not only improve performance, but it would also possibly improve the quantity and quality of the generated table.</w:t>
-      </w:r>
-    </w:p>
-    <w:p>
-      <w:r>
-        <w:t>In our system with 8 worker nodes and a 40GB rainbow table, each worker requires at least 5GB of memory just to hold the rainbow table in memory.  To lessen the need for memory, we could possibly use a hybrid disk and memory approach.  Performance would likely be negatively impacted, but that may be a necessary cost in certain systems.</w:t>
-      </w:r>
-    </w:p>
-    <w:p>
-      <w:r>
-        <w:t xml:space="preserve">Making the distributed version of </w:t>
-      </w:r>
-      <w:proofErr w:type="spellStart"/>
-      <w:r>
-        <w:t>coWPAtty</w:t>
-      </w:r>
-      <w:proofErr w:type="spellEnd"/>
-      <w:r>
-        <w:t xml:space="preserve"> amenable to a heterogeneous system would open up a variety of possibilities.  One such possibility would be the volunteer computing environment, similar to </w:t>
-      </w:r>
-      <w:proofErr w:type="spellStart"/>
-      <w:r>
-        <w:t>SETI@Home</w:t>
-      </w:r>
-      <w:proofErr w:type="spellEnd"/>
-      <w:r>
-        <w:t xml:space="preserve"> </w:t>
-      </w:r>
-      <w:r>
-        <w:t>[10]</w:t>
-      </w:r>
-      <w:r>
-        <w:t xml:space="preserve">.  One foreseeable problem in this environment would be data transfers.  </w:t>
-      </w:r>
-      <w:proofErr w:type="spellStart"/>
-      <w:r>
-        <w:t>SETI@Home</w:t>
-      </w:r>
-      <w:proofErr w:type="spellEnd"/>
-      <w:r>
-        <w:t xml:space="preserve"> does not have this problem because of the small amount of data sent to the client for each work unit.</w:t>
-      </w:r>
-    </w:p>
-    <w:p>
-      <w:r>
-        <w:t xml:space="preserve">Currently, the </w:t>
-      </w:r>
-      <w:proofErr w:type="spellStart"/>
-      <w:r>
-        <w:t>coWPAtty</w:t>
-      </w:r>
-      <w:proofErr w:type="spellEnd"/>
-      <w:r>
-        <w:t xml:space="preserve"> code is not well-designed.  Porting the code to Java or C++ would likely make it more readable and open up the possibility for a more extensible design.</w:t>
-      </w:r>
-    </w:p>
-    <w:p>
-      <w:r>
-        <w:t xml:space="preserve">Currently, the both the serial and distributed versions of </w:t>
-      </w:r>
-      <w:proofErr w:type="spellStart"/>
-      <w:r>
-        <w:t>coWPAtty</w:t>
-      </w:r>
-      <w:proofErr w:type="spellEnd"/>
-      <w:r>
-        <w:t xml:space="preserve"> read through the records of the rainbow table serially (one record at a time).  The serial version of </w:t>
-      </w:r>
-      <w:proofErr w:type="spellStart"/>
-      <w:r>
-        <w:t>coWPAtty</w:t>
-      </w:r>
-      <w:proofErr w:type="spellEnd"/>
-      <w:r>
-        <w:t xml:space="preserve"> is restricted to this model since it reads the table from disk.  However, since the distributed version of </w:t>
-      </w:r>
-      <w:proofErr w:type="spellStart"/>
-      <w:r>
-        <w:t>coWPAtty</w:t>
-      </w:r>
-      <w:proofErr w:type="spellEnd"/>
-      <w:r>
-        <w:t xml:space="preserve"> already loads the table into memory, more intelligent data structures could be used.  For example, a tree or hash table could be used to increase the speed of record look ups.  This would likely require additional memory but would improve performance.</w:t>
-      </w:r>
-    </w:p>
-    <w:p>
-      <w:r>
-        <w:lastRenderedPageBreak/>
-        <w:t xml:space="preserve">Fault tolerance is another major aspect of distributed </w:t>
-      </w:r>
-      <w:proofErr w:type="spellStart"/>
-      <w:r>
-        <w:t>coWPAtty</w:t>
-      </w:r>
-      <w:proofErr w:type="spellEnd"/>
-      <w:r>
-        <w:t xml:space="preserve"> that could be improved.  Currently, the master node is a single point of failure.  By replicating the master node, system down time could be reduced since one of the master node replicas could be swapped in to act as the new master.  Additionally, another node could be added to act as the NFS host.  Relieving some of the pressure from the master node could possibly reduce the likelihood of failure.  Worker node failure is notably less critical than master node failure.  However, there is still room for improvement regarding the fault tolerance of the worker nodes.  Currently, the master node can detect worker node failure, but there is no automated system in place to deal with it.  A system administrator must restart the worker nodes to bring them all back up.  When the master detects worker node failure, it could send the restart command itself rather than having a system administrator perform that action.  Additionally, if the automated restart of the worker node by the master node failed, the master node could try to redistribute the work load to some of the worker nodes that were still alive.  Combining the automated restart of the worker nodes by the master node with the automated load redistribution would greatly enhance the fault tolerance in this system.</w:t>
-      </w:r>
-    </w:p>
-    <w:p/>
-    <w:p>
-      <w:pPr>
-        <w:pStyle w:val="Heading1"/>
-      </w:pPr>
-      <w:r>
-        <w:t>RELATED WORK</w:t>
-      </w:r>
-    </w:p>
-    <w:p>
-      <w:r>
-        <w:t xml:space="preserve">The distributed version of </w:t>
-      </w:r>
-      <w:proofErr w:type="spellStart"/>
-      <w:r>
-        <w:t>coWPAtty</w:t>
-      </w:r>
-      <w:proofErr w:type="spellEnd"/>
-      <w:r>
-        <w:t xml:space="preserve"> is built on top of the original serial version of </w:t>
-      </w:r>
-      <w:proofErr w:type="spellStart"/>
-      <w:r>
-        <w:t>coWPAtty</w:t>
-      </w:r>
-      <w:proofErr w:type="spellEnd"/>
-      <w:r>
-        <w:t xml:space="preserve"> [2]</w:t>
-      </w:r>
-      <w:r>
-        <w:t>.  The new version runs as a service in a distributed environment.  The original version ran as one thread on a single machine.  After the</w:t>
-      </w:r>
-      <w:r>
-        <w:t xml:space="preserve"> </w:t>
-      </w:r>
-      <w:r>
-        <w:t xml:space="preserve">job was run, the original </w:t>
-      </w:r>
-      <w:proofErr w:type="spellStart"/>
-      <w:r>
-        <w:t>coWPAtty</w:t>
-      </w:r>
-      <w:proofErr w:type="spellEnd"/>
-      <w:r>
-        <w:t xml:space="preserve"> would immediately exit.  Also</w:t>
-      </w:r>
-      <w:r>
-        <w:t xml:space="preserve">, the rainbow table was read from disk each time the original </w:t>
-      </w:r>
-      <w:proofErr w:type="spellStart"/>
-      <w:r>
-        <w:t>coWPAtty</w:t>
-      </w:r>
-      <w:proofErr w:type="spellEnd"/>
-      <w:r>
-        <w:t xml:space="preserve"> was run.  By leaving </w:t>
-      </w:r>
-      <w:proofErr w:type="spellStart"/>
-      <w:r>
-        <w:t>coWPAtty</w:t>
-      </w:r>
-      <w:proofErr w:type="spellEnd"/>
-      <w:r>
-        <w:t xml:space="preserve"> running as a service, the rainbow table only needs to be read from disk once.  This yields a great performance gain.</w:t>
-      </w:r>
-    </w:p>
-    <w:p>
-      <w:r>
-        <w:t xml:space="preserve">Before WPA, the standard security protocol was </w:t>
-      </w:r>
-      <w:r>
-        <w:t>Wired Equivalent Privacy (</w:t>
-      </w:r>
-      <w:r>
-        <w:t>WEP</w:t>
-      </w:r>
-      <w:r>
-        <w:t>)</w:t>
-      </w:r>
-      <w:r>
-        <w:t xml:space="preserve">.  This security protocol was shown to have a number of design flaws that make it vulnerable to attacks.  A number of these attacks </w:t>
-      </w:r>
-      <w:r>
-        <w:t xml:space="preserve">have been </w:t>
-      </w:r>
-      <w:r>
-        <w:t xml:space="preserve">chronicled </w:t>
-      </w:r>
-      <w:r>
-        <w:t xml:space="preserve">by Martin Beck and Erik </w:t>
-      </w:r>
-      <w:proofErr w:type="spellStart"/>
-      <w:r>
-        <w:t>Tews</w:t>
-      </w:r>
-      <w:proofErr w:type="spellEnd"/>
-      <w:r>
-        <w:t xml:space="preserve"> [6].</w:t>
-      </w:r>
-    </w:p>
-    <w:p>
-      <w:r>
-        <w:t xml:space="preserve">WEP was </w:t>
-      </w:r>
-      <w:r>
-        <w:t>first proven vulnerable in 2001 [7].  RC4 is a stream cipher that is used by WEP.  Part of RC4 involves a key scheduling algorithm.  This key scheduling algorithm has an identifiable correlation between the key and the output.  This correlation can be used to determine the secret key used to authenticate in WEP.</w:t>
-      </w:r>
-      <w:r>
-        <w:t xml:space="preserve">  This attack is sometime</w:t>
-      </w:r>
-      <w:r>
-        <w:t>s referred to as the FMS attack.  The name is derived from the authors of the first published WEP attack.</w:t>
-      </w:r>
-    </w:p>
-    <w:p>
-      <w:r>
-        <w:t>After the first weakness of WEP was found [7], many others started to follow.  Often they leveraged the same RC4 vulnerability</w:t>
-      </w:r>
-      <w:r>
-        <w:t xml:space="preserve"> </w:t>
-      </w:r>
-      <w:r>
-        <w:t>(</w:t>
-      </w:r>
-      <w:r>
-        <w:t>or the FMS attack</w:t>
-      </w:r>
-      <w:r>
-        <w:t>)</w:t>
-      </w:r>
-      <w:r>
-        <w:t>.  The improvements came in the form of reducing the number of packets that must be captured for a succ</w:t>
-      </w:r>
-      <w:r>
-        <w:t>essful attempt to be mounted</w:t>
-      </w:r>
-      <w:r>
-        <w:t>.</w:t>
-      </w:r>
       <w:r>
         <w:t xml:space="preserve">  One attempt was able to reduce the number of packets required to recover a 128-bit key from 4000000 to 1000000 </w:t>
       </w:r>
@@ -3506,15 +3002,7 @@
     </w:p>
     <w:p>
       <w:r>
-        <w:t xml:space="preserve">Even after these first vulnerabilities were found, WEP was still widely used as the security protocol of choice.  This was the case even after WPA was introduced to replace WEP.  As a result many other studies were conducted to find novel ways of breaking WEP.  Some of these include the </w:t>
-      </w:r>
-      <w:proofErr w:type="spellStart"/>
-      <w:r>
-        <w:t>KoreK</w:t>
-      </w:r>
-      <w:proofErr w:type="spellEnd"/>
-      <w:r>
-        <w:t xml:space="preserve"> attack</w:t>
+        <w:t>Even after these first vulnerabilities were found, WEP was still widely used as the security protocol of choice.  This was the case even after WPA was introduced to replace WEP.  As a result many other studies were conducted to find novel ways of breaking WEP.  Some of these include the KoreK attack</w:t>
       </w:r>
       <w:r>
         <w:t xml:space="preserve"> [11]</w:t>
@@ -3526,15 +3014,7 @@
         <w:t xml:space="preserve"> [6]</w:t>
       </w:r>
       <w:r>
-        <w:t xml:space="preserve">, and the </w:t>
-      </w:r>
-      <w:proofErr w:type="spellStart"/>
-      <w:r>
-        <w:t>Chopchop</w:t>
-      </w:r>
-      <w:proofErr w:type="spellEnd"/>
-      <w:r>
-        <w:t xml:space="preserve"> attack</w:t>
+        <w:t>, and the Chopchop attack</w:t>
       </w:r>
       <w:r>
         <w:t xml:space="preserve"> </w:t>
@@ -3560,76 +3040,59 @@
     </w:p>
     <w:p>
       <w:r>
-        <w:t>Possibly the first attack on WPA was presented in [</w:t>
-      </w:r>
-      <w:r>
-        <w:t>6</w:t>
-      </w:r>
-      <w:r>
-        <w:t>].</w:t>
-      </w:r>
-      <w:r>
-        <w:t xml:space="preserve">  It demonstrated that a </w:t>
-      </w:r>
-      <w:proofErr w:type="spellStart"/>
-      <w:r>
-        <w:t>chopchop</w:t>
-      </w:r>
-      <w:proofErr w:type="spellEnd"/>
-      <w:r>
-        <w:t xml:space="preserve"> like attack (an attack used to crack WEP) could also be used to crack WPA.  A variety of conditions must be met for this attack to work on WPA.  However, it was shown that these conditions are not unreasonable in most wireless networks [6].  </w:t>
-      </w:r>
-      <w:r>
-        <w:t>Additionally, this attack only works for WPA with TKIP not CCMP.</w:t>
-      </w:r>
-    </w:p>
-    <w:p>
-      <w:r>
-        <w:t xml:space="preserve">As the age of general purpose graphics processing units (GPGPU) computing dawned, </w:t>
-      </w:r>
-      <w:r>
-        <w:t xml:space="preserve">the extreme parallelism offered by the GPU became </w:t>
-      </w:r>
-      <w:r>
-        <w:t>clearer</w:t>
-      </w:r>
-      <w:r>
-        <w:t xml:space="preserve"> and more widely used.</w:t>
-      </w:r>
-      <w:r>
-        <w:t xml:space="preserve">  GPGPU computing is now being used to crack WPA encrypted wireless networks.  </w:t>
-      </w:r>
-      <w:proofErr w:type="spellStart"/>
-      <w:r>
-        <w:t>Pyrit</w:t>
-      </w:r>
-      <w:proofErr w:type="spellEnd"/>
-      <w:r>
-        <w:t xml:space="preserve"> is one such approach [9].</w:t>
-      </w:r>
-      <w:r>
-        <w:t xml:space="preserve">  Using CUDA [</w:t>
-      </w:r>
-      <w:r>
-        <w:t>13</w:t>
-      </w:r>
-      <w:r>
-        <w:t xml:space="preserve">], </w:t>
-      </w:r>
-      <w:proofErr w:type="spellStart"/>
-      <w:r>
-        <w:t>Pyrit</w:t>
-      </w:r>
-      <w:proofErr w:type="spellEnd"/>
-      <w:r>
-        <w:t xml:space="preserve"> can compute up to 89,000 pairwise master keys per second.</w:t>
-      </w:r>
-    </w:p>
-    <w:p>
+        <w:t>TODO: add to/modify the previous paragraph</w:t>
+      </w:r>
       <w:bookmarkStart w:id="0" w:name="_GoBack"/>
       <w:bookmarkEnd w:id="0"/>
     </w:p>
     <w:p>
+      <w:r>
+        <w:t>Possibly the first attack on WPA was presented in [</w:t>
+      </w:r>
+      <w:r>
+        <w:t>6</w:t>
+      </w:r>
+      <w:r>
+        <w:t>].</w:t>
+      </w:r>
+      <w:r>
+        <w:t xml:space="preserve">  It demonstrated that a chopchop like attack (an attack used to crack WEP) could also be used to crack WPA.  A variety of conditions must be met for this attack to work on WPA.  However, it was shown that these conditions are not unreasonable in most wireless networks [6].  </w:t>
+      </w:r>
+      <w:r>
+        <w:t>Additionally, this attack only works for WPA with TKIP not CCMP.</w:t>
+      </w:r>
+    </w:p>
+    <w:p>
+      <w:r>
+        <w:t xml:space="preserve">As the age of general purpose graphics processing units (GPGPU) computing dawned, </w:t>
+      </w:r>
+      <w:r>
+        <w:t xml:space="preserve">the extreme parallelism offered by the GPU became </w:t>
+      </w:r>
+      <w:r>
+        <w:t>clearer</w:t>
+      </w:r>
+      <w:r>
+        <w:t xml:space="preserve"> and more widely used.</w:t>
+      </w:r>
+      <w:r>
+        <w:t xml:space="preserve">  GPGPU computing is now being used to crack WPA encrypted wireless networks.  </w:t>
+      </w:r>
+      <w:r>
+        <w:t>Pyrit is one such approach [9].</w:t>
+      </w:r>
+      <w:r>
+        <w:t xml:space="preserve">  Using CUDA [</w:t>
+      </w:r>
+      <w:r>
+        <w:t>13</w:t>
+      </w:r>
+      <w:r>
+        <w:t>], Pyrit can compute up to 89,000 pairwise master keys per second.</w:t>
+      </w:r>
+    </w:p>
+    <w:p/>
+    <w:p>
       <w:pPr>
         <w:pStyle w:val="Heading1"/>
       </w:pPr>
@@ -3639,13 +3102,8 @@
     </w:p>
     <w:p>
       <w:r>
-        <w:t xml:space="preserve">TODO: Here we could talk about tips for securing </w:t>
-      </w:r>
-      <w:proofErr w:type="spellStart"/>
-      <w:r>
-        <w:t>wifi</w:t>
-      </w:r>
-      <w:proofErr w:type="spellEnd"/>
+        <w:t>TODO: Here we could talk about tips for securing wifi</w:t>
+      </w:r>
     </w:p>
     <w:p/>
     <w:p>
@@ -3694,15 +3152,7 @@
         <w:ind w:firstLine="0"/>
       </w:pPr>
       <w:r>
-        <w:t xml:space="preserve">We give acknowledgment of the great work done by Joshua Wright, the original developer of </w:t>
-      </w:r>
-      <w:proofErr w:type="spellStart"/>
-      <w:r>
-        <w:t>coWPAtty</w:t>
-      </w:r>
-      <w:proofErr w:type="spellEnd"/>
-      <w:r>
-        <w:t>, from which our work is based.</w:t>
+        <w:t>We give acknowledgment of the great work done by Joshua Wright, the original developer of coWPAtty, from which our work is based.</w:t>
       </w:r>
     </w:p>
     <w:p>
@@ -3725,13 +3175,8 @@
       <w:pPr>
         <w:pStyle w:val="References"/>
       </w:pPr>
-      <w:proofErr w:type="spellStart"/>
-      <w:r>
-        <w:t>Aircrack-ng</w:t>
-      </w:r>
-      <w:proofErr w:type="spellEnd"/>
-      <w:r>
-        <w:t>. 2011. http://www.aircrack-ng.org/</w:t>
+      <w:r>
+        <w:t>Aircrack-ng. 2011. http://www.aircrack-ng.org/</w:t>
       </w:r>
     </w:p>
     <w:p>
@@ -3739,39 +3184,41 @@
         <w:pStyle w:val="References"/>
       </w:pPr>
       <w:r>
-        <w:t xml:space="preserve">Church of the </w:t>
-      </w:r>
-      <w:proofErr w:type="spellStart"/>
-      <w:r>
-        <w:t>Wifi</w:t>
-      </w:r>
-      <w:proofErr w:type="spellEnd"/>
-      <w:r>
-        <w:t xml:space="preserve">. 2009. Church of </w:t>
-      </w:r>
-      <w:proofErr w:type="spellStart"/>
-      <w:r>
-        <w:t>Wifi</w:t>
-      </w:r>
-      <w:proofErr w:type="spellEnd"/>
-      <w:r>
-        <w:t xml:space="preserve"> </w:t>
-      </w:r>
-      <w:proofErr w:type="spellStart"/>
-      <w:r>
-        <w:t>Uber</w:t>
-      </w:r>
-      <w:proofErr w:type="spellEnd"/>
-      <w:r>
-        <w:t xml:space="preserve"> </w:t>
-      </w:r>
-      <w:proofErr w:type="spellStart"/>
-      <w:r>
+        <w:t>Church of the Wifi. 2009. Church of Wifi Uber coWPAtty lookup tables. http://www.churchofwifi.org/Project_Display.asp?PID=90</w:t>
+      </w:r>
+    </w:p>
+    <w:p>
+      <w:pPr>
+        <w:pStyle w:val="References"/>
+      </w:pPr>
+      <w:r>
+        <w:t xml:space="preserve">IEEE Computer Society. 2007. IEEE Std 802.11™-2007 New York, NY. </w:t>
+      </w:r>
+    </w:p>
+    <w:p>
+      <w:pPr>
+        <w:pStyle w:val="References"/>
+      </w:pPr>
+      <w:r>
+        <w:t>Moskowitz, Robert. 1993. Weakness in Passphrase Choice in WPA Interface. http://wifinetnews.com/archives/2003/11/weakness_in_passphrase_choice_in_wpa_interface.html</w:t>
+      </w:r>
+    </w:p>
+    <w:p>
+      <w:pPr>
+        <w:pStyle w:val="References"/>
+      </w:pPr>
+      <w:r>
+        <w:t>Wright, Joshua. 2009.</w:t>
+      </w:r>
+      <w:r>
+        <w:br/>
         <w:t>coWPAtty</w:t>
       </w:r>
-      <w:proofErr w:type="spellEnd"/>
-      <w:r>
-        <w:t xml:space="preserve"> lookup tables. http://www.churchofwifi.org/Project_Display.asp?PID=90</w:t>
+      <w:r>
+        <w:br/>
+      </w:r>
+      <w:r>
+        <w:t>http://www.willhackforsushi.com/?page_id=50</w:t>
       </w:r>
     </w:p>
     <w:p>
@@ -3779,143 +3226,31 @@
         <w:pStyle w:val="References"/>
       </w:pPr>
       <w:r>
-        <w:t xml:space="preserve">IEEE Computer Society. 2007. IEEE </w:t>
-      </w:r>
-      <w:proofErr w:type="spellStart"/>
-      <w:proofErr w:type="gramStart"/>
-      <w:r>
-        <w:t>Std</w:t>
-      </w:r>
-      <w:proofErr w:type="spellEnd"/>
-      <w:proofErr w:type="gramEnd"/>
-      <w:r>
-        <w:t xml:space="preserve"> 802.11™-2007 New York, NY. </w:t>
+        <w:t>Erik Tews and Martin Beck. 2009. Practical attacks against WEP and WPA. In Proceedings of the second ACM conference on Wireless network security (WiSec '09). ACM, New York, NY, USA, 79-86.</w:t>
       </w:r>
     </w:p>
     <w:p>
       <w:pPr>
         <w:pStyle w:val="References"/>
       </w:pPr>
-      <w:proofErr w:type="spellStart"/>
-      <w:r>
-        <w:t>Moskowitz</w:t>
-      </w:r>
-      <w:proofErr w:type="spellEnd"/>
-      <w:r>
-        <w:t>, Robert. 1993. Weakness in Passphrase Choice in WPA Interface. http://wifinetnews.com/archives/2003/11/weakness_in_passphrase_choice_in_wpa_interface.html</w:t>
-      </w:r>
-    </w:p>
-    <w:p>
-      <w:pPr>
-        <w:pStyle w:val="References"/>
-      </w:pPr>
-      <w:r>
-        <w:t>Wright, Joshua. 2009.</w:t>
-      </w:r>
-      <w:r>
-        <w:br/>
-      </w:r>
-      <w:proofErr w:type="spellStart"/>
-      <w:r>
-        <w:t>coWPAtty</w:t>
-      </w:r>
-      <w:proofErr w:type="spellEnd"/>
-      <w:r>
-        <w:br/>
-      </w:r>
-      <w:r>
-        <w:t>http://www.willhackforsushi.com/?page_id=50</w:t>
-      </w:r>
-    </w:p>
-    <w:p>
-      <w:pPr>
-        <w:pStyle w:val="References"/>
-      </w:pPr>
-      <w:r>
-        <w:t xml:space="preserve">Erik </w:t>
-      </w:r>
-      <w:proofErr w:type="spellStart"/>
-      <w:r>
-        <w:t>Tews</w:t>
-      </w:r>
-      <w:proofErr w:type="spellEnd"/>
-      <w:r>
-        <w:t xml:space="preserve"> and Martin Beck. 2009. Practical attacks against WEP and WPA. In Proceedings of the second ACM conference on Wireless network security (</w:t>
-      </w:r>
-      <w:proofErr w:type="spellStart"/>
-      <w:r>
-        <w:t>WiSec</w:t>
-      </w:r>
-      <w:proofErr w:type="spellEnd"/>
-      <w:r>
-        <w:t xml:space="preserve"> '09). ACM, New York, NY, USA, 79-86.</w:t>
-      </w:r>
-    </w:p>
-    <w:p>
-      <w:pPr>
-        <w:pStyle w:val="References"/>
-      </w:pPr>
       <w:r>
         <w:rPr>
           <w:color w:val="000000"/>
         </w:rPr>
-        <w:t xml:space="preserve">Scott R. </w:t>
-      </w:r>
-      <w:proofErr w:type="spellStart"/>
+        <w:t>Scott R. Fluhrer , Itsik Mantin</w:t>
+      </w:r>
       <w:r>
         <w:rPr>
           <w:color w:val="000000"/>
         </w:rPr>
-        <w:t>Fluhrer</w:t>
-      </w:r>
-      <w:proofErr w:type="spellEnd"/>
+        <w:t xml:space="preserve">, Adi Shamir, Weaknesses in the Key Scheduling Algorithm of RC4, Revised Papers from </w:t>
+      </w:r>
       <w:r>
         <w:rPr>
           <w:color w:val="000000"/>
         </w:rPr>
-        <w:t xml:space="preserve"> , </w:t>
-      </w:r>
-      <w:proofErr w:type="spellStart"/>
-      <w:r>
-        <w:rPr>
-          <w:color w:val="000000"/>
-        </w:rPr>
-        <w:t>Itsik</w:t>
-      </w:r>
-      <w:proofErr w:type="spellEnd"/>
-      <w:r>
-        <w:rPr>
-          <w:color w:val="000000"/>
-        </w:rPr>
-        <w:t xml:space="preserve"> </w:t>
-      </w:r>
-      <w:proofErr w:type="spellStart"/>
-      <w:r>
-        <w:rPr>
-          <w:color w:val="000000"/>
-        </w:rPr>
-        <w:t>Mantin</w:t>
-      </w:r>
-      <w:proofErr w:type="spellEnd"/>
-      <w:r>
-        <w:rPr>
-          <w:color w:val="000000"/>
-        </w:rPr>
-        <w:t xml:space="preserve">, </w:t>
-      </w:r>
-      <w:proofErr w:type="spellStart"/>
-      <w:r>
-        <w:rPr>
-          <w:color w:val="000000"/>
-        </w:rPr>
-        <w:t>Adi</w:t>
-      </w:r>
-      <w:proofErr w:type="spellEnd"/>
-      <w:r>
-        <w:rPr>
-          <w:color w:val="000000"/>
-        </w:rPr>
-        <w:t xml:space="preserve"> Shamir, Weaknesses in the Key Scheduling Algorithm of RC4, Revised Papers from the 8th Annual International Workshop on Selected Areas in Cryptography, p.1-24</w:t>
+        <w:lastRenderedPageBreak/>
+        <w:t>the 8th Annual International Workshop on Selected Areas in Cryptography, p.1-24</w:t>
       </w:r>
       <w:r>
         <w:rPr>
@@ -3936,7 +3271,6 @@
           <w:rStyle w:val="apple-style-span"/>
           <w:color w:val="000000"/>
         </w:rPr>
-        <w:lastRenderedPageBreak/>
         <w:t>Adam Stubblefield, John Ioannidis</w:t>
       </w:r>
       <w:r>
@@ -3944,143 +3278,75 @@
           <w:rStyle w:val="apple-style-span"/>
           <w:color w:val="000000"/>
         </w:rPr>
-        <w:t xml:space="preserve">, </w:t>
-      </w:r>
-      <w:proofErr w:type="spellStart"/>
+        <w:t>, Aviel D. Rubin, A key recovery attack on the 802.11b wired equivalent privacy protocol (WEP), ACM Transactions on Information and System Security (TISSEC), v.7 n.2, p.319-332, May 2004</w:t>
+      </w:r>
       <w:r>
         <w:rPr>
           <w:rStyle w:val="apple-style-span"/>
+        </w:rPr>
+        <w:t>.</w:t>
+      </w:r>
+    </w:p>
+    <w:p>
+      <w:pPr>
+        <w:pStyle w:val="References"/>
+      </w:pPr>
+      <w:r>
+        <w:t>Pyrit</w:t>
+      </w:r>
+      <w:r>
+        <w:t>.</w:t>
+      </w:r>
+      <w:r>
+        <w:t xml:space="preserve"> </w:t>
+      </w:r>
+      <w:r>
+        <w:t>http://code.google.com/p/pyrit</w:t>
+      </w:r>
+    </w:p>
+    <w:p>
+      <w:pPr>
+        <w:pStyle w:val="References"/>
+      </w:pPr>
+      <w:r>
+        <w:rPr>
           <w:color w:val="000000"/>
         </w:rPr>
-        <w:t>Aviel</w:t>
-      </w:r>
-      <w:proofErr w:type="spellEnd"/>
-      <w:r>
-        <w:rPr>
-          <w:rStyle w:val="apple-style-span"/>
+        <w:t xml:space="preserve">David P. Anderson, Jeff Cobb, Eric Korpela, Matt Lebofsky, and Dan Werthimer. 2002. SETI@home: an experiment in public-resource </w:t>
+      </w:r>
+      <w:r>
+        <w:rPr>
           <w:color w:val="000000"/>
         </w:rPr>
-        <w:t xml:space="preserve"> D. Rubin, A key recovery attack on the 802.11b wired equivalent privacy protocol (WEP), ACM Transactions on Information and System Security (TISSEC), v.7 n.2, p.319-332, May 2004</w:t>
-      </w:r>
-      <w:r>
-        <w:rPr>
-          <w:rStyle w:val="apple-style-span"/>
-        </w:rPr>
-        <w:t>.</w:t>
-      </w:r>
-    </w:p>
-    <w:p>
-      <w:pPr>
-        <w:pStyle w:val="References"/>
-      </w:pPr>
-      <w:proofErr w:type="spellStart"/>
-      <w:r>
-        <w:t>Pyrit</w:t>
-      </w:r>
-      <w:proofErr w:type="spellEnd"/>
-      <w:r>
-        <w:t>.</w:t>
-      </w:r>
-      <w:r>
-        <w:t xml:space="preserve"> </w:t>
-      </w:r>
-      <w:r>
-        <w:t>http://code.google.com/p/pyrit</w:t>
-      </w:r>
-    </w:p>
-    <w:p>
-      <w:pPr>
-        <w:pStyle w:val="References"/>
-      </w:pPr>
-      <w:r>
-        <w:rPr>
-          <w:color w:val="000000"/>
-        </w:rPr>
-        <w:t xml:space="preserve">David P. Anderson, Jeff Cobb, Eric </w:t>
-      </w:r>
-      <w:proofErr w:type="spellStart"/>
-      <w:r>
-        <w:rPr>
-          <w:color w:val="000000"/>
-        </w:rPr>
-        <w:t>Korpela</w:t>
-      </w:r>
-      <w:proofErr w:type="spellEnd"/>
-      <w:r>
-        <w:rPr>
-          <w:color w:val="000000"/>
-        </w:rPr>
-        <w:t xml:space="preserve">, Matt </w:t>
-      </w:r>
-      <w:proofErr w:type="spellStart"/>
-      <w:r>
-        <w:rPr>
-          <w:color w:val="000000"/>
-        </w:rPr>
-        <w:t>Lebofsky</w:t>
-      </w:r>
-      <w:proofErr w:type="spellEnd"/>
-      <w:r>
-        <w:rPr>
-          <w:color w:val="000000"/>
-        </w:rPr>
-        <w:t xml:space="preserve">, and Dan </w:t>
-      </w:r>
-      <w:proofErr w:type="spellStart"/>
-      <w:r>
-        <w:rPr>
-          <w:color w:val="000000"/>
-        </w:rPr>
-        <w:t>Werthimer</w:t>
-      </w:r>
-      <w:proofErr w:type="spellEnd"/>
-      <w:r>
-        <w:rPr>
-          <w:color w:val="000000"/>
-        </w:rPr>
-        <w:t xml:space="preserve">. 2002. </w:t>
-      </w:r>
-      <w:proofErr w:type="spellStart"/>
-      <w:r>
-        <w:rPr>
-          <w:color w:val="000000"/>
-        </w:rPr>
-        <w:t>SETI@home</w:t>
-      </w:r>
-      <w:proofErr w:type="spellEnd"/>
-      <w:r>
-        <w:rPr>
-          <w:color w:val="000000"/>
-        </w:rPr>
-        <w:t xml:space="preserve">: an experiment in public-resource </w:t>
-      </w:r>
-      <w:r>
-        <w:rPr>
-          <w:color w:val="000000"/>
-        </w:rPr>
         <w:t>computing. </w:t>
       </w:r>
-      <w:proofErr w:type="spellStart"/>
       <w:r>
         <w:rPr>
           <w:iCs/>
           <w:color w:val="000000"/>
         </w:rPr>
-        <w:t>Commun</w:t>
-      </w:r>
-      <w:proofErr w:type="spellEnd"/>
-      <w:r>
-        <w:rPr>
-          <w:iCs/>
+        <w:t>Commun. ACM</w:t>
+      </w:r>
+      <w:r>
+        <w:rPr>
           <w:color w:val="000000"/>
         </w:rPr>
-        <w:t>. ACM</w:t>
-      </w:r>
+        <w:t> 45, 11 (November 2002), 56-61.</w:t>
+      </w:r>
+    </w:p>
+    <w:p>
+      <w:pPr>
+        <w:pStyle w:val="References"/>
+      </w:pPr>
       <w:r>
         <w:rPr>
           <w:color w:val="000000"/>
         </w:rPr>
-        <w:t> 45, 11 (November 2002), 56-61.</w:t>
+        <w:lastRenderedPageBreak/>
+        <w:t xml:space="preserve">WEP Cracker. </w:t>
+      </w:r>
+      <w:r>
+        <w:t>http://www.oxid.it/ca_um/topics/wep_cracker.htm</w:t>
       </w:r>
     </w:p>
     <w:p>
@@ -4088,27 +3354,7 @@
         <w:pStyle w:val="References"/>
       </w:pPr>
       <w:r>
-        <w:rPr>
-          <w:color w:val="000000"/>
-        </w:rPr>
-        <w:t xml:space="preserve">WEP Cracker. </w:t>
-      </w:r>
-      <w:r>
-        <w:t>http://www.oxid.it/ca_um/topics/wep_cracker.htm</w:t>
-      </w:r>
-    </w:p>
-    <w:p>
-      <w:pPr>
-        <w:pStyle w:val="References"/>
-      </w:pPr>
-      <w:proofErr w:type="spellStart"/>
-      <w:r>
-        <w:lastRenderedPageBreak/>
-        <w:t>Chopchoptheory</w:t>
-      </w:r>
-      <w:proofErr w:type="spellEnd"/>
-      <w:r>
-        <w:t xml:space="preserve">. </w:t>
+        <w:t xml:space="preserve">Chopchoptheory. </w:t>
       </w:r>
       <w:r>
         <w:t>http://www.aircrack-ng.org/doku.php?id=chopchoptheory</w:t>

</xml_diff>

<commit_message>
proof reading paper; expanded workflow diagram; rearranged diagrams
</commit_message>
<xml_diff>
--- a/docs/Distributed_WPA_Cracking_Final_Project_Report_2011-05-03.docx
+++ b/docs/Distributed_WPA_Cracking_Final_Project_Report_2011-05-03.docx
@@ -1,6 +1,6 @@
 
 <file path=word/document.xml><?xml version="1.0" encoding="utf-8"?>
-<w:document xmlns:ve="http://schemas.openxmlformats.org/markup-compatibility/2006" xmlns:o="urn:schemas-microsoft-com:office:office" xmlns:r="http://schemas.openxmlformats.org/officeDocument/2006/relationships" xmlns:m="http://schemas.openxmlformats.org/officeDocument/2006/math" xmlns:v="urn:schemas-microsoft-com:vml" xmlns:wp="http://schemas.openxmlformats.org/drawingml/2006/wordprocessingDrawing" xmlns:w10="urn:schemas-microsoft-com:office:word" xmlns:w="http://schemas.openxmlformats.org/wordprocessingml/2006/main" xmlns:wne="http://schemas.microsoft.com/office/word/2006/wordml">
+<w:document xmlns:wpc="http://schemas.microsoft.com/office/word/2010/wordprocessingCanvas" xmlns:mc="http://schemas.openxmlformats.org/markup-compatibility/2006" xmlns:o="urn:schemas-microsoft-com:office:office" xmlns:r="http://schemas.openxmlformats.org/officeDocument/2006/relationships" xmlns:m="http://schemas.openxmlformats.org/officeDocument/2006/math" xmlns:v="urn:schemas-microsoft-com:vml" xmlns:wp14="http://schemas.microsoft.com/office/word/2010/wordprocessingDrawing" xmlns:wp="http://schemas.openxmlformats.org/drawingml/2006/wordprocessingDrawing" xmlns:w10="urn:schemas-microsoft-com:office:word" xmlns:w="http://schemas.openxmlformats.org/wordprocessingml/2006/main" xmlns:w14="http://schemas.microsoft.com/office/word/2010/wordml" xmlns:wpg="http://schemas.microsoft.com/office/word/2010/wordprocessingGroup" xmlns:wpi="http://schemas.microsoft.com/office/word/2010/wordprocessingInk" xmlns:wne="http://schemas.microsoft.com/office/word/2006/wordml" xmlns:wps="http://schemas.microsoft.com/office/word/2010/wordprocessingShape" mc:Ignorable="w14 wp14">
   <w:body>
     <w:p>
       <w:pPr>
@@ -19,9 +19,6 @@
     </w:p>
     <w:p>
       <w:pPr>
-        <w:rPr>
-          <w:rFonts w:cs="Times New Roman"/>
-        </w:rPr>
         <w:sectPr>
           <w:pgSz w:w="12240" w:h="15840" w:code="1"/>
           <w:pgMar w:top="1080" w:right="1080" w:bottom="1440" w:left="1080" w:header="720" w:footer="720" w:gutter="0"/>
@@ -43,6 +40,7 @@
           <w:rFonts w:ascii="Times New Roman" w:hAnsi="Times New Roman" w:cs="Times New Roman"/>
           <w:spacing w:val="-2"/>
         </w:rPr>
+        <w:lastRenderedPageBreak/>
         <w:t>Rodney Beede</w:t>
       </w:r>
     </w:p>
@@ -112,7 +110,7 @@
             <o:lock v:ext="edit" aspectratio="t"/>
           </v:shapetype>
           <v:shape id="Picture 1" o:spid="_x0000_i1025" type="#_x0000_t75" style="width:153.75pt;height:12.75pt;visibility:visible">
-            <v:imagedata r:id="rId7" o:title=""/>
+            <v:imagedata r:id="rId9" o:title=""/>
           </v:shape>
         </w:pict>
       </w:r>
@@ -132,6 +130,13 @@
           <w:spacing w:val="-2"/>
         </w:rPr>
         <w:br w:type="column"/>
+      </w:r>
+      <w:r>
+        <w:rPr>
+          <w:rFonts w:ascii="Times New Roman" w:hAnsi="Times New Roman" w:cs="Times New Roman"/>
+          <w:spacing w:val="-2"/>
+        </w:rPr>
+        <w:lastRenderedPageBreak/>
         <w:t>Ryan Kroiss</w:t>
       </w:r>
     </w:p>
@@ -182,7 +187,7 @@
         </w:rPr>
         <w:pict>
           <v:shape id="Picture 3" o:spid="_x0000_i1026" type="#_x0000_t75" style="width:138.75pt;height:12.75pt;visibility:visible">
-            <v:imagedata r:id="rId8" o:title=""/>
+            <v:imagedata r:id="rId10" o:title=""/>
           </v:shape>
         </w:pict>
       </w:r>
@@ -202,6 +207,13 @@
           <w:spacing w:val="-2"/>
         </w:rPr>
         <w:br w:type="column"/>
+      </w:r>
+      <w:r>
+        <w:rPr>
+          <w:rFonts w:ascii="Times New Roman" w:hAnsi="Times New Roman" w:cs="Times New Roman"/>
+          <w:spacing w:val="-2"/>
+        </w:rPr>
+        <w:lastRenderedPageBreak/>
         <w:t>Arpit Sud</w:t>
       </w:r>
     </w:p>
@@ -252,7 +264,7 @@
         </w:rPr>
         <w:pict>
           <v:shape id="Picture 4" o:spid="_x0000_i1027" type="#_x0000_t75" style="width:129pt;height:12.75pt;visibility:visible">
-            <v:imagedata r:id="rId9" o:title=""/>
+            <v:imagedata r:id="rId11" o:title=""/>
           </v:shape>
         </w:pict>
       </w:r>
@@ -268,9 +280,6 @@
     <w:p>
       <w:pPr>
         <w:jc w:val="center"/>
-        <w:rPr>
-          <w:rFonts w:cs="Times New Roman"/>
-        </w:rPr>
         <w:sectPr>
           <w:type w:val="continuous"/>
           <w:pgSz w:w="12240" w:h="15840" w:code="1"/>
@@ -282,18 +291,15 @@
     <w:p>
       <w:pPr>
         <w:spacing w:after="0"/>
-        <w:rPr>
-          <w:rFonts w:cs="Times New Roman"/>
-        </w:rPr>
-      </w:pPr>
-      <w:r>
-        <w:rPr>
-          <w:rFonts w:cs="Times New Roman"/>
+      </w:pPr>
+      <w:r>
+        <w:rPr>
           <w:b/>
           <w:bCs/>
           <w:sz w:val="24"/>
           <w:szCs w:val="24"/>
         </w:rPr>
+        <w:lastRenderedPageBreak/>
         <w:t>ABSTRACT</w:t>
       </w:r>
     </w:p>
@@ -326,7 +332,31 @@
         <w:pStyle w:val="Abstract"/>
       </w:pPr>
       <w:r>
-        <w:t>Our results show an order of magnitude of 8 times in speed increase for our distributed system versus the serial coWPAtty.  Testing data showed that the original serial coWPAtty code could still return a single result in an order of several seconds while our system returning results in under 1 second.  While not a seemingly big difference the scalability of our system would provide much more usability to offer this as a service.</w:t>
+        <w:t xml:space="preserve">Our results show </w:t>
+      </w:r>
+      <w:r>
+        <w:t xml:space="preserve">a performance boost by a factor of 8 </w:t>
+      </w:r>
+      <w:r>
+        <w:t xml:space="preserve">for our distributed system versus the serial coWPAtty.  Testing data showed that the original serial coWPAtty code could return a single result </w:t>
+      </w:r>
+      <w:r>
+        <w:t>within</w:t>
+      </w:r>
+      <w:r>
+        <w:t xml:space="preserve"> several seconds while our system </w:t>
+      </w:r>
+      <w:r>
+        <w:t xml:space="preserve">could </w:t>
+      </w:r>
+      <w:r>
+        <w:t>return results in under 1 second.  While not a seemingly big difference</w:t>
+      </w:r>
+      <w:r>
+        <w:t>,</w:t>
+      </w:r>
+      <w:r>
+        <w:t xml:space="preserve"> the scalability of our system would provide much more usability to offer this as a service.</w:t>
       </w:r>
     </w:p>
     <w:p>
@@ -340,13 +370,9 @@
     <w:p>
       <w:pPr>
         <w:spacing w:before="120" w:after="0"/>
-        <w:rPr>
-          <w:rFonts w:cs="Times New Roman"/>
-        </w:rPr>
-      </w:pPr>
-      <w:r>
-        <w:rPr>
-          <w:rFonts w:cs="Times New Roman"/>
+      </w:pPr>
+      <w:r>
+        <w:rPr>
           <w:b/>
           <w:bCs/>
           <w:sz w:val="24"/>
@@ -357,17 +383,6 @@
     </w:p>
     <w:p>
       <w:pPr>
-        <w:framePr w:w="4680" w:h="1977" w:hRule="exact" w:hSpace="187" w:wrap="auto" w:vAnchor="page" w:hAnchor="page" w:x="1155" w:y="12605" w:anchorLock="1"/>
-        <w:spacing w:after="120"/>
-        <w:rPr>
-          <w:rFonts w:cs="Times New Roman"/>
-          <w:sz w:val="14"/>
-          <w:szCs w:val="14"/>
-        </w:rPr>
-      </w:pPr>
-    </w:p>
-    <w:p>
-      <w:pPr>
         <w:pStyle w:val="BodyText"/>
         <w:framePr w:h="1977" w:hRule="exact" w:wrap="auto" w:y="12605"/>
       </w:pPr>
@@ -380,7 +395,6 @@
         <w:framePr w:w="4680" w:h="1977" w:hRule="exact" w:hSpace="187" w:wrap="auto" w:vAnchor="page" w:hAnchor="page" w:x="1155" w:y="12605" w:anchorLock="1"/>
         <w:spacing w:after="0"/>
         <w:rPr>
-          <w:rFonts w:cs="Times New Roman"/>
           <w:sz w:val="16"/>
           <w:szCs w:val="16"/>
         </w:rPr>
@@ -391,14 +405,12 @@
         <w:framePr w:w="4680" w:h="1977" w:hRule="exact" w:hSpace="187" w:wrap="auto" w:vAnchor="page" w:hAnchor="page" w:x="1155" w:y="12605" w:anchorLock="1"/>
         <w:spacing w:after="0"/>
         <w:rPr>
-          <w:rFonts w:cs="Times New Roman"/>
           <w:sz w:val="16"/>
           <w:szCs w:val="16"/>
         </w:rPr>
       </w:pPr>
       <w:r>
         <w:rPr>
-          <w:rFonts w:cs="Times New Roman"/>
           <w:sz w:val="16"/>
           <w:szCs w:val="16"/>
         </w:rPr>
@@ -410,14 +422,12 @@
         <w:framePr w:w="4680" w:h="1977" w:hRule="exact" w:hSpace="187" w:wrap="auto" w:vAnchor="page" w:hAnchor="page" w:x="1155" w:y="12605" w:anchorLock="1"/>
         <w:spacing w:after="0"/>
         <w:rPr>
-          <w:rFonts w:cs="Times New Roman"/>
           <w:sz w:val="16"/>
           <w:szCs w:val="16"/>
         </w:rPr>
       </w:pPr>
       <w:r>
         <w:rPr>
-          <w:rFonts w:cs="Times New Roman"/>
           <w:sz w:val="16"/>
           <w:szCs w:val="16"/>
         </w:rPr>
@@ -427,71 +437,51 @@
     <w:p>
       <w:pPr>
         <w:framePr w:w="4680" w:h="1977" w:hRule="exact" w:hSpace="187" w:wrap="auto" w:vAnchor="page" w:hAnchor="page" w:x="1155" w:y="12605" w:anchorLock="1"/>
-        <w:rPr>
-          <w:rFonts w:cs="Times New Roman"/>
-        </w:rPr>
       </w:pPr>
     </w:p>
     <w:p>
       <w:pPr>
         <w:spacing w:after="120"/>
         <w:rPr>
-          <w:rFonts w:cs="Times New Roman"/>
           <w:i/>
           <w:iCs/>
         </w:rPr>
       </w:pPr>
       <w:r>
-        <w:rPr>
-          <w:rFonts w:cs="Times New Roman"/>
-        </w:rPr>
         <w:t>C.2.1 [</w:t>
       </w:r>
       <w:r>
         <w:rPr>
-          <w:rFonts w:cs="Times New Roman"/>
           <w:b/>
           <w:bCs/>
         </w:rPr>
         <w:t>COMPUTER-COMMUNICATION NETWORKS</w:t>
       </w:r>
       <w:r>
-        <w:rPr>
-          <w:rFonts w:cs="Times New Roman"/>
-        </w:rPr>
         <w:t xml:space="preserve">]: Network Architecture and Design– </w:t>
       </w:r>
       <w:r>
         <w:rPr>
-          <w:rFonts w:cs="Times New Roman"/>
           <w:i/>
           <w:iCs/>
         </w:rPr>
         <w:t>Wireless communication;</w:t>
       </w:r>
       <w:r>
-        <w:rPr>
-          <w:rFonts w:cs="Times New Roman"/>
-        </w:rPr>
         <w:t xml:space="preserve"> K.6.5 [</w:t>
       </w:r>
       <w:r>
         <w:rPr>
-          <w:rFonts w:cs="Times New Roman"/>
           <w:b/>
           <w:bCs/>
         </w:rPr>
         <w:t>MANAGEMENT OF COMPUTING AND INFORMATION SYSTEMS</w:t>
       </w:r>
       <w:r>
-        <w:rPr>
-          <w:rFonts w:cs="Times New Roman"/>
-        </w:rPr>
         <w:t xml:space="preserve">]: Security and Protection– </w:t>
       </w:r>
       <w:r>
         <w:rPr>
-          <w:rFonts w:cs="Times New Roman"/>
           <w:i/>
           <w:iCs/>
         </w:rPr>
@@ -502,52 +492,38 @@
       <w:pPr>
         <w:spacing w:after="120"/>
         <w:rPr>
-          <w:rFonts w:cs="Times New Roman"/>
           <w:i/>
           <w:iCs/>
         </w:rPr>
       </w:pPr>
       <w:r>
-        <w:rPr>
-          <w:rFonts w:cs="Times New Roman"/>
-        </w:rPr>
         <w:br w:type="column"/>
       </w:r>
       <w:r>
         <w:rPr>
-          <w:rFonts w:cs="Times New Roman"/>
           <w:b/>
           <w:bCs/>
           <w:sz w:val="24"/>
           <w:szCs w:val="24"/>
         </w:rPr>
+        <w:lastRenderedPageBreak/>
         <w:t>General Terms</w:t>
       </w:r>
     </w:p>
     <w:p>
       <w:pPr>
         <w:spacing w:after="120"/>
-        <w:rPr>
-          <w:rFonts w:cs="Times New Roman"/>
-        </w:rPr>
-      </w:pPr>
-      <w:r>
-        <w:rPr>
-          <w:rFonts w:cs="Times New Roman"/>
-        </w:rPr>
+      </w:pPr>
+      <w:r>
         <w:t>Security</w:t>
       </w:r>
     </w:p>
     <w:p>
       <w:pPr>
         <w:spacing w:before="120" w:after="0"/>
-        <w:rPr>
-          <w:rFonts w:cs="Times New Roman"/>
-        </w:rPr>
-      </w:pPr>
-      <w:r>
-        <w:rPr>
-          <w:rFonts w:cs="Times New Roman"/>
+      </w:pPr>
+      <w:r>
+        <w:rPr>
           <w:b/>
           <w:bCs/>
           <w:sz w:val="24"/>
@@ -559,14 +535,8 @@
     <w:p>
       <w:pPr>
         <w:spacing w:after="120"/>
-        <w:rPr>
-          <w:rFonts w:cs="Times New Roman"/>
-        </w:rPr>
-      </w:pPr>
-      <w:r>
-        <w:rPr>
-          <w:rFonts w:cs="Times New Roman"/>
-        </w:rPr>
+      </w:pPr>
+      <w:r>
         <w:t>WPA, rainbow table, dictionary attack</w:t>
       </w:r>
     </w:p>
@@ -574,14 +544,8 @@
       <w:pPr>
         <w:pStyle w:val="Heading1"/>
         <w:spacing w:before="120"/>
-        <w:rPr>
-          <w:rFonts w:cs="Times New Roman"/>
-        </w:rPr>
-      </w:pPr>
-      <w:r>
-        <w:rPr>
-          <w:rFonts w:cs="Times New Roman"/>
-        </w:rPr>
+      </w:pPr>
+      <w:r>
         <w:t>INTRODUCTION</w:t>
       </w:r>
     </w:p>
@@ -592,7 +556,49 @@
         <w:ind w:firstLine="0"/>
       </w:pPr>
       <w:r>
-        <w:t>The use of wireless networks based on the 802.11 standards (also known as WiFi) has become much more common place in a typical household.  Early advents of these networks provided security to limit access and protect sensitive data with a protocol standard known as WEP.  Research and analysis into the cipher algorithms used in this protocol lead to discovered weaknesses that could easily be exploited by a single computer with modest hardware using brute force.  The deficiencies of this protocol lead to the development of a new one known as WiFi Protected Access(WPA) [3] which was subsequently enhanced with WPA2.  WPA1/2 can work in 2 modes:</w:t>
+        <w:t>The use of wireless networks based on the 802.11 standards (also known as Wi</w:t>
+      </w:r>
+      <w:r>
+        <w:t>-</w:t>
+      </w:r>
+      <w:r>
+        <w:t xml:space="preserve">Fi) has become much more common place in a typical household.  Early advents of these networks provided security to limit access and protect sensitive data with a protocol standard known as </w:t>
+      </w:r>
+      <w:r>
+        <w:t>Wired Equivalent P</w:t>
+      </w:r>
+      <w:r>
+        <w:t>rivacy</w:t>
+      </w:r>
+      <w:r>
+        <w:t xml:space="preserve"> (</w:t>
+      </w:r>
+      <w:r>
+        <w:t>WEP</w:t>
+      </w:r>
+      <w:r>
+        <w:t>)</w:t>
+      </w:r>
+      <w:r>
+        <w:t>.  Research and analysis into the cipher algo</w:t>
+      </w:r>
+      <w:r>
+        <w:t>rithms used in this protocol le</w:t>
+      </w:r>
+      <w:r>
+        <w:t>d to discovered weaknesses that could easily be exploited by a single computer with modest hardware using brute force.  The deficiencies of this protocol lead to the development of a new one known as Wi</w:t>
+      </w:r>
+      <w:r>
+        <w:t>-</w:t>
+      </w:r>
+      <w:r>
+        <w:t>Fi Protected Access</w:t>
+      </w:r>
+      <w:r>
+        <w:t xml:space="preserve"> </w:t>
+      </w:r>
+      <w:r>
+        <w:t>(WPA) [3] which was subsequently enhanced with WPA2.  WPA1/2 can work in 2 modes:</w:t>
       </w:r>
     </w:p>
     <w:p>
@@ -628,7 +634,25 @@
         <w:ind w:firstLine="0"/>
       </w:pPr>
       <w:r>
-        <w:t>WPA-PSK utilizes TKIP for encryption and WPA2-PSK uses CCMP(which is based on AES). Thus the newer protocols which  utilizes much more advanced and stronger encryption ciphers have made the possibility of using brute force attempts not feasible [4].   With the advent of these new security measures ways of attacking them have evolved as well.</w:t>
+        <w:t>WPA-PSK utilizes TKIP for encryption and WPA2-PSK uses CCMP</w:t>
+      </w:r>
+      <w:r>
+        <w:t xml:space="preserve"> </w:t>
+      </w:r>
+      <w:r>
+        <w:t>(which is based on AES). Thus</w:t>
+      </w:r>
+      <w:r>
+        <w:t>,</w:t>
+      </w:r>
+      <w:r>
+        <w:t xml:space="preserve"> the</w:t>
+      </w:r>
+      <w:r>
+        <w:t xml:space="preserve"> newer protocols which utilize</w:t>
+      </w:r>
+      <w:r>
+        <w:t xml:space="preserve"> much more advanced and stronger encryption ciphers have made the possibility of using brute force attempts not feasible [4].   With the advent of these new security measures ways of attacking them have evolved as well.</w:t>
       </w:r>
     </w:p>
     <w:p>
@@ -638,7 +662,17 @@
         <w:ind w:firstLine="0"/>
       </w:pPr>
       <w:r>
-        <w:t>One technique for deciphering encrypted data or accessing protected resources is to simply try a large number of different passwords in the hope to get one correct.  The nature of wireless networks enables one to capture encrypted packets as they pass through the air and store them to disk in their encrypted form.  Part of the wireless encryption protocol involves handshaking at the initial connection in order to authenticate the client to a wireless access point.  This handshake includes some initialization vectors (IV’s) that are used to allow the client to encrypt the password they will send for authentication.  There are multiple types of WPA encryption some which use client certificates and server certificates for encryption of the data while others use simple passwords (WPA-PSK) that the user provides upon establishing the connection.  The password has a minimum of eight characters and a maximum of 63 and is case sensitive.  The encryption key is derived from this password and the case sensitive name of the wireless network (SSID).  Attempting to brute force this key space would also prove to be computationally unfeasible.  A common alternative is to try a large dictionary of common passwords.  This dictionary can also include slight permutations on words such as appending numbers to the end in order to catch common passwords used by users.</w:t>
+        <w:t>One technique for deciphering encrypted data or accessing protected resources is to simply try a large number of different passwords in the hope to get one correct.  The nature of wireless networks enables one to capture encrypted packets as they pass through the air and store them to disk in their encrypted form.  Part of the wireless encryption protocol involves handshaking at the initial connection in order to authenticate the client to a wireless access point.  This handshake includes some initialization vectors (IV’s) that are used to allow the client to encrypt the password they will send for authentication.  There are multiple types of WPA encryption some which use client certificates and server certificates for encryption of the data while others use simple passwords (WPA-PSK) that the user provides upon establishing the connection.  The password has a minimum of eight characters and a maximum of 63 and is case sensitive.  The encryption key is derived from this password and the case sensitive name of the wireless network (SSID).  Attempting to brute force this key space would also prove to be compu</w:t>
+      </w:r>
+      <w:r>
+        <w:t>tationally i</w:t>
+      </w:r>
+      <w:r>
+        <w:t xml:space="preserve">nfeasible.  A common alternative is to try a large dictionary of common passwords.  This dictionary can also include slight </w:t>
+      </w:r>
+      <w:r>
+        <w:lastRenderedPageBreak/>
+        <w:t>permutations on words such as appending numbers to the end in order to catch common passwords used by users.</w:t>
       </w:r>
     </w:p>
     <w:p>
@@ -698,21 +732,52 @@
         <w:ind w:firstLine="0"/>
       </w:pPr>
       <w:r>
-        <w:t>All the project code and testing data can be found on the project’s website at http://code.google.com/p/distributed-wpa-cracking/</w:t>
-      </w:r>
+        <w:t xml:space="preserve">All the project code and testing data can be found on the project’s website at </w:t>
+      </w:r>
+      <w:hyperlink r:id="rId12" w:history="1">
+        <w:r>
+          <w:rPr>
+            <w:rStyle w:val="Hyperlink"/>
+          </w:rPr>
+          <w:t>http://code.google.com/p/distributed-wpa-cracking/</w:t>
+        </w:r>
+      </w:hyperlink>
+    </w:p>
+    <w:p>
+      <w:pPr>
+        <w:pStyle w:val="BodyText2"/>
+        <w:spacing w:after="120"/>
+        <w:ind w:firstLine="0"/>
+        <w:rPr>
+          <w:noProof/>
+        </w:rPr>
+      </w:pPr>
+      <w:r>
+        <w:t>It should be emphasized that all testing data was gathered from the authors’ own personal wireless networks.  This software should not be used to infringe on the privacy rights of others.</w:t>
+      </w:r>
+      <w:r>
+        <w:rPr>
+          <w:noProof/>
+        </w:rPr>
+        <w:t xml:space="preserve"> </w:t>
+      </w:r>
+    </w:p>
+    <w:p>
+      <w:pPr>
+        <w:pStyle w:val="BodyText2"/>
+        <w:spacing w:after="120"/>
+        <w:ind w:firstLine="0"/>
+        <w:rPr>
+          <w:noProof/>
+        </w:rPr>
+      </w:pPr>
     </w:p>
     <w:p>
       <w:pPr>
         <w:pStyle w:val="Heading1"/>
         <w:spacing w:before="120"/>
-        <w:rPr>
-          <w:rFonts w:cs="Times New Roman"/>
-        </w:rPr>
-      </w:pPr>
-      <w:r>
-        <w:rPr>
-          <w:rFonts w:cs="Times New Roman"/>
-        </w:rPr>
+      </w:pPr>
+      <w:r>
         <w:t>ARCHITECTURE</w:t>
       </w:r>
     </w:p>
@@ -724,16 +789,61 @@
         </w:tabs>
         <w:spacing w:before="0"/>
         <w:ind w:left="0" w:firstLine="0"/>
-        <w:rPr>
-          <w:rFonts w:cs="Times New Roman"/>
-        </w:rPr>
-      </w:pPr>
-      <w:r>
-        <w:rPr>
-          <w:rFonts w:cs="Times New Roman"/>
-        </w:rPr>
+      </w:pPr>
+      <w:r>
         <w:t>Overview</w:t>
       </w:r>
+    </w:p>
+    <w:p>
+      <w:pPr>
+        <w:pStyle w:val="BodyText2"/>
+        <w:spacing w:after="120"/>
+        <w:ind w:firstLine="0"/>
+      </w:pPr>
+      <w:r>
+        <w:t>The system is comprised of a master node which is responsible for coordination of work among a cluster of worker nodes.  The worker nodes each hold a portion of the rainbow table in memory and listen for requests over TCP from the master node.</w:t>
+      </w:r>
+    </w:p>
+    <w:p>
+      <w:pPr>
+        <w:pStyle w:val="BodyText2"/>
+        <w:spacing w:after="120"/>
+        <w:ind w:firstLine="0"/>
+      </w:pPr>
+      <w:r>
+        <w:t>A network file system (NFS) is used as a shared location for the job input data and output results.  In addition it serves as a central point for the binary code that will be run on both the master and the worker nodes.</w:t>
+      </w:r>
+    </w:p>
+    <w:p>
+      <w:pPr>
+        <w:pStyle w:val="BodyText2"/>
+        <w:spacing w:after="120"/>
+        <w:ind w:firstLine="0"/>
+      </w:pPr>
+      <w:r>
+        <w:t xml:space="preserve">The wireless network is not connected to the master or worker nodes nor must it even be anywhere in proximity to them.  The end user captures wireless data from the wireless network using their computer and saves the result to disk.  At a later time, after </w:t>
+      </w:r>
+      <w:r>
+        <w:lastRenderedPageBreak/>
+        <w:t>sufficient data has been captured, the user can then upload the captured data to the master node for processing.</w:t>
+      </w:r>
+    </w:p>
+    <w:p>
+      <w:pPr>
+        <w:pStyle w:val="BodyText2"/>
+        <w:spacing w:after="120"/>
+        <w:ind w:firstLine="0"/>
+      </w:pPr>
+      <w:r>
+        <w:t>Communication from the wireless network to the user’s computer is done via standard 802.11 wireless protocols.  The data capture can be done with already existing tools such as Aircrack-ng [1].  Communication from the user to the master is accomplished using the HTTPS protocol over a secure TCP socket.  Communication internally occurs between the master node to a worker node.  Worker nodes do not communicate with each other.  The master node uses TCP connections with the SSH protocol for remotely starting the worker node binaries and a custom propriety protocol for sending running worker nodes jobs and checking their status.</w:t>
+      </w:r>
+    </w:p>
+    <w:p>
+      <w:pPr>
+        <w:pStyle w:val="BodyText2"/>
+        <w:spacing w:after="120"/>
+        <w:ind w:firstLine="0"/>
+      </w:pPr>
     </w:p>
     <w:p>
       <w:pPr>
@@ -747,28 +857,43 @@
           <w:noProof/>
         </w:rPr>
         <w:pict>
-          <v:shape id="_x0000_i1028" type="#_x0000_t75" style="width:239.25pt;height:170.25pt;visibility:visible">
-            <v:imagedata r:id="rId10" o:title=""/>
+          <v:shape id="_x0000_i1031" type="#_x0000_t75" style="width:239.25pt;height:170.25pt;visibility:visible">
+            <v:imagedata r:id="rId13" o:title=""/>
           </v:shape>
         </w:pict>
       </w:r>
+      <w:r>
+        <w:t xml:space="preserve"> </w:t>
+      </w:r>
     </w:p>
     <w:p>
       <w:pPr>
         <w:pStyle w:val="Caption"/>
-        <w:jc w:val="both"/>
       </w:pPr>
       <w:r>
         <w:t xml:space="preserve">Figure </w:t>
       </w:r>
-      <w:fldSimple w:instr=" SEQ Figure \* ARABIC ">
-        <w:r>
-          <w:rPr>
-            <w:noProof/>
-          </w:rPr>
-          <w:t>1</w:t>
-        </w:r>
-      </w:fldSimple>
+      <w:r>
+        <w:fldChar w:fldCharType="begin"/>
+      </w:r>
+      <w:r>
+        <w:instrText xml:space="preserve"> SEQ Figure \* ARABIC </w:instrText>
+      </w:r>
+      <w:r>
+        <w:fldChar w:fldCharType="separate"/>
+      </w:r>
+      <w:r>
+        <w:rPr>
+          <w:noProof/>
+        </w:rPr>
+        <w:t>1</w:t>
+      </w:r>
+      <w:r>
+        <w:rPr>
+          <w:noProof/>
+        </w:rPr>
+        <w:fldChar w:fldCharType="end"/>
+      </w:r>
       <w:r>
         <w:t>.  Architecture Overview</w:t>
       </w:r>
@@ -779,46 +904,6 @@
         <w:spacing w:after="120"/>
         <w:ind w:firstLine="0"/>
       </w:pPr>
-      <w:r>
-        <w:t>The system is comprised of a master node which is responsible for coordination of work among a cluster of worker nodes.  The worker nodes each hold a portion of the rainbow table in memory and listen for requests over TCP from the master node.</w:t>
-      </w:r>
-    </w:p>
-    <w:p>
-      <w:pPr>
-        <w:pStyle w:val="BodyText2"/>
-        <w:spacing w:after="120"/>
-        <w:ind w:firstLine="0"/>
-      </w:pPr>
-      <w:r>
-        <w:t>A network file system (NFS) is used as a shared location for the job input data and output results.  In addition it serves as a central point for the binary code that will be run on both the master and the worker nodes.</w:t>
-      </w:r>
-    </w:p>
-    <w:p>
-      <w:pPr>
-        <w:pStyle w:val="BodyText2"/>
-        <w:spacing w:after="120"/>
-        <w:ind w:firstLine="0"/>
-      </w:pPr>
-      <w:r>
-        <w:t>The wireless network is not connected to the master or worker nodes nor must it even be anywhere in proximity to them.  The end user captures wireless data from the wireless network using their computer and saves the result to disk.  At a later time, after sufficient data has been captured, the user can then upload the captured data to the master node for processing.</w:t>
-      </w:r>
-    </w:p>
-    <w:p>
-      <w:pPr>
-        <w:pStyle w:val="BodyText2"/>
-        <w:spacing w:after="120"/>
-        <w:ind w:firstLine="0"/>
-      </w:pPr>
-      <w:r>
-        <w:t>Communication from the wireless network to the user’s computer is done via standard 802.11 wireless protocols.  The data capture can be done with already existing tools such as Aircrack-ng [1].  Communication from the user to the master is accomplished using the HTTPS protocol over a secure TCP socket.  Communication internally occurs between the master node to a worker node.  Worker nodes do not communicate with each other.  The master node uses TCP connections with the SSH protocol for remotely starting the worker node binaries and a custom propriety protocol for sending running worker nodes jobs and checking their status.</w:t>
-      </w:r>
-    </w:p>
-    <w:p>
-      <w:pPr>
-        <w:pStyle w:val="BodyText2"/>
-        <w:spacing w:after="120"/>
-        <w:ind w:firstLine="0"/>
-      </w:pPr>
     </w:p>
     <w:p>
       <w:pPr>
@@ -827,76 +912,36 @@
           <w:tab w:val="clear" w:pos="1080"/>
         </w:tabs>
         <w:ind w:left="0" w:firstLine="0"/>
-        <w:rPr>
-          <w:rFonts w:cs="Times New Roman"/>
-        </w:rPr>
-      </w:pPr>
-      <w:r>
-        <w:rPr>
-          <w:rFonts w:cs="Times New Roman"/>
-        </w:rPr>
+      </w:pPr>
+      <w:r>
         <w:t>Network File System</w:t>
       </w:r>
     </w:p>
     <w:p>
-      <w:pPr>
-        <w:rPr>
-          <w:rFonts w:cs="Times New Roman"/>
-        </w:rPr>
-      </w:pPr>
-      <w:r>
-        <w:rPr>
-          <w:rFonts w:cs="Times New Roman"/>
-        </w:rPr>
+      <w:r>
         <w:t>In order to be able to share input data (the wireless capture file) with the worker nodes a networked file system was setup with common access between all worker nodes and the master node.  This choice was made because it was a simpler configuration versus having the master transmit a copy over TCP to each worker node and have them store a temporary copy on their local disks.  The master node was used to host the network file system, but a separate device could have been used as well.</w:t>
       </w:r>
     </w:p>
     <w:p>
-      <w:pPr>
-        <w:rPr>
-          <w:rFonts w:cs="Times New Roman"/>
-        </w:rPr>
-      </w:pPr>
-      <w:r>
-        <w:rPr>
-          <w:rFonts w:cs="Times New Roman"/>
-        </w:rPr>
+      <w:r>
         <w:t>When the user uploads a job request to the master it stores the uploaded capture file to a newly created folder on the network file system.  The folder is given a name that matches the newly generated job id.  This folder is visible to the worker nodes and will be used by them to later read the wireless capture file and also for storing the output results.</w:t>
       </w:r>
     </w:p>
     <w:p>
-      <w:pPr>
-        <w:rPr>
-          <w:rFonts w:cs="Times New Roman"/>
-        </w:rPr>
-      </w:pPr>
-      <w:r>
-        <w:rPr>
-          <w:rFonts w:cs="Times New Roman"/>
-        </w:rPr>
+      <w:r>
         <w:t>Common binaries for all the workers such as the actual worker binary executable are stored here as well.  This allows for updated code to be published in one place and be applied to all workers at once.  A simple restart of the worker process on each worker node will then load the new updates to any code.</w:t>
       </w:r>
     </w:p>
     <w:p>
-      <w:pPr>
-        <w:rPr>
-          <w:rFonts w:cs="Times New Roman"/>
-        </w:rPr>
-      </w:pPr>
-      <w:r>
-        <w:rPr>
-          <w:rFonts w:cs="Times New Roman"/>
-        </w:rPr>
-        <w:t>The large rainbow table data however is not stored on the network file system but instead a read-only copy exists on each node on local disks.  Because gigabytes of data must be read from the rainbow table by each node at startup into memory having copies on local disk allow for shorter startup times since disk contention and network congestion are avoided.  While this would add some burden to adding updates to the rainbow table this isn’t done frequently and just requires more time to copy any new data to each node’s local disk.  In addition our project doesn’t generate new rainbow tables so no updates were really necessary.</w:t>
-      </w:r>
-    </w:p>
-    <w:p>
-      <w:pPr>
-        <w:rPr>
-          <w:rFonts w:cs="Times New Roman"/>
-        </w:rPr>
-      </w:pPr>
-    </w:p>
+      <w:r>
+        <w:t xml:space="preserve">The large rainbow table data however is not stored on the network file system but instead a read-only copy exists on each node on local disks.  Because gigabytes of data must be read from the rainbow table by each node at startup into memory having copies on local disk allow for shorter startup times since disk contention and network congestion are avoided.  While this would add some burden to adding updates to the rainbow table this isn’t done frequently and just requires more time to copy any new data to </w:t>
+      </w:r>
+      <w:r>
+        <w:lastRenderedPageBreak/>
+        <w:t>each node’s local disk.  In addition our project doesn’t generate new rainbow tables so no updates were really necessary.</w:t>
+      </w:r>
+    </w:p>
+    <w:p/>
     <w:p>
       <w:pPr>
         <w:pStyle w:val="Heading2"/>
@@ -904,40 +949,19 @@
           <w:tab w:val="clear" w:pos="1080"/>
         </w:tabs>
         <w:ind w:left="0" w:firstLine="0"/>
-        <w:rPr>
-          <w:rFonts w:cs="Times New Roman"/>
-        </w:rPr>
-      </w:pPr>
-      <w:r>
-        <w:rPr>
-          <w:rFonts w:cs="Times New Roman"/>
-        </w:rPr>
+      </w:pPr>
+      <w:r>
         <w:t>Master Node</w:t>
       </w:r>
     </w:p>
     <w:p>
-      <w:pPr>
-        <w:rPr>
-          <w:rFonts w:cs="Times New Roman"/>
-        </w:rPr>
-      </w:pPr>
-      <w:r>
-        <w:rPr>
-          <w:rFonts w:cs="Times New Roman"/>
-        </w:rPr>
+      <w:r>
         <w:t>The master node is a Java web application written from scratch that is responsible for accepting and queuing user requests along with tracking the status of the worker nodes.</w:t>
       </w:r>
     </w:p>
     <w:p>
-      <w:pPr>
-        <w:rPr>
-          <w:rFonts w:cs="Times New Roman"/>
-        </w:rPr>
-      </w:pPr>
-      <w:r>
-        <w:rPr>
-          <w:rFonts w:cs="Times New Roman"/>
-        </w:rPr>
+      <w:r>
+        <w:lastRenderedPageBreak/>
         <w:t>The master node web application provides a user interface as depicted in figure 2 that provides the user with the following:</w:t>
       </w:r>
     </w:p>
@@ -1003,9 +1027,6 @@
     </w:p>
     <w:p>
       <w:pPr>
-        <w:rPr>
-          <w:rFonts w:cs="Times New Roman"/>
-        </w:rPr>
         <w:sectPr>
           <w:type w:val="continuous"/>
           <w:pgSz w:w="12240" w:h="15840" w:code="1"/>
@@ -1017,18 +1038,15 @@
     <w:p>
       <w:pPr>
         <w:keepNext/>
-        <w:rPr>
-          <w:rFonts w:cs="Times New Roman"/>
-        </w:rPr>
-      </w:pPr>
-      <w:r>
-        <w:rPr>
-          <w:rFonts w:cs="Times New Roman"/>
+      </w:pPr>
+      <w:r>
+        <w:rPr>
           <w:noProof/>
         </w:rPr>
+        <w:lastRenderedPageBreak/>
         <w:pict>
-          <v:shape id="_x0000_i1029" type="#_x0000_t75" style="width:495pt;height:261pt;visibility:visible">
-            <v:imagedata r:id="rId11" o:title=""/>
+          <v:shape id="_x0000_i1028" type="#_x0000_t75" style="width:495pt;height:261pt;visibility:visible">
+            <v:imagedata r:id="rId14" o:title=""/>
           </v:shape>
         </w:pict>
       </w:r>
@@ -1047,14 +1065,27 @@
       <w:r>
         <w:t xml:space="preserve">Figure </w:t>
       </w:r>
-      <w:fldSimple w:instr=" SEQ Figure \* ARABIC ">
-        <w:r>
-          <w:rPr>
-            <w:noProof/>
-          </w:rPr>
-          <w:t>2</w:t>
-        </w:r>
-      </w:fldSimple>
+      <w:r>
+        <w:fldChar w:fldCharType="begin"/>
+      </w:r>
+      <w:r>
+        <w:instrText xml:space="preserve"> SEQ Figure \* ARABIC </w:instrText>
+      </w:r>
+      <w:r>
+        <w:fldChar w:fldCharType="separate"/>
+      </w:r>
+      <w:r>
+        <w:rPr>
+          <w:noProof/>
+        </w:rPr>
+        <w:t>2</w:t>
+      </w:r>
+      <w:r>
+        <w:rPr>
+          <w:noProof/>
+        </w:rPr>
+        <w:fldChar w:fldCharType="end"/>
+      </w:r>
       <w:r>
         <w:t>. Master Node Web Application Interface</w:t>
       </w:r>
@@ -1066,27 +1097,14 @@
           <w:tab w:val="clear" w:pos="1080"/>
         </w:tabs>
         <w:ind w:left="0" w:firstLine="0"/>
-        <w:rPr>
-          <w:rFonts w:cs="Times New Roman"/>
-        </w:rPr>
-      </w:pPr>
-      <w:r>
-        <w:rPr>
-          <w:rFonts w:cs="Times New Roman"/>
-        </w:rPr>
+      </w:pPr>
+      <w:r>
+        <w:lastRenderedPageBreak/>
         <w:t>Configuration</w:t>
       </w:r>
     </w:p>
     <w:p>
-      <w:pPr>
-        <w:rPr>
-          <w:rFonts w:cs="Times New Roman"/>
-        </w:rPr>
-      </w:pPr>
-      <w:r>
-        <w:rPr>
-          <w:rFonts w:cs="Times New Roman"/>
-        </w:rPr>
+      <w:r>
         <w:t>All configuration is managed via an XML file on the master node that is loaded at the startup of the master node web application.  It specifies the following:</w:t>
       </w:r>
     </w:p>
@@ -1175,25 +1193,11 @@
       </w:r>
     </w:p>
     <w:p>
-      <w:pPr>
-        <w:rPr>
-          <w:rFonts w:cs="Times New Roman"/>
-        </w:rPr>
-      </w:pPr>
-      <w:r>
-        <w:rPr>
-          <w:rFonts w:cs="Times New Roman"/>
-        </w:rPr>
+      <w:r>
         <w:t>The template approach for the start command for worker nodes allows for the master to fill in necessary details such as directory paths and rainbow table offsets when starting a worker node.  Details will be discussed in the section on worker nodes.</w:t>
       </w:r>
     </w:p>
-    <w:p>
-      <w:pPr>
-        <w:rPr>
-          <w:rFonts w:cs="Times New Roman"/>
-        </w:rPr>
-      </w:pPr>
-    </w:p>
+    <w:p/>
     <w:p>
       <w:pPr>
         <w:pStyle w:val="Heading3"/>
@@ -1201,53 +1205,24 @@
           <w:tab w:val="clear" w:pos="1080"/>
         </w:tabs>
         <w:ind w:left="0" w:firstLine="0"/>
-        <w:rPr>
-          <w:rFonts w:cs="Times New Roman"/>
-        </w:rPr>
-      </w:pPr>
-      <w:r>
-        <w:rPr>
-          <w:rFonts w:cs="Times New Roman"/>
-        </w:rPr>
+      </w:pPr>
+      <w:r>
         <w:t>Job Submission</w:t>
       </w:r>
     </w:p>
     <w:p>
-      <w:pPr>
-        <w:rPr>
-          <w:rFonts w:cs="Times New Roman"/>
-        </w:rPr>
-      </w:pPr>
-      <w:r>
-        <w:rPr>
-          <w:rFonts w:cs="Times New Roman"/>
-        </w:rPr>
+      <w:r>
         <w:t>The web site itself is protected with a username and password along with HTTPS encryption.  When a user submits a job via the interface the username, as reported by the web server container (Apache Tomcat), will be used for the name of the job owner and as part of the job id.</w:t>
       </w:r>
     </w:p>
     <w:p>
-      <w:pPr>
-        <w:rPr>
-          <w:rFonts w:cs="Times New Roman"/>
-        </w:rPr>
-      </w:pPr>
-      <w:r>
-        <w:rPr>
-          <w:rFonts w:cs="Times New Roman"/>
-        </w:rPr>
+      <w:r>
+        <w:lastRenderedPageBreak/>
         <w:t>The user simply uploads a wireless network data capture and specifies the SSID of the desired network (a data capture could have more than one network in it so this must be specified).  The upload and job submission could also be accomplished through automated means of a script by using the standard HTTP protocol as well.</w:t>
       </w:r>
     </w:p>
     <w:p>
-      <w:pPr>
-        <w:rPr>
-          <w:rFonts w:cs="Times New Roman"/>
-        </w:rPr>
-      </w:pPr>
-      <w:r>
-        <w:rPr>
-          <w:rFonts w:cs="Times New Roman"/>
-        </w:rPr>
+      <w:r>
         <w:t>The master node web application receives the request, generates a unique job id for it, creates the necessary directories on the network file system, and adds the job to the queue.</w:t>
       </w:r>
     </w:p>
@@ -1258,76 +1233,32 @@
           <w:tab w:val="clear" w:pos="1080"/>
         </w:tabs>
         <w:ind w:left="0" w:firstLine="0"/>
-        <w:rPr>
-          <w:rFonts w:cs="Times New Roman"/>
-        </w:rPr>
-      </w:pPr>
-      <w:r>
-        <w:rPr>
-          <w:rFonts w:cs="Times New Roman"/>
-        </w:rPr>
+      </w:pPr>
+      <w:r>
         <w:t>Job Queue</w:t>
       </w:r>
     </w:p>
     <w:p>
-      <w:pPr>
-        <w:rPr>
-          <w:rFonts w:cs="Times New Roman"/>
-        </w:rPr>
-      </w:pPr>
-      <w:r>
-        <w:rPr>
-          <w:rFonts w:cs="Times New Roman"/>
-        </w:rPr>
+      <w:r>
         <w:t>The queue is served in first-in first-out order and a history of all jobs is retained until the master node web application is restarted.</w:t>
       </w:r>
     </w:p>
     <w:p>
-      <w:pPr>
-        <w:rPr>
-          <w:rFonts w:cs="Times New Roman"/>
-        </w:rPr>
-      </w:pPr>
-      <w:r>
-        <w:rPr>
-          <w:rFonts w:cs="Times New Roman"/>
-        </w:rPr>
+      <w:r>
         <w:t>A job will not be started until all workers report that they are in a ready state and not currently busy with another job.  Jobs are run one at a time.</w:t>
       </w:r>
     </w:p>
     <w:p>
-      <w:pPr>
-        <w:rPr>
-          <w:rFonts w:cs="Times New Roman"/>
-        </w:rPr>
-      </w:pPr>
-      <w:r>
-        <w:rPr>
-          <w:rFonts w:cs="Times New Roman"/>
-        </w:rPr>
+      <w:r>
         <w:t>Information such as the start and end time along with the solution found, if any, is listed in the interface.  All users can view any job in the queue.</w:t>
       </w:r>
     </w:p>
     <w:p>
-      <w:pPr>
-        <w:rPr>
-          <w:rFonts w:cs="Times New Roman"/>
-        </w:rPr>
-      </w:pPr>
-      <w:r>
-        <w:rPr>
-          <w:rFonts w:cs="Times New Roman"/>
-        </w:rPr>
+      <w:r>
         <w:t>When the master it told that one worker has found the solution it will send a kill job signal to all other workers informing them to stop in case they haven’t yet.</w:t>
       </w:r>
     </w:p>
-    <w:p>
-      <w:pPr>
-        <w:rPr>
-          <w:rFonts w:cs="Times New Roman"/>
-        </w:rPr>
-      </w:pPr>
-    </w:p>
+    <w:p/>
     <w:p>
       <w:pPr>
         <w:pStyle w:val="Heading3"/>
@@ -1335,37 +1266,21 @@
           <w:tab w:val="clear" w:pos="1080"/>
         </w:tabs>
         <w:ind w:left="0" w:firstLine="0"/>
-        <w:rPr>
-          <w:rFonts w:cs="Times New Roman"/>
-        </w:rPr>
-      </w:pPr>
-      <w:r>
-        <w:rPr>
-          <w:rFonts w:cs="Times New Roman"/>
-        </w:rPr>
+      </w:pPr>
+      <w:r>
         <w:t>System Status</w:t>
       </w:r>
     </w:p>
     <w:p>
-      <w:pPr>
-        <w:rPr>
-          <w:rFonts w:cs="Times New Roman"/>
-        </w:rPr>
-      </w:pPr>
-      <w:r>
-        <w:rPr>
-          <w:rFonts w:cs="Times New Roman"/>
-        </w:rPr>
-        <w:t>The master periodically queries each worker to get their current state.  The list of workers and their state is listed to the user.  Details on the various state types are listed in the Worker Node section later.</w:t>
-      </w:r>
-    </w:p>
-    <w:p>
-      <w:pPr>
-        <w:rPr>
-          <w:rFonts w:cs="Times New Roman"/>
-        </w:rPr>
-      </w:pPr>
-    </w:p>
+      <w:r>
+        <w:t xml:space="preserve">The master periodically queries each worker to get their current state.  The list of workers and their state is listed to the user.  </w:t>
+      </w:r>
+      <w:r>
+        <w:lastRenderedPageBreak/>
+        <w:t>Details on the various state types are listed in the Worker Node section later.</w:t>
+      </w:r>
+    </w:p>
+    <w:p/>
     <w:p>
       <w:pPr>
         <w:pStyle w:val="Heading3"/>
@@ -1373,63 +1288,27 @@
           <w:tab w:val="clear" w:pos="1080"/>
         </w:tabs>
         <w:ind w:left="0" w:firstLine="0"/>
-        <w:rPr>
-          <w:rFonts w:cs="Times New Roman"/>
-        </w:rPr>
-      </w:pPr>
-      <w:r>
-        <w:rPr>
-          <w:rFonts w:cs="Times New Roman"/>
-        </w:rPr>
+      </w:pPr>
+      <w:r>
         <w:t>Logging</w:t>
       </w:r>
     </w:p>
     <w:p>
-      <w:pPr>
-        <w:rPr>
-          <w:rFonts w:cs="Times New Roman"/>
-        </w:rPr>
-      </w:pPr>
-      <w:r>
-        <w:rPr>
-          <w:rFonts w:cs="Times New Roman"/>
-        </w:rPr>
+      <w:r>
         <w:t>System logging is performed on both the master node and the worker nodes.  This was useful not only for debugging purposes but also for gathering more fine grained results.</w:t>
       </w:r>
     </w:p>
     <w:p>
-      <w:pPr>
-        <w:rPr>
-          <w:rFonts w:cs="Times New Roman"/>
-        </w:rPr>
-      </w:pPr>
-      <w:r>
-        <w:rPr>
-          <w:rFonts w:cs="Times New Roman"/>
-        </w:rPr>
+      <w:r>
         <w:t>The worker nodes log messages to the network mounted file system so that they can easily be read from the master node.  Each log outputs a millisecond scale time stamp along with the log message.  These timestamps were used when collecting our experimental data.  The web application did not provide sufficient resolution for our needs given that it only queries the workers every 5 seconds.</w:t>
       </w:r>
     </w:p>
     <w:p>
-      <w:pPr>
-        <w:rPr>
-          <w:rFonts w:cs="Times New Roman"/>
-        </w:rPr>
-      </w:pPr>
-      <w:r>
-        <w:rPr>
-          <w:rFonts w:cs="Times New Roman"/>
-        </w:rPr>
+      <w:r>
         <w:t>The master node log was made available via the web application.  This was invaluable for testing purposes.  It allowed us to verify both the data being sent to the worker and the messages being received by the master from the worker.  The master node log was also the location where error messages from the worker nodes could be seen.  To simplify the main web interface, error messages are kept to a minimum.  More verbose error messages are easily visible from the master node log.</w:t>
       </w:r>
     </w:p>
-    <w:p>
-      <w:pPr>
-        <w:rPr>
-          <w:rFonts w:cs="Times New Roman"/>
-        </w:rPr>
-      </w:pPr>
-    </w:p>
+    <w:p/>
     <w:p>
       <w:pPr>
         <w:pStyle w:val="Heading3"/>
@@ -1437,51 +1316,29 @@
           <w:tab w:val="clear" w:pos="1080"/>
         </w:tabs>
         <w:ind w:left="0" w:firstLine="0"/>
-        <w:rPr>
-          <w:rFonts w:cs="Times New Roman"/>
-        </w:rPr>
-      </w:pPr>
-      <w:r>
-        <w:rPr>
-          <w:rFonts w:cs="Times New Roman"/>
-        </w:rPr>
+      </w:pPr>
+      <w:r>
         <w:t>Start / Kill Worker Nodes</w:t>
       </w:r>
     </w:p>
     <w:p>
-      <w:pPr>
-        <w:rPr>
-          <w:rFonts w:cs="Times New Roman"/>
-        </w:rPr>
-      </w:pPr>
       <w:r>
         <w:rPr>
           <w:noProof/>
         </w:rPr>
         <w:pict>
-          <v:shape id="Picture 7" o:spid="_x0000_s1026" type="#_x0000_t75" style="position:absolute;left:0;text-align:left;margin-left:13.05pt;margin-top:158.5pt;width:191.5pt;height:143.3pt;z-index:-251658240;visibility:visible" o:allowoverlap="f">
-            <v:imagedata r:id="rId12" o:title="" croptop="5382f" cropbottom="29918f" cropleft="7989f" cropright="5311f"/>
+          <v:shape id="Picture 7" o:spid="_x0000_s1026" type="#_x0000_t75" style="position:absolute;left:0;text-align:left;margin-left:13.05pt;margin-top:158.5pt;width:191.5pt;height:143.3pt;z-index:-1;visibility:visible" o:allowoverlap="f">
+            <v:imagedata r:id="rId15" o:title="" croptop="5382f" cropbottom="29918f" cropleft="7989f" cropright="5311f"/>
             <w10:wrap type="topAndBottom"/>
           </v:shape>
         </w:pict>
       </w:r>
       <w:r>
-        <w:rPr>
-          <w:rFonts w:cs="Times New Roman"/>
-        </w:rPr>
         <w:t>The master web application is responsible for initially starting each worker node and also provides a mechanism to terminate them all.  A worker node is only started once before any jobs in the queue are processed.  Each job that starts does not retrigger the start of a worker node.  The master uses an SSH connection to remotely connect to the worker node specified by the configuration and issues a command to start the worker.  The executable is accessible via a network file system share, and an appropriate pathname is used in the command to this binary executable file.</w:t>
       </w:r>
     </w:p>
     <w:p>
-      <w:pPr>
-        <w:rPr>
-          <w:rFonts w:cs="Times New Roman"/>
-        </w:rPr>
-      </w:pPr>
-      <w:r>
-        <w:rPr>
-          <w:rFonts w:cs="Times New Roman"/>
-        </w:rPr>
+      <w:r>
         <w:t>Before starting all the workers the master also verifies that the rainbow table SSID’s are all consistent (the same size).  It also calculates the byte offsets that each different worker node will use when they are to load their portion of the rainbow table.</w:t>
       </w:r>
     </w:p>
@@ -1495,13 +1352,7 @@
         <w:t>Figure 3. Worker node state diagram</w:t>
       </w:r>
     </w:p>
-    <w:p>
-      <w:pPr>
-        <w:rPr>
-          <w:rFonts w:cs="Times New Roman"/>
-        </w:rPr>
-      </w:pPr>
-    </w:p>
+    <w:p/>
     <w:p>
       <w:pPr>
         <w:pStyle w:val="Heading2"/>
@@ -1509,37 +1360,21 @@
           <w:tab w:val="clear" w:pos="1080"/>
         </w:tabs>
         <w:ind w:left="0" w:firstLine="0"/>
-        <w:rPr>
-          <w:rFonts w:cs="Times New Roman"/>
-        </w:rPr>
-      </w:pPr>
-      <w:r>
-        <w:rPr>
-          <w:rFonts w:cs="Times New Roman"/>
-        </w:rPr>
+      </w:pPr>
+      <w:r>
         <w:t>Worker Node</w:t>
       </w:r>
     </w:p>
     <w:p>
-      <w:pPr>
-        <w:rPr>
-          <w:rFonts w:cs="Times New Roman"/>
-        </w:rPr>
-      </w:pPr>
-      <w:r>
-        <w:rPr>
-          <w:rFonts w:cs="Times New Roman"/>
-        </w:rPr>
-        <w:t>The worker node is a modified C program based on code by Joshua Wright’s coWPAtty.  It has been modified to act as a type of service that listens on a TCP socket for instructions or status queries from the master node.  The communication specifics will be discussed in the “Master to Worker Node Communication” section later.</w:t>
-      </w:r>
-    </w:p>
-    <w:p>
-      <w:pPr>
-        <w:rPr>
-          <w:rFonts w:cs="Times New Roman"/>
-        </w:rPr>
-      </w:pPr>
-    </w:p>
+      <w:r>
+        <w:t xml:space="preserve">The worker node is a modified C program based on code by Joshua Wright’s coWPAtty.  It has been modified to act as a type of service that listens on a TCP socket for instructions or status queries from the master node.  The communication specifics will </w:t>
+      </w:r>
+      <w:r>
+        <w:lastRenderedPageBreak/>
+        <w:t>be discussed in the “Master to Worker Node Communication” section later.</w:t>
+      </w:r>
+    </w:p>
+    <w:p/>
     <w:p>
       <w:pPr>
         <w:pStyle w:val="Heading3"/>
@@ -1547,27 +1382,13 @@
           <w:tab w:val="clear" w:pos="1080"/>
         </w:tabs>
         <w:ind w:left="0" w:firstLine="0"/>
-        <w:rPr>
-          <w:rFonts w:cs="Times New Roman"/>
-        </w:rPr>
-      </w:pPr>
-      <w:r>
-        <w:rPr>
-          <w:rFonts w:cs="Times New Roman"/>
-        </w:rPr>
+      </w:pPr>
+      <w:r>
         <w:t>Worker States</w:t>
       </w:r>
     </w:p>
     <w:p>
-      <w:pPr>
-        <w:rPr>
-          <w:rFonts w:cs="Times New Roman"/>
-        </w:rPr>
-      </w:pPr>
-      <w:r>
-        <w:rPr>
-          <w:rFonts w:cs="Times New Roman"/>
-        </w:rPr>
+      <w:r>
         <w:t>A worker node may be in any of the following states which are reported to the master node:</w:t>
       </w:r>
     </w:p>
@@ -1632,22 +1453,13 @@
       </w:r>
     </w:p>
     <w:p>
-      <w:pPr>
-        <w:rPr>
-          <w:rFonts w:cs="Times New Roman"/>
-        </w:rPr>
-      </w:pPr>
-      <w:r>
-        <w:rPr>
-          <w:rFonts w:cs="Times New Roman"/>
-        </w:rPr>
+      <w:r>
         <w:t>A worker node state diagram can be found in figure 3.  This diagram omits the ERROR state as this state can be entered from any of the other states.</w:t>
       </w:r>
     </w:p>
     <w:p>
       <w:pPr>
         <w:rPr>
-          <w:rFonts w:cs="Times New Roman"/>
           <w:noProof/>
         </w:rPr>
       </w:pPr>
@@ -1659,52 +1471,31 @@
           <w:tab w:val="clear" w:pos="1080"/>
         </w:tabs>
         <w:ind w:left="0" w:firstLine="0"/>
-        <w:rPr>
-          <w:rFonts w:cs="Times New Roman"/>
-        </w:rPr>
-      </w:pPr>
-      <w:r>
-        <w:rPr>
-          <w:rFonts w:cs="Times New Roman"/>
-        </w:rPr>
+      </w:pPr>
+      <w:r>
         <w:t>Rainbow Table</w:t>
       </w:r>
     </w:p>
     <w:p>
-      <w:pPr>
-        <w:rPr>
-          <w:rFonts w:cs="Times New Roman"/>
-        </w:rPr>
-      </w:pPr>
-      <w:r>
-        <w:rPr>
-          <w:rFonts w:cs="Times New Roman"/>
-        </w:rPr>
+      <w:r>
         <w:t>The master node web application will provide via command line arguments to each worker node the relative offsets each should use for the beginning and end of the rainbow table data.  In addition a command line option of where to find the rainbow table files is provided.  A portion of each network SSID from the rainbow table file is loaded in an even distribution across all workers.  This allows them to divide up the work of searching the rainbow table to reduce the time a lookup takes.  In addition the entire rainbow table portion is loaded into memory so that performance is not bottlenecked by the disk.</w:t>
       </w:r>
     </w:p>
     <w:p>
       <w:pPr>
         <w:jc w:val="center"/>
-        <w:rPr>
-          <w:rFonts w:cs="Times New Roman"/>
-        </w:rPr>
-      </w:pPr>
-      <w:r>
-        <w:rPr>
-          <w:rFonts w:cs="Times New Roman"/>
+      </w:pPr>
+      <w:r>
+        <w:rPr>
           <w:noProof/>
         </w:rPr>
         <w:pict>
-          <v:shape id="Picture 6" o:spid="_x0000_i1030" type="#_x0000_t75" style="width:204.75pt;height:237.75pt;visibility:visible">
-            <v:imagedata r:id="rId13" o:title="" croptop="4108f" cropbottom="6798f" cropleft="4904f" cropright="4482f"/>
+          <v:shape id="Picture 6" o:spid="_x0000_i1029" type="#_x0000_t75" style="width:204.75pt;height:237.75pt;visibility:visible">
+            <v:imagedata r:id="rId16" o:title="" croptop="4108f" cropbottom="6798f" cropleft="4904f" cropright="4482f"/>
           </v:shape>
         </w:pict>
       </w:r>
       <w:r>
-        <w:rPr>
-          <w:rFonts w:cs="Times New Roman"/>
-        </w:rPr>
         <w:t xml:space="preserve"> </w:t>
       </w:r>
     </w:p>
@@ -1717,13 +1508,7 @@
         <w:t>Figure 4.  Record processing activity diagram</w:t>
       </w:r>
     </w:p>
-    <w:p>
-      <w:pPr>
-        <w:rPr>
-          <w:rFonts w:cs="Times New Roman"/>
-        </w:rPr>
-      </w:pPr>
-    </w:p>
+    <w:p/>
     <w:p>
       <w:pPr>
         <w:pStyle w:val="Heading3"/>
@@ -1731,89 +1516,38 @@
           <w:tab w:val="clear" w:pos="1080"/>
         </w:tabs>
         <w:ind w:left="0" w:firstLine="0"/>
-        <w:rPr>
-          <w:rFonts w:cs="Times New Roman"/>
-        </w:rPr>
-      </w:pPr>
-      <w:r>
-        <w:rPr>
-          <w:rFonts w:cs="Times New Roman"/>
-        </w:rPr>
+      </w:pPr>
+      <w:r>
+        <w:lastRenderedPageBreak/>
         <w:t>Computation</w:t>
       </w:r>
     </w:p>
     <w:p>
-      <w:pPr>
-        <w:rPr>
-          <w:rFonts w:cs="Times New Roman"/>
-        </w:rPr>
-      </w:pPr>
-      <w:r>
-        <w:rPr>
-          <w:rFonts w:cs="Times New Roman"/>
-        </w:rPr>
+      <w:r>
         <w:t xml:space="preserve">When a worker node receives a new job from the master, it first checks that no other jobs are running.  An error is returned if another job is already running.  Otherwise, the worker node proceeds to create a new thread to perform the rainbow table lookup.  </w:t>
       </w:r>
     </w:p>
     <w:p>
-      <w:pPr>
-        <w:rPr>
-          <w:rFonts w:cs="Times New Roman"/>
-        </w:rPr>
-      </w:pPr>
-      <w:r>
-        <w:rPr>
-          <w:rFonts w:cs="Times New Roman"/>
-        </w:rPr>
+      <w:r>
         <w:t>This thread first opens the capture file and determines its validity.  If the capture file does not contain the necessary information, an error is returned to the master and the job is terminated.  Otherwise, if the packet is valid, the job can proceed.</w:t>
       </w:r>
     </w:p>
     <w:p>
-      <w:pPr>
-        <w:rPr>
-          <w:rFonts w:cs="Times New Roman"/>
-        </w:rPr>
-      </w:pPr>
-      <w:r>
-        <w:rPr>
-          <w:rFonts w:cs="Times New Roman"/>
-        </w:rPr>
+      <w:r>
         <w:t>The next step of the job is to locate the proper portion of the rainbow table.  As mentioned previously, each worker node stores a portion of the rainbow table in memory.  The portion of the table loaded into memory corresponds to the byte offsets provided on start up by the master.  When the start command is given, the worker parses the SSID passed from the master.  Based on the SSID, the worker can then determine where in the rainbow table it should start its lookup.</w:t>
       </w:r>
     </w:p>
     <w:p>
-      <w:pPr>
-        <w:rPr>
-          <w:rFonts w:cs="Times New Roman"/>
-        </w:rPr>
-      </w:pPr>
-      <w:r>
-        <w:rPr>
-          <w:rFonts w:cs="Times New Roman"/>
-        </w:rPr>
+      <w:r>
         <w:t>After directing the lookup to the proper location in memory, the worker node must read through the rainbow table to find the correct passphrase.  The rainbow table is composed of a series of structured records where each record corresponds to a particular passphrase for a particular SSID.  To find the correct passphrase the worker must read through each record in the rainbow table.</w:t>
       </w:r>
     </w:p>
     <w:p>
-      <w:pPr>
-        <w:rPr>
-          <w:rFonts w:cs="Times New Roman"/>
-        </w:rPr>
-      </w:pPr>
-      <w:r>
-        <w:rPr>
-          <w:rFonts w:cs="Times New Roman"/>
-        </w:rPr>
+      <w:r>
         <w:t>Each record contains the record length, the passphrase, and the pairwise master key (PMK) which is a hash of the passphrase using the SSID as a salt [3].  After reading a record, the PMK of the record is used to calculate the pairwise transient key (PTK).  This calculation requires using various data gathered when parsing the capture file.  Then the message authentication code (MAC) is computed after calculating the PTK.  After the MAC is computed, the key message integrity code (MIC) can be found.  The key MIC calculated for this record is then compared to the key MIC found in the capture data.  If they are equal, then the passphrase for this record is the solution.  Otherwise, the worker moves on to the next record until all records in the rainbow table have been processed.  The full sequence for processing the rainbow table records is illustrated in figure 3.</w:t>
       </w:r>
     </w:p>
-    <w:p>
-      <w:pPr>
-        <w:rPr>
-          <w:rFonts w:cs="Times New Roman"/>
-        </w:rPr>
-      </w:pPr>
-    </w:p>
+    <w:p/>
     <w:p>
       <w:pPr>
         <w:pStyle w:val="Heading2"/>
@@ -1949,20 +1683,8 @@
         <w:t>} __attribute__ ((packed));</w:t>
       </w:r>
     </w:p>
-    <w:p>
-      <w:pPr>
-        <w:rPr>
-          <w:rFonts w:cs="Times New Roman"/>
-        </w:rPr>
-      </w:pPr>
-    </w:p>
-    <w:p>
-      <w:pPr>
-        <w:rPr>
-          <w:rFonts w:cs="Times New Roman"/>
-        </w:rPr>
-      </w:pPr>
-    </w:p>
+    <w:p/>
+    <w:p/>
     <w:p>
       <w:pPr>
         <w:pStyle w:val="Heading2"/>
@@ -1970,15 +1692,21 @@
           <w:ilvl w:val="0"/>
           <w:numId w:val="0"/>
         </w:numPr>
-        <w:rPr>
-          <w:rFonts w:cs="Times New Roman"/>
-        </w:rPr>
-      </w:pPr>
-      <w:r>
-        <w:rPr>
-          <w:rFonts w:cs="Times New Roman"/>
-        </w:rPr>
-        <w:t>Figure 4 struct for rainbow table record. Note that this structure is packed so that we can be sure of the byte alignment.  This is important so that we can read through the rainbow table efficiently.</w:t>
+      </w:pPr>
+      <w:r>
+        <w:t>Figure 4</w:t>
+      </w:r>
+      <w:r>
+        <w:t>.</w:t>
+      </w:r>
+      <w:r>
+        <w:t xml:space="preserve"> </w:t>
+      </w:r>
+      <w:r>
+        <w:t>S</w:t>
+      </w:r>
+      <w:r>
+        <w:t>truct for rainbow table record. Note that this structure is packed so that we can be sure of the byte alignment.  This is important so that we can read through the rainbow table efficiently.</w:t>
       </w:r>
     </w:p>
     <w:p>
@@ -1988,126 +1716,55 @@
           <w:ilvl w:val="0"/>
           <w:numId w:val="0"/>
         </w:numPr>
-        <w:rPr>
-          <w:rFonts w:cs="Times New Roman"/>
-        </w:rPr>
       </w:pPr>
     </w:p>
     <w:p>
       <w:pPr>
         <w:pStyle w:val="Heading2"/>
-        <w:numPr>
-          <w:ilvl w:val="0"/>
-          <w:numId w:val="0"/>
-        </w:numPr>
-        <w:rPr>
-          <w:rFonts w:cs="Times New Roman"/>
-        </w:rPr>
-      </w:pPr>
-    </w:p>
-    <w:p>
-      <w:pPr>
-        <w:pStyle w:val="Heading2"/>
         <w:tabs>
           <w:tab w:val="clear" w:pos="1080"/>
         </w:tabs>
         <w:ind w:left="0" w:firstLine="0"/>
-        <w:rPr>
-          <w:rFonts w:cs="Times New Roman"/>
-        </w:rPr>
-      </w:pPr>
-      <w:r>
-        <w:rPr>
-          <w:rFonts w:cs="Times New Roman"/>
-        </w:rPr>
+      </w:pPr>
+      <w:r>
         <w:t>Master to Worker Node Communication</w:t>
       </w:r>
     </w:p>
     <w:p>
-      <w:pPr>
-        <w:rPr>
-          <w:rFonts w:cs="Times New Roman"/>
-        </w:rPr>
-      </w:pPr>
-      <w:r>
-        <w:rPr>
-          <w:rFonts w:cs="Times New Roman"/>
-        </w:rPr>
-        <w:t>Other than the SSH remote commands used by the master to start each worker node there is also a proprietary protocol we developed for communication between the master node web application and the worker nodes.  This is accomplished through an unsecured TCP socket communication between the master and worker nodes.</w:t>
-      </w:r>
-    </w:p>
-    <w:p>
-      <w:pPr>
-        <w:rPr>
-          <w:rFonts w:cs="Times New Roman"/>
-        </w:rPr>
-      </w:pPr>
-      <w:r>
-        <w:rPr>
-          <w:rFonts w:cs="Times New Roman"/>
-        </w:rPr>
+      <w:r>
+        <w:t xml:space="preserve">Other than the SSH remote commands used by the master to start each worker node there is also a proprietary protocol we developed for communication between the master node web </w:t>
+      </w:r>
+      <w:r>
+        <w:lastRenderedPageBreak/>
+        <w:t>application and the worker nodes.  This is accomplished through an unsecured TCP socket communication between the master and worker nodes.</w:t>
+      </w:r>
+    </w:p>
+    <w:p>
+      <w:r>
         <w:t>The worker nodes listen on a configured port for connections from the master and never communicate to each other.  The master connects as a client to the listening worker node server socket and sends a request.  The worker node will then reply with the appropriate response.  To signal the end of request data the master node also does a TCP half-close on the socket which signals an end-of-file marker for the worker node when it is reading data.  When the worker node has finished sending its response it closes the TCP socket.  A new connection must be made each time by the master for any subsequent requests.</w:t>
       </w:r>
     </w:p>
     <w:p>
-      <w:pPr>
-        <w:rPr>
-          <w:rFonts w:cs="Times New Roman"/>
-        </w:rPr>
-      </w:pPr>
-      <w:r>
-        <w:rPr>
-          <w:rFonts w:cs="Times New Roman"/>
-        </w:rPr>
+      <w:r>
         <w:t>The request/response packets themselves are simple plain ASCII messages.  Since all binary data like the wireless capture file is stored on an NFS share for common shared access no binary data has to be transmitted.</w:t>
       </w:r>
     </w:p>
     <w:p>
-      <w:pPr>
-        <w:rPr>
-          <w:rFonts w:cs="Times New Roman"/>
-        </w:rPr>
-      </w:pPr>
-      <w:r>
-        <w:rPr>
-          <w:rFonts w:cs="Times New Roman"/>
-        </w:rPr>
+      <w:r>
         <w:t>The packet itself consists of multiple field values that are always null terminated as well as separated with the special control character “ASCII Unit Separator” (decimal code 31).  In addition at the very end of the packet is a terminator “ASCII End of Transmission” (decimal code 4).</w:t>
       </w:r>
     </w:p>
     <w:p>
-      <w:pPr>
-        <w:rPr>
-          <w:rFonts w:cs="Times New Roman"/>
-        </w:rPr>
-      </w:pPr>
-      <w:r>
-        <w:rPr>
-          <w:rFonts w:cs="Times New Roman"/>
-        </w:rPr>
+      <w:r>
         <w:t>If a packet is corrupt or invalid (ex: missing a special control character) then the receiver of the packet must raise an error.  In the case of the worker receiving an invalid packet from the master it can send back a special ERROR packet response assuming the TCP connection is still valid.</w:t>
       </w:r>
     </w:p>
     <w:p>
-      <w:pPr>
-        <w:rPr>
-          <w:rFonts w:cs="Times New Roman"/>
-        </w:rPr>
-      </w:pPr>
-      <w:r>
-        <w:rPr>
-          <w:rFonts w:cs="Times New Roman"/>
-        </w:rPr>
+      <w:r>
         <w:t>An overview of the different packet requests and responses is given below.  Note that \31 or \4 are decimal values for single characters and that there are no line breaks in a packet:</w:t>
       </w:r>
     </w:p>
-    <w:p>
-      <w:pPr>
-        <w:rPr>
-          <w:rFonts w:cs="Times New Roman"/>
-        </w:rPr>
-      </w:pPr>
-    </w:p>
+    <w:p/>
     <w:p>
       <w:pPr>
         <w:pStyle w:val="Heading3"/>
@@ -2115,92 +1772,63 @@
           <w:tab w:val="clear" w:pos="1080"/>
         </w:tabs>
         <w:ind w:left="0" w:firstLine="0"/>
-        <w:rPr>
-          <w:rFonts w:cs="Times New Roman"/>
-        </w:rPr>
-      </w:pPr>
-      <w:r>
-        <w:rPr>
-          <w:rFonts w:cs="Times New Roman"/>
-        </w:rPr>
+      </w:pPr>
+      <w:r>
         <w:t>Start Job</w:t>
       </w:r>
     </w:p>
     <w:p>
       <w:pPr>
         <w:jc w:val="left"/>
-        <w:rPr>
-          <w:rFonts w:cs="Times New Roman"/>
-        </w:rPr>
-      </w:pPr>
-      <w:r>
-        <w:rPr>
-          <w:rFonts w:cs="Times New Roman"/>
+      </w:pPr>
+      <w:r>
+        <w:rPr>
           <w:b/>
           <w:bCs/>
         </w:rPr>
         <w:t>START</w:t>
       </w:r>
       <w:r>
-        <w:rPr>
-          <w:rFonts w:cs="Times New Roman"/>
-        </w:rPr>
         <w:t>\0\31</w:t>
       </w:r>
       <w:r>
         <w:rPr>
-          <w:rFonts w:cs="Times New Roman"/>
           <w:b/>
           <w:bCs/>
         </w:rPr>
         <w:t>jobid</w:t>
       </w:r>
       <w:r>
-        <w:rPr>
-          <w:rFonts w:cs="Times New Roman"/>
-        </w:rPr>
         <w:t>\0\31</w:t>
       </w:r>
       <w:r>
         <w:rPr>
-          <w:rFonts w:cs="Times New Roman"/>
           <w:b/>
           <w:bCs/>
         </w:rPr>
         <w:t>/path/to/wifi.pcap</w:t>
       </w:r>
       <w:r>
-        <w:rPr>
-          <w:rFonts w:cs="Times New Roman"/>
-        </w:rPr>
         <w:t>\0\31</w:t>
       </w:r>
       <w:r>
         <w:rPr>
-          <w:rFonts w:cs="Times New Roman"/>
           <w:b/>
           <w:bCs/>
         </w:rPr>
         <w:t>/path/ output/</w:t>
       </w:r>
       <w:r>
-        <w:rPr>
-          <w:rFonts w:cs="Times New Roman"/>
-        </w:rPr>
         <w:t>\0\31</w:t>
       </w:r>
       <w:r>
         <w:rPr>
-          <w:rFonts w:cs="Times New Roman"/>
           <w:b/>
           <w:bCs/>
         </w:rPr>
         <w:t>SSID</w:t>
       </w:r>
       <w:r>
-        <w:rPr>
-          <w:rFonts w:cs="Times New Roman"/>
-        </w:rPr>
         <w:t>\0\31\4</w:t>
       </w:r>
     </w:p>
@@ -2272,14 +1900,8 @@
     <w:p>
       <w:pPr>
         <w:jc w:val="left"/>
-        <w:rPr>
-          <w:rFonts w:cs="Times New Roman"/>
-        </w:rPr>
-      </w:pPr>
-      <w:r>
-        <w:rPr>
-          <w:rFonts w:cs="Times New Roman"/>
-        </w:rPr>
+      </w:pPr>
+      <w:r>
         <w:t>Possible responses:</w:t>
       </w:r>
     </w:p>
@@ -2385,50 +2007,31 @@
           <w:tab w:val="clear" w:pos="1080"/>
         </w:tabs>
         <w:ind w:left="0" w:firstLine="0"/>
-        <w:rPr>
-          <w:rFonts w:cs="Times New Roman"/>
-        </w:rPr>
-      </w:pPr>
-      <w:r>
-        <w:rPr>
-          <w:rFonts w:cs="Times New Roman"/>
-        </w:rPr>
+      </w:pPr>
+      <w:r>
         <w:t>Worker Status Query</w:t>
       </w:r>
     </w:p>
     <w:p>
       <w:pPr>
         <w:jc w:val="left"/>
-        <w:rPr>
-          <w:rFonts w:cs="Times New Roman"/>
-        </w:rPr>
-      </w:pPr>
-      <w:r>
-        <w:rPr>
-          <w:rFonts w:cs="Times New Roman"/>
+      </w:pPr>
+      <w:r>
+        <w:rPr>
           <w:b/>
           <w:bCs/>
         </w:rPr>
         <w:t>STATUS</w:t>
       </w:r>
       <w:r>
-        <w:rPr>
-          <w:rFonts w:cs="Times New Roman"/>
-        </w:rPr>
         <w:t>\0\31\4</w:t>
       </w:r>
     </w:p>
     <w:p>
       <w:pPr>
         <w:jc w:val="left"/>
-        <w:rPr>
-          <w:rFonts w:cs="Times New Roman"/>
-        </w:rPr>
-      </w:pPr>
-      <w:r>
-        <w:rPr>
-          <w:rFonts w:cs="Times New Roman"/>
-        </w:rPr>
+      </w:pPr>
+      <w:r>
         <w:t>Possible responses:</w:t>
       </w:r>
     </w:p>
@@ -2472,6 +2075,7 @@
         <w:jc w:val="left"/>
       </w:pPr>
       <w:r>
+        <w:lastRenderedPageBreak/>
         <w:t>Just started up and have already loaded rainbow table into memory</w:t>
       </w:r>
     </w:p>
@@ -2741,7 +2345,6 @@
       <w:pPr>
         <w:jc w:val="left"/>
         <w:rPr>
-          <w:rFonts w:cs="Times New Roman"/>
           <w:b/>
           <w:bCs/>
         </w:rPr>
@@ -2754,62 +2357,35 @@
           <w:tab w:val="clear" w:pos="1080"/>
         </w:tabs>
         <w:ind w:left="0" w:firstLine="0"/>
-        <w:rPr>
-          <w:rFonts w:cs="Times New Roman"/>
-        </w:rPr>
-      </w:pPr>
-      <w:r>
-        <w:rPr>
-          <w:rFonts w:cs="Times New Roman"/>
-        </w:rPr>
+      </w:pPr>
+      <w:r>
         <w:t>Killing Job</w:t>
       </w:r>
     </w:p>
     <w:p>
-      <w:pPr>
-        <w:rPr>
-          <w:rFonts w:cs="Times New Roman"/>
-        </w:rPr>
-      </w:pPr>
-      <w:r>
-        <w:rPr>
-          <w:rFonts w:cs="Times New Roman"/>
+      <w:r>
+        <w:rPr>
           <w:b/>
           <w:bCs/>
         </w:rPr>
         <w:t>KILLJOB</w:t>
       </w:r>
       <w:r>
-        <w:rPr>
-          <w:rFonts w:cs="Times New Roman"/>
-        </w:rPr>
         <w:t>\0\31</w:t>
       </w:r>
       <w:r>
         <w:rPr>
-          <w:rFonts w:cs="Times New Roman"/>
           <w:b/>
           <w:bCs/>
         </w:rPr>
         <w:t>jobid</w:t>
       </w:r>
       <w:r>
-        <w:rPr>
-          <w:rFonts w:cs="Times New Roman"/>
-        </w:rPr>
         <w:t>\0\31\4</w:t>
       </w:r>
     </w:p>
     <w:p>
-      <w:pPr>
-        <w:rPr>
-          <w:rFonts w:cs="Times New Roman"/>
-        </w:rPr>
-      </w:pPr>
-      <w:r>
-        <w:rPr>
-          <w:rFonts w:cs="Times New Roman"/>
-        </w:rPr>
+      <w:r>
         <w:t>Possible responses:</w:t>
       </w:r>
     </w:p>
@@ -2890,7 +2466,6 @@
       <w:pPr>
         <w:jc w:val="left"/>
         <w:rPr>
-          <w:rFonts w:cs="Times New Roman"/>
           <w:b/>
           <w:bCs/>
         </w:rPr>
@@ -2904,14 +2479,8 @@
         </w:tabs>
         <w:spacing w:before="120"/>
         <w:ind w:left="0" w:firstLine="0"/>
-        <w:rPr>
-          <w:rFonts w:cs="Times New Roman"/>
-        </w:rPr>
-      </w:pPr>
-      <w:r>
-        <w:rPr>
-          <w:rFonts w:cs="Times New Roman"/>
-        </w:rPr>
+      </w:pPr>
+      <w:r>
         <w:t>Typical Job Workflow</w:t>
       </w:r>
     </w:p>
@@ -2922,27 +2491,13 @@
           <w:tab w:val="clear" w:pos="1080"/>
         </w:tabs>
         <w:ind w:left="0" w:firstLine="0"/>
-        <w:rPr>
-          <w:rFonts w:cs="Times New Roman"/>
-        </w:rPr>
-      </w:pPr>
-      <w:r>
-        <w:rPr>
-          <w:rFonts w:cs="Times New Roman"/>
-        </w:rPr>
+      </w:pPr>
+      <w:r>
         <w:t>Packet Capture</w:t>
       </w:r>
     </w:p>
     <w:p>
-      <w:pPr>
-        <w:rPr>
-          <w:rFonts w:cs="Times New Roman"/>
-        </w:rPr>
-      </w:pPr>
-      <w:r>
-        <w:rPr>
-          <w:rFonts w:cs="Times New Roman"/>
-        </w:rPr>
+      <w:r>
         <w:t>The users uses a packet capture tool like aircrack-ng in order to capture Authentication Handshakes between the wireless client and the WiFi Access Point (AP).  Packet capture is a 3-step process which needs to be performed by the user performing the capture.</w:t>
       </w:r>
     </w:p>
@@ -2952,14 +2507,8 @@
           <w:ilvl w:val="0"/>
           <w:numId w:val="16"/>
         </w:numPr>
-        <w:rPr>
-          <w:rFonts w:cs="Times New Roman"/>
-        </w:rPr>
-      </w:pPr>
-      <w:r>
-        <w:rPr>
-          <w:rFonts w:cs="Times New Roman"/>
-        </w:rPr>
+      </w:pPr>
+      <w:r>
         <w:t>Place wireless card in monitor mode("listen all")</w:t>
       </w:r>
     </w:p>
@@ -2969,14 +2518,8 @@
           <w:ilvl w:val="0"/>
           <w:numId w:val="16"/>
         </w:numPr>
-        <w:rPr>
-          <w:rFonts w:cs="Times New Roman"/>
-        </w:rPr>
-      </w:pPr>
-      <w:r>
-        <w:rPr>
-          <w:rFonts w:cs="Times New Roman"/>
-        </w:rPr>
+      </w:pPr>
+      <w:r>
         <w:t>Start packet capture</w:t>
       </w:r>
     </w:p>
@@ -2986,37 +2529,17 @@
           <w:ilvl w:val="0"/>
           <w:numId w:val="16"/>
         </w:numPr>
-        <w:rPr>
-          <w:rFonts w:cs="Times New Roman"/>
-        </w:rPr>
-      </w:pPr>
-      <w:r>
-        <w:rPr>
-          <w:rFonts w:cs="Times New Roman"/>
-        </w:rPr>
+      </w:pPr>
+      <w:r>
         <w:t>Send a deauthentication packet to wireless client to induce authentication handshake</w:t>
       </w:r>
     </w:p>
     <w:p>
-      <w:pPr>
-        <w:rPr>
-          <w:rFonts w:cs="Times New Roman"/>
-        </w:rPr>
-      </w:pPr>
-      <w:r>
-        <w:rPr>
-          <w:rFonts w:cs="Times New Roman"/>
-        </w:rPr>
+      <w:r>
         <w:t>We have created a script that performs the above 3 steps, thus making the task easier for user.</w:t>
       </w:r>
     </w:p>
-    <w:p>
-      <w:pPr>
-        <w:rPr>
-          <w:rFonts w:cs="Times New Roman"/>
-        </w:rPr>
-      </w:pPr>
-    </w:p>
+    <w:p/>
     <w:p>
       <w:pPr>
         <w:pStyle w:val="Heading3"/>
@@ -3024,27 +2547,13 @@
           <w:tab w:val="clear" w:pos="1080"/>
         </w:tabs>
         <w:ind w:left="0" w:firstLine="0"/>
-        <w:rPr>
-          <w:rFonts w:cs="Times New Roman"/>
-        </w:rPr>
-      </w:pPr>
-      <w:r>
-        <w:rPr>
-          <w:rFonts w:cs="Times New Roman"/>
-        </w:rPr>
+      </w:pPr>
+      <w:r>
         <w:t>Job Execution</w:t>
       </w:r>
     </w:p>
     <w:p>
-      <w:pPr>
-        <w:rPr>
-          <w:rFonts w:cs="Times New Roman"/>
-        </w:rPr>
-      </w:pPr>
-      <w:r>
-        <w:rPr>
-          <w:rFonts w:cs="Times New Roman"/>
-        </w:rPr>
+      <w:r>
         <w:t>After all workers have been started and have the rainbow table loaded a typical job workflow (assuming no errors) goes as follows:</w:t>
       </w:r>
     </w:p>
@@ -3117,6 +2626,7 @@
         </w:numPr>
       </w:pPr>
       <w:r>
+        <w:lastRenderedPageBreak/>
         <w:t>Each worker accepts the request and begins a lookup in the appropriate part of the rainbow table.</w:t>
       </w:r>
     </w:p>
@@ -3278,83 +2788,73 @@
     </w:p>
     <w:p>
       <w:pPr>
+        <w:pStyle w:val="ListParagraph"/>
+        <w:ind w:left="360"/>
+      </w:pPr>
+    </w:p>
+    <w:p>
+      <w:pPr>
+        <w:jc w:val="center"/>
+        <w:rPr>
+          <w:noProof/>
+        </w:rPr>
+      </w:pPr>
+      <w:r>
+        <w:rPr>
+          <w:noProof/>
+        </w:rPr>
+      </w:r>
+      <w:r>
+        <w:pict w14:anchorId="39FF8B2D">
+          <v:shape id="_x0000_s1035" type="#_x0000_t75" style="width:176.25pt;height:325.45pt;mso-left-percent:-10001;mso-top-percent:-10001;mso-position-horizontal:absolute;mso-position-horizontal-relative:char;mso-position-vertical:absolute;mso-position-vertical-relative:line;mso-left-percent:-10001;mso-top-percent:-10001">
+            <v:imagedata r:id="rId17" o:title=""/>
+            <w10:anchorlock/>
+          </v:shape>
+        </w:pict>
+      </w:r>
+      <w:r>
+        <w:rPr>
+          <w:noProof/>
+        </w:rPr>
+        <w:t xml:space="preserve"> </w:t>
+      </w:r>
+    </w:p>
+    <w:p>
+      <w:pPr>
+        <w:pStyle w:val="Caption"/>
+      </w:pPr>
+      <w:r>
+        <w:t>Figure 4. Summary of job workflow</w:t>
+      </w:r>
+    </w:p>
+    <w:p>
+      <w:pPr>
+        <w:pStyle w:val="ListParagraph"/>
+        <w:ind w:left="0"/>
+      </w:pPr>
+    </w:p>
+    <w:p>
+      <w:pPr>
         <w:pStyle w:val="Heading2"/>
         <w:tabs>
           <w:tab w:val="clear" w:pos="1080"/>
         </w:tabs>
         <w:spacing w:before="120"/>
         <w:ind w:left="0" w:firstLine="0"/>
-        <w:rPr>
-          <w:rFonts w:cs="Times New Roman"/>
-        </w:rPr>
-      </w:pPr>
-      <w:r>
-        <w:rPr>
-          <w:rFonts w:cs="Times New Roman"/>
-        </w:rPr>
+      </w:pPr>
+      <w:r>
+        <w:lastRenderedPageBreak/>
         <w:t>Fault Tolerance</w:t>
       </w:r>
     </w:p>
     <w:p>
-      <w:pPr>
-        <w:rPr>
-          <w:rFonts w:cs="Times New Roman"/>
-        </w:rPr>
-      </w:pPr>
-      <w:r>
-        <w:rPr>
-          <w:rFonts w:cs="Times New Roman"/>
-        </w:rPr>
+      <w:r>
         <w:t xml:space="preserve">In the current implementation, failures are minimally handled.  Failure of the master node causes the entire system to go down.  Possible solutions exist for this scenario.  Conversely, worker node failures are tolerable.  As long as one worker is still alive, jobs can still be run.  However, the rainbow table diminishes in size for each worker failure so the set of possible solutions shrinks.  Also, since the master node maintains the job queue, worker node failure will not cause jobs to be lost. </w:t>
       </w:r>
-    </w:p>
-    <w:p>
-      <w:pPr>
-        <w:rPr>
-          <w:rFonts w:cs="Times New Roman"/>
-        </w:rPr>
-      </w:pPr>
-      <w:r>
-        <w:rPr>
-          <w:rFonts w:cs="Times New Roman"/>
-        </w:rPr>
-        <w:t xml:space="preserve"> </w:t>
-      </w:r>
-    </w:p>
-    <w:p>
-      <w:pPr>
-        <w:rPr>
-          <w:rFonts w:cs="Times New Roman"/>
-          <w:noProof/>
-        </w:rPr>
-      </w:pPr>
-      <w:r>
-        <w:rPr>
-          <w:rFonts w:cs="Times New Roman"/>
-          <w:noProof/>
-        </w:rPr>
-        <w:pict>
-          <v:shape id="Picture 9" o:spid="_x0000_i1031" type="#_x0000_t75" style="width:238.5pt;height:333pt;visibility:visible">
-            <v:imagedata r:id="rId14" o:title=""/>
-          </v:shape>
-        </w:pict>
-      </w:r>
-    </w:p>
-    <w:p>
-      <w:pPr>
-        <w:pStyle w:val="Caption"/>
-      </w:pPr>
-      <w:r>
-        <w:t>Figure 4. Summary of job workflow</w:t>
-      </w:r>
-    </w:p>
-    <w:p>
-      <w:pPr>
-        <w:rPr>
-          <w:rFonts w:cs="Times New Roman"/>
-        </w:rPr>
-      </w:pPr>
-    </w:p>
+      <w:bookmarkStart w:id="0" w:name="_GoBack"/>
+      <w:bookmarkEnd w:id="0"/>
+    </w:p>
+    <w:p/>
     <w:p>
       <w:pPr>
         <w:pStyle w:val="Heading3"/>
@@ -3362,50 +2862,22 @@
           <w:tab w:val="clear" w:pos="1080"/>
         </w:tabs>
         <w:ind w:left="0" w:firstLine="0"/>
-        <w:rPr>
-          <w:rFonts w:cs="Times New Roman"/>
-        </w:rPr>
-      </w:pPr>
-      <w:r>
-        <w:rPr>
-          <w:rFonts w:cs="Times New Roman"/>
-        </w:rPr>
+      </w:pPr>
+      <w:r>
         <w:t>Master Node</w:t>
       </w:r>
     </w:p>
     <w:p>
-      <w:pPr>
-        <w:rPr>
-          <w:rFonts w:cs="Times New Roman"/>
-        </w:rPr>
-      </w:pPr>
-      <w:r>
-        <w:rPr>
-          <w:rFonts w:cs="Times New Roman"/>
-        </w:rPr>
+      <w:r>
         <w:t xml:space="preserve">The master node is the key component of this system.  If it fails, the web application will be unavailable since it is hosted by the master.  In addition, since the master is the NFS host, the workers would no longer have access to anything on the NFS mount.  As a result, the workers would no longer be able to log messages, read any of the input data such as the capture file, or output any results even if one was found.  </w:t>
       </w:r>
     </w:p>
     <w:p>
-      <w:pPr>
-        <w:rPr>
-          <w:rFonts w:cs="Times New Roman"/>
-        </w:rPr>
-      </w:pPr>
-      <w:r>
-        <w:rPr>
-          <w:rFonts w:cs="Times New Roman"/>
-        </w:rPr>
+      <w:r>
         <w:t>Replication of the master node is a clear solution to this problem.  If the master node were to fail, it could simply be replaced by one of the replicas.  Another possible solution would be to create another NFS host separate from the master.  This would alleviate some of the pressure on the master node.  Replication of this new NFS host would further increase the robustness of this system.</w:t>
       </w:r>
     </w:p>
-    <w:p>
-      <w:pPr>
-        <w:rPr>
-          <w:rFonts w:cs="Times New Roman"/>
-        </w:rPr>
-      </w:pPr>
-    </w:p>
+    <w:p/>
     <w:p>
       <w:pPr>
         <w:pStyle w:val="Heading3"/>
@@ -3413,89 +2885,33 @@
           <w:tab w:val="clear" w:pos="1080"/>
         </w:tabs>
         <w:ind w:left="0" w:firstLine="0"/>
-        <w:rPr>
-          <w:rFonts w:cs="Times New Roman"/>
-        </w:rPr>
-      </w:pPr>
-      <w:r>
-        <w:rPr>
-          <w:rFonts w:cs="Times New Roman"/>
-        </w:rPr>
+      </w:pPr>
+      <w:r>
         <w:t>Worker Node</w:t>
       </w:r>
     </w:p>
     <w:p>
-      <w:pPr>
-        <w:rPr>
-          <w:rFonts w:cs="Times New Roman"/>
-        </w:rPr>
-      </w:pPr>
-      <w:r>
-        <w:rPr>
-          <w:rFonts w:cs="Times New Roman"/>
-        </w:rPr>
+      <w:r>
         <w:t>If a worker node were to fail, the system as a whole would still be stable.  The user would still be able to submit jobs from the master, but the section of the rainbow table loaded by the failed worker would be lost.  As a result any solutions that might reside in that section of the rainbow table would never be found.  This is one downside to the current distributed implementation where the rainbow table is loaded into memory.  If all of the worker nodes were to fail, the system would no longer be useable.</w:t>
       </w:r>
     </w:p>
     <w:p>
-      <w:pPr>
-        <w:rPr>
-          <w:rFonts w:cs="Times New Roman"/>
-        </w:rPr>
-      </w:pPr>
-      <w:r>
-        <w:rPr>
-          <w:rFonts w:cs="Times New Roman"/>
-        </w:rPr>
+      <w:r>
         <w:t>Worker node failure is detected by the master node through heartbeat messages.  When worker node failure is detected, the workers can be restarted from the master node.  The restart will cause the rainbow table to be loaded into memory again.  After the table is reloaded, the workers are again ready for new jobs.</w:t>
       </w:r>
     </w:p>
     <w:p>
-      <w:pPr>
-        <w:rPr>
-          <w:rFonts w:cs="Times New Roman"/>
-        </w:rPr>
-      </w:pPr>
-      <w:r>
-        <w:rPr>
-          <w:rFonts w:cs="Times New Roman"/>
-        </w:rPr>
+      <w:r>
         <w:t>In many applications, checkpointing is performed so that a job does not need to start from the beginning of the computation.  It can simply load the state saved in the most recent checkpoint and start computation again at that point.  For our purposes, this was not feasible.  Job completion time is relatively short so restart from the beginning of a job is not a problem.  In addition, the overhead of the checkpoint would be too expensive in terms of performance.  As a result, no checkpointing is performed by the worker nodes in this system.</w:t>
       </w:r>
     </w:p>
-    <w:p>
-      <w:pPr>
-        <w:pStyle w:val="Caption"/>
-      </w:pPr>
-      <w:r>
-        <w:t>Table 1:  Testing results (ms)</w:t>
-      </w:r>
-    </w:p>
-    <w:p>
-      <w:pPr>
-        <w:pStyle w:val="Heading1"/>
-        <w:numPr>
-          <w:ilvl w:val="0"/>
-          <w:numId w:val="0"/>
-        </w:numPr>
-        <w:spacing w:before="120"/>
-        <w:rPr>
-          <w:rFonts w:cs="Times New Roman"/>
-        </w:rPr>
-      </w:pPr>
-    </w:p>
+    <w:p/>
     <w:p>
       <w:pPr>
         <w:pStyle w:val="Heading1"/>
         <w:spacing w:before="120"/>
-        <w:rPr>
-          <w:rFonts w:cs="Times New Roman"/>
-        </w:rPr>
-      </w:pPr>
-      <w:r>
-        <w:rPr>
-          <w:rFonts w:cs="Times New Roman"/>
-        </w:rPr>
+      </w:pPr>
+      <w:r>
         <w:t>TESTING</w:t>
       </w:r>
     </w:p>
@@ -3506,37 +2922,17 @@
           <w:tab w:val="clear" w:pos="1080"/>
         </w:tabs>
         <w:ind w:left="0" w:firstLine="0"/>
-        <w:rPr>
-          <w:rFonts w:cs="Times New Roman"/>
-        </w:rPr>
-      </w:pPr>
-      <w:r>
-        <w:rPr>
-          <w:rFonts w:cs="Times New Roman"/>
-        </w:rPr>
+      </w:pPr>
+      <w:r>
         <w:t>Overview</w:t>
       </w:r>
     </w:p>
     <w:p>
-      <w:pPr>
-        <w:rPr>
-          <w:rFonts w:cs="Times New Roman"/>
-        </w:rPr>
-      </w:pPr>
-      <w:r>
-        <w:rPr>
-          <w:rFonts w:cs="Times New Roman"/>
-        </w:rPr>
+      <w:r>
         <w:t>To test our system we did a performance comparison between our distributed version of coWPAtty and the original serial version of coWPAtty.</w:t>
       </w:r>
     </w:p>
-    <w:p>
-      <w:pPr>
-        <w:rPr>
-          <w:rFonts w:cs="Times New Roman"/>
-        </w:rPr>
-      </w:pPr>
-    </w:p>
+    <w:p/>
     <w:p>
       <w:pPr>
         <w:pStyle w:val="Heading2"/>
@@ -3544,28 +2940,18 @@
           <w:tab w:val="clear" w:pos="1080"/>
         </w:tabs>
         <w:ind w:left="0" w:firstLine="0"/>
-        <w:rPr>
-          <w:rFonts w:cs="Times New Roman"/>
-        </w:rPr>
-      </w:pPr>
-      <w:r>
-        <w:rPr>
-          <w:rFonts w:cs="Times New Roman"/>
-        </w:rPr>
+      </w:pPr>
+      <w:r>
         <w:t>Test Data</w:t>
       </w:r>
     </w:p>
     <w:p>
-      <w:pPr>
-        <w:rPr>
-          <w:rFonts w:cs="Times New Roman"/>
-        </w:rPr>
-      </w:pPr>
-      <w:r>
-        <w:rPr>
-          <w:rFonts w:cs="Times New Roman"/>
-        </w:rPr>
-        <w:t xml:space="preserve">Capture data was collected from our own personal home wireless networks using Aircrack-ng.  The networks were secured using WPA encryption.  The networks were configured in a number of different ways using various passphrases and SSIDs.  More specifically, one data set was captured using a particular SSID (linksys) with a number of different passphrases:  the first, middle, and last passphrases in our rainbow table. </w:t>
+      <w:r>
+        <w:t xml:space="preserve">Capture data was collected from our own personal home wireless networks using Aircrack-ng.  The networks were secured using </w:t>
+      </w:r>
+      <w:r>
+        <w:lastRenderedPageBreak/>
+        <w:t xml:space="preserve">WPA encryption.  The networks were configured in a number of different ways using various passphrases and SSIDs.  More specifically, one data set was captured using a particular SSID (linksys) with a number of different passphrases:  the first, middle, and last passphrases in our rainbow table. </w:t>
       </w:r>
     </w:p>
     <w:p>
@@ -3574,14 +2960,8 @@
           <w:ilvl w:val="0"/>
           <w:numId w:val="20"/>
         </w:numPr>
-        <w:rPr>
-          <w:rFonts w:cs="Times New Roman"/>
-        </w:rPr>
-      </w:pPr>
-      <w:r>
-        <w:rPr>
-          <w:rFonts w:cs="Times New Roman"/>
-        </w:rPr>
+      </w:pPr>
+      <w:r>
         <w:t>First in Dictionary: !8zj39le</w:t>
       </w:r>
     </w:p>
@@ -3591,14 +2971,8 @@
           <w:ilvl w:val="0"/>
           <w:numId w:val="20"/>
         </w:numPr>
-        <w:rPr>
-          <w:rFonts w:cs="Times New Roman"/>
-        </w:rPr>
-      </w:pPr>
-      <w:r>
-        <w:rPr>
-          <w:rFonts w:cs="Times New Roman"/>
-        </w:rPr>
+      </w:pPr>
+      <w:r>
         <w:t xml:space="preserve">Middle in Dictionary: korrelie </w:t>
       </w:r>
     </w:p>
@@ -3608,37 +2982,17 @@
           <w:ilvl w:val="0"/>
           <w:numId w:val="20"/>
         </w:numPr>
-        <w:rPr>
-          <w:rFonts w:cs="Times New Roman"/>
-        </w:rPr>
-      </w:pPr>
-      <w:r>
-        <w:rPr>
-          <w:rFonts w:cs="Times New Roman"/>
-        </w:rPr>
+      </w:pPr>
+      <w:r>
         <w:t>Last in Dictionary: }ttringe</w:t>
       </w:r>
     </w:p>
     <w:p>
-      <w:pPr>
-        <w:rPr>
-          <w:rFonts w:cs="Times New Roman"/>
-        </w:rPr>
-      </w:pPr>
-      <w:r>
-        <w:rPr>
-          <w:rFonts w:cs="Times New Roman"/>
-        </w:rPr>
+      <w:r>
         <w:t>Also, we capture another handshake using a passphrase that was not in our rainbow table but a SSID that was in our table.  Further, another data set was captured using a SSID that was not in our rainbow table.</w:t>
       </w:r>
     </w:p>
-    <w:p>
-      <w:pPr>
-        <w:rPr>
-          <w:rFonts w:cs="Times New Roman"/>
-        </w:rPr>
-      </w:pPr>
-    </w:p>
+    <w:p/>
     <w:p>
       <w:pPr>
         <w:pStyle w:val="Heading2"/>
@@ -3646,113 +3000,41 @@
           <w:tab w:val="clear" w:pos="1080"/>
         </w:tabs>
         <w:ind w:left="0" w:firstLine="0"/>
-        <w:rPr>
-          <w:rFonts w:cs="Times New Roman"/>
-        </w:rPr>
-      </w:pPr>
-      <w:r>
-        <w:rPr>
-          <w:rFonts w:cs="Times New Roman"/>
-        </w:rPr>
+      </w:pPr>
+      <w:r>
         <w:t>Testing Methodology</w:t>
       </w:r>
     </w:p>
     <w:p>
-      <w:pPr>
-        <w:rPr>
-          <w:rFonts w:cs="Times New Roman"/>
-        </w:rPr>
-      </w:pPr>
-      <w:r>
-        <w:rPr>
-          <w:rFonts w:cs="Times New Roman"/>
-        </w:rPr>
+      <w:r>
         <w:t xml:space="preserve">Tests were run on all of the data sets using both the original serial coWPAtty on one worker node and the distributed coWPAtty on our test system.  For the serial version, timing data was simply collected using the </w:t>
       </w:r>
       <w:r>
         <w:rPr>
-          <w:rFonts w:cs="Times New Roman"/>
           <w:i/>
           <w:iCs/>
         </w:rPr>
         <w:t>time</w:t>
       </w:r>
       <w:r>
-        <w:rPr>
-          <w:rFonts w:cs="Times New Roman"/>
-        </w:rPr>
         <w:t xml:space="preserve"> command line tool.  For the distributed version, jobs were sent to the workers using the web application.  While the web application does include some timing information in its job output, more fine grained information was collected from the worker logs.  Each test was run 3 times.</w:t>
       </w:r>
-    </w:p>
-    <w:p>
-      <w:pPr>
-        <w:rPr>
-          <w:rFonts w:cs="Times New Roman"/>
-        </w:rPr>
-      </w:pPr>
-    </w:p>
-    <w:p>
-      <w:pPr>
-        <w:pStyle w:val="Heading2"/>
-        <w:tabs>
-          <w:tab w:val="clear" w:pos="1080"/>
-        </w:tabs>
-        <w:ind w:left="0" w:firstLine="0"/>
-        <w:rPr>
-          <w:rFonts w:cs="Times New Roman"/>
-        </w:rPr>
-      </w:pPr>
-      <w:r>
-        <w:rPr>
-          <w:rFonts w:cs="Times New Roman"/>
-        </w:rPr>
-        <w:t>Test Environment</w:t>
-      </w:r>
-    </w:p>
-    <w:p>
-      <w:pPr>
-        <w:spacing w:after="120"/>
-        <w:rPr>
-          <w:rFonts w:cs="Times New Roman"/>
-        </w:rPr>
-      </w:pPr>
-      <w:r>
-        <w:rPr>
-          <w:rFonts w:cs="Times New Roman"/>
-        </w:rPr>
-        <w:t>We used a Cisco C210 M1 server with two Intel Xeon E5540 (2.5GHz) processors for a total of 8 logical CPUs (hyperthreading was turned off).  The system had 72GB of RAM and sixteen 146GB SAS 6.0gbps drives in a single RAID5 configuration.  VMware vSphere Hypervisor ESXi 4.1.0 348481 was the host operating system with 9 underlying virtual machines all running Ubuntu Server 10.10 64-bit Linux.  The master node was allocated 2GB of memory while eight worker nodes were allocated 8GB of memory each.  All nine virtual machines have 1 virtual CPU and 200GB of disk storage allocated.  Access to the cluster from the Internet was limited to SSH and HTTPS to the master node only.  All worker nodes had an internal IPv4 network on a private VLAN on the host machine only.  The master communicated with the workers over TCP sockets and through SSH remote commands.</w:t>
-      </w:r>
-    </w:p>
-    <w:p>
-      <w:pPr>
-        <w:rPr>
-          <w:rFonts w:cs="Times New Roman"/>
-        </w:rPr>
-      </w:pPr>
-      <w:r>
-        <w:rPr>
-          <w:rFonts w:cs="Times New Roman"/>
-        </w:rPr>
-        <w:t>The master node had Oracle Java 1.6.0_24 and Apache Tomcat 7.0.11 installed.  It also hosted an NFS4</w:t>
-      </w:r>
-      <w:r>
-        <w:rPr>
-          <w:rFonts w:cs="Times New Roman"/>
-        </w:rPr>
-        <w:tab/>
-        <w:t xml:space="preserve"> network share to the worker nodes for sharing common code binaries.  The actual rainbow table was hosted on local disk on each node to provide better performance during loading of the node software. </w:t>
-      </w:r>
-    </w:p>
-    <w:p>
-      <w:pPr>
-        <w:rPr>
-          <w:rFonts w:cs="Times New Roman"/>
-        </w:rPr>
-      </w:pPr>
+      <w:r>
+        <w:t xml:space="preserve"> </w:t>
+      </w:r>
+    </w:p>
+    <w:p/>
+    <w:p>
+      <w:pPr>
+        <w:pStyle w:val="Caption"/>
+      </w:pPr>
+      <w:r>
+        <w:t>Table 1:  Testing results (ms)</w:t>
+      </w:r>
     </w:p>
     <w:tbl>
       <w:tblPr>
-        <w:tblpPr w:leftFromText="180" w:rightFromText="180" w:vertAnchor="text" w:horzAnchor="margin" w:tblpY="9"/>
+        <w:tblpPr w:leftFromText="180" w:rightFromText="180" w:vertAnchor="text" w:horzAnchor="margin" w:tblpXSpec="right" w:tblpY="75"/>
         <w:tblW w:w="0" w:type="auto"/>
         <w:tblBorders>
           <w:top w:val="single" w:sz="4" w:space="0" w:color="auto"/>
@@ -3762,7 +3044,7 @@
           <w:insideH w:val="single" w:sz="4" w:space="0" w:color="auto"/>
           <w:insideV w:val="single" w:sz="4" w:space="0" w:color="auto"/>
         </w:tblBorders>
-        <w:tblLook w:val="0000"/>
+        <w:tblLook w:val="0000" w:firstRow="0" w:lastRow="0" w:firstColumn="0" w:lastColumn="0" w:noHBand="0" w:noVBand="0"/>
       </w:tblPr>
       <w:tblGrid>
         <w:gridCol w:w="1672"/>
@@ -3774,28 +3056,14 @@
           <w:tcPr>
             <w:tcW w:w="1672" w:type="dxa"/>
           </w:tcPr>
-          <w:p>
-            <w:pPr>
-              <w:rPr>
-                <w:rFonts w:cs="Times New Roman"/>
-              </w:rPr>
-            </w:pPr>
-          </w:p>
+          <w:p/>
         </w:tc>
         <w:tc>
           <w:tcPr>
             <w:tcW w:w="1672" w:type="dxa"/>
           </w:tcPr>
           <w:p>
-            <w:pPr>
-              <w:rPr>
-                <w:rFonts w:cs="Times New Roman"/>
-              </w:rPr>
-            </w:pPr>
             <w:r>
-              <w:rPr>
-                <w:rFonts w:cs="Times New Roman"/>
-              </w:rPr>
               <w:t>Serial</w:t>
             </w:r>
           </w:p>
@@ -3805,15 +3073,7 @@
             <w:tcW w:w="1672" w:type="dxa"/>
           </w:tcPr>
           <w:p>
-            <w:pPr>
-              <w:rPr>
-                <w:rFonts w:cs="Times New Roman"/>
-              </w:rPr>
-            </w:pPr>
             <w:r>
-              <w:rPr>
-                <w:rFonts w:cs="Times New Roman"/>
-              </w:rPr>
               <w:t>Distributed</w:t>
             </w:r>
           </w:p>
@@ -3825,15 +3085,7 @@
             <w:tcW w:w="1672" w:type="dxa"/>
           </w:tcPr>
           <w:p>
-            <w:pPr>
-              <w:rPr>
-                <w:rFonts w:cs="Times New Roman"/>
-              </w:rPr>
-            </w:pPr>
             <w:r>
-              <w:rPr>
-                <w:rFonts w:cs="Times New Roman"/>
-              </w:rPr>
               <w:t>First passphrase</w:t>
             </w:r>
           </w:p>
@@ -3843,15 +3095,7 @@
             <w:tcW w:w="1672" w:type="dxa"/>
           </w:tcPr>
           <w:p>
-            <w:pPr>
-              <w:rPr>
-                <w:rFonts w:cs="Times New Roman"/>
-              </w:rPr>
-            </w:pPr>
             <w:r>
-              <w:rPr>
-                <w:rFonts w:cs="Times New Roman"/>
-              </w:rPr>
               <w:t>8</w:t>
             </w:r>
           </w:p>
@@ -3861,15 +3105,7 @@
             <w:tcW w:w="1672" w:type="dxa"/>
           </w:tcPr>
           <w:p>
-            <w:pPr>
-              <w:rPr>
-                <w:rFonts w:cs="Times New Roman"/>
-              </w:rPr>
-            </w:pPr>
             <w:r>
-              <w:rPr>
-                <w:rFonts w:cs="Times New Roman"/>
-              </w:rPr>
               <w:t>5</w:t>
             </w:r>
           </w:p>
@@ -3881,15 +3117,7 @@
             <w:tcW w:w="1672" w:type="dxa"/>
           </w:tcPr>
           <w:p>
-            <w:pPr>
-              <w:rPr>
-                <w:rFonts w:cs="Times New Roman"/>
-              </w:rPr>
-            </w:pPr>
             <w:r>
-              <w:rPr>
-                <w:rFonts w:cs="Times New Roman"/>
-              </w:rPr>
               <w:t>Middle passphrase</w:t>
             </w:r>
           </w:p>
@@ -3899,15 +3127,7 @@
             <w:tcW w:w="1672" w:type="dxa"/>
           </w:tcPr>
           <w:p>
-            <w:pPr>
-              <w:rPr>
-                <w:rFonts w:cs="Times New Roman"/>
-              </w:rPr>
-            </w:pPr>
             <w:r>
-              <w:rPr>
-                <w:rFonts w:cs="Times New Roman"/>
-              </w:rPr>
               <w:t>3056</w:t>
             </w:r>
           </w:p>
@@ -3917,15 +3137,7 @@
             <w:tcW w:w="1672" w:type="dxa"/>
           </w:tcPr>
           <w:p>
-            <w:pPr>
-              <w:rPr>
-                <w:rFonts w:cs="Times New Roman"/>
-              </w:rPr>
-            </w:pPr>
             <w:r>
-              <w:rPr>
-                <w:rFonts w:cs="Times New Roman"/>
-              </w:rPr>
               <w:t>742</w:t>
             </w:r>
           </w:p>
@@ -3937,15 +3149,7 @@
             <w:tcW w:w="1672" w:type="dxa"/>
           </w:tcPr>
           <w:p>
-            <w:pPr>
-              <w:rPr>
-                <w:rFonts w:cs="Times New Roman"/>
-              </w:rPr>
-            </w:pPr>
             <w:r>
-              <w:rPr>
-                <w:rFonts w:cs="Times New Roman"/>
-              </w:rPr>
               <w:t>Last passphrase</w:t>
             </w:r>
           </w:p>
@@ -3955,15 +3159,7 @@
             <w:tcW w:w="1672" w:type="dxa"/>
           </w:tcPr>
           <w:p>
-            <w:pPr>
-              <w:rPr>
-                <w:rFonts w:cs="Times New Roman"/>
-              </w:rPr>
-            </w:pPr>
             <w:r>
-              <w:rPr>
-                <w:rFonts w:cs="Times New Roman"/>
-              </w:rPr>
               <w:t>6014</w:t>
             </w:r>
           </w:p>
@@ -3973,112 +3169,113 @@
             <w:tcW w:w="1672" w:type="dxa"/>
           </w:tcPr>
           <w:p>
-            <w:pPr>
-              <w:rPr>
-                <w:rFonts w:cs="Times New Roman"/>
-              </w:rPr>
-            </w:pPr>
             <w:r>
-              <w:rPr>
-                <w:rFonts w:cs="Times New Roman"/>
-              </w:rPr>
               <w:t>767</w:t>
             </w:r>
           </w:p>
         </w:tc>
       </w:tr>
     </w:tbl>
-    <w:p>
-      <w:pPr>
-        <w:rPr>
-          <w:rFonts w:cs="Times New Roman"/>
-        </w:rPr>
-      </w:pPr>
+    <w:p/>
+    <w:p/>
+    <w:p>
+      <w:pPr>
+        <w:pStyle w:val="Heading2"/>
+        <w:tabs>
+          <w:tab w:val="clear" w:pos="1080"/>
+        </w:tabs>
+        <w:ind w:left="0" w:firstLine="0"/>
+      </w:pPr>
+      <w:r>
+        <w:t>Test Environment</w:t>
+      </w:r>
+    </w:p>
+    <w:p>
+      <w:pPr>
+        <w:spacing w:after="120"/>
+      </w:pPr>
+      <w:r>
+        <w:t>We used a Cisco C210 M1 server with two Intel Xeon E5540 (2.5GHz) processors for a total of 8 logical CPUs (hyperthreading was turned off).  The system had 72GB of RAM and sixteen 146GB SAS 6.0gbps drives in a single RAID5 configuration.  VMware vSphere Hypervisor ESXi 4.1.0 348481 was the host operating system with 9 underlying virtual machines all running Ubuntu Server 10.10 64-bit Linux.  The master node was allocated 2GB of memory while eight worker nodes were allocated 8GB of memory each.  All nine virtual machines have 1 virtual CPU and 200GB of disk storage allocated.  Access to the cluster from the Internet was limited to SSH and HTTPS to the master node only.  All worker nodes had an internal IPv4 network on a private VLAN on the host machine only.  The master communicated with the workers over TCP sockets and through SSH remote commands.</w:t>
+      </w:r>
+    </w:p>
+    <w:p>
+      <w:r>
+        <w:t>The master node had Oracle Java 1.6.0_24 and Apache Tomcat 7.0.11 installed.  It also hosted an NFS4</w:t>
+      </w:r>
+      <w:r>
+        <w:tab/>
+        <w:t xml:space="preserve"> network share to the worker nodes for sharing common code binaries.  The actual rainbow table was hosted on local disk on each node to provide better performance during loading of the node software. </w:t>
+      </w:r>
+    </w:p>
+    <w:p/>
+    <w:p>
+      <w:r>
+        <w:rPr>
+          <w:noProof/>
+        </w:rPr>
+        <w:lastRenderedPageBreak/>
+        <w:pict>
+          <v:shape id="Chart 1" o:spid="_x0000_i1030" type="#_x0000_t75" style="width:240pt;height:2in;visibility:visible" o:gfxdata="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">
+            <v:imagedata r:id="rId18" o:title=""/>
+            <o:lock v:ext="edit" aspectratio="f"/>
+          </v:shape>
+        </w:pict>
+      </w:r>
+    </w:p>
+    <w:p>
+      <w:pPr>
+        <w:jc w:val="center"/>
+        <w:rPr>
+          <w:b/>
+        </w:rPr>
+      </w:pPr>
+      <w:r>
+        <w:rPr>
+          <w:b/>
+        </w:rPr>
+        <w:t>Figure 4. Summary of job workflow</w:t>
+      </w:r>
     </w:p>
     <w:p>
       <w:pPr>
         <w:pStyle w:val="Heading1"/>
-        <w:rPr>
-          <w:rFonts w:cs="Times New Roman"/>
-        </w:rPr>
-      </w:pPr>
-      <w:r>
-        <w:rPr>
-          <w:rFonts w:cs="Times New Roman"/>
-        </w:rPr>
+      </w:pPr>
+      <w:r>
         <w:t>RESULTS</w:t>
       </w:r>
     </w:p>
     <w:p>
-      <w:pPr>
-        <w:rPr>
-          <w:rFonts w:cs="Times New Roman"/>
-        </w:rPr>
-      </w:pPr>
-      <w:r>
-        <w:rPr>
-          <w:rFonts w:cs="Times New Roman"/>
-        </w:rPr>
+      <w:r>
         <w:t>As described in section 3, testing was done to compare the original, serial version of coWPAtty and the distributed version of coWPAtty.  The results of these tests are summarized in table 2.</w:t>
       </w:r>
     </w:p>
     <w:p>
-      <w:pPr>
-        <w:rPr>
-          <w:rFonts w:cs="Times New Roman"/>
-        </w:rPr>
-      </w:pPr>
-      <w:r>
-        <w:rPr>
-          <w:rFonts w:cs="Times New Roman"/>
-        </w:rPr>
+      <w:r>
         <w:t>When the first passphrase in the rainbow table was used, the difference between the serial and distributed versions was mostly negligible.  Intuitively, this makes sense.  However, the performance increase between the serial and distributed versions becomes clear when the middle and last passphrases are used.  For the middle passphrase, there was a ~4x performance boost.  For the last passphrase in the rainbow table, there was ~8x performance boost.</w:t>
       </w:r>
     </w:p>
     <w:p>
-      <w:pPr>
-        <w:rPr>
-          <w:rFonts w:cs="Times New Roman"/>
-        </w:rPr>
-      </w:pPr>
-      <w:r>
-        <w:rPr>
-          <w:rFonts w:cs="Times New Roman"/>
-        </w:rPr>
+      <w:r>
         <w:t>For an embarrassingly parallel problem such as this, these results are to be expected.  The key idea here is that the distributed version of coWPAtty can be scaled to even further enhance the performance of the system.  By increasing the size of the test system, performance should theoretically improve even further.  In addition, the size of the rainbow table could be increased with less of a performance impact on the system than in the case of the serial version of coWPAtty. In our case although all the nodes actually resided on the same physical hardware but running the same tests with nodes running on physically different hardware should not yield very different results. This is because there is very little network overhead introduced by our application. The communication that happens between the master and worker nodes is restricted to sending commands and requesting status alone. Worker nodes don’t communicate with each other and NFS share is only used to share the packet capture data, which is few kilobytes in size, among the worker nodes.</w:t>
       </w:r>
     </w:p>
     <w:p>
-      <w:pPr>
-        <w:rPr>
-          <w:rFonts w:cs="Times New Roman"/>
-        </w:rPr>
-      </w:pPr>
-      <w:r>
-        <w:rPr>
-          <w:rFonts w:cs="Times New Roman"/>
-        </w:rPr>
-        <w:t>In addition to the performance of the system for doing the rainbow table lookup.  The rainbow table load time should be taken into account.  In this system, the rainbow table is 40 GB in size.  With eight worker nodes, each node must load 5 GB of data into memory.  This is a time consuming and very serial process.  We found that it could take anywhere from 2 to 6 minutes for a single worker node to read its designated portion of the rainbow table.  Although this process is time consuming, it only needs to be performed once.</w:t>
-      </w:r>
-    </w:p>
-    <w:p>
-      <w:pPr>
-        <w:rPr>
-          <w:rFonts w:cs="Times New Roman"/>
-        </w:rPr>
-      </w:pPr>
-    </w:p>
+      <w:r>
+        <w:t>In addition to the performance of the system for do</w:t>
+      </w:r>
+      <w:r>
+        <w:t>ing the rainbow table lookup, t</w:t>
+      </w:r>
+      <w:r>
+        <w:t>he rainbow table load time should be taken into account.  In this system, the rainbow table is 40 GB in size.  With eight worker nodes, each node must load 5 GB of data into memory.  This is a time consuming and very serial process.  We found that it could take anywhere from 2 to 6 minutes for a single worker node to read its designated portion of the rainbow table.  Although this process is time consuming, it only needs to be performed once.</w:t>
+      </w:r>
+    </w:p>
+    <w:p/>
     <w:p>
       <w:pPr>
         <w:pStyle w:val="Heading1"/>
-        <w:rPr>
-          <w:rFonts w:cs="Times New Roman"/>
-        </w:rPr>
-      </w:pPr>
-      <w:r>
-        <w:rPr>
-          <w:rFonts w:cs="Times New Roman"/>
-        </w:rPr>
+      </w:pPr>
+      <w:r>
         <w:t>TECHNICAL IMPROVEMENTS</w:t>
       </w:r>
     </w:p>
@@ -4089,43 +3286,26 @@
           <w:tab w:val="clear" w:pos="1080"/>
         </w:tabs>
         <w:ind w:left="0" w:firstLine="0"/>
-        <w:rPr>
-          <w:rFonts w:cs="Times New Roman"/>
-        </w:rPr>
-      </w:pPr>
-      <w:r>
-        <w:rPr>
-          <w:rFonts w:cs="Times New Roman"/>
-        </w:rPr>
+      </w:pPr>
+      <w:r>
         <w:t>Offsets For Worker Node Reads</w:t>
       </w:r>
     </w:p>
     <w:p>
-      <w:pPr>
-        <w:rPr>
-          <w:rFonts w:cs="Times New Roman"/>
-        </w:rPr>
-      </w:pPr>
-      <w:r>
-        <w:rPr>
-          <w:rFonts w:cs="Times New Roman"/>
-        </w:rPr>
-        <w:t xml:space="preserve">Initially it was the responsibility of each of the worker nodes to determine the offsets in the rainbow table that it needs to read and use during the attack. This in turn implied that each of the worker nodes had to read through the entire file in order to determine the size of the total number of records found in rainbow table i.e. (total file size – size of the header).  This operation was being performed at each and every worker node for every rainbow table file(1000 in our case), as the distributed coWPAtty inherits this design from the original coWPAtty. </w:t>
-      </w:r>
-    </w:p>
-    <w:p>
-      <w:pPr>
-        <w:rPr>
-          <w:rFonts w:cs="Times New Roman"/>
-        </w:rPr>
-      </w:pPr>
-      <w:r>
-        <w:rPr>
-          <w:rFonts w:cs="Times New Roman"/>
-        </w:rPr>
+      <w:r>
+        <w:t xml:space="preserve">Initially it was the responsibility of each of the worker nodes to determine the offsets in the rainbow table that it needs to read and use during the attack. This in turn implied that each of the worker nodes had to read through the entire file in order to determine the </w:t>
+      </w:r>
+      <w:r>
+        <w:lastRenderedPageBreak/>
+        <w:t xml:space="preserve">size of the total number of records found in rainbow table i.e. (total file size – size of the header).  This operation was being performed at each and every worker node for every rainbow table file(1000 in our case), as the distributed coWPAtty inherits this design from the original coWPAtty. </w:t>
+      </w:r>
+    </w:p>
+    <w:p>
+      <w:r>
         <w:t>Upon analysis, we realized that performing this operation at each and every worker node is wasteful of computational resources and a better design is to program the master to read through one of the rainbow table files and pass the offsets to workers which can simply fseek() to such offsets in the file.</w:t>
       </w:r>
     </w:p>
+    <w:p/>
     <w:p>
       <w:pPr>
         <w:pStyle w:val="Heading2"/>
@@ -4133,27 +3313,13 @@
           <w:tab w:val="clear" w:pos="1080"/>
         </w:tabs>
         <w:ind w:left="0" w:firstLine="0"/>
-        <w:rPr>
-          <w:rFonts w:cs="Times New Roman"/>
-        </w:rPr>
-      </w:pPr>
-      <w:r>
-        <w:rPr>
-          <w:rFonts w:cs="Times New Roman"/>
-        </w:rPr>
+      </w:pPr>
+      <w:r>
         <w:t>Rainbow Table Load Sequence</w:t>
       </w:r>
     </w:p>
     <w:p>
-      <w:pPr>
-        <w:rPr>
-          <w:rFonts w:cs="Times New Roman"/>
-        </w:rPr>
-      </w:pPr>
-      <w:r>
-        <w:rPr>
-          <w:rFonts w:cs="Times New Roman"/>
-        </w:rPr>
+      <w:r>
         <w:t>While delibrating on the design for this distributed application we thought of randomizing the sequence in which each of the worker nodes load the rainbow tables into memory. Hence, instead of every worker node loading the rainbow tables in the same sequence (i.e. in alphabetical order) we felt that changing the sequence for this load operation (in some random fashion) would result in better performance since every worker node would not try to read from the same file.  However an opposing thought did occur to us and we decided not to go along with this change.  Our reasoning went as follows:</w:t>
       </w:r>
     </w:p>
@@ -4163,14 +3329,8 @@
           <w:ilvl w:val="0"/>
           <w:numId w:val="21"/>
         </w:numPr>
-        <w:rPr>
-          <w:rFonts w:cs="Times New Roman"/>
-        </w:rPr>
-      </w:pPr>
-      <w:r>
-        <w:rPr>
-          <w:rFonts w:cs="Times New Roman"/>
-        </w:rPr>
+      </w:pPr>
+      <w:r>
         <w:t>Read does not require an exclusive lock hence the software(OS, drivers etc.) will not be a bottleneck.</w:t>
       </w:r>
     </w:p>
@@ -4180,37 +3340,18 @@
           <w:ilvl w:val="0"/>
           <w:numId w:val="21"/>
         </w:numPr>
-        <w:rPr>
-          <w:rFonts w:cs="Times New Roman"/>
-        </w:rPr>
-      </w:pPr>
-      <w:r>
-        <w:rPr>
-          <w:rFonts w:cs="Times New Roman"/>
-        </w:rPr>
+      </w:pPr>
+      <w:r>
         <w:t>On the other hand, when reading from the same(or consecutive) blocks/sectors of the disk would mean a higher probability of the data being cached(which means faster access)</w:t>
       </w:r>
     </w:p>
-    <w:p>
-      <w:pPr>
-        <w:rPr>
-          <w:rFonts w:cs="Times New Roman"/>
-        </w:rPr>
-      </w:pPr>
-    </w:p>
-    <w:p>
-      <w:pPr>
-        <w:rPr>
-          <w:rFonts w:cs="Times New Roman"/>
-        </w:rPr>
-      </w:pPr>
-      <w:r>
-        <w:rPr>
-          <w:rFonts w:cs="Times New Roman"/>
-        </w:rPr>
+    <w:p/>
+    <w:p>
+      <w:r>
         <w:t>Following this line of thought, we decided not to make any change in the rainbow table load sequence at worker nodes.</w:t>
       </w:r>
     </w:p>
+    <w:p/>
     <w:p>
       <w:pPr>
         <w:pStyle w:val="Heading2"/>
@@ -4218,324 +3359,141 @@
           <w:tab w:val="clear" w:pos="1080"/>
         </w:tabs>
         <w:ind w:left="0" w:firstLine="0"/>
-        <w:rPr>
-          <w:rFonts w:cs="Times New Roman"/>
-        </w:rPr>
-      </w:pPr>
-      <w:r>
-        <w:rPr>
-          <w:rFonts w:cs="Times New Roman"/>
-        </w:rPr>
+      </w:pPr>
+      <w:r>
         <w:t>32-bit to 64-bit migration</w:t>
       </w:r>
     </w:p>
     <w:p>
-      <w:pPr>
-        <w:rPr>
-          <w:rFonts w:cs="Times New Roman"/>
-        </w:rPr>
-      </w:pPr>
-      <w:r>
-        <w:rPr>
-          <w:rFonts w:cs="Times New Roman"/>
-        </w:rPr>
+      <w:r>
         <w:t>Given the vast memory requirements of this system, we were restricted to 64-bit hardware.  In addition to the hardware constraints, caution had to be used when addressing memory.  Integers were not sufficient in the scenario.  We had to use long longs to properly address our in memory datastructures.  In our initial testing, this was not a problem because we used a scaled down version of the rainbow table.  However, once we scaled the rainbow table up to its full size, we soon ran into errors.  This was simply fixed by using the proper data types for our memory offsets.</w:t>
       </w:r>
     </w:p>
-    <w:p>
-      <w:pPr>
-        <w:rPr>
-          <w:rFonts w:cs="Times New Roman"/>
-        </w:rPr>
-      </w:pPr>
-    </w:p>
+    <w:p/>
     <w:p>
       <w:pPr>
         <w:pStyle w:val="Heading1"/>
-        <w:rPr>
-          <w:rFonts w:cs="Times New Roman"/>
-        </w:rPr>
-      </w:pPr>
-      <w:r>
-        <w:rPr>
-          <w:rFonts w:cs="Times New Roman"/>
-        </w:rPr>
+      </w:pPr>
+      <w:r>
         <w:t>FUTURE WORK</w:t>
       </w:r>
     </w:p>
     <w:p>
-      <w:pPr>
-        <w:rPr>
-          <w:rFonts w:cs="Times New Roman"/>
-        </w:rPr>
-      </w:pPr>
-      <w:r>
-        <w:rPr>
-          <w:rFonts w:cs="Times New Roman"/>
-        </w:rPr>
+      <w:r>
         <w:t xml:space="preserve">Given more time for this project, there are a number of aspects of our system that we could improve to enhance both the usability and performance of the system.  </w:t>
       </w:r>
     </w:p>
     <w:p>
-      <w:pPr>
-        <w:rPr>
-          <w:rFonts w:cs="Times New Roman"/>
-        </w:rPr>
-      </w:pPr>
-      <w:r>
-        <w:rPr>
-          <w:rFonts w:cs="Times New Roman"/>
-        </w:rPr>
+      <w:r>
         <w:t>Currently, captured data is gathered using the command line tools provided with Aircrack-ng.  Providing a graphical user interface to the capture process would increase the availability of the system to users possibly uncomfortable with the command line utilities.</w:t>
       </w:r>
     </w:p>
     <w:p>
-      <w:pPr>
-        <w:rPr>
-          <w:rFonts w:cs="Times New Roman"/>
-        </w:rPr>
-      </w:pPr>
-      <w:r>
-        <w:rPr>
-          <w:rFonts w:cs="Times New Roman"/>
-        </w:rPr>
+      <w:r>
         <w:t>The process of rainbow table generation is also currently a serial process.  Distributing this task would not only improve performance, but it would also possibly improve the quantity and quality of the generated table.</w:t>
       </w:r>
     </w:p>
     <w:p>
-      <w:pPr>
-        <w:rPr>
-          <w:rFonts w:cs="Times New Roman"/>
-        </w:rPr>
-      </w:pPr>
-      <w:r>
-        <w:rPr>
-          <w:rFonts w:cs="Times New Roman"/>
-        </w:rPr>
+      <w:r>
+        <w:lastRenderedPageBreak/>
         <w:t>In our system with 8 worker nodes and a 40GB rainbow table, each worker requires at least 5GB of memory just to hold the rainbow table in memory.  To lessen the need for memory, we could possibly use a hybrid disk and memory approach.  Performance would likely be negatively impacted, but that may be a necessary cost in certain systems.</w:t>
       </w:r>
     </w:p>
     <w:p>
-      <w:pPr>
-        <w:rPr>
-          <w:rFonts w:cs="Times New Roman"/>
-        </w:rPr>
-      </w:pPr>
-      <w:r>
-        <w:rPr>
-          <w:rFonts w:cs="Times New Roman"/>
-        </w:rPr>
+      <w:r>
         <w:t>Making the distributed version of coWPAtty amenable to a heterogeneous system would open up a variety of possibilities.  One such possibility would be the volunteer computing environment, similar to SETI@Home [10].  One foreseeable problem in this environment would be data transfers.  SETI@Home does not have this problem because of the small amount of data sent to the client for each work unit.</w:t>
       </w:r>
     </w:p>
     <w:p>
-      <w:pPr>
-        <w:rPr>
-          <w:rFonts w:cs="Times New Roman"/>
-        </w:rPr>
-      </w:pPr>
-      <w:r>
-        <w:rPr>
-          <w:rFonts w:cs="Times New Roman"/>
-        </w:rPr>
+      <w:r>
         <w:t>Currently, the coWPAtty code is not well-designed.  Porting the code to Java or C++ would likely make it more readable and open up the possibility for a more extensible design.</w:t>
       </w:r>
     </w:p>
     <w:p>
-      <w:pPr>
-        <w:rPr>
-          <w:rFonts w:cs="Times New Roman"/>
-        </w:rPr>
-      </w:pPr>
-      <w:r>
-        <w:rPr>
-          <w:rFonts w:cs="Times New Roman"/>
-        </w:rPr>
+      <w:r>
         <w:t>Currently, the both the serial and distributed versions of coWPAtty read through the records of the rainbow table serially (one record at a time).  The serial version of coWPAtty is restricted to this model since it reads the table from disk.  However, since the distributed version of coWPAtty already loads the table into memory, more intelligent data structures could be used.  For example, a tree or hash table could be used to increase the speed of record look ups.  This would likely require additional memory but would improve performance.</w:t>
       </w:r>
     </w:p>
     <w:p>
-      <w:pPr>
-        <w:rPr>
-          <w:rFonts w:cs="Times New Roman"/>
-        </w:rPr>
-      </w:pPr>
-      <w:r>
-        <w:rPr>
-          <w:rFonts w:cs="Times New Roman"/>
-        </w:rPr>
+      <w:r>
         <w:t>Fault tolerance is another major aspect of distributed coWPAtty that could be improved.  Currently, the master node is a single point of failure.  By replicating the master node, system down time could be reduced since one of the master node replicas could be swapped in to act as the new master.  Additionally, another node could be added to act as the NFS host.  Relieving some of the pressure from the master node could possibly reduce the likelihood of failure.  Worker node failure is notably less critical than master node failure.  However, there is still room for improvement regarding the fault tolerance of the worker nodes.  Currently, the master node can detect worker node failure, but there is no automated system in place to deal with it.  A system administrator must restart the worker nodes to bring them all back up.  When the master detects worker node failure, it could send the restart command itself rather than having a system administrator perform that action.  Additionally, if the automated restart of the worker node by the master node failed, the master node could try to redistribute the work load to some of the worker nodes that were still alive.  Combining the automated restart of the worker nodes by the master node with the automated load redistribution would greatly enhance the fault tolerance in this system.</w:t>
       </w:r>
     </w:p>
-    <w:p>
-      <w:pPr>
-        <w:rPr>
-          <w:rFonts w:cs="Times New Roman"/>
-        </w:rPr>
-      </w:pPr>
-    </w:p>
+    <w:p/>
     <w:p>
       <w:pPr>
         <w:pStyle w:val="Heading1"/>
-        <w:rPr>
-          <w:rFonts w:cs="Times New Roman"/>
-        </w:rPr>
-      </w:pPr>
-      <w:r>
-        <w:rPr>
-          <w:rFonts w:cs="Times New Roman"/>
-        </w:rPr>
+      </w:pPr>
+      <w:r>
         <w:t>RELATED WORK</w:t>
       </w:r>
     </w:p>
     <w:p>
-      <w:pPr>
-        <w:rPr>
-          <w:rFonts w:cs="Times New Roman"/>
-        </w:rPr>
-      </w:pPr>
-      <w:r>
-        <w:rPr>
-          <w:rFonts w:cs="Times New Roman"/>
-        </w:rPr>
+      <w:r>
         <w:t>The distributed version of coWPAtty is built on top of the original serial version of coWPAtty [2].  The new version runs as a service in a distributed environment.  The original version ran as one thread on a single machine.  After the job was run, the original coWPAtty would immediately exit.  Also, the rainbow table was read from disk each time the original coWPAtty was run.  By leaving coWPAtty running as a service, the rainbow table only needs to be read from disk once.  This yields a great performance gain.</w:t>
       </w:r>
     </w:p>
     <w:p>
-      <w:pPr>
-        <w:rPr>
-          <w:rFonts w:cs="Times New Roman"/>
-        </w:rPr>
-      </w:pPr>
-      <w:r>
-        <w:rPr>
-          <w:rFonts w:cs="Times New Roman"/>
-        </w:rPr>
-        <w:t>Before WPA, the standard security protocol was Wired Equivalent Privacy (WEP).  This security protocol was shown to have a number of design flaws that make it vulnerable to attacks.  A number of these attacks have been chronicled by Martin Beck and Erik Tews [6].</w:t>
-      </w:r>
-    </w:p>
-    <w:p>
-      <w:pPr>
-        <w:rPr>
-          <w:rFonts w:cs="Times New Roman"/>
-        </w:rPr>
-      </w:pPr>
-      <w:r>
-        <w:rPr>
-          <w:rFonts w:cs="Times New Roman"/>
-        </w:rPr>
+      <w:r>
+        <w:t xml:space="preserve">Before WPA, the standard security protocol was Wired Equivalent Privacy (WEP).  This security protocol was shown to have a number of design flaws that make it vulnerable to attacks.  </w:t>
+      </w:r>
+      <w:r>
+        <w:lastRenderedPageBreak/>
+        <w:t>A number of these attacks have been chronicled by Martin Beck and Erik Tews [6].</w:t>
+      </w:r>
+    </w:p>
+    <w:p>
+      <w:r>
         <w:t>WEP was first proven vulnerable in 2001 [7].  RC4 is a stream cipher that is used by WEP.  Part of RC4 involves a key scheduling algorithm.  This key scheduling algorithm has an identifiable correlation between the key and the output.  This correlation can be used to determine the secret key used to authenticate in WEP.  This attack is sometimes referred to as the FMS attack.  The name is derived from the authors of the first published WEP attack.</w:t>
       </w:r>
     </w:p>
     <w:p>
-      <w:pPr>
-        <w:rPr>
-          <w:rFonts w:cs="Times New Roman"/>
-        </w:rPr>
-      </w:pPr>
-      <w:r>
-        <w:rPr>
-          <w:rFonts w:cs="Times New Roman"/>
-        </w:rPr>
+      <w:r>
         <w:t>After the first weakness of WEP was found [7], many others started to follow.  Often they leveraged the same RC4 vulnerability (or the FMS attack).  The improvements came in the form of reducing the number of packets that must be captured for a successful attempt to be mounted.  One attempt was able to reduce the number of packets required to recover a 128-bit key from 4000000 to 1000000 packets [8].  This advance both reduces the time required to mount the attack and the storage needed for the packets.</w:t>
       </w:r>
     </w:p>
     <w:p>
-      <w:pPr>
-        <w:rPr>
-          <w:rFonts w:cs="Times New Roman"/>
-        </w:rPr>
-      </w:pPr>
-      <w:r>
-        <w:rPr>
-          <w:rFonts w:cs="Times New Roman"/>
-        </w:rPr>
+      <w:r>
         <w:t>Even after these first vulnerabilities were found, WEP was still widely used as the security protocol of choice.  This was the case even after WPA was introduced to replace WEP.  As a result many other studies were conducted to find novel ways of breaking WEP.  Some of these include the KoreK attack [11], the PTW attack [6], and the Chopchop attack [12].</w:t>
       </w:r>
     </w:p>
     <w:p>
-      <w:pPr>
-        <w:rPr>
-          <w:rFonts w:cs="Times New Roman"/>
-        </w:rPr>
-      </w:pPr>
-      <w:r>
-        <w:rPr>
-          <w:rFonts w:cs="Times New Roman"/>
-        </w:rPr>
+      <w:r>
         <w:t>Many have abandoned WEP, saying that it is “completely insecure” [8].  WPA was its replacement.  Eventually, WPA was replaced with WPA2.  So far these have remained relatively secure.  The same number of vulnerabilities in WEP has not been found in WPA and WPA2.  A number of attacks do exist though. Both WPA-PSK and WPA2-PSK are susceptible to password cracking attacks although no known attacks exist against Enterprise mode of WPA1/2.</w:t>
       </w:r>
     </w:p>
     <w:p>
-      <w:pPr>
-        <w:rPr>
-          <w:rFonts w:cs="Times New Roman"/>
-        </w:rPr>
-      </w:pPr>
-      <w:r>
-        <w:rPr>
-          <w:rFonts w:cs="Times New Roman"/>
-        </w:rPr>
+      <w:r>
         <w:t>Possibly the first attack on WPA was presented in [6].  It demonstrated that a chopchop like attack (an attack used to crack WEP) could also be used to crack WPA.  A variety of conditions must be met for this attack to work on WPA.  However, it was shown that these conditions are not unreasonable in most wireless networks [6].  Additionally, this attack only works for WPA with TKIP not CCMP.</w:t>
       </w:r>
     </w:p>
     <w:p>
-      <w:pPr>
-        <w:rPr>
-          <w:rFonts w:cs="Times New Roman"/>
-        </w:rPr>
-      </w:pPr>
-      <w:r>
-        <w:rPr>
-          <w:rFonts w:cs="Times New Roman"/>
-        </w:rPr>
+      <w:r>
         <w:t>As the age of general purpose graphics processing units (GPGPU) computing dawned, the extreme parallelism offered by the GPU became clearer and more widely used.  GPGPU computing is now being used to crack WPA encrypted wireless networks.  Pyrit is one such approach [9].  Using CUDA [13], Pyrit can compute up to 89,000 pairwise master keys per second.</w:t>
       </w:r>
     </w:p>
     <w:p>
-      <w:pPr>
-        <w:rPr>
-          <w:rFonts w:cs="Times New Roman"/>
-        </w:rPr>
-      </w:pPr>
-      <w:r>
-        <w:rPr>
-          <w:rFonts w:cs="Times New Roman"/>
-        </w:rPr>
-        <w:t>Commercial solutions exist for distributed password cracking in the form of ElcomSoft Distributed Password Recovery[16] which claims to run over a distributed network of computers and can be used for cracking WPA-PSK keys. However it designed to run over a local network and cannot expand onto the cloud. It also requires Windows to run and does not use rainbow tables, instead relies on Brute-force and Dictionary attacks.</w:t>
-      </w:r>
-    </w:p>
-    <w:p>
-      <w:pPr>
-        <w:rPr>
-          <w:rFonts w:cs="Times New Roman"/>
-        </w:rPr>
-      </w:pPr>
-    </w:p>
+      <w:r>
+        <w:t>Commercial solutions exist for distributed password cracking in the form of ElcomSoft Distributed Password Recovery</w:t>
+      </w:r>
+      <w:r>
+        <w:t>[14]</w:t>
+      </w:r>
+      <w:r>
+        <w:t xml:space="preserve"> which claims to run over a distributed network of computers and can be used for cracking WPA-PSK keys. However it designed to run over a local network and cannot expand onto the cloud. It also requires Windows to run and does not use rainbow tables, instead relies on Brute-force and Dictionary attacks.</w:t>
+      </w:r>
+    </w:p>
+    <w:p/>
     <w:p>
       <w:pPr>
         <w:pStyle w:val="Heading1"/>
-        <w:rPr>
-          <w:rFonts w:cs="Times New Roman"/>
-        </w:rPr>
-      </w:pPr>
-      <w:r>
-        <w:rPr>
-          <w:rFonts w:cs="Times New Roman"/>
-        </w:rPr>
+      </w:pPr>
+      <w:r>
         <w:t>SECURING WIFI</w:t>
       </w:r>
     </w:p>
     <w:p>
-      <w:pPr>
-        <w:rPr>
-          <w:rFonts w:cs="Times New Roman"/>
-        </w:rPr>
-      </w:pPr>
-      <w:r>
-        <w:rPr>
-          <w:rFonts w:cs="Times New Roman"/>
-        </w:rPr>
+      <w:r>
         <w:t>In this paper we have shown that wireless security is still imperfect.  Even more sophisticated security protocols like WPA2 are still susceptible to attack.  So how does the average person protect their wireless networks.  There are three key things that can be done to improve security of wireless networks:</w:t>
       </w:r>
     </w:p>
@@ -4545,14 +3503,9 @@
           <w:ilvl w:val="0"/>
           <w:numId w:val="19"/>
         </w:numPr>
-        <w:rPr>
-          <w:rFonts w:cs="Times New Roman"/>
-        </w:rPr>
-      </w:pPr>
-      <w:r>
-        <w:rPr>
-          <w:rFonts w:cs="Times New Roman"/>
-        </w:rPr>
+      </w:pPr>
+      <w:r>
+        <w:lastRenderedPageBreak/>
         <w:t>Use WPA2-PSK (Enterprise if possible)</w:t>
       </w:r>
     </w:p>
@@ -4562,14 +3515,8 @@
           <w:ilvl w:val="0"/>
           <w:numId w:val="19"/>
         </w:numPr>
-        <w:rPr>
-          <w:rFonts w:cs="Times New Roman"/>
-        </w:rPr>
-      </w:pPr>
-      <w:r>
-        <w:rPr>
-          <w:rFonts w:cs="Times New Roman"/>
-        </w:rPr>
+      </w:pPr>
+      <w:r>
         <w:t>Use a non-trivial network name or SSID</w:t>
       </w:r>
     </w:p>
@@ -4579,137 +3526,58 @@
           <w:ilvl w:val="0"/>
           <w:numId w:val="19"/>
         </w:numPr>
-        <w:rPr>
-          <w:rFonts w:cs="Times New Roman"/>
-        </w:rPr>
-      </w:pPr>
-      <w:r>
-        <w:rPr>
-          <w:rFonts w:cs="Times New Roman"/>
-        </w:rPr>
+      </w:pPr>
+      <w:r>
         <w:t>Use a non-trivial passphrase if using PSK</w:t>
       </w:r>
     </w:p>
-    <w:p>
-      <w:pPr>
-        <w:rPr>
-          <w:rFonts w:cs="Times New Roman"/>
-        </w:rPr>
-      </w:pPr>
-    </w:p>
-    <w:p>
-      <w:pPr>
-        <w:rPr>
-          <w:rFonts w:cs="Times New Roman"/>
-        </w:rPr>
-      </w:pPr>
-      <w:r>
-        <w:rPr>
-          <w:rFonts w:cs="Times New Roman"/>
-        </w:rPr>
+    <w:p/>
+    <w:p>
+      <w:r>
         <w:t xml:space="preserve">As simple as these measures may seem, many people fail to do them.  As a result, personal wireless networks remain a key point of attack for many cybercriminals.  </w:t>
       </w:r>
     </w:p>
     <w:p>
-      <w:pPr>
-        <w:rPr>
-          <w:rFonts w:cs="Times New Roman"/>
-        </w:rPr>
-      </w:pPr>
-      <w:r>
-        <w:rPr>
-          <w:rFonts w:cs="Times New Roman"/>
-        </w:rPr>
+      <w:r>
         <w:t>So what exactly is a non-trivial SSID and passphrase?  First of all, many wireless networks will suggest a default SSID when they are first setup.  An example of this is the "linksys" SSID.  At a minimum, this default SSID should be changed.  Ideally, it would be contain upper-case and lower-case characters as well as numbers and non-alphanumerical characters.  The same principles apply to choosing a passphrase.  By performing these simple tasks, a user can significantly increase the security of their wireless networks.  It should be noted that these precautions mainly guard against dictionary based attacks similar to the one presented here.  Brute force attacks would still be possible.  However, due to the computational requirements, brute force attacks are much less likely to be a significant threat at this time.</w:t>
       </w:r>
     </w:p>
+    <w:p/>
     <w:p>
       <w:pPr>
         <w:pStyle w:val="Heading1"/>
-        <w:rPr>
-          <w:rFonts w:cs="Times New Roman"/>
-        </w:rPr>
-      </w:pPr>
-      <w:r>
-        <w:rPr>
-          <w:rFonts w:cs="Times New Roman"/>
-        </w:rPr>
+      </w:pPr>
+      <w:r>
         <w:t>CONCLUSIONS</w:t>
       </w:r>
     </w:p>
     <w:p>
-      <w:pPr>
-        <w:rPr>
-          <w:rFonts w:cs="Times New Roman"/>
-        </w:rPr>
-      </w:pPr>
-      <w:r>
-        <w:rPr>
-          <w:rFonts w:cs="Times New Roman"/>
-        </w:rPr>
+      <w:r>
         <w:t xml:space="preserve">Mobile devices are becoming more and more popular.  As a result, wireless security has become an increasingly important topic.  WEP has been shown to be very insecure.  As a result, WPA and subsequently WPA2 were developed to enhance wireless security.  However, WPA and WPA2 are still vulnerable to attack.  One such attack is illustrated in this paper.  </w:t>
       </w:r>
     </w:p>
     <w:p>
-      <w:pPr>
-        <w:rPr>
-          <w:rFonts w:cs="Times New Roman"/>
-        </w:rPr>
-      </w:pPr>
-      <w:r>
-        <w:rPr>
-          <w:rFonts w:cs="Times New Roman"/>
-        </w:rPr>
+      <w:r>
         <w:t xml:space="preserve">Personal wireless networks use WPA-PSK.  This security protocol relies on knowing a single passphrase.  When weak passphrases are used, the network is extremely susceptible to attack.  Dictionary attacks can be very successful on weak passphrases.  This paper discusses a distributed system for performing a dictionary attack on WPA and WPA2.  </w:t>
       </w:r>
     </w:p>
     <w:p>
-      <w:pPr>
-        <w:rPr>
-          <w:rFonts w:cs="Times New Roman"/>
-        </w:rPr>
-      </w:pPr>
-      <w:r>
-        <w:rPr>
-          <w:rFonts w:cs="Times New Roman"/>
-        </w:rPr>
+      <w:r>
         <w:t>Building off of an existing system called coWPAtty, we are able to crack a WPA encrypted network in a matter of seconds.  This system uses a rainbow table.  Currently, this table contains 1000 SSIDs and 996358 passphrases.  This table is distributed across a cluster of nodes.  Each node loads a section of the table into memory.</w:t>
       </w:r>
-      <w:bookmarkStart w:id="0" w:name="_GoBack"/>
-      <w:bookmarkEnd w:id="0"/>
-    </w:p>
-    <w:p>
-      <w:pPr>
-        <w:rPr>
-          <w:rFonts w:cs="Times New Roman"/>
-        </w:rPr>
-      </w:pPr>
-      <w:r>
-        <w:rPr>
-          <w:rFonts w:cs="Times New Roman"/>
-        </w:rPr>
+    </w:p>
+    <w:p>
+      <w:r>
         <w:t>By loading the rainbow table into memory and distributing the computation, our system can achieve a performance improvement of nearly a factor of 8.  In terms of world time, this translates to an improvement of several seconds.  While this may seem trivial, the value added here is that this solution is much more scalable and suitable to function as a service.</w:t>
       </w:r>
     </w:p>
-    <w:p>
-      <w:pPr>
-        <w:rPr>
-          <w:rFonts w:cs="Times New Roman"/>
-        </w:rPr>
-      </w:pPr>
-    </w:p>
+    <w:p/>
     <w:p>
       <w:pPr>
         <w:pStyle w:val="Heading1"/>
         <w:spacing w:before="120"/>
-        <w:rPr>
-          <w:rFonts w:cs="Times New Roman"/>
-        </w:rPr>
-      </w:pPr>
-      <w:r>
-        <w:rPr>
-          <w:rFonts w:cs="Times New Roman"/>
-        </w:rPr>
+      </w:pPr>
+      <w:r>
         <w:t>ACKNOWLEDGMENTS</w:t>
       </w:r>
     </w:p>
@@ -4730,6 +3598,7 @@
         <w:ind w:firstLine="0"/>
       </w:pPr>
       <w:r>
+        <w:lastRenderedPageBreak/>
         <w:t>Special thanks to Cisco for loading us the necessary hardware and Internet connectivity to run our cluster for testing.</w:t>
       </w:r>
     </w:p>
@@ -4764,14 +3633,8 @@
       <w:pPr>
         <w:pStyle w:val="Heading1"/>
         <w:spacing w:before="120"/>
-        <w:rPr>
-          <w:rFonts w:cs="Times New Roman"/>
-        </w:rPr>
-      </w:pPr>
-      <w:r>
-        <w:rPr>
-          <w:rFonts w:cs="Times New Roman"/>
-        </w:rPr>
+      </w:pPr>
+      <w:r>
         <w:t>REFERENCES</w:t>
       </w:r>
     </w:p>
@@ -4917,29 +3780,8 @@
         <w:pStyle w:val="References"/>
       </w:pPr>
       <w:r>
-        <w:t>WARNING if you reorder these you may have to fix [#] entries in the paper itself manually!!!  TODO REMOVE</w:t>
-      </w:r>
-    </w:p>
-    <w:p>
-      <w:pPr>
-        <w:pStyle w:val="References"/>
-      </w:pPr>
-      <w:r>
-        <w:t>TODO clean up references</w:t>
-      </w:r>
-    </w:p>
-    <w:p>
-      <w:pPr>
-        <w:pStyle w:val="References"/>
-      </w:pPr>
-      <w:r>
         <w:t>ElcomSoft Distributed Password Recovery http://www.elcomsoft.com/edpr.html</w:t>
       </w:r>
-    </w:p>
-    <w:p>
-      <w:pPr>
-        <w:pStyle w:val="References"/>
-      </w:pPr>
     </w:p>
     <w:p>
       <w:pPr>
@@ -5001,33 +3843,17 @@
 </file>
 
 <file path=word/endnotes.xml><?xml version="1.0" encoding="utf-8"?>
-<w:endnotes xmlns:ve="http://schemas.openxmlformats.org/markup-compatibility/2006" xmlns:o="urn:schemas-microsoft-com:office:office" xmlns:r="http://schemas.openxmlformats.org/officeDocument/2006/relationships" xmlns:m="http://schemas.openxmlformats.org/officeDocument/2006/math" xmlns:v="urn:schemas-microsoft-com:vml" xmlns:wp="http://schemas.openxmlformats.org/drawingml/2006/wordprocessingDrawing" xmlns:w10="urn:schemas-microsoft-com:office:word" xmlns:w="http://schemas.openxmlformats.org/wordprocessingml/2006/main" xmlns:wne="http://schemas.microsoft.com/office/word/2006/wordml">
+<w:endnotes xmlns:wpc="http://schemas.microsoft.com/office/word/2010/wordprocessingCanvas" xmlns:mc="http://schemas.openxmlformats.org/markup-compatibility/2006" xmlns:o="urn:schemas-microsoft-com:office:office" xmlns:r="http://schemas.openxmlformats.org/officeDocument/2006/relationships" xmlns:m="http://schemas.openxmlformats.org/officeDocument/2006/math" xmlns:v="urn:schemas-microsoft-com:vml" xmlns:wp14="http://schemas.microsoft.com/office/word/2010/wordprocessingDrawing" xmlns:wp="http://schemas.openxmlformats.org/drawingml/2006/wordprocessingDrawing" xmlns:w10="urn:schemas-microsoft-com:office:word" xmlns:w="http://schemas.openxmlformats.org/wordprocessingml/2006/main" xmlns:w14="http://schemas.microsoft.com/office/word/2010/wordml" xmlns:wpg="http://schemas.microsoft.com/office/word/2010/wordprocessingGroup" xmlns:wpi="http://schemas.microsoft.com/office/word/2010/wordprocessingInk" xmlns:wne="http://schemas.microsoft.com/office/word/2006/wordml" xmlns:wps="http://schemas.microsoft.com/office/word/2010/wordprocessingShape" mc:Ignorable="w14 wp14">
   <w:endnote w:type="separator" w:id="-1">
     <w:p>
-      <w:pPr>
-        <w:rPr>
-          <w:rFonts w:cs="Times New Roman"/>
-        </w:rPr>
-      </w:pPr>
-      <w:r>
-        <w:rPr>
-          <w:rFonts w:cs="Times New Roman"/>
-        </w:rPr>
+      <w:r>
         <w:separator/>
       </w:r>
     </w:p>
   </w:endnote>
   <w:endnote w:type="continuationSeparator" w:id="0">
     <w:p>
-      <w:pPr>
-        <w:rPr>
-          <w:rFonts w:cs="Times New Roman"/>
-        </w:rPr>
-      </w:pPr>
-      <w:r>
-        <w:rPr>
-          <w:rFonts w:cs="Times New Roman"/>
-        </w:rPr>
+      <w:r>
         <w:continuationSeparator/>
       </w:r>
     </w:p>
@@ -5036,33 +3862,17 @@
 </file>
 
 <file path=word/footnotes.xml><?xml version="1.0" encoding="utf-8"?>
-<w:footnotes xmlns:ve="http://schemas.openxmlformats.org/markup-compatibility/2006" xmlns:o="urn:schemas-microsoft-com:office:office" xmlns:r="http://schemas.openxmlformats.org/officeDocument/2006/relationships" xmlns:m="http://schemas.openxmlformats.org/officeDocument/2006/math" xmlns:v="urn:schemas-microsoft-com:vml" xmlns:wp="http://schemas.openxmlformats.org/drawingml/2006/wordprocessingDrawing" xmlns:w10="urn:schemas-microsoft-com:office:word" xmlns:w="http://schemas.openxmlformats.org/wordprocessingml/2006/main" xmlns:wne="http://schemas.microsoft.com/office/word/2006/wordml">
+<w:footnotes xmlns:wpc="http://schemas.microsoft.com/office/word/2010/wordprocessingCanvas" xmlns:mc="http://schemas.openxmlformats.org/markup-compatibility/2006" xmlns:o="urn:schemas-microsoft-com:office:office" xmlns:r="http://schemas.openxmlformats.org/officeDocument/2006/relationships" xmlns:m="http://schemas.openxmlformats.org/officeDocument/2006/math" xmlns:v="urn:schemas-microsoft-com:vml" xmlns:wp14="http://schemas.microsoft.com/office/word/2010/wordprocessingDrawing" xmlns:wp="http://schemas.openxmlformats.org/drawingml/2006/wordprocessingDrawing" xmlns:w10="urn:schemas-microsoft-com:office:word" xmlns:w="http://schemas.openxmlformats.org/wordprocessingml/2006/main" xmlns:w14="http://schemas.microsoft.com/office/word/2010/wordml" xmlns:wpg="http://schemas.microsoft.com/office/word/2010/wordprocessingGroup" xmlns:wpi="http://schemas.microsoft.com/office/word/2010/wordprocessingInk" xmlns:wne="http://schemas.microsoft.com/office/word/2006/wordml" xmlns:wps="http://schemas.microsoft.com/office/word/2010/wordprocessingShape" mc:Ignorable="w14 wp14">
   <w:footnote w:type="separator" w:id="-1">
     <w:p>
-      <w:pPr>
-        <w:rPr>
-          <w:rFonts w:cs="Times New Roman"/>
-        </w:rPr>
-      </w:pPr>
-      <w:r>
-        <w:rPr>
-          <w:rFonts w:cs="Times New Roman"/>
-        </w:rPr>
+      <w:r>
         <w:separator/>
       </w:r>
     </w:p>
   </w:footnote>
   <w:footnote w:type="continuationSeparator" w:id="0">
     <w:p>
-      <w:pPr>
-        <w:rPr>
-          <w:rFonts w:cs="Times New Roman"/>
-        </w:rPr>
-      </w:pPr>
-      <w:r>
-        <w:rPr>
-          <w:rFonts w:cs="Times New Roman"/>
-        </w:rPr>
+      <w:r>
         <w:continuationSeparator/>
       </w:r>
     </w:p>
@@ -5071,7 +3881,7 @@
 </file>
 
 <file path=word/numbering.xml><?xml version="1.0" encoding="utf-8"?>
-<w:numbering xmlns:ve="http://schemas.openxmlformats.org/markup-compatibility/2006" xmlns:o="urn:schemas-microsoft-com:office:office" xmlns:r="http://schemas.openxmlformats.org/officeDocument/2006/relationships" xmlns:m="http://schemas.openxmlformats.org/officeDocument/2006/math" xmlns:v="urn:schemas-microsoft-com:vml" xmlns:wp="http://schemas.openxmlformats.org/drawingml/2006/wordprocessingDrawing" xmlns:w10="urn:schemas-microsoft-com:office:word" xmlns:w="http://schemas.openxmlformats.org/wordprocessingml/2006/main" xmlns:wne="http://schemas.microsoft.com/office/word/2006/wordml">
+<w:numbering xmlns:wpc="http://schemas.microsoft.com/office/word/2010/wordprocessingCanvas" xmlns:mc="http://schemas.openxmlformats.org/markup-compatibility/2006" xmlns:o="urn:schemas-microsoft-com:office:office" xmlns:r="http://schemas.openxmlformats.org/officeDocument/2006/relationships" xmlns:m="http://schemas.openxmlformats.org/officeDocument/2006/math" xmlns:v="urn:schemas-microsoft-com:vml" xmlns:wp14="http://schemas.microsoft.com/office/word/2010/wordprocessingDrawing" xmlns:wp="http://schemas.openxmlformats.org/drawingml/2006/wordprocessingDrawing" xmlns:w10="urn:schemas-microsoft-com:office:word" xmlns:w="http://schemas.openxmlformats.org/wordprocessingml/2006/main" xmlns:w14="http://schemas.microsoft.com/office/word/2010/wordml" xmlns:wpg="http://schemas.microsoft.com/office/word/2010/wordprocessingGroup" xmlns:wpi="http://schemas.microsoft.com/office/word/2010/wordprocessingInk" xmlns:wne="http://schemas.microsoft.com/office/word/2006/wordml" xmlns:wps="http://schemas.microsoft.com/office/word/2010/wordprocessingShape" mc:Ignorable="w14 wp14">
   <w:abstractNum w:abstractNumId="0">
     <w:nsid w:val="FFFFFF7E"/>
     <w:multiLevelType w:val="singleLevel"/>
@@ -7149,13 +5959,11 @@
 </file>
 
 <file path=word/styles.xml><?xml version="1.0" encoding="utf-8"?>
-<w:styles xmlns:r="http://schemas.openxmlformats.org/officeDocument/2006/relationships" xmlns:w="http://schemas.openxmlformats.org/wordprocessingml/2006/main">
+<w:styles xmlns:mc="http://schemas.openxmlformats.org/markup-compatibility/2006" xmlns:r="http://schemas.openxmlformats.org/officeDocument/2006/relationships" xmlns:w="http://schemas.openxmlformats.org/wordprocessingml/2006/main" xmlns:w14="http://schemas.microsoft.com/office/word/2010/wordml" mc:Ignorable="w14">
   <w:docDefaults>
     <w:rPrDefault>
       <w:rPr>
-        <w:rFonts w:asciiTheme="minorHAnsi" w:eastAsiaTheme="minorEastAsia" w:hAnsiTheme="minorHAnsi" w:cstheme="minorBidi"/>
-        <w:sz w:val="22"/>
-        <w:szCs w:val="22"/>
+        <w:rFonts w:ascii="Calibri" w:eastAsia="Times New Roman" w:hAnsi="Calibri" w:cs="Times New Roman"/>
         <w:lang w:val="en-US" w:eastAsia="en-US" w:bidi="ar-SA"/>
       </w:rPr>
     </w:rPrDefault>
@@ -7529,7 +6337,6 @@
       <w:outlineLvl w:val="4"/>
     </w:pPr>
     <w:rPr>
-      <w:rFonts w:cstheme="minorBidi"/>
       <w:i/>
       <w:iCs/>
       <w:sz w:val="20"/>
@@ -7622,14 +6429,15 @@
   </w:style>
   <w:style w:type="character" w:default="1" w:styleId="DefaultParagraphFont">
     <w:name w:val="Default Paragraph Font"/>
-    <w:uiPriority w:val="99"/>
+    <w:uiPriority w:val="1"/>
+    <w:semiHidden/>
+    <w:unhideWhenUsed/>
   </w:style>
   <w:style w:type="table" w:default="1" w:styleId="TableNormal">
     <w:name w:val="Normal Table"/>
     <w:uiPriority w:val="99"/>
     <w:semiHidden/>
     <w:unhideWhenUsed/>
-    <w:qFormat/>
     <w:tblPr>
       <w:tblInd w:w="0" w:type="dxa"/>
       <w:tblCellMar>
@@ -7648,7 +6456,6 @@
   </w:style>
   <w:style w:type="character" w:customStyle="1" w:styleId="Heading1Char">
     <w:name w:val="Heading 1 Char"/>
-    <w:basedOn w:val="DefaultParagraphFont"/>
     <w:link w:val="Heading1"/>
     <w:uiPriority w:val="99"/>
     <w:rPr>
@@ -7662,7 +6469,6 @@
   </w:style>
   <w:style w:type="character" w:customStyle="1" w:styleId="Heading2Char">
     <w:name w:val="Heading 2 Char"/>
-    <w:basedOn w:val="DefaultParagraphFont"/>
     <w:link w:val="Heading2"/>
     <w:uiPriority w:val="99"/>
     <w:rPr>
@@ -7676,7 +6482,6 @@
   </w:style>
   <w:style w:type="character" w:customStyle="1" w:styleId="Heading3Char">
     <w:name w:val="Heading 3 Char"/>
-    <w:basedOn w:val="DefaultParagraphFont"/>
     <w:link w:val="Heading3"/>
     <w:uiPriority w:val="99"/>
     <w:rPr>
@@ -7690,7 +6495,6 @@
   </w:style>
   <w:style w:type="character" w:customStyle="1" w:styleId="Heading4Char">
     <w:name w:val="Heading 4 Char"/>
-    <w:basedOn w:val="DefaultParagraphFont"/>
     <w:link w:val="Heading4"/>
     <w:uiPriority w:val="99"/>
     <w:rPr>
@@ -7704,7 +6508,6 @@
   </w:style>
   <w:style w:type="character" w:customStyle="1" w:styleId="Heading5Char">
     <w:name w:val="Heading 5 Char"/>
-    <w:basedOn w:val="DefaultParagraphFont"/>
     <w:link w:val="Heading5"/>
     <w:uiPriority w:val="99"/>
     <w:rPr>
@@ -7717,7 +6520,6 @@
   </w:style>
   <w:style w:type="character" w:customStyle="1" w:styleId="Heading6Char">
     <w:name w:val="Heading 6 Char"/>
-    <w:basedOn w:val="DefaultParagraphFont"/>
     <w:link w:val="Heading6"/>
     <w:uiPriority w:val="99"/>
     <w:rPr>
@@ -7730,7 +6532,6 @@
   </w:style>
   <w:style w:type="character" w:customStyle="1" w:styleId="Heading7Char">
     <w:name w:val="Heading 7 Char"/>
-    <w:basedOn w:val="DefaultParagraphFont"/>
     <w:link w:val="Heading7"/>
     <w:uiPriority w:val="99"/>
     <w:rPr>
@@ -7741,7 +6542,6 @@
   </w:style>
   <w:style w:type="character" w:customStyle="1" w:styleId="Heading8Char">
     <w:name w:val="Heading 8 Char"/>
-    <w:basedOn w:val="DefaultParagraphFont"/>
     <w:link w:val="Heading8"/>
     <w:uiPriority w:val="99"/>
     <w:rPr>
@@ -7754,7 +6554,6 @@
   </w:style>
   <w:style w:type="character" w:customStyle="1" w:styleId="Heading9Char">
     <w:name w:val="Heading 9 Char"/>
-    <w:basedOn w:val="DefaultParagraphFont"/>
     <w:link w:val="Heading9"/>
     <w:uiPriority w:val="99"/>
     <w:rPr>
@@ -7767,7 +6566,6 @@
   </w:style>
   <w:style w:type="character" w:styleId="FootnoteReference">
     <w:name w:val="footnote reference"/>
-    <w:basedOn w:val="DefaultParagraphFont"/>
     <w:uiPriority w:val="99"/>
     <w:rPr>
       <w:rFonts w:ascii="Times New Roman" w:hAnsi="Times New Roman" w:cs="Times New Roman"/>
@@ -7827,14 +6625,12 @@
       <w:ind w:left="144" w:hanging="144"/>
     </w:pPr>
     <w:rPr>
-      <w:rFonts w:cs="Times New Roman"/>
       <w:sz w:val="20"/>
       <w:szCs w:val="20"/>
     </w:rPr>
   </w:style>
   <w:style w:type="character" w:customStyle="1" w:styleId="FootnoteTextChar">
     <w:name w:val="Footnote Text Char"/>
-    <w:basedOn w:val="DefaultParagraphFont"/>
     <w:link w:val="FootnoteText"/>
     <w:uiPriority w:val="99"/>
     <w:rPr>
@@ -7850,9 +6646,6 @@
     <w:pPr>
       <w:ind w:left="144" w:hanging="144"/>
     </w:pPr>
-    <w:rPr>
-      <w:rFonts w:cs="Times New Roman"/>
-    </w:rPr>
   </w:style>
   <w:style w:type="paragraph" w:styleId="Footer">
     <w:name w:val="footer"/>
@@ -7865,13 +6658,9 @@
         <w:tab w:val="right" w:pos="8640"/>
       </w:tabs>
     </w:pPr>
-    <w:rPr>
-      <w:rFonts w:cs="Times New Roman"/>
-    </w:rPr>
   </w:style>
   <w:style w:type="character" w:customStyle="1" w:styleId="FooterChar">
     <w:name w:val="Footer Char"/>
-    <w:basedOn w:val="DefaultParagraphFont"/>
     <w:link w:val="Footer"/>
     <w:uiPriority w:val="99"/>
     <w:rPr>
@@ -7901,7 +6690,6 @@
       <w:outlineLvl w:val="9"/>
     </w:pPr>
     <w:rPr>
-      <w:rFonts w:cs="Times New Roman"/>
       <w:b w:val="0"/>
       <w:bCs w:val="0"/>
       <w:sz w:val="18"/>
@@ -7915,9 +6703,6 @@
     <w:pPr>
       <w:ind w:left="1080" w:hanging="360"/>
     </w:pPr>
-    <w:rPr>
-      <w:rFonts w:cs="Times New Roman"/>
-    </w:rPr>
   </w:style>
   <w:style w:type="paragraph" w:customStyle="1" w:styleId="Captions">
     <w:name w:val="Captions"/>
@@ -7928,7 +6713,6 @@
       <w:jc w:val="center"/>
     </w:pPr>
     <w:rPr>
-      <w:rFonts w:cs="Times New Roman"/>
       <w:b/>
       <w:bCs/>
     </w:rPr>
@@ -7943,13 +6727,9 @@
       </w:numPr>
       <w:jc w:val="left"/>
     </w:pPr>
-    <w:rPr>
-      <w:rFonts w:cs="Times New Roman"/>
-    </w:rPr>
   </w:style>
   <w:style w:type="character" w:styleId="PageNumber">
     <w:name w:val="page number"/>
-    <w:basedOn w:val="DefaultParagraphFont"/>
     <w:uiPriority w:val="99"/>
     <w:rPr>
       <w:rFonts w:ascii="Times New Roman" w:hAnsi="Times New Roman" w:cs="Times New Roman"/>
@@ -7964,13 +6744,9 @@
       <w:spacing w:after="0"/>
       <w:ind w:firstLine="360"/>
     </w:pPr>
-    <w:rPr>
-      <w:rFonts w:cs="Times New Roman"/>
-    </w:rPr>
   </w:style>
   <w:style w:type="character" w:customStyle="1" w:styleId="BodyText2Char">
     <w:name w:val="Body Text 2 Char"/>
-    <w:basedOn w:val="DefaultParagraphFont"/>
     <w:link w:val="BodyText2"/>
     <w:uiPriority w:val="99"/>
     <w:rPr>
@@ -7988,14 +6764,12 @@
       <w:shd w:val="clear" w:color="auto" w:fill="000080"/>
     </w:pPr>
     <w:rPr>
-      <w:rFonts w:cs="Times New Roman"/>
       <w:sz w:val="2"/>
       <w:szCs w:val="2"/>
     </w:rPr>
   </w:style>
   <w:style w:type="character" w:customStyle="1" w:styleId="DocumentMapChar">
     <w:name w:val="Document Map Char"/>
-    <w:basedOn w:val="DefaultParagraphFont"/>
     <w:link w:val="DocumentMap"/>
     <w:uiPriority w:val="99"/>
     <w:rPr>
@@ -8014,7 +6788,6 @@
       <w:jc w:val="center"/>
     </w:pPr>
     <w:rPr>
-      <w:rFonts w:cs="Times New Roman"/>
       <w:b/>
       <w:bCs/>
       <w:lang w:eastAsia="en-AU"/>
@@ -8029,13 +6802,9 @@
       <w:framePr w:w="4680" w:h="2112" w:hRule="exact" w:hSpace="187" w:wrap="auto" w:vAnchor="page" w:hAnchor="page" w:x="1155" w:y="12245" w:anchorLock="1"/>
       <w:spacing w:after="0"/>
     </w:pPr>
-    <w:rPr>
-      <w:rFonts w:cs="Times New Roman"/>
-    </w:rPr>
   </w:style>
   <w:style w:type="character" w:customStyle="1" w:styleId="BodyTextChar">
     <w:name w:val="Body Text Char"/>
-    <w:basedOn w:val="DefaultParagraphFont"/>
     <w:link w:val="BodyText"/>
     <w:uiPriority w:val="99"/>
     <w:rPr>
@@ -8046,7 +6815,6 @@
   </w:style>
   <w:style w:type="character" w:styleId="Hyperlink">
     <w:name w:val="Hyperlink"/>
-    <w:basedOn w:val="DefaultParagraphFont"/>
     <w:uiPriority w:val="99"/>
     <w:rPr>
       <w:rFonts w:ascii="Times New Roman" w:hAnsi="Times New Roman" w:cs="Times New Roman"/>
@@ -8065,13 +6833,9 @@
         <w:tab w:val="right" w:pos="8640"/>
       </w:tabs>
     </w:pPr>
-    <w:rPr>
-      <w:rFonts w:cs="Times New Roman"/>
-    </w:rPr>
   </w:style>
   <w:style w:type="character" w:customStyle="1" w:styleId="HeaderChar">
     <w:name w:val="Header Char"/>
-    <w:basedOn w:val="DefaultParagraphFont"/>
     <w:link w:val="Header"/>
     <w:uiPriority w:val="99"/>
     <w:rPr>
@@ -8096,7 +6860,6 @@
   </w:style>
   <w:style w:type="character" w:customStyle="1" w:styleId="BalloonTextChar">
     <w:name w:val="Balloon Text Char"/>
-    <w:basedOn w:val="DefaultParagraphFont"/>
     <w:link w:val="BalloonText"/>
     <w:uiPriority w:val="99"/>
     <w:rPr>
@@ -8107,7 +6870,6 @@
   </w:style>
   <w:style w:type="character" w:styleId="FollowedHyperlink">
     <w:name w:val="FollowedHyperlink"/>
-    <w:basedOn w:val="DefaultParagraphFont"/>
     <w:uiPriority w:val="99"/>
     <w:rPr>
       <w:rFonts w:ascii="Times New Roman" w:hAnsi="Times New Roman" w:cs="Times New Roman"/>
@@ -8123,9 +6885,6 @@
     <w:pPr>
       <w:ind w:left="720"/>
     </w:pPr>
-    <w:rPr>
-      <w:rFonts w:cs="Times New Roman"/>
-    </w:rPr>
   </w:style>
   <w:style w:type="character" w:customStyle="1" w:styleId="apple-style-span">
     <w:name w:val="apple-style-span"/>
@@ -8139,13 +6898,9 @@
     <w:basedOn w:val="Normal"/>
     <w:next w:val="Normal"/>
     <w:uiPriority w:val="99"/>
-    <w:rPr>
-      <w:rFonts w:cs="Times New Roman"/>
-    </w:rPr>
   </w:style>
   <w:style w:type="character" w:styleId="PlaceholderText">
     <w:name w:val="Placeholder Text"/>
-    <w:basedOn w:val="DefaultParagraphFont"/>
     <w:uiPriority w:val="99"/>
     <w:rPr>
       <w:rFonts w:ascii="Times New Roman" w:hAnsi="Times New Roman" w:cs="Times New Roman"/>
@@ -8158,13 +6913,202 @@
   </w:style>
   <w:style w:type="character" w:styleId="Emphasis">
     <w:name w:val="Emphasis"/>
-    <w:basedOn w:val="DefaultParagraphFont"/>
     <w:uiPriority w:val="99"/>
     <w:qFormat/>
     <w:rPr>
       <w:i/>
       <w:iCs/>
     </w:rPr>
+  </w:style>
+</w:styles>
+</file>
+
+<file path=word/stylesWithEffects.xml><?xml version="1.0" encoding="utf-8"?>
+<w:styles xmlns:wpc="http://schemas.microsoft.com/office/word/2010/wordprocessingCanvas" xmlns:mc="http://schemas.openxmlformats.org/markup-compatibility/2006" xmlns:o="urn:schemas-microsoft-com:office:office" xmlns:r="http://schemas.openxmlformats.org/officeDocument/2006/relationships" xmlns:m="http://schemas.openxmlformats.org/officeDocument/2006/math" xmlns:v="urn:schemas-microsoft-com:vml" xmlns:wp14="http://schemas.microsoft.com/office/word/2010/wordprocessingDrawing" xmlns:wp="http://schemas.openxmlformats.org/drawingml/2006/wordprocessingDrawing" xmlns:w10="urn:schemas-microsoft-com:office:word" xmlns:w="http://schemas.openxmlformats.org/wordprocessingml/2006/main" xmlns:w14="http://schemas.microsoft.com/office/word/2010/wordml" xmlns:wpg="http://schemas.microsoft.com/office/word/2010/wordprocessingGroup" xmlns:wpi="http://schemas.microsoft.com/office/word/2010/wordprocessingInk" xmlns:wne="http://schemas.microsoft.com/office/word/2006/wordml" xmlns:wps="http://schemas.microsoft.com/office/word/2010/wordprocessingShape" mc:Ignorable="w14 wp14">
+  <w:docDefaults>
+    <w:rPrDefault>
+      <w:rPr>
+        <w:rFonts w:asciiTheme="minorHAnsi" w:eastAsiaTheme="minorEastAsia" w:hAnsiTheme="minorHAnsi" w:cstheme="minorBidi"/>
+        <w:sz w:val="22"/>
+        <w:szCs w:val="22"/>
+        <w:lang w:val="en-US" w:eastAsia="en-US" w:bidi="ar-SA"/>
+      </w:rPr>
+    </w:rPrDefault>
+    <w:pPrDefault>
+      <w:pPr>
+        <w:spacing w:after="200" w:line="276" w:lineRule="auto"/>
+      </w:pPr>
+    </w:pPrDefault>
+  </w:docDefaults>
+  <w:latentStyles w:defLockedState="0" w:defUIPriority="99" w:defSemiHidden="1" w:defUnhideWhenUsed="1" w:defQFormat="0" w:count="267">
+    <w:lsdException w:name="Normal" w:semiHidden="0" w:uiPriority="0" w:unhideWhenUsed="0" w:qFormat="1"/>
+    <w:lsdException w:name="heading 1" w:semiHidden="0" w:uiPriority="9" w:unhideWhenUsed="0" w:qFormat="1"/>
+    <w:lsdException w:name="heading 2" w:uiPriority="9" w:qFormat="1"/>
+    <w:lsdException w:name="heading 3" w:uiPriority="9" w:qFormat="1"/>
+    <w:lsdException w:name="heading 4" w:uiPriority="9" w:qFormat="1"/>
+    <w:lsdException w:name="heading 5" w:uiPriority="9" w:qFormat="1"/>
+    <w:lsdException w:name="heading 6" w:uiPriority="9" w:qFormat="1"/>
+    <w:lsdException w:name="heading 7" w:uiPriority="9" w:qFormat="1"/>
+    <w:lsdException w:name="heading 8" w:uiPriority="9" w:qFormat="1"/>
+    <w:lsdException w:name="heading 9" w:uiPriority="9" w:qFormat="1"/>
+    <w:lsdException w:name="toc 1" w:uiPriority="39"/>
+    <w:lsdException w:name="toc 2" w:uiPriority="39"/>
+    <w:lsdException w:name="toc 3" w:uiPriority="39"/>
+    <w:lsdException w:name="toc 4" w:uiPriority="39"/>
+    <w:lsdException w:name="toc 5" w:uiPriority="39"/>
+    <w:lsdException w:name="toc 6" w:uiPriority="39"/>
+    <w:lsdException w:name="toc 7" w:uiPriority="39"/>
+    <w:lsdException w:name="toc 8" w:uiPriority="39"/>
+    <w:lsdException w:name="toc 9" w:uiPriority="39"/>
+    <w:lsdException w:name="caption" w:uiPriority="35" w:qFormat="1"/>
+    <w:lsdException w:name="Title" w:semiHidden="0" w:uiPriority="10" w:unhideWhenUsed="0" w:qFormat="1"/>
+    <w:lsdException w:name="Default Paragraph Font" w:uiPriority="1"/>
+    <w:lsdException w:name="Subtitle" w:semiHidden="0" w:uiPriority="11" w:unhideWhenUsed="0" w:qFormat="1"/>
+    <w:lsdException w:name="Strong" w:semiHidden="0" w:uiPriority="22" w:unhideWhenUsed="0" w:qFormat="1"/>
+    <w:lsdException w:name="Emphasis" w:semiHidden="0" w:uiPriority="20" w:unhideWhenUsed="0" w:qFormat="1"/>
+    <w:lsdException w:name="Table Grid" w:semiHidden="0" w:uiPriority="59" w:unhideWhenUsed="0"/>
+    <w:lsdException w:name="Placeholder Text" w:unhideWhenUsed="0"/>
+    <w:lsdException w:name="No Spacing" w:semiHidden="0" w:uiPriority="1" w:unhideWhenUsed="0" w:qFormat="1"/>
+    <w:lsdException w:name="Light Shading" w:semiHidden="0" w:uiPriority="60" w:unhideWhenUsed="0"/>
+    <w:lsdException w:name="Light List" w:semiHidden="0" w:uiPriority="61" w:unhideWhenUsed="0"/>
+    <w:lsdException w:name="Light Grid" w:semiHidden="0" w:uiPriority="62" w:unhideWhenUsed="0"/>
+    <w:lsdException w:name="Medium Shading 1" w:semiHidden="0" w:uiPriority="63" w:unhideWhenUsed="0"/>
+    <w:lsdException w:name="Medium Shading 2" w:semiHidden="0" w:uiPriority="64" w:unhideWhenUsed="0"/>
+    <w:lsdException w:name="Medium List 1" w:semiHidden="0" w:uiPriority="65" w:unhideWhenUsed="0"/>
+    <w:lsdException w:name="Medium List 2" w:semiHidden="0" w:uiPriority="66" w:unhideWhenUsed="0"/>
+    <w:lsdException w:name="Medium Grid 1" w:semiHidden="0" w:uiPriority="67" w:unhideWhenUsed="0"/>
+    <w:lsdException w:name="Medium Grid 2" w:semiHidden="0" w:uiPriority="68" w:unhideWhenUsed="0"/>
+    <w:lsdException w:name="Medium Grid 3" w:semiHidden="0" w:uiPriority="69" w:unhideWhenUsed="0"/>
+    <w:lsdException w:name="Dark List" w:semiHidden="0" w:uiPriority="70" w:unhideWhenUsed="0"/>
+    <w:lsdException w:name="Colorful Shading" w:semiHidden="0" w:uiPriority="71" w:unhideWhenUsed="0"/>
+    <w:lsdException w:name="Colorful List" w:semiHidden="0" w:uiPriority="72" w:unhideWhenUsed="0"/>
+    <w:lsdException w:name="Colorful Grid" w:semiHidden="0" w:uiPriority="73" w:unhideWhenUsed="0"/>
+    <w:lsdException w:name="Light Shading Accent 1" w:semiHidden="0" w:uiPriority="60" w:unhideWhenUsed="0"/>
+    <w:lsdException w:name="Light List Accent 1" w:semiHidden="0" w:uiPriority="61" w:unhideWhenUsed="0"/>
+    <w:lsdException w:name="Light Grid Accent 1" w:semiHidden="0" w:uiPriority="62" w:unhideWhenUsed="0"/>
+    <w:lsdException w:name="Medium Shading 1 Accent 1" w:semiHidden="0" w:uiPriority="63" w:unhideWhenUsed="0"/>
+    <w:lsdException w:name="Medium Shading 2 Accent 1" w:semiHidden="0" w:uiPriority="64" w:unhideWhenUsed="0"/>
+    <w:lsdException w:name="Medium List 1 Accent 1" w:semiHidden="0" w:uiPriority="65" w:unhideWhenUsed="0"/>
+    <w:lsdException w:name="Revision" w:unhideWhenUsed="0"/>
+    <w:lsdException w:name="List Paragraph" w:semiHidden="0" w:uiPriority="34" w:unhideWhenUsed="0" w:qFormat="1"/>
+    <w:lsdException w:name="Quote" w:semiHidden="0" w:uiPriority="29" w:unhideWhenUsed="0" w:qFormat="1"/>
+    <w:lsdException w:name="Intense Quote" w:semiHidden="0" w:uiPriority="30" w:unhideWhenUsed="0" w:qFormat="1"/>
+    <w:lsdException w:name="Medium List 2 Accent 1" w:semiHidden="0" w:uiPriority="66" w:unhideWhenUsed="0"/>
+    <w:lsdException w:name="Medium Grid 1 Accent 1" w:semiHidden="0" w:uiPriority="67" w:unhideWhenUsed="0"/>
+    <w:lsdException w:name="Medium Grid 2 Accent 1" w:semiHidden="0" w:uiPriority="68" w:unhideWhenUsed="0"/>
+    <w:lsdException w:name="Medium Grid 3 Accent 1" w:semiHidden="0" w:uiPriority="69" w:unhideWhenUsed="0"/>
+    <w:lsdException w:name="Dark List Accent 1" w:semiHidden="0" w:uiPriority="70" w:unhideWhenUsed="0"/>
+    <w:lsdException w:name="Colorful Shading Accent 1" w:semiHidden="0" w:uiPriority="71" w:unhideWhenUsed="0"/>
+    <w:lsdException w:name="Colorful List Accent 1" w:semiHidden="0" w:uiPriority="72" w:unhideWhenUsed="0"/>
+    <w:lsdException w:name="Colorful Grid Accent 1" w:semiHidden="0" w:uiPriority="73" w:unhideWhenUsed="0"/>
+    <w:lsdException w:name="Light Shading Accent 2" w:semiHidden="0" w:uiPriority="60" w:unhideWhenUsed="0"/>
+    <w:lsdException w:name="Light List Accent 2" w:semiHidden="0" w:uiPriority="61" w:unhideWhenUsed="0"/>
+    <w:lsdException w:name="Light Grid Accent 2" w:semiHidden="0" w:uiPriority="62" w:unhideWhenUsed="0"/>
+    <w:lsdException w:name="Medium Shading 1 Accent 2" w:semiHidden="0" w:uiPriority="63" w:unhideWhenUsed="0"/>
+    <w:lsdException w:name="Medium Shading 2 Accent 2" w:semiHidden="0" w:uiPriority="64" w:unhideWhenUsed="0"/>
+    <w:lsdException w:name="Medium List 1 Accent 2" w:semiHidden="0" w:uiPriority="65" w:unhideWhenUsed="0"/>
+    <w:lsdException w:name="Medium List 2 Accent 2" w:semiHidden="0" w:uiPriority="66" w:unhideWhenUsed="0"/>
+    <w:lsdException w:name="Medium Grid 1 Accent 2" w:semiHidden="0" w:uiPriority="67" w:unhideWhenUsed="0"/>
+    <w:lsdException w:name="Medium Grid 2 Accent 2" w:semiHidden="0" w:uiPriority="68" w:unhideWhenUsed="0"/>
+    <w:lsdException w:name="Medium Grid 3 Accent 2" w:semiHidden="0" w:uiPriority="69" w:unhideWhenUsed="0"/>
+    <w:lsdException w:name="Dark List Accent 2" w:semiHidden="0" w:uiPriority="70" w:unhideWhenUsed="0"/>
+    <w:lsdException w:name="Colorful Shading Accent 2" w:semiHidden="0" w:uiPriority="71" w:unhideWhenUsed="0"/>
+    <w:lsdException w:name="Colorful List Accent 2" w:semiHidden="0" w:uiPriority="72" w:unhideWhenUsed="0"/>
+    <w:lsdException w:name="Colorful Grid Accent 2" w:semiHidden="0" w:uiPriority="73" w:unhideWhenUsed="0"/>
+    <w:lsdException w:name="Light Shading Accent 3" w:semiHidden="0" w:uiPriority="60" w:unhideWhenUsed="0"/>
+    <w:lsdException w:name="Light List Accent 3" w:semiHidden="0" w:uiPriority="61" w:unhideWhenUsed="0"/>
+    <w:lsdException w:name="Light Grid Accent 3" w:semiHidden="0" w:uiPriority="62" w:unhideWhenUsed="0"/>
+    <w:lsdException w:name="Medium Shading 1 Accent 3" w:semiHidden="0" w:uiPriority="63" w:unhideWhenUsed="0"/>
+    <w:lsdException w:name="Medium Shading 2 Accent 3" w:semiHidden="0" w:uiPriority="64" w:unhideWhenUsed="0"/>
+    <w:lsdException w:name="Medium List 1 Accent 3" w:semiHidden="0" w:uiPriority="65" w:unhideWhenUsed="0"/>
+    <w:lsdException w:name="Medium List 2 Accent 3" w:semiHidden="0" w:uiPriority="66" w:unhideWhenUsed="0"/>
+    <w:lsdException w:name="Medium Grid 1 Accent 3" w:semiHidden="0" w:uiPriority="67" w:unhideWhenUsed="0"/>
+    <w:lsdException w:name="Medium Grid 2 Accent 3" w:semiHidden="0" w:uiPriority="68" w:unhideWhenUsed="0"/>
+    <w:lsdException w:name="Medium Grid 3 Accent 3" w:semiHidden="0" w:uiPriority="69" w:unhideWhenUsed="0"/>
+    <w:lsdException w:name="Dark List Accent 3" w:semiHidden="0" w:uiPriority="70" w:unhideWhenUsed="0"/>
+    <w:lsdException w:name="Colorful Shading Accent 3" w:semiHidden="0" w:uiPriority="71" w:unhideWhenUsed="0"/>
+    <w:lsdException w:name="Colorful List Accent 3" w:semiHidden="0" w:uiPriority="72" w:unhideWhenUsed="0"/>
+    <w:lsdException w:name="Colorful Grid Accent 3" w:semiHidden="0" w:uiPriority="73" w:unhideWhenUsed="0"/>
+    <w:lsdException w:name="Light Shading Accent 4" w:semiHidden="0" w:uiPriority="60" w:unhideWhenUsed="0"/>
+    <w:lsdException w:name="Light List Accent 4" w:semiHidden="0" w:uiPriority="61" w:unhideWhenUsed="0"/>
+    <w:lsdException w:name="Light Grid Accent 4" w:semiHidden="0" w:uiPriority="62" w:unhideWhenUsed="0"/>
+    <w:lsdException w:name="Medium Shading 1 Accent 4" w:semiHidden="0" w:uiPriority="63" w:unhideWhenUsed="0"/>
+    <w:lsdException w:name="Medium Shading 2 Accent 4" w:semiHidden="0" w:uiPriority="64" w:unhideWhenUsed="0"/>
+    <w:lsdException w:name="Medium List 1 Accent 4" w:semiHidden="0" w:uiPriority="65" w:unhideWhenUsed="0"/>
+    <w:lsdException w:name="Medium List 2 Accent 4" w:semiHidden="0" w:uiPriority="66" w:unhideWhenUsed="0"/>
+    <w:lsdException w:name="Medium Grid 1 Accent 4" w:semiHidden="0" w:uiPriority="67" w:unhideWhenUsed="0"/>
+    <w:lsdException w:name="Medium Grid 2 Accent 4" w:semiHidden="0" w:uiPriority="68" w:unhideWhenUsed="0"/>
+    <w:lsdException w:name="Medium Grid 3 Accent 4" w:semiHidden="0" w:uiPriority="69" w:unhideWhenUsed="0"/>
+    <w:lsdException w:name="Dark List Accent 4" w:semiHidden="0" w:uiPriority="70" w:unhideWhenUsed="0"/>
+    <w:lsdException w:name="Colorful Shading Accent 4" w:semiHidden="0" w:uiPriority="71" w:unhideWhenUsed="0"/>
+    <w:lsdException w:name="Colorful List Accent 4" w:semiHidden="0" w:uiPriority="72" w:unhideWhenUsed="0"/>
+    <w:lsdException w:name="Colorful Grid Accent 4" w:semiHidden="0" w:uiPriority="73" w:unhideWhenUsed="0"/>
+    <w:lsdException w:name="Light Shading Accent 5" w:semiHidden="0" w:uiPriority="60" w:unhideWhenUsed="0"/>
+    <w:lsdException w:name="Light List Accent 5" w:semiHidden="0" w:uiPriority="61" w:unhideWhenUsed="0"/>
+    <w:lsdException w:name="Light Grid Accent 5" w:semiHidden="0" w:uiPriority="62" w:unhideWhenUsed="0"/>
+    <w:lsdException w:name="Medium Shading 1 Accent 5" w:semiHidden="0" w:uiPriority="63" w:unhideWhenUsed="0"/>
+    <w:lsdException w:name="Medium Shading 2 Accent 5" w:semiHidden="0" w:uiPriority="64" w:unhideWhenUsed="0"/>
+    <w:lsdException w:name="Medium List 1 Accent 5" w:semiHidden="0" w:uiPriority="65" w:unhideWhenUsed="0"/>
+    <w:lsdException w:name="Medium List 2 Accent 5" w:semiHidden="0" w:uiPriority="66" w:unhideWhenUsed="0"/>
+    <w:lsdException w:name="Medium Grid 1 Accent 5" w:semiHidden="0" w:uiPriority="67" w:unhideWhenUsed="0"/>
+    <w:lsdException w:name="Medium Grid 2 Accent 5" w:semiHidden="0" w:uiPriority="68" w:unhideWhenUsed="0"/>
+    <w:lsdException w:name="Medium Grid 3 Accent 5" w:semiHidden="0" w:uiPriority="69" w:unhideWhenUsed="0"/>
+    <w:lsdException w:name="Dark List Accent 5" w:semiHidden="0" w:uiPriority="70" w:unhideWhenUsed="0"/>
+    <w:lsdException w:name="Colorful Shading Accent 5" w:semiHidden="0" w:uiPriority="71" w:unhideWhenUsed="0"/>
+    <w:lsdException w:name="Colorful List Accent 5" w:semiHidden="0" w:uiPriority="72" w:unhideWhenUsed="0"/>
+    <w:lsdException w:name="Colorful Grid Accent 5" w:semiHidden="0" w:uiPriority="73" w:unhideWhenUsed="0"/>
+    <w:lsdException w:name="Light Shading Accent 6" w:semiHidden="0" w:uiPriority="60" w:unhideWhenUsed="0"/>
+    <w:lsdException w:name="Light List Accent 6" w:semiHidden="0" w:uiPriority="61" w:unhideWhenUsed="0"/>
+    <w:lsdException w:name="Light Grid Accent 6" w:semiHidden="0" w:uiPriority="62" w:unhideWhenUsed="0"/>
+    <w:lsdException w:name="Medium Shading 1 Accent 6" w:semiHidden="0" w:uiPriority="63" w:unhideWhenUsed="0"/>
+    <w:lsdException w:name="Medium Shading 2 Accent 6" w:semiHidden="0" w:uiPriority="64" w:unhideWhenUsed="0"/>
+    <w:lsdException w:name="Medium List 1 Accent 6" w:semiHidden="0" w:uiPriority="65" w:unhideWhenUsed="0"/>
+    <w:lsdException w:name="Medium List 2 Accent 6" w:semiHidden="0" w:uiPriority="66" w:unhideWhenUsed="0"/>
+    <w:lsdException w:name="Medium Grid 1 Accent 6" w:semiHidden="0" w:uiPriority="67" w:unhideWhenUsed="0"/>
+    <w:lsdException w:name="Medium Grid 2 Accent 6" w:semiHidden="0" w:uiPriority="68" w:unhideWhenUsed="0"/>
+    <w:lsdException w:name="Medium Grid 3 Accent 6" w:semiHidden="0" w:uiPriority="69" w:unhideWhenUsed="0"/>
+    <w:lsdException w:name="Dark List Accent 6" w:semiHidden="0" w:uiPriority="70" w:unhideWhenUsed="0"/>
+    <w:lsdException w:name="Colorful Shading Accent 6" w:semiHidden="0" w:uiPriority="71" w:unhideWhenUsed="0"/>
+    <w:lsdException w:name="Colorful List Accent 6" w:semiHidden="0" w:uiPriority="72" w:unhideWhenUsed="0"/>
+    <w:lsdException w:name="Colorful Grid Accent 6" w:semiHidden="0" w:uiPriority="73" w:unhideWhenUsed="0"/>
+    <w:lsdException w:name="Subtle Emphasis" w:semiHidden="0" w:uiPriority="19" w:unhideWhenUsed="0" w:qFormat="1"/>
+    <w:lsdException w:name="Intense Emphasis" w:semiHidden="0" w:uiPriority="21" w:unhideWhenUsed="0" w:qFormat="1"/>
+    <w:lsdException w:name="Subtle Reference" w:semiHidden="0" w:uiPriority="31" w:unhideWhenUsed="0" w:qFormat="1"/>
+    <w:lsdException w:name="Intense Reference" w:semiHidden="0" w:uiPriority="32" w:unhideWhenUsed="0" w:qFormat="1"/>
+    <w:lsdException w:name="Book Title" w:semiHidden="0" w:uiPriority="33" w:unhideWhenUsed="0" w:qFormat="1"/>
+    <w:lsdException w:name="Bibliography" w:uiPriority="37"/>
+    <w:lsdException w:name="TOC Heading" w:uiPriority="39" w:qFormat="1"/>
+  </w:latentStyles>
+  <w:style w:type="paragraph" w:default="1" w:styleId="Normal">
+    <w:name w:val="Normal"/>
+    <w:qFormat/>
+  </w:style>
+  <w:style w:type="character" w:default="1" w:styleId="DefaultParagraphFont">
+    <w:name w:val="Default Paragraph Font"/>
+    <w:uiPriority w:val="1"/>
+    <w:semiHidden/>
+    <w:unhideWhenUsed/>
+  </w:style>
+  <w:style w:type="table" w:default="1" w:styleId="TableNormal">
+    <w:name w:val="Normal Table"/>
+    <w:uiPriority w:val="99"/>
+    <w:semiHidden/>
+    <w:unhideWhenUsed/>
+    <w:tblPr>
+      <w:tblInd w:w="0" w:type="dxa"/>
+      <w:tblCellMar>
+        <w:top w:w="0" w:type="dxa"/>
+        <w:left w:w="108" w:type="dxa"/>
+        <w:bottom w:w="0" w:type="dxa"/>
+        <w:right w:w="108" w:type="dxa"/>
+      </w:tblCellMar>
+    </w:tblPr>
+  </w:style>
+  <w:style w:type="numbering" w:default="1" w:styleId="NoList">
+    <w:name w:val="No List"/>
+    <w:uiPriority w:val="99"/>
+    <w:semiHidden/>
+    <w:unhideWhenUsed/>
   </w:style>
 </w:styles>
 </file>
@@ -8450,4 +7394,16 @@
   <a:objectDefaults/>
   <a:extraClrSchemeLst/>
 </a:theme>
+</file>
+
+<file path=customXml/item1.xml><?xml version="1.0" encoding="utf-8"?>
+<b:Sources xmlns:b="http://schemas.openxmlformats.org/officeDocument/2006/bibliography" xmlns="http://schemas.openxmlformats.org/officeDocument/2006/bibliography" SelectedStyle="\APA.XSL" StyleName="APA"/>
+</file>
+
+<file path=customXml/itemProps1.xml><?xml version="1.0" encoding="utf-8"?>
+<ds:datastoreItem xmlns:ds="http://schemas.openxmlformats.org/officeDocument/2006/customXml" ds:itemID="{B2FAEACE-87D2-4024-8928-55EEAFF9A086}">
+  <ds:schemaRefs>
+    <ds:schemaRef ds:uri="http://schemas.openxmlformats.org/officeDocument/2006/bibliography"/>
+  </ds:schemaRefs>
+</ds:datastoreItem>
 </file>
</xml_diff>

<commit_message>
Deleted old versions.  Fixed grammar mistakes.  Renamed CONCLUSION to CONCLUDING REMARKS.
</commit_message>
<xml_diff>
--- a/docs/Distributed_WPA_Cracking_Final_Project_Report_2011-05-03.docx
+++ b/docs/Distributed_WPA_Cracking_Final_Project_Report_2011-05-03.docx
@@ -19,9 +19,6 @@
     </w:p>
     <w:p>
       <w:pPr>
-        <w:rPr>
-          <w:rFonts w:cs="Times New Roman"/>
-        </w:rPr>
         <w:sectPr>
           <w:pgSz w:w="12240" w:h="15840" w:code="1"/>
           <w:pgMar w:top="1080" w:right="1080" w:bottom="1440" w:left="1080" w:header="720" w:footer="720" w:gutter="0"/>
@@ -43,6 +40,7 @@
           <w:rFonts w:ascii="Times New Roman" w:hAnsi="Times New Roman" w:cs="Times New Roman"/>
           <w:spacing w:val="-2"/>
         </w:rPr>
+        <w:lastRenderedPageBreak/>
         <w:t>Rodney Beede</w:t>
       </w:r>
     </w:p>
@@ -132,6 +130,13 @@
           <w:spacing w:val="-2"/>
         </w:rPr>
         <w:br w:type="column"/>
+      </w:r>
+      <w:r>
+        <w:rPr>
+          <w:rFonts w:ascii="Times New Roman" w:hAnsi="Times New Roman" w:cs="Times New Roman"/>
+          <w:spacing w:val="-2"/>
+        </w:rPr>
+        <w:lastRenderedPageBreak/>
         <w:t>Ryan Kroiss</w:t>
       </w:r>
     </w:p>
@@ -202,6 +207,13 @@
           <w:spacing w:val="-2"/>
         </w:rPr>
         <w:br w:type="column"/>
+      </w:r>
+      <w:r>
+        <w:rPr>
+          <w:rFonts w:ascii="Times New Roman" w:hAnsi="Times New Roman" w:cs="Times New Roman"/>
+          <w:spacing w:val="-2"/>
+        </w:rPr>
+        <w:lastRenderedPageBreak/>
         <w:t>Arpit Sud</w:t>
       </w:r>
     </w:p>
@@ -268,9 +280,6 @@
     <w:p>
       <w:pPr>
         <w:jc w:val="center"/>
-        <w:rPr>
-          <w:rFonts w:cs="Times New Roman"/>
-        </w:rPr>
         <w:sectPr>
           <w:type w:val="continuous"/>
           <w:pgSz w:w="12240" w:h="15840" w:code="1"/>
@@ -282,18 +291,15 @@
     <w:p>
       <w:pPr>
         <w:spacing w:after="0"/>
-        <w:rPr>
-          <w:rFonts w:cs="Times New Roman"/>
-        </w:rPr>
-      </w:pPr>
-      <w:r>
-        <w:rPr>
-          <w:rFonts w:cs="Times New Roman"/>
+      </w:pPr>
+      <w:r>
+        <w:rPr>
           <w:b/>
           <w:bCs/>
           <w:sz w:val="24"/>
           <w:szCs w:val="24"/>
         </w:rPr>
+        <w:lastRenderedPageBreak/>
         <w:t>ABSTRACT</w:t>
       </w:r>
     </w:p>
@@ -310,7 +316,10 @@
         <w:pStyle w:val="Abstract"/>
       </w:pPr>
       <w:r>
-        <w:t>The rainbow tables for even just a million passwords can be gigabytes in size.  The problem we address is how a distributed system could be used to provide fast lookup of matching passwords in a table for some given captured wireless network data.  We chose to focus on WPA versus other wireless encryption techniques (e.g. WEP) because it offers the best encryption that cannot currently be feasibly defeated via brute force methods.</w:t>
+        <w:t>A rainbow table</w:t>
+      </w:r>
+      <w:r>
+        <w:t xml:space="preserve"> for even just a million passwords can be gigabytes in size.  The problem we address is how a distributed system could be used to provide fast lookup of matching passwords in a table for some given captured wireless network data.  We chose to focus on WPA versus other wireless encryption techniques (e.g. WEP) because it offers the best encryption that cannot currently be feasibly defeated via brute force methods.</w:t>
       </w:r>
     </w:p>
     <w:p>
@@ -318,7 +327,19 @@
         <w:pStyle w:val="Abstract"/>
       </w:pPr>
       <w:r>
-        <w:t>Our approach involved writing new code to handle user submitted jobs of wireless data packets and modifying existing code from a project known as coWPAtty [5] which handled the actual table lookup.  We used a cluster of 9 nodes running on virtual machines to handle the work load and measured the performance of our system to the serial original coWPAtty implementation.</w:t>
+        <w:t xml:space="preserve">Our approach involved writing new code to handle user submitted jobs of wireless data packets and modifying existing code from a project known as coWPAtty [5] which handled the actual table lookup.  We used a cluster of 9 nodes running on virtual machines to handle the work load and </w:t>
+      </w:r>
+      <w:r>
+        <w:t>compared</w:t>
+      </w:r>
+      <w:r>
+        <w:t xml:space="preserve"> the performance of our system to the original</w:t>
+      </w:r>
+      <w:r>
+        <w:t xml:space="preserve"> serial</w:t>
+      </w:r>
+      <w:r>
+        <w:t xml:space="preserve"> coWPAtty implementation.</w:t>
       </w:r>
     </w:p>
     <w:p>
@@ -326,7 +347,28 @@
         <w:pStyle w:val="Abstract"/>
       </w:pPr>
       <w:r>
-        <w:t>Our results show a performance boost by a factor of 8 for our distributed system versus the serial coWPAtty.  Testing data showed that the original serial coWPAtty code could return a single result within several seconds while our system could return results in under 1 second.  While not a seemingly big difference, the scalability of our system would provide much more usability to offer this as a service.</w:t>
+        <w:t xml:space="preserve">Our results show a performance boost </w:t>
+      </w:r>
+      <w:r>
+        <w:t>of</w:t>
+      </w:r>
+      <w:r>
+        <w:t xml:space="preserve"> a factor of 8 for our distributed system versus the serial coWPAtty.  Testing data showed that the original serial coWPAtty code could return a single result within several seconds while our system could return results in under 1 second.  While not a seemingly big difference, the scalability of our system </w:t>
+      </w:r>
+      <w:r>
+        <w:t>provides</w:t>
+      </w:r>
+      <w:r>
+        <w:t xml:space="preserve"> much more usability </w:t>
+      </w:r>
+      <w:r>
+        <w:t>especially</w:t>
+      </w:r>
+      <w:r>
+        <w:t xml:space="preserve"> </w:t>
+      </w:r>
+      <w:r>
+        <w:t>if used as a web service.</w:t>
       </w:r>
     </w:p>
     <w:p>
@@ -340,13 +382,9 @@
     <w:p>
       <w:pPr>
         <w:spacing w:before="120" w:after="0"/>
-        <w:rPr>
-          <w:rFonts w:cs="Times New Roman"/>
-        </w:rPr>
-      </w:pPr>
-      <w:r>
-        <w:rPr>
-          <w:rFonts w:cs="Times New Roman"/>
+      </w:pPr>
+      <w:r>
+        <w:rPr>
           <w:b/>
           <w:bCs/>
           <w:sz w:val="24"/>
@@ -369,7 +407,6 @@
         <w:framePr w:w="4680" w:h="1977" w:hRule="exact" w:hSpace="187" w:wrap="auto" w:vAnchor="page" w:hAnchor="page" w:x="1155" w:y="12605" w:anchorLock="1"/>
         <w:spacing w:after="0"/>
         <w:rPr>
-          <w:rFonts w:cs="Times New Roman"/>
           <w:sz w:val="16"/>
           <w:szCs w:val="16"/>
         </w:rPr>
@@ -380,14 +417,12 @@
         <w:framePr w:w="4680" w:h="1977" w:hRule="exact" w:hSpace="187" w:wrap="auto" w:vAnchor="page" w:hAnchor="page" w:x="1155" w:y="12605" w:anchorLock="1"/>
         <w:spacing w:after="0"/>
         <w:rPr>
-          <w:rFonts w:cs="Times New Roman"/>
           <w:sz w:val="16"/>
           <w:szCs w:val="16"/>
         </w:rPr>
       </w:pPr>
       <w:r>
         <w:rPr>
-          <w:rFonts w:cs="Times New Roman"/>
           <w:sz w:val="16"/>
           <w:szCs w:val="16"/>
         </w:rPr>
@@ -399,14 +434,12 @@
         <w:framePr w:w="4680" w:h="1977" w:hRule="exact" w:hSpace="187" w:wrap="auto" w:vAnchor="page" w:hAnchor="page" w:x="1155" w:y="12605" w:anchorLock="1"/>
         <w:spacing w:after="0"/>
         <w:rPr>
-          <w:rFonts w:cs="Times New Roman"/>
           <w:sz w:val="16"/>
           <w:szCs w:val="16"/>
         </w:rPr>
       </w:pPr>
       <w:r>
         <w:rPr>
-          <w:rFonts w:cs="Times New Roman"/>
           <w:sz w:val="16"/>
           <w:szCs w:val="16"/>
         </w:rPr>
@@ -416,71 +449,51 @@
     <w:p>
       <w:pPr>
         <w:framePr w:w="4680" w:h="1977" w:hRule="exact" w:hSpace="187" w:wrap="auto" w:vAnchor="page" w:hAnchor="page" w:x="1155" w:y="12605" w:anchorLock="1"/>
-        <w:rPr>
-          <w:rFonts w:cs="Times New Roman"/>
-        </w:rPr>
       </w:pPr>
     </w:p>
     <w:p>
       <w:pPr>
         <w:spacing w:after="120"/>
         <w:rPr>
-          <w:rFonts w:cs="Times New Roman"/>
           <w:i/>
           <w:iCs/>
         </w:rPr>
       </w:pPr>
       <w:r>
-        <w:rPr>
-          <w:rFonts w:cs="Times New Roman"/>
-        </w:rPr>
         <w:t>C.2.1 [</w:t>
       </w:r>
       <w:r>
         <w:rPr>
-          <w:rFonts w:cs="Times New Roman"/>
           <w:b/>
           <w:bCs/>
         </w:rPr>
         <w:t>COMPUTER-COMMUNICATION NETWORKS</w:t>
       </w:r>
       <w:r>
-        <w:rPr>
-          <w:rFonts w:cs="Times New Roman"/>
-        </w:rPr>
         <w:t xml:space="preserve">]: Network Architecture and Design– </w:t>
       </w:r>
       <w:r>
         <w:rPr>
-          <w:rFonts w:cs="Times New Roman"/>
           <w:i/>
           <w:iCs/>
         </w:rPr>
         <w:t>Wireless communication;</w:t>
       </w:r>
       <w:r>
-        <w:rPr>
-          <w:rFonts w:cs="Times New Roman"/>
-        </w:rPr>
         <w:t xml:space="preserve"> K.6.5 [</w:t>
       </w:r>
       <w:r>
         <w:rPr>
-          <w:rFonts w:cs="Times New Roman"/>
           <w:b/>
           <w:bCs/>
         </w:rPr>
         <w:t>MANAGEMENT OF COMPUTING AND INFORMATION SYSTEMS</w:t>
       </w:r>
       <w:r>
-        <w:rPr>
-          <w:rFonts w:cs="Times New Roman"/>
-        </w:rPr>
         <w:t xml:space="preserve">]: Security and Protection– </w:t>
       </w:r>
       <w:r>
         <w:rPr>
-          <w:rFonts w:cs="Times New Roman"/>
           <w:i/>
           <w:iCs/>
         </w:rPr>
@@ -491,52 +504,38 @@
       <w:pPr>
         <w:spacing w:after="120"/>
         <w:rPr>
-          <w:rFonts w:cs="Times New Roman"/>
           <w:i/>
           <w:iCs/>
         </w:rPr>
       </w:pPr>
       <w:r>
-        <w:rPr>
-          <w:rFonts w:cs="Times New Roman"/>
-        </w:rPr>
         <w:br w:type="column"/>
       </w:r>
       <w:r>
         <w:rPr>
-          <w:rFonts w:cs="Times New Roman"/>
           <w:b/>
           <w:bCs/>
           <w:sz w:val="24"/>
           <w:szCs w:val="24"/>
         </w:rPr>
+        <w:lastRenderedPageBreak/>
         <w:t>General Terms</w:t>
       </w:r>
     </w:p>
     <w:p>
       <w:pPr>
         <w:spacing w:after="120"/>
-        <w:rPr>
-          <w:rFonts w:cs="Times New Roman"/>
-        </w:rPr>
-      </w:pPr>
-      <w:r>
-        <w:rPr>
-          <w:rFonts w:cs="Times New Roman"/>
-        </w:rPr>
+      </w:pPr>
+      <w:r>
         <w:t>Security</w:t>
       </w:r>
     </w:p>
     <w:p>
       <w:pPr>
         <w:spacing w:before="120" w:after="0"/>
-        <w:rPr>
-          <w:rFonts w:cs="Times New Roman"/>
-        </w:rPr>
-      </w:pPr>
-      <w:r>
-        <w:rPr>
-          <w:rFonts w:cs="Times New Roman"/>
+      </w:pPr>
+      <w:r>
+        <w:rPr>
           <w:b/>
           <w:bCs/>
           <w:sz w:val="24"/>
@@ -548,14 +547,8 @@
     <w:p>
       <w:pPr>
         <w:spacing w:after="120"/>
-        <w:rPr>
-          <w:rFonts w:cs="Times New Roman"/>
-        </w:rPr>
-      </w:pPr>
-      <w:r>
-        <w:rPr>
-          <w:rFonts w:cs="Times New Roman"/>
-        </w:rPr>
+      </w:pPr>
+      <w:r>
         <w:t>WPA, rainbow table, dictionary attack</w:t>
       </w:r>
     </w:p>
@@ -563,14 +556,8 @@
       <w:pPr>
         <w:pStyle w:val="Heading1"/>
         <w:spacing w:before="120"/>
-        <w:rPr>
-          <w:rFonts w:cs="Times New Roman"/>
-        </w:rPr>
-      </w:pPr>
-      <w:r>
-        <w:rPr>
-          <w:rFonts w:cs="Times New Roman"/>
-        </w:rPr>
+      </w:pPr>
+      <w:r>
         <w:t>INTRODUCTION</w:t>
       </w:r>
     </w:p>
@@ -627,7 +614,11 @@
         <w:ind w:firstLine="0"/>
       </w:pPr>
       <w:r>
-        <w:t>One technique for deciphering encrypted data or accessing protected resources is to simply try a large number of different passwords in the hope to get one correct.  The nature of wireless networks enables one to capture encrypted packets as they pass through the air and store them to disk in their encrypted form.  Part of the wireless encryption protocol involves handshaking at the initial connection in order to authenticate the client to a wireless access point.  This handshake includes some initialization vectors (IV’s) that are used to allow the client to encrypt the password they will send for authentication.  There are multiple types of WPA encryption some which use client certificates and server certificates for encryption of the data while others use simple passwords (WPA-PSK) that the user provides upon establishing the connection.  The password has a minimum of eight characters and a maximum of 63 and is case sensitive.  The encryption key is derived from this password and the case sensitive name of the wireless network (SSID).  Attempting to brute force this key space would also prove to be computationally infeasible.  A common alternative is to try a large dictionary of common passwords.  This dictionary can also include slight permutations on words such as appending numbers to the end in order to catch common passwords used by users.</w:t>
+        <w:t xml:space="preserve">One technique for deciphering encrypted data or accessing protected resources is to simply try a large number of different passwords in the hope to get one correct.  The nature of wireless networks enables one to capture encrypted packets as they pass through the air and store them to disk in their encrypted form.  Part of the wireless encryption protocol involves handshaking at the initial connection in order to authenticate the client to a wireless access point.  This handshake includes some initialization vectors (IV’s) that are used to allow the client to encrypt the password they will send for authentication.  There are multiple types of WPA encryption some which use client certificates and server certificates for encryption of the data while others use simple passwords (WPA-PSK) that the user provides upon establishing the connection.  The password has a minimum of eight characters and a maximum of 63 and is case sensitive.  The encryption key is derived from this password and the case sensitive name of the wireless network (SSID).  Attempting to brute force this key space would also prove to be computationally infeasible.  A common alternative is to try a large dictionary of common passwords.  This dictionary can also include slight </w:t>
+      </w:r>
+      <w:r>
+        <w:lastRenderedPageBreak/>
+        <w:t>permutations on words such as appending numbers to the end in order to catch common passwords used by users.</w:t>
       </w:r>
     </w:p>
     <w:p>
@@ -731,14 +722,8 @@
       <w:pPr>
         <w:pStyle w:val="Heading1"/>
         <w:spacing w:before="120"/>
-        <w:rPr>
-          <w:rFonts w:cs="Times New Roman"/>
-        </w:rPr>
-      </w:pPr>
-      <w:r>
-        <w:rPr>
-          <w:rFonts w:cs="Times New Roman"/>
-        </w:rPr>
+      </w:pPr>
+      <w:r>
         <w:t>ARCHITECTURE</w:t>
       </w:r>
     </w:p>
@@ -750,14 +735,8 @@
         </w:tabs>
         <w:spacing w:before="0"/>
         <w:ind w:left="0" w:firstLine="0"/>
-        <w:rPr>
-          <w:rFonts w:cs="Times New Roman"/>
-        </w:rPr>
-      </w:pPr>
-      <w:r>
-        <w:rPr>
-          <w:rFonts w:cs="Times New Roman"/>
-        </w:rPr>
+      </w:pPr>
+      <w:r>
         <w:t>Overview</w:t>
       </w:r>
     </w:p>
@@ -788,7 +767,11 @@
         <w:ind w:firstLine="0"/>
       </w:pPr>
       <w:r>
-        <w:t>The wireless network is not connected to the master or worker nodes nor must it even be anywhere in proximity to them.  The end user captures wireless data from the wireless network using their computer and saves the result to disk.  At a later time, after sufficient data has been captured, the user can then upload the captured data to the master node for processing.</w:t>
+        <w:t xml:space="preserve">The wireless network is not connected to the master or worker nodes nor must it even be anywhere in proximity to them.  The end user captures wireless data from the wireless network using their computer and saves the result to disk.  At a later time, after </w:t>
+      </w:r>
+      <w:r>
+        <w:lastRenderedPageBreak/>
+        <w:t>sufficient data has been captured, the user can then upload the captured data to the master node for processing.</w:t>
       </w:r>
     </w:p>
     <w:p>
@@ -862,76 +845,54 @@
           <w:tab w:val="clear" w:pos="1080"/>
         </w:tabs>
         <w:ind w:left="0" w:firstLine="0"/>
-        <w:rPr>
-          <w:rFonts w:cs="Times New Roman"/>
-        </w:rPr>
-      </w:pPr>
-      <w:r>
-        <w:rPr>
-          <w:rFonts w:cs="Times New Roman"/>
-        </w:rPr>
+      </w:pPr>
+      <w:r>
         <w:t>Network File System</w:t>
       </w:r>
     </w:p>
     <w:p>
-      <w:pPr>
-        <w:rPr>
-          <w:rFonts w:cs="Times New Roman"/>
-        </w:rPr>
-      </w:pPr>
-      <w:r>
-        <w:rPr>
-          <w:rFonts w:cs="Times New Roman"/>
-        </w:rPr>
+      <w:r>
         <w:t>In order to be able to share input data (the wireless capture file) with the worker nodes a networked file system was setup with common access between all worker nodes and the master node.  This choice was made because it was a simpler configuration versus having the master transmit a copy over TCP to each worker node and have them store a temporary copy on their local disks.  The master node was used to host the network file system, but a separate device could have been used as well.</w:t>
       </w:r>
     </w:p>
     <w:p>
-      <w:pPr>
-        <w:rPr>
-          <w:rFonts w:cs="Times New Roman"/>
-        </w:rPr>
-      </w:pPr>
-      <w:r>
-        <w:rPr>
-          <w:rFonts w:cs="Times New Roman"/>
-        </w:rPr>
+      <w:r>
         <w:t>When the user uploads a job request to the master it stores the uploaded capture file to a newly created folder on the network file system.  The folder is given a name that matches the newly generated job id.  This folder is visible to the worker nodes and will be used by them to later read the wireless capture file and also for storing the output results.</w:t>
       </w:r>
     </w:p>
     <w:p>
-      <w:pPr>
-        <w:rPr>
-          <w:rFonts w:cs="Times New Roman"/>
-        </w:rPr>
-      </w:pPr>
-      <w:r>
-        <w:rPr>
-          <w:rFonts w:cs="Times New Roman"/>
-        </w:rPr>
+      <w:r>
         <w:t>Common binaries for all the workers such as the actual worker binary executable are stored here as well.  This allows for updated code to be published in one place and be applied to all workers at once.  A simple restart of the worker process on each worker node will then load the new updates to any code.</w:t>
       </w:r>
     </w:p>
     <w:p>
-      <w:pPr>
-        <w:rPr>
-          <w:rFonts w:cs="Times New Roman"/>
-        </w:rPr>
-      </w:pPr>
-      <w:r>
-        <w:rPr>
-          <w:rFonts w:cs="Times New Roman"/>
-        </w:rPr>
-        <w:t>The large rainbow table data however is not stored on the network file system but instead a read-only copy exists on each node on local disks.  Because gigabytes of data must be read from the rainbow table by each node at startup into memory having copies on local disk allow for shorter startup times since disk contention and network congestion are avoided.  While this would add some burden to adding updates to the rainbow table this isn’t done frequently and just requires more time to copy any new data to each node’s local disk.  In addition our project doesn’t generate new rainbow tables so no updates were really necessary.</w:t>
-      </w:r>
-    </w:p>
-    <w:p>
-      <w:pPr>
-        <w:rPr>
-          <w:rFonts w:cs="Times New Roman"/>
-        </w:rPr>
-      </w:pPr>
-    </w:p>
+      <w:r>
+        <w:t>The large rainbow table data</w:t>
+      </w:r>
+      <w:r>
+        <w:t xml:space="preserve">, </w:t>
+      </w:r>
+      <w:r>
+        <w:t>however</w:t>
+      </w:r>
+      <w:r>
+        <w:t>,</w:t>
+      </w:r>
+      <w:r>
+        <w:t xml:space="preserve"> is not stored on the network file system</w:t>
+      </w:r>
+      <w:r>
+        <w:t>,</w:t>
+      </w:r>
+      <w:r>
+        <w:t xml:space="preserve"> but instead a read-only copy exists on each node on local disks.  Because gigabytes of data must be read from the rainbow table by each node at startup into memory having copies on local disk allow for shorter startup times since disk contention and network congestion are avoided.  While this would add some burden to adding updates to the rainbow table this isn’t done frequently and just requires more time to copy any new data </w:t>
+      </w:r>
+      <w:r>
+        <w:lastRenderedPageBreak/>
+        <w:t>to each node’s local disk.  In addition our project doesn’t generate new rainbow tables so no updates were really necessary.</w:t>
+      </w:r>
+    </w:p>
+    <w:p/>
     <w:p>
       <w:pPr>
         <w:pStyle w:val="Heading2"/>
@@ -939,40 +900,19 @@
           <w:tab w:val="clear" w:pos="1080"/>
         </w:tabs>
         <w:ind w:left="0" w:firstLine="0"/>
-        <w:rPr>
-          <w:rFonts w:cs="Times New Roman"/>
-        </w:rPr>
-      </w:pPr>
-      <w:r>
-        <w:rPr>
-          <w:rFonts w:cs="Times New Roman"/>
-        </w:rPr>
+      </w:pPr>
+      <w:r>
         <w:t>Master Node</w:t>
       </w:r>
     </w:p>
     <w:p>
-      <w:pPr>
-        <w:rPr>
-          <w:rFonts w:cs="Times New Roman"/>
-        </w:rPr>
-      </w:pPr>
-      <w:r>
-        <w:rPr>
-          <w:rFonts w:cs="Times New Roman"/>
-        </w:rPr>
+      <w:r>
         <w:t>The master node is a Java web application written from scratch that is responsible for accepting and queuing user requests along with tracking the status of the worker nodes.</w:t>
       </w:r>
     </w:p>
     <w:p>
-      <w:pPr>
-        <w:rPr>
-          <w:rFonts w:cs="Times New Roman"/>
-        </w:rPr>
-      </w:pPr>
-      <w:r>
-        <w:rPr>
-          <w:rFonts w:cs="Times New Roman"/>
-        </w:rPr>
+      <w:r>
+        <w:lastRenderedPageBreak/>
         <w:t>The master node web application provides a user interface as depicted in figure 2 that provides the user with the following:</w:t>
       </w:r>
     </w:p>
@@ -1038,9 +978,6 @@
     </w:p>
     <w:p>
       <w:pPr>
-        <w:rPr>
-          <w:rFonts w:cs="Times New Roman"/>
-        </w:rPr>
         <w:sectPr>
           <w:type w:val="continuous"/>
           <w:pgSz w:w="12240" w:h="15840" w:code="1"/>
@@ -1052,15 +989,12 @@
     <w:p>
       <w:pPr>
         <w:keepNext/>
-        <w:rPr>
-          <w:rFonts w:cs="Times New Roman"/>
-        </w:rPr>
-      </w:pPr>
-      <w:r>
-        <w:rPr>
-          <w:rFonts w:cs="Times New Roman"/>
+      </w:pPr>
+      <w:r>
+        <w:rPr>
           <w:noProof/>
         </w:rPr>
+        <w:lastRenderedPageBreak/>
         <w:pict>
           <v:shape id="_x0000_i1029" type="#_x0000_t75" style="width:495pt;height:261pt;visibility:visible">
             <v:imagedata r:id="rId12" o:title=""/>
@@ -1101,27 +1035,14 @@
           <w:tab w:val="clear" w:pos="1080"/>
         </w:tabs>
         <w:ind w:left="0" w:firstLine="0"/>
-        <w:rPr>
-          <w:rFonts w:cs="Times New Roman"/>
-        </w:rPr>
-      </w:pPr>
-      <w:r>
-        <w:rPr>
-          <w:rFonts w:cs="Times New Roman"/>
-        </w:rPr>
+      </w:pPr>
+      <w:r>
+        <w:lastRenderedPageBreak/>
         <w:t>Configuration</w:t>
       </w:r>
     </w:p>
     <w:p>
-      <w:pPr>
-        <w:rPr>
-          <w:rFonts w:cs="Times New Roman"/>
-        </w:rPr>
-      </w:pPr>
-      <w:r>
-        <w:rPr>
-          <w:rFonts w:cs="Times New Roman"/>
-        </w:rPr>
+      <w:r>
         <w:t>All configuration is managed via an XML file on the master node that is loaded at the startup of the master node web application.  It specifies the following:</w:t>
       </w:r>
     </w:p>
@@ -1210,25 +1131,11 @@
       </w:r>
     </w:p>
     <w:p>
-      <w:pPr>
-        <w:rPr>
-          <w:rFonts w:cs="Times New Roman"/>
-        </w:rPr>
-      </w:pPr>
-      <w:r>
-        <w:rPr>
-          <w:rFonts w:cs="Times New Roman"/>
-        </w:rPr>
+      <w:r>
         <w:t>The template approach for the start command for worker nodes allows for the master to fill in necessary details such as directory paths and rainbow table offsets when starting a worker node.  Details will be discussed in the section on worker nodes.</w:t>
       </w:r>
     </w:p>
-    <w:p>
-      <w:pPr>
-        <w:rPr>
-          <w:rFonts w:cs="Times New Roman"/>
-        </w:rPr>
-      </w:pPr>
-    </w:p>
+    <w:p/>
     <w:p>
       <w:pPr>
         <w:pStyle w:val="Heading3"/>
@@ -1236,53 +1143,24 @@
           <w:tab w:val="clear" w:pos="1080"/>
         </w:tabs>
         <w:ind w:left="0" w:firstLine="0"/>
-        <w:rPr>
-          <w:rFonts w:cs="Times New Roman"/>
-        </w:rPr>
-      </w:pPr>
-      <w:r>
-        <w:rPr>
-          <w:rFonts w:cs="Times New Roman"/>
-        </w:rPr>
+      </w:pPr>
+      <w:r>
         <w:t>Job Submission</w:t>
       </w:r>
     </w:p>
     <w:p>
-      <w:pPr>
-        <w:rPr>
-          <w:rFonts w:cs="Times New Roman"/>
-        </w:rPr>
-      </w:pPr>
-      <w:r>
-        <w:rPr>
-          <w:rFonts w:cs="Times New Roman"/>
-        </w:rPr>
+      <w:r>
         <w:t>The web site itself is protected with a username and password along with HTTPS encryption.  When a user submits a job via the interface the username, as reported by the web server container (Apache Tomcat), will be used for the name of the job owner and as part of the job id.</w:t>
       </w:r>
     </w:p>
     <w:p>
-      <w:pPr>
-        <w:rPr>
-          <w:rFonts w:cs="Times New Roman"/>
-        </w:rPr>
-      </w:pPr>
-      <w:r>
-        <w:rPr>
-          <w:rFonts w:cs="Times New Roman"/>
-        </w:rPr>
+      <w:r>
+        <w:lastRenderedPageBreak/>
         <w:t>The user simply uploads a wireless network data capture and specifies the SSID of the desired network (a data capture could have more than one network in it so this must be specified).  The upload and job submission could also be accomplished through automated means of a script by using the standard HTTP protocol as well.</w:t>
       </w:r>
     </w:p>
     <w:p>
-      <w:pPr>
-        <w:rPr>
-          <w:rFonts w:cs="Times New Roman"/>
-        </w:rPr>
-      </w:pPr>
-      <w:r>
-        <w:rPr>
-          <w:rFonts w:cs="Times New Roman"/>
-        </w:rPr>
+      <w:r>
         <w:t>The master node web application receives the request, generates a unique job id for it, creates the necessary directories on the network file system, and adds the job to the queue.</w:t>
       </w:r>
     </w:p>
@@ -1293,76 +1171,32 @@
           <w:tab w:val="clear" w:pos="1080"/>
         </w:tabs>
         <w:ind w:left="0" w:firstLine="0"/>
-        <w:rPr>
-          <w:rFonts w:cs="Times New Roman"/>
-        </w:rPr>
-      </w:pPr>
-      <w:r>
-        <w:rPr>
-          <w:rFonts w:cs="Times New Roman"/>
-        </w:rPr>
+      </w:pPr>
+      <w:r>
         <w:t>Job Queue</w:t>
       </w:r>
     </w:p>
     <w:p>
-      <w:pPr>
-        <w:rPr>
-          <w:rFonts w:cs="Times New Roman"/>
-        </w:rPr>
-      </w:pPr>
-      <w:r>
-        <w:rPr>
-          <w:rFonts w:cs="Times New Roman"/>
-        </w:rPr>
+      <w:r>
         <w:t>The queue is served in first-in first-out (FIFO) order and a history of all jobs is retained until the master node web application is restarted.</w:t>
       </w:r>
     </w:p>
     <w:p>
-      <w:pPr>
-        <w:rPr>
-          <w:rFonts w:cs="Times New Roman"/>
-        </w:rPr>
-      </w:pPr>
-      <w:r>
-        <w:rPr>
-          <w:rFonts w:cs="Times New Roman"/>
-        </w:rPr>
+      <w:r>
         <w:t>A job will not be started until all workers report that they are in a ready state and not currently busy with another job.  Jobs are run one at a time.</w:t>
       </w:r>
     </w:p>
     <w:p>
-      <w:pPr>
-        <w:rPr>
-          <w:rFonts w:cs="Times New Roman"/>
-        </w:rPr>
-      </w:pPr>
-      <w:r>
-        <w:rPr>
-          <w:rFonts w:cs="Times New Roman"/>
-        </w:rPr>
+      <w:r>
         <w:t>Information such as the start and end time along with the solution found, if any, is listed in the interface.  All users can view any job in the queue.</w:t>
       </w:r>
     </w:p>
     <w:p>
-      <w:pPr>
-        <w:rPr>
-          <w:rFonts w:cs="Times New Roman"/>
-        </w:rPr>
-      </w:pPr>
-      <w:r>
-        <w:rPr>
-          <w:rFonts w:cs="Times New Roman"/>
-        </w:rPr>
+      <w:r>
         <w:t>When the master is told that one worker has found the solution it will send a kill job signal to all other workers informing them to stop in case they haven’t yet.</w:t>
       </w:r>
     </w:p>
-    <w:p>
-      <w:pPr>
-        <w:rPr>
-          <w:rFonts w:cs="Times New Roman"/>
-        </w:rPr>
-      </w:pPr>
-    </w:p>
+    <w:p/>
     <w:p>
       <w:pPr>
         <w:pStyle w:val="Heading3"/>
@@ -1370,37 +1204,21 @@
           <w:tab w:val="clear" w:pos="1080"/>
         </w:tabs>
         <w:ind w:left="0" w:firstLine="0"/>
-        <w:rPr>
-          <w:rFonts w:cs="Times New Roman"/>
-        </w:rPr>
-      </w:pPr>
-      <w:r>
-        <w:rPr>
-          <w:rFonts w:cs="Times New Roman"/>
-        </w:rPr>
+      </w:pPr>
+      <w:r>
         <w:t>System Status</w:t>
       </w:r>
     </w:p>
     <w:p>
-      <w:pPr>
-        <w:rPr>
-          <w:rFonts w:cs="Times New Roman"/>
-        </w:rPr>
-      </w:pPr>
-      <w:r>
-        <w:rPr>
-          <w:rFonts w:cs="Times New Roman"/>
-        </w:rPr>
-        <w:t>The master periodically queries each worker to get their current state.  The list of workers and their state is listed to the user.  Details on the various state types are listed in the Worker Node section later.</w:t>
-      </w:r>
-    </w:p>
-    <w:p>
-      <w:pPr>
-        <w:rPr>
-          <w:rFonts w:cs="Times New Roman"/>
-        </w:rPr>
-      </w:pPr>
-    </w:p>
+      <w:r>
+        <w:t xml:space="preserve">The master periodically queries each worker to get their current state.  The list of workers and their state is listed to the user.  </w:t>
+      </w:r>
+      <w:r>
+        <w:lastRenderedPageBreak/>
+        <w:t>Details on the various state types are listed in the Worker Node section later.</w:t>
+      </w:r>
+    </w:p>
+    <w:p/>
     <w:p>
       <w:pPr>
         <w:pStyle w:val="Heading3"/>
@@ -1408,63 +1226,27 @@
           <w:tab w:val="clear" w:pos="1080"/>
         </w:tabs>
         <w:ind w:left="0" w:firstLine="0"/>
-        <w:rPr>
-          <w:rFonts w:cs="Times New Roman"/>
-        </w:rPr>
-      </w:pPr>
-      <w:r>
-        <w:rPr>
-          <w:rFonts w:cs="Times New Roman"/>
-        </w:rPr>
+      </w:pPr>
+      <w:r>
         <w:t>Logging</w:t>
       </w:r>
     </w:p>
     <w:p>
-      <w:pPr>
-        <w:rPr>
-          <w:rFonts w:cs="Times New Roman"/>
-        </w:rPr>
-      </w:pPr>
-      <w:r>
-        <w:rPr>
-          <w:rFonts w:cs="Times New Roman"/>
-        </w:rPr>
+      <w:r>
         <w:t>System logging is performed on both the master node and the worker nodes.  This was useful not only for debugging purposes but also for gathering more fine-grained results.</w:t>
       </w:r>
     </w:p>
     <w:p>
-      <w:pPr>
-        <w:rPr>
-          <w:rFonts w:cs="Times New Roman"/>
-        </w:rPr>
-      </w:pPr>
-      <w:r>
-        <w:rPr>
-          <w:rFonts w:cs="Times New Roman"/>
-        </w:rPr>
+      <w:r>
         <w:t>The worker nodes log messages to the network mounted file system so that they can easily be read from the master node.  Each log outputs a millisecond scale time stamp along with the log message.  These timestamps were used when collecting our experimental data.  The web application did not provide sufficient resolution for our needs given that it only queries the workers every 5 seconds.</w:t>
       </w:r>
     </w:p>
     <w:p>
-      <w:pPr>
-        <w:rPr>
-          <w:rFonts w:cs="Times New Roman"/>
-        </w:rPr>
-      </w:pPr>
-      <w:r>
-        <w:rPr>
-          <w:rFonts w:cs="Times New Roman"/>
-        </w:rPr>
+      <w:r>
         <w:t>The master node log was made available via the web application.  This was invaluable for testing purposes.  It allowed us to verify both the data being sent to the worker and the messages being received by the master from the worker.  The master node log was also the location where error messages from the worker nodes could be seen.  To simplify the main web interface, error messages are kept to a minimum.  More verbose error messages are easily visible from the master node log.</w:t>
       </w:r>
     </w:p>
-    <w:p>
-      <w:pPr>
-        <w:rPr>
-          <w:rFonts w:cs="Times New Roman"/>
-        </w:rPr>
-      </w:pPr>
-    </w:p>
+    <w:p/>
     <w:p>
       <w:pPr>
         <w:pStyle w:val="Heading3"/>
@@ -1472,40 +1254,18 @@
           <w:tab w:val="clear" w:pos="1080"/>
         </w:tabs>
         <w:ind w:left="0" w:firstLine="0"/>
-        <w:rPr>
-          <w:rFonts w:cs="Times New Roman"/>
-        </w:rPr>
-      </w:pPr>
-      <w:r>
-        <w:rPr>
-          <w:rFonts w:cs="Times New Roman"/>
-        </w:rPr>
+      </w:pPr>
+      <w:r>
         <w:t>Start / Kill Worker Nodes</w:t>
       </w:r>
     </w:p>
     <w:p>
-      <w:pPr>
-        <w:rPr>
-          <w:rFonts w:cs="Times New Roman"/>
-        </w:rPr>
-      </w:pPr>
-      <w:r>
-        <w:rPr>
-          <w:rFonts w:cs="Times New Roman"/>
-        </w:rPr>
-        <w:t>The master web application is responsible for initially starting each worker node and also provides a mechanism to terminate them all.  A worker node is only started once before any jobs in the queue are processed.  Each job that starts does not retrigger the start of a worker node.  The master uses an SSH connection to remotely connect to the worker node specified by the configuration and issues a command to start the worker.  The executable is accessible via a network file system share, and an appropriate pathname is used in the command to this binary executable file.</w:t>
-      </w:r>
-    </w:p>
-    <w:p>
-      <w:pPr>
-        <w:rPr>
-          <w:rFonts w:cs="Times New Roman"/>
-        </w:rPr>
-      </w:pPr>
-      <w:r>
-        <w:rPr>
-          <w:rFonts w:cs="Times New Roman"/>
-        </w:rPr>
+      <w:r>
+        <w:t>The master web application is responsible for initially starting each worker node and also provides a mechanism to terminate them all.  A worker node is only started once before any jobs in the queue are processed.  Each job that starts does not retrigger the start of a worker node.  The master uses a SSH connection to remotely connect to the worker node specified by the configuration and issues a command to start the worker.  The executable is accessible via a network file system share, and an appropriate pathname is used in the command to this binary executable file.</w:t>
+      </w:r>
+    </w:p>
+    <w:p>
+      <w:r>
         <w:t>Before starting all the workers the master also verifies that the rainbow table SSID’s are all consistent (the same size).  It also calculates the byte offsets that each different worker node will use when they are to load their portion of the rainbow table.</w:t>
       </w:r>
     </w:p>
@@ -1517,13 +1277,7 @@
         <w:t>Figure 3. Worker node state diagram</w:t>
       </w:r>
     </w:p>
-    <w:p>
-      <w:pPr>
-        <w:rPr>
-          <w:rFonts w:cs="Times New Roman"/>
-        </w:rPr>
-      </w:pPr>
-    </w:p>
+    <w:p/>
     <w:p>
       <w:pPr>
         <w:pStyle w:val="Heading2"/>
@@ -1531,37 +1285,21 @@
           <w:tab w:val="clear" w:pos="1080"/>
         </w:tabs>
         <w:ind w:left="0" w:firstLine="0"/>
-        <w:rPr>
-          <w:rFonts w:cs="Times New Roman"/>
-        </w:rPr>
-      </w:pPr>
-      <w:r>
-        <w:rPr>
-          <w:rFonts w:cs="Times New Roman"/>
-        </w:rPr>
+      </w:pPr>
+      <w:r>
         <w:t>Worker Node</w:t>
       </w:r>
     </w:p>
     <w:p>
-      <w:pPr>
-        <w:rPr>
-          <w:rFonts w:cs="Times New Roman"/>
-        </w:rPr>
-      </w:pPr>
-      <w:r>
-        <w:rPr>
-          <w:rFonts w:cs="Times New Roman"/>
-        </w:rPr>
-        <w:t>The worker node is a modified C program based on code by Joshua Wright’s coWPAtty.  It has been modified to act as a type of service that listens on a TCP socket for instructions or status queries from the master node.  The communication specifics will be discussed in the “Master to Worker Node Communication” section later.</w:t>
-      </w:r>
-    </w:p>
-    <w:p>
-      <w:pPr>
-        <w:rPr>
-          <w:rFonts w:cs="Times New Roman"/>
-        </w:rPr>
-      </w:pPr>
-    </w:p>
+      <w:r>
+        <w:t xml:space="preserve">The worker node is a modified C program based on code by Joshua Wright’s coWPAtty.  It has been modified to act as a type of service that listens on a TCP socket for instructions or status queries from the master node.  The communication specifics will </w:t>
+      </w:r>
+      <w:r>
+        <w:lastRenderedPageBreak/>
+        <w:t>be discussed in the “Master to Worker Node Communication” section later.</w:t>
+      </w:r>
+    </w:p>
+    <w:p/>
     <w:p>
       <w:pPr>
         <w:pStyle w:val="Heading3"/>
@@ -1569,27 +1307,13 @@
           <w:tab w:val="clear" w:pos="1080"/>
         </w:tabs>
         <w:ind w:left="0" w:firstLine="0"/>
-        <w:rPr>
-          <w:rFonts w:cs="Times New Roman"/>
-        </w:rPr>
-      </w:pPr>
-      <w:r>
-        <w:rPr>
-          <w:rFonts w:cs="Times New Roman"/>
-        </w:rPr>
+      </w:pPr>
+      <w:r>
         <w:t>Worker States</w:t>
       </w:r>
     </w:p>
     <w:p>
-      <w:pPr>
-        <w:rPr>
-          <w:rFonts w:cs="Times New Roman"/>
-        </w:rPr>
-      </w:pPr>
-      <w:r>
-        <w:rPr>
-          <w:rFonts w:cs="Times New Roman"/>
-        </w:rPr>
+      <w:r>
         <w:t>A worker node may be in any of the following states which are reported to the master node:</w:t>
       </w:r>
     </w:p>
@@ -1654,22 +1378,13 @@
       </w:r>
     </w:p>
     <w:p>
-      <w:pPr>
-        <w:rPr>
-          <w:rFonts w:cs="Times New Roman"/>
-        </w:rPr>
-      </w:pPr>
-      <w:r>
-        <w:rPr>
-          <w:rFonts w:cs="Times New Roman"/>
-        </w:rPr>
+      <w:r>
         <w:t>A worker node state diagram can be found in figure 3.  This diagram omits the ERROR state as this state can be entered from any of the other states.</w:t>
       </w:r>
     </w:p>
     <w:p>
       <w:pPr>
         <w:rPr>
-          <w:rFonts w:cs="Times New Roman"/>
           <w:noProof/>
         </w:rPr>
       </w:pPr>
@@ -1681,43 +1396,33 @@
           <w:tab w:val="clear" w:pos="1080"/>
         </w:tabs>
         <w:ind w:left="0" w:firstLine="0"/>
-        <w:rPr>
-          <w:rFonts w:cs="Times New Roman"/>
-        </w:rPr>
-      </w:pPr>
-      <w:r>
-        <w:rPr>
-          <w:rFonts w:cs="Times New Roman"/>
-        </w:rPr>
+      </w:pPr>
+      <w:r>
         <w:t>Rainbow Table</w:t>
       </w:r>
     </w:p>
     <w:p>
-      <w:pPr>
-        <w:rPr>
-          <w:rFonts w:cs="Times New Roman"/>
-        </w:rPr>
-      </w:pPr>
-      <w:r>
-        <w:rPr>
-          <w:rFonts w:cs="Times New Roman"/>
-        </w:rPr>
-        <w:t>The master node web application will provide via command line arguments to each worker node the relative offsets each should use for the beginning and end of the rainbow table data.  In addition a command line option of where to find the rainbow table files is provided.  A portion of each network SSID from the rainbow table file is loaded in an even distribution across all workers.  This allows them to divide up the work of searching the rainbow table to reduce the time a lookup takes.  In addition the entire rainbow table portion is loaded into memory so that performance is not bottlenecked by the disk.</w:t>
+      <w:r>
+        <w:t>The master node web application will provide via command line arguments to each worker node</w:t>
+      </w:r>
+      <w:r>
+        <w:t xml:space="preserve"> with</w:t>
+      </w:r>
+      <w:r>
+        <w:t xml:space="preserve"> the relative offsets each should use for the beginning and end of the rainbow table data.  In addition a command line option of where to find the rainbow table files is provided.  A portion of each network SSID from the rainbow table file is loaded in an even distribution across all workers.  This allows them to divide up the work of searching the rainbow table to reduce the time a lookup takes.  In addition the entire rainbow table portion is loaded into memory so that performance is not bottlenecked by the disk.</w:t>
       </w:r>
     </w:p>
     <w:p>
       <w:pPr>
         <w:jc w:val="center"/>
-        <w:rPr>
-          <w:rFonts w:cs="Times New Roman"/>
-        </w:rPr>
-      </w:pPr>
-      <w:r>
-        <w:rPr>
+      </w:pPr>
+      <w:r>
+        <w:rPr>
+          <w:rFonts w:cstheme="minorBidi"/>
           <w:noProof/>
         </w:rPr>
         <w:pict>
-          <v:shape id="Picture 7" o:spid="_x0000_s1026" type="#_x0000_t75" style="position:absolute;left:0;text-align:left;margin-left:-235.8pt;margin-top:178.45pt;width:191.5pt;height:143.3pt;z-index:-251658240;visibility:visible" o:allowoverlap="f">
+          <v:shape id="Picture 7" o:spid="_x0000_s1026" type="#_x0000_t75" style="position:absolute;left:0;text-align:left;margin-left:-235.8pt;margin-top:178.45pt;width:191.5pt;height:143.3pt;z-index:-1;visibility:visible" o:allowoverlap="f">
             <v:imagedata r:id="rId13" o:title="" croptop="5382f" cropbottom="29918f" cropleft="7989f" cropright="5311f"/>
             <w10:wrap type="topAndBottom"/>
           </v:shape>
@@ -1725,7 +1430,6 @@
       </w:r>
       <w:r>
         <w:rPr>
-          <w:rFonts w:cs="Times New Roman"/>
           <w:noProof/>
         </w:rPr>
         <w:pict>
@@ -1735,9 +1439,6 @@
         </w:pict>
       </w:r>
       <w:r>
-        <w:rPr>
-          <w:rFonts w:cs="Times New Roman"/>
-        </w:rPr>
         <w:t xml:space="preserve"> </w:t>
       </w:r>
     </w:p>
@@ -1749,13 +1450,7 @@
         <w:t>Figure 4.  Record processing activity diagram</w:t>
       </w:r>
     </w:p>
-    <w:p>
-      <w:pPr>
-        <w:rPr>
-          <w:rFonts w:cs="Times New Roman"/>
-        </w:rPr>
-      </w:pPr>
-    </w:p>
+    <w:p/>
     <w:p>
       <w:pPr>
         <w:pStyle w:val="Heading3"/>
@@ -1763,89 +1458,38 @@
           <w:tab w:val="clear" w:pos="1080"/>
         </w:tabs>
         <w:ind w:left="0" w:firstLine="0"/>
-        <w:rPr>
-          <w:rFonts w:cs="Times New Roman"/>
-        </w:rPr>
-      </w:pPr>
-      <w:r>
-        <w:rPr>
-          <w:rFonts w:cs="Times New Roman"/>
-        </w:rPr>
+      </w:pPr>
+      <w:r>
+        <w:lastRenderedPageBreak/>
         <w:t>Computation</w:t>
       </w:r>
     </w:p>
     <w:p>
-      <w:pPr>
-        <w:rPr>
-          <w:rFonts w:cs="Times New Roman"/>
-        </w:rPr>
-      </w:pPr>
-      <w:r>
-        <w:rPr>
-          <w:rFonts w:cs="Times New Roman"/>
-        </w:rPr>
+      <w:r>
         <w:t xml:space="preserve">When a worker node receives a new job from the master, it first checks that no other jobs are running.  An error is returned if another job is already running.  Otherwise, the worker node proceeds to create a new thread to perform the rainbow table lookup.  </w:t>
       </w:r>
     </w:p>
     <w:p>
-      <w:pPr>
-        <w:rPr>
-          <w:rFonts w:cs="Times New Roman"/>
-        </w:rPr>
-      </w:pPr>
-      <w:r>
-        <w:rPr>
-          <w:rFonts w:cs="Times New Roman"/>
-        </w:rPr>
+      <w:r>
         <w:t>This thread first opens the capture file and determines its validity.  If the capture file does not contain the necessary information, an error is returned to the master and the job is terminated.  Otherwise, if the packet is valid, the job can proceed.</w:t>
       </w:r>
     </w:p>
     <w:p>
-      <w:pPr>
-        <w:rPr>
-          <w:rFonts w:cs="Times New Roman"/>
-        </w:rPr>
-      </w:pPr>
-      <w:r>
-        <w:rPr>
-          <w:rFonts w:cs="Times New Roman"/>
-        </w:rPr>
-        <w:t>The next step of the job is to locate the proper portion of the rainbow table.  As mentioned previously, each worker node stores a portion of the rainbow table in memory.  The portion of the table loaded into memory corresponds to the byte offsets provided on start up by the master.  When the start command is given, the worker parses the SSID passed from the master.  Based on the SSID, the worker can then determine where in the rainbow table it should start its lookup.</w:t>
-      </w:r>
-    </w:p>
-    <w:p>
-      <w:pPr>
-        <w:rPr>
-          <w:rFonts w:cs="Times New Roman"/>
-        </w:rPr>
-      </w:pPr>
-      <w:r>
-        <w:rPr>
-          <w:rFonts w:cs="Times New Roman"/>
-        </w:rPr>
-        <w:t>After directing the lookup to the proper location in memory, the worker node must read through the rainbow table to find the correct passphrase.  The rainbow table is composed of a series of structured records where each record corresponds to a particular passphrase for a particular SSID.  To find the correct passphrase the worker must read through each record in the rainbow table.</w:t>
-      </w:r>
-    </w:p>
-    <w:p>
-      <w:pPr>
-        <w:rPr>
-          <w:rFonts w:cs="Times New Roman"/>
-        </w:rPr>
-      </w:pPr>
-      <w:r>
-        <w:rPr>
-          <w:rFonts w:cs="Times New Roman"/>
-        </w:rPr>
-        <w:t>Each record contains the record length, the passphrase, and the pairwise master key (PMK) which is a hash of the passphrase using the SSID as a salt [3].  The structure used to represent a record can be seen in figure 5.  After reading a record, the PMK of the record is used to calculate the pairwise transient key (PTK).  This calculation requires using various data gathered when parsing the capture file.  Then the message authentication code (MAC) is computed after calculating the PTK.  After the MAC is computed, the key message integrity code (MIC) can be found.  The key MIC calculated for this record is then compared to the key MIC found in the capture data.  If they are equal, then the passphrase for this record is the solution.  Otherwise, the worker moves on to the next record until all records in the rainbow table have been processed.  The full sequence for processing the rainbow table records is illustrated in figure 4.</w:t>
-      </w:r>
-    </w:p>
-    <w:p>
-      <w:pPr>
-        <w:rPr>
-          <w:rFonts w:cs="Times New Roman"/>
-        </w:rPr>
-      </w:pPr>
-    </w:p>
+      <w:r>
+        <w:t>The next step of the job is to locate the proper portion of the rainbow table.  As mentioned previously each worker node stores a portion of the rainbow table in memory.  The portion of the table loaded into memory corresponds to the byte offsets provided on start up by the master.  When the start command is given the worker parses the SSID passed from the master.  Based on the SSID the worker can then determine where in the rainbow table it should start its lookup.</w:t>
+      </w:r>
+    </w:p>
+    <w:p>
+      <w:r>
+        <w:t>After directing the lookup to the proper location in memory the worker node must read through the rainbow table to find the correct passphrase.  The rainbow table is composed of a series of structured records where each record corresponds to a particular passphrase for a particular SSID.  To find the correct passphrase the worker must read through each record in the rainbow table.</w:t>
+      </w:r>
+    </w:p>
+    <w:p>
+      <w:r>
+        <w:t>Each record contains the record length, the passphrase, and the pairwise master key (PMK) which is a hash of the passphrase using the SSID as a salt [3].  The structure used to represent a record can be seen in figure 5.  After reading a record, the PMK of the record is used to calculate the pairwise transient key (PTK).  This calculation requires using various data gathered when parsing the capture file.  Then the message authentication code (MAC) is computed after calculating the PTK.  After the MAC is computed the key message integrity code (MIC) can be found.  The key MIC calculated for this record is then compared to the key MIC found in the capture data.  If they are equal then the passphrase for this record is the solution.  Otherwise, the worker moves on to the next record until all records in the rainbow table have been processed.  The full sequence for processing the rainbow table records is illustrated in figure 4.</w:t>
+      </w:r>
+    </w:p>
+    <w:p/>
     <w:p>
       <w:pPr>
         <w:pStyle w:val="Heading2"/>
@@ -1981,20 +1625,8 @@
         <w:t>} __attribute__ ((packed));</w:t>
       </w:r>
     </w:p>
-    <w:p>
-      <w:pPr>
-        <w:rPr>
-          <w:rFonts w:cs="Times New Roman"/>
-        </w:rPr>
-      </w:pPr>
-    </w:p>
-    <w:p>
-      <w:pPr>
-        <w:rPr>
-          <w:rFonts w:cs="Times New Roman"/>
-        </w:rPr>
-      </w:pPr>
-    </w:p>
+    <w:p/>
+    <w:p/>
     <w:p>
       <w:pPr>
         <w:pStyle w:val="Heading2"/>
@@ -2003,12 +1635,14 @@
           <w:numId w:val="0"/>
         </w:numPr>
         <w:rPr>
-          <w:rFonts w:cs="Times New Roman"/>
-        </w:rPr>
-      </w:pPr>
-      <w:r>
-        <w:rPr>
-          <w:rFonts w:cs="Times New Roman"/>
+          <w:sz w:val="18"/>
+          <w:szCs w:val="18"/>
+        </w:rPr>
+      </w:pPr>
+      <w:r>
+        <w:rPr>
+          <w:sz w:val="18"/>
+          <w:szCs w:val="18"/>
         </w:rPr>
         <w:t>Figure 5. Struct for rainbow table record. Note that this structure is packed so that we can be sure of the byte alignment.  This is important so that we can read through the rainbow table efficiently.</w:t>
       </w:r>
@@ -2020,9 +1654,6 @@
           <w:ilvl w:val="0"/>
           <w:numId w:val="0"/>
         </w:numPr>
-        <w:rPr>
-          <w:rFonts w:cs="Times New Roman"/>
-        </w:rPr>
       </w:pPr>
     </w:p>
     <w:p>
@@ -2032,102 +1663,46 @@
           <w:tab w:val="clear" w:pos="1080"/>
         </w:tabs>
         <w:ind w:left="0" w:firstLine="0"/>
-        <w:rPr>
-          <w:rFonts w:cs="Times New Roman"/>
-        </w:rPr>
-      </w:pPr>
-      <w:r>
-        <w:rPr>
-          <w:rFonts w:cs="Times New Roman"/>
-        </w:rPr>
+      </w:pPr>
+      <w:r>
         <w:t>Master to Worker Node Communication</w:t>
       </w:r>
     </w:p>
     <w:p>
-      <w:pPr>
-        <w:rPr>
-          <w:rFonts w:cs="Times New Roman"/>
-        </w:rPr>
-      </w:pPr>
-      <w:r>
-        <w:rPr>
-          <w:rFonts w:cs="Times New Roman"/>
-        </w:rPr>
-        <w:t>Other than the SSH remote commands used by the master to start each worker node there is also a proprietary protocol we developed for communication between the master node web application and the worker nodes.  This is accomplished through an unsecured TCP socket communication between the master and worker nodes.</w:t>
-      </w:r>
-    </w:p>
-    <w:p>
-      <w:pPr>
-        <w:rPr>
-          <w:rFonts w:cs="Times New Roman"/>
-        </w:rPr>
-      </w:pPr>
-      <w:r>
-        <w:rPr>
-          <w:rFonts w:cs="Times New Roman"/>
-        </w:rPr>
+      <w:r>
+        <w:t xml:space="preserve">Other than the SSH remote commands used by the master to start each worker node there is also a proprietary protocol we developed for communication between the master node web application and the worker nodes.  This is accomplished through </w:t>
+      </w:r>
+      <w:r>
+        <w:lastRenderedPageBreak/>
+        <w:t>an unsecured TCP socket communication between the master and worker nodes.</w:t>
+      </w:r>
+    </w:p>
+    <w:p>
+      <w:r>
         <w:t>The worker nodes listen on a configured port for connections from the master and never communicate to each other.  The master connects as a client to the listening worker node server socket and sends a request.  The worker node will then reply with the appropriate response.  To signal the end of request data the master node also does a TCP half-close on the socket which signals an end-of-file marker for the worker node when it is reading data.  When the worker node has finished sending its response, it closes the TCP socket.  A new connection must be made each time by the master for any subsequent requests.</w:t>
       </w:r>
     </w:p>
     <w:p>
-      <w:pPr>
-        <w:rPr>
-          <w:rFonts w:cs="Times New Roman"/>
-        </w:rPr>
-      </w:pPr>
-      <w:r>
-        <w:rPr>
-          <w:rFonts w:cs="Times New Roman"/>
-        </w:rPr>
-        <w:t>The request/response packets themselves are simple plain ASCII messages.  Since all binary data like the wireless capture file is stored on an NFS share for common shared access, binary data does not need to be transmitted.</w:t>
-      </w:r>
-    </w:p>
-    <w:p>
-      <w:pPr>
-        <w:rPr>
-          <w:rFonts w:cs="Times New Roman"/>
-        </w:rPr>
-      </w:pPr>
-      <w:r>
-        <w:rPr>
-          <w:rFonts w:cs="Times New Roman"/>
-        </w:rPr>
+      <w:r>
+        <w:t>The request/response packets themselves are simple plain ASCII messages.  Since all binary data like the wireless capture file is stored on an NFS share for common shared access binary data does not need to be transmitted.</w:t>
+      </w:r>
+    </w:p>
+    <w:p>
+      <w:r>
         <w:t>The packet itself consists of multiple field values that are always null terminated as well as separated with the special control character “ASCII Unit Separator” (decimal code 31).  In addition at the very end of the packet is a terminator “ASCII End of Transmission” (decimal code 4).</w:t>
       </w:r>
     </w:p>
     <w:p>
-      <w:pPr>
-        <w:rPr>
-          <w:rFonts w:cs="Times New Roman"/>
-        </w:rPr>
-      </w:pPr>
-      <w:r>
-        <w:rPr>
-          <w:rFonts w:cs="Times New Roman"/>
-        </w:rPr>
-        <w:t>If a packet is corrupt or invalid (ex: missing a special control character), then the receiver of the packet must raise an error.  In the case of the worker receiving an invalid packet from the master it can send back a special ERROR packet response assuming the TCP connection is still valid.</w:t>
-      </w:r>
-    </w:p>
-    <w:p>
-      <w:pPr>
-        <w:rPr>
-          <w:rFonts w:cs="Times New Roman"/>
-        </w:rPr>
-      </w:pPr>
-      <w:r>
-        <w:rPr>
-          <w:rFonts w:cs="Times New Roman"/>
-        </w:rPr>
+      <w:r>
+        <w:t>If a packet is corrupt or invalid (ex: missing a special control character) then the receiver of the packet must raise an error.  In the case of the worker receiving an invalid packet from the master it can send back a special ERROR packet response assuming the TCP connection is still valid.</w:t>
+      </w:r>
+    </w:p>
+    <w:p>
+      <w:r>
         <w:t>An overview of the different packet requests and responses is given below.  Note that \31 or \4 are decimal values for single characters and that there are no line breaks in a packet:</w:t>
       </w:r>
     </w:p>
-    <w:p>
-      <w:pPr>
-        <w:rPr>
-          <w:rFonts w:cs="Times New Roman"/>
-        </w:rPr>
-      </w:pPr>
-    </w:p>
+    <w:p/>
     <w:p>
       <w:pPr>
         <w:pStyle w:val="Heading3"/>
@@ -2135,92 +1710,63 @@
           <w:tab w:val="clear" w:pos="1080"/>
         </w:tabs>
         <w:ind w:left="0" w:firstLine="0"/>
-        <w:rPr>
-          <w:rFonts w:cs="Times New Roman"/>
-        </w:rPr>
-      </w:pPr>
-      <w:r>
-        <w:rPr>
-          <w:rFonts w:cs="Times New Roman"/>
-        </w:rPr>
+      </w:pPr>
+      <w:r>
         <w:t>Start Job</w:t>
       </w:r>
     </w:p>
     <w:p>
       <w:pPr>
         <w:jc w:val="left"/>
-        <w:rPr>
-          <w:rFonts w:cs="Times New Roman"/>
-        </w:rPr>
-      </w:pPr>
-      <w:r>
-        <w:rPr>
-          <w:rFonts w:cs="Times New Roman"/>
+      </w:pPr>
+      <w:r>
+        <w:rPr>
           <w:b/>
           <w:bCs/>
         </w:rPr>
         <w:t>START</w:t>
       </w:r>
       <w:r>
-        <w:rPr>
-          <w:rFonts w:cs="Times New Roman"/>
-        </w:rPr>
         <w:t>\0\31</w:t>
       </w:r>
       <w:r>
         <w:rPr>
-          <w:rFonts w:cs="Times New Roman"/>
           <w:b/>
           <w:bCs/>
         </w:rPr>
         <w:t>jobid</w:t>
       </w:r>
       <w:r>
-        <w:rPr>
-          <w:rFonts w:cs="Times New Roman"/>
-        </w:rPr>
         <w:t>\0\31</w:t>
       </w:r>
       <w:r>
         <w:rPr>
-          <w:rFonts w:cs="Times New Roman"/>
           <w:b/>
           <w:bCs/>
         </w:rPr>
         <w:t>/path/to/wifi.pcap</w:t>
       </w:r>
       <w:r>
-        <w:rPr>
-          <w:rFonts w:cs="Times New Roman"/>
-        </w:rPr>
         <w:t>\0\31</w:t>
       </w:r>
       <w:r>
         <w:rPr>
-          <w:rFonts w:cs="Times New Roman"/>
           <w:b/>
           <w:bCs/>
         </w:rPr>
         <w:t>/path/ output/</w:t>
       </w:r>
       <w:r>
-        <w:rPr>
-          <w:rFonts w:cs="Times New Roman"/>
-        </w:rPr>
         <w:t>\0\31</w:t>
       </w:r>
       <w:r>
         <w:rPr>
-          <w:rFonts w:cs="Times New Roman"/>
           <w:b/>
           <w:bCs/>
         </w:rPr>
         <w:t>SSID</w:t>
       </w:r>
       <w:r>
-        <w:rPr>
-          <w:rFonts w:cs="Times New Roman"/>
-        </w:rPr>
         <w:t>\0\31\4</w:t>
       </w:r>
     </w:p>
@@ -2292,14 +1838,8 @@
     <w:p>
       <w:pPr>
         <w:jc w:val="left"/>
-        <w:rPr>
-          <w:rFonts w:cs="Times New Roman"/>
-        </w:rPr>
-      </w:pPr>
-      <w:r>
-        <w:rPr>
-          <w:rFonts w:cs="Times New Roman"/>
-        </w:rPr>
+      </w:pPr>
+      <w:r>
         <w:t>Possible responses:</w:t>
       </w:r>
     </w:p>
@@ -2405,50 +1945,31 @@
           <w:tab w:val="clear" w:pos="1080"/>
         </w:tabs>
         <w:ind w:left="0" w:firstLine="0"/>
-        <w:rPr>
-          <w:rFonts w:cs="Times New Roman"/>
-        </w:rPr>
-      </w:pPr>
-      <w:r>
-        <w:rPr>
-          <w:rFonts w:cs="Times New Roman"/>
-        </w:rPr>
+      </w:pPr>
+      <w:r>
         <w:t>Worker Status Query</w:t>
       </w:r>
     </w:p>
     <w:p>
       <w:pPr>
         <w:jc w:val="left"/>
-        <w:rPr>
-          <w:rFonts w:cs="Times New Roman"/>
-        </w:rPr>
-      </w:pPr>
-      <w:r>
-        <w:rPr>
-          <w:rFonts w:cs="Times New Roman"/>
+      </w:pPr>
+      <w:r>
+        <w:rPr>
           <w:b/>
           <w:bCs/>
         </w:rPr>
         <w:t>STATUS</w:t>
       </w:r>
       <w:r>
-        <w:rPr>
-          <w:rFonts w:cs="Times New Roman"/>
-        </w:rPr>
         <w:t>\0\31\4</w:t>
       </w:r>
     </w:p>
     <w:p>
       <w:pPr>
         <w:jc w:val="left"/>
-        <w:rPr>
-          <w:rFonts w:cs="Times New Roman"/>
-        </w:rPr>
-      </w:pPr>
-      <w:r>
-        <w:rPr>
-          <w:rFonts w:cs="Times New Roman"/>
-        </w:rPr>
+      </w:pPr>
+      <w:r>
         <w:t>Possible responses:</w:t>
       </w:r>
     </w:p>
@@ -2492,6 +2013,7 @@
         <w:jc w:val="left"/>
       </w:pPr>
       <w:r>
+        <w:lastRenderedPageBreak/>
         <w:t>Just started up and have already loaded rainbow table into memory</w:t>
       </w:r>
     </w:p>
@@ -2761,7 +2283,6 @@
       <w:pPr>
         <w:jc w:val="left"/>
         <w:rPr>
-          <w:rFonts w:cs="Times New Roman"/>
           <w:b/>
           <w:bCs/>
         </w:rPr>
@@ -2774,62 +2295,35 @@
           <w:tab w:val="clear" w:pos="1080"/>
         </w:tabs>
         <w:ind w:left="0" w:firstLine="0"/>
-        <w:rPr>
-          <w:rFonts w:cs="Times New Roman"/>
-        </w:rPr>
-      </w:pPr>
-      <w:r>
-        <w:rPr>
-          <w:rFonts w:cs="Times New Roman"/>
-        </w:rPr>
+      </w:pPr>
+      <w:r>
         <w:t>Killing Job</w:t>
       </w:r>
     </w:p>
     <w:p>
-      <w:pPr>
-        <w:rPr>
-          <w:rFonts w:cs="Times New Roman"/>
-        </w:rPr>
-      </w:pPr>
-      <w:r>
-        <w:rPr>
-          <w:rFonts w:cs="Times New Roman"/>
+      <w:r>
+        <w:rPr>
           <w:b/>
           <w:bCs/>
         </w:rPr>
         <w:t>KILLJOB</w:t>
       </w:r>
       <w:r>
-        <w:rPr>
-          <w:rFonts w:cs="Times New Roman"/>
-        </w:rPr>
         <w:t>\0\31</w:t>
       </w:r>
       <w:r>
         <w:rPr>
-          <w:rFonts w:cs="Times New Roman"/>
           <w:b/>
           <w:bCs/>
         </w:rPr>
         <w:t>jobid</w:t>
       </w:r>
       <w:r>
-        <w:rPr>
-          <w:rFonts w:cs="Times New Roman"/>
-        </w:rPr>
         <w:t>\0\31\4</w:t>
       </w:r>
     </w:p>
     <w:p>
-      <w:pPr>
-        <w:rPr>
-          <w:rFonts w:cs="Times New Roman"/>
-        </w:rPr>
-      </w:pPr>
-      <w:r>
-        <w:rPr>
-          <w:rFonts w:cs="Times New Roman"/>
-        </w:rPr>
+      <w:r>
         <w:t>Possible responses:</w:t>
       </w:r>
     </w:p>
@@ -2910,7 +2404,6 @@
       <w:pPr>
         <w:jc w:val="left"/>
         <w:rPr>
-          <w:rFonts w:cs="Times New Roman"/>
           <w:b/>
           <w:bCs/>
         </w:rPr>
@@ -2924,14 +2417,8 @@
         </w:tabs>
         <w:spacing w:before="120"/>
         <w:ind w:left="0" w:firstLine="0"/>
-        <w:rPr>
-          <w:rFonts w:cs="Times New Roman"/>
-        </w:rPr>
-      </w:pPr>
-      <w:r>
-        <w:rPr>
-          <w:rFonts w:cs="Times New Roman"/>
-        </w:rPr>
+      </w:pPr>
+      <w:r>
         <w:t>Typical Job Workflow</w:t>
       </w:r>
     </w:p>
@@ -2942,28 +2429,17 @@
           <w:tab w:val="clear" w:pos="1080"/>
         </w:tabs>
         <w:ind w:left="0" w:firstLine="0"/>
-        <w:rPr>
-          <w:rFonts w:cs="Times New Roman"/>
-        </w:rPr>
-      </w:pPr>
-      <w:r>
-        <w:rPr>
-          <w:rFonts w:cs="Times New Roman"/>
-        </w:rPr>
+      </w:pPr>
+      <w:r>
         <w:t>Packet Capture</w:t>
       </w:r>
     </w:p>
     <w:p>
-      <w:pPr>
-        <w:rPr>
-          <w:rFonts w:cs="Times New Roman"/>
-        </w:rPr>
-      </w:pPr>
-      <w:r>
-        <w:rPr>
-          <w:rFonts w:cs="Times New Roman"/>
-        </w:rPr>
-        <w:t>The user uses a packet capture tool like aircrack-ng in order to capture Authentication Handshakes between the wireless client and the Wi-Fi Access Point (AP).  Packet capture is a 3-step process which needs to be performed by the user performing the capture.</w:t>
+      <w:r>
+        <w:t xml:space="preserve">The user uses a packet capture tool like aircrack-ng in order to capture Authentication Handshakes between the wireless client and the Wi-Fi Access Point (AP).  Packet capture is a 3-step process which needs to be performed by the user </w:t>
+      </w:r>
+      <w:r>
+        <w:t>as follows:</w:t>
       </w:r>
     </w:p>
     <w:p>
@@ -2972,14 +2448,8 @@
           <w:ilvl w:val="0"/>
           <w:numId w:val="18"/>
         </w:numPr>
-        <w:rPr>
-          <w:rFonts w:cs="Times New Roman"/>
-        </w:rPr>
-      </w:pPr>
-      <w:r>
-        <w:rPr>
-          <w:rFonts w:cs="Times New Roman"/>
-        </w:rPr>
+      </w:pPr>
+      <w:r>
         <w:t>Place wireless card in monitor mode ("listen all")</w:t>
       </w:r>
     </w:p>
@@ -2989,14 +2459,8 @@
           <w:ilvl w:val="0"/>
           <w:numId w:val="18"/>
         </w:numPr>
-        <w:rPr>
-          <w:rFonts w:cs="Times New Roman"/>
-        </w:rPr>
-      </w:pPr>
-      <w:r>
-        <w:rPr>
-          <w:rFonts w:cs="Times New Roman"/>
-        </w:rPr>
+      </w:pPr>
+      <w:r>
         <w:t>Start packet capture</w:t>
       </w:r>
     </w:p>
@@ -3006,37 +2470,23 @@
           <w:ilvl w:val="0"/>
           <w:numId w:val="18"/>
         </w:numPr>
-        <w:rPr>
-          <w:rFonts w:cs="Times New Roman"/>
-        </w:rPr>
-      </w:pPr>
-      <w:r>
-        <w:rPr>
-          <w:rFonts w:cs="Times New Roman"/>
-        </w:rPr>
+      </w:pPr>
+      <w:r>
         <w:t>Send a deauthentication packet to wireless client to induce authentication handshake</w:t>
       </w:r>
     </w:p>
     <w:p>
-      <w:pPr>
-        <w:rPr>
-          <w:rFonts w:cs="Times New Roman"/>
-        </w:rPr>
-      </w:pPr>
-      <w:r>
-        <w:rPr>
-          <w:rFonts w:cs="Times New Roman"/>
-        </w:rPr>
-        <w:t>We have created a script that performs the above 3 steps, thus making the task easier for user.</w:t>
-      </w:r>
-    </w:p>
-    <w:p>
-      <w:pPr>
-        <w:rPr>
-          <w:rFonts w:cs="Times New Roman"/>
-        </w:rPr>
-      </w:pPr>
-    </w:p>
+      <w:r>
+        <w:t xml:space="preserve">We have created a script </w:t>
+      </w:r>
+      <w:r>
+        <w:t>that performs the above 3 steps</w:t>
+      </w:r>
+      <w:r>
+        <w:t xml:space="preserve"> thus making the task easier for user.</w:t>
+      </w:r>
+    </w:p>
+    <w:p/>
     <w:p>
       <w:pPr>
         <w:pStyle w:val="Heading3"/>
@@ -3044,28 +2494,20 @@
           <w:tab w:val="clear" w:pos="1080"/>
         </w:tabs>
         <w:ind w:left="0" w:firstLine="0"/>
-        <w:rPr>
-          <w:rFonts w:cs="Times New Roman"/>
-        </w:rPr>
-      </w:pPr>
-      <w:r>
-        <w:rPr>
-          <w:rFonts w:cs="Times New Roman"/>
-        </w:rPr>
+      </w:pPr>
+      <w:r>
         <w:t>Job Execution</w:t>
       </w:r>
     </w:p>
     <w:p>
-      <w:pPr>
-        <w:rPr>
-          <w:rFonts w:cs="Times New Roman"/>
-        </w:rPr>
-      </w:pPr>
-      <w:r>
-        <w:rPr>
-          <w:rFonts w:cs="Times New Roman"/>
-        </w:rPr>
-        <w:t>After all workers have been started and have the rainbow table loaded a typical job workflow (assuming no errors) proceeds as follows (also summarized in figure 6):</w:t>
+      <w:r>
+        <w:t xml:space="preserve">After all workers have been started and have the rainbow table loaded a typical job workflow (assuming no errors) </w:t>
+      </w:r>
+      <w:r>
+        <w:t>precedes</w:t>
+      </w:r>
+      <w:r>
+        <w:t xml:space="preserve"> as follows (also summarized in figure 6):</w:t>
       </w:r>
     </w:p>
     <w:p>
@@ -3137,6 +2579,7 @@
         </w:numPr>
       </w:pPr>
       <w:r>
+        <w:lastRenderedPageBreak/>
         <w:t>Each worker accepts the request and begins a lookup in the appropriate part of the rainbow table.</w:t>
       </w:r>
     </w:p>
@@ -3306,13 +2749,11 @@
       <w:pPr>
         <w:jc w:val="center"/>
         <w:rPr>
-          <w:rFonts w:cs="Times New Roman"/>
           <w:noProof/>
         </w:rPr>
       </w:pPr>
       <w:r>
         <w:rPr>
-          <w:rFonts w:cs="Times New Roman"/>
           <w:noProof/>
         </w:rPr>
         <w:pict>
@@ -3326,7 +2767,6 @@
       <w:pPr>
         <w:jc w:val="center"/>
         <w:rPr>
-          <w:rFonts w:cs="Times New Roman"/>
           <w:noProof/>
         </w:rPr>
       </w:pPr>
@@ -3355,37 +2795,18 @@
         </w:tabs>
         <w:spacing w:before="120"/>
         <w:ind w:left="0" w:firstLine="0"/>
-        <w:rPr>
-          <w:rFonts w:cs="Times New Roman"/>
-        </w:rPr>
-      </w:pPr>
-      <w:r>
-        <w:rPr>
-          <w:rFonts w:cs="Times New Roman"/>
-        </w:rPr>
+      </w:pPr>
+      <w:r>
+        <w:lastRenderedPageBreak/>
         <w:t>Fault Tolerance</w:t>
       </w:r>
     </w:p>
     <w:p>
-      <w:pPr>
-        <w:rPr>
-          <w:rFonts w:cs="Times New Roman"/>
-        </w:rPr>
-      </w:pPr>
-      <w:r>
-        <w:rPr>
-          <w:rFonts w:cs="Times New Roman"/>
-        </w:rPr>
-        <w:t xml:space="preserve">In the current implementation, failures are minimally handled.  Failure of the master node causes the entire system to go down.  Possible solutions exist for this scenario.  Conversely, worker node failures are tolerable.  As long as one worker is still alive, jobs can still be run.  However, the rainbow table diminishes in size for each worker failure so the set of possible solutions shrinks.  Also, since the master node maintains the job queue, worker node failure will not cause jobs to be lost. </w:t>
-      </w:r>
-    </w:p>
-    <w:p>
-      <w:pPr>
-        <w:rPr>
-          <w:rFonts w:cs="Times New Roman"/>
-        </w:rPr>
-      </w:pPr>
-    </w:p>
+      <w:r>
+        <w:t xml:space="preserve">In the current implementation, failures are minimally handled.  Failure of the master node causes the entire system to go down.  Conversely, worker node failures are tolerable.  As long as one worker is still alive jobs can still be run.  However, the rainbow table diminishes in size for each worker failure so the set of possible solutions shrinks.  Also since the master node maintains the job queue worker node failure will not cause jobs to be lost. </w:t>
+      </w:r>
+    </w:p>
+    <w:p/>
     <w:p>
       <w:pPr>
         <w:pStyle w:val="Heading3"/>
@@ -3393,50 +2814,22 @@
           <w:tab w:val="clear" w:pos="1080"/>
         </w:tabs>
         <w:ind w:left="0" w:firstLine="0"/>
-        <w:rPr>
-          <w:rFonts w:cs="Times New Roman"/>
-        </w:rPr>
-      </w:pPr>
-      <w:r>
-        <w:rPr>
-          <w:rFonts w:cs="Times New Roman"/>
-        </w:rPr>
+      </w:pPr>
+      <w:r>
         <w:t>Master Node</w:t>
       </w:r>
     </w:p>
     <w:p>
-      <w:pPr>
-        <w:rPr>
-          <w:rFonts w:cs="Times New Roman"/>
-        </w:rPr>
-      </w:pPr>
-      <w:r>
-        <w:rPr>
-          <w:rFonts w:cs="Times New Roman"/>
-        </w:rPr>
-        <w:t xml:space="preserve">The master node is the key component of this system.  If it fails, the web application will be unavailable since it is hosted by the master.  In addition, since the master is the NFS host, the workers would no longer have access to anything on the NFS mount.  As a result, the workers would no longer be able to log messages, read any of the input data such as the capture file, or output any results even if one was found.  </w:t>
-      </w:r>
-    </w:p>
-    <w:p>
-      <w:pPr>
-        <w:rPr>
-          <w:rFonts w:cs="Times New Roman"/>
-        </w:rPr>
-      </w:pPr>
-      <w:r>
-        <w:rPr>
-          <w:rFonts w:cs="Times New Roman"/>
-        </w:rPr>
-        <w:t>Replication of the master node is a clear solution to this problem.  If the master node were to fail, it could simply be replaced by one of the replicas.  Another possible solution would be to create another NFS host separate from the master.  This would alleviate some of the pressure on the master node.  Replication of this new NFS host would further increase the robustness of this system.</w:t>
-      </w:r>
-    </w:p>
-    <w:p>
-      <w:pPr>
-        <w:rPr>
-          <w:rFonts w:cs="Times New Roman"/>
-        </w:rPr>
-      </w:pPr>
-    </w:p>
+      <w:r>
+        <w:t xml:space="preserve">The master node is the key component of this system.  If it fails the web application will be unavailable since it is hosted by the master.  In addition since the master is the NFS host the workers would no longer have access to anything on the NFS mount.  As a result the workers would no longer be able to log messages, read any of the input data such as the capture file, or output any results even if one was found.  </w:t>
+      </w:r>
+    </w:p>
+    <w:p>
+      <w:r>
+        <w:t>Replication of the master node is a clear solution to this problem.  If the master node were to fail it could simply be replaced by one of the replicas.  Another possible solution would be to create another NFS host separate from the master.  This would alleviate some of the pressure on the master node.  Replication of this new NFS host would further increase the robustness of this system.</w:t>
+      </w:r>
+    </w:p>
+    <w:p/>
     <w:p>
       <w:pPr>
         <w:pStyle w:val="Heading3"/>
@@ -3444,75 +2837,39 @@
           <w:tab w:val="clear" w:pos="1080"/>
         </w:tabs>
         <w:ind w:left="0" w:firstLine="0"/>
-        <w:rPr>
-          <w:rFonts w:cs="Times New Roman"/>
-        </w:rPr>
-      </w:pPr>
-      <w:r>
-        <w:rPr>
-          <w:rFonts w:cs="Times New Roman"/>
-        </w:rPr>
+      </w:pPr>
+      <w:r>
         <w:t>Worker Node</w:t>
       </w:r>
     </w:p>
     <w:p>
-      <w:pPr>
-        <w:rPr>
-          <w:rFonts w:cs="Times New Roman"/>
-        </w:rPr>
-      </w:pPr>
-      <w:r>
-        <w:rPr>
-          <w:rFonts w:cs="Times New Roman"/>
-        </w:rPr>
+      <w:r>
         <w:t>If a worker node were to fail, the system as a whole would still be stable.  The user would still be able to submit jobs from the master, but the section of the rainbow table loaded by the failed worker would be lost.  As a result any solutions that might reside in that section of the rainbow table would never be found.  This is one downside to the current distributed implementation where the rainbow table is loaded into memory.  If all of the worker nodes were to fail, the system would no longer be useable.</w:t>
       </w:r>
     </w:p>
     <w:p>
-      <w:pPr>
-        <w:rPr>
-          <w:rFonts w:cs="Times New Roman"/>
-        </w:rPr>
-      </w:pPr>
-      <w:r>
-        <w:rPr>
-          <w:rFonts w:cs="Times New Roman"/>
-        </w:rPr>
-        <w:t>Worker node failure is detected by the master node through heartbeat messages.  When worker node failure is detected, the workers can be restarted from the master node.  The restart will cause the rainbow table to be loaded into memory again.  After the table is reloaded, the workers are again ready for new jobs.</w:t>
-      </w:r>
-    </w:p>
-    <w:p>
-      <w:pPr>
-        <w:rPr>
-          <w:rFonts w:cs="Times New Roman"/>
-        </w:rPr>
-      </w:pPr>
-      <w:r>
-        <w:rPr>
-          <w:rFonts w:cs="Times New Roman"/>
-        </w:rPr>
-        <w:t>In many applications, checkpointing is performed so that a job does not need to start from the beginning of the computation.  It can simply load the state saved in the most recent checkpoint and start computation again at that point.  For our purposes, this was not feasible.  Job completion time is relatively short so restart from the beginning of a job is not a problem.  In addition, the overhead of the checkpoint would be too expensive in terms of performance.  As a result, no checkpointing is performed by the worker nodes in this system.</w:t>
-      </w:r>
-    </w:p>
-    <w:p>
-      <w:pPr>
-        <w:rPr>
-          <w:rFonts w:cs="Times New Roman"/>
-        </w:rPr>
-      </w:pPr>
-    </w:p>
+      <w:r>
+        <w:t>Worker node failure is detected by the master node through heartbeat messages.  When worker node failure is detected the workers can be restarted from the master node.  The restart will cause the rainbow table to be loaded into memory again.  After the table is reloaded the workers are again ready for new jobs.</w:t>
+      </w:r>
+    </w:p>
+    <w:p>
+      <w:r>
+        <w:t xml:space="preserve">In many applications </w:t>
+      </w:r>
+      <w:r>
+        <w:t>check pointing</w:t>
+      </w:r>
+      <w:r>
+        <w:t xml:space="preserve"> is performed so that a job does not need to start from the beginning of the computation.  It can simply load the state saved in the most recent checkpoint and start computation again at that point.  For our purposes this was not feasible.  Job completion time is relatively short so restart from the beginning of a job is not a problem.  In addition the overhead of the checkpoint would be too expensive in terms of performance.  As a result no checkpointing is performed by the worker nodes in this system.</w:t>
+      </w:r>
+    </w:p>
+    <w:p/>
     <w:p>
       <w:pPr>
         <w:pStyle w:val="Heading1"/>
         <w:spacing w:before="120"/>
-        <w:rPr>
-          <w:rFonts w:cs="Times New Roman"/>
-        </w:rPr>
-      </w:pPr>
-      <w:r>
-        <w:rPr>
-          <w:rFonts w:cs="Times New Roman"/>
-        </w:rPr>
+      </w:pPr>
+      <w:r>
         <w:t>TESTING</w:t>
       </w:r>
     </w:p>
@@ -3523,37 +2880,17 @@
           <w:tab w:val="clear" w:pos="1080"/>
         </w:tabs>
         <w:ind w:left="0" w:firstLine="0"/>
-        <w:rPr>
-          <w:rFonts w:cs="Times New Roman"/>
-        </w:rPr>
-      </w:pPr>
-      <w:r>
-        <w:rPr>
-          <w:rFonts w:cs="Times New Roman"/>
-        </w:rPr>
+      </w:pPr>
+      <w:r>
         <w:t>Overview</w:t>
       </w:r>
     </w:p>
     <w:p>
-      <w:pPr>
-        <w:rPr>
-          <w:rFonts w:cs="Times New Roman"/>
-        </w:rPr>
-      </w:pPr>
-      <w:r>
-        <w:rPr>
-          <w:rFonts w:cs="Times New Roman"/>
-        </w:rPr>
+      <w:r>
         <w:t>To test our system we did a performance comparison between our distributed version of coWPAtty and the original serial version of coWPAtty.</w:t>
       </w:r>
     </w:p>
-    <w:p>
-      <w:pPr>
-        <w:rPr>
-          <w:rFonts w:cs="Times New Roman"/>
-        </w:rPr>
-      </w:pPr>
-    </w:p>
+    <w:p/>
     <w:p>
       <w:pPr>
         <w:pStyle w:val="Heading2"/>
@@ -3561,28 +2898,18 @@
           <w:tab w:val="clear" w:pos="1080"/>
         </w:tabs>
         <w:ind w:left="0" w:firstLine="0"/>
-        <w:rPr>
-          <w:rFonts w:cs="Times New Roman"/>
-        </w:rPr>
-      </w:pPr>
-      <w:r>
-        <w:rPr>
-          <w:rFonts w:cs="Times New Roman"/>
-        </w:rPr>
+      </w:pPr>
+      <w:r>
         <w:t>Test Data</w:t>
       </w:r>
     </w:p>
     <w:p>
-      <w:pPr>
-        <w:rPr>
-          <w:rFonts w:cs="Times New Roman"/>
-        </w:rPr>
-      </w:pPr>
-      <w:r>
-        <w:rPr>
-          <w:rFonts w:cs="Times New Roman"/>
-        </w:rPr>
-        <w:t xml:space="preserve">Capture data was collected from our own personal home wireless networks using aircrack-ng.  The networks were secured using WPA encryption.  The networks were configured in a number of different ways using various passphrases and SSIDs.  More specifically, one data set was captured using a particular SSID (linksys) with a number of different passphrases:  the first, middle, and last passphrases in our rainbow table. </w:t>
+      <w:r>
+        <w:t xml:space="preserve">Capture data was collected from our own personal home wireless networks using aircrack-ng.  The networks were secured using WPA encryption.  The networks were configured in a number of </w:t>
+      </w:r>
+      <w:r>
+        <w:lastRenderedPageBreak/>
+        <w:t xml:space="preserve">different ways using various passphrases and SSIDs.  More specifically, one data set was captured using a particular SSID (linksys) with a number of different passphrases:  the first, middle, and last passphrases in our rainbow table. </w:t>
       </w:r>
     </w:p>
     <w:p>
@@ -3591,14 +2918,8 @@
           <w:ilvl w:val="0"/>
           <w:numId w:val="22"/>
         </w:numPr>
-        <w:rPr>
-          <w:rFonts w:cs="Times New Roman"/>
-        </w:rPr>
-      </w:pPr>
-      <w:r>
-        <w:rPr>
-          <w:rFonts w:cs="Times New Roman"/>
-        </w:rPr>
+      </w:pPr>
+      <w:r>
         <w:t>First in Dictionary: !8zj39le</w:t>
       </w:r>
     </w:p>
@@ -3608,14 +2929,8 @@
           <w:ilvl w:val="0"/>
           <w:numId w:val="22"/>
         </w:numPr>
-        <w:rPr>
-          <w:rFonts w:cs="Times New Roman"/>
-        </w:rPr>
-      </w:pPr>
-      <w:r>
-        <w:rPr>
-          <w:rFonts w:cs="Times New Roman"/>
-        </w:rPr>
+      </w:pPr>
+      <w:r>
         <w:t xml:space="preserve">Middle in Dictionary: korrelie </w:t>
       </w:r>
     </w:p>
@@ -3625,37 +2940,23 @@
           <w:ilvl w:val="0"/>
           <w:numId w:val="22"/>
         </w:numPr>
-        <w:rPr>
-          <w:rFonts w:cs="Times New Roman"/>
-        </w:rPr>
-      </w:pPr>
-      <w:r>
-        <w:rPr>
-          <w:rFonts w:cs="Times New Roman"/>
-        </w:rPr>
+      </w:pPr>
+      <w:r>
         <w:t>Last in Dictionary: }ttringe</w:t>
       </w:r>
     </w:p>
     <w:p>
-      <w:pPr>
-        <w:rPr>
-          <w:rFonts w:cs="Times New Roman"/>
-        </w:rPr>
-      </w:pPr>
-      <w:r>
-        <w:rPr>
-          <w:rFonts w:cs="Times New Roman"/>
-        </w:rPr>
-        <w:t>Also, we capture another handshake using a passphrase that was not in our rainbow table but a SSID that was in our table.  Further, another data set was captured using a SSID that was not in our rainbow table.</w:t>
-      </w:r>
-    </w:p>
-    <w:p>
-      <w:pPr>
-        <w:rPr>
-          <w:rFonts w:cs="Times New Roman"/>
-        </w:rPr>
-      </w:pPr>
-    </w:p>
+      <w:r>
+        <w:t>Also we capture another handshake using a passphrase that was not in our rainbow table</w:t>
+      </w:r>
+      <w:r>
+        <w:t>,</w:t>
+      </w:r>
+      <w:r>
+        <w:t xml:space="preserve"> but a SSID that was in our table.  Further, another data set was captured using a SSID that was not in our rainbow table.</w:t>
+      </w:r>
+    </w:p>
+    <w:p/>
     <w:p>
       <w:pPr>
         <w:pStyle w:val="Heading2"/>
@@ -3663,57 +2964,45 @@
           <w:tab w:val="clear" w:pos="1080"/>
         </w:tabs>
         <w:ind w:left="0" w:firstLine="0"/>
-        <w:rPr>
-          <w:rFonts w:cs="Times New Roman"/>
-        </w:rPr>
-      </w:pPr>
-      <w:r>
-        <w:rPr>
-          <w:rFonts w:cs="Times New Roman"/>
-        </w:rPr>
+      </w:pPr>
+      <w:r>
         <w:t>Testing Methodology</w:t>
       </w:r>
     </w:p>
     <w:p>
-      <w:pPr>
-        <w:rPr>
-          <w:rFonts w:cs="Times New Roman"/>
-        </w:rPr>
-      </w:pPr>
-      <w:r>
-        <w:rPr>
-          <w:rFonts w:cs="Times New Roman"/>
-        </w:rPr>
-        <w:t xml:space="preserve">Tests were run on all of the data sets using both the original serial coWPAtty on one worker node and the distributed coWPAtty on our test system.  For the serial version, timing data was simply collected using the </w:t>
-      </w:r>
-      <w:r>
-        <w:rPr>
-          <w:rFonts w:cs="Times New Roman"/>
+      <w:r>
+        <w:t xml:space="preserve">Tests were run on all of the data sets using both the original serial coWPAtty on one worker node and the distributed coWPAtty on our test system.  For the serial version timing data was simply collected using the </w:t>
+      </w:r>
+      <w:r>
+        <w:rPr>
           <w:i/>
           <w:iCs/>
         </w:rPr>
         <w:t>time</w:t>
       </w:r>
       <w:r>
-        <w:rPr>
-          <w:rFonts w:cs="Times New Roman"/>
-        </w:rPr>
-        <w:t xml:space="preserve"> command line tool.  For the distributed version, jobs were sent to the workers using the web application.  While the web application does include some timing information in its job output, more fine grained information was collected from the worker logs.  Each test was run 3 times. </w:t>
-      </w:r>
-    </w:p>
-    <w:p>
-      <w:pPr>
-        <w:rPr>
-          <w:rFonts w:cs="Times New Roman"/>
-        </w:rPr>
-      </w:pPr>
-    </w:p>
+        <w:t xml:space="preserve"> command line tool.  For the distributed version jobs were sent to the workers using the web application.  While the web application does include some timing information in its job output more fine grained information was collected from the worker logs.  Each test was run 3 times. </w:t>
+      </w:r>
+    </w:p>
+    <w:p/>
     <w:p>
       <w:pPr>
         <w:pStyle w:val="Caption"/>
       </w:pPr>
       <w:r>
-        <w:t>Table 1:  Testing results (ms)</w:t>
+        <w:t>Table 1:  Testing results (m</w:t>
+      </w:r>
+      <w:r>
+        <w:t>illi</w:t>
+      </w:r>
+      <w:r>
+        <w:t>s</w:t>
+      </w:r>
+      <w:r>
+        <w:t>econds</w:t>
+      </w:r>
+      <w:r>
+        <w:t>)</w:t>
       </w:r>
     </w:p>
     <w:tbl>
@@ -3743,7 +3032,7 @@
           <w:p>
             <w:pPr>
               <w:rPr>
-                <w:rFonts w:cs="Times New Roman"/>
+                <w:rFonts w:eastAsiaTheme="minorEastAsia"/>
               </w:rPr>
             </w:pPr>
           </w:p>
@@ -3755,12 +3044,12 @@
           <w:p>
             <w:pPr>
               <w:rPr>
-                <w:rFonts w:cs="Times New Roman"/>
+                <w:rFonts w:eastAsiaTheme="minorEastAsia"/>
               </w:rPr>
             </w:pPr>
             <w:r>
               <w:rPr>
-                <w:rFonts w:cs="Times New Roman"/>
+                <w:rFonts w:eastAsiaTheme="minorEastAsia"/>
               </w:rPr>
               <w:t>Serial</w:t>
             </w:r>
@@ -3773,12 +3062,12 @@
           <w:p>
             <w:pPr>
               <w:rPr>
-                <w:rFonts w:cs="Times New Roman"/>
+                <w:rFonts w:eastAsiaTheme="minorEastAsia"/>
               </w:rPr>
             </w:pPr>
             <w:r>
               <w:rPr>
-                <w:rFonts w:cs="Times New Roman"/>
+                <w:rFonts w:eastAsiaTheme="minorEastAsia"/>
               </w:rPr>
               <w:t>Distributed</w:t>
             </w:r>
@@ -3793,12 +3082,12 @@
           <w:p>
             <w:pPr>
               <w:rPr>
-                <w:rFonts w:cs="Times New Roman"/>
+                <w:rFonts w:eastAsiaTheme="minorEastAsia"/>
               </w:rPr>
             </w:pPr>
             <w:r>
               <w:rPr>
-                <w:rFonts w:cs="Times New Roman"/>
+                <w:rFonts w:eastAsiaTheme="minorEastAsia"/>
               </w:rPr>
               <w:t>First passphrase</w:t>
             </w:r>
@@ -3811,12 +3100,12 @@
           <w:p>
             <w:pPr>
               <w:rPr>
-                <w:rFonts w:cs="Times New Roman"/>
+                <w:rFonts w:eastAsiaTheme="minorEastAsia"/>
               </w:rPr>
             </w:pPr>
             <w:r>
               <w:rPr>
-                <w:rFonts w:cs="Times New Roman"/>
+                <w:rFonts w:eastAsiaTheme="minorEastAsia"/>
               </w:rPr>
               <w:t>8</w:t>
             </w:r>
@@ -3829,12 +3118,12 @@
           <w:p>
             <w:pPr>
               <w:rPr>
-                <w:rFonts w:cs="Times New Roman"/>
+                <w:rFonts w:eastAsiaTheme="minorEastAsia"/>
               </w:rPr>
             </w:pPr>
             <w:r>
               <w:rPr>
-                <w:rFonts w:cs="Times New Roman"/>
+                <w:rFonts w:eastAsiaTheme="minorEastAsia"/>
               </w:rPr>
               <w:t>5</w:t>
             </w:r>
@@ -3849,12 +3138,12 @@
           <w:p>
             <w:pPr>
               <w:rPr>
-                <w:rFonts w:cs="Times New Roman"/>
+                <w:rFonts w:eastAsiaTheme="minorEastAsia"/>
               </w:rPr>
             </w:pPr>
             <w:r>
               <w:rPr>
-                <w:rFonts w:cs="Times New Roman"/>
+                <w:rFonts w:eastAsiaTheme="minorEastAsia"/>
               </w:rPr>
               <w:t>Middle passphrase</w:t>
             </w:r>
@@ -3867,12 +3156,12 @@
           <w:p>
             <w:pPr>
               <w:rPr>
-                <w:rFonts w:cs="Times New Roman"/>
+                <w:rFonts w:eastAsiaTheme="minorEastAsia"/>
               </w:rPr>
             </w:pPr>
             <w:r>
               <w:rPr>
-                <w:rFonts w:cs="Times New Roman"/>
+                <w:rFonts w:eastAsiaTheme="minorEastAsia"/>
               </w:rPr>
               <w:t>3056</w:t>
             </w:r>
@@ -3885,12 +3174,12 @@
           <w:p>
             <w:pPr>
               <w:rPr>
-                <w:rFonts w:cs="Times New Roman"/>
+                <w:rFonts w:eastAsiaTheme="minorEastAsia"/>
               </w:rPr>
             </w:pPr>
             <w:r>
               <w:rPr>
-                <w:rFonts w:cs="Times New Roman"/>
+                <w:rFonts w:eastAsiaTheme="minorEastAsia"/>
               </w:rPr>
               <w:t>742</w:t>
             </w:r>
@@ -3905,12 +3194,12 @@
           <w:p>
             <w:pPr>
               <w:rPr>
-                <w:rFonts w:cs="Times New Roman"/>
+                <w:rFonts w:eastAsiaTheme="minorEastAsia"/>
               </w:rPr>
             </w:pPr>
             <w:r>
               <w:rPr>
-                <w:rFonts w:cs="Times New Roman"/>
+                <w:rFonts w:eastAsiaTheme="minorEastAsia"/>
               </w:rPr>
               <w:t>Last passphrase</w:t>
             </w:r>
@@ -3923,12 +3212,12 @@
           <w:p>
             <w:pPr>
               <w:rPr>
-                <w:rFonts w:cs="Times New Roman"/>
+                <w:rFonts w:eastAsiaTheme="minorEastAsia"/>
               </w:rPr>
             </w:pPr>
             <w:r>
               <w:rPr>
-                <w:rFonts w:cs="Times New Roman"/>
+                <w:rFonts w:eastAsiaTheme="minorEastAsia"/>
               </w:rPr>
               <w:t>6014</w:t>
             </w:r>
@@ -3941,12 +3230,12 @@
           <w:p>
             <w:pPr>
               <w:rPr>
-                <w:rFonts w:cs="Times New Roman"/>
+                <w:rFonts w:eastAsiaTheme="minorEastAsia"/>
               </w:rPr>
             </w:pPr>
             <w:r>
               <w:rPr>
-                <w:rFonts w:cs="Times New Roman"/>
+                <w:rFonts w:eastAsiaTheme="minorEastAsia"/>
               </w:rPr>
               <w:t>767</w:t>
             </w:r>
@@ -3954,20 +3243,8 @@
         </w:tc>
       </w:tr>
     </w:tbl>
-    <w:p>
-      <w:pPr>
-        <w:rPr>
-          <w:rFonts w:cs="Times New Roman"/>
-        </w:rPr>
-      </w:pPr>
-    </w:p>
-    <w:p>
-      <w:pPr>
-        <w:rPr>
-          <w:rFonts w:cs="Times New Roman"/>
-        </w:rPr>
-      </w:pPr>
-    </w:p>
+    <w:p/>
+    <w:p/>
     <w:p>
       <w:pPr>
         <w:pStyle w:val="Heading2"/>
@@ -3975,69 +3252,35 @@
           <w:tab w:val="clear" w:pos="1080"/>
         </w:tabs>
         <w:ind w:left="0" w:firstLine="0"/>
-        <w:rPr>
-          <w:rFonts w:cs="Times New Roman"/>
-        </w:rPr>
-      </w:pPr>
-      <w:r>
-        <w:rPr>
-          <w:rFonts w:cs="Times New Roman"/>
-        </w:rPr>
+      </w:pPr>
+      <w:r>
         <w:t>Test Environment</w:t>
       </w:r>
     </w:p>
     <w:p>
       <w:pPr>
         <w:spacing w:after="120"/>
-        <w:rPr>
-          <w:rFonts w:cs="Times New Roman"/>
-        </w:rPr>
-      </w:pPr>
-      <w:r>
-        <w:rPr>
-          <w:rFonts w:cs="Times New Roman"/>
-        </w:rPr>
+      </w:pPr>
+      <w:r>
         <w:t>We used a Cisco C210 M1 server with two Intel Xeon E5540 (2.5GHz) processors for a total of 8 logical CPUs (hyperthreading was turned off).  The system had 72GB of RAM and sixteen 146GB SAS 6.0gbps drives in a single RAID5 configuration.  VMware vSphere Hypervisor ESXi 4.1.0 348481 was the host operating system with 9 underlying virtual machines all running Ubuntu Server 10.10 64-bit Linux.  The master node was allocated 2GB of memory while eight worker nodes were allocated 8GB of memory each.  All nine virtual machines have 1 virtual CPU and 200GB of disk storage allocated.  Access to the cluster from the Internet was limited to SSH and HTTPS to the master node only.  All worker nodes had an internal IPv4 network on a private VLAN on the host machine only.  The master communicated with the workers over TCP sockets and through SSH remote commands.</w:t>
       </w:r>
     </w:p>
     <w:p>
-      <w:pPr>
-        <w:rPr>
-          <w:rFonts w:cs="Times New Roman"/>
-        </w:rPr>
-      </w:pPr>
-      <w:r>
-        <w:rPr>
-          <w:rFonts w:cs="Times New Roman"/>
-        </w:rPr>
+      <w:r>
         <w:t>The master node had Oracle Java 1.6.0_24 and Apache Tomcat 7.0.11 installed.  It also hosted an NFS4</w:t>
       </w:r>
       <w:r>
-        <w:rPr>
-          <w:rFonts w:cs="Times New Roman"/>
-        </w:rPr>
         <w:tab/>
         <w:t xml:space="preserve"> network share to the worker nodes for sharing common code binaries.  The actual rainbow table was hosted on local disk on each node to provide better performance during loading of the node software. </w:t>
       </w:r>
     </w:p>
-    <w:p>
-      <w:pPr>
-        <w:rPr>
-          <w:rFonts w:cs="Times New Roman"/>
-        </w:rPr>
-      </w:pPr>
-    </w:p>
-    <w:p>
-      <w:pPr>
-        <w:rPr>
-          <w:rFonts w:cs="Times New Roman"/>
-        </w:rPr>
-      </w:pPr>
-      <w:r>
-        <w:rPr>
-          <w:rFonts w:cs="Times New Roman"/>
+    <w:p/>
+    <w:p>
+      <w:r>
+        <w:rPr>
           <w:noProof/>
         </w:rPr>
+        <w:lastRenderedPageBreak/>
         <w:pict>
           <v:shape id="Chart 1" o:spid="_x0000_i1032" type="#_x0000_t75" style="width:238.5pt;height:143.25pt;visibility:visible">
             <v:imagedata r:id="rId16" o:title=""/>
@@ -4050,14 +3293,12 @@
       <w:pPr>
         <w:jc w:val="center"/>
         <w:rPr>
-          <w:rFonts w:cs="Times New Roman"/>
           <w:b/>
           <w:bCs/>
         </w:rPr>
       </w:pPr>
       <w:r>
         <w:rPr>
-          <w:rFonts w:cs="Times New Roman"/>
           <w:b/>
           <w:bCs/>
         </w:rPr>
@@ -4067,7 +3308,6 @@
     <w:p>
       <w:pPr>
         <w:rPr>
-          <w:rFonts w:cs="Times New Roman"/>
           <w:b/>
           <w:bCs/>
         </w:rPr>
@@ -4076,100 +3316,67 @@
     <w:p>
       <w:pPr>
         <w:pStyle w:val="Heading1"/>
-        <w:rPr>
-          <w:rFonts w:cs="Times New Roman"/>
-        </w:rPr>
-      </w:pPr>
-      <w:r>
-        <w:rPr>
-          <w:rFonts w:cs="Times New Roman"/>
-        </w:rPr>
+      </w:pPr>
+      <w:r>
         <w:t>RESULTS</w:t>
       </w:r>
     </w:p>
     <w:p>
-      <w:pPr>
-        <w:rPr>
-          <w:rFonts w:cs="Times New Roman"/>
-        </w:rPr>
-      </w:pPr>
-      <w:r>
-        <w:rPr>
-          <w:rFonts w:cs="Times New Roman"/>
-        </w:rPr>
-        <w:t>As described in section 3, testing was done to compare the original, serial version of coWPAtty and the distributed version of coWPAtty.  The results of these tests are summarized in table 1 and graphically in figure 7.</w:t>
-      </w:r>
-    </w:p>
-    <w:p>
-      <w:pPr>
-        <w:rPr>
-          <w:rFonts w:cs="Times New Roman"/>
-        </w:rPr>
-      </w:pPr>
-      <w:r>
-        <w:rPr>
-          <w:rFonts w:cs="Times New Roman"/>
-        </w:rPr>
-        <w:t>When the first passphrase in the rainbow table was used, the difference between the serial and distributed versions was mostly negligible.  Intuitively, this makes sense.  However, the performance increase between the serial and distributed versions becomes clear when the middle and last passphrases are used.  For the middle passphrase, there was a ~4x performance boost.  For the last passphrase in the rainbow table, there was ~8x performance boost.</w:t>
-      </w:r>
-    </w:p>
-    <w:p>
-      <w:pPr>
-        <w:rPr>
-          <w:rFonts w:cs="Times New Roman"/>
-        </w:rPr>
-      </w:pPr>
-      <w:r>
-        <w:rPr>
-          <w:rFonts w:cs="Times New Roman"/>
-        </w:rPr>
-        <w:t>For an embarrassingly parallel problem such as this, these results are to be expected.  The key idea here is that the distributed version of coWPAtty can be scaled to even further enhance the performance of the system.  By increasing the size of the test system, performance should theoretically improve even further.  In addition, the size of the rainbow table could be increased with less of a performance impact on the system than in the case of the serial version of coWPAtty.  The scalability of the system can be seen in figure 7.  The lookup time for the serial version of coWPAtty scales linearly with the location of the passphrase in the dictionary.  Scaling in the distributed version is much better.</w:t>
-      </w:r>
-    </w:p>
-    <w:p>
-      <w:pPr>
-        <w:rPr>
-          <w:rFonts w:cs="Times New Roman"/>
-        </w:rPr>
-      </w:pPr>
-      <w:r>
-        <w:rPr>
-          <w:rFonts w:cs="Times New Roman"/>
-        </w:rPr>
-        <w:t>In our case although all the nodes actually resided on the same physical hardware but running the same tests with nodes running on physically different hardware should not yield very different results. This is because there is very little network overhead introduced by our application. The communication that happens between the master and worker nodes is restricted to sending commands and requesting status alone. Worker nodes don’t communicate with each other and NFS share is only used to share the packet capture data, which is few kilobytes in size, among the worker nodes.</w:t>
-      </w:r>
-    </w:p>
-    <w:p>
-      <w:pPr>
-        <w:rPr>
-          <w:rFonts w:cs="Times New Roman"/>
-        </w:rPr>
-      </w:pPr>
-      <w:r>
-        <w:rPr>
-          <w:rFonts w:cs="Times New Roman"/>
-        </w:rPr>
-        <w:t>In addition to the performance of the system for doing the rainbow table lookup, the rainbow table load time should be taken into account.  In this system, the rainbow table is 40 GB in size.  With eight worker nodes, each node must load 5 GB of data into memory.  This is a time consuming and very serial process.  We found that it could take anywhere from 2 to 6 minutes for a single worker node to read its designated portion of the rainbow table.  Although this process is time consuming, it only needs to be performed once.</w:t>
-      </w:r>
-    </w:p>
-    <w:p>
-      <w:pPr>
-        <w:rPr>
-          <w:rFonts w:cs="Times New Roman"/>
-        </w:rPr>
-      </w:pPr>
-    </w:p>
+      <w:r>
+        <w:t>As described in section 3, testing was done to compare the original serial version of coWPAtty and the distributed version of coWPAtty.  The results of these tests are summarized in table 1 and graphically in figure 7.</w:t>
+      </w:r>
+    </w:p>
+    <w:p>
+      <w:r>
+        <w:t>When the first passphrase in the rainbow table was used the difference between the serial and distributed versions was mostly negligible.  Intuitively this makes sense.  However, the performance increase between the serial and distributed versions becomes clear when the middle and last passphrases are used.  For the middle passphrase there was a ~4x performance boost.  For the last passphrase in the rainbow table there was ~8x performance boost.</w:t>
+      </w:r>
+    </w:p>
+    <w:p>
+      <w:r>
+        <w:t>For an embarrassingly parallel problem such as this these results are to be expected.  The key idea here is that the distributed version of coWPAtty can be scaled to even further enhance the performance of the system.  By increasing the size of the test system performance should theoretically improve even further.  In addition, the size of the rainbow table could be increased with less of a performance impact on the system than in the case of the serial version of coWPAtty.  The scalability of the system can be seen in figure 7.  The lookup time for the serial version of coWPAtty scales linearly with the location of the passphrase in the dictionary.  Scaling in the distributed version is much better.</w:t>
+      </w:r>
+    </w:p>
+    <w:p>
+      <w:r>
+        <w:t>In our case all the nodes actually resided on the same physical hardware</w:t>
+      </w:r>
+      <w:r>
+        <w:t>,</w:t>
+      </w:r>
+      <w:r>
+        <w:t xml:space="preserve"> but running the same tests with nodes running on physically different hardware should not yield very different results. This is because there is very little network overhead introduced by our application. The communication that happens between the master and worker nodes is restricted to sending commands and requesting status alone. Worker nodes don’t communicate with each other and</w:t>
+      </w:r>
+      <w:r>
+        <w:t xml:space="preserve"> the</w:t>
+      </w:r>
+      <w:r>
+        <w:t xml:space="preserve"> NFS share is only used t</w:t>
+      </w:r>
+      <w:r>
+        <w:t>o share the packet capture data,</w:t>
+      </w:r>
+      <w:r>
+        <w:t xml:space="preserve"> </w:t>
+      </w:r>
+      <w:r>
+        <w:t>a</w:t>
+      </w:r>
+      <w:r>
+        <w:t xml:space="preserve"> few kilobytes in size, among the worker nodes.</w:t>
+      </w:r>
+    </w:p>
+    <w:p>
+      <w:r>
+        <w:t>In addition to the performance of the system for doing the rainbow table lookup the rainbow table load time should be taken into account.  In this system the rainbow table is 40 GB in size.  With eight worker nodes each node must load 5 GB of data into memory.  This is a time consuming and very serial process.  We found that it could take anywhere from 2 to 6 minutes for a single worker node to read its designated portion of the rainbow table.  Although this process is time consuming it only needs to be performed once.</w:t>
+      </w:r>
+    </w:p>
+    <w:p/>
     <w:p>
       <w:pPr>
         <w:pStyle w:val="Heading1"/>
-        <w:rPr>
-          <w:rFonts w:cs="Times New Roman"/>
-        </w:rPr>
-      </w:pPr>
-      <w:r>
-        <w:rPr>
-          <w:rFonts w:cs="Times New Roman"/>
-        </w:rPr>
+      </w:pPr>
+      <w:r>
+        <w:lastRenderedPageBreak/>
         <w:t>TECHNICAL IMPROVEMENTS</w:t>
       </w:r>
     </w:p>
@@ -4180,50 +3387,46 @@
           <w:tab w:val="clear" w:pos="1080"/>
         </w:tabs>
         <w:ind w:left="0" w:firstLine="0"/>
-        <w:rPr>
-          <w:rFonts w:cs="Times New Roman"/>
-        </w:rPr>
-      </w:pPr>
-      <w:r>
-        <w:rPr>
-          <w:rFonts w:cs="Times New Roman"/>
-        </w:rPr>
+      </w:pPr>
+      <w:r>
         <w:t>Offsets For Worker Node Reads</w:t>
       </w:r>
     </w:p>
     <w:p>
-      <w:pPr>
-        <w:rPr>
-          <w:rFonts w:cs="Times New Roman"/>
-        </w:rPr>
-      </w:pPr>
-      <w:r>
-        <w:rPr>
-          <w:rFonts w:cs="Times New Roman"/>
-        </w:rPr>
-        <w:t xml:space="preserve">Initially it was the responsibility of each of the worker nodes to determine the offsets in the rainbow table that it needs to read and use during the attack. This in turn implied that each of the worker nodes had to read through the entire file in order to determine the size of the total number of records found in rainbow table i.e. (total file size – size of the header).  This operation was being performed at each and every worker node for every rainbow table file (1000 in our case), as the distributed coWPAtty inherits this design from the original coWPAtty. </w:t>
-      </w:r>
-    </w:p>
-    <w:p>
-      <w:pPr>
-        <w:rPr>
-          <w:rFonts w:cs="Times New Roman"/>
-        </w:rPr>
-      </w:pPr>
-      <w:r>
-        <w:rPr>
-          <w:rFonts w:cs="Times New Roman"/>
-        </w:rPr>
-        <w:t>Upon analysis, we realized that performing this operation at each and every worker node is wasteful of computational resources and a better design is to program the master to read through one of the rainbow table files and pass the offsets to workers which can simply fseek() to such offsets in the file.</w:t>
-      </w:r>
-    </w:p>
-    <w:p>
-      <w:pPr>
-        <w:rPr>
-          <w:rFonts w:cs="Times New Roman"/>
-        </w:rPr>
-      </w:pPr>
-    </w:p>
+      <w:r>
+        <w:t>Initially it was the responsibility of each of the worker nodes to determine the offsets in the rainbow table that it need</w:t>
+      </w:r>
+      <w:r>
+        <w:t>ed</w:t>
+      </w:r>
+      <w:r>
+        <w:t xml:space="preserve"> to read and use during the attack. This in turn implied that each of the worker nodes had to read through the entire file in order to determine the size of the total number of records found in rainbow table i.e. (total file size – size of the header).  This operation was being performed at each and every worker node for every rainbow table file (1000 in our case) as the distributed coWPAtty inherit</w:t>
+      </w:r>
+      <w:r>
+        <w:t>ed</w:t>
+      </w:r>
+      <w:r>
+        <w:t xml:space="preserve"> this design from the original coWPAtty. </w:t>
+      </w:r>
+    </w:p>
+    <w:p>
+      <w:r>
+        <w:t xml:space="preserve">Upon analysis we realized that performing this operation at each and every worker node </w:t>
+      </w:r>
+      <w:r>
+        <w:t>was</w:t>
+      </w:r>
+      <w:r>
+        <w:t xml:space="preserve"> wasteful of computational resources and a better design </w:t>
+      </w:r>
+      <w:r>
+        <w:t>was</w:t>
+      </w:r>
+      <w:r>
+        <w:t xml:space="preserve"> to program the master to read through one of the rainbow table files and pass the offsets to workers which can simply fseek() to such offsets in the file.</w:t>
+      </w:r>
+    </w:p>
+    <w:p/>
     <w:p>
       <w:pPr>
         <w:pStyle w:val="Heading2"/>
@@ -4231,28 +3434,20 @@
           <w:tab w:val="clear" w:pos="1080"/>
         </w:tabs>
         <w:ind w:left="0" w:firstLine="0"/>
-        <w:rPr>
-          <w:rFonts w:cs="Times New Roman"/>
-        </w:rPr>
-      </w:pPr>
-      <w:r>
-        <w:rPr>
-          <w:rFonts w:cs="Times New Roman"/>
-        </w:rPr>
+      </w:pPr>
+      <w:r>
         <w:t>Rainbow Table Load Sequence</w:t>
       </w:r>
     </w:p>
     <w:p>
-      <w:pPr>
-        <w:rPr>
-          <w:rFonts w:cs="Times New Roman"/>
-        </w:rPr>
-      </w:pPr>
-      <w:r>
-        <w:rPr>
-          <w:rFonts w:cs="Times New Roman"/>
-        </w:rPr>
-        <w:t>While delibrating on the design for this distributed application we thought of randomizing the sequence in which each of the worker nodes load the rainbow tables into memory. Hence, instead of every worker node loading the rainbow tables in the same sequence (i.e. in alphabetical order) we felt that changing the sequence for this load operation (in some random fashion) would result in better performance since every worker node would not try to read from the same file.  However an opposing thought did occur to us and we decided not to go along with this change.  Our reasoning went as follows:</w:t>
+      <w:r>
+        <w:t xml:space="preserve">While </w:t>
+      </w:r>
+      <w:r>
+        <w:t>deliberating</w:t>
+      </w:r>
+      <w:r>
+        <w:t xml:space="preserve"> on the design for this distributed application we thought of randomizing the sequence in which each of the worker nodes load the rainbow tables into memory. Hence, instead of every worker node loading the rainbow tables in the same sequence (i.e. in alphabetical order) we felt that changing the sequence for this load operation (in some random fashion) would result in better performance since every worker node would not try to read from the same file.  However an opposing thought did occur to us and we decided not to go along with this change.  Our reasoning went as follows:</w:t>
       </w:r>
     </w:p>
     <w:p>
@@ -4261,14 +3456,8 @@
           <w:ilvl w:val="0"/>
           <w:numId w:val="23"/>
         </w:numPr>
-        <w:rPr>
-          <w:rFonts w:cs="Times New Roman"/>
-        </w:rPr>
-      </w:pPr>
-      <w:r>
-        <w:rPr>
-          <w:rFonts w:cs="Times New Roman"/>
-        </w:rPr>
+      </w:pPr>
+      <w:r>
         <w:t>Read does not require an exclusive lock hence the software(OS, drivers etc.) will not be a bottleneck.</w:t>
       </w:r>
     </w:p>
@@ -4278,44 +3467,27 @@
           <w:ilvl w:val="0"/>
           <w:numId w:val="23"/>
         </w:numPr>
-        <w:rPr>
-          <w:rFonts w:cs="Times New Roman"/>
-        </w:rPr>
-      </w:pPr>
-      <w:r>
-        <w:rPr>
-          <w:rFonts w:cs="Times New Roman"/>
-        </w:rPr>
-        <w:t>On the other hand, when reading from the same (or consecutive) blocks/sectors of the disk would mean a higher probability of the data being cached (which means faster access)</w:t>
-      </w:r>
-    </w:p>
-    <w:p>
-      <w:pPr>
-        <w:rPr>
-          <w:rFonts w:cs="Times New Roman"/>
-        </w:rPr>
-      </w:pPr>
-    </w:p>
-    <w:p>
-      <w:pPr>
-        <w:rPr>
-          <w:rFonts w:cs="Times New Roman"/>
-        </w:rPr>
-      </w:pPr>
-      <w:r>
-        <w:rPr>
-          <w:rFonts w:cs="Times New Roman"/>
-        </w:rPr>
-        <w:t>Following this line of thought, we decided not to make any change in the rainbow table load sequence at worker nodes.</w:t>
-      </w:r>
-    </w:p>
-    <w:p>
-      <w:pPr>
-        <w:rPr>
-          <w:rFonts w:cs="Times New Roman"/>
-        </w:rPr>
-      </w:pPr>
-    </w:p>
+      </w:pPr>
+      <w:r>
+        <w:t>R</w:t>
+      </w:r>
+      <w:r>
+        <w:t xml:space="preserve">eading from the same (or consecutive) blocks/sectors of the disk </w:t>
+      </w:r>
+      <w:r>
+        <w:t>implies</w:t>
+      </w:r>
+      <w:r>
+        <w:t xml:space="preserve"> a higher probability of the data being cached (which means faster access)</w:t>
+      </w:r>
+    </w:p>
+    <w:p/>
+    <w:p>
+      <w:r>
+        <w:t>Following this line of thought we decided not to make any change in the rainbow table load sequence at worker nodes.</w:t>
+      </w:r>
+    </w:p>
+    <w:p/>
     <w:p>
       <w:pPr>
         <w:pStyle w:val="Heading2"/>
@@ -4323,28 +3495,26 @@
           <w:tab w:val="clear" w:pos="1080"/>
         </w:tabs>
         <w:ind w:left="0" w:firstLine="0"/>
-        <w:rPr>
-          <w:rFonts w:cs="Times New Roman"/>
-        </w:rPr>
-      </w:pPr>
-      <w:r>
-        <w:rPr>
-          <w:rFonts w:cs="Times New Roman"/>
-        </w:rPr>
+      </w:pPr>
+      <w:r>
         <w:t>32-bit to 64-bit migration</w:t>
       </w:r>
     </w:p>
     <w:p>
-      <w:pPr>
-        <w:rPr>
-          <w:rFonts w:cs="Times New Roman"/>
-        </w:rPr>
-      </w:pPr>
-      <w:r>
-        <w:rPr>
-          <w:rFonts w:cs="Times New Roman"/>
-        </w:rPr>
-        <w:t xml:space="preserve">Given the vast memory requirements of this system, we were restricted to 64-bit hardware.  In addition to the hardware constraints, caution had to be used when addressing memory.  Integers were not sufficient in the scenario.  We had to use the type </w:t>
+      <w:r>
+        <w:t>Given the vast mem</w:t>
+      </w:r>
+      <w:r>
+        <w:t>ory requirements of this system</w:t>
+      </w:r>
+      <w:r>
+        <w:t xml:space="preserve"> we were restricted to 64-bit hardware.  In addition to the hardware constraints caution had to be used when addressing memory.  Integers were not sufficient in th</w:t>
+      </w:r>
+      <w:r>
+        <w:t>is usage</w:t>
+      </w:r>
+      <w:r>
+        <w:t xml:space="preserve"> scenario.  We had to use the type </w:t>
       </w:r>
       <w:r>
         <w:rPr>
@@ -4353,300 +3523,159 @@
         <w:t>long long</w:t>
       </w:r>
       <w:r>
-        <w:rPr>
-          <w:rFonts w:cs="Times New Roman"/>
-        </w:rPr>
-        <w:t xml:space="preserve"> to properly address our in memory datastructures.  In our initial testing, this was not a problem because we used a scaled down version of the rainbow table.  However, once we scaled the rainbow table up to its full size, we soon ran into errors.  This was simply fixed by using the proper data types for our memory offsets.</w:t>
-      </w:r>
-    </w:p>
-    <w:p>
-      <w:pPr>
-        <w:rPr>
-          <w:rFonts w:cs="Times New Roman"/>
-        </w:rPr>
-      </w:pPr>
-    </w:p>
+        <w:t xml:space="preserve"> to properly address our in memory data</w:t>
+      </w:r>
+      <w:r>
+        <w:t xml:space="preserve"> </w:t>
+      </w:r>
+      <w:r>
+        <w:t>structures.  In our initial testing this was not a problem because we used a scaled down version of the rainbow table.  However, once we scaled the rainbow table up to its full size we soon ran into errors.  This was fixed by using the proper data types for our memory offsets.</w:t>
+      </w:r>
+    </w:p>
+    <w:p/>
     <w:p>
       <w:pPr>
         <w:pStyle w:val="Heading1"/>
-        <w:rPr>
-          <w:rFonts w:cs="Times New Roman"/>
-        </w:rPr>
-      </w:pPr>
-      <w:r>
-        <w:rPr>
-          <w:rFonts w:cs="Times New Roman"/>
-        </w:rPr>
+      </w:pPr>
+      <w:r>
         <w:t>FUTURE WORK</w:t>
       </w:r>
     </w:p>
     <w:p>
-      <w:pPr>
-        <w:rPr>
-          <w:rFonts w:cs="Times New Roman"/>
-        </w:rPr>
-      </w:pPr>
-      <w:r>
-        <w:rPr>
-          <w:rFonts w:cs="Times New Roman"/>
-        </w:rPr>
-        <w:t xml:space="preserve">Given more time for this project, there are a number of aspects of our system that we could improve to enhance both the usability and performance of the system.  </w:t>
-      </w:r>
-    </w:p>
-    <w:p>
-      <w:pPr>
-        <w:rPr>
-          <w:rFonts w:cs="Times New Roman"/>
-        </w:rPr>
-      </w:pPr>
-      <w:r>
-        <w:rPr>
-          <w:rFonts w:cs="Times New Roman"/>
-        </w:rPr>
-        <w:t>Currently, captured data is gathered using the command line tools provided with aircrack-ng.  Providing a graphical user interface to the capture process would increase the availability of the system to users possibly uncomfortable with the command line utilities.</w:t>
-      </w:r>
-    </w:p>
-    <w:p>
-      <w:pPr>
-        <w:rPr>
-          <w:rFonts w:cs="Times New Roman"/>
-        </w:rPr>
-      </w:pPr>
-      <w:r>
-        <w:rPr>
-          <w:rFonts w:cs="Times New Roman"/>
-        </w:rPr>
+      <w:r>
+        <w:t xml:space="preserve">Given more time for this project there are a number of aspects of our system that we could improve to enhance both the usability and performance of the system.  </w:t>
+      </w:r>
+    </w:p>
+    <w:p>
+      <w:r>
+        <w:t>Currently captured data is gathered using the command line tools provided with aircrack-ng.  Providing a graphical user interface to the capture process would increase the availability of the system to users possibly uncomfortable with the command line utilities.</w:t>
+      </w:r>
+    </w:p>
+    <w:p>
+      <w:r>
+        <w:lastRenderedPageBreak/>
         <w:t>The process of rainbow table generation is also currently a serial process.  Distributing this task would not only improve performance, but it would also possibly improve the quantity and quality of the generated table.</w:t>
       </w:r>
     </w:p>
     <w:p>
-      <w:pPr>
-        <w:rPr>
-          <w:rFonts w:cs="Times New Roman"/>
-        </w:rPr>
-      </w:pPr>
-      <w:r>
-        <w:rPr>
-          <w:rFonts w:cs="Times New Roman"/>
-        </w:rPr>
-        <w:t>In our system with 8 worker nodes and a 40GB rainbow table, each worker requires at least 5GB of memory just to hold the rainbow table in memory.  To lessen the need for memory, we could possibly use a hybrid disk and memory approach.  Performance would likely be negatively impacted, but that may be a necessary cost in certain systems.</w:t>
-      </w:r>
-    </w:p>
-    <w:p>
-      <w:pPr>
-        <w:rPr>
-          <w:rFonts w:cs="Times New Roman"/>
-        </w:rPr>
-      </w:pPr>
-      <w:r>
-        <w:rPr>
-          <w:rFonts w:cs="Times New Roman"/>
-        </w:rPr>
-        <w:t>Making the distributed version of coWPAtty amenable to a heterogeneous system would open up a variety of possibilities.  One such possibility would be the volunteer computing environment, similar to SETI@Home [10].  One foreseeable problem in this environment would be data transfers.  SETI@Home does not have this problem because of the small amount of data sent to the client for each work unit.</w:t>
-      </w:r>
-    </w:p>
-    <w:p>
-      <w:pPr>
-        <w:rPr>
-          <w:rFonts w:cs="Times New Roman"/>
-        </w:rPr>
-      </w:pPr>
-      <w:r>
-        <w:rPr>
-          <w:rFonts w:cs="Times New Roman"/>
-        </w:rPr>
-        <w:t>Currently, the coWPAtty code is not well-designed.  Porting the code to Java or C++ would likely make it more readable and open up the possibility for a more extensible design.</w:t>
-      </w:r>
-    </w:p>
-    <w:p>
-      <w:pPr>
-        <w:rPr>
-          <w:rFonts w:cs="Times New Roman"/>
-        </w:rPr>
-      </w:pPr>
-      <w:r>
-        <w:rPr>
-          <w:rFonts w:cs="Times New Roman"/>
-        </w:rPr>
-        <w:t>Currently, both the serial and distributed versions of coWPAtty read through the records of the rainbow table serially (one record at a time).  The serial version of coWPAtty is restricted to this model since it reads the table from disk.  However, since the distributed version of coWPAtty already loads the table into memory, more intelligent data structures could be used.  For example, a tree or hash table could be used to increase the speed of record look ups.  This would likely require additional memory but could improve performance.</w:t>
-      </w:r>
-    </w:p>
-    <w:p>
-      <w:pPr>
-        <w:rPr>
-          <w:rFonts w:cs="Times New Roman"/>
-        </w:rPr>
-      </w:pPr>
-      <w:r>
-        <w:rPr>
-          <w:rFonts w:cs="Times New Roman"/>
-        </w:rPr>
-        <w:t>Fault tolerance is another major aspect of distributed coWPAtty that could be improved.  Currently, the master node is a single point of failure.  By replicating the master node, system down time could be reduced since one of the master node replicas could be swapped in to act as the new master.  Additionally, another node could be added to act as the NFS host.  Relieving some of the pressure from the master node could possibly reduce the likelihood of failure.  Worker node failure is notably less critical than master node failure.  However, there is still room for improvement regarding the fault tolerance of the worker nodes.  Currently, the master node can detect worker node failure, but there is no automated system in place to deal with it.  A system administrator must restart the worker nodes to bring them all back up.  When the master detects worker node failure, it could send the restart command itself rather than having a system administrator perform that action.  Additionally, if the automated restart of the worker node by the master node failed, the master node could try to redistribute the work load to some of the worker nodes that were still alive.  Combining the automated restart of the worker nodes by the master node with the automated load redistribution would greatly enhance the fault tolerance in this system.</w:t>
-      </w:r>
-    </w:p>
-    <w:p>
-      <w:pPr>
-        <w:rPr>
-          <w:rFonts w:cs="Times New Roman"/>
-        </w:rPr>
-      </w:pPr>
-    </w:p>
+      <w:r>
+        <w:t>In our system with 8 worker nodes and a 40GB rainbow table each worker requires at least 5GB of memory just to hold the rainbow table in memory.  To lessen the need for memory we could possibly use a hybrid disk and memory approach.  Performance would likely be negatively impacted, but that may be a necessary cost in certain systems.</w:t>
+      </w:r>
+    </w:p>
+    <w:p>
+      <w:r>
+        <w:t xml:space="preserve">Making the distributed version of coWPAtty amenable to a heterogeneous system would open up a variety of possibilities.  One such possibility would be </w:t>
+      </w:r>
+      <w:r>
+        <w:t>a</w:t>
+      </w:r>
+      <w:r>
+        <w:t xml:space="preserve"> volunteer computing environment, similar to SETI@Home [10].  One foreseeable problem in this environment would be data transfers.  SETI@Home does not have this problem because of the small amount of data sent to the client for each work unit.</w:t>
+      </w:r>
+    </w:p>
+    <w:p>
+      <w:r>
+        <w:t>Currently the coWPAtty code is not well-designed.  Porting the code to Java or C++ would likely make it more readable and open up the possibility for a more extensible design.</w:t>
+      </w:r>
+    </w:p>
+    <w:p>
+      <w:r>
+        <w:t>Currently both the serial and distributed versions of coWPAtty read through the records of the rainbow table one record at a time.  The serial version of coWPAtty is restricted to this model since it reads the table from disk.  However, since the distributed version of coWPAtty already loads the table into memory more intelligent data structures could be used.  For example, a tree or hash table could be used to increase the speed of record look ups.  This would likely require additional memory but could improve performance.</w:t>
+      </w:r>
+    </w:p>
+    <w:p>
+      <w:r>
+        <w:t>Fault tolerance is another major aspect of distributed coWPAtty that could be improved.  Currently the master node is a single point of failure.  By replicating the master node system down time could be reduced since one of the master node replicas could be swapped in to act as the new master.  Additionally, another node could be added to act as the NFS host.  Relieving some of the pressure from the master node could possibly reduce the likelihood of failure.  Worker node failure is notably less critical than master node failure.  However, there is still room for improvement regarding the fault tolerance of the worker nodes.  Currently, the master node can detect worker node failure, but there is no automated system in place to deal with it.  A system administrator must restart the worker nodes to bring them all back up.  When the master detects worker node failure it could send the restart command itself rather than having a system administrator perform that action.  Additionally, if the automated restart of the worker node by the master node failed the master node could try to redistribute the work load to some of the worker nodes that were still alive.  Combining the automated restart of the worker nodes by the master node with the automated load redistribution would greatly enhance the fault tolerance in this system.</w:t>
+      </w:r>
+    </w:p>
+    <w:p/>
     <w:p>
       <w:pPr>
         <w:pStyle w:val="Heading1"/>
-        <w:rPr>
-          <w:rFonts w:cs="Times New Roman"/>
-        </w:rPr>
-      </w:pPr>
-      <w:r>
-        <w:rPr>
-          <w:rFonts w:cs="Times New Roman"/>
-        </w:rPr>
+      </w:pPr>
+      <w:r>
         <w:t>RELATED WORK</w:t>
       </w:r>
     </w:p>
     <w:p>
-      <w:pPr>
-        <w:rPr>
-          <w:rFonts w:cs="Times New Roman"/>
-        </w:rPr>
-      </w:pPr>
-      <w:r>
-        <w:rPr>
-          <w:rFonts w:cs="Times New Roman"/>
-        </w:rPr>
-        <w:t>The distributed version of coWPAtty is built on top of the original serial version of coWPAtty [2].  The new version runs as a service in a distributed environment.  The original version ran as one thread on a single machine.  After the job was run, the original coWPAtty would immediately exit.  Also, the rainbow table was read from disk each time the original coWPAtty was run.  By leaving coWPAtty running as a service, the rainbow table only needs to be read from disk once.  This yields a great performance gain.</w:t>
-      </w:r>
-    </w:p>
-    <w:p>
-      <w:pPr>
-        <w:rPr>
-          <w:rFonts w:cs="Times New Roman"/>
-        </w:rPr>
-      </w:pPr>
-      <w:r>
-        <w:rPr>
-          <w:rFonts w:cs="Times New Roman"/>
-        </w:rPr>
-        <w:t>Before WPA, the standard security protocol was Wired Equivalent Privacy (WEP).  This security protocol was shown to have a number of design flaws that make it vulnerable to attacks.  A number of these attacks have been chronicled by Martin Beck and Erik Tews [6].</w:t>
-      </w:r>
-    </w:p>
-    <w:p>
-      <w:pPr>
-        <w:rPr>
-          <w:rFonts w:cs="Times New Roman"/>
-        </w:rPr>
-      </w:pPr>
-      <w:r>
-        <w:rPr>
-          <w:rFonts w:cs="Times New Roman"/>
-        </w:rPr>
+      <w:r>
+        <w:t>The distributed version of coWPAtty is built on top of the original serial version of coWPAtty [2].  The new version runs as a service in a distributed environment.  The original version ran as one thread on a single machine.  After the job was run the original coWPAtty would immediately exit.  Also the rainbow table was read from disk each time the original coWPAtty was run.  By leaving coWPAtty running as a service the rainbow table only needs to be read from disk once.  This yields a great performance gain.</w:t>
+      </w:r>
+    </w:p>
+    <w:p>
+      <w:r>
+        <w:lastRenderedPageBreak/>
+        <w:t>Before WPA the standard security protocol was Wired Equivalent Privacy (WEP).  This security protocol was shown to have a number of design flaws that make it vulnerable to attacks.  A number of these attacks have been chronicled by Martin Beck and Erik Tews [6].</w:t>
+      </w:r>
+    </w:p>
+    <w:p>
+      <w:r>
         <w:t>WEP was first proven vulnerable in 2001 [7].  RC4 is a stream cipher that is used by WEP.  Part of RC4 involves a key scheduling algorithm.  This key scheduling algorithm has an identifiable correlation between the key and the output.  This correlation can be used to determine the secret key used to authenticate in WEP.  This attack is sometimes referred to as the FMS attack.  The name is derived from the authors of the first published WEP attack.</w:t>
       </w:r>
     </w:p>
     <w:p>
-      <w:pPr>
-        <w:rPr>
-          <w:rFonts w:cs="Times New Roman"/>
-        </w:rPr>
-      </w:pPr>
-      <w:r>
-        <w:rPr>
-          <w:rFonts w:cs="Times New Roman"/>
-        </w:rPr>
+      <w:r>
         <w:t>After the first weakness of WEP was found [7], many others started to follow.  Often they leveraged the same RC4 vulnerability (or the FMS attack).  The improvements came in the form of reducing the number of packets that must be captured for a successful attempt to be mounted.  One attempt was able to reduce the number of packets required to recover a 128-bit key from 4,000,000 to 1,000,000 packets [8].  This advance both reduces the time required to mount the attack and the storage needed for the packets.</w:t>
       </w:r>
     </w:p>
     <w:p>
-      <w:pPr>
-        <w:rPr>
-          <w:rFonts w:cs="Times New Roman"/>
-        </w:rPr>
-      </w:pPr>
-      <w:r>
-        <w:rPr>
-          <w:rFonts w:cs="Times New Roman"/>
-        </w:rPr>
-        <w:t>Even after these first vulnerabilities were found, WEP was still widely used as the security protocol of choice.  This was the case even after WPA was introduced to replace WEP.  As a result many other studies were conducted to find novel ways of breaking WEP.  Some of these include the KoreK attack [11], the PTW attack [6], and the Chopchop attack [12].</w:t>
-      </w:r>
-    </w:p>
-    <w:p>
-      <w:pPr>
-        <w:rPr>
-          <w:rFonts w:cs="Times New Roman"/>
-        </w:rPr>
-      </w:pPr>
-      <w:r>
-        <w:rPr>
-          <w:rFonts w:cs="Times New Roman"/>
-        </w:rPr>
-        <w:t>Many have abandoned WEP, saying that it is “completely insecure” [8].  WPA was its replacement.  Eventually, WPA was replaced with WPA2.  So far these have remained relatively secure.  The same number of vulnerabilities in WEP has not been found in WPA and WPA2.  A number of attacks do exist though. Both WPA-PSK and WPA2-PSK are susceptible to password cracking attacks although no known attacks exist against the Enterprise mode of WPA1/2.</w:t>
-      </w:r>
-    </w:p>
-    <w:p>
-      <w:pPr>
-        <w:rPr>
-          <w:rFonts w:cs="Times New Roman"/>
-        </w:rPr>
-      </w:pPr>
-      <w:r>
-        <w:rPr>
-          <w:rFonts w:cs="Times New Roman"/>
-        </w:rPr>
+      <w:r>
+        <w:t>Even after these first vulnerabilities were found WEP was still widely used as the security protocol of choice.  This was the case even after WPA was introduced to replace WEP.  As a result many other studies were conducted to find novel ways of breaking WEP.  Some of these include the KoreK attack [11], the PTW attack [6], and the Chopchop attack [12].</w:t>
+      </w:r>
+    </w:p>
+    <w:p>
+      <w:r>
+        <w:t xml:space="preserve">Many have abandoned WEP saying that it is “completely insecure” [8].  WPA was its replacement.  Eventually WPA was replaced with WPA2.  So far these have remained relatively secure.  The same </w:t>
+      </w:r>
+      <w:r>
+        <w:t>types</w:t>
+      </w:r>
+      <w:r>
+        <w:t xml:space="preserve"> of vulnerabilities in WEP </w:t>
+      </w:r>
+      <w:r>
+        <w:t>have</w:t>
+      </w:r>
+      <w:r>
+        <w:t xml:space="preserve"> not been found in WPA and WPA2.  A number of attacks do exist though. Both WPA-PSK and WPA2-PSK are susceptible to password cracking attacks although no known attacks exist against the Enterprise mode of WPA1/2.</w:t>
+      </w:r>
+    </w:p>
+    <w:p>
+      <w:r>
         <w:t>Possibly the first attack on WPA was presented in [6].  It demonstrated that a chopchop like attack (an attack used to crack WEP) could also be used to crack WPA.  A variety of conditions must be met for this attack to work on WPA.  However, it was shown that these conditions are not unreasonable in most wireless networks [6].  Additionally, this attack only works for WPA with TKIP not CCMP.</w:t>
       </w:r>
     </w:p>
     <w:p>
-      <w:pPr>
-        <w:rPr>
-          <w:rFonts w:cs="Times New Roman"/>
-        </w:rPr>
-      </w:pPr>
-      <w:r>
-        <w:rPr>
-          <w:rFonts w:cs="Times New Roman"/>
-        </w:rPr>
-        <w:t>As the age of general purpose graphics processing units (GPGPU) computing dawned, the extreme parallelism offered by the GPU became clearer and more widely used.  GPGPU computing is now being used to crack WPA encrypted wireless networks.  Pyrit is one such approach [9].  Using CUDA [13], Pyrit can compute up to 89,000 pairwise master keys per second.  This technique could then be used as a brute force attack on the system.</w:t>
-      </w:r>
-    </w:p>
-    <w:p>
-      <w:pPr>
-        <w:rPr>
-          <w:rFonts w:cs="Times New Roman"/>
-        </w:rPr>
-      </w:pPr>
-      <w:r>
-        <w:rPr>
-          <w:rFonts w:cs="Times New Roman"/>
-        </w:rPr>
-        <w:t>Commercial solutions exist for distributed password cracking in the form of ElcomSoft Distributed Password Recovery [14] which claims to run over a distributed network of computers and can be used for cracking WPA-PSK keys. However, it is designed to run over a local network and cannot expand onto the cloud. It also requires Windows to run and does not use rainbow tables, instead relies on brute force and dictionary attacks.</w:t>
+      <w:r>
+        <w:t>As the age of general purpose graphics processing units (GPGPU) computing dawned the extreme parallelism offered by the GPU became clearer and more widely used.  GPGPU computing is now being used to crack WPA encrypted wireless networks.  Pyrit is one such approach [9].  Using CUDA [13], Pyrit can compute up to 89,000 pairwise master keys per second.  This technique could then be used as a brute force attack on the system.</w:t>
+      </w:r>
+    </w:p>
+    <w:p>
+      <w:r>
+        <w:t>Commercial solutions exist for distributed password cracking in the form of ElcomSoft Distributed Password Recovery [14] which claims to run over a distributed network of computers and can be used for cracking WPA-PSK keys. However it is designed to run over a local network and cannot expand onto the cloud. It also requires Windows to run and does not use rainbow tables,</w:t>
+      </w:r>
+      <w:r>
+        <w:t xml:space="preserve"> but</w:t>
+      </w:r>
+      <w:r>
+        <w:t xml:space="preserve"> instead relies on brute force and dictionary attacks.</w:t>
       </w:r>
     </w:p>
     <w:p>
       <w:pPr>
         <w:pStyle w:val="Heading1"/>
-        <w:rPr>
-          <w:rFonts w:cs="Times New Roman"/>
-        </w:rPr>
-      </w:pPr>
-      <w:r>
-        <w:rPr>
-          <w:rFonts w:cs="Times New Roman"/>
-        </w:rPr>
+      </w:pPr>
+      <w:r>
         <w:t>SECURING WIFI</w:t>
       </w:r>
     </w:p>
     <w:p>
-      <w:pPr>
-        <w:rPr>
-          <w:rFonts w:cs="Times New Roman"/>
-        </w:rPr>
-      </w:pPr>
-      <w:r>
-        <w:rPr>
-          <w:rFonts w:cs="Times New Roman"/>
-        </w:rPr>
-        <w:t>In this paper we have shown that wireless security is still imperfect.  Even more sophisticated security protocols like WPA2 are still susceptible to attack.  So how does the average person protect their wireless networks?  There are three key things that can be done to improve security of wireless networks:</w:t>
+      <w:r>
+        <w:t xml:space="preserve">In this paper we have shown that wireless security is still imperfect.  Even more sophisticated security protocols like WPA2 </w:t>
+      </w:r>
+      <w:r>
+        <w:lastRenderedPageBreak/>
+        <w:t>are still susceptible to attack.  So how does the average person protect their wireless networks?  There are three key things that can be done to improve security of wireless networks:</w:t>
       </w:r>
     </w:p>
     <w:p>
@@ -4655,14 +3684,8 @@
           <w:ilvl w:val="0"/>
           <w:numId w:val="21"/>
         </w:numPr>
-        <w:rPr>
-          <w:rFonts w:cs="Times New Roman"/>
-        </w:rPr>
-      </w:pPr>
-      <w:r>
-        <w:rPr>
-          <w:rFonts w:cs="Times New Roman"/>
-        </w:rPr>
+      </w:pPr>
+      <w:r>
         <w:t>Use WPA2-PSK (Enterprise if possible)</w:t>
       </w:r>
     </w:p>
@@ -4672,14 +3695,8 @@
           <w:ilvl w:val="0"/>
           <w:numId w:val="21"/>
         </w:numPr>
-        <w:rPr>
-          <w:rFonts w:cs="Times New Roman"/>
-        </w:rPr>
-      </w:pPr>
-      <w:r>
-        <w:rPr>
-          <w:rFonts w:cs="Times New Roman"/>
-        </w:rPr>
+      </w:pPr>
+      <w:r>
         <w:t>Use a non-trivial network name or SSID</w:t>
       </w:r>
     </w:p>
@@ -4689,142 +3706,70 @@
           <w:ilvl w:val="0"/>
           <w:numId w:val="21"/>
         </w:numPr>
-        <w:rPr>
-          <w:rFonts w:cs="Times New Roman"/>
-        </w:rPr>
-      </w:pPr>
-      <w:r>
-        <w:rPr>
-          <w:rFonts w:cs="Times New Roman"/>
-        </w:rPr>
+      </w:pPr>
+      <w:r>
         <w:t>Use a non-trivial passphrase if using PSK</w:t>
       </w:r>
     </w:p>
-    <w:p>
-      <w:pPr>
-        <w:rPr>
-          <w:rFonts w:cs="Times New Roman"/>
-        </w:rPr>
-      </w:pPr>
-    </w:p>
-    <w:p>
-      <w:pPr>
-        <w:rPr>
-          <w:rFonts w:cs="Times New Roman"/>
-        </w:rPr>
-      </w:pPr>
-      <w:r>
-        <w:rPr>
-          <w:rFonts w:cs="Times New Roman"/>
-        </w:rPr>
-        <w:t xml:space="preserve">As simple as these measures may seem, many people fail to do them.  As a result, personal wireless networks remain a key point of attack for many cybercriminals.  </w:t>
-      </w:r>
-    </w:p>
-    <w:p>
-      <w:pPr>
-        <w:rPr>
-          <w:rFonts w:cs="Times New Roman"/>
-        </w:rPr>
-      </w:pPr>
-      <w:r>
-        <w:rPr>
-          <w:rFonts w:cs="Times New Roman"/>
-        </w:rPr>
-        <w:t>So what exactly is a non-trivial SSID and passphrase?  First of all, many wireless networks will suggest a default SSID when they are first setup.  An example of this is the "linksys" SSID.  At a minimum, this default SSID should be changed.  Ideally, it would be contain upper-case and lower-case characters as well as numbers and non-alphanumerical characters.  The same principles apply to choosing a passphrase.  By performing these simple tasks, a user can significantly increase the security of their wireless networks.  It should be noted that these precautions mainly guard against dictionary based attacks similar to the one presented here.  Brute force attacks would still be possible.  However, due to the computational requirements, brute force attacks are much less likely to be a significant threat at this time.</w:t>
-      </w:r>
-    </w:p>
-    <w:p>
-      <w:pPr>
-        <w:rPr>
-          <w:rFonts w:cs="Times New Roman"/>
-        </w:rPr>
-      </w:pPr>
-    </w:p>
+    <w:p/>
+    <w:p>
+      <w:r>
+        <w:t>As si</w:t>
+      </w:r>
+      <w:r>
+        <w:t>mple as these measures may seem,</w:t>
+      </w:r>
+      <w:r>
+        <w:t xml:space="preserve"> many people fail to do them.  As a result personal wireless networks remain a key point of attack for many cybercriminals.  </w:t>
+      </w:r>
+    </w:p>
+    <w:p>
+      <w:r>
+        <w:t xml:space="preserve">So what exactly is a non-trivial SSID and passphrase?  First of all, many wireless networks will suggest a default SSID when they are first setup.  An example of this is the "linksys" SSID.  At a minimum this default SSID should be changed.  Ideally it would be contain upper-case and lower-case characters as well as numbers and non-alphanumerical characters.  The same principles apply to choosing a passphrase.  By performing these simple tasks a user can significantly increase the security of their wireless networks.  It should be noted that these precautions mainly guard against dictionary based attacks similar to the one presented here.  Brute force attacks </w:t>
+      </w:r>
+      <w:r>
+        <w:t>could</w:t>
+      </w:r>
+      <w:r>
+        <w:t xml:space="preserve"> still be possible.  However, due to the computational requirements, brute force attacks are much less likely to be a significant threat at this time.</w:t>
+      </w:r>
+    </w:p>
+    <w:p/>
     <w:p>
       <w:pPr>
         <w:pStyle w:val="Heading1"/>
-        <w:rPr>
-          <w:rFonts w:cs="Times New Roman"/>
-        </w:rPr>
-      </w:pPr>
-      <w:r>
-        <w:rPr>
-          <w:rFonts w:cs="Times New Roman"/>
-        </w:rPr>
-        <w:t>CONCLUSIONS</w:t>
-      </w:r>
-    </w:p>
-    <w:p>
-      <w:pPr>
-        <w:rPr>
-          <w:rFonts w:cs="Times New Roman"/>
-        </w:rPr>
-      </w:pPr>
-      <w:r>
-        <w:rPr>
-          <w:rFonts w:cs="Times New Roman"/>
-        </w:rPr>
-        <w:t xml:space="preserve">Mobile devices are becoming more and more popular.  As a result, wireless security has become an increasingly important topic.  WEP has been shown to be very insecure.  As a result, WPA and subsequently WPA2 were developed to enhance wireless security.  However, WPA and WPA2 are still vulnerable to attack.  One such attack is illustrated in this paper.  </w:t>
-      </w:r>
-    </w:p>
-    <w:p>
-      <w:pPr>
-        <w:rPr>
-          <w:rFonts w:cs="Times New Roman"/>
-        </w:rPr>
-      </w:pPr>
-      <w:r>
-        <w:rPr>
-          <w:rFonts w:cs="Times New Roman"/>
-        </w:rPr>
-        <w:t xml:space="preserve">Most personal wireless networks use WPA-PSK.  This security protocol relies on knowing a single passphrase.  When weak passphrases are used, the network is extremely susceptible to attack.  Dictionary attacks can be very successful on weak passphrases.  This paper discusses a distributed system for performing a dictionary attack on WPA1/2-PSK.  </w:t>
-      </w:r>
-    </w:p>
-    <w:p>
-      <w:pPr>
-        <w:rPr>
-          <w:rFonts w:cs="Times New Roman"/>
-        </w:rPr>
-      </w:pPr>
-      <w:r>
-        <w:rPr>
-          <w:rFonts w:cs="Times New Roman"/>
-        </w:rPr>
-        <w:t>Building off of an existing system called coWPAtty, we are able to crack a WPA encrypted network in less than second.  This system uses a rainbow table.  Currently, this table contains 1000 SSIDs and 996358 passphrases.  This table is distributed across a cluster of nodes.  Each node loads a section of the table into memory.</w:t>
-      </w:r>
-    </w:p>
-    <w:p>
-      <w:pPr>
-        <w:rPr>
-          <w:rFonts w:cs="Times New Roman"/>
-        </w:rPr>
-      </w:pPr>
-      <w:r>
-        <w:rPr>
-          <w:rFonts w:cs="Times New Roman"/>
-        </w:rPr>
-        <w:t>By loading the rainbow table into memory and distributing the computation, our system can achieve a performance improvement of nearly a factor of 8 compared to the original, serial implementation of coWPAtty.  In terms of world time, this translates to an improvement of several seconds.  While this may seem trivial, the value added here is that this solution is much more scalable and suitable to function as a service.</w:t>
-      </w:r>
-    </w:p>
-    <w:p>
-      <w:pPr>
-        <w:rPr>
-          <w:rFonts w:cs="Times New Roman"/>
-        </w:rPr>
-      </w:pPr>
-    </w:p>
+      </w:pPr>
+      <w:r>
+        <w:t>CONCLUDING REMARKS</w:t>
+      </w:r>
+    </w:p>
+    <w:p>
+      <w:r>
+        <w:t xml:space="preserve">Mobile devices are becoming more and more popular.  As a result wireless security has become an increasingly important topic.  WEP has been shown to be very insecure.  As a result WPA and subsequently WPA2 were developed to enhance wireless security.  However, WPA and WPA2 are still vulnerable to attack.  One such attack is illustrated in this paper.  </w:t>
+      </w:r>
+    </w:p>
+    <w:p>
+      <w:r>
+        <w:t xml:space="preserve">Most personal wireless networks use WPA-PSK.  This security protocol relies on knowing a single passphrase.  When weak passphrases are used the network is extremely susceptible to attack.  Dictionary attacks can be very successful on weak passphrases.  This paper discusses a distributed system for performing a dictionary attack on WPA1/2-PSK.  </w:t>
+      </w:r>
+    </w:p>
+    <w:p>
+      <w:r>
+        <w:t>Building off of an existing system called coWPAtty we are able to crack a WPA encrypted network in less than second.  This system uses a rainbow table.  Currently this table contains 1000 SSIDs and 996358 passphrases.  This table is distributed across a cluster of nodes.  Each node loads a section of the table into memory.</w:t>
+      </w:r>
+    </w:p>
+    <w:p>
+      <w:r>
+        <w:t>By loading the rainbow table into memory and distributing the computation our system can achieve a performance improvement of nearly a factor of 8 compared to the original serial implementation of coWPAtty.  In terms of world time this translates to an improvement of several seconds.  While this may seem trivial, the value added here is that this solution is much more scalable and suitable to function as a service.</w:t>
+      </w:r>
+    </w:p>
+    <w:p/>
     <w:p>
       <w:pPr>
         <w:pStyle w:val="Heading1"/>
         <w:spacing w:before="120"/>
-        <w:rPr>
-          <w:rFonts w:cs="Times New Roman"/>
-        </w:rPr>
-      </w:pPr>
-      <w:r>
-        <w:rPr>
-          <w:rFonts w:cs="Times New Roman"/>
-        </w:rPr>
+      </w:pPr>
+      <w:r>
         <w:t>ACKNOWLEDGMENTS</w:t>
       </w:r>
     </w:p>
@@ -4845,6 +3790,7 @@
         <w:ind w:firstLine="0"/>
       </w:pPr>
       <w:r>
+        <w:lastRenderedPageBreak/>
         <w:t>Special thanks to Cisco for loading us the necessary hardware and Internet connectivity to run our cluster for testing.</w:t>
       </w:r>
     </w:p>
@@ -4879,14 +3825,8 @@
       <w:pPr>
         <w:pStyle w:val="Heading1"/>
         <w:spacing w:before="120"/>
-        <w:rPr>
-          <w:rFonts w:cs="Times New Roman"/>
-        </w:rPr>
-      </w:pPr>
-      <w:r>
-        <w:rPr>
-          <w:rFonts w:cs="Times New Roman"/>
-        </w:rPr>
+      </w:pPr>
+      <w:r>
         <w:t>REFERENCES</w:t>
       </w:r>
     </w:p>
@@ -5068,30 +4008,14 @@
 <w:endnotes xmlns:ve="http://schemas.openxmlformats.org/markup-compatibility/2006" xmlns:o="urn:schemas-microsoft-com:office:office" xmlns:r="http://schemas.openxmlformats.org/officeDocument/2006/relationships" xmlns:m="http://schemas.openxmlformats.org/officeDocument/2006/math" xmlns:v="urn:schemas-microsoft-com:vml" xmlns:wp="http://schemas.openxmlformats.org/drawingml/2006/wordprocessingDrawing" xmlns:w10="urn:schemas-microsoft-com:office:word" xmlns:w="http://schemas.openxmlformats.org/wordprocessingml/2006/main" xmlns:wne="http://schemas.microsoft.com/office/word/2006/wordml">
   <w:endnote w:type="separator" w:id="-1">
     <w:p>
-      <w:pPr>
-        <w:rPr>
-          <w:rFonts w:cs="Times New Roman"/>
-        </w:rPr>
-      </w:pPr>
-      <w:r>
-        <w:rPr>
-          <w:rFonts w:cs="Times New Roman"/>
-        </w:rPr>
+      <w:r>
         <w:separator/>
       </w:r>
     </w:p>
   </w:endnote>
   <w:endnote w:type="continuationSeparator" w:id="0">
     <w:p>
-      <w:pPr>
-        <w:rPr>
-          <w:rFonts w:cs="Times New Roman"/>
-        </w:rPr>
-      </w:pPr>
-      <w:r>
-        <w:rPr>
-          <w:rFonts w:cs="Times New Roman"/>
-        </w:rPr>
+      <w:r>
         <w:continuationSeparator/>
       </w:r>
     </w:p>
@@ -5103,30 +4027,14 @@
 <w:footnotes xmlns:ve="http://schemas.openxmlformats.org/markup-compatibility/2006" xmlns:o="urn:schemas-microsoft-com:office:office" xmlns:r="http://schemas.openxmlformats.org/officeDocument/2006/relationships" xmlns:m="http://schemas.openxmlformats.org/officeDocument/2006/math" xmlns:v="urn:schemas-microsoft-com:vml" xmlns:wp="http://schemas.openxmlformats.org/drawingml/2006/wordprocessingDrawing" xmlns:w10="urn:schemas-microsoft-com:office:word" xmlns:w="http://schemas.openxmlformats.org/wordprocessingml/2006/main" xmlns:wne="http://schemas.microsoft.com/office/word/2006/wordml">
   <w:footnote w:type="separator" w:id="-1">
     <w:p>
-      <w:pPr>
-        <w:rPr>
-          <w:rFonts w:cs="Times New Roman"/>
-        </w:rPr>
-      </w:pPr>
-      <w:r>
-        <w:rPr>
-          <w:rFonts w:cs="Times New Roman"/>
-        </w:rPr>
+      <w:r>
         <w:separator/>
       </w:r>
     </w:p>
   </w:footnote>
   <w:footnote w:type="continuationSeparator" w:id="0">
     <w:p>
-      <w:pPr>
-        <w:rPr>
-          <w:rFonts w:cs="Times New Roman"/>
-        </w:rPr>
-      </w:pPr>
-      <w:r>
-        <w:rPr>
-          <w:rFonts w:cs="Times New Roman"/>
-        </w:rPr>
+      <w:r>
         <w:continuationSeparator/>
       </w:r>
     </w:p>
@@ -7223,9 +6131,7 @@
   <w:docDefaults>
     <w:rPrDefault>
       <w:rPr>
-        <w:rFonts w:asciiTheme="minorHAnsi" w:eastAsiaTheme="minorEastAsia" w:hAnsiTheme="minorHAnsi" w:cstheme="minorBidi"/>
-        <w:sz w:val="22"/>
-        <w:szCs w:val="22"/>
+        <w:rFonts w:ascii="Calibri" w:eastAsia="Times New Roman" w:hAnsi="Calibri" w:cs="Times New Roman"/>
         <w:lang w:val="en-US" w:eastAsia="en-US" w:bidi="ar-SA"/>
       </w:rPr>
     </w:rPrDefault>
@@ -7487,6 +6393,7 @@
   <w:style w:type="paragraph" w:default="1" w:styleId="Normal">
     <w:name w:val="Normal"/>
     <w:qFormat/>
+    <w:rsid w:val="00D212E9"/>
     <w:pPr>
       <w:spacing w:after="80"/>
       <w:jc w:val="both"/>
@@ -7504,6 +6411,7 @@
     <w:link w:val="Heading1Char"/>
     <w:uiPriority w:val="99"/>
     <w:qFormat/>
+    <w:rsid w:val="00D212E9"/>
     <w:pPr>
       <w:keepNext/>
       <w:numPr>
@@ -7528,6 +6436,7 @@
     <w:link w:val="Heading2Char"/>
     <w:uiPriority w:val="99"/>
     <w:qFormat/>
+    <w:rsid w:val="00D212E9"/>
     <w:pPr>
       <w:numPr>
         <w:ilvl w:val="1"/>
@@ -7546,6 +6455,7 @@
     <w:link w:val="Heading3Char"/>
     <w:uiPriority w:val="99"/>
     <w:qFormat/>
+    <w:rsid w:val="00D212E9"/>
     <w:pPr>
       <w:numPr>
         <w:ilvl w:val="2"/>
@@ -7571,6 +6481,7 @@
     <w:link w:val="Heading4Char"/>
     <w:uiPriority w:val="99"/>
     <w:qFormat/>
+    <w:rsid w:val="00D212E9"/>
     <w:pPr>
       <w:numPr>
         <w:ilvl w:val="3"/>
@@ -7588,6 +6499,7 @@
     <w:link w:val="Heading5Char"/>
     <w:uiPriority w:val="99"/>
     <w:qFormat/>
+    <w:rsid w:val="00D212E9"/>
     <w:pPr>
       <w:numPr>
         <w:ilvl w:val="4"/>
@@ -7599,7 +6511,6 @@
       <w:outlineLvl w:val="4"/>
     </w:pPr>
     <w:rPr>
-      <w:rFonts w:cstheme="minorBidi"/>
       <w:i/>
       <w:iCs/>
       <w:sz w:val="20"/>
@@ -7613,6 +6524,7 @@
     <w:link w:val="Heading6Char"/>
     <w:uiPriority w:val="99"/>
     <w:qFormat/>
+    <w:rsid w:val="00D212E9"/>
     <w:pPr>
       <w:numPr>
         <w:ilvl w:val="5"/>
@@ -7636,6 +6548,7 @@
     <w:link w:val="Heading7Char"/>
     <w:uiPriority w:val="99"/>
     <w:qFormat/>
+    <w:rsid w:val="00D212E9"/>
     <w:pPr>
       <w:numPr>
         <w:ilvl w:val="6"/>
@@ -7655,6 +6568,7 @@
     <w:link w:val="Heading8Char"/>
     <w:uiPriority w:val="99"/>
     <w:qFormat/>
+    <w:rsid w:val="00D212E9"/>
     <w:pPr>
       <w:numPr>
         <w:ilvl w:val="7"/>
@@ -7676,6 +6590,7 @@
     <w:link w:val="Heading9Char"/>
     <w:uiPriority w:val="99"/>
     <w:qFormat/>
+    <w:rsid w:val="00D212E9"/>
     <w:pPr>
       <w:numPr>
         <w:ilvl w:val="8"/>
@@ -7692,7 +6607,9 @@
   </w:style>
   <w:style w:type="character" w:default="1" w:styleId="DefaultParagraphFont">
     <w:name w:val="Default Paragraph Font"/>
-    <w:uiPriority w:val="99"/>
+    <w:uiPriority w:val="1"/>
+    <w:semiHidden/>
+    <w:unhideWhenUsed/>
   </w:style>
   <w:style w:type="table" w:default="1" w:styleId="TableNormal">
     <w:name w:val="Normal Table"/>
@@ -7721,6 +6638,7 @@
     <w:basedOn w:val="DefaultParagraphFont"/>
     <w:link w:val="Heading1"/>
     <w:uiPriority w:val="99"/>
+    <w:rsid w:val="00D212E9"/>
     <w:rPr>
       <w:rFonts w:ascii="Times New Roman" w:hAnsi="Times New Roman"/>
       <w:b/>
@@ -7735,6 +6653,7 @@
     <w:basedOn w:val="DefaultParagraphFont"/>
     <w:link w:val="Heading2"/>
     <w:uiPriority w:val="99"/>
+    <w:rsid w:val="00D212E9"/>
     <w:rPr>
       <w:rFonts w:ascii="Times New Roman" w:hAnsi="Times New Roman"/>
       <w:b/>
@@ -7749,6 +6668,7 @@
     <w:basedOn w:val="DefaultParagraphFont"/>
     <w:link w:val="Heading3"/>
     <w:uiPriority w:val="99"/>
+    <w:rsid w:val="00D212E9"/>
     <w:rPr>
       <w:rFonts w:ascii="Times New Roman" w:hAnsi="Times New Roman"/>
       <w:i/>
@@ -7763,6 +6683,7 @@
     <w:basedOn w:val="DefaultParagraphFont"/>
     <w:link w:val="Heading4"/>
     <w:uiPriority w:val="99"/>
+    <w:rsid w:val="00D212E9"/>
     <w:rPr>
       <w:rFonts w:ascii="Times New Roman" w:hAnsi="Times New Roman"/>
       <w:i/>
@@ -7777,6 +6698,7 @@
     <w:basedOn w:val="DefaultParagraphFont"/>
     <w:link w:val="Heading5"/>
     <w:uiPriority w:val="99"/>
+    <w:rsid w:val="00D212E9"/>
     <w:rPr>
       <w:rFonts w:ascii="Times New Roman" w:hAnsi="Times New Roman"/>
       <w:i/>
@@ -7790,6 +6712,7 @@
     <w:basedOn w:val="DefaultParagraphFont"/>
     <w:link w:val="Heading6"/>
     <w:uiPriority w:val="99"/>
+    <w:rsid w:val="00D212E9"/>
     <w:rPr>
       <w:rFonts w:ascii="Arial" w:hAnsi="Arial" w:cs="Arial"/>
       <w:i/>
@@ -7803,6 +6726,7 @@
     <w:basedOn w:val="DefaultParagraphFont"/>
     <w:link w:val="Heading7"/>
     <w:uiPriority w:val="99"/>
+    <w:rsid w:val="00D212E9"/>
     <w:rPr>
       <w:rFonts w:ascii="Arial" w:hAnsi="Arial" w:cs="Arial"/>
       <w:sz w:val="18"/>
@@ -7814,6 +6738,7 @@
     <w:basedOn w:val="DefaultParagraphFont"/>
     <w:link w:val="Heading8"/>
     <w:uiPriority w:val="99"/>
+    <w:rsid w:val="00D212E9"/>
     <w:rPr>
       <w:rFonts w:ascii="Arial" w:hAnsi="Arial" w:cs="Arial"/>
       <w:i/>
@@ -7827,6 +6752,7 @@
     <w:basedOn w:val="DefaultParagraphFont"/>
     <w:link w:val="Heading9"/>
     <w:uiPriority w:val="99"/>
+    <w:rsid w:val="00D212E9"/>
     <w:rPr>
       <w:rFonts w:ascii="Arial" w:hAnsi="Arial" w:cs="Arial"/>
       <w:i/>
@@ -7839,6 +6765,7 @@
     <w:name w:val="footnote reference"/>
     <w:basedOn w:val="DefaultParagraphFont"/>
     <w:uiPriority w:val="99"/>
+    <w:rsid w:val="00D212E9"/>
     <w:rPr>
       <w:rFonts w:ascii="Times New Roman" w:hAnsi="Times New Roman" w:cs="Times New Roman"/>
       <w:sz w:val="18"/>
@@ -7850,6 +6777,7 @@
     <w:name w:val="Author"/>
     <w:basedOn w:val="Normal"/>
     <w:uiPriority w:val="99"/>
+    <w:rsid w:val="00D212E9"/>
     <w:pPr>
       <w:jc w:val="center"/>
     </w:pPr>
@@ -7863,6 +6791,7 @@
     <w:name w:val="Paper-Title"/>
     <w:basedOn w:val="Normal"/>
     <w:uiPriority w:val="99"/>
+    <w:rsid w:val="00D212E9"/>
     <w:pPr>
       <w:spacing w:after="120"/>
       <w:jc w:val="center"/>
@@ -7879,6 +6808,7 @@
     <w:name w:val="Affiliations"/>
     <w:basedOn w:val="Normal"/>
     <w:uiPriority w:val="99"/>
+    <w:rsid w:val="00D212E9"/>
     <w:pPr>
       <w:jc w:val="center"/>
     </w:pPr>
@@ -7893,11 +6823,11 @@
     <w:basedOn w:val="Normal"/>
     <w:link w:val="FootnoteTextChar"/>
     <w:uiPriority w:val="99"/>
+    <w:rsid w:val="00D212E9"/>
     <w:pPr>
       <w:ind w:left="144" w:hanging="144"/>
     </w:pPr>
     <w:rPr>
-      <w:rFonts w:cs="Times New Roman"/>
       <w:sz w:val="20"/>
       <w:szCs w:val="20"/>
     </w:rPr>
@@ -7907,6 +6837,7 @@
     <w:basedOn w:val="DefaultParagraphFont"/>
     <w:link w:val="FootnoteText"/>
     <w:uiPriority w:val="99"/>
+    <w:rsid w:val="00D212E9"/>
     <w:rPr>
       <w:rFonts w:ascii="Times New Roman" w:hAnsi="Times New Roman" w:cs="Times New Roman"/>
       <w:sz w:val="20"/>
@@ -7917,33 +6848,30 @@
     <w:name w:val="Bullet"/>
     <w:basedOn w:val="Normal"/>
     <w:uiPriority w:val="99"/>
+    <w:rsid w:val="00D212E9"/>
     <w:pPr>
       <w:ind w:left="144" w:hanging="144"/>
     </w:pPr>
-    <w:rPr>
-      <w:rFonts w:cs="Times New Roman"/>
-    </w:rPr>
   </w:style>
   <w:style w:type="paragraph" w:styleId="Footer">
     <w:name w:val="footer"/>
     <w:basedOn w:val="Normal"/>
     <w:link w:val="FooterChar"/>
     <w:uiPriority w:val="99"/>
+    <w:rsid w:val="00D212E9"/>
     <w:pPr>
       <w:tabs>
         <w:tab w:val="center" w:pos="4320"/>
         <w:tab w:val="right" w:pos="8640"/>
       </w:tabs>
     </w:pPr>
-    <w:rPr>
-      <w:rFonts w:cs="Times New Roman"/>
-    </w:rPr>
   </w:style>
   <w:style w:type="character" w:customStyle="1" w:styleId="FooterChar">
     <w:name w:val="Footer Char"/>
     <w:basedOn w:val="DefaultParagraphFont"/>
     <w:link w:val="Footer"/>
     <w:uiPriority w:val="99"/>
+    <w:rsid w:val="00D212E9"/>
     <w:rPr>
       <w:rFonts w:ascii="Times New Roman" w:hAnsi="Times New Roman" w:cs="Times New Roman"/>
       <w:sz w:val="18"/>
@@ -7954,6 +6882,7 @@
     <w:name w:val="E-Mail"/>
     <w:basedOn w:val="Author"/>
     <w:uiPriority w:val="99"/>
+    <w:rsid w:val="00D212E9"/>
     <w:pPr>
       <w:spacing w:after="60"/>
     </w:pPr>
@@ -7962,6 +6891,7 @@
     <w:name w:val="Abstract"/>
     <w:basedOn w:val="Heading1"/>
     <w:uiPriority w:val="99"/>
+    <w:rsid w:val="00D212E9"/>
     <w:pPr>
       <w:numPr>
         <w:numId w:val="0"/>
@@ -7971,7 +6901,6 @@
       <w:outlineLvl w:val="9"/>
     </w:pPr>
     <w:rPr>
-      <w:rFonts w:cs="Times New Roman"/>
       <w:b w:val="0"/>
       <w:bCs w:val="0"/>
       <w:sz w:val="18"/>
@@ -7982,23 +6911,21 @@
     <w:name w:val="List Number 3"/>
     <w:basedOn w:val="Normal"/>
     <w:uiPriority w:val="99"/>
+    <w:rsid w:val="00D212E9"/>
     <w:pPr>
       <w:ind w:left="1080" w:hanging="360"/>
     </w:pPr>
-    <w:rPr>
-      <w:rFonts w:cs="Times New Roman"/>
-    </w:rPr>
   </w:style>
   <w:style w:type="paragraph" w:customStyle="1" w:styleId="Captions">
     <w:name w:val="Captions"/>
     <w:basedOn w:val="Normal"/>
     <w:uiPriority w:val="99"/>
+    <w:rsid w:val="00D212E9"/>
     <w:pPr>
       <w:framePr w:w="4680" w:h="2160" w:hRule="exact" w:hSpace="187" w:wrap="auto" w:hAnchor="text" w:yAlign="bottom" w:anchorLock="1"/>
       <w:jc w:val="center"/>
     </w:pPr>
     <w:rPr>
-      <w:rFonts w:cs="Times New Roman"/>
       <w:b/>
       <w:bCs/>
     </w:rPr>
@@ -8007,20 +6934,19 @@
     <w:name w:val="References"/>
     <w:basedOn w:val="Normal"/>
     <w:uiPriority w:val="99"/>
+    <w:rsid w:val="00D212E9"/>
     <w:pPr>
       <w:numPr>
         <w:numId w:val="8"/>
       </w:numPr>
       <w:jc w:val="left"/>
     </w:pPr>
-    <w:rPr>
-      <w:rFonts w:cs="Times New Roman"/>
-    </w:rPr>
   </w:style>
   <w:style w:type="character" w:styleId="PageNumber">
     <w:name w:val="page number"/>
     <w:basedOn w:val="DefaultParagraphFont"/>
     <w:uiPriority w:val="99"/>
+    <w:rsid w:val="00D212E9"/>
     <w:rPr>
       <w:rFonts w:ascii="Times New Roman" w:hAnsi="Times New Roman" w:cs="Times New Roman"/>
     </w:rPr>
@@ -8030,19 +6956,18 @@
     <w:basedOn w:val="Normal"/>
     <w:link w:val="BodyText2Char"/>
     <w:uiPriority w:val="99"/>
+    <w:rsid w:val="00D212E9"/>
     <w:pPr>
       <w:spacing w:after="0"/>
       <w:ind w:firstLine="360"/>
     </w:pPr>
-    <w:rPr>
-      <w:rFonts w:cs="Times New Roman"/>
-    </w:rPr>
   </w:style>
   <w:style w:type="character" w:customStyle="1" w:styleId="BodyText2Char">
     <w:name w:val="Body Text 2 Char"/>
     <w:basedOn w:val="DefaultParagraphFont"/>
     <w:link w:val="BodyText2"/>
     <w:uiPriority w:val="99"/>
+    <w:rsid w:val="00D212E9"/>
     <w:rPr>
       <w:rFonts w:ascii="Times New Roman" w:hAnsi="Times New Roman" w:cs="Times New Roman"/>
       <w:sz w:val="18"/>
@@ -8054,11 +6979,11 @@
     <w:basedOn w:val="Normal"/>
     <w:link w:val="DocumentMapChar"/>
     <w:uiPriority w:val="99"/>
+    <w:rsid w:val="00D212E9"/>
     <w:pPr>
       <w:shd w:val="clear" w:color="auto" w:fill="000080"/>
     </w:pPr>
     <w:rPr>
-      <w:rFonts w:cs="Times New Roman"/>
       <w:sz w:val="2"/>
       <w:szCs w:val="2"/>
     </w:rPr>
@@ -8068,6 +6993,7 @@
     <w:basedOn w:val="DefaultParagraphFont"/>
     <w:link w:val="DocumentMap"/>
     <w:uiPriority w:val="99"/>
+    <w:rsid w:val="00D212E9"/>
     <w:rPr>
       <w:rFonts w:ascii="Times New Roman" w:hAnsi="Times New Roman" w:cs="Times New Roman"/>
       <w:sz w:val="2"/>
@@ -8080,11 +7006,11 @@
     <w:next w:val="Normal"/>
     <w:uiPriority w:val="99"/>
     <w:qFormat/>
+    <w:rsid w:val="00D212E9"/>
     <w:pPr>
       <w:jc w:val="center"/>
     </w:pPr>
     <w:rPr>
-      <w:rFonts w:cs="Times New Roman"/>
       <w:b/>
       <w:bCs/>
       <w:lang w:eastAsia="en-AU"/>
@@ -8095,19 +7021,18 @@
     <w:basedOn w:val="Normal"/>
     <w:link w:val="BodyTextChar"/>
     <w:uiPriority w:val="99"/>
+    <w:rsid w:val="00D212E9"/>
     <w:pPr>
       <w:framePr w:w="4680" w:h="2112" w:hRule="exact" w:hSpace="187" w:wrap="auto" w:vAnchor="page" w:hAnchor="page" w:x="1155" w:y="12245" w:anchorLock="1"/>
       <w:spacing w:after="0"/>
     </w:pPr>
-    <w:rPr>
-      <w:rFonts w:cs="Times New Roman"/>
-    </w:rPr>
   </w:style>
   <w:style w:type="character" w:customStyle="1" w:styleId="BodyTextChar">
     <w:name w:val="Body Text Char"/>
     <w:basedOn w:val="DefaultParagraphFont"/>
     <w:link w:val="BodyText"/>
     <w:uiPriority w:val="99"/>
+    <w:rsid w:val="00D212E9"/>
     <w:rPr>
       <w:rFonts w:ascii="Times New Roman" w:hAnsi="Times New Roman" w:cs="Times New Roman"/>
       <w:sz w:val="18"/>
@@ -8118,6 +7043,7 @@
     <w:name w:val="Hyperlink"/>
     <w:basedOn w:val="DefaultParagraphFont"/>
     <w:uiPriority w:val="99"/>
+    <w:rsid w:val="00D212E9"/>
     <w:rPr>
       <w:rFonts w:ascii="Times New Roman" w:hAnsi="Times New Roman" w:cs="Times New Roman"/>
       <w:color w:val="0000FF"/>
@@ -8129,21 +7055,20 @@
     <w:basedOn w:val="Normal"/>
     <w:link w:val="HeaderChar"/>
     <w:uiPriority w:val="99"/>
+    <w:rsid w:val="00D212E9"/>
     <w:pPr>
       <w:tabs>
         <w:tab w:val="center" w:pos="4320"/>
         <w:tab w:val="right" w:pos="8640"/>
       </w:tabs>
     </w:pPr>
-    <w:rPr>
-      <w:rFonts w:cs="Times New Roman"/>
-    </w:rPr>
   </w:style>
   <w:style w:type="character" w:customStyle="1" w:styleId="HeaderChar">
     <w:name w:val="Header Char"/>
     <w:basedOn w:val="DefaultParagraphFont"/>
     <w:link w:val="Header"/>
     <w:uiPriority w:val="99"/>
+    <w:rsid w:val="00D212E9"/>
     <w:rPr>
       <w:rFonts w:ascii="Times New Roman" w:hAnsi="Times New Roman" w:cs="Times New Roman"/>
       <w:sz w:val="18"/>
@@ -8155,6 +7080,7 @@
     <w:basedOn w:val="Normal"/>
     <w:link w:val="BalloonTextChar"/>
     <w:uiPriority w:val="99"/>
+    <w:rsid w:val="00D212E9"/>
     <w:pPr>
       <w:spacing w:after="0"/>
     </w:pPr>
@@ -8169,6 +7095,7 @@
     <w:basedOn w:val="DefaultParagraphFont"/>
     <w:link w:val="BalloonText"/>
     <w:uiPriority w:val="99"/>
+    <w:rsid w:val="00D212E9"/>
     <w:rPr>
       <w:rFonts w:ascii="Tahoma" w:hAnsi="Tahoma" w:cs="Tahoma"/>
       <w:sz w:val="16"/>
@@ -8179,6 +7106,7 @@
     <w:name w:val="FollowedHyperlink"/>
     <w:basedOn w:val="DefaultParagraphFont"/>
     <w:uiPriority w:val="99"/>
+    <w:rsid w:val="00D212E9"/>
     <w:rPr>
       <w:rFonts w:ascii="Times New Roman" w:hAnsi="Times New Roman" w:cs="Times New Roman"/>
       <w:color w:val="800080"/>
@@ -8190,16 +7118,15 @@
     <w:basedOn w:val="Normal"/>
     <w:uiPriority w:val="99"/>
     <w:qFormat/>
+    <w:rsid w:val="00D212E9"/>
     <w:pPr>
       <w:ind w:left="720"/>
     </w:pPr>
-    <w:rPr>
-      <w:rFonts w:cs="Times New Roman"/>
-    </w:rPr>
   </w:style>
   <w:style w:type="character" w:customStyle="1" w:styleId="apple-style-span">
     <w:name w:val="apple-style-span"/>
     <w:uiPriority w:val="99"/>
+    <w:rsid w:val="00D212E9"/>
     <w:rPr>
       <w:rFonts w:ascii="Times New Roman" w:hAnsi="Times New Roman" w:cs="Times New Roman"/>
     </w:rPr>
@@ -8209,14 +7136,13 @@
     <w:basedOn w:val="Normal"/>
     <w:next w:val="Normal"/>
     <w:uiPriority w:val="99"/>
-    <w:rPr>
-      <w:rFonts w:cs="Times New Roman"/>
-    </w:rPr>
+    <w:rsid w:val="00D212E9"/>
   </w:style>
   <w:style w:type="character" w:styleId="PlaceholderText">
     <w:name w:val="Placeholder Text"/>
     <w:basedOn w:val="DefaultParagraphFont"/>
     <w:uiPriority w:val="99"/>
+    <w:rsid w:val="00D212E9"/>
     <w:rPr>
       <w:rFonts w:ascii="Times New Roman" w:hAnsi="Times New Roman" w:cs="Times New Roman"/>
       <w:color w:val="808080"/>
@@ -8225,12 +7151,14 @@
   <w:style w:type="character" w:customStyle="1" w:styleId="apple-converted-space">
     <w:name w:val="apple-converted-space"/>
     <w:uiPriority w:val="99"/>
+    <w:rsid w:val="00D212E9"/>
   </w:style>
   <w:style w:type="character" w:styleId="Emphasis">
     <w:name w:val="Emphasis"/>
     <w:basedOn w:val="DefaultParagraphFont"/>
     <w:uiPriority w:val="99"/>
     <w:qFormat/>
+    <w:rsid w:val="00D212E9"/>
     <w:rPr>
       <w:i/>
       <w:iCs/>

</xml_diff>